<commit_message>
Operadores lógicos y sentencias condicionales
</commit_message>
<xml_diff>
--- a/Documentacion/Memoria.docx
+++ b/Documentacion/Memoria.docx
@@ -1,6 +1,6 @@
 
 <file path=word/document.xml><?xml version="1.0" encoding="utf-8"?>
-<w:document xmlns:wpc="http://schemas.microsoft.com/office/word/2010/wordprocessingCanvas" xmlns:mc="http://schemas.openxmlformats.org/markup-compatibility/2006" xmlns:o="urn:schemas-microsoft-com:office:office" xmlns:r="http://schemas.openxmlformats.org/officeDocument/2006/relationships" xmlns:m="http://schemas.openxmlformats.org/officeDocument/2006/math" xmlns:v="urn:schemas-microsoft-com:vml" xmlns:wp14="http://schemas.microsoft.com/office/word/2010/wordprocessingDrawing" xmlns:wp="http://schemas.openxmlformats.org/drawingml/2006/wordprocessingDrawing" xmlns:w10="urn:schemas-microsoft-com:office:word" xmlns:w="http://schemas.openxmlformats.org/wordprocessingml/2006/main" xmlns:w14="http://schemas.microsoft.com/office/word/2010/wordml" xmlns:w15="http://schemas.microsoft.com/office/word/2012/wordml" xmlns:wpg="http://schemas.microsoft.com/office/word/2010/wordprocessingGroup" xmlns:wpi="http://schemas.microsoft.com/office/word/2010/wordprocessingInk" xmlns:wne="http://schemas.microsoft.com/office/word/2006/wordml" xmlns:wps="http://schemas.microsoft.com/office/word/2010/wordprocessingShape" mc:Ignorable="w14 w15 wp14">
+<w:document xmlns:wpc="http://schemas.microsoft.com/office/word/2010/wordprocessingCanvas" xmlns:mc="http://schemas.openxmlformats.org/markup-compatibility/2006" xmlns:o="urn:schemas-microsoft-com:office:office" xmlns:r="http://schemas.openxmlformats.org/officeDocument/2006/relationships" xmlns:m="http://schemas.openxmlformats.org/officeDocument/2006/math" xmlns:v="urn:schemas-microsoft-com:vml" xmlns:wp14="http://schemas.microsoft.com/office/word/2010/wordprocessingDrawing" xmlns:wp="http://schemas.openxmlformats.org/drawingml/2006/wordprocessingDrawing" xmlns:w10="urn:schemas-microsoft-com:office:word" xmlns:w="http://schemas.openxmlformats.org/wordprocessingml/2006/main" xmlns:w14="http://schemas.microsoft.com/office/word/2010/wordml" xmlns:wpg="http://schemas.microsoft.com/office/word/2010/wordprocessingGroup" xmlns:wpi="http://schemas.microsoft.com/office/word/2010/wordprocessingInk" xmlns:wne="http://schemas.microsoft.com/office/word/2006/wordml" xmlns:wps="http://schemas.microsoft.com/office/word/2010/wordprocessingShape" mc:Ignorable="w14 wp14">
   <w:body>
     <w:sdt>
       <w:sdtPr>
@@ -108,7 +108,7 @@
                                 <w:sdtContent>
                                   <w:p>
                                     <w:pPr>
-                                      <w:pStyle w:val="Puesto"/>
+                                      <w:pStyle w:val="Ttulo"/>
                                       <w:pBdr>
                                         <w:bottom w:val="none" w:sz="0" w:space="0" w:color="auto"/>
                                       </w:pBdr>
@@ -229,7 +229,7 @@
               </mc:Choice>
               <mc:Fallback>
                 <w:pict>
-                  <v:rect w14:anchorId="6CDC6B96" id="Rectángulo 47" o:spid="_x0000_s1026" style="position:absolute;margin-left:0;margin-top:0;width:422.3pt;height:760.3pt;z-index:251659264;visibility:visible;mso-wrap-style:square;mso-width-percent:690;mso-height-percent:960;mso-left-percent:20;mso-top-percent:20;mso-wrap-distance-left:9pt;mso-wrap-distance-top:0;mso-wrap-distance-right:9pt;mso-wrap-distance-bottom:0;mso-position-horizontal-relative:page;mso-position-vertical-relative:page;mso-width-percent:690;mso-height-percent:960;mso-left-percent:20;mso-top-percent:20;mso-width-relative:page;mso-height-relative:page;v-text-anchor:middle" o:gfxdata="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" fillcolor="#4f81bd [3204]" stroked="f" strokeweight="2pt">
+                  <v:rect id="Rectángulo 47" o:spid="_x0000_s1026" style="position:absolute;margin-left:0;margin-top:0;width:422.3pt;height:760.3pt;z-index:251659264;visibility:visible;mso-wrap-style:square;mso-width-percent:690;mso-height-percent:960;mso-left-percent:20;mso-top-percent:20;mso-wrap-distance-left:9pt;mso-wrap-distance-top:0;mso-wrap-distance-right:9pt;mso-wrap-distance-bottom:0;mso-position-horizontal-relative:page;mso-position-vertical-relative:page;mso-width-percent:690;mso-height-percent:960;mso-left-percent:20;mso-top-percent:20;mso-width-relative:page;mso-height-relative:page;v-text-anchor:middle" o:gfxdata="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" fillcolor="#4f81bd [3204]" stroked="f" strokeweight="2pt">
                     <v:path arrowok="t"/>
                     <v:textbox inset="21.6pt,1in,21.6pt">
                       <w:txbxContent>
@@ -251,7 +251,7 @@
                           <w:sdtContent>
                             <w:p>
                               <w:pPr>
-                                <w:pStyle w:val="Puesto"/>
+                                <w:pStyle w:val="Ttulo"/>
                                 <w:pBdr>
                                   <w:bottom w:val="none" w:sz="0" w:space="0" w:color="auto"/>
                                 </w:pBdr>
@@ -478,7 +478,7 @@
               </mc:Choice>
               <mc:Fallback>
                 <w:pict>
-                  <v:rect w14:anchorId="3F4DAC00" id="Rectángulo 48" o:spid="_x0000_s1027" style="position:absolute;margin-left:0;margin-top:0;width:148.1pt;height:760.3pt;z-index:251660288;visibility:visible;mso-wrap-style:square;mso-width-percent:242;mso-height-percent:960;mso-left-percent:730;mso-wrap-distance-left:9pt;mso-wrap-distance-top:0;mso-wrap-distance-right:9pt;mso-wrap-distance-bottom:0;mso-position-horizontal-relative:page;mso-position-vertical:center;mso-position-vertical-relative:page;mso-width-percent:242;mso-height-percent:960;mso-left-percent:730;mso-width-relative:page;mso-height-relative:page;v-text-anchor:middle" o:gfxdata="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" fillcolor="#1f497d [3215]" stroked="f" strokeweight="2pt">
+                  <v:rect id="Rectángulo 48" o:spid="_x0000_s1027" style="position:absolute;margin-left:0;margin-top:0;width:148.1pt;height:760.3pt;z-index:251660288;visibility:visible;mso-wrap-style:square;mso-width-percent:242;mso-height-percent:960;mso-left-percent:730;mso-wrap-distance-left:9pt;mso-wrap-distance-top:0;mso-wrap-distance-right:9pt;mso-wrap-distance-bottom:0;mso-position-horizontal-relative:page;mso-position-vertical:center;mso-position-vertical-relative:page;mso-width-percent:242;mso-height-percent:960;mso-left-percent:730;mso-width-relative:page;mso-height-relative:page;v-text-anchor:middle" o:gfxdata="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" fillcolor="#1f497d [3215]" stroked="f" strokeweight="2pt">
                     <v:path arrowok="t"/>
                     <v:textbox inset="14.4pt,,14.4pt">
                       <w:txbxContent>
@@ -528,7 +528,7 @@
     </w:sdt>
     <w:p>
       <w:pPr>
-        <w:pStyle w:val="Puesto"/>
+        <w:pStyle w:val="Ttulo"/>
         <w:rPr>
           <w:noProof/>
           <w:sz w:val="44"/>
@@ -559,8 +559,8 @@
         <w:tblLook w:val="04A0" w:firstRow="1" w:lastRow="0" w:firstColumn="1" w:lastColumn="0" w:noHBand="0" w:noVBand="1"/>
       </w:tblPr>
       <w:tblGrid>
-        <w:gridCol w:w="8179"/>
-        <w:gridCol w:w="541"/>
+        <w:gridCol w:w="8178"/>
+        <w:gridCol w:w="542"/>
       </w:tblGrid>
       <w:tr>
         <w:trPr>
@@ -574,16 +574,15 @@
           <w:p>
             <w:pPr>
               <w:rPr>
-                <w:rFonts w:ascii="Times New Roman" w:hAnsi="Times New Roman" w:cs="Times New Roman"/>
+                <w:rFonts w:cstheme="minorHAnsi"/>
                 <w:noProof/>
                 <w:lang w:val="es-ES"/>
               </w:rPr>
             </w:pPr>
             <w:r>
               <w:rPr>
-                <w:rFonts w:ascii="Times New Roman" w:hAnsi="Times New Roman" w:cs="Times New Roman"/>
+                <w:rFonts w:cstheme="minorHAnsi"/>
                 <w:noProof/>
-                <w:sz w:val="24"/>
                 <w:lang w:val="es-ES"/>
               </w:rPr>
               <w:t>Introducción</w:t>
@@ -650,6 +649,14 @@
                 <w:lang w:val="es-ES"/>
               </w:rPr>
             </w:pPr>
+            <w:r>
+              <w:rPr>
+                <w:b/>
+                <w:noProof/>
+                <w:lang w:val="es-ES"/>
+              </w:rPr>
+              <w:t>3</w:t>
+            </w:r>
           </w:p>
         </w:tc>
       </w:tr>
@@ -743,7 +750,7 @@
     <w:p/>
     <w:p>
       <w:pPr>
-        <w:pStyle w:val="Puesto"/>
+        <w:pStyle w:val="Ttulo"/>
         <w:rPr>
           <w:noProof/>
           <w:sz w:val="44"/>
@@ -969,7 +976,7 @@
     </w:p>
     <w:p>
       <w:pPr>
-        <w:pStyle w:val="Puesto"/>
+        <w:pStyle w:val="Ttulo"/>
         <w:rPr>
           <w:rStyle w:val="Referenciasutil"/>
           <w:sz w:val="44"/>
@@ -1465,7 +1472,9 @@
       <w:r>
         <w:rPr>
           <w:rFonts w:ascii="Times New Roman" w:hAnsi="Times New Roman" w:cs="Times New Roman"/>
-          <w:sz w:val="24"/>
+          <w:noProof/>
+          <w:sz w:val="24"/>
+          <w:lang w:eastAsia="es-ES"/>
         </w:rPr>
         <w:drawing>
           <wp:inline distT="0" distB="0" distL="0" distR="0" wp14:anchorId="452672A0" wp14:editId="6F0844C8">
@@ -1483,7 +1492,7 @@
                     <pic:cNvPicPr/>
                   </pic:nvPicPr>
                   <pic:blipFill>
-                    <a:blip r:embed="rId9"/>
+                    <a:blip r:embed="rId10"/>
                     <a:stretch>
                       <a:fillRect/>
                     </a:stretch>
@@ -1491,7 +1500,7 @@
                   <pic:spPr>
                     <a:xfrm>
                       <a:off x="0" y="0"/>
-                      <a:ext cx="4633533" cy="2434325"/>
+                      <a:ext cx="4600575" cy="2417010"/>
                     </a:xfrm>
                     <a:prstGeom prst="rect">
                       <a:avLst/>
@@ -1506,58 +1515,115 @@
     </w:p>
     <w:p>
       <w:pPr>
-        <w:pStyle w:val="Descripcin"/>
+        <w:pStyle w:val="Epgrafe"/>
         <w:jc w:val="center"/>
       </w:pPr>
       <w:r>
         <w:t xml:space="preserve">Ilustración </w:t>
       </w:r>
-      <w:fldSimple w:instr=" SEQ Ilustración \* ARABIC ">
-        <w:r>
-          <w:rPr>
-            <w:noProof/>
-          </w:rPr>
-          <w:t>1</w:t>
-        </w:r>
-      </w:fldSimple>
-      <w:r>
-        <w:t>: declaración de una variable real.</w:t>
+      <w:r>
+        <w:fldChar w:fldCharType="begin"/>
+      </w:r>
+      <w:r>
+        <w:instrText xml:space="preserve"> SEQ Ilustración \* ARABIC </w:instrText>
+      </w:r>
+      <w:r>
+        <w:fldChar w:fldCharType="separate"/>
+      </w:r>
+      <w:r>
+        <w:rPr>
+          <w:noProof/>
+        </w:rPr>
+        <w:t>1</w:t>
+      </w:r>
+      <w:r>
+        <w:rPr>
+          <w:noProof/>
+        </w:rPr>
+        <w:fldChar w:fldCharType="end"/>
+      </w:r>
+      <w:r>
+        <w:t>: declaración de una variable real</w:t>
       </w:r>
     </w:p>
     <w:p>
-      <w:r>
-        <w:lastRenderedPageBreak/>
-        <w:t xml:space="preserve">&lt;falta la declaración de caracteres y vectores, que supongo que serán como Java y </w:t>
-      </w:r>
-      <w:proofErr w:type="spellStart"/>
-      <w:r>
-        <w:t>MatLab</w:t>
-      </w:r>
-      <w:proofErr w:type="spellEnd"/>
-      <w:r>
-        <w:t xml:space="preserve"> respectivamente&gt;</w:t>
-      </w:r>
-      <w:bookmarkStart w:id="0" w:name="_GoBack"/>
-      <w:bookmarkEnd w:id="0"/>
+      <w:pPr>
+        <w:pStyle w:val="Epgrafe"/>
+        <w:jc w:val="center"/>
+      </w:pPr>
     </w:p>
     <w:p>
       <w:pPr>
-        <w:pStyle w:val="Citadestacada"/>
-        <w:rPr>
-          <w:i w:val="0"/>
-        </w:rPr>
-      </w:pPr>
-      <w:r>
-        <w:rPr>
-          <w:i w:val="0"/>
-        </w:rPr>
-        <w:t>OPERADORES</w:t>
-      </w:r>
-      <w:r>
-        <w:rPr>
-          <w:i w:val="0"/>
-        </w:rPr>
-        <w:t xml:space="preserve"> ARITMÉTICOS</w:t>
+        <w:pStyle w:val="Epgrafe"/>
+        <w:jc w:val="center"/>
+      </w:pPr>
+      <w:r>
+        <w:rPr>
+          <w:noProof/>
+          <w:lang w:eastAsia="es-ES"/>
+        </w:rPr>
+        <w:lastRenderedPageBreak/>
+        <w:drawing>
+          <wp:inline distT="0" distB="0" distL="0" distR="0" wp14:anchorId="43FA5A8F" wp14:editId="7670F956">
+            <wp:extent cx="4457700" cy="2370448"/>
+            <wp:effectExtent l="0" t="0" r="0" b="0"/>
+            <wp:docPr id="3" name="Imagen 3"/>
+            <wp:cNvGraphicFramePr>
+              <a:graphicFrameLocks xmlns:a="http://schemas.openxmlformats.org/drawingml/2006/main" noChangeAspect="1"/>
+            </wp:cNvGraphicFramePr>
+            <a:graphic xmlns:a="http://schemas.openxmlformats.org/drawingml/2006/main">
+              <a:graphicData uri="http://schemas.openxmlformats.org/drawingml/2006/picture">
+                <pic:pic xmlns:pic="http://schemas.openxmlformats.org/drawingml/2006/picture">
+                  <pic:nvPicPr>
+                    <pic:cNvPr id="0" name=""/>
+                    <pic:cNvPicPr/>
+                  </pic:nvPicPr>
+                  <pic:blipFill rotWithShape="1">
+                    <a:blip r:embed="rId11"/>
+                    <a:srcRect l="23809" t="6274" r="32980" b="47927"/>
+                    <a:stretch/>
+                  </pic:blipFill>
+                  <pic:spPr bwMode="auto">
+                    <a:xfrm>
+                      <a:off x="0" y="0"/>
+                      <a:ext cx="4457175" cy="2370169"/>
+                    </a:xfrm>
+                    <a:prstGeom prst="rect">
+                      <a:avLst/>
+                    </a:prstGeom>
+                    <a:ln>
+                      <a:noFill/>
+                    </a:ln>
+                    <a:extLst>
+                      <a:ext uri="{53640926-AAD7-44D8-BBD7-CCE9431645EC}">
+                        <a14:shadowObscured xmlns:a14="http://schemas.microsoft.com/office/drawing/2010/main"/>
+                      </a:ext>
+                    </a:extLst>
+                  </pic:spPr>
+                </pic:pic>
+              </a:graphicData>
+            </a:graphic>
+          </wp:inline>
+        </w:drawing>
+      </w:r>
+    </w:p>
+    <w:p>
+      <w:pPr>
+        <w:pStyle w:val="Epgrafe"/>
+        <w:tabs>
+          <w:tab w:val="center" w:pos="4252"/>
+          <w:tab w:val="left" w:pos="6615"/>
+        </w:tabs>
+      </w:pPr>
+      <w:r>
+        <w:tab/>
+        <w:t>Ilustración 2</w:t>
+      </w:r>
+      <w:r>
+        <w:t xml:space="preserve">: </w:t>
+      </w:r>
+      <w:r>
+        <w:t>declaración de una variable de carácter.</w:t>
       </w:r>
     </w:p>
     <w:p>
@@ -1578,6 +1644,26 @@
           <w:sz w:val="24"/>
         </w:rPr>
         <w:t xml:space="preserve">   En este lenguaje dispondremos de un conjunto de operadores bastante grandes, lo que nos permitirá realizar prácticamente cualquier operación de manera directa. Dispondremos de operadores aritméticos, relacionales y lógicos.</w:t>
+      </w:r>
+    </w:p>
+    <w:p>
+      <w:pPr>
+        <w:pStyle w:val="Citadestacada"/>
+        <w:rPr>
+          <w:i w:val="0"/>
+        </w:rPr>
+      </w:pPr>
+      <w:r>
+        <w:rPr>
+          <w:i w:val="0"/>
+        </w:rPr>
+        <w:t>OPERADORES</w:t>
+      </w:r>
+      <w:r>
+        <w:rPr>
+          <w:i w:val="0"/>
+        </w:rPr>
+        <w:t xml:space="preserve"> ARITMÉTICOS</w:t>
       </w:r>
     </w:p>
     <w:p>
@@ -2637,6 +2723,7 @@
         </w:rPr>
       </w:pPr>
       <w:r>
+        <w:lastRenderedPageBreak/>
         <w:t xml:space="preserve">    </w:t>
       </w:r>
       <w:r>
@@ -2665,39 +2752,20 @@
     </w:p>
     <w:p>
       <w:pPr>
-        <w:rPr>
-          <w:rFonts w:ascii="Times New Roman" w:hAnsi="Times New Roman" w:cs="Times New Roman"/>
-          <w:sz w:val="24"/>
-        </w:rPr>
-      </w:pPr>
-      <w:r>
-        <w:rPr>
-          <w:rFonts w:ascii="Times New Roman" w:hAnsi="Times New Roman" w:cs="Times New Roman"/>
-          <w:sz w:val="24"/>
-        </w:rPr>
-        <w:br w:type="page"/>
+        <w:pStyle w:val="Citadestacada"/>
+        <w:rPr>
+          <w:i w:val="0"/>
+        </w:rPr>
+      </w:pPr>
+      <w:r>
+        <w:rPr>
+          <w:i w:val="0"/>
+        </w:rPr>
+        <w:t>OPERADORES RELACIONALES</w:t>
       </w:r>
     </w:p>
     <w:p>
       <w:pPr>
-        <w:pStyle w:val="Citadestacada"/>
-        <w:rPr>
-          <w:i w:val="0"/>
-        </w:rPr>
-      </w:pPr>
-      <w:r>
-        <w:rPr>
-          <w:i w:val="0"/>
-        </w:rPr>
-        <w:lastRenderedPageBreak/>
-        <w:t>OPERADORES LÓGICOS</w:t>
-      </w:r>
-    </w:p>
-    <w:p>
-      <w:pPr>
-        <w:tabs>
-          <w:tab w:val="left" w:pos="6345"/>
-        </w:tabs>
         <w:spacing w:line="360" w:lineRule="auto"/>
         <w:jc w:val="both"/>
         <w:rPr>
@@ -3304,6 +3372,33 @@
         <w:tabs>
           <w:tab w:val="left" w:pos="6345"/>
         </w:tabs>
+        <w:spacing w:after="0" w:line="360" w:lineRule="auto"/>
+        <w:jc w:val="both"/>
+        <w:rPr>
+          <w:rFonts w:ascii="Times New Roman" w:hAnsi="Times New Roman" w:cs="Times New Roman"/>
+          <w:sz w:val="24"/>
+        </w:rPr>
+      </w:pPr>
+    </w:p>
+    <w:p>
+      <w:pPr>
+        <w:pStyle w:val="Citadestacada"/>
+        <w:rPr>
+          <w:i w:val="0"/>
+        </w:rPr>
+      </w:pPr>
+      <w:r>
+        <w:rPr>
+          <w:i w:val="0"/>
+        </w:rPr>
+        <w:t>OPERADORES LÓGICOS</w:t>
+      </w:r>
+    </w:p>
+    <w:p>
+      <w:pPr>
+        <w:tabs>
+          <w:tab w:val="left" w:pos="6345"/>
+        </w:tabs>
         <w:spacing w:line="360" w:lineRule="auto"/>
         <w:jc w:val="both"/>
         <w:rPr>
@@ -3311,49 +3406,2095 @@
           <w:sz w:val="24"/>
         </w:rPr>
       </w:pPr>
+      <w:r>
+        <w:rPr>
+          <w:rFonts w:ascii="Times New Roman" w:hAnsi="Times New Roman" w:cs="Times New Roman"/>
+          <w:sz w:val="24"/>
+        </w:rPr>
+        <w:t xml:space="preserve">    Los operadores lógicos se aplican en operaciones relacionales con el objetivo de poder evaluar varias condiciones simultáneamente. En el caso de que se cumpla la condición el resultado será un 1, en caso contrario será un 0.</w:t>
+      </w:r>
+    </w:p>
+    <w:tbl>
+      <w:tblPr>
+        <w:tblStyle w:val="Tablaconcuadrcula"/>
+        <w:tblW w:w="0" w:type="auto"/>
+        <w:tblLook w:val="04A0" w:firstRow="1" w:lastRow="0" w:firstColumn="1" w:lastColumn="0" w:noHBand="0" w:noVBand="1"/>
+      </w:tblPr>
+      <w:tblGrid>
+        <w:gridCol w:w="2881"/>
+        <w:gridCol w:w="2881"/>
+        <w:gridCol w:w="2882"/>
+      </w:tblGrid>
+      <w:tr>
+        <w:tc>
+          <w:tcPr>
+            <w:tcW w:w="2881" w:type="dxa"/>
+          </w:tcPr>
+          <w:p>
+            <w:pPr>
+              <w:tabs>
+                <w:tab w:val="left" w:pos="6345"/>
+              </w:tabs>
+              <w:spacing w:line="360" w:lineRule="auto"/>
+              <w:jc w:val="center"/>
+              <w:rPr>
+                <w:rFonts w:ascii="Times New Roman" w:hAnsi="Times New Roman" w:cs="Times New Roman"/>
+                <w:sz w:val="24"/>
+              </w:rPr>
+            </w:pPr>
+            <w:r>
+              <w:rPr>
+                <w:rFonts w:ascii="Times New Roman" w:hAnsi="Times New Roman" w:cs="Times New Roman"/>
+                <w:sz w:val="24"/>
+              </w:rPr>
+              <w:t>Operador</w:t>
+            </w:r>
+          </w:p>
+        </w:tc>
+        <w:tc>
+          <w:tcPr>
+            <w:tcW w:w="2881" w:type="dxa"/>
+          </w:tcPr>
+          <w:p>
+            <w:pPr>
+              <w:tabs>
+                <w:tab w:val="left" w:pos="6345"/>
+              </w:tabs>
+              <w:spacing w:line="360" w:lineRule="auto"/>
+              <w:jc w:val="center"/>
+              <w:rPr>
+                <w:rFonts w:ascii="Times New Roman" w:hAnsi="Times New Roman" w:cs="Times New Roman"/>
+                <w:sz w:val="24"/>
+              </w:rPr>
+            </w:pPr>
+            <w:r>
+              <w:rPr>
+                <w:rFonts w:ascii="Times New Roman" w:hAnsi="Times New Roman" w:cs="Times New Roman"/>
+                <w:sz w:val="24"/>
+              </w:rPr>
+              <w:t>Descripción</w:t>
+            </w:r>
+          </w:p>
+        </w:tc>
+        <w:tc>
+          <w:tcPr>
+            <w:tcW w:w="2882" w:type="dxa"/>
+          </w:tcPr>
+          <w:p>
+            <w:pPr>
+              <w:tabs>
+                <w:tab w:val="left" w:pos="6345"/>
+              </w:tabs>
+              <w:spacing w:line="360" w:lineRule="auto"/>
+              <w:jc w:val="center"/>
+              <w:rPr>
+                <w:rFonts w:ascii="Times New Roman" w:hAnsi="Times New Roman" w:cs="Times New Roman"/>
+                <w:sz w:val="24"/>
+              </w:rPr>
+            </w:pPr>
+            <w:r>
+              <w:rPr>
+                <w:rFonts w:ascii="Times New Roman" w:hAnsi="Times New Roman" w:cs="Times New Roman"/>
+                <w:sz w:val="24"/>
+              </w:rPr>
+              <w:t>Ejemplo/Resultado</w:t>
+            </w:r>
+          </w:p>
+        </w:tc>
+      </w:tr>
+      <w:tr>
+        <w:tc>
+          <w:tcPr>
+            <w:tcW w:w="2881" w:type="dxa"/>
+          </w:tcPr>
+          <w:p>
+            <w:pPr>
+              <w:tabs>
+                <w:tab w:val="left" w:pos="6345"/>
+              </w:tabs>
+              <w:spacing w:line="360" w:lineRule="auto"/>
+              <w:jc w:val="center"/>
+              <w:rPr>
+                <w:rFonts w:ascii="Times New Roman" w:hAnsi="Times New Roman" w:cs="Times New Roman"/>
+                <w:sz w:val="24"/>
+              </w:rPr>
+            </w:pPr>
+            <w:r>
+              <w:rPr>
+                <w:rFonts w:ascii="Times New Roman" w:hAnsi="Times New Roman" w:cs="Times New Roman"/>
+                <w:sz w:val="24"/>
+              </w:rPr>
+              <w:t>&amp;&amp;</w:t>
+            </w:r>
+          </w:p>
+        </w:tc>
+        <w:tc>
+          <w:tcPr>
+            <w:tcW w:w="2881" w:type="dxa"/>
+          </w:tcPr>
+          <w:p>
+            <w:pPr>
+              <w:tabs>
+                <w:tab w:val="left" w:pos="6345"/>
+              </w:tabs>
+              <w:spacing w:line="360" w:lineRule="auto"/>
+              <w:jc w:val="center"/>
+              <w:rPr>
+                <w:rFonts w:ascii="Times New Roman" w:hAnsi="Times New Roman" w:cs="Times New Roman"/>
+                <w:sz w:val="24"/>
+              </w:rPr>
+            </w:pPr>
+            <w:r>
+              <w:rPr>
+                <w:rFonts w:ascii="Times New Roman" w:hAnsi="Times New Roman" w:cs="Times New Roman"/>
+                <w:sz w:val="24"/>
+              </w:rPr>
+              <w:t>AND</w:t>
+            </w:r>
+          </w:p>
+        </w:tc>
+        <w:tc>
+          <w:tcPr>
+            <w:tcW w:w="2882" w:type="dxa"/>
+          </w:tcPr>
+          <w:p>
+            <w:pPr>
+              <w:tabs>
+                <w:tab w:val="left" w:pos="6345"/>
+              </w:tabs>
+              <w:spacing w:line="360" w:lineRule="auto"/>
+              <w:jc w:val="center"/>
+              <w:rPr>
+                <w:rFonts w:ascii="Times New Roman" w:hAnsi="Times New Roman" w:cs="Times New Roman"/>
+                <w:sz w:val="24"/>
+              </w:rPr>
+            </w:pPr>
+            <w:r>
+              <w:rPr>
+                <w:rFonts w:ascii="Times New Roman" w:hAnsi="Times New Roman" w:cs="Times New Roman"/>
+                <w:sz w:val="24"/>
+              </w:rPr>
+              <w:t>(5 == 5 &amp;&amp; A == a) / 0</w:t>
+            </w:r>
+          </w:p>
+        </w:tc>
+      </w:tr>
+      <w:tr>
+        <w:tc>
+          <w:tcPr>
+            <w:tcW w:w="2881" w:type="dxa"/>
+          </w:tcPr>
+          <w:p>
+            <w:pPr>
+              <w:tabs>
+                <w:tab w:val="left" w:pos="6345"/>
+              </w:tabs>
+              <w:spacing w:line="360" w:lineRule="auto"/>
+              <w:jc w:val="center"/>
+              <w:rPr>
+                <w:rFonts w:ascii="Times New Roman" w:hAnsi="Times New Roman" w:cs="Times New Roman"/>
+                <w:sz w:val="24"/>
+              </w:rPr>
+            </w:pPr>
+            <w:r>
+              <w:rPr>
+                <w:rFonts w:ascii="Times New Roman" w:hAnsi="Times New Roman" w:cs="Times New Roman"/>
+                <w:sz w:val="24"/>
+              </w:rPr>
+              <w:t>||</w:t>
+            </w:r>
+          </w:p>
+        </w:tc>
+        <w:tc>
+          <w:tcPr>
+            <w:tcW w:w="2881" w:type="dxa"/>
+          </w:tcPr>
+          <w:p>
+            <w:pPr>
+              <w:tabs>
+                <w:tab w:val="left" w:pos="6345"/>
+              </w:tabs>
+              <w:spacing w:line="360" w:lineRule="auto"/>
+              <w:jc w:val="center"/>
+              <w:rPr>
+                <w:rFonts w:ascii="Times New Roman" w:hAnsi="Times New Roman" w:cs="Times New Roman"/>
+                <w:sz w:val="24"/>
+              </w:rPr>
+            </w:pPr>
+            <w:r>
+              <w:rPr>
+                <w:rFonts w:ascii="Times New Roman" w:hAnsi="Times New Roman" w:cs="Times New Roman"/>
+                <w:sz w:val="24"/>
+              </w:rPr>
+              <w:t>OR</w:t>
+            </w:r>
+          </w:p>
+        </w:tc>
+        <w:tc>
+          <w:tcPr>
+            <w:tcW w:w="2882" w:type="dxa"/>
+          </w:tcPr>
+          <w:p>
+            <w:pPr>
+              <w:tabs>
+                <w:tab w:val="left" w:pos="6345"/>
+              </w:tabs>
+              <w:spacing w:line="360" w:lineRule="auto"/>
+              <w:jc w:val="both"/>
+              <w:rPr>
+                <w:rFonts w:ascii="Times New Roman" w:hAnsi="Times New Roman" w:cs="Times New Roman"/>
+                <w:sz w:val="24"/>
+              </w:rPr>
+            </w:pPr>
+            <w:r>
+              <w:rPr>
+                <w:rFonts w:ascii="Times New Roman" w:hAnsi="Times New Roman" w:cs="Times New Roman"/>
+                <w:sz w:val="24"/>
+              </w:rPr>
+              <w:t xml:space="preserve">     (2 !=1 || 10.5 &gt;= 2) / 1 </w:t>
+            </w:r>
+          </w:p>
+        </w:tc>
+      </w:tr>
+      <w:tr>
+        <w:tc>
+          <w:tcPr>
+            <w:tcW w:w="2881" w:type="dxa"/>
+          </w:tcPr>
+          <w:p>
+            <w:pPr>
+              <w:tabs>
+                <w:tab w:val="left" w:pos="6345"/>
+              </w:tabs>
+              <w:spacing w:line="360" w:lineRule="auto"/>
+              <w:jc w:val="center"/>
+              <w:rPr>
+                <w:rFonts w:ascii="Times New Roman" w:hAnsi="Times New Roman" w:cs="Times New Roman"/>
+                <w:sz w:val="24"/>
+              </w:rPr>
+            </w:pPr>
+            <w:r>
+              <w:rPr>
+                <w:rFonts w:ascii="Times New Roman" w:hAnsi="Times New Roman" w:cs="Times New Roman"/>
+                <w:sz w:val="24"/>
+              </w:rPr>
+              <w:t>!</w:t>
+            </w:r>
+          </w:p>
+        </w:tc>
+        <w:tc>
+          <w:tcPr>
+            <w:tcW w:w="2881" w:type="dxa"/>
+          </w:tcPr>
+          <w:p>
+            <w:pPr>
+              <w:tabs>
+                <w:tab w:val="left" w:pos="6345"/>
+              </w:tabs>
+              <w:spacing w:line="360" w:lineRule="auto"/>
+              <w:jc w:val="center"/>
+              <w:rPr>
+                <w:rFonts w:ascii="Times New Roman" w:hAnsi="Times New Roman" w:cs="Times New Roman"/>
+                <w:sz w:val="24"/>
+              </w:rPr>
+            </w:pPr>
+            <w:r>
+              <w:rPr>
+                <w:rFonts w:ascii="Times New Roman" w:hAnsi="Times New Roman" w:cs="Times New Roman"/>
+                <w:sz w:val="24"/>
+              </w:rPr>
+              <w:t>NOT</w:t>
+            </w:r>
+          </w:p>
+        </w:tc>
+        <w:tc>
+          <w:tcPr>
+            <w:tcW w:w="2882" w:type="dxa"/>
+          </w:tcPr>
+          <w:p>
+            <w:pPr>
+              <w:tabs>
+                <w:tab w:val="left" w:pos="6345"/>
+              </w:tabs>
+              <w:spacing w:line="360" w:lineRule="auto"/>
+              <w:jc w:val="center"/>
+              <w:rPr>
+                <w:rFonts w:ascii="Times New Roman" w:hAnsi="Times New Roman" w:cs="Times New Roman"/>
+                <w:sz w:val="24"/>
+              </w:rPr>
+            </w:pPr>
+            <w:r>
+              <w:rPr>
+                <w:rFonts w:ascii="Times New Roman" w:hAnsi="Times New Roman" w:cs="Times New Roman"/>
+                <w:sz w:val="24"/>
+              </w:rPr>
+              <w:t>!</w:t>
+            </w:r>
+            <w:r>
+              <w:rPr>
+                <w:rFonts w:ascii="Times New Roman" w:hAnsi="Times New Roman" w:cs="Times New Roman"/>
+                <w:sz w:val="24"/>
+              </w:rPr>
+              <w:t>( 2 == 1)</w:t>
+            </w:r>
+            <w:r>
+              <w:rPr>
+                <w:rFonts w:ascii="Times New Roman" w:hAnsi="Times New Roman" w:cs="Times New Roman"/>
+                <w:sz w:val="24"/>
+              </w:rPr>
+              <w:t>/1</w:t>
+            </w:r>
+          </w:p>
+        </w:tc>
+      </w:tr>
+    </w:tbl>
+    <w:p>
+      <w:pPr>
+        <w:tabs>
+          <w:tab w:val="left" w:pos="6345"/>
+        </w:tabs>
+        <w:spacing w:line="360" w:lineRule="auto"/>
+        <w:jc w:val="both"/>
+        <w:rPr>
+          <w:rFonts w:ascii="Times New Roman" w:hAnsi="Times New Roman" w:cs="Times New Roman"/>
+          <w:sz w:val="24"/>
+        </w:rPr>
+      </w:pPr>
+    </w:p>
+    <w:p/>
+    <w:p>
+      <w:pPr>
+        <w:pStyle w:val="Citadestacada"/>
+        <w:rPr>
+          <w:i w:val="0"/>
+        </w:rPr>
+      </w:pPr>
+      <w:r>
+        <w:rPr>
+          <w:i w:val="0"/>
+        </w:rPr>
+        <w:lastRenderedPageBreak/>
+        <w:t>SENTENCIAS CONDICIONALES</w:t>
+      </w:r>
     </w:p>
     <w:p>
       <w:pPr>
-        <w:pStyle w:val="Citadestacada"/>
-        <w:rPr>
-          <w:i w:val="0"/>
-        </w:rPr>
-      </w:pPr>
-      <w:r>
-        <w:rPr>
-          <w:i w:val="0"/>
-        </w:rPr>
-        <w:t>OPERACIONES SOBRE ARREGLOS</w:t>
+        <w:tabs>
+          <w:tab w:val="left" w:pos="6345"/>
+        </w:tabs>
+        <w:spacing w:line="360" w:lineRule="auto"/>
+        <w:jc w:val="both"/>
+        <w:rPr>
+          <w:rFonts w:ascii="Times New Roman" w:hAnsi="Times New Roman" w:cs="Times New Roman"/>
+          <w:sz w:val="24"/>
+        </w:rPr>
+      </w:pPr>
+      <w:r>
+        <w:rPr>
+          <w:rFonts w:ascii="Times New Roman" w:hAnsi="Times New Roman" w:cs="Times New Roman"/>
+          <w:sz w:val="24"/>
+        </w:rPr>
+        <w:t xml:space="preserve">   En el lenguaje Ñ dispondremos de dos sentencias condicionales, la sentencia if-else para condiciones simples </w:t>
+      </w:r>
+      <w:r>
+        <w:rPr>
+          <w:rFonts w:ascii="Times New Roman" w:hAnsi="Times New Roman" w:cs="Times New Roman"/>
+          <w:sz w:val="24"/>
+        </w:rPr>
+        <w:t>y la sentencia switch par</w:t>
+      </w:r>
+      <w:r>
+        <w:rPr>
+          <w:rFonts w:ascii="Times New Roman" w:hAnsi="Times New Roman" w:cs="Times New Roman"/>
+          <w:sz w:val="24"/>
+        </w:rPr>
+        <w:t>a condiciones</w:t>
+      </w:r>
+      <w:r>
+        <w:rPr>
+          <w:rFonts w:ascii="Times New Roman" w:hAnsi="Times New Roman" w:cs="Times New Roman"/>
+          <w:sz w:val="24"/>
+        </w:rPr>
+        <w:t xml:space="preserve"> múltiples.</w:t>
       </w:r>
     </w:p>
     <w:p>
-      <w:r>
+      <w:pPr>
+        <w:tabs>
+          <w:tab w:val="left" w:pos="6345"/>
+        </w:tabs>
+        <w:spacing w:line="360" w:lineRule="auto"/>
+        <w:jc w:val="both"/>
+        <w:rPr>
+          <w:rFonts w:ascii="Times New Roman" w:hAnsi="Times New Roman" w:cs="Times New Roman"/>
+          <w:sz w:val="24"/>
+        </w:rPr>
+      </w:pPr>
+      <w:r>
+        <w:rPr>
+          <w:rFonts w:ascii="Times New Roman" w:hAnsi="Times New Roman" w:cs="Times New Roman"/>
+          <w:sz w:val="24"/>
+        </w:rPr>
+        <w:t xml:space="preserve">   La sentencia if-else  nos permite decidir entre dos posibles opciones excluyentes.  La expresión que acompaña al if debe producir al ser evaluada un 0 o 1 dependiendo de si se cumple o no. En el caso que se cumpla, se ejecutarán el conjunto de sentencias que se encuentra dentro del if. En caso contrario se ejecutarán las sentencias que se</w:t>
+      </w:r>
+      <w:r>
+        <w:rPr>
+          <w:rFonts w:ascii="Times New Roman" w:hAnsi="Times New Roman" w:cs="Times New Roman"/>
+          <w:sz w:val="24"/>
+        </w:rPr>
+        <w:t xml:space="preserve"> encuentran dentro del else si está ya que dicho bloque es opcional.</w:t>
+      </w:r>
+    </w:p>
+    <w:p>
+      <w:pPr>
+        <w:tabs>
+          <w:tab w:val="left" w:pos="6345"/>
+        </w:tabs>
+        <w:spacing w:line="360" w:lineRule="auto"/>
+        <w:jc w:val="both"/>
+        <w:rPr>
+          <w:rFonts w:ascii="Times New Roman" w:hAnsi="Times New Roman" w:cs="Times New Roman"/>
+          <w:sz w:val="24"/>
+        </w:rPr>
+      </w:pPr>
+      <w:r>
+        <w:rPr>
+          <w:rFonts w:ascii="Times New Roman" w:hAnsi="Times New Roman" w:cs="Times New Roman"/>
+          <w:noProof/>
+          <w:sz w:val="24"/>
+          <w:lang w:eastAsia="es-ES"/>
+        </w:rPr>
+        <mc:AlternateContent>
+          <mc:Choice Requires="wps">
+            <w:drawing>
+              <wp:anchor distT="0" distB="0" distL="114300" distR="114300" simplePos="0" relativeHeight="251661312" behindDoc="0" locked="0" layoutInCell="1" allowOverlap="1" wp14:anchorId="1E1BD705" wp14:editId="2D14A2E6">
+                <wp:simplePos x="0" y="0"/>
+                <wp:positionH relativeFrom="column">
+                  <wp:posOffset>1786890</wp:posOffset>
+                </wp:positionH>
+                <wp:positionV relativeFrom="paragraph">
+                  <wp:posOffset>295910</wp:posOffset>
+                </wp:positionV>
+                <wp:extent cx="2257425" cy="1485900"/>
+                <wp:effectExtent l="0" t="0" r="28575" b="19050"/>
+                <wp:wrapNone/>
+                <wp:docPr id="4" name="4 Rectángulo"/>
+                <wp:cNvGraphicFramePr/>
+                <a:graphic xmlns:a="http://schemas.openxmlformats.org/drawingml/2006/main">
+                  <a:graphicData uri="http://schemas.microsoft.com/office/word/2010/wordprocessingShape">
+                    <wps:wsp>
+                      <wps:cNvSpPr/>
+                      <wps:spPr>
+                        <a:xfrm>
+                          <a:off x="0" y="0"/>
+                          <a:ext cx="2257425" cy="1485900"/>
+                        </a:xfrm>
+                        <a:prstGeom prst="rect">
+                          <a:avLst/>
+                        </a:prstGeom>
+                      </wps:spPr>
+                      <wps:style>
+                        <a:lnRef idx="2">
+                          <a:schemeClr val="accent6"/>
+                        </a:lnRef>
+                        <a:fillRef idx="1">
+                          <a:schemeClr val="lt1"/>
+                        </a:fillRef>
+                        <a:effectRef idx="0">
+                          <a:schemeClr val="accent6"/>
+                        </a:effectRef>
+                        <a:fontRef idx="minor">
+                          <a:schemeClr val="dk1"/>
+                        </a:fontRef>
+                      </wps:style>
+                      <wps:txbx>
+                        <w:txbxContent>
+                          <w:p>
+                            <w:pPr>
+                              <w:spacing w:line="240" w:lineRule="auto"/>
+                              <w:jc w:val="center"/>
+                              <w:rPr>
+                                <w:rFonts w:ascii="Times New Roman" w:hAnsi="Times New Roman" w:cs="Times New Roman"/>
+                                <w:sz w:val="24"/>
+                                <w:szCs w:val="24"/>
+                              </w:rPr>
+                            </w:pPr>
+                            <w:r>
+                              <w:rPr>
+                                <w:rFonts w:ascii="Times New Roman" w:hAnsi="Times New Roman" w:cs="Times New Roman"/>
+                                <w:sz w:val="24"/>
+                                <w:szCs w:val="24"/>
+                              </w:rPr>
+                              <w:t>if ( expresión){</w:t>
+                            </w:r>
+                          </w:p>
+                          <w:p>
+                            <w:pPr>
+                              <w:spacing w:line="240" w:lineRule="auto"/>
+                              <w:rPr>
+                                <w:rFonts w:ascii="Times New Roman" w:hAnsi="Times New Roman" w:cs="Times New Roman"/>
+                                <w:sz w:val="24"/>
+                                <w:szCs w:val="24"/>
+                              </w:rPr>
+                            </w:pPr>
+                            <w:r>
+                              <w:rPr>
+                                <w:rFonts w:ascii="Times New Roman" w:hAnsi="Times New Roman" w:cs="Times New Roman"/>
+                                <w:sz w:val="24"/>
+                                <w:szCs w:val="24"/>
+                              </w:rPr>
+                              <w:t xml:space="preserve">                   sentencia-k</w:t>
+                            </w:r>
+                          </w:p>
+                          <w:p>
+                            <w:pPr>
+                              <w:spacing w:line="240" w:lineRule="auto"/>
+                              <w:rPr>
+                                <w:rFonts w:ascii="Times New Roman" w:hAnsi="Times New Roman" w:cs="Times New Roman"/>
+                                <w:sz w:val="24"/>
+                                <w:szCs w:val="24"/>
+                              </w:rPr>
+                            </w:pPr>
+                            <w:r>
+                              <w:rPr>
+                                <w:rFonts w:ascii="Times New Roman" w:hAnsi="Times New Roman" w:cs="Times New Roman"/>
+                                <w:sz w:val="24"/>
+                                <w:szCs w:val="24"/>
+                              </w:rPr>
+                              <w:t xml:space="preserve">              }else{</w:t>
+                            </w:r>
+                          </w:p>
+                          <w:p>
+                            <w:pPr>
+                              <w:spacing w:line="240" w:lineRule="auto"/>
+                              <w:rPr>
+                                <w:rFonts w:ascii="Times New Roman" w:hAnsi="Times New Roman" w:cs="Times New Roman"/>
+                                <w:sz w:val="24"/>
+                                <w:szCs w:val="24"/>
+                              </w:rPr>
+                            </w:pPr>
+                            <w:r>
+                              <w:rPr>
+                                <w:rFonts w:ascii="Times New Roman" w:hAnsi="Times New Roman" w:cs="Times New Roman"/>
+                                <w:sz w:val="24"/>
+                                <w:szCs w:val="24"/>
+                              </w:rPr>
+                              <w:t xml:space="preserve">                   sentencia-k</w:t>
+                            </w:r>
+                          </w:p>
+                          <w:p>
+                            <w:pPr>
+                              <w:spacing w:line="240" w:lineRule="auto"/>
+                              <w:rPr>
+                                <w:rFonts w:ascii="Times New Roman" w:hAnsi="Times New Roman" w:cs="Times New Roman"/>
+                                <w:sz w:val="24"/>
+                                <w:szCs w:val="24"/>
+                              </w:rPr>
+                            </w:pPr>
+                            <w:r>
+                              <w:rPr>
+                                <w:rFonts w:ascii="Times New Roman" w:hAnsi="Times New Roman" w:cs="Times New Roman"/>
+                                <w:sz w:val="24"/>
+                                <w:szCs w:val="24"/>
+                              </w:rPr>
+                              <w:t xml:space="preserve">               }</w:t>
+                            </w:r>
+                          </w:p>
+                        </w:txbxContent>
+                      </wps:txbx>
+                      <wps:bodyPr rot="0" spcFirstLastPara="0" vertOverflow="overflow" horzOverflow="overflow" vert="horz" wrap="square" lIns="91440" tIns="45720" rIns="91440" bIns="45720" numCol="1" spcCol="0" rtlCol="0" fromWordArt="0" anchor="ctr" anchorCtr="0" forceAA="0" compatLnSpc="1">
+                        <a:prstTxWarp prst="textNoShape">
+                          <a:avLst/>
+                        </a:prstTxWarp>
+                        <a:noAutofit/>
+                      </wps:bodyPr>
+                    </wps:wsp>
+                  </a:graphicData>
+                </a:graphic>
+                <wp14:sizeRelH relativeFrom="margin">
+                  <wp14:pctWidth>0</wp14:pctWidth>
+                </wp14:sizeRelH>
+                <wp14:sizeRelV relativeFrom="margin">
+                  <wp14:pctHeight>0</wp14:pctHeight>
+                </wp14:sizeRelV>
+              </wp:anchor>
+            </w:drawing>
+          </mc:Choice>
+          <mc:Fallback>
+            <w:pict>
+              <v:rect id="4 Rectángulo" o:spid="_x0000_s1028" style="position:absolute;left:0;text-align:left;margin-left:140.7pt;margin-top:23.3pt;width:177.75pt;height:117pt;z-index:251661312;visibility:visible;mso-wrap-style:square;mso-width-percent:0;mso-height-percent:0;mso-wrap-distance-left:9pt;mso-wrap-distance-top:0;mso-wrap-distance-right:9pt;mso-wrap-distance-bottom:0;mso-position-horizontal:absolute;mso-position-horizontal-relative:text;mso-position-vertical:absolute;mso-position-vertical-relative:text;mso-width-percent:0;mso-height-percent:0;mso-width-relative:margin;mso-height-relative:margin;v-text-anchor:middle" o:gfxdata="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" fillcolor="white [3201]" strokecolor="#f79646 [3209]" strokeweight="2pt">
+                <v:textbox>
+                  <w:txbxContent>
+                    <w:p>
+                      <w:pPr>
+                        <w:spacing w:line="240" w:lineRule="auto"/>
+                        <w:jc w:val="center"/>
+                        <w:rPr>
+                          <w:rFonts w:ascii="Times New Roman" w:hAnsi="Times New Roman" w:cs="Times New Roman"/>
+                          <w:sz w:val="24"/>
+                          <w:szCs w:val="24"/>
+                        </w:rPr>
+                      </w:pPr>
+                      <w:r>
+                        <w:rPr>
+                          <w:rFonts w:ascii="Times New Roman" w:hAnsi="Times New Roman" w:cs="Times New Roman"/>
+                          <w:sz w:val="24"/>
+                          <w:szCs w:val="24"/>
+                        </w:rPr>
+                        <w:t>if ( expresión){</w:t>
+                      </w:r>
+                    </w:p>
+                    <w:p>
+                      <w:pPr>
+                        <w:spacing w:line="240" w:lineRule="auto"/>
+                        <w:rPr>
+                          <w:rFonts w:ascii="Times New Roman" w:hAnsi="Times New Roman" w:cs="Times New Roman"/>
+                          <w:sz w:val="24"/>
+                          <w:szCs w:val="24"/>
+                        </w:rPr>
+                      </w:pPr>
+                      <w:r>
+                        <w:rPr>
+                          <w:rFonts w:ascii="Times New Roman" w:hAnsi="Times New Roman" w:cs="Times New Roman"/>
+                          <w:sz w:val="24"/>
+                          <w:szCs w:val="24"/>
+                        </w:rPr>
+                        <w:t xml:space="preserve">                   sentencia-k</w:t>
+                      </w:r>
+                    </w:p>
+                    <w:p>
+                      <w:pPr>
+                        <w:spacing w:line="240" w:lineRule="auto"/>
+                        <w:rPr>
+                          <w:rFonts w:ascii="Times New Roman" w:hAnsi="Times New Roman" w:cs="Times New Roman"/>
+                          <w:sz w:val="24"/>
+                          <w:szCs w:val="24"/>
+                        </w:rPr>
+                      </w:pPr>
+                      <w:r>
+                        <w:rPr>
+                          <w:rFonts w:ascii="Times New Roman" w:hAnsi="Times New Roman" w:cs="Times New Roman"/>
+                          <w:sz w:val="24"/>
+                          <w:szCs w:val="24"/>
+                        </w:rPr>
+                        <w:t xml:space="preserve">              }else{</w:t>
+                      </w:r>
+                    </w:p>
+                    <w:p>
+                      <w:pPr>
+                        <w:spacing w:line="240" w:lineRule="auto"/>
+                        <w:rPr>
+                          <w:rFonts w:ascii="Times New Roman" w:hAnsi="Times New Roman" w:cs="Times New Roman"/>
+                          <w:sz w:val="24"/>
+                          <w:szCs w:val="24"/>
+                        </w:rPr>
+                      </w:pPr>
+                      <w:r>
+                        <w:rPr>
+                          <w:rFonts w:ascii="Times New Roman" w:hAnsi="Times New Roman" w:cs="Times New Roman"/>
+                          <w:sz w:val="24"/>
+                          <w:szCs w:val="24"/>
+                        </w:rPr>
+                        <w:t xml:space="preserve">                   sentencia-k</w:t>
+                      </w:r>
+                    </w:p>
+                    <w:p>
+                      <w:pPr>
+                        <w:spacing w:line="240" w:lineRule="auto"/>
+                        <w:rPr>
+                          <w:rFonts w:ascii="Times New Roman" w:hAnsi="Times New Roman" w:cs="Times New Roman"/>
+                          <w:sz w:val="24"/>
+                          <w:szCs w:val="24"/>
+                        </w:rPr>
+                      </w:pPr>
+                      <w:r>
+                        <w:rPr>
+                          <w:rFonts w:ascii="Times New Roman" w:hAnsi="Times New Roman" w:cs="Times New Roman"/>
+                          <w:sz w:val="24"/>
+                          <w:szCs w:val="24"/>
+                        </w:rPr>
+                        <w:t xml:space="preserve">               }</w:t>
+                      </w:r>
+                    </w:p>
+                  </w:txbxContent>
+                </v:textbox>
+              </v:rect>
+            </w:pict>
+          </mc:Fallback>
+        </mc:AlternateContent>
+      </w:r>
+      <w:r>
+        <w:rPr>
+          <w:rFonts w:ascii="Times New Roman" w:hAnsi="Times New Roman" w:cs="Times New Roman"/>
+          <w:sz w:val="24"/>
+        </w:rPr>
+        <w:t xml:space="preserve">   La sintaxis es la siguiente y como dijimos anteriormente la parte del else es opcional.</w:t>
+      </w:r>
+    </w:p>
+    <w:p>
+      <w:pPr>
+        <w:tabs>
+          <w:tab w:val="left" w:pos="6345"/>
+        </w:tabs>
+        <w:spacing w:before="240" w:line="240" w:lineRule="auto"/>
+        <w:jc w:val="center"/>
+        <w:rPr>
+          <w:rFonts w:ascii="Times New Roman" w:hAnsi="Times New Roman" w:cs="Times New Roman"/>
+          <w:sz w:val="24"/>
+        </w:rPr>
+      </w:pPr>
+      <w:proofErr w:type="gramStart"/>
+      <w:r>
+        <w:rPr>
+          <w:rFonts w:ascii="Times New Roman" w:hAnsi="Times New Roman" w:cs="Times New Roman"/>
+          <w:sz w:val="24"/>
+        </w:rPr>
+        <w:t>if</w:t>
+      </w:r>
+      <w:proofErr w:type="gramEnd"/>
+      <w:r>
+        <w:rPr>
+          <w:rFonts w:ascii="Times New Roman" w:hAnsi="Times New Roman" w:cs="Times New Roman"/>
+          <w:sz w:val="24"/>
+        </w:rPr>
+        <w:t xml:space="preserve">  (expresión){</w:t>
+      </w:r>
+    </w:p>
+    <w:p>
+      <w:pPr>
+        <w:tabs>
+          <w:tab w:val="left" w:pos="6345"/>
+        </w:tabs>
+        <w:spacing w:line="240" w:lineRule="auto"/>
+        <w:jc w:val="center"/>
+        <w:rPr>
+          <w:rFonts w:ascii="Times New Roman" w:hAnsi="Times New Roman" w:cs="Times New Roman"/>
+          <w:sz w:val="24"/>
+        </w:rPr>
+      </w:pPr>
+      <w:r>
+        <w:rPr>
+          <w:rFonts w:ascii="Times New Roman" w:hAnsi="Times New Roman" w:cs="Times New Roman"/>
+          <w:sz w:val="24"/>
+        </w:rPr>
+        <w:t xml:space="preserve">      </w:t>
+      </w:r>
+      <w:proofErr w:type="gramStart"/>
+      <w:r>
+        <w:rPr>
+          <w:rFonts w:ascii="Times New Roman" w:hAnsi="Times New Roman" w:cs="Times New Roman"/>
+          <w:sz w:val="24"/>
+        </w:rPr>
+        <w:t>sentencia-k</w:t>
+      </w:r>
+      <w:proofErr w:type="gramEnd"/>
+      <w:r>
+        <w:rPr>
+          <w:rFonts w:ascii="Times New Roman" w:hAnsi="Times New Roman" w:cs="Times New Roman"/>
+          <w:sz w:val="24"/>
+        </w:rPr>
+        <w:t>;</w:t>
+      </w:r>
+    </w:p>
+    <w:p>
+      <w:pPr>
+        <w:tabs>
+          <w:tab w:val="left" w:pos="6345"/>
+        </w:tabs>
+        <w:spacing w:line="240" w:lineRule="auto"/>
+        <w:rPr>
+          <w:rFonts w:ascii="Times New Roman" w:hAnsi="Times New Roman" w:cs="Times New Roman"/>
+          <w:sz w:val="24"/>
+        </w:rPr>
+      </w:pPr>
+      <w:r>
+        <w:rPr>
+          <w:rFonts w:ascii="Times New Roman" w:hAnsi="Times New Roman" w:cs="Times New Roman"/>
+          <w:sz w:val="24"/>
+        </w:rPr>
+        <w:t xml:space="preserve">                                                            }</w:t>
+      </w:r>
+      <w:proofErr w:type="gramStart"/>
+      <w:r>
+        <w:rPr>
+          <w:rFonts w:ascii="Times New Roman" w:hAnsi="Times New Roman" w:cs="Times New Roman"/>
+          <w:sz w:val="24"/>
+        </w:rPr>
+        <w:t>else</w:t>
+      </w:r>
+      <w:proofErr w:type="gramEnd"/>
+      <w:r>
+        <w:rPr>
+          <w:rFonts w:ascii="Times New Roman" w:hAnsi="Times New Roman" w:cs="Times New Roman"/>
+          <w:sz w:val="24"/>
+        </w:rPr>
+        <w:t>{</w:t>
+      </w:r>
+    </w:p>
+    <w:p>
+      <w:pPr>
+        <w:tabs>
+          <w:tab w:val="left" w:pos="6345"/>
+        </w:tabs>
+        <w:spacing w:line="240" w:lineRule="auto"/>
+        <w:jc w:val="center"/>
+        <w:rPr>
+          <w:rFonts w:ascii="Times New Roman" w:hAnsi="Times New Roman" w:cs="Times New Roman"/>
+          <w:sz w:val="24"/>
+        </w:rPr>
+      </w:pPr>
+      <w:r>
+        <w:rPr>
+          <w:rFonts w:ascii="Times New Roman" w:hAnsi="Times New Roman" w:cs="Times New Roman"/>
+          <w:sz w:val="24"/>
+        </w:rPr>
+        <w:t xml:space="preserve">       </w:t>
+      </w:r>
+      <w:proofErr w:type="gramStart"/>
+      <w:r>
+        <w:rPr>
+          <w:rFonts w:ascii="Times New Roman" w:hAnsi="Times New Roman" w:cs="Times New Roman"/>
+          <w:sz w:val="24"/>
+        </w:rPr>
+        <w:t>sentencia-k</w:t>
+      </w:r>
+      <w:proofErr w:type="gramEnd"/>
+      <w:r>
+        <w:rPr>
+          <w:rFonts w:ascii="Times New Roman" w:hAnsi="Times New Roman" w:cs="Times New Roman"/>
+          <w:sz w:val="24"/>
+        </w:rPr>
+        <w:t>;</w:t>
+      </w:r>
+    </w:p>
+    <w:p>
+      <w:pPr>
+        <w:tabs>
+          <w:tab w:val="left" w:pos="6345"/>
+        </w:tabs>
+        <w:spacing w:line="240" w:lineRule="auto"/>
+        <w:rPr>
+          <w:rFonts w:ascii="Times New Roman" w:hAnsi="Times New Roman" w:cs="Times New Roman"/>
+          <w:sz w:val="24"/>
+        </w:rPr>
+      </w:pPr>
+      <w:r>
+        <w:rPr>
+          <w:rFonts w:ascii="Times New Roman" w:hAnsi="Times New Roman" w:cs="Times New Roman"/>
+          <w:sz w:val="24"/>
+        </w:rPr>
+        <w:t xml:space="preserve">                                                            }</w:t>
+      </w:r>
+    </w:p>
+    <w:p>
+      <w:pPr>
+        <w:tabs>
+          <w:tab w:val="left" w:pos="6345"/>
+        </w:tabs>
+        <w:spacing w:before="240" w:after="0" w:line="360" w:lineRule="auto"/>
+        <w:jc w:val="both"/>
+        <w:rPr>
+          <w:rFonts w:ascii="Times New Roman" w:hAnsi="Times New Roman" w:cs="Times New Roman"/>
+          <w:sz w:val="24"/>
+        </w:rPr>
+      </w:pPr>
+      <w:r>
+        <w:rPr>
+          <w:rFonts w:ascii="Times New Roman" w:hAnsi="Times New Roman" w:cs="Times New Roman"/>
+          <w:sz w:val="24"/>
+        </w:rPr>
+        <w:t xml:space="preserve">    L</w:t>
+      </w:r>
+      <w:r>
+        <w:rPr>
+          <w:rFonts w:ascii="Times New Roman" w:hAnsi="Times New Roman" w:cs="Times New Roman"/>
+          <w:sz w:val="24"/>
+        </w:rPr>
+        <w:t>a sentencia switch nos permite decidir entre múltiples opciones excluyentes. El funcionamiento es muy sencillo se evalúa la expresión y en caso de coincidir el valor de la expresión con el valor de una de las ramas case se ejecuta el conjunto de sentencias que sigue hasta el final del switch o hasta encontrarse la sentencia break. Lo normal es que después de cada case o rama haya un break ya que si no se ejecutarían sentencias que no corresponde con dicho case. Además hay un case denominado default el cual es opcional y se ejecuta si no se encuentra coincidencia entre el resultado de la expresión y los cases que se encuentra en el switch.</w:t>
+      </w:r>
+    </w:p>
+    <w:p>
+      <w:pPr>
+        <w:tabs>
+          <w:tab w:val="left" w:pos="6345"/>
+        </w:tabs>
+        <w:spacing w:before="240" w:after="0" w:line="360" w:lineRule="auto"/>
+        <w:jc w:val="both"/>
+        <w:rPr>
+          <w:rFonts w:ascii="Times New Roman" w:hAnsi="Times New Roman" w:cs="Times New Roman"/>
+          <w:sz w:val="24"/>
+        </w:rPr>
+      </w:pPr>
+      <w:r>
+        <w:rPr>
+          <w:rFonts w:ascii="Times New Roman" w:hAnsi="Times New Roman" w:cs="Times New Roman"/>
+          <w:sz w:val="24"/>
+        </w:rPr>
+        <w:t xml:space="preserve">   Existe la restricción debe que debe aparecer primero los case y después el default. Además todas las opciones deben ser diferentes.</w:t>
+      </w:r>
+    </w:p>
+    <w:p>
+      <w:pPr>
+        <w:tabs>
+          <w:tab w:val="left" w:pos="6345"/>
+        </w:tabs>
+        <w:spacing w:before="240" w:after="0" w:line="360" w:lineRule="auto"/>
+        <w:jc w:val="both"/>
+        <w:rPr>
+          <w:rFonts w:ascii="Times New Roman" w:hAnsi="Times New Roman" w:cs="Times New Roman"/>
+          <w:sz w:val="24"/>
+        </w:rPr>
+      </w:pPr>
+    </w:p>
+    <w:p>
+      <w:pPr>
+        <w:tabs>
+          <w:tab w:val="left" w:pos="6345"/>
+        </w:tabs>
+        <w:spacing w:line="360" w:lineRule="auto"/>
+        <w:jc w:val="both"/>
+        <w:rPr>
+          <w:rFonts w:ascii="Times New Roman" w:hAnsi="Times New Roman" w:cs="Times New Roman"/>
+          <w:sz w:val="24"/>
+        </w:rPr>
+      </w:pPr>
+      <w:r>
+        <w:rPr>
+          <w:rFonts w:ascii="Times New Roman" w:hAnsi="Times New Roman" w:cs="Times New Roman"/>
+          <w:sz w:val="24"/>
+        </w:rPr>
         <w:tab/>
-        <w:t xml:space="preserve">Del lenguaje </w:t>
-      </w:r>
-      <w:proofErr w:type="spellStart"/>
-      <w:r>
-        <w:t>MatLab</w:t>
-      </w:r>
-      <w:proofErr w:type="spellEnd"/>
-      <w:r>
-        <w:t xml:space="preserve"> hemos decidido adoptar, por la claridad del código, la siguientes </w:t>
-      </w:r>
-      <w:proofErr w:type="spellStart"/>
-      <w:proofErr w:type="gramStart"/>
-      <w:r>
-        <w:t>sintáxis</w:t>
-      </w:r>
-      <w:proofErr w:type="spellEnd"/>
-      <w:r>
-        <w:t xml:space="preserve"> :</w:t>
-      </w:r>
-      <w:proofErr w:type="gramEnd"/>
+      </w:r>
     </w:p>
-    <w:p/>
+    <w:p>
+      <w:pPr>
+        <w:tabs>
+          <w:tab w:val="left" w:pos="6345"/>
+        </w:tabs>
+        <w:spacing w:line="360" w:lineRule="auto"/>
+        <w:jc w:val="both"/>
+        <w:rPr>
+          <w:rFonts w:ascii="Times New Roman" w:hAnsi="Times New Roman" w:cs="Times New Roman"/>
+          <w:sz w:val="24"/>
+        </w:rPr>
+      </w:pPr>
+      <w:r>
+        <w:rPr>
+          <w:rFonts w:ascii="Times New Roman" w:hAnsi="Times New Roman" w:cs="Times New Roman"/>
+          <w:sz w:val="24"/>
+        </w:rPr>
+        <w:t xml:space="preserve">   </w:t>
+      </w:r>
+      <w:r>
+        <w:rPr>
+          <w:rFonts w:ascii="Times New Roman" w:hAnsi="Times New Roman" w:cs="Times New Roman"/>
+          <w:sz w:val="24"/>
+        </w:rPr>
+        <w:tab/>
+      </w:r>
+    </w:p>
+    <w:p>
+      <w:pPr>
+        <w:jc w:val="both"/>
+      </w:pPr>
+    </w:p>
+    <w:p>
+      <w:pPr>
+        <w:jc w:val="both"/>
+      </w:pPr>
+      <w:bookmarkStart w:id="0" w:name="_GoBack"/>
+      <w:bookmarkEnd w:id="0"/>
+      <w:r>
+        <w:rPr>
+          <w:rFonts w:ascii="Times New Roman" w:hAnsi="Times New Roman" w:cs="Times New Roman"/>
+          <w:noProof/>
+          <w:sz w:val="24"/>
+          <w:lang w:eastAsia="es-ES"/>
+        </w:rPr>
+        <w:lastRenderedPageBreak/>
+        <mc:AlternateContent>
+          <mc:Choice Requires="wps">
+            <w:drawing>
+              <wp:anchor distT="0" distB="0" distL="114300" distR="114300" simplePos="0" relativeHeight="251663360" behindDoc="0" locked="0" layoutInCell="1" allowOverlap="1">
+                <wp:simplePos x="0" y="0"/>
+                <wp:positionH relativeFrom="column">
+                  <wp:posOffset>-432436</wp:posOffset>
+                </wp:positionH>
+                <wp:positionV relativeFrom="paragraph">
+                  <wp:posOffset>-90170</wp:posOffset>
+                </wp:positionV>
+                <wp:extent cx="1038225" cy="457200"/>
+                <wp:effectExtent l="0" t="0" r="28575" b="19050"/>
+                <wp:wrapNone/>
+                <wp:docPr id="6" name="6 Rectángulo redondeado"/>
+                <wp:cNvGraphicFramePr/>
+                <a:graphic xmlns:a="http://schemas.openxmlformats.org/drawingml/2006/main">
+                  <a:graphicData uri="http://schemas.microsoft.com/office/word/2010/wordprocessingShape">
+                    <wps:wsp>
+                      <wps:cNvSpPr/>
+                      <wps:spPr>
+                        <a:xfrm>
+                          <a:off x="0" y="0"/>
+                          <a:ext cx="1038225" cy="457200"/>
+                        </a:xfrm>
+                        <a:prstGeom prst="roundRect">
+                          <a:avLst/>
+                        </a:prstGeom>
+                      </wps:spPr>
+                      <wps:style>
+                        <a:lnRef idx="2">
+                          <a:schemeClr val="accent6"/>
+                        </a:lnRef>
+                        <a:fillRef idx="1">
+                          <a:schemeClr val="lt1"/>
+                        </a:fillRef>
+                        <a:effectRef idx="0">
+                          <a:schemeClr val="accent6"/>
+                        </a:effectRef>
+                        <a:fontRef idx="minor">
+                          <a:schemeClr val="dk1"/>
+                        </a:fontRef>
+                      </wps:style>
+                      <wps:txbx>
+                        <w:txbxContent>
+                          <w:p>
+                            <w:pPr>
+                              <w:jc w:val="center"/>
+                            </w:pPr>
+                            <w:r>
+                              <w:t xml:space="preserve">K = 2 ... </w:t>
+                            </w:r>
+                            <w:r>
+                              <w:rPr>
+                                <w:rFonts w:ascii="Times New Roman" w:hAnsi="Times New Roman" w:cs="Times New Roman"/>
+                                <w:sz w:val="24"/>
+                              </w:rPr>
+                              <w:t>∞</w:t>
+                            </w:r>
+                          </w:p>
+                        </w:txbxContent>
+                      </wps:txbx>
+                      <wps:bodyPr rot="0" spcFirstLastPara="0" vertOverflow="overflow" horzOverflow="overflow" vert="horz" wrap="square" lIns="91440" tIns="45720" rIns="91440" bIns="45720" numCol="1" spcCol="0" rtlCol="0" fromWordArt="0" anchor="ctr" anchorCtr="0" forceAA="0" compatLnSpc="1">
+                        <a:prstTxWarp prst="textNoShape">
+                          <a:avLst/>
+                        </a:prstTxWarp>
+                        <a:noAutofit/>
+                      </wps:bodyPr>
+                    </wps:wsp>
+                  </a:graphicData>
+                </a:graphic>
+                <wp14:sizeRelH relativeFrom="margin">
+                  <wp14:pctWidth>0</wp14:pctWidth>
+                </wp14:sizeRelH>
+                <wp14:sizeRelV relativeFrom="margin">
+                  <wp14:pctHeight>0</wp14:pctHeight>
+                </wp14:sizeRelV>
+              </wp:anchor>
+            </w:drawing>
+          </mc:Choice>
+          <mc:Fallback>
+            <w:pict>
+              <v:roundrect id="6 Rectángulo redondeado" o:spid="_x0000_s1029" style="position:absolute;left:0;text-align:left;margin-left:-34.05pt;margin-top:-7.1pt;width:81.75pt;height:36pt;z-index:251663360;visibility:visible;mso-wrap-style:square;mso-width-percent:0;mso-height-percent:0;mso-wrap-distance-left:9pt;mso-wrap-distance-top:0;mso-wrap-distance-right:9pt;mso-wrap-distance-bottom:0;mso-position-horizontal:absolute;mso-position-horizontal-relative:text;mso-position-vertical:absolute;mso-position-vertical-relative:text;mso-width-percent:0;mso-height-percent:0;mso-width-relative:margin;mso-height-relative:margin;v-text-anchor:middle" arcsize="10923f" o:gfxdata="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" fillcolor="white [3201]" strokecolor="#f79646 [3209]" strokeweight="2pt">
+                <v:textbox>
+                  <w:txbxContent>
+                    <w:p>
+                      <w:pPr>
+                        <w:jc w:val="center"/>
+                      </w:pPr>
+                      <w:r>
+                        <w:t xml:space="preserve">K = 2 ... </w:t>
+                      </w:r>
+                      <w:r>
+                        <w:rPr>
+                          <w:rFonts w:ascii="Times New Roman" w:hAnsi="Times New Roman" w:cs="Times New Roman"/>
+                          <w:sz w:val="24"/>
+                        </w:rPr>
+                        <w:t>∞</w:t>
+                      </w:r>
+                    </w:p>
+                  </w:txbxContent>
+                </v:textbox>
+              </v:roundrect>
+            </w:pict>
+          </mc:Fallback>
+        </mc:AlternateContent>
+      </w:r>
+      <w:r>
+        <w:rPr>
+          <w:rFonts w:ascii="Times New Roman" w:hAnsi="Times New Roman" w:cs="Times New Roman"/>
+          <w:noProof/>
+          <w:sz w:val="24"/>
+          <w:lang w:eastAsia="es-ES"/>
+        </w:rPr>
+        <mc:AlternateContent>
+          <mc:Choice Requires="wps">
+            <w:drawing>
+              <wp:anchor distT="0" distB="0" distL="114300" distR="114300" simplePos="0" relativeHeight="251662336" behindDoc="0" locked="0" layoutInCell="1" allowOverlap="1" wp14:anchorId="60A6CD87" wp14:editId="7A279167">
+                <wp:simplePos x="0" y="0"/>
+                <wp:positionH relativeFrom="column">
+                  <wp:posOffset>1215390</wp:posOffset>
+                </wp:positionH>
+                <wp:positionV relativeFrom="paragraph">
+                  <wp:posOffset>-194945</wp:posOffset>
+                </wp:positionV>
+                <wp:extent cx="3467100" cy="3086100"/>
+                <wp:effectExtent l="0" t="0" r="19050" b="19050"/>
+                <wp:wrapNone/>
+                <wp:docPr id="5" name="5 Rectángulo"/>
+                <wp:cNvGraphicFramePr/>
+                <a:graphic xmlns:a="http://schemas.openxmlformats.org/drawingml/2006/main">
+                  <a:graphicData uri="http://schemas.microsoft.com/office/word/2010/wordprocessingShape">
+                    <wps:wsp>
+                      <wps:cNvSpPr/>
+                      <wps:spPr>
+                        <a:xfrm>
+                          <a:off x="0" y="0"/>
+                          <a:ext cx="3467100" cy="3086100"/>
+                        </a:xfrm>
+                        <a:prstGeom prst="rect">
+                          <a:avLst/>
+                        </a:prstGeom>
+                      </wps:spPr>
+                      <wps:style>
+                        <a:lnRef idx="2">
+                          <a:schemeClr val="accent6"/>
+                        </a:lnRef>
+                        <a:fillRef idx="1">
+                          <a:schemeClr val="lt1"/>
+                        </a:fillRef>
+                        <a:effectRef idx="0">
+                          <a:schemeClr val="accent6"/>
+                        </a:effectRef>
+                        <a:fontRef idx="minor">
+                          <a:schemeClr val="dk1"/>
+                        </a:fontRef>
+                      </wps:style>
+                      <wps:txbx>
+                        <w:txbxContent>
+                          <w:p>
+                            <w:pPr>
+                              <w:spacing w:line="240" w:lineRule="auto"/>
+                              <w:ind w:firstLine="284"/>
+                              <w:rPr>
+                                <w:rFonts w:ascii="Times New Roman" w:hAnsi="Times New Roman" w:cs="Times New Roman"/>
+                                <w:sz w:val="24"/>
+                                <w:lang w:val="en-US"/>
+                              </w:rPr>
+                            </w:pPr>
+                            <w:r>
+                              <w:rPr>
+                                <w:lang w:val="en-US"/>
+                              </w:rPr>
+                              <w:t xml:space="preserve">                     </w:t>
+                            </w:r>
+                            <w:r>
+                              <w:rPr>
+                                <w:rFonts w:ascii="Times New Roman" w:hAnsi="Times New Roman" w:cs="Times New Roman"/>
+                                <w:sz w:val="24"/>
+                                <w:lang w:val="en-US"/>
+                              </w:rPr>
+                              <w:t>switch</w:t>
+                            </w:r>
+                            <w:r>
+                              <w:rPr>
+                                <w:rFonts w:ascii="Times New Roman" w:hAnsi="Times New Roman" w:cs="Times New Roman"/>
+                                <w:sz w:val="24"/>
+                                <w:lang w:val="en-US"/>
+                              </w:rPr>
+                              <w:t xml:space="preserve"> </w:t>
+                            </w:r>
+                            <w:r>
+                              <w:rPr>
+                                <w:rFonts w:ascii="Times New Roman" w:hAnsi="Times New Roman" w:cs="Times New Roman"/>
+                                <w:sz w:val="24"/>
+                                <w:lang w:val="en-US"/>
+                              </w:rPr>
+                              <w:t>(expr</w:t>
+                            </w:r>
+                            <w:r>
+                              <w:rPr>
+                                <w:rFonts w:ascii="Times New Roman" w:hAnsi="Times New Roman" w:cs="Times New Roman"/>
+                                <w:sz w:val="24"/>
+                                <w:lang w:val="en-US"/>
+                              </w:rPr>
+                              <w:t>esion)</w:t>
+                            </w:r>
+                            <w:r>
+                              <w:rPr>
+                                <w:rFonts w:ascii="Times New Roman" w:hAnsi="Times New Roman" w:cs="Times New Roman"/>
+                                <w:sz w:val="24"/>
+                                <w:lang w:val="en-US"/>
+                              </w:rPr>
+                              <w:t>{</w:t>
+                            </w:r>
+                          </w:p>
+                          <w:p>
+                            <w:pPr>
+                              <w:spacing w:line="240" w:lineRule="auto"/>
+                              <w:ind w:firstLine="284"/>
+                              <w:rPr>
+                                <w:rFonts w:ascii="Times New Roman" w:hAnsi="Times New Roman" w:cs="Times New Roman"/>
+                                <w:sz w:val="24"/>
+                                <w:lang w:val="en-US"/>
+                              </w:rPr>
+                            </w:pPr>
+                            <w:r>
+                              <w:rPr>
+                                <w:rFonts w:ascii="Times New Roman" w:hAnsi="Times New Roman" w:cs="Times New Roman"/>
+                                <w:sz w:val="24"/>
+                                <w:lang w:val="en-US"/>
+                              </w:rPr>
+                              <w:t xml:space="preserve">                      </w:t>
+                            </w:r>
+                            <w:r>
+                              <w:rPr>
+                                <w:rFonts w:ascii="Times New Roman" w:hAnsi="Times New Roman" w:cs="Times New Roman"/>
+                                <w:sz w:val="24"/>
+                                <w:lang w:val="en-US"/>
+                              </w:rPr>
+                              <w:t>case valor1:</w:t>
+                            </w:r>
+                          </w:p>
+                          <w:p>
+                            <w:pPr>
+                              <w:spacing w:line="240" w:lineRule="auto"/>
+                              <w:ind w:firstLine="284"/>
+                              <w:rPr>
+                                <w:rFonts w:ascii="Times New Roman" w:hAnsi="Times New Roman" w:cs="Times New Roman"/>
+                                <w:sz w:val="24"/>
+                                <w:lang w:val="en-US"/>
+                              </w:rPr>
+                            </w:pPr>
+                            <w:r>
+                              <w:rPr>
+                                <w:rFonts w:ascii="Times New Roman" w:hAnsi="Times New Roman" w:cs="Times New Roman"/>
+                                <w:sz w:val="24"/>
+                                <w:lang w:val="en-US"/>
+                              </w:rPr>
+                              <w:tab/>
+                            </w:r>
+                            <w:r>
+                              <w:rPr>
+                                <w:rFonts w:ascii="Times New Roman" w:hAnsi="Times New Roman" w:cs="Times New Roman"/>
+                                <w:sz w:val="24"/>
+                                <w:lang w:val="en-US"/>
+                              </w:rPr>
+                              <w:tab/>
+                            </w:r>
+                            <w:r>
+                              <w:rPr>
+                                <w:rFonts w:ascii="Times New Roman" w:hAnsi="Times New Roman" w:cs="Times New Roman"/>
+                                <w:sz w:val="24"/>
+                                <w:lang w:val="en-US"/>
+                              </w:rPr>
+                              <w:t xml:space="preserve">        </w:t>
+                            </w:r>
+                            <w:r>
+                              <w:rPr>
+                                <w:rFonts w:ascii="Times New Roman" w:hAnsi="Times New Roman" w:cs="Times New Roman"/>
+                                <w:sz w:val="24"/>
+                                <w:lang w:val="en-US"/>
+                              </w:rPr>
+                              <w:t>sentencias;</w:t>
+                            </w:r>
+                          </w:p>
+                          <w:p>
+                            <w:pPr>
+                              <w:spacing w:line="240" w:lineRule="auto"/>
+                              <w:ind w:firstLine="284"/>
+                              <w:rPr>
+                                <w:rFonts w:ascii="Times New Roman" w:hAnsi="Times New Roman" w:cs="Times New Roman"/>
+                                <w:sz w:val="24"/>
+                                <w:lang w:val="en-US"/>
+                              </w:rPr>
+                            </w:pPr>
+                            <w:r>
+                              <w:rPr>
+                                <w:rFonts w:ascii="Times New Roman" w:hAnsi="Times New Roman" w:cs="Times New Roman"/>
+                                <w:sz w:val="24"/>
+                                <w:lang w:val="en-US"/>
+                              </w:rPr>
+                              <w:t xml:space="preserve">   </w:t>
+                            </w:r>
+                            <w:r>
+                              <w:rPr>
+                                <w:rFonts w:ascii="Times New Roman" w:hAnsi="Times New Roman" w:cs="Times New Roman"/>
+                                <w:sz w:val="24"/>
+                                <w:lang w:val="en-US"/>
+                              </w:rPr>
+                              <w:t xml:space="preserve">                        </w:t>
+                            </w:r>
+                            <w:r>
+                              <w:rPr>
+                                <w:rFonts w:ascii="Times New Roman" w:hAnsi="Times New Roman" w:cs="Times New Roman"/>
+                                <w:sz w:val="24"/>
+                                <w:lang w:val="en-US"/>
+                              </w:rPr>
+                              <w:t>break;</w:t>
+                            </w:r>
+                          </w:p>
+                          <w:p>
+                            <w:pPr>
+                              <w:spacing w:line="240" w:lineRule="auto"/>
+                              <w:ind w:firstLine="284"/>
+                              <w:rPr>
+                                <w:rFonts w:ascii="Times New Roman" w:hAnsi="Times New Roman" w:cs="Times New Roman"/>
+                                <w:sz w:val="24"/>
+                                <w:lang w:val="en-US"/>
+                              </w:rPr>
+                            </w:pPr>
+                            <w:r>
+                              <w:rPr>
+                                <w:rFonts w:ascii="Times New Roman" w:hAnsi="Times New Roman" w:cs="Times New Roman"/>
+                                <w:sz w:val="24"/>
+                                <w:lang w:val="en-US"/>
+                              </w:rPr>
+                              <w:t xml:space="preserve"> </w:t>
+                            </w:r>
+                            <w:r>
+                              <w:rPr>
+                                <w:rFonts w:ascii="Times New Roman" w:hAnsi="Times New Roman" w:cs="Times New Roman"/>
+                                <w:sz w:val="24"/>
+                                <w:lang w:val="en-US"/>
+                              </w:rPr>
+                              <w:t xml:space="preserve">                      </w:t>
+                            </w:r>
+                            <w:r>
+                              <w:rPr>
+                                <w:rFonts w:ascii="Times New Roman" w:hAnsi="Times New Roman" w:cs="Times New Roman"/>
+                                <w:sz w:val="24"/>
+                                <w:lang w:val="en-US"/>
+                              </w:rPr>
+                              <w:t>case valor</w:t>
+                            </w:r>
+                            <w:r>
+                              <w:rPr>
+                                <w:rFonts w:ascii="Times New Roman" w:hAnsi="Times New Roman" w:cs="Times New Roman"/>
+                                <w:sz w:val="24"/>
+                                <w:lang w:val="en-US"/>
+                              </w:rPr>
+                              <w:t>K</w:t>
+                            </w:r>
+                            <w:r>
+                              <w:rPr>
+                                <w:rFonts w:ascii="Times New Roman" w:hAnsi="Times New Roman" w:cs="Times New Roman"/>
+                                <w:sz w:val="24"/>
+                                <w:lang w:val="en-US"/>
+                              </w:rPr>
+                              <w:t>:</w:t>
+                            </w:r>
+                          </w:p>
+                          <w:p>
+                            <w:pPr>
+                              <w:spacing w:line="240" w:lineRule="auto"/>
+                              <w:ind w:firstLine="284"/>
+                              <w:rPr>
+                                <w:rFonts w:ascii="Times New Roman" w:hAnsi="Times New Roman" w:cs="Times New Roman"/>
+                                <w:sz w:val="24"/>
+                                <w:lang w:val="en-US"/>
+                              </w:rPr>
+                            </w:pPr>
+                            <w:r>
+                              <w:rPr>
+                                <w:rFonts w:ascii="Times New Roman" w:hAnsi="Times New Roman" w:cs="Times New Roman"/>
+                                <w:sz w:val="24"/>
+                                <w:lang w:val="en-US"/>
+                              </w:rPr>
+                              <w:t xml:space="preserve">      </w:t>
+                            </w:r>
+                            <w:r>
+                              <w:rPr>
+                                <w:rFonts w:ascii="Times New Roman" w:hAnsi="Times New Roman" w:cs="Times New Roman"/>
+                                <w:sz w:val="24"/>
+                                <w:lang w:val="en-US"/>
+                              </w:rPr>
+                              <w:t xml:space="preserve">                      </w:t>
+                            </w:r>
+                            <w:r>
+                              <w:rPr>
+                                <w:rFonts w:ascii="Times New Roman" w:hAnsi="Times New Roman" w:cs="Times New Roman"/>
+                                <w:sz w:val="24"/>
+                                <w:lang w:val="en-US"/>
+                              </w:rPr>
+                              <w:t>sentencias;</w:t>
+                            </w:r>
+                          </w:p>
+                          <w:p>
+                            <w:pPr>
+                              <w:spacing w:line="240" w:lineRule="auto"/>
+                              <w:ind w:firstLine="284"/>
+                              <w:rPr>
+                                <w:rFonts w:ascii="Times New Roman" w:hAnsi="Times New Roman" w:cs="Times New Roman"/>
+                                <w:sz w:val="24"/>
+                                <w:lang w:val="en-US"/>
+                              </w:rPr>
+                            </w:pPr>
+                            <w:r>
+                              <w:rPr>
+                                <w:rFonts w:ascii="Times New Roman" w:hAnsi="Times New Roman" w:cs="Times New Roman"/>
+                                <w:sz w:val="24"/>
+                                <w:lang w:val="en-US"/>
+                              </w:rPr>
+                              <w:t xml:space="preserve">      </w:t>
+                            </w:r>
+                            <w:r>
+                              <w:rPr>
+                                <w:rFonts w:ascii="Times New Roman" w:hAnsi="Times New Roman" w:cs="Times New Roman"/>
+                                <w:sz w:val="24"/>
+                                <w:lang w:val="en-US"/>
+                              </w:rPr>
+                              <w:t xml:space="preserve">                      </w:t>
+                            </w:r>
+                            <w:r>
+                              <w:rPr>
+                                <w:rFonts w:ascii="Times New Roman" w:hAnsi="Times New Roman" w:cs="Times New Roman"/>
+                                <w:sz w:val="24"/>
+                                <w:lang w:val="en-US"/>
+                              </w:rPr>
+                              <w:t>break;</w:t>
+                            </w:r>
+                          </w:p>
+                          <w:p>
+                            <w:pPr>
+                              <w:spacing w:line="240" w:lineRule="auto"/>
+                              <w:ind w:firstLine="284"/>
+                              <w:rPr>
+                                <w:rFonts w:ascii="Times New Roman" w:hAnsi="Times New Roman" w:cs="Times New Roman"/>
+                                <w:sz w:val="24"/>
+                                <w:lang w:val="en-US"/>
+                              </w:rPr>
+                            </w:pPr>
+                            <w:r>
+                              <w:rPr>
+                                <w:rFonts w:ascii="Times New Roman" w:hAnsi="Times New Roman" w:cs="Times New Roman"/>
+                                <w:sz w:val="24"/>
+                                <w:lang w:val="en-US"/>
+                              </w:rPr>
+                              <w:t xml:space="preserve">  </w:t>
+                            </w:r>
+                            <w:r>
+                              <w:rPr>
+                                <w:rFonts w:ascii="Times New Roman" w:hAnsi="Times New Roman" w:cs="Times New Roman"/>
+                                <w:sz w:val="24"/>
+                                <w:lang w:val="en-US"/>
+                              </w:rPr>
+                              <w:t xml:space="preserve">                       </w:t>
+                            </w:r>
+                            <w:r>
+                              <w:rPr>
+                                <w:rFonts w:ascii="Times New Roman" w:hAnsi="Times New Roman" w:cs="Times New Roman"/>
+                                <w:sz w:val="24"/>
+                                <w:lang w:val="en-US"/>
+                              </w:rPr>
+                              <w:t>default:</w:t>
+                            </w:r>
+                          </w:p>
+                          <w:p>
+                            <w:pPr>
+                              <w:spacing w:line="240" w:lineRule="auto"/>
+                              <w:ind w:firstLine="284"/>
+                              <w:rPr>
+                                <w:rFonts w:ascii="Times New Roman" w:hAnsi="Times New Roman" w:cs="Times New Roman"/>
+                                <w:sz w:val="24"/>
+                                <w:lang w:val="en-US"/>
+                              </w:rPr>
+                            </w:pPr>
+                            <w:r>
+                              <w:rPr>
+                                <w:rFonts w:ascii="Times New Roman" w:hAnsi="Times New Roman" w:cs="Times New Roman"/>
+                                <w:sz w:val="24"/>
+                                <w:lang w:val="en-US"/>
+                              </w:rPr>
+                              <w:t xml:space="preserve">                     </w:t>
+                            </w:r>
+                            <w:r>
+                              <w:rPr>
+                                <w:rFonts w:ascii="Times New Roman" w:hAnsi="Times New Roman" w:cs="Times New Roman"/>
+                                <w:sz w:val="24"/>
+                                <w:lang w:val="en-US"/>
+                              </w:rPr>
+                              <w:t xml:space="preserve">         </w:t>
+                            </w:r>
+                            <w:r>
+                              <w:rPr>
+                                <w:rFonts w:ascii="Times New Roman" w:hAnsi="Times New Roman" w:cs="Times New Roman"/>
+                                <w:sz w:val="24"/>
+                                <w:lang w:val="en-US"/>
+                              </w:rPr>
+                              <w:t>sentencias;</w:t>
+                            </w:r>
+                          </w:p>
+                          <w:p>
+                            <w:pPr>
+                              <w:spacing w:line="240" w:lineRule="auto"/>
+                              <w:ind w:firstLine="284"/>
+                              <w:rPr>
+                                <w:rFonts w:ascii="Times New Roman" w:hAnsi="Times New Roman" w:cs="Times New Roman"/>
+                                <w:sz w:val="24"/>
+                                <w:lang w:val="en-US"/>
+                              </w:rPr>
+                            </w:pPr>
+                            <w:r>
+                              <w:rPr>
+                                <w:rFonts w:ascii="Times New Roman" w:hAnsi="Times New Roman" w:cs="Times New Roman"/>
+                                <w:sz w:val="24"/>
+                                <w:lang w:val="en-US"/>
+                              </w:rPr>
+                              <w:t xml:space="preserve">                  </w:t>
+                            </w:r>
+                            <w:r>
+                              <w:rPr>
+                                <w:rFonts w:ascii="Times New Roman" w:hAnsi="Times New Roman" w:cs="Times New Roman"/>
+                                <w:sz w:val="24"/>
+                                <w:lang w:val="en-US"/>
+                              </w:rPr>
+                              <w:t>}</w:t>
+                            </w:r>
+                          </w:p>
+                          <w:p>
+                            <w:pPr>
+                              <w:jc w:val="center"/>
+                              <w:rPr>
+                                <w:lang w:val="en-US"/>
+                              </w:rPr>
+                            </w:pPr>
+                            <w:r>
+                              <w:rPr>
+                                <w:lang w:val="en-US"/>
+                              </w:rPr>
+                              <w:t xml:space="preserve">           </w:t>
+                            </w:r>
+                          </w:p>
+                          <w:p>
+                            <w:pPr>
+                              <w:jc w:val="center"/>
+                              <w:rPr>
+                                <w:lang w:val="en-US"/>
+                              </w:rPr>
+                            </w:pPr>
+                            <w:r>
+                              <w:rPr>
+                                <w:lang w:val="en-US"/>
+                              </w:rPr>
+                              <w:t xml:space="preserve">            </w:t>
+                            </w:r>
+                            <w:proofErr w:type="gramStart"/>
+                            <w:r>
+                              <w:rPr>
+                                <w:lang w:val="en-US"/>
+                              </w:rPr>
+                              <w:t>break</w:t>
+                            </w:r>
+                            <w:proofErr w:type="gramEnd"/>
+                            <w:r>
+                              <w:rPr>
+                                <w:lang w:val="en-US"/>
+                              </w:rPr>
+                              <w:t>;</w:t>
+                            </w:r>
+                          </w:p>
+                          <w:p>
+                            <w:pPr>
+                              <w:jc w:val="center"/>
+                              <w:rPr>
+                                <w:lang w:val="en-US"/>
+                              </w:rPr>
+                            </w:pPr>
+                          </w:p>
+                          <w:p>
+                            <w:pPr>
+                              <w:jc w:val="center"/>
+                              <w:rPr>
+                                <w:lang w:val="en-US"/>
+                              </w:rPr>
+                            </w:pPr>
+                            <w:r>
+                              <w:rPr>
+                                <w:lang w:val="en-US"/>
+                              </w:rPr>
+                              <w:t>}</w:t>
+                            </w:r>
+                          </w:p>
+                        </w:txbxContent>
+                      </wps:txbx>
+                      <wps:bodyPr rot="0" spcFirstLastPara="0" vertOverflow="overflow" horzOverflow="overflow" vert="horz" wrap="square" lIns="91440" tIns="45720" rIns="91440" bIns="45720" numCol="1" spcCol="0" rtlCol="0" fromWordArt="0" anchor="ctr" anchorCtr="0" forceAA="0" compatLnSpc="1">
+                        <a:prstTxWarp prst="textNoShape">
+                          <a:avLst/>
+                        </a:prstTxWarp>
+                        <a:noAutofit/>
+                      </wps:bodyPr>
+                    </wps:wsp>
+                  </a:graphicData>
+                </a:graphic>
+                <wp14:sizeRelH relativeFrom="margin">
+                  <wp14:pctWidth>0</wp14:pctWidth>
+                </wp14:sizeRelH>
+                <wp14:sizeRelV relativeFrom="margin">
+                  <wp14:pctHeight>0</wp14:pctHeight>
+                </wp14:sizeRelV>
+              </wp:anchor>
+            </w:drawing>
+          </mc:Choice>
+          <mc:Fallback>
+            <w:pict>
+              <v:rect id="5 Rectángulo" o:spid="_x0000_s1030" style="position:absolute;left:0;text-align:left;margin-left:95.7pt;margin-top:-15.35pt;width:273pt;height:243pt;z-index:251662336;visibility:visible;mso-wrap-style:square;mso-width-percent:0;mso-height-percent:0;mso-wrap-distance-left:9pt;mso-wrap-distance-top:0;mso-wrap-distance-right:9pt;mso-wrap-distance-bottom:0;mso-position-horizontal:absolute;mso-position-horizontal-relative:text;mso-position-vertical:absolute;mso-position-vertical-relative:text;mso-width-percent:0;mso-height-percent:0;mso-width-relative:margin;mso-height-relative:margin;v-text-anchor:middle" o:gfxdata="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" fillcolor="white [3201]" strokecolor="#f79646 [3209]" strokeweight="2pt">
+                <v:textbox>
+                  <w:txbxContent>
+                    <w:p>
+                      <w:pPr>
+                        <w:spacing w:line="240" w:lineRule="auto"/>
+                        <w:ind w:firstLine="284"/>
+                        <w:rPr>
+                          <w:rFonts w:ascii="Times New Roman" w:hAnsi="Times New Roman" w:cs="Times New Roman"/>
+                          <w:sz w:val="24"/>
+                          <w:lang w:val="en-US"/>
+                        </w:rPr>
+                      </w:pPr>
+                      <w:r>
+                        <w:rPr>
+                          <w:lang w:val="en-US"/>
+                        </w:rPr>
+                        <w:t xml:space="preserve">                     </w:t>
+                      </w:r>
+                      <w:r>
+                        <w:rPr>
+                          <w:rFonts w:ascii="Times New Roman" w:hAnsi="Times New Roman" w:cs="Times New Roman"/>
+                          <w:sz w:val="24"/>
+                          <w:lang w:val="en-US"/>
+                        </w:rPr>
+                        <w:t>switch</w:t>
+                      </w:r>
+                      <w:r>
+                        <w:rPr>
+                          <w:rFonts w:ascii="Times New Roman" w:hAnsi="Times New Roman" w:cs="Times New Roman"/>
+                          <w:sz w:val="24"/>
+                          <w:lang w:val="en-US"/>
+                        </w:rPr>
+                        <w:t xml:space="preserve"> </w:t>
+                      </w:r>
+                      <w:r>
+                        <w:rPr>
+                          <w:rFonts w:ascii="Times New Roman" w:hAnsi="Times New Roman" w:cs="Times New Roman"/>
+                          <w:sz w:val="24"/>
+                          <w:lang w:val="en-US"/>
+                        </w:rPr>
+                        <w:t>(expr</w:t>
+                      </w:r>
+                      <w:r>
+                        <w:rPr>
+                          <w:rFonts w:ascii="Times New Roman" w:hAnsi="Times New Roman" w:cs="Times New Roman"/>
+                          <w:sz w:val="24"/>
+                          <w:lang w:val="en-US"/>
+                        </w:rPr>
+                        <w:t>esion)</w:t>
+                      </w:r>
+                      <w:r>
+                        <w:rPr>
+                          <w:rFonts w:ascii="Times New Roman" w:hAnsi="Times New Roman" w:cs="Times New Roman"/>
+                          <w:sz w:val="24"/>
+                          <w:lang w:val="en-US"/>
+                        </w:rPr>
+                        <w:t>{</w:t>
+                      </w:r>
+                    </w:p>
+                    <w:p>
+                      <w:pPr>
+                        <w:spacing w:line="240" w:lineRule="auto"/>
+                        <w:ind w:firstLine="284"/>
+                        <w:rPr>
+                          <w:rFonts w:ascii="Times New Roman" w:hAnsi="Times New Roman" w:cs="Times New Roman"/>
+                          <w:sz w:val="24"/>
+                          <w:lang w:val="en-US"/>
+                        </w:rPr>
+                      </w:pPr>
+                      <w:r>
+                        <w:rPr>
+                          <w:rFonts w:ascii="Times New Roman" w:hAnsi="Times New Roman" w:cs="Times New Roman"/>
+                          <w:sz w:val="24"/>
+                          <w:lang w:val="en-US"/>
+                        </w:rPr>
+                        <w:t xml:space="preserve">                      </w:t>
+                      </w:r>
+                      <w:r>
+                        <w:rPr>
+                          <w:rFonts w:ascii="Times New Roman" w:hAnsi="Times New Roman" w:cs="Times New Roman"/>
+                          <w:sz w:val="24"/>
+                          <w:lang w:val="en-US"/>
+                        </w:rPr>
+                        <w:t>case valor1:</w:t>
+                      </w:r>
+                    </w:p>
+                    <w:p>
+                      <w:pPr>
+                        <w:spacing w:line="240" w:lineRule="auto"/>
+                        <w:ind w:firstLine="284"/>
+                        <w:rPr>
+                          <w:rFonts w:ascii="Times New Roman" w:hAnsi="Times New Roman" w:cs="Times New Roman"/>
+                          <w:sz w:val="24"/>
+                          <w:lang w:val="en-US"/>
+                        </w:rPr>
+                      </w:pPr>
+                      <w:r>
+                        <w:rPr>
+                          <w:rFonts w:ascii="Times New Roman" w:hAnsi="Times New Roman" w:cs="Times New Roman"/>
+                          <w:sz w:val="24"/>
+                          <w:lang w:val="en-US"/>
+                        </w:rPr>
+                        <w:tab/>
+                      </w:r>
+                      <w:r>
+                        <w:rPr>
+                          <w:rFonts w:ascii="Times New Roman" w:hAnsi="Times New Roman" w:cs="Times New Roman"/>
+                          <w:sz w:val="24"/>
+                          <w:lang w:val="en-US"/>
+                        </w:rPr>
+                        <w:tab/>
+                      </w:r>
+                      <w:r>
+                        <w:rPr>
+                          <w:rFonts w:ascii="Times New Roman" w:hAnsi="Times New Roman" w:cs="Times New Roman"/>
+                          <w:sz w:val="24"/>
+                          <w:lang w:val="en-US"/>
+                        </w:rPr>
+                        <w:t xml:space="preserve">        </w:t>
+                      </w:r>
+                      <w:r>
+                        <w:rPr>
+                          <w:rFonts w:ascii="Times New Roman" w:hAnsi="Times New Roman" w:cs="Times New Roman"/>
+                          <w:sz w:val="24"/>
+                          <w:lang w:val="en-US"/>
+                        </w:rPr>
+                        <w:t>sentencias;</w:t>
+                      </w:r>
+                    </w:p>
+                    <w:p>
+                      <w:pPr>
+                        <w:spacing w:line="240" w:lineRule="auto"/>
+                        <w:ind w:firstLine="284"/>
+                        <w:rPr>
+                          <w:rFonts w:ascii="Times New Roman" w:hAnsi="Times New Roman" w:cs="Times New Roman"/>
+                          <w:sz w:val="24"/>
+                          <w:lang w:val="en-US"/>
+                        </w:rPr>
+                      </w:pPr>
+                      <w:r>
+                        <w:rPr>
+                          <w:rFonts w:ascii="Times New Roman" w:hAnsi="Times New Roman" w:cs="Times New Roman"/>
+                          <w:sz w:val="24"/>
+                          <w:lang w:val="en-US"/>
+                        </w:rPr>
+                        <w:t xml:space="preserve">   </w:t>
+                      </w:r>
+                      <w:r>
+                        <w:rPr>
+                          <w:rFonts w:ascii="Times New Roman" w:hAnsi="Times New Roman" w:cs="Times New Roman"/>
+                          <w:sz w:val="24"/>
+                          <w:lang w:val="en-US"/>
+                        </w:rPr>
+                        <w:t xml:space="preserve">                        </w:t>
+                      </w:r>
+                      <w:r>
+                        <w:rPr>
+                          <w:rFonts w:ascii="Times New Roman" w:hAnsi="Times New Roman" w:cs="Times New Roman"/>
+                          <w:sz w:val="24"/>
+                          <w:lang w:val="en-US"/>
+                        </w:rPr>
+                        <w:t>break;</w:t>
+                      </w:r>
+                    </w:p>
+                    <w:p>
+                      <w:pPr>
+                        <w:spacing w:line="240" w:lineRule="auto"/>
+                        <w:ind w:firstLine="284"/>
+                        <w:rPr>
+                          <w:rFonts w:ascii="Times New Roman" w:hAnsi="Times New Roman" w:cs="Times New Roman"/>
+                          <w:sz w:val="24"/>
+                          <w:lang w:val="en-US"/>
+                        </w:rPr>
+                      </w:pPr>
+                      <w:r>
+                        <w:rPr>
+                          <w:rFonts w:ascii="Times New Roman" w:hAnsi="Times New Roman" w:cs="Times New Roman"/>
+                          <w:sz w:val="24"/>
+                          <w:lang w:val="en-US"/>
+                        </w:rPr>
+                        <w:t xml:space="preserve"> </w:t>
+                      </w:r>
+                      <w:r>
+                        <w:rPr>
+                          <w:rFonts w:ascii="Times New Roman" w:hAnsi="Times New Roman" w:cs="Times New Roman"/>
+                          <w:sz w:val="24"/>
+                          <w:lang w:val="en-US"/>
+                        </w:rPr>
+                        <w:t xml:space="preserve">                      </w:t>
+                      </w:r>
+                      <w:r>
+                        <w:rPr>
+                          <w:rFonts w:ascii="Times New Roman" w:hAnsi="Times New Roman" w:cs="Times New Roman"/>
+                          <w:sz w:val="24"/>
+                          <w:lang w:val="en-US"/>
+                        </w:rPr>
+                        <w:t>case valor</w:t>
+                      </w:r>
+                      <w:r>
+                        <w:rPr>
+                          <w:rFonts w:ascii="Times New Roman" w:hAnsi="Times New Roman" w:cs="Times New Roman"/>
+                          <w:sz w:val="24"/>
+                          <w:lang w:val="en-US"/>
+                        </w:rPr>
+                        <w:t>K</w:t>
+                      </w:r>
+                      <w:r>
+                        <w:rPr>
+                          <w:rFonts w:ascii="Times New Roman" w:hAnsi="Times New Roman" w:cs="Times New Roman"/>
+                          <w:sz w:val="24"/>
+                          <w:lang w:val="en-US"/>
+                        </w:rPr>
+                        <w:t>:</w:t>
+                      </w:r>
+                    </w:p>
+                    <w:p>
+                      <w:pPr>
+                        <w:spacing w:line="240" w:lineRule="auto"/>
+                        <w:ind w:firstLine="284"/>
+                        <w:rPr>
+                          <w:rFonts w:ascii="Times New Roman" w:hAnsi="Times New Roman" w:cs="Times New Roman"/>
+                          <w:sz w:val="24"/>
+                          <w:lang w:val="en-US"/>
+                        </w:rPr>
+                      </w:pPr>
+                      <w:r>
+                        <w:rPr>
+                          <w:rFonts w:ascii="Times New Roman" w:hAnsi="Times New Roman" w:cs="Times New Roman"/>
+                          <w:sz w:val="24"/>
+                          <w:lang w:val="en-US"/>
+                        </w:rPr>
+                        <w:t xml:space="preserve">      </w:t>
+                      </w:r>
+                      <w:r>
+                        <w:rPr>
+                          <w:rFonts w:ascii="Times New Roman" w:hAnsi="Times New Roman" w:cs="Times New Roman"/>
+                          <w:sz w:val="24"/>
+                          <w:lang w:val="en-US"/>
+                        </w:rPr>
+                        <w:t xml:space="preserve">                      </w:t>
+                      </w:r>
+                      <w:r>
+                        <w:rPr>
+                          <w:rFonts w:ascii="Times New Roman" w:hAnsi="Times New Roman" w:cs="Times New Roman"/>
+                          <w:sz w:val="24"/>
+                          <w:lang w:val="en-US"/>
+                        </w:rPr>
+                        <w:t>sentencias;</w:t>
+                      </w:r>
+                    </w:p>
+                    <w:p>
+                      <w:pPr>
+                        <w:spacing w:line="240" w:lineRule="auto"/>
+                        <w:ind w:firstLine="284"/>
+                        <w:rPr>
+                          <w:rFonts w:ascii="Times New Roman" w:hAnsi="Times New Roman" w:cs="Times New Roman"/>
+                          <w:sz w:val="24"/>
+                          <w:lang w:val="en-US"/>
+                        </w:rPr>
+                      </w:pPr>
+                      <w:r>
+                        <w:rPr>
+                          <w:rFonts w:ascii="Times New Roman" w:hAnsi="Times New Roman" w:cs="Times New Roman"/>
+                          <w:sz w:val="24"/>
+                          <w:lang w:val="en-US"/>
+                        </w:rPr>
+                        <w:t xml:space="preserve">      </w:t>
+                      </w:r>
+                      <w:r>
+                        <w:rPr>
+                          <w:rFonts w:ascii="Times New Roman" w:hAnsi="Times New Roman" w:cs="Times New Roman"/>
+                          <w:sz w:val="24"/>
+                          <w:lang w:val="en-US"/>
+                        </w:rPr>
+                        <w:t xml:space="preserve">                      </w:t>
+                      </w:r>
+                      <w:r>
+                        <w:rPr>
+                          <w:rFonts w:ascii="Times New Roman" w:hAnsi="Times New Roman" w:cs="Times New Roman"/>
+                          <w:sz w:val="24"/>
+                          <w:lang w:val="en-US"/>
+                        </w:rPr>
+                        <w:t>break;</w:t>
+                      </w:r>
+                    </w:p>
+                    <w:p>
+                      <w:pPr>
+                        <w:spacing w:line="240" w:lineRule="auto"/>
+                        <w:ind w:firstLine="284"/>
+                        <w:rPr>
+                          <w:rFonts w:ascii="Times New Roman" w:hAnsi="Times New Roman" w:cs="Times New Roman"/>
+                          <w:sz w:val="24"/>
+                          <w:lang w:val="en-US"/>
+                        </w:rPr>
+                      </w:pPr>
+                      <w:r>
+                        <w:rPr>
+                          <w:rFonts w:ascii="Times New Roman" w:hAnsi="Times New Roman" w:cs="Times New Roman"/>
+                          <w:sz w:val="24"/>
+                          <w:lang w:val="en-US"/>
+                        </w:rPr>
+                        <w:t xml:space="preserve">  </w:t>
+                      </w:r>
+                      <w:r>
+                        <w:rPr>
+                          <w:rFonts w:ascii="Times New Roman" w:hAnsi="Times New Roman" w:cs="Times New Roman"/>
+                          <w:sz w:val="24"/>
+                          <w:lang w:val="en-US"/>
+                        </w:rPr>
+                        <w:t xml:space="preserve">                       </w:t>
+                      </w:r>
+                      <w:r>
+                        <w:rPr>
+                          <w:rFonts w:ascii="Times New Roman" w:hAnsi="Times New Roman" w:cs="Times New Roman"/>
+                          <w:sz w:val="24"/>
+                          <w:lang w:val="en-US"/>
+                        </w:rPr>
+                        <w:t>default:</w:t>
+                      </w:r>
+                    </w:p>
+                    <w:p>
+                      <w:pPr>
+                        <w:spacing w:line="240" w:lineRule="auto"/>
+                        <w:ind w:firstLine="284"/>
+                        <w:rPr>
+                          <w:rFonts w:ascii="Times New Roman" w:hAnsi="Times New Roman" w:cs="Times New Roman"/>
+                          <w:sz w:val="24"/>
+                          <w:lang w:val="en-US"/>
+                        </w:rPr>
+                      </w:pPr>
+                      <w:r>
+                        <w:rPr>
+                          <w:rFonts w:ascii="Times New Roman" w:hAnsi="Times New Roman" w:cs="Times New Roman"/>
+                          <w:sz w:val="24"/>
+                          <w:lang w:val="en-US"/>
+                        </w:rPr>
+                        <w:t xml:space="preserve">                     </w:t>
+                      </w:r>
+                      <w:r>
+                        <w:rPr>
+                          <w:rFonts w:ascii="Times New Roman" w:hAnsi="Times New Roman" w:cs="Times New Roman"/>
+                          <w:sz w:val="24"/>
+                          <w:lang w:val="en-US"/>
+                        </w:rPr>
+                        <w:t xml:space="preserve">         </w:t>
+                      </w:r>
+                      <w:r>
+                        <w:rPr>
+                          <w:rFonts w:ascii="Times New Roman" w:hAnsi="Times New Roman" w:cs="Times New Roman"/>
+                          <w:sz w:val="24"/>
+                          <w:lang w:val="en-US"/>
+                        </w:rPr>
+                        <w:t>sentencias;</w:t>
+                      </w:r>
+                    </w:p>
+                    <w:p>
+                      <w:pPr>
+                        <w:spacing w:line="240" w:lineRule="auto"/>
+                        <w:ind w:firstLine="284"/>
+                        <w:rPr>
+                          <w:rFonts w:ascii="Times New Roman" w:hAnsi="Times New Roman" w:cs="Times New Roman"/>
+                          <w:sz w:val="24"/>
+                          <w:lang w:val="en-US"/>
+                        </w:rPr>
+                      </w:pPr>
+                      <w:r>
+                        <w:rPr>
+                          <w:rFonts w:ascii="Times New Roman" w:hAnsi="Times New Roman" w:cs="Times New Roman"/>
+                          <w:sz w:val="24"/>
+                          <w:lang w:val="en-US"/>
+                        </w:rPr>
+                        <w:t xml:space="preserve">                  </w:t>
+                      </w:r>
+                      <w:r>
+                        <w:rPr>
+                          <w:rFonts w:ascii="Times New Roman" w:hAnsi="Times New Roman" w:cs="Times New Roman"/>
+                          <w:sz w:val="24"/>
+                          <w:lang w:val="en-US"/>
+                        </w:rPr>
+                        <w:t>}</w:t>
+                      </w:r>
+                    </w:p>
+                    <w:p>
+                      <w:pPr>
+                        <w:jc w:val="center"/>
+                        <w:rPr>
+                          <w:lang w:val="en-US"/>
+                        </w:rPr>
+                      </w:pPr>
+                      <w:r>
+                        <w:rPr>
+                          <w:lang w:val="en-US"/>
+                        </w:rPr>
+                        <w:t xml:space="preserve">           </w:t>
+                      </w:r>
+                    </w:p>
+                    <w:p>
+                      <w:pPr>
+                        <w:jc w:val="center"/>
+                        <w:rPr>
+                          <w:lang w:val="en-US"/>
+                        </w:rPr>
+                      </w:pPr>
+                      <w:r>
+                        <w:rPr>
+                          <w:lang w:val="en-US"/>
+                        </w:rPr>
+                        <w:t xml:space="preserve">            </w:t>
+                      </w:r>
+                      <w:proofErr w:type="gramStart"/>
+                      <w:r>
+                        <w:rPr>
+                          <w:lang w:val="en-US"/>
+                        </w:rPr>
+                        <w:t>break</w:t>
+                      </w:r>
+                      <w:proofErr w:type="gramEnd"/>
+                      <w:r>
+                        <w:rPr>
+                          <w:lang w:val="en-US"/>
+                        </w:rPr>
+                        <w:t>;</w:t>
+                      </w:r>
+                    </w:p>
+                    <w:p>
+                      <w:pPr>
+                        <w:jc w:val="center"/>
+                        <w:rPr>
+                          <w:lang w:val="en-US"/>
+                        </w:rPr>
+                      </w:pPr>
+                    </w:p>
+                    <w:p>
+                      <w:pPr>
+                        <w:jc w:val="center"/>
+                        <w:rPr>
+                          <w:lang w:val="en-US"/>
+                        </w:rPr>
+                      </w:pPr>
+                      <w:r>
+                        <w:rPr>
+                          <w:lang w:val="en-US"/>
+                        </w:rPr>
+                        <w:t>}</w:t>
+                      </w:r>
+                    </w:p>
+                  </w:txbxContent>
+                </v:textbox>
+              </v:rect>
+            </w:pict>
+          </mc:Fallback>
+        </mc:AlternateContent>
+      </w:r>
+    </w:p>
     <w:sectPr>
-      <w:footerReference w:type="default" r:id="rId10"/>
-      <w:footerReference w:type="first" r:id="rId11"/>
+      <w:footerReference w:type="default" r:id="rId12"/>
+      <w:footerReference w:type="first" r:id="rId13"/>
       <w:pgSz w:w="11906" w:h="16838"/>
       <w:pgMar w:top="1417" w:right="1701" w:bottom="1417" w:left="1701" w:header="708" w:footer="708" w:gutter="0"/>
       <w:pgNumType w:start="0"/>
@@ -3366,7 +5507,7 @@
 </file>
 
 <file path=word/endnotes.xml><?xml version="1.0" encoding="utf-8"?>
-<w:endnotes xmlns:wpc="http://schemas.microsoft.com/office/word/2010/wordprocessingCanvas" xmlns:mc="http://schemas.openxmlformats.org/markup-compatibility/2006" xmlns:o="urn:schemas-microsoft-com:office:office" xmlns:r="http://schemas.openxmlformats.org/officeDocument/2006/relationships" xmlns:m="http://schemas.openxmlformats.org/officeDocument/2006/math" xmlns:v="urn:schemas-microsoft-com:vml" xmlns:wp14="http://schemas.microsoft.com/office/word/2010/wordprocessingDrawing" xmlns:wp="http://schemas.openxmlformats.org/drawingml/2006/wordprocessingDrawing" xmlns:w10="urn:schemas-microsoft-com:office:word" xmlns:w="http://schemas.openxmlformats.org/wordprocessingml/2006/main" xmlns:w14="http://schemas.microsoft.com/office/word/2010/wordml" xmlns:w15="http://schemas.microsoft.com/office/word/2012/wordml" xmlns:wpg="http://schemas.microsoft.com/office/word/2010/wordprocessingGroup" xmlns:wpi="http://schemas.microsoft.com/office/word/2010/wordprocessingInk" xmlns:wne="http://schemas.microsoft.com/office/word/2006/wordml" xmlns:wps="http://schemas.microsoft.com/office/word/2010/wordprocessingShape" mc:Ignorable="w14 w15 wp14">
+<w:endnotes xmlns:wpc="http://schemas.microsoft.com/office/word/2010/wordprocessingCanvas" xmlns:mc="http://schemas.openxmlformats.org/markup-compatibility/2006" xmlns:o="urn:schemas-microsoft-com:office:office" xmlns:r="http://schemas.openxmlformats.org/officeDocument/2006/relationships" xmlns:m="http://schemas.openxmlformats.org/officeDocument/2006/math" xmlns:v="urn:schemas-microsoft-com:vml" xmlns:wp14="http://schemas.microsoft.com/office/word/2010/wordprocessingDrawing" xmlns:wp="http://schemas.openxmlformats.org/drawingml/2006/wordprocessingDrawing" xmlns:w10="urn:schemas-microsoft-com:office:word" xmlns:w="http://schemas.openxmlformats.org/wordprocessingml/2006/main" xmlns:w14="http://schemas.microsoft.com/office/word/2010/wordml" xmlns:wpg="http://schemas.microsoft.com/office/word/2010/wordprocessingGroup" xmlns:wpi="http://schemas.microsoft.com/office/word/2010/wordprocessingInk" xmlns:wne="http://schemas.microsoft.com/office/word/2006/wordml" xmlns:wps="http://schemas.microsoft.com/office/word/2010/wordprocessingShape" mc:Ignorable="w14 wp14">
   <w:endnote w:type="separator" w:id="-1">
     <w:p>
       <w:pPr>
@@ -3391,7 +5532,7 @@
 </file>
 
 <file path=word/footer1.xml><?xml version="1.0" encoding="utf-8"?>
-<w:ftr xmlns:wpc="http://schemas.microsoft.com/office/word/2010/wordprocessingCanvas" xmlns:mc="http://schemas.openxmlformats.org/markup-compatibility/2006" xmlns:o="urn:schemas-microsoft-com:office:office" xmlns:r="http://schemas.openxmlformats.org/officeDocument/2006/relationships" xmlns:m="http://schemas.openxmlformats.org/officeDocument/2006/math" xmlns:v="urn:schemas-microsoft-com:vml" xmlns:wp14="http://schemas.microsoft.com/office/word/2010/wordprocessingDrawing" xmlns:wp="http://schemas.openxmlformats.org/drawingml/2006/wordprocessingDrawing" xmlns:w10="urn:schemas-microsoft-com:office:word" xmlns:w="http://schemas.openxmlformats.org/wordprocessingml/2006/main" xmlns:w14="http://schemas.microsoft.com/office/word/2010/wordml" xmlns:w15="http://schemas.microsoft.com/office/word/2012/wordml" xmlns:wpg="http://schemas.microsoft.com/office/word/2010/wordprocessingGroup" xmlns:wpi="http://schemas.microsoft.com/office/word/2010/wordprocessingInk" xmlns:wne="http://schemas.microsoft.com/office/word/2006/wordml" xmlns:wps="http://schemas.microsoft.com/office/word/2010/wordprocessingShape" mc:Ignorable="w14 w15 wp14">
+<w:ftr xmlns:wpc="http://schemas.microsoft.com/office/word/2010/wordprocessingCanvas" xmlns:mc="http://schemas.openxmlformats.org/markup-compatibility/2006" xmlns:o="urn:schemas-microsoft-com:office:office" xmlns:r="http://schemas.openxmlformats.org/officeDocument/2006/relationships" xmlns:m="http://schemas.openxmlformats.org/officeDocument/2006/math" xmlns:v="urn:schemas-microsoft-com:vml" xmlns:wp14="http://schemas.microsoft.com/office/word/2010/wordprocessingDrawing" xmlns:wp="http://schemas.openxmlformats.org/drawingml/2006/wordprocessingDrawing" xmlns:w10="urn:schemas-microsoft-com:office:word" xmlns:w="http://schemas.openxmlformats.org/wordprocessingml/2006/main" xmlns:w14="http://schemas.microsoft.com/office/word/2010/wordml" xmlns:wpg="http://schemas.microsoft.com/office/word/2010/wordprocessingGroup" xmlns:wpi="http://schemas.microsoft.com/office/word/2010/wordprocessingInk" xmlns:wne="http://schemas.microsoft.com/office/word/2006/wordml" xmlns:wps="http://schemas.microsoft.com/office/word/2010/wordprocessingShape" mc:Ignorable="w14 wp14">
   <w:sdt>
     <w:sdtPr>
       <w:id w:val="489605987"/>
@@ -3420,7 +5561,7 @@
           <w:rPr>
             <w:noProof/>
           </w:rPr>
-          <w:t>5</w:t>
+          <w:t>1</w:t>
         </w:r>
         <w:r>
           <w:fldChar w:fldCharType="end"/>
@@ -3432,7 +5573,7 @@
 </file>
 
 <file path=word/footer2.xml><?xml version="1.0" encoding="utf-8"?>
-<w:ftr xmlns:wpc="http://schemas.microsoft.com/office/word/2010/wordprocessingCanvas" xmlns:mc="http://schemas.openxmlformats.org/markup-compatibility/2006" xmlns:o="urn:schemas-microsoft-com:office:office" xmlns:r="http://schemas.openxmlformats.org/officeDocument/2006/relationships" xmlns:m="http://schemas.openxmlformats.org/officeDocument/2006/math" xmlns:v="urn:schemas-microsoft-com:vml" xmlns:wp14="http://schemas.microsoft.com/office/word/2010/wordprocessingDrawing" xmlns:wp="http://schemas.openxmlformats.org/drawingml/2006/wordprocessingDrawing" xmlns:w10="urn:schemas-microsoft-com:office:word" xmlns:w="http://schemas.openxmlformats.org/wordprocessingml/2006/main" xmlns:w14="http://schemas.microsoft.com/office/word/2010/wordml" xmlns:w15="http://schemas.microsoft.com/office/word/2012/wordml" xmlns:wpg="http://schemas.microsoft.com/office/word/2010/wordprocessingGroup" xmlns:wpi="http://schemas.microsoft.com/office/word/2010/wordprocessingInk" xmlns:wne="http://schemas.microsoft.com/office/word/2006/wordml" xmlns:wps="http://schemas.microsoft.com/office/word/2010/wordprocessingShape" mc:Ignorable="w14 w15 wp14">
+<w:ftr xmlns:wpc="http://schemas.microsoft.com/office/word/2010/wordprocessingCanvas" xmlns:mc="http://schemas.openxmlformats.org/markup-compatibility/2006" xmlns:o="urn:schemas-microsoft-com:office:office" xmlns:r="http://schemas.openxmlformats.org/officeDocument/2006/relationships" xmlns:m="http://schemas.openxmlformats.org/officeDocument/2006/math" xmlns:v="urn:schemas-microsoft-com:vml" xmlns:wp14="http://schemas.microsoft.com/office/word/2010/wordprocessingDrawing" xmlns:wp="http://schemas.openxmlformats.org/drawingml/2006/wordprocessingDrawing" xmlns:w10="urn:schemas-microsoft-com:office:word" xmlns:w="http://schemas.openxmlformats.org/wordprocessingml/2006/main" xmlns:w14="http://schemas.microsoft.com/office/word/2010/wordml" xmlns:wpg="http://schemas.microsoft.com/office/word/2010/wordprocessingGroup" xmlns:wpi="http://schemas.microsoft.com/office/word/2010/wordprocessingInk" xmlns:wne="http://schemas.microsoft.com/office/word/2006/wordml" xmlns:wps="http://schemas.microsoft.com/office/word/2010/wordprocessingShape" mc:Ignorable="w14 wp14">
   <w:sdt>
     <w:sdtPr>
       <w:id w:val="-1606423923"/>
@@ -3479,7 +5620,7 @@
 </file>
 
 <file path=word/footnotes.xml><?xml version="1.0" encoding="utf-8"?>
-<w:footnotes xmlns:wpc="http://schemas.microsoft.com/office/word/2010/wordprocessingCanvas" xmlns:mc="http://schemas.openxmlformats.org/markup-compatibility/2006" xmlns:o="urn:schemas-microsoft-com:office:office" xmlns:r="http://schemas.openxmlformats.org/officeDocument/2006/relationships" xmlns:m="http://schemas.openxmlformats.org/officeDocument/2006/math" xmlns:v="urn:schemas-microsoft-com:vml" xmlns:wp14="http://schemas.microsoft.com/office/word/2010/wordprocessingDrawing" xmlns:wp="http://schemas.openxmlformats.org/drawingml/2006/wordprocessingDrawing" xmlns:w10="urn:schemas-microsoft-com:office:word" xmlns:w="http://schemas.openxmlformats.org/wordprocessingml/2006/main" xmlns:w14="http://schemas.microsoft.com/office/word/2010/wordml" xmlns:w15="http://schemas.microsoft.com/office/word/2012/wordml" xmlns:wpg="http://schemas.microsoft.com/office/word/2010/wordprocessingGroup" xmlns:wpi="http://schemas.microsoft.com/office/word/2010/wordprocessingInk" xmlns:wne="http://schemas.microsoft.com/office/word/2006/wordml" xmlns:wps="http://schemas.microsoft.com/office/word/2010/wordprocessingShape" mc:Ignorable="w14 w15 wp14">
+<w:footnotes xmlns:wpc="http://schemas.microsoft.com/office/word/2010/wordprocessingCanvas" xmlns:mc="http://schemas.openxmlformats.org/markup-compatibility/2006" xmlns:o="urn:schemas-microsoft-com:office:office" xmlns:r="http://schemas.openxmlformats.org/officeDocument/2006/relationships" xmlns:m="http://schemas.openxmlformats.org/officeDocument/2006/math" xmlns:v="urn:schemas-microsoft-com:vml" xmlns:wp14="http://schemas.microsoft.com/office/word/2010/wordprocessingDrawing" xmlns:wp="http://schemas.openxmlformats.org/drawingml/2006/wordprocessingDrawing" xmlns:w10="urn:schemas-microsoft-com:office:word" xmlns:w="http://schemas.openxmlformats.org/wordprocessingml/2006/main" xmlns:w14="http://schemas.microsoft.com/office/word/2010/wordml" xmlns:wpg="http://schemas.microsoft.com/office/word/2010/wordprocessingGroup" xmlns:wpi="http://schemas.microsoft.com/office/word/2010/wordprocessingInk" xmlns:wne="http://schemas.microsoft.com/office/word/2006/wordml" xmlns:wps="http://schemas.microsoft.com/office/word/2010/wordprocessingShape" mc:Ignorable="w14 wp14">
   <w:footnote w:type="separator" w:id="-1">
     <w:p>
       <w:pPr>
@@ -3504,8 +5645,8 @@
 </file>
 
 <file path=word/numbering.xml><?xml version="1.0" encoding="utf-8"?>
-<w:numbering xmlns:wpc="http://schemas.microsoft.com/office/word/2010/wordprocessingCanvas" xmlns:mc="http://schemas.openxmlformats.org/markup-compatibility/2006" xmlns:o="urn:schemas-microsoft-com:office:office" xmlns:r="http://schemas.openxmlformats.org/officeDocument/2006/relationships" xmlns:m="http://schemas.openxmlformats.org/officeDocument/2006/math" xmlns:v="urn:schemas-microsoft-com:vml" xmlns:wp14="http://schemas.microsoft.com/office/word/2010/wordprocessingDrawing" xmlns:wp="http://schemas.openxmlformats.org/drawingml/2006/wordprocessingDrawing" xmlns:w10="urn:schemas-microsoft-com:office:word" xmlns:w="http://schemas.openxmlformats.org/wordprocessingml/2006/main" xmlns:w14="http://schemas.microsoft.com/office/word/2010/wordml" xmlns:w15="http://schemas.microsoft.com/office/word/2012/wordml" xmlns:wpg="http://schemas.microsoft.com/office/word/2010/wordprocessingGroup" xmlns:wpi="http://schemas.microsoft.com/office/word/2010/wordprocessingInk" xmlns:wne="http://schemas.microsoft.com/office/word/2006/wordml" xmlns:wps="http://schemas.microsoft.com/office/word/2010/wordprocessingShape" mc:Ignorable="w14 w15 wp14">
-  <w:abstractNum w:abstractNumId="0" w15:restartNumberingAfterBreak="0">
+<w:numbering xmlns:wpc="http://schemas.microsoft.com/office/word/2010/wordprocessingCanvas" xmlns:mc="http://schemas.openxmlformats.org/markup-compatibility/2006" xmlns:o="urn:schemas-microsoft-com:office:office" xmlns:r="http://schemas.openxmlformats.org/officeDocument/2006/relationships" xmlns:m="http://schemas.openxmlformats.org/officeDocument/2006/math" xmlns:v="urn:schemas-microsoft-com:vml" xmlns:wp14="http://schemas.microsoft.com/office/word/2010/wordprocessingDrawing" xmlns:wp="http://schemas.openxmlformats.org/drawingml/2006/wordprocessingDrawing" xmlns:w10="urn:schemas-microsoft-com:office:word" xmlns:w="http://schemas.openxmlformats.org/wordprocessingml/2006/main" xmlns:w14="http://schemas.microsoft.com/office/word/2010/wordml" xmlns:wpg="http://schemas.microsoft.com/office/word/2010/wordprocessingGroup" xmlns:wpi="http://schemas.microsoft.com/office/word/2010/wordprocessingInk" xmlns:wne="http://schemas.microsoft.com/office/word/2006/wordml" xmlns:wps="http://schemas.microsoft.com/office/word/2010/wordprocessingShape" mc:Ignorable="w14 wp14">
+  <w:abstractNum w:abstractNumId="0">
     <w:nsid w:val="119C35DD"/>
     <w:multiLevelType w:val="hybridMultilevel"/>
     <w:tmpl w:val="5718C214"/>
@@ -3625,7 +5766,7 @@
 </file>
 
 <file path=word/styles.xml><?xml version="1.0" encoding="utf-8"?>
-<w:styles xmlns:mc="http://schemas.openxmlformats.org/markup-compatibility/2006" xmlns:r="http://schemas.openxmlformats.org/officeDocument/2006/relationships" xmlns:w="http://schemas.openxmlformats.org/wordprocessingml/2006/main" xmlns:w14="http://schemas.microsoft.com/office/word/2010/wordml" xmlns:w15="http://schemas.microsoft.com/office/word/2012/wordml" mc:Ignorable="w14 w15">
+<w:styles xmlns:mc="http://schemas.openxmlformats.org/markup-compatibility/2006" xmlns:r="http://schemas.openxmlformats.org/officeDocument/2006/relationships" xmlns:w="http://schemas.openxmlformats.org/wordprocessingml/2006/main" xmlns:w14="http://schemas.microsoft.com/office/word/2010/wordml" mc:Ignorable="w14">
   <w:docDefaults>
     <w:rPrDefault>
       <w:rPr>
@@ -3641,378 +5782,144 @@
       </w:pPr>
     </w:pPrDefault>
   </w:docDefaults>
-  <w:latentStyles w:defLockedState="0" w:defUIPriority="99" w:defSemiHidden="0" w:defUnhideWhenUsed="0" w:defQFormat="0" w:count="371">
-    <w:lsdException w:name="Normal" w:uiPriority="0" w:qFormat="1"/>
-    <w:lsdException w:name="heading 1" w:uiPriority="9" w:qFormat="1"/>
-    <w:lsdException w:name="heading 2" w:semiHidden="1" w:uiPriority="9" w:unhideWhenUsed="1" w:qFormat="1"/>
-    <w:lsdException w:name="heading 3" w:semiHidden="1" w:uiPriority="9" w:unhideWhenUsed="1" w:qFormat="1"/>
-    <w:lsdException w:name="heading 4" w:semiHidden="1" w:uiPriority="9" w:unhideWhenUsed="1" w:qFormat="1"/>
-    <w:lsdException w:name="heading 5" w:semiHidden="1" w:uiPriority="9" w:unhideWhenUsed="1" w:qFormat="1"/>
-    <w:lsdException w:name="heading 6" w:semiHidden="1" w:uiPriority="9" w:unhideWhenUsed="1" w:qFormat="1"/>
-    <w:lsdException w:name="heading 7" w:semiHidden="1" w:uiPriority="9" w:unhideWhenUsed="1" w:qFormat="1"/>
-    <w:lsdException w:name="heading 8" w:semiHidden="1" w:uiPriority="9" w:unhideWhenUsed="1" w:qFormat="1"/>
-    <w:lsdException w:name="heading 9" w:semiHidden="1" w:uiPriority="9" w:unhideWhenUsed="1" w:qFormat="1"/>
-    <w:lsdException w:name="index 1" w:semiHidden="1" w:unhideWhenUsed="1"/>
-    <w:lsdException w:name="index 2" w:semiHidden="1" w:unhideWhenUsed="1"/>
-    <w:lsdException w:name="index 3" w:semiHidden="1" w:unhideWhenUsed="1"/>
-    <w:lsdException w:name="index 4" w:semiHidden="1" w:unhideWhenUsed="1"/>
-    <w:lsdException w:name="index 5" w:semiHidden="1" w:unhideWhenUsed="1"/>
-    <w:lsdException w:name="index 6" w:semiHidden="1" w:unhideWhenUsed="1"/>
-    <w:lsdException w:name="index 7" w:semiHidden="1" w:unhideWhenUsed="1"/>
-    <w:lsdException w:name="index 8" w:semiHidden="1" w:unhideWhenUsed="1"/>
-    <w:lsdException w:name="index 9" w:semiHidden="1" w:unhideWhenUsed="1"/>
-    <w:lsdException w:name="toc 1" w:semiHidden="1" w:uiPriority="39" w:unhideWhenUsed="1"/>
-    <w:lsdException w:name="toc 2" w:semiHidden="1" w:uiPriority="39" w:unhideWhenUsed="1"/>
-    <w:lsdException w:name="toc 3" w:semiHidden="1" w:uiPriority="39" w:unhideWhenUsed="1"/>
-    <w:lsdException w:name="toc 4" w:semiHidden="1" w:uiPriority="39" w:unhideWhenUsed="1"/>
-    <w:lsdException w:name="toc 5" w:semiHidden="1" w:uiPriority="39" w:unhideWhenUsed="1"/>
-    <w:lsdException w:name="toc 6" w:semiHidden="1" w:uiPriority="39" w:unhideWhenUsed="1"/>
-    <w:lsdException w:name="toc 7" w:semiHidden="1" w:uiPriority="39" w:unhideWhenUsed="1"/>
-    <w:lsdException w:name="toc 8" w:semiHidden="1" w:uiPriority="39" w:unhideWhenUsed="1"/>
-    <w:lsdException w:name="toc 9" w:semiHidden="1" w:uiPriority="39" w:unhideWhenUsed="1"/>
-    <w:lsdException w:name="Normal Indent" w:semiHidden="1" w:unhideWhenUsed="1"/>
-    <w:lsdException w:name="footnote text" w:semiHidden="1" w:unhideWhenUsed="1"/>
-    <w:lsdException w:name="annotation text" w:semiHidden="1" w:unhideWhenUsed="1"/>
-    <w:lsdException w:name="header" w:semiHidden="1" w:unhideWhenUsed="1"/>
-    <w:lsdException w:name="footer" w:semiHidden="1" w:unhideWhenUsed="1"/>
-    <w:lsdException w:name="index heading" w:semiHidden="1" w:unhideWhenUsed="1"/>
-    <w:lsdException w:name="caption" w:semiHidden="1" w:uiPriority="35" w:unhideWhenUsed="1" w:qFormat="1"/>
-    <w:lsdException w:name="table of figures" w:semiHidden="1" w:unhideWhenUsed="1"/>
-    <w:lsdException w:name="envelope address" w:semiHidden="1" w:unhideWhenUsed="1"/>
-    <w:lsdException w:name="envelope return" w:semiHidden="1" w:unhideWhenUsed="1"/>
-    <w:lsdException w:name="footnote reference" w:semiHidden="1" w:unhideWhenUsed="1"/>
-    <w:lsdException w:name="annotation reference" w:semiHidden="1" w:unhideWhenUsed="1"/>
-    <w:lsdException w:name="line number" w:semiHidden="1" w:unhideWhenUsed="1"/>
-    <w:lsdException w:name="page number" w:semiHidden="1" w:unhideWhenUsed="1"/>
-    <w:lsdException w:name="endnote reference" w:semiHidden="1" w:unhideWhenUsed="1"/>
-    <w:lsdException w:name="endnote text" w:semiHidden="1" w:unhideWhenUsed="1"/>
-    <w:lsdException w:name="table of authorities" w:semiHidden="1" w:unhideWhenUsed="1"/>
-    <w:lsdException w:name="macro" w:semiHidden="1" w:unhideWhenUsed="1"/>
-    <w:lsdException w:name="toa heading" w:semiHidden="1" w:unhideWhenUsed="1"/>
-    <w:lsdException w:name="List" w:semiHidden="1" w:unhideWhenUsed="1"/>
-    <w:lsdException w:name="List Bullet" w:semiHidden="1" w:unhideWhenUsed="1"/>
-    <w:lsdException w:name="List Number" w:semiHidden="1" w:unhideWhenUsed="1"/>
-    <w:lsdException w:name="List 2" w:semiHidden="1" w:unhideWhenUsed="1"/>
-    <w:lsdException w:name="List 3" w:semiHidden="1" w:unhideWhenUsed="1"/>
-    <w:lsdException w:name="List 4" w:semiHidden="1" w:unhideWhenUsed="1"/>
-    <w:lsdException w:name="List 5" w:semiHidden="1" w:unhideWhenUsed="1"/>
-    <w:lsdException w:name="List Bullet 2" w:semiHidden="1" w:unhideWhenUsed="1"/>
-    <w:lsdException w:name="List Bullet 3" w:semiHidden="1" w:unhideWhenUsed="1"/>
-    <w:lsdException w:name="List Bullet 4" w:semiHidden="1" w:unhideWhenUsed="1"/>
-    <w:lsdException w:name="List Bullet 5" w:semiHidden="1" w:unhideWhenUsed="1"/>
-    <w:lsdException w:name="List Number 2" w:semiHidden="1" w:unhideWhenUsed="1"/>
-    <w:lsdException w:name="List Number 3" w:semiHidden="1" w:unhideWhenUsed="1"/>
-    <w:lsdException w:name="List Number 4" w:semiHidden="1" w:unhideWhenUsed="1"/>
-    <w:lsdException w:name="List Number 5" w:semiHidden="1" w:unhideWhenUsed="1"/>
-    <w:lsdException w:name="Title" w:uiPriority="10" w:qFormat="1"/>
-    <w:lsdException w:name="Closing" w:semiHidden="1" w:unhideWhenUsed="1"/>
-    <w:lsdException w:name="Signature" w:semiHidden="1" w:unhideWhenUsed="1"/>
-    <w:lsdException w:name="Default Paragraph Font" w:semiHidden="1" w:uiPriority="1" w:unhideWhenUsed="1"/>
-    <w:lsdException w:name="Body Text" w:semiHidden="1" w:unhideWhenUsed="1"/>
-    <w:lsdException w:name="Body Text Indent" w:semiHidden="1" w:unhideWhenUsed="1"/>
-    <w:lsdException w:name="List Continue" w:semiHidden="1" w:unhideWhenUsed="1"/>
-    <w:lsdException w:name="List Continue 2" w:semiHidden="1" w:unhideWhenUsed="1"/>
-    <w:lsdException w:name="List Continue 3" w:semiHidden="1" w:unhideWhenUsed="1"/>
-    <w:lsdException w:name="List Continue 4" w:semiHidden="1" w:unhideWhenUsed="1"/>
-    <w:lsdException w:name="List Continue 5" w:semiHidden="1" w:unhideWhenUsed="1"/>
-    <w:lsdException w:name="Message Header" w:semiHidden="1" w:unhideWhenUsed="1"/>
-    <w:lsdException w:name="Subtitle" w:uiPriority="11" w:qFormat="1"/>
-    <w:lsdException w:name="Salutation" w:semiHidden="1" w:unhideWhenUsed="1"/>
-    <w:lsdException w:name="Date" w:semiHidden="1" w:unhideWhenUsed="1"/>
-    <w:lsdException w:name="Body Text First Indent" w:semiHidden="1" w:unhideWhenUsed="1"/>
-    <w:lsdException w:name="Body Text First Indent 2" w:semiHidden="1" w:unhideWhenUsed="1"/>
-    <w:lsdException w:name="Note Heading" w:semiHidden="1" w:unhideWhenUsed="1"/>
-    <w:lsdException w:name="Body Text 2" w:semiHidden="1" w:unhideWhenUsed="1"/>
-    <w:lsdException w:name="Body Text 3" w:semiHidden="1" w:unhideWhenUsed="1"/>
-    <w:lsdException w:name="Body Text Indent 2" w:semiHidden="1" w:unhideWhenUsed="1"/>
-    <w:lsdException w:name="Body Text Indent 3" w:semiHidden="1" w:unhideWhenUsed="1"/>
-    <w:lsdException w:name="Block Text" w:semiHidden="1" w:unhideWhenUsed="1"/>
-    <w:lsdException w:name="Hyperlink" w:semiHidden="1" w:unhideWhenUsed="1"/>
-    <w:lsdException w:name="FollowedHyperlink" w:semiHidden="1" w:unhideWhenUsed="1"/>
-    <w:lsdException w:name="Strong" w:uiPriority="22" w:qFormat="1"/>
-    <w:lsdException w:name="Emphasis" w:uiPriority="20" w:qFormat="1"/>
-    <w:lsdException w:name="Document Map" w:semiHidden="1" w:unhideWhenUsed="1"/>
-    <w:lsdException w:name="Plain Text" w:semiHidden="1" w:unhideWhenUsed="1"/>
-    <w:lsdException w:name="E-mail Signature" w:semiHidden="1" w:unhideWhenUsed="1"/>
-    <w:lsdException w:name="HTML Top of Form" w:semiHidden="1" w:unhideWhenUsed="1"/>
-    <w:lsdException w:name="HTML Bottom of Form" w:semiHidden="1" w:unhideWhenUsed="1"/>
-    <w:lsdException w:name="Normal (Web)" w:semiHidden="1" w:unhideWhenUsed="1"/>
-    <w:lsdException w:name="HTML Acronym" w:semiHidden="1" w:unhideWhenUsed="1"/>
-    <w:lsdException w:name="HTML Address" w:semiHidden="1" w:unhideWhenUsed="1"/>
-    <w:lsdException w:name="HTML Cite" w:semiHidden="1" w:unhideWhenUsed="1"/>
-    <w:lsdException w:name="HTML Code" w:semiHidden="1" w:unhideWhenUsed="1"/>
-    <w:lsdException w:name="HTML Definition" w:semiHidden="1" w:unhideWhenUsed="1"/>
-    <w:lsdException w:name="HTML Keyboard" w:semiHidden="1" w:unhideWhenUsed="1"/>
-    <w:lsdException w:name="HTML Preformatted" w:semiHidden="1" w:unhideWhenUsed="1"/>
-    <w:lsdException w:name="HTML Sample" w:semiHidden="1" w:unhideWhenUsed="1"/>
-    <w:lsdException w:name="HTML Typewriter" w:semiHidden="1" w:unhideWhenUsed="1"/>
-    <w:lsdException w:name="HTML Variable" w:semiHidden="1" w:unhideWhenUsed="1"/>
-    <w:lsdException w:name="Normal Table" w:semiHidden="1" w:unhideWhenUsed="1"/>
-    <w:lsdException w:name="annotation subject" w:semiHidden="1" w:unhideWhenUsed="1"/>
-    <w:lsdException w:name="No List" w:semiHidden="1" w:unhideWhenUsed="1"/>
-    <w:lsdException w:name="Outline List 1" w:semiHidden="1" w:unhideWhenUsed="1"/>
-    <w:lsdException w:name="Outline List 2" w:semiHidden="1" w:unhideWhenUsed="1"/>
-    <w:lsdException w:name="Outline List 3" w:semiHidden="1" w:unhideWhenUsed="1"/>
-    <w:lsdException w:name="Table Simple 1" w:semiHidden="1" w:unhideWhenUsed="1"/>
-    <w:lsdException w:name="Table Simple 2" w:semiHidden="1" w:unhideWhenUsed="1"/>
-    <w:lsdException w:name="Table Simple 3" w:semiHidden="1" w:unhideWhenUsed="1"/>
-    <w:lsdException w:name="Table Classic 1" w:semiHidden="1" w:unhideWhenUsed="1"/>
-    <w:lsdException w:name="Table Classic 2" w:semiHidden="1" w:unhideWhenUsed="1"/>
-    <w:lsdException w:name="Table Classic 3" w:semiHidden="1" w:unhideWhenUsed="1"/>
-    <w:lsdException w:name="Table Classic 4" w:semiHidden="1" w:unhideWhenUsed="1"/>
-    <w:lsdException w:name="Table Colorful 1" w:semiHidden="1" w:unhideWhenUsed="1"/>
-    <w:lsdException w:name="Table Colorful 2" w:semiHidden="1" w:unhideWhenUsed="1"/>
-    <w:lsdException w:name="Table Colorful 3" w:semiHidden="1" w:unhideWhenUsed="1"/>
-    <w:lsdException w:name="Table Columns 1" w:semiHidden="1" w:unhideWhenUsed="1"/>
-    <w:lsdException w:name="Table Columns 2" w:semiHidden="1" w:unhideWhenUsed="1"/>
-    <w:lsdException w:name="Table Columns 3" w:semiHidden="1" w:unhideWhenUsed="1"/>
-    <w:lsdException w:name="Table Columns 4" w:semiHidden="1" w:unhideWhenUsed="1"/>
-    <w:lsdException w:name="Table Columns 5" w:semiHidden="1" w:unhideWhenUsed="1"/>
-    <w:lsdException w:name="Table Grid 1" w:semiHidden="1" w:unhideWhenUsed="1"/>
-    <w:lsdException w:name="Table Grid 2" w:semiHidden="1" w:unhideWhenUsed="1"/>
-    <w:lsdException w:name="Table Grid 3" w:semiHidden="1" w:unhideWhenUsed="1"/>
-    <w:lsdException w:name="Table Grid 4" w:semiHidden="1" w:unhideWhenUsed="1"/>
-    <w:lsdException w:name="Table Grid 5" w:semiHidden="1" w:unhideWhenUsed="1"/>
-    <w:lsdException w:name="Table Grid 6" w:semiHidden="1" w:unhideWhenUsed="1"/>
-    <w:lsdException w:name="Table Grid 7" w:semiHidden="1" w:unhideWhenUsed="1"/>
-    <w:lsdException w:name="Table Grid 8" w:semiHidden="1" w:unhideWhenUsed="1"/>
-    <w:lsdException w:name="Table List 1" w:semiHidden="1" w:unhideWhenUsed="1"/>
-    <w:lsdException w:name="Table List 2" w:semiHidden="1" w:unhideWhenUsed="1"/>
-    <w:lsdException w:name="Table List 3" w:semiHidden="1" w:unhideWhenUsed="1"/>
-    <w:lsdException w:name="Table List 4" w:semiHidden="1" w:unhideWhenUsed="1"/>
-    <w:lsdException w:name="Table List 5" w:semiHidden="1" w:unhideWhenUsed="1"/>
-    <w:lsdException w:name="Table List 6" w:semiHidden="1" w:unhideWhenUsed="1"/>
-    <w:lsdException w:name="Table List 7" w:semiHidden="1" w:unhideWhenUsed="1"/>
-    <w:lsdException w:name="Table List 8" w:semiHidden="1" w:unhideWhenUsed="1"/>
-    <w:lsdException w:name="Table 3D effects 1" w:semiHidden="1" w:unhideWhenUsed="1"/>
-    <w:lsdException w:name="Table 3D effects 2" w:semiHidden="1" w:unhideWhenUsed="1"/>
-    <w:lsdException w:name="Table 3D effects 3" w:semiHidden="1" w:unhideWhenUsed="1"/>
-    <w:lsdException w:name="Table Contemporary" w:semiHidden="1" w:unhideWhenUsed="1"/>
-    <w:lsdException w:name="Table Elegant" w:semiHidden="1" w:unhideWhenUsed="1"/>
-    <w:lsdException w:name="Table Professional" w:semiHidden="1" w:unhideWhenUsed="1"/>
-    <w:lsdException w:name="Table Subtle 1" w:semiHidden="1" w:unhideWhenUsed="1"/>
-    <w:lsdException w:name="Table Subtle 2" w:semiHidden="1" w:unhideWhenUsed="1"/>
-    <w:lsdException w:name="Table Web 1" w:semiHidden="1" w:unhideWhenUsed="1"/>
-    <w:lsdException w:name="Table Web 2" w:semiHidden="1" w:unhideWhenUsed="1"/>
-    <w:lsdException w:name="Table Web 3" w:semiHidden="1" w:unhideWhenUsed="1"/>
-    <w:lsdException w:name="Balloon Text" w:semiHidden="1" w:unhideWhenUsed="1"/>
-    <w:lsdException w:name="Table Grid" w:uiPriority="59"/>
-    <w:lsdException w:name="Table Theme" w:semiHidden="1" w:unhideWhenUsed="1"/>
-    <w:lsdException w:name="Placeholder Text" w:semiHidden="1"/>
-    <w:lsdException w:name="No Spacing" w:uiPriority="1" w:qFormat="1"/>
-    <w:lsdException w:name="Light Shading" w:uiPriority="60"/>
-    <w:lsdException w:name="Light List" w:uiPriority="61"/>
-    <w:lsdException w:name="Light Grid" w:uiPriority="62"/>
-    <w:lsdException w:name="Medium Shading 1" w:uiPriority="63"/>
-    <w:lsdException w:name="Medium Shading 2" w:uiPriority="64"/>
-    <w:lsdException w:name="Medium List 1" w:uiPriority="65"/>
-    <w:lsdException w:name="Medium List 2" w:uiPriority="66"/>
-    <w:lsdException w:name="Medium Grid 1" w:uiPriority="67"/>
-    <w:lsdException w:name="Medium Grid 2" w:uiPriority="68"/>
-    <w:lsdException w:name="Medium Grid 3" w:uiPriority="69"/>
-    <w:lsdException w:name="Dark List" w:uiPriority="70"/>
-    <w:lsdException w:name="Colorful Shading" w:uiPriority="71"/>
-    <w:lsdException w:name="Colorful List" w:uiPriority="72"/>
-    <w:lsdException w:name="Colorful Grid" w:uiPriority="73"/>
-    <w:lsdException w:name="Light Shading Accent 1" w:uiPriority="60"/>
-    <w:lsdException w:name="Light List Accent 1" w:uiPriority="61"/>
-    <w:lsdException w:name="Light Grid Accent 1" w:uiPriority="62"/>
-    <w:lsdException w:name="Medium Shading 1 Accent 1" w:uiPriority="63"/>
-    <w:lsdException w:name="Medium Shading 2 Accent 1" w:uiPriority="64"/>
-    <w:lsdException w:name="Medium List 1 Accent 1" w:uiPriority="65"/>
-    <w:lsdException w:name="Revision" w:semiHidden="1"/>
-    <w:lsdException w:name="List Paragraph" w:uiPriority="34" w:qFormat="1"/>
-    <w:lsdException w:name="Quote" w:uiPriority="29" w:qFormat="1"/>
-    <w:lsdException w:name="Intense Quote" w:uiPriority="30" w:qFormat="1"/>
-    <w:lsdException w:name="Medium List 2 Accent 1" w:uiPriority="66"/>
-    <w:lsdException w:name="Medium Grid 1 Accent 1" w:uiPriority="67"/>
-    <w:lsdException w:name="Medium Grid 2 Accent 1" w:uiPriority="68"/>
-    <w:lsdException w:name="Medium Grid 3 Accent 1" w:uiPriority="69"/>
-    <w:lsdException w:name="Dark List Accent 1" w:uiPriority="70"/>
-    <w:lsdException w:name="Colorful Shading Accent 1" w:uiPriority="71"/>
-    <w:lsdException w:name="Colorful List Accent 1" w:uiPriority="72"/>
-    <w:lsdException w:name="Colorful Grid Accent 1" w:uiPriority="73"/>
-    <w:lsdException w:name="Light Shading Accent 2" w:uiPriority="60"/>
-    <w:lsdException w:name="Light List Accent 2" w:uiPriority="61"/>
-    <w:lsdException w:name="Light Grid Accent 2" w:uiPriority="62"/>
-    <w:lsdException w:name="Medium Shading 1 Accent 2" w:uiPriority="63"/>
-    <w:lsdException w:name="Medium Shading 2 Accent 2" w:uiPriority="64"/>
-    <w:lsdException w:name="Medium List 1 Accent 2" w:uiPriority="65"/>
-    <w:lsdException w:name="Medium List 2 Accent 2" w:uiPriority="66"/>
-    <w:lsdException w:name="Medium Grid 1 Accent 2" w:uiPriority="67"/>
-    <w:lsdException w:name="Medium Grid 2 Accent 2" w:uiPriority="68"/>
-    <w:lsdException w:name="Medium Grid 3 Accent 2" w:uiPriority="69"/>
-    <w:lsdException w:name="Dark List Accent 2" w:uiPriority="70"/>
-    <w:lsdException w:name="Colorful Shading Accent 2" w:uiPriority="71"/>
-    <w:lsdException w:name="Colorful List Accent 2" w:uiPriority="72"/>
-    <w:lsdException w:name="Colorful Grid Accent 2" w:uiPriority="73"/>
-    <w:lsdException w:name="Light Shading Accent 3" w:uiPriority="60"/>
-    <w:lsdException w:name="Light List Accent 3" w:uiPriority="61"/>
-    <w:lsdException w:name="Light Grid Accent 3" w:uiPriority="62"/>
-    <w:lsdException w:name="Medium Shading 1 Accent 3" w:uiPriority="63"/>
-    <w:lsdException w:name="Medium Shading 2 Accent 3" w:uiPriority="64"/>
-    <w:lsdException w:name="Medium List 1 Accent 3" w:uiPriority="65"/>
-    <w:lsdException w:name="Medium List 2 Accent 3" w:uiPriority="66"/>
-    <w:lsdException w:name="Medium Grid 1 Accent 3" w:uiPriority="67"/>
-    <w:lsdException w:name="Medium Grid 2 Accent 3" w:uiPriority="68"/>
-    <w:lsdException w:name="Medium Grid 3 Accent 3" w:uiPriority="69"/>
-    <w:lsdException w:name="Dark List Accent 3" w:uiPriority="70"/>
-    <w:lsdException w:name="Colorful Shading Accent 3" w:uiPriority="71"/>
-    <w:lsdException w:name="Colorful List Accent 3" w:uiPriority="72"/>
-    <w:lsdException w:name="Colorful Grid Accent 3" w:uiPriority="73"/>
-    <w:lsdException w:name="Light Shading Accent 4" w:uiPriority="60"/>
-    <w:lsdException w:name="Light List Accent 4" w:uiPriority="61"/>
-    <w:lsdException w:name="Light Grid Accent 4" w:uiPriority="62"/>
-    <w:lsdException w:name="Medium Shading 1 Accent 4" w:uiPriority="63"/>
-    <w:lsdException w:name="Medium Shading 2 Accent 4" w:uiPriority="64"/>
-    <w:lsdException w:name="Medium List 1 Accent 4" w:uiPriority="65"/>
-    <w:lsdException w:name="Medium List 2 Accent 4" w:uiPriority="66"/>
-    <w:lsdException w:name="Medium Grid 1 Accent 4" w:uiPriority="67"/>
-    <w:lsdException w:name="Medium Grid 2 Accent 4" w:uiPriority="68"/>
-    <w:lsdException w:name="Medium Grid 3 Accent 4" w:uiPriority="69"/>
-    <w:lsdException w:name="Dark List Accent 4" w:uiPriority="70"/>
-    <w:lsdException w:name="Colorful Shading Accent 4" w:uiPriority="71"/>
-    <w:lsdException w:name="Colorful List Accent 4" w:uiPriority="72"/>
-    <w:lsdException w:name="Colorful Grid Accent 4" w:uiPriority="73"/>
-    <w:lsdException w:name="Light Shading Accent 5" w:uiPriority="60"/>
-    <w:lsdException w:name="Light List Accent 5" w:uiPriority="61"/>
-    <w:lsdException w:name="Light Grid Accent 5" w:uiPriority="62"/>
-    <w:lsdException w:name="Medium Shading 1 Accent 5" w:uiPriority="63"/>
-    <w:lsdException w:name="Medium Shading 2 Accent 5" w:uiPriority="64"/>
-    <w:lsdException w:name="Medium List 1 Accent 5" w:uiPriority="65"/>
-    <w:lsdException w:name="Medium List 2 Accent 5" w:uiPriority="66"/>
-    <w:lsdException w:name="Medium Grid 1 Accent 5" w:uiPriority="67"/>
-    <w:lsdException w:name="Medium Grid 2 Accent 5" w:uiPriority="68"/>
-    <w:lsdException w:name="Medium Grid 3 Accent 5" w:uiPriority="69"/>
-    <w:lsdException w:name="Dark List Accent 5" w:uiPriority="70"/>
-    <w:lsdException w:name="Colorful Shading Accent 5" w:uiPriority="71"/>
-    <w:lsdException w:name="Colorful List Accent 5" w:uiPriority="72"/>
-    <w:lsdException w:name="Colorful Grid Accent 5" w:uiPriority="73"/>
-    <w:lsdException w:name="Light Shading Accent 6" w:uiPriority="60"/>
-    <w:lsdException w:name="Light List Accent 6" w:uiPriority="61"/>
-    <w:lsdException w:name="Light Grid Accent 6" w:uiPriority="62"/>
-    <w:lsdException w:name="Medium Shading 1 Accent 6" w:uiPriority="63"/>
-    <w:lsdException w:name="Medium Shading 2 Accent 6" w:uiPriority="64"/>
-    <w:lsdException w:name="Medium List 1 Accent 6" w:uiPriority="65"/>
-    <w:lsdException w:name="Medium List 2 Accent 6" w:uiPriority="66"/>
-    <w:lsdException w:name="Medium Grid 1 Accent 6" w:uiPriority="67"/>
-    <w:lsdException w:name="Medium Grid 2 Accent 6" w:uiPriority="68"/>
-    <w:lsdException w:name="Medium Grid 3 Accent 6" w:uiPriority="69"/>
-    <w:lsdException w:name="Dark List Accent 6" w:uiPriority="70"/>
-    <w:lsdException w:name="Colorful Shading Accent 6" w:uiPriority="71"/>
-    <w:lsdException w:name="Colorful List Accent 6" w:uiPriority="72"/>
-    <w:lsdException w:name="Colorful Grid Accent 6" w:uiPriority="73"/>
-    <w:lsdException w:name="Subtle Emphasis" w:uiPriority="19" w:qFormat="1"/>
-    <w:lsdException w:name="Intense Emphasis" w:uiPriority="21" w:qFormat="1"/>
-    <w:lsdException w:name="Subtle Reference" w:uiPriority="31" w:qFormat="1"/>
-    <w:lsdException w:name="Intense Reference" w:uiPriority="32" w:qFormat="1"/>
-    <w:lsdException w:name="Book Title" w:uiPriority="33" w:qFormat="1"/>
-    <w:lsdException w:name="Bibliography" w:semiHidden="1" w:uiPriority="37" w:unhideWhenUsed="1"/>
-    <w:lsdException w:name="TOC Heading" w:semiHidden="1" w:uiPriority="39" w:unhideWhenUsed="1" w:qFormat="1"/>
-    <w:lsdException w:name="Plain Table 1" w:uiPriority="41"/>
-    <w:lsdException w:name="Plain Table 2" w:uiPriority="42"/>
-    <w:lsdException w:name="Plain Table 3" w:uiPriority="43"/>
-    <w:lsdException w:name="Plain Table 4" w:uiPriority="44"/>
-    <w:lsdException w:name="Plain Table 5" w:uiPriority="45"/>
-    <w:lsdException w:name="Grid Table Light" w:uiPriority="40"/>
-    <w:lsdException w:name="Grid Table 1 Light" w:uiPriority="46"/>
-    <w:lsdException w:name="Grid Table 2" w:uiPriority="47"/>
-    <w:lsdException w:name="Grid Table 3" w:uiPriority="48"/>
-    <w:lsdException w:name="Grid Table 4" w:uiPriority="49"/>
-    <w:lsdException w:name="Grid Table 5 Dark" w:uiPriority="50"/>
-    <w:lsdException w:name="Grid Table 6 Colorful" w:uiPriority="51"/>
-    <w:lsdException w:name="Grid Table 7 Colorful" w:uiPriority="52"/>
-    <w:lsdException w:name="Grid Table 1 Light Accent 1" w:uiPriority="46"/>
-    <w:lsdException w:name="Grid Table 2 Accent 1" w:uiPriority="47"/>
-    <w:lsdException w:name="Grid Table 3 Accent 1" w:uiPriority="48"/>
-    <w:lsdException w:name="Grid Table 4 Accent 1" w:uiPriority="49"/>
-    <w:lsdException w:name="Grid Table 5 Dark Accent 1" w:uiPriority="50"/>
-    <w:lsdException w:name="Grid Table 6 Colorful Accent 1" w:uiPriority="51"/>
-    <w:lsdException w:name="Grid Table 7 Colorful Accent 1" w:uiPriority="52"/>
-    <w:lsdException w:name="Grid Table 1 Light Accent 2" w:uiPriority="46"/>
-    <w:lsdException w:name="Grid Table 2 Accent 2" w:uiPriority="47"/>
-    <w:lsdException w:name="Grid Table 3 Accent 2" w:uiPriority="48"/>
-    <w:lsdException w:name="Grid Table 4 Accent 2" w:uiPriority="49"/>
-    <w:lsdException w:name="Grid Table 5 Dark Accent 2" w:uiPriority="50"/>
-    <w:lsdException w:name="Grid Table 6 Colorful Accent 2" w:uiPriority="51"/>
-    <w:lsdException w:name="Grid Table 7 Colorful Accent 2" w:uiPriority="52"/>
-    <w:lsdException w:name="Grid Table 1 Light Accent 3" w:uiPriority="46"/>
-    <w:lsdException w:name="Grid Table 2 Accent 3" w:uiPriority="47"/>
-    <w:lsdException w:name="Grid Table 3 Accent 3" w:uiPriority="48"/>
-    <w:lsdException w:name="Grid Table 4 Accent 3" w:uiPriority="49"/>
-    <w:lsdException w:name="Grid Table 5 Dark Accent 3" w:uiPriority="50"/>
-    <w:lsdException w:name="Grid Table 6 Colorful Accent 3" w:uiPriority="51"/>
-    <w:lsdException w:name="Grid Table 7 Colorful Accent 3" w:uiPriority="52"/>
-    <w:lsdException w:name="Grid Table 1 Light Accent 4" w:uiPriority="46"/>
-    <w:lsdException w:name="Grid Table 2 Accent 4" w:uiPriority="47"/>
-    <w:lsdException w:name="Grid Table 3 Accent 4" w:uiPriority="48"/>
-    <w:lsdException w:name="Grid Table 4 Accent 4" w:uiPriority="49"/>
-    <w:lsdException w:name="Grid Table 5 Dark Accent 4" w:uiPriority="50"/>
-    <w:lsdException w:name="Grid Table 6 Colorful Accent 4" w:uiPriority="51"/>
-    <w:lsdException w:name="Grid Table 7 Colorful Accent 4" w:uiPriority="52"/>
-    <w:lsdException w:name="Grid Table 1 Light Accent 5" w:uiPriority="46"/>
-    <w:lsdException w:name="Grid Table 2 Accent 5" w:uiPriority="47"/>
-    <w:lsdException w:name="Grid Table 3 Accent 5" w:uiPriority="48"/>
-    <w:lsdException w:name="Grid Table 4 Accent 5" w:uiPriority="49"/>
-    <w:lsdException w:name="Grid Table 5 Dark Accent 5" w:uiPriority="50"/>
-    <w:lsdException w:name="Grid Table 6 Colorful Accent 5" w:uiPriority="51"/>
-    <w:lsdException w:name="Grid Table 7 Colorful Accent 5" w:uiPriority="52"/>
-    <w:lsdException w:name="Grid Table 1 Light Accent 6" w:uiPriority="46"/>
-    <w:lsdException w:name="Grid Table 2 Accent 6" w:uiPriority="47"/>
-    <w:lsdException w:name="Grid Table 3 Accent 6" w:uiPriority="48"/>
-    <w:lsdException w:name="Grid Table 4 Accent 6" w:uiPriority="49"/>
-    <w:lsdException w:name="Grid Table 5 Dark Accent 6" w:uiPriority="50"/>
-    <w:lsdException w:name="Grid Table 6 Colorful Accent 6" w:uiPriority="51"/>
-    <w:lsdException w:name="Grid Table 7 Colorful Accent 6" w:uiPriority="52"/>
-    <w:lsdException w:name="List Table 1 Light" w:uiPriority="46"/>
-    <w:lsdException w:name="List Table 2" w:uiPriority="47"/>
-    <w:lsdException w:name="List Table 3" w:uiPriority="48"/>
-    <w:lsdException w:name="List Table 4" w:uiPriority="49"/>
-    <w:lsdException w:name="List Table 5 Dark" w:uiPriority="50"/>
-    <w:lsdException w:name="List Table 6 Colorful" w:uiPriority="51"/>
-    <w:lsdException w:name="List Table 7 Colorful" w:uiPriority="52"/>
-    <w:lsdException w:name="List Table 1 Light Accent 1" w:uiPriority="46"/>
-    <w:lsdException w:name="List Table 2 Accent 1" w:uiPriority="47"/>
-    <w:lsdException w:name="List Table 3 Accent 1" w:uiPriority="48"/>
-    <w:lsdException w:name="List Table 4 Accent 1" w:uiPriority="49"/>
-    <w:lsdException w:name="List Table 5 Dark Accent 1" w:uiPriority="50"/>
-    <w:lsdException w:name="List Table 6 Colorful Accent 1" w:uiPriority="51"/>
-    <w:lsdException w:name="List Table 7 Colorful Accent 1" w:uiPriority="52"/>
-    <w:lsdException w:name="List Table 1 Light Accent 2" w:uiPriority="46"/>
-    <w:lsdException w:name="List Table 2 Accent 2" w:uiPriority="47"/>
-    <w:lsdException w:name="List Table 3 Accent 2" w:uiPriority="48"/>
-    <w:lsdException w:name="List Table 4 Accent 2" w:uiPriority="49"/>
-    <w:lsdException w:name="List Table 5 Dark Accent 2" w:uiPriority="50"/>
-    <w:lsdException w:name="List Table 6 Colorful Accent 2" w:uiPriority="51"/>
-    <w:lsdException w:name="List Table 7 Colorful Accent 2" w:uiPriority="52"/>
-    <w:lsdException w:name="List Table 1 Light Accent 3" w:uiPriority="46"/>
-    <w:lsdException w:name="List Table 2 Accent 3" w:uiPriority="47"/>
-    <w:lsdException w:name="List Table 3 Accent 3" w:uiPriority="48"/>
-    <w:lsdException w:name="List Table 4 Accent 3" w:uiPriority="49"/>
-    <w:lsdException w:name="List Table 5 Dark Accent 3" w:uiPriority="50"/>
-    <w:lsdException w:name="List Table 6 Colorful Accent 3" w:uiPriority="51"/>
-    <w:lsdException w:name="List Table 7 Colorful Accent 3" w:uiPriority="52"/>
-    <w:lsdException w:name="List Table 1 Light Accent 4" w:uiPriority="46"/>
-    <w:lsdException w:name="List Table 2 Accent 4" w:uiPriority="47"/>
-    <w:lsdException w:name="List Table 3 Accent 4" w:uiPriority="48"/>
-    <w:lsdException w:name="List Table 4 Accent 4" w:uiPriority="49"/>
-    <w:lsdException w:name="List Table 5 Dark Accent 4" w:uiPriority="50"/>
-    <w:lsdException w:name="List Table 6 Colorful Accent 4" w:uiPriority="51"/>
-    <w:lsdException w:name="List Table 7 Colorful Accent 4" w:uiPriority="52"/>
-    <w:lsdException w:name="List Table 1 Light Accent 5" w:uiPriority="46"/>
-    <w:lsdException w:name="List Table 2 Accent 5" w:uiPriority="47"/>
-    <w:lsdException w:name="List Table 3 Accent 5" w:uiPriority="48"/>
-    <w:lsdException w:name="List Table 4 Accent 5" w:uiPriority="49"/>
-    <w:lsdException w:name="List Table 5 Dark Accent 5" w:uiPriority="50"/>
-    <w:lsdException w:name="List Table 6 Colorful Accent 5" w:uiPriority="51"/>
-    <w:lsdException w:name="List Table 7 Colorful Accent 5" w:uiPriority="52"/>
-    <w:lsdException w:name="List Table 1 Light Accent 6" w:uiPriority="46"/>
-    <w:lsdException w:name="List Table 2 Accent 6" w:uiPriority="47"/>
-    <w:lsdException w:name="List Table 3 Accent 6" w:uiPriority="48"/>
-    <w:lsdException w:name="List Table 4 Accent 6" w:uiPriority="49"/>
-    <w:lsdException w:name="List Table 5 Dark Accent 6" w:uiPriority="50"/>
-    <w:lsdException w:name="List Table 6 Colorful Accent 6" w:uiPriority="51"/>
-    <w:lsdException w:name="List Table 7 Colorful Accent 6" w:uiPriority="52"/>
+  <w:latentStyles w:defLockedState="0" w:defUIPriority="99" w:defSemiHidden="1" w:defUnhideWhenUsed="1" w:defQFormat="0" w:count="267">
+    <w:lsdException w:name="Normal" w:semiHidden="0" w:uiPriority="0" w:unhideWhenUsed="0" w:qFormat="1"/>
+    <w:lsdException w:name="heading 1" w:semiHidden="0" w:uiPriority="9" w:unhideWhenUsed="0" w:qFormat="1"/>
+    <w:lsdException w:name="heading 2" w:uiPriority="9" w:qFormat="1"/>
+    <w:lsdException w:name="heading 3" w:uiPriority="9" w:qFormat="1"/>
+    <w:lsdException w:name="heading 4" w:uiPriority="9" w:qFormat="1"/>
+    <w:lsdException w:name="heading 5" w:uiPriority="9" w:qFormat="1"/>
+    <w:lsdException w:name="heading 6" w:uiPriority="9" w:qFormat="1"/>
+    <w:lsdException w:name="heading 7" w:uiPriority="9" w:qFormat="1"/>
+    <w:lsdException w:name="heading 8" w:uiPriority="9" w:qFormat="1"/>
+    <w:lsdException w:name="heading 9" w:uiPriority="9" w:qFormat="1"/>
+    <w:lsdException w:name="toc 1" w:uiPriority="39"/>
+    <w:lsdException w:name="toc 2" w:uiPriority="39"/>
+    <w:lsdException w:name="toc 3" w:uiPriority="39"/>
+    <w:lsdException w:name="toc 4" w:uiPriority="39"/>
+    <w:lsdException w:name="toc 5" w:uiPriority="39"/>
+    <w:lsdException w:name="toc 6" w:uiPriority="39"/>
+    <w:lsdException w:name="toc 7" w:uiPriority="39"/>
+    <w:lsdException w:name="toc 8" w:uiPriority="39"/>
+    <w:lsdException w:name="toc 9" w:uiPriority="39"/>
+    <w:lsdException w:name="caption" w:uiPriority="35" w:qFormat="1"/>
+    <w:lsdException w:name="Title" w:semiHidden="0" w:uiPriority="10" w:unhideWhenUsed="0" w:qFormat="1"/>
+    <w:lsdException w:name="Default Paragraph Font" w:uiPriority="1"/>
+    <w:lsdException w:name="Subtitle" w:semiHidden="0" w:uiPriority="11" w:unhideWhenUsed="0" w:qFormat="1"/>
+    <w:lsdException w:name="Strong" w:semiHidden="0" w:uiPriority="22" w:unhideWhenUsed="0" w:qFormat="1"/>
+    <w:lsdException w:name="Emphasis" w:semiHidden="0" w:uiPriority="20" w:unhideWhenUsed="0" w:qFormat="1"/>
+    <w:lsdException w:name="Table Grid" w:semiHidden="0" w:uiPriority="59" w:unhideWhenUsed="0"/>
+    <w:lsdException w:name="Placeholder Text" w:unhideWhenUsed="0"/>
+    <w:lsdException w:name="No Spacing" w:semiHidden="0" w:uiPriority="1" w:unhideWhenUsed="0" w:qFormat="1"/>
+    <w:lsdException w:name="Light Shading" w:semiHidden="0" w:uiPriority="60" w:unhideWhenUsed="0"/>
+    <w:lsdException w:name="Light List" w:semiHidden="0" w:uiPriority="61" w:unhideWhenUsed="0"/>
+    <w:lsdException w:name="Light Grid" w:semiHidden="0" w:uiPriority="62" w:unhideWhenUsed="0"/>
+    <w:lsdException w:name="Medium Shading 1" w:semiHidden="0" w:uiPriority="63" w:unhideWhenUsed="0"/>
+    <w:lsdException w:name="Medium Shading 2" w:semiHidden="0" w:uiPriority="64" w:unhideWhenUsed="0"/>
+    <w:lsdException w:name="Medium List 1" w:semiHidden="0" w:uiPriority="65" w:unhideWhenUsed="0"/>
+    <w:lsdException w:name="Medium List 2" w:semiHidden="0" w:uiPriority="66" w:unhideWhenUsed="0"/>
+    <w:lsdException w:name="Medium Grid 1" w:semiHidden="0" w:uiPriority="67" w:unhideWhenUsed="0"/>
+    <w:lsdException w:name="Medium Grid 2" w:semiHidden="0" w:uiPriority="68" w:unhideWhenUsed="0"/>
+    <w:lsdException w:name="Medium Grid 3" w:semiHidden="0" w:uiPriority="69" w:unhideWhenUsed="0"/>
+    <w:lsdException w:name="Dark List" w:semiHidden="0" w:uiPriority="70" w:unhideWhenUsed="0"/>
+    <w:lsdException w:name="Colorful Shading" w:semiHidden="0" w:uiPriority="71" w:unhideWhenUsed="0"/>
+    <w:lsdException w:name="Colorful List" w:semiHidden="0" w:uiPriority="72" w:unhideWhenUsed="0"/>
+    <w:lsdException w:name="Colorful Grid" w:semiHidden="0" w:uiPriority="73" w:unhideWhenUsed="0"/>
+    <w:lsdException w:name="Light Shading Accent 1" w:semiHidden="0" w:uiPriority="60" w:unhideWhenUsed="0"/>
+    <w:lsdException w:name="Light List Accent 1" w:semiHidden="0" w:uiPriority="61" w:unhideWhenUsed="0"/>
+    <w:lsdException w:name="Light Grid Accent 1" w:semiHidden="0" w:uiPriority="62" w:unhideWhenUsed="0"/>
+    <w:lsdException w:name="Medium Shading 1 Accent 1" w:semiHidden="0" w:uiPriority="63" w:unhideWhenUsed="0"/>
+    <w:lsdException w:name="Medium Shading 2 Accent 1" w:semiHidden="0" w:uiPriority="64" w:unhideWhenUsed="0"/>
+    <w:lsdException w:name="Medium List 1 Accent 1" w:semiHidden="0" w:uiPriority="65" w:unhideWhenUsed="0"/>
+    <w:lsdException w:name="Revision" w:unhideWhenUsed="0"/>
+    <w:lsdException w:name="List Paragraph" w:semiHidden="0" w:uiPriority="34" w:unhideWhenUsed="0" w:qFormat="1"/>
+    <w:lsdException w:name="Quote" w:semiHidden="0" w:uiPriority="29" w:unhideWhenUsed="0" w:qFormat="1"/>
+    <w:lsdException w:name="Intense Quote" w:semiHidden="0" w:uiPriority="30" w:unhideWhenUsed="0" w:qFormat="1"/>
+    <w:lsdException w:name="Medium List 2 Accent 1" w:semiHidden="0" w:uiPriority="66" w:unhideWhenUsed="0"/>
+    <w:lsdException w:name="Medium Grid 1 Accent 1" w:semiHidden="0" w:uiPriority="67" w:unhideWhenUsed="0"/>
+    <w:lsdException w:name="Medium Grid 2 Accent 1" w:semiHidden="0" w:uiPriority="68" w:unhideWhenUsed="0"/>
+    <w:lsdException w:name="Medium Grid 3 Accent 1" w:semiHidden="0" w:uiPriority="69" w:unhideWhenUsed="0"/>
+    <w:lsdException w:name="Dark List Accent 1" w:semiHidden="0" w:uiPriority="70" w:unhideWhenUsed="0"/>
+    <w:lsdException w:name="Colorful Shading Accent 1" w:semiHidden="0" w:uiPriority="71" w:unhideWhenUsed="0"/>
+    <w:lsdException w:name="Colorful List Accent 1" w:semiHidden="0" w:uiPriority="72" w:unhideWhenUsed="0"/>
+    <w:lsdException w:name="Colorful Grid Accent 1" w:semiHidden="0" w:uiPriority="73" w:unhideWhenUsed="0"/>
+    <w:lsdException w:name="Light Shading Accent 2" w:semiHidden="0" w:uiPriority="60" w:unhideWhenUsed="0"/>
+    <w:lsdException w:name="Light List Accent 2" w:semiHidden="0" w:uiPriority="61" w:unhideWhenUsed="0"/>
+    <w:lsdException w:name="Light Grid Accent 2" w:semiHidden="0" w:uiPriority="62" w:unhideWhenUsed="0"/>
+    <w:lsdException w:name="Medium Shading 1 Accent 2" w:semiHidden="0" w:uiPriority="63" w:unhideWhenUsed="0"/>
+    <w:lsdException w:name="Medium Shading 2 Accent 2" w:semiHidden="0" w:uiPriority="64" w:unhideWhenUsed="0"/>
+    <w:lsdException w:name="Medium List 1 Accent 2" w:semiHidden="0" w:uiPriority="65" w:unhideWhenUsed="0"/>
+    <w:lsdException w:name="Medium List 2 Accent 2" w:semiHidden="0" w:uiPriority="66" w:unhideWhenUsed="0"/>
+    <w:lsdException w:name="Medium Grid 1 Accent 2" w:semiHidden="0" w:uiPriority="67" w:unhideWhenUsed="0"/>
+    <w:lsdException w:name="Medium Grid 2 Accent 2" w:semiHidden="0" w:uiPriority="68" w:unhideWhenUsed="0"/>
+    <w:lsdException w:name="Medium Grid 3 Accent 2" w:semiHidden="0" w:uiPriority="69" w:unhideWhenUsed="0"/>
+    <w:lsdException w:name="Dark List Accent 2" w:semiHidden="0" w:uiPriority="70" w:unhideWhenUsed="0"/>
+    <w:lsdException w:name="Colorful Shading Accent 2" w:semiHidden="0" w:uiPriority="71" w:unhideWhenUsed="0"/>
+    <w:lsdException w:name="Colorful List Accent 2" w:semiHidden="0" w:uiPriority="72" w:unhideWhenUsed="0"/>
+    <w:lsdException w:name="Colorful Grid Accent 2" w:semiHidden="0" w:uiPriority="73" w:unhideWhenUsed="0"/>
+    <w:lsdException w:name="Light Shading Accent 3" w:semiHidden="0" w:uiPriority="60" w:unhideWhenUsed="0"/>
+    <w:lsdException w:name="Light List Accent 3" w:semiHidden="0" w:uiPriority="61" w:unhideWhenUsed="0"/>
+    <w:lsdException w:name="Light Grid Accent 3" w:semiHidden="0" w:uiPriority="62" w:unhideWhenUsed="0"/>
+    <w:lsdException w:name="Medium Shading 1 Accent 3" w:semiHidden="0" w:uiPriority="63" w:unhideWhenUsed="0"/>
+    <w:lsdException w:name="Medium Shading 2 Accent 3" w:semiHidden="0" w:uiPriority="64" w:unhideWhenUsed="0"/>
+    <w:lsdException w:name="Medium List 1 Accent 3" w:semiHidden="0" w:uiPriority="65" w:unhideWhenUsed="0"/>
+    <w:lsdException w:name="Medium List 2 Accent 3" w:semiHidden="0" w:uiPriority="66" w:unhideWhenUsed="0"/>
+    <w:lsdException w:name="Medium Grid 1 Accent 3" w:semiHidden="0" w:uiPriority="67" w:unhideWhenUsed="0"/>
+    <w:lsdException w:name="Medium Grid 2 Accent 3" w:semiHidden="0" w:uiPriority="68" w:unhideWhenUsed="0"/>
+    <w:lsdException w:name="Medium Grid 3 Accent 3" w:semiHidden="0" w:uiPriority="69" w:unhideWhenUsed="0"/>
+    <w:lsdException w:name="Dark List Accent 3" w:semiHidden="0" w:uiPriority="70" w:unhideWhenUsed="0"/>
+    <w:lsdException w:name="Colorful Shading Accent 3" w:semiHidden="0" w:uiPriority="71" w:unhideWhenUsed="0"/>
+    <w:lsdException w:name="Colorful List Accent 3" w:semiHidden="0" w:uiPriority="72" w:unhideWhenUsed="0"/>
+    <w:lsdException w:name="Colorful Grid Accent 3" w:semiHidden="0" w:uiPriority="73" w:unhideWhenUsed="0"/>
+    <w:lsdException w:name="Light Shading Accent 4" w:semiHidden="0" w:uiPriority="60" w:unhideWhenUsed="0"/>
+    <w:lsdException w:name="Light List Accent 4" w:semiHidden="0" w:uiPriority="61" w:unhideWhenUsed="0"/>
+    <w:lsdException w:name="Light Grid Accent 4" w:semiHidden="0" w:uiPriority="62" w:unhideWhenUsed="0"/>
+    <w:lsdException w:name="Medium Shading 1 Accent 4" w:semiHidden="0" w:uiPriority="63" w:unhideWhenUsed="0"/>
+    <w:lsdException w:name="Medium Shading 2 Accent 4" w:semiHidden="0" w:uiPriority="64" w:unhideWhenUsed="0"/>
+    <w:lsdException w:name="Medium List 1 Accent 4" w:semiHidden="0" w:uiPriority="65" w:unhideWhenUsed="0"/>
+    <w:lsdException w:name="Medium List 2 Accent 4" w:semiHidden="0" w:uiPriority="66" w:unhideWhenUsed="0"/>
+    <w:lsdException w:name="Medium Grid 1 Accent 4" w:semiHidden="0" w:uiPriority="67" w:unhideWhenUsed="0"/>
+    <w:lsdException w:name="Medium Grid 2 Accent 4" w:semiHidden="0" w:uiPriority="68" w:unhideWhenUsed="0"/>
+    <w:lsdException w:name="Medium Grid 3 Accent 4" w:semiHidden="0" w:uiPriority="69" w:unhideWhenUsed="0"/>
+    <w:lsdException w:name="Dark List Accent 4" w:semiHidden="0" w:uiPriority="70" w:unhideWhenUsed="0"/>
+    <w:lsdException w:name="Colorful Shading Accent 4" w:semiHidden="0" w:uiPriority="71" w:unhideWhenUsed="0"/>
+    <w:lsdException w:name="Colorful List Accent 4" w:semiHidden="0" w:uiPriority="72" w:unhideWhenUsed="0"/>
+    <w:lsdException w:name="Colorful Grid Accent 4" w:semiHidden="0" w:uiPriority="73" w:unhideWhenUsed="0"/>
+    <w:lsdException w:name="Light Shading Accent 5" w:semiHidden="0" w:uiPriority="60" w:unhideWhenUsed="0"/>
+    <w:lsdException w:name="Light List Accent 5" w:semiHidden="0" w:uiPriority="61" w:unhideWhenUsed="0"/>
+    <w:lsdException w:name="Light Grid Accent 5" w:semiHidden="0" w:uiPriority="62" w:unhideWhenUsed="0"/>
+    <w:lsdException w:name="Medium Shading 1 Accent 5" w:semiHidden="0" w:uiPriority="63" w:unhideWhenUsed="0"/>
+    <w:lsdException w:name="Medium Shading 2 Accent 5" w:semiHidden="0" w:uiPriority="64" w:unhideWhenUsed="0"/>
+    <w:lsdException w:name="Medium List 1 Accent 5" w:semiHidden="0" w:uiPriority="65" w:unhideWhenUsed="0"/>
+    <w:lsdException w:name="Medium List 2 Accent 5" w:semiHidden="0" w:uiPriority="66" w:unhideWhenUsed="0"/>
+    <w:lsdException w:name="Medium Grid 1 Accent 5" w:semiHidden="0" w:uiPriority="67" w:unhideWhenUsed="0"/>
+    <w:lsdException w:name="Medium Grid 2 Accent 5" w:semiHidden="0" w:uiPriority="68" w:unhideWhenUsed="0"/>
+    <w:lsdException w:name="Medium Grid 3 Accent 5" w:semiHidden="0" w:uiPriority="69" w:unhideWhenUsed="0"/>
+    <w:lsdException w:name="Dark List Accent 5" w:semiHidden="0" w:uiPriority="70" w:unhideWhenUsed="0"/>
+    <w:lsdException w:name="Colorful Shading Accent 5" w:semiHidden="0" w:uiPriority="71" w:unhideWhenUsed="0"/>
+    <w:lsdException w:name="Colorful List Accent 5" w:semiHidden="0" w:uiPriority="72" w:unhideWhenUsed="0"/>
+    <w:lsdException w:name="Colorful Grid Accent 5" w:semiHidden="0" w:uiPriority="73" w:unhideWhenUsed="0"/>
+    <w:lsdException w:name="Light Shading Accent 6" w:semiHidden="0" w:uiPriority="60" w:unhideWhenUsed="0"/>
+    <w:lsdException w:name="Light List Accent 6" w:semiHidden="0" w:uiPriority="61" w:unhideWhenUsed="0"/>
+    <w:lsdException w:name="Light Grid Accent 6" w:semiHidden="0" w:uiPriority="62" w:unhideWhenUsed="0"/>
+    <w:lsdException w:name="Medium Shading 1 Accent 6" w:semiHidden="0" w:uiPriority="63" w:unhideWhenUsed="0"/>
+    <w:lsdException w:name="Medium Shading 2 Accent 6" w:semiHidden="0" w:uiPriority="64" w:unhideWhenUsed="0"/>
+    <w:lsdException w:name="Medium List 1 Accent 6" w:semiHidden="0" w:uiPriority="65" w:unhideWhenUsed="0"/>
+    <w:lsdException w:name="Medium List 2 Accent 6" w:semiHidden="0" w:uiPriority="66" w:unhideWhenUsed="0"/>
+    <w:lsdException w:name="Medium Grid 1 Accent 6" w:semiHidden="0" w:uiPriority="67" w:unhideWhenUsed="0"/>
+    <w:lsdException w:name="Medium Grid 2 Accent 6" w:semiHidden="0" w:uiPriority="68" w:unhideWhenUsed="0"/>
+    <w:lsdException w:name="Medium Grid 3 Accent 6" w:semiHidden="0" w:uiPriority="69" w:unhideWhenUsed="0"/>
+    <w:lsdException w:name="Dark List Accent 6" w:semiHidden="0" w:uiPriority="70" w:unhideWhenUsed="0"/>
+    <w:lsdException w:name="Colorful Shading Accent 6" w:semiHidden="0" w:uiPriority="71" w:unhideWhenUsed="0"/>
+    <w:lsdException w:name="Colorful List Accent 6" w:semiHidden="0" w:uiPriority="72" w:unhideWhenUsed="0"/>
+    <w:lsdException w:name="Colorful Grid Accent 6" w:semiHidden="0" w:uiPriority="73" w:unhideWhenUsed="0"/>
+    <w:lsdException w:name="Subtle Emphasis" w:semiHidden="0" w:uiPriority="19" w:unhideWhenUsed="0" w:qFormat="1"/>
+    <w:lsdException w:name="Intense Emphasis" w:semiHidden="0" w:uiPriority="21" w:unhideWhenUsed="0" w:qFormat="1"/>
+    <w:lsdException w:name="Subtle Reference" w:semiHidden="0" w:uiPriority="31" w:unhideWhenUsed="0" w:qFormat="1"/>
+    <w:lsdException w:name="Intense Reference" w:semiHidden="0" w:uiPriority="32" w:unhideWhenUsed="0" w:qFormat="1"/>
+    <w:lsdException w:name="Book Title" w:semiHidden="0" w:uiPriority="33" w:unhideWhenUsed="0" w:qFormat="1"/>
+    <w:lsdException w:name="Bibliography" w:uiPriority="37"/>
+    <w:lsdException w:name="TOC Heading" w:uiPriority="39" w:qFormat="1"/>
   </w:latentStyles>
   <w:style w:type="paragraph" w:default="1" w:styleId="Normal">
     <w:name w:val="Normal"/>
@@ -4072,11 +5979,11 @@
     <w:semiHidden/>
     <w:unhideWhenUsed/>
   </w:style>
-  <w:style w:type="paragraph" w:styleId="Puesto">
+  <w:style w:type="paragraph" w:styleId="Ttulo">
     <w:name w:val="Title"/>
     <w:basedOn w:val="Normal"/>
     <w:next w:val="Normal"/>
-    <w:link w:val="PuestoCar"/>
+    <w:link w:val="TtuloCar"/>
     <w:uiPriority w:val="10"/>
     <w:qFormat/>
     <w:rsid w:val="00C15EDC"/>
@@ -4097,10 +6004,10 @@
       <w:lang w:eastAsia="es-ES"/>
     </w:rPr>
   </w:style>
-  <w:style w:type="character" w:customStyle="1" w:styleId="PuestoCar">
-    <w:name w:val="Puesto Car"/>
+  <w:style w:type="character" w:customStyle="1" w:styleId="TtuloCar">
+    <w:name w:val="Título Car"/>
     <w:basedOn w:val="Fuentedeprrafopredeter"/>
-    <w:link w:val="Puesto"/>
+    <w:link w:val="Ttulo"/>
     <w:uiPriority w:val="10"/>
     <w:rsid w:val="00C15EDC"/>
     <w:rPr>
@@ -4214,6 +6121,13 @@
     <w:tblPr>
       <w:tblStyleRowBandSize w:val="1"/>
       <w:tblStyleColBandSize w:val="1"/>
+      <w:tblInd w:w="0" w:type="dxa"/>
+      <w:tblCellMar>
+        <w:top w:w="0" w:type="dxa"/>
+        <w:left w:w="108" w:type="dxa"/>
+        <w:bottom w:w="0" w:type="dxa"/>
+        <w:right w:w="108" w:type="dxa"/>
+      </w:tblCellMar>
     </w:tblPr>
     <w:tblStylePr w:type="firstRow">
       <w:rPr>
@@ -4327,6 +6241,7 @@
       <w:spacing w:after="0" w:line="240" w:lineRule="auto"/>
     </w:pPr>
     <w:tblPr>
+      <w:tblInd w:w="0" w:type="dxa"/>
       <w:tblBorders>
         <w:top w:val="single" w:sz="4" w:space="0" w:color="auto"/>
         <w:left w:val="single" w:sz="4" w:space="0" w:color="auto"/>
@@ -4335,6 +6250,12 @@
         <w:insideH w:val="single" w:sz="4" w:space="0" w:color="auto"/>
         <w:insideV w:val="single" w:sz="4" w:space="0" w:color="auto"/>
       </w:tblBorders>
+      <w:tblCellMar>
+        <w:top w:w="0" w:type="dxa"/>
+        <w:left w:w="108" w:type="dxa"/>
+        <w:bottom w:w="0" w:type="dxa"/>
+        <w:right w:w="108" w:type="dxa"/>
+      </w:tblCellMar>
     </w:tblPr>
   </w:style>
   <w:style w:type="paragraph" w:styleId="Citadestacada">
@@ -4372,7 +6293,7 @@
       <w:color w:val="4F81BD" w:themeColor="accent1"/>
     </w:rPr>
   </w:style>
-  <w:style w:type="paragraph" w:styleId="Descripcin">
+  <w:style w:type="paragraph" w:styleId="Epgrafe">
     <w:name w:val="caption"/>
     <w:basedOn w:val="Normal"/>
     <w:next w:val="Normal"/>
@@ -4391,7 +6312,1101 @@
       <w:szCs w:val="18"/>
     </w:rPr>
   </w:style>
+  <w:style w:type="character" w:styleId="Textodelmarcadordeposicin">
+    <w:name w:val="Placeholder Text"/>
+    <w:basedOn w:val="Fuentedeprrafopredeter"/>
+    <w:uiPriority w:val="99"/>
+    <w:semiHidden/>
+    <w:rsid w:val="006F4BEB"/>
+    <w:rPr>
+      <w:color w:val="808080"/>
+    </w:rPr>
+  </w:style>
 </w:styles>
+</file>
+
+<file path=word/stylesWithEffects.xml><?xml version="1.0" encoding="utf-8"?>
+<w:styles xmlns:wpc="http://schemas.microsoft.com/office/word/2010/wordprocessingCanvas" xmlns:mc="http://schemas.openxmlformats.org/markup-compatibility/2006" xmlns:o="urn:schemas-microsoft-com:office:office" xmlns:r="http://schemas.openxmlformats.org/officeDocument/2006/relationships" xmlns:m="http://schemas.openxmlformats.org/officeDocument/2006/math" xmlns:v="urn:schemas-microsoft-com:vml" xmlns:wp14="http://schemas.microsoft.com/office/word/2010/wordprocessingDrawing" xmlns:wp="http://schemas.openxmlformats.org/drawingml/2006/wordprocessingDrawing" xmlns:w10="urn:schemas-microsoft-com:office:word" xmlns:w="http://schemas.openxmlformats.org/wordprocessingml/2006/main" xmlns:w14="http://schemas.microsoft.com/office/word/2010/wordml" xmlns:wpg="http://schemas.microsoft.com/office/word/2010/wordprocessingGroup" xmlns:wpi="http://schemas.microsoft.com/office/word/2010/wordprocessingInk" xmlns:wne="http://schemas.microsoft.com/office/word/2006/wordml" xmlns:wps="http://schemas.microsoft.com/office/word/2010/wordprocessingShape" mc:Ignorable="w14 wp14">
+  <w:docDefaults>
+    <w:rPrDefault>
+      <w:rPr>
+        <w:rFonts w:asciiTheme="minorHAnsi" w:eastAsiaTheme="minorHAnsi" w:hAnsiTheme="minorHAnsi" w:cstheme="minorBidi"/>
+        <w:sz w:val="22"/>
+        <w:szCs w:val="22"/>
+        <w:lang w:val="es-ES" w:eastAsia="en-US" w:bidi="ar-SA"/>
+      </w:rPr>
+    </w:rPrDefault>
+    <w:pPrDefault>
+      <w:pPr>
+        <w:spacing w:after="200" w:line="276" w:lineRule="auto"/>
+      </w:pPr>
+    </w:pPrDefault>
+  </w:docDefaults>
+  <w:latentStyles w:defLockedState="0" w:defUIPriority="99" w:defSemiHidden="1" w:defUnhideWhenUsed="1" w:defQFormat="0" w:count="267">
+    <w:lsdException w:name="Normal" w:semiHidden="0" w:uiPriority="0" w:unhideWhenUsed="0" w:qFormat="1"/>
+    <w:lsdException w:name="heading 1" w:semiHidden="0" w:uiPriority="9" w:unhideWhenUsed="0" w:qFormat="1"/>
+    <w:lsdException w:name="heading 2" w:uiPriority="9" w:qFormat="1"/>
+    <w:lsdException w:name="heading 3" w:uiPriority="9" w:qFormat="1"/>
+    <w:lsdException w:name="heading 4" w:uiPriority="9" w:qFormat="1"/>
+    <w:lsdException w:name="heading 5" w:uiPriority="9" w:qFormat="1"/>
+    <w:lsdException w:name="heading 6" w:uiPriority="9" w:qFormat="1"/>
+    <w:lsdException w:name="heading 7" w:uiPriority="9" w:qFormat="1"/>
+    <w:lsdException w:name="heading 8" w:uiPriority="9" w:qFormat="1"/>
+    <w:lsdException w:name="heading 9" w:uiPriority="9" w:qFormat="1"/>
+    <w:lsdException w:name="toc 1" w:uiPriority="39"/>
+    <w:lsdException w:name="toc 2" w:uiPriority="39"/>
+    <w:lsdException w:name="toc 3" w:uiPriority="39"/>
+    <w:lsdException w:name="toc 4" w:uiPriority="39"/>
+    <w:lsdException w:name="toc 5" w:uiPriority="39"/>
+    <w:lsdException w:name="toc 6" w:uiPriority="39"/>
+    <w:lsdException w:name="toc 7" w:uiPriority="39"/>
+    <w:lsdException w:name="toc 8" w:uiPriority="39"/>
+    <w:lsdException w:name="toc 9" w:uiPriority="39"/>
+    <w:lsdException w:name="caption" w:uiPriority="35" w:qFormat="1"/>
+    <w:lsdException w:name="Title" w:semiHidden="0" w:uiPriority="10" w:unhideWhenUsed="0" w:qFormat="1"/>
+    <w:lsdException w:name="Default Paragraph Font" w:uiPriority="1"/>
+    <w:lsdException w:name="Subtitle" w:semiHidden="0" w:uiPriority="11" w:unhideWhenUsed="0" w:qFormat="1"/>
+    <w:lsdException w:name="Strong" w:semiHidden="0" w:uiPriority="22" w:unhideWhenUsed="0" w:qFormat="1"/>
+    <w:lsdException w:name="Emphasis" w:semiHidden="0" w:uiPriority="20" w:unhideWhenUsed="0" w:qFormat="1"/>
+    <w:lsdException w:name="Table Grid" w:semiHidden="0" w:uiPriority="59" w:unhideWhenUsed="0"/>
+    <w:lsdException w:name="Placeholder Text" w:unhideWhenUsed="0"/>
+    <w:lsdException w:name="No Spacing" w:semiHidden="0" w:uiPriority="1" w:unhideWhenUsed="0" w:qFormat="1"/>
+    <w:lsdException w:name="Light Shading" w:semiHidden="0" w:uiPriority="60" w:unhideWhenUsed="0"/>
+    <w:lsdException w:name="Light List" w:semiHidden="0" w:uiPriority="61" w:unhideWhenUsed="0"/>
+    <w:lsdException w:name="Light Grid" w:semiHidden="0" w:uiPriority="62" w:unhideWhenUsed="0"/>
+    <w:lsdException w:name="Medium Shading 1" w:semiHidden="0" w:uiPriority="63" w:unhideWhenUsed="0"/>
+    <w:lsdException w:name="Medium Shading 2" w:semiHidden="0" w:uiPriority="64" w:unhideWhenUsed="0"/>
+    <w:lsdException w:name="Medium List 1" w:semiHidden="0" w:uiPriority="65" w:unhideWhenUsed="0"/>
+    <w:lsdException w:name="Medium List 2" w:semiHidden="0" w:uiPriority="66" w:unhideWhenUsed="0"/>
+    <w:lsdException w:name="Medium Grid 1" w:semiHidden="0" w:uiPriority="67" w:unhideWhenUsed="0"/>
+    <w:lsdException w:name="Medium Grid 2" w:semiHidden="0" w:uiPriority="68" w:unhideWhenUsed="0"/>
+    <w:lsdException w:name="Medium Grid 3" w:semiHidden="0" w:uiPriority="69" w:unhideWhenUsed="0"/>
+    <w:lsdException w:name="Dark List" w:semiHidden="0" w:uiPriority="70" w:unhideWhenUsed="0"/>
+    <w:lsdException w:name="Colorful Shading" w:semiHidden="0" w:uiPriority="71" w:unhideWhenUsed="0"/>
+    <w:lsdException w:name="Colorful List" w:semiHidden="0" w:uiPriority="72" w:unhideWhenUsed="0"/>
+    <w:lsdException w:name="Colorful Grid" w:semiHidden="0" w:uiPriority="73" w:unhideWhenUsed="0"/>
+    <w:lsdException w:name="Light Shading Accent 1" w:semiHidden="0" w:uiPriority="60" w:unhideWhenUsed="0"/>
+    <w:lsdException w:name="Light List Accent 1" w:semiHidden="0" w:uiPriority="61" w:unhideWhenUsed="0"/>
+    <w:lsdException w:name="Light Grid Accent 1" w:semiHidden="0" w:uiPriority="62" w:unhideWhenUsed="0"/>
+    <w:lsdException w:name="Medium Shading 1 Accent 1" w:semiHidden="0" w:uiPriority="63" w:unhideWhenUsed="0"/>
+    <w:lsdException w:name="Medium Shading 2 Accent 1" w:semiHidden="0" w:uiPriority="64" w:unhideWhenUsed="0"/>
+    <w:lsdException w:name="Medium List 1 Accent 1" w:semiHidden="0" w:uiPriority="65" w:unhideWhenUsed="0"/>
+    <w:lsdException w:name="Revision" w:unhideWhenUsed="0"/>
+    <w:lsdException w:name="List Paragraph" w:semiHidden="0" w:uiPriority="34" w:unhideWhenUsed="0" w:qFormat="1"/>
+    <w:lsdException w:name="Quote" w:semiHidden="0" w:uiPriority="29" w:unhideWhenUsed="0" w:qFormat="1"/>
+    <w:lsdException w:name="Intense Quote" w:semiHidden="0" w:uiPriority="30" w:unhideWhenUsed="0" w:qFormat="1"/>
+    <w:lsdException w:name="Medium List 2 Accent 1" w:semiHidden="0" w:uiPriority="66" w:unhideWhenUsed="0"/>
+    <w:lsdException w:name="Medium Grid 1 Accent 1" w:semiHidden="0" w:uiPriority="67" w:unhideWhenUsed="0"/>
+    <w:lsdException w:name="Medium Grid 2 Accent 1" w:semiHidden="0" w:uiPriority="68" w:unhideWhenUsed="0"/>
+    <w:lsdException w:name="Medium Grid 3 Accent 1" w:semiHidden="0" w:uiPriority="69" w:unhideWhenUsed="0"/>
+    <w:lsdException w:name="Dark List Accent 1" w:semiHidden="0" w:uiPriority="70" w:unhideWhenUsed="0"/>
+    <w:lsdException w:name="Colorful Shading Accent 1" w:semiHidden="0" w:uiPriority="71" w:unhideWhenUsed="0"/>
+    <w:lsdException w:name="Colorful List Accent 1" w:semiHidden="0" w:uiPriority="72" w:unhideWhenUsed="0"/>
+    <w:lsdException w:name="Colorful Grid Accent 1" w:semiHidden="0" w:uiPriority="73" w:unhideWhenUsed="0"/>
+    <w:lsdException w:name="Light Shading Accent 2" w:semiHidden="0" w:uiPriority="60" w:unhideWhenUsed="0"/>
+    <w:lsdException w:name="Light List Accent 2" w:semiHidden="0" w:uiPriority="61" w:unhideWhenUsed="0"/>
+    <w:lsdException w:name="Light Grid Accent 2" w:semiHidden="0" w:uiPriority="62" w:unhideWhenUsed="0"/>
+    <w:lsdException w:name="Medium Shading 1 Accent 2" w:semiHidden="0" w:uiPriority="63" w:unhideWhenUsed="0"/>
+    <w:lsdException w:name="Medium Shading 2 Accent 2" w:semiHidden="0" w:uiPriority="64" w:unhideWhenUsed="0"/>
+    <w:lsdException w:name="Medium List 1 Accent 2" w:semiHidden="0" w:uiPriority="65" w:unhideWhenUsed="0"/>
+    <w:lsdException w:name="Medium List 2 Accent 2" w:semiHidden="0" w:uiPriority="66" w:unhideWhenUsed="0"/>
+    <w:lsdException w:name="Medium Grid 1 Accent 2" w:semiHidden="0" w:uiPriority="67" w:unhideWhenUsed="0"/>
+    <w:lsdException w:name="Medium Grid 2 Accent 2" w:semiHidden="0" w:uiPriority="68" w:unhideWhenUsed="0"/>
+    <w:lsdException w:name="Medium Grid 3 Accent 2" w:semiHidden="0" w:uiPriority="69" w:unhideWhenUsed="0"/>
+    <w:lsdException w:name="Dark List Accent 2" w:semiHidden="0" w:uiPriority="70" w:unhideWhenUsed="0"/>
+    <w:lsdException w:name="Colorful Shading Accent 2" w:semiHidden="0" w:uiPriority="71" w:unhideWhenUsed="0"/>
+    <w:lsdException w:name="Colorful List Accent 2" w:semiHidden="0" w:uiPriority="72" w:unhideWhenUsed="0"/>
+    <w:lsdException w:name="Colorful Grid Accent 2" w:semiHidden="0" w:uiPriority="73" w:unhideWhenUsed="0"/>
+    <w:lsdException w:name="Light Shading Accent 3" w:semiHidden="0" w:uiPriority="60" w:unhideWhenUsed="0"/>
+    <w:lsdException w:name="Light List Accent 3" w:semiHidden="0" w:uiPriority="61" w:unhideWhenUsed="0"/>
+    <w:lsdException w:name="Light Grid Accent 3" w:semiHidden="0" w:uiPriority="62" w:unhideWhenUsed="0"/>
+    <w:lsdException w:name="Medium Shading 1 Accent 3" w:semiHidden="0" w:uiPriority="63" w:unhideWhenUsed="0"/>
+    <w:lsdException w:name="Medium Shading 2 Accent 3" w:semiHidden="0" w:uiPriority="64" w:unhideWhenUsed="0"/>
+    <w:lsdException w:name="Medium List 1 Accent 3" w:semiHidden="0" w:uiPriority="65" w:unhideWhenUsed="0"/>
+    <w:lsdException w:name="Medium List 2 Accent 3" w:semiHidden="0" w:uiPriority="66" w:unhideWhenUsed="0"/>
+    <w:lsdException w:name="Medium Grid 1 Accent 3" w:semiHidden="0" w:uiPriority="67" w:unhideWhenUsed="0"/>
+    <w:lsdException w:name="Medium Grid 2 Accent 3" w:semiHidden="0" w:uiPriority="68" w:unhideWhenUsed="0"/>
+    <w:lsdException w:name="Medium Grid 3 Accent 3" w:semiHidden="0" w:uiPriority="69" w:unhideWhenUsed="0"/>
+    <w:lsdException w:name="Dark List Accent 3" w:semiHidden="0" w:uiPriority="70" w:unhideWhenUsed="0"/>
+    <w:lsdException w:name="Colorful Shading Accent 3" w:semiHidden="0" w:uiPriority="71" w:unhideWhenUsed="0"/>
+    <w:lsdException w:name="Colorful List Accent 3" w:semiHidden="0" w:uiPriority="72" w:unhideWhenUsed="0"/>
+    <w:lsdException w:name="Colorful Grid Accent 3" w:semiHidden="0" w:uiPriority="73" w:unhideWhenUsed="0"/>
+    <w:lsdException w:name="Light Shading Accent 4" w:semiHidden="0" w:uiPriority="60" w:unhideWhenUsed="0"/>
+    <w:lsdException w:name="Light List Accent 4" w:semiHidden="0" w:uiPriority="61" w:unhideWhenUsed="0"/>
+    <w:lsdException w:name="Light Grid Accent 4" w:semiHidden="0" w:uiPriority="62" w:unhideWhenUsed="0"/>
+    <w:lsdException w:name="Medium Shading 1 Accent 4" w:semiHidden="0" w:uiPriority="63" w:unhideWhenUsed="0"/>
+    <w:lsdException w:name="Medium Shading 2 Accent 4" w:semiHidden="0" w:uiPriority="64" w:unhideWhenUsed="0"/>
+    <w:lsdException w:name="Medium List 1 Accent 4" w:semiHidden="0" w:uiPriority="65" w:unhideWhenUsed="0"/>
+    <w:lsdException w:name="Medium List 2 Accent 4" w:semiHidden="0" w:uiPriority="66" w:unhideWhenUsed="0"/>
+    <w:lsdException w:name="Medium Grid 1 Accent 4" w:semiHidden="0" w:uiPriority="67" w:unhideWhenUsed="0"/>
+    <w:lsdException w:name="Medium Grid 2 Accent 4" w:semiHidden="0" w:uiPriority="68" w:unhideWhenUsed="0"/>
+    <w:lsdException w:name="Medium Grid 3 Accent 4" w:semiHidden="0" w:uiPriority="69" w:unhideWhenUsed="0"/>
+    <w:lsdException w:name="Dark List Accent 4" w:semiHidden="0" w:uiPriority="70" w:unhideWhenUsed="0"/>
+    <w:lsdException w:name="Colorful Shading Accent 4" w:semiHidden="0" w:uiPriority="71" w:unhideWhenUsed="0"/>
+    <w:lsdException w:name="Colorful List Accent 4" w:semiHidden="0" w:uiPriority="72" w:unhideWhenUsed="0"/>
+    <w:lsdException w:name="Colorful Grid Accent 4" w:semiHidden="0" w:uiPriority="73" w:unhideWhenUsed="0"/>
+    <w:lsdException w:name="Light Shading Accent 5" w:semiHidden="0" w:uiPriority="60" w:unhideWhenUsed="0"/>
+    <w:lsdException w:name="Light List Accent 5" w:semiHidden="0" w:uiPriority="61" w:unhideWhenUsed="0"/>
+    <w:lsdException w:name="Light Grid Accent 5" w:semiHidden="0" w:uiPriority="62" w:unhideWhenUsed="0"/>
+    <w:lsdException w:name="Medium Shading 1 Accent 5" w:semiHidden="0" w:uiPriority="63" w:unhideWhenUsed="0"/>
+    <w:lsdException w:name="Medium Shading 2 Accent 5" w:semiHidden="0" w:uiPriority="64" w:unhideWhenUsed="0"/>
+    <w:lsdException w:name="Medium List 1 Accent 5" w:semiHidden="0" w:uiPriority="65" w:unhideWhenUsed="0"/>
+    <w:lsdException w:name="Medium List 2 Accent 5" w:semiHidden="0" w:uiPriority="66" w:unhideWhenUsed="0"/>
+    <w:lsdException w:name="Medium Grid 1 Accent 5" w:semiHidden="0" w:uiPriority="67" w:unhideWhenUsed="0"/>
+    <w:lsdException w:name="Medium Grid 2 Accent 5" w:semiHidden="0" w:uiPriority="68" w:unhideWhenUsed="0"/>
+    <w:lsdException w:name="Medium Grid 3 Accent 5" w:semiHidden="0" w:uiPriority="69" w:unhideWhenUsed="0"/>
+    <w:lsdException w:name="Dark List Accent 5" w:semiHidden="0" w:uiPriority="70" w:unhideWhenUsed="0"/>
+    <w:lsdException w:name="Colorful Shading Accent 5" w:semiHidden="0" w:uiPriority="71" w:unhideWhenUsed="0"/>
+    <w:lsdException w:name="Colorful List Accent 5" w:semiHidden="0" w:uiPriority="72" w:unhideWhenUsed="0"/>
+    <w:lsdException w:name="Colorful Grid Accent 5" w:semiHidden="0" w:uiPriority="73" w:unhideWhenUsed="0"/>
+    <w:lsdException w:name="Light Shading Accent 6" w:semiHidden="0" w:uiPriority="60" w:unhideWhenUsed="0"/>
+    <w:lsdException w:name="Light List Accent 6" w:semiHidden="0" w:uiPriority="61" w:unhideWhenUsed="0"/>
+    <w:lsdException w:name="Light Grid Accent 6" w:semiHidden="0" w:uiPriority="62" w:unhideWhenUsed="0"/>
+    <w:lsdException w:name="Medium Shading 1 Accent 6" w:semiHidden="0" w:uiPriority="63" w:unhideWhenUsed="0"/>
+    <w:lsdException w:name="Medium Shading 2 Accent 6" w:semiHidden="0" w:uiPriority="64" w:unhideWhenUsed="0"/>
+    <w:lsdException w:name="Medium List 1 Accent 6" w:semiHidden="0" w:uiPriority="65" w:unhideWhenUsed="0"/>
+    <w:lsdException w:name="Medium List 2 Accent 6" w:semiHidden="0" w:uiPriority="66" w:unhideWhenUsed="0"/>
+    <w:lsdException w:name="Medium Grid 1 Accent 6" w:semiHidden="0" w:uiPriority="67" w:unhideWhenUsed="0"/>
+    <w:lsdException w:name="Medium Grid 2 Accent 6" w:semiHidden="0" w:uiPriority="68" w:unhideWhenUsed="0"/>
+    <w:lsdException w:name="Medium Grid 3 Accent 6" w:semiHidden="0" w:uiPriority="69" w:unhideWhenUsed="0"/>
+    <w:lsdException w:name="Dark List Accent 6" w:semiHidden="0" w:uiPriority="70" w:unhideWhenUsed="0"/>
+    <w:lsdException w:name="Colorful Shading Accent 6" w:semiHidden="0" w:uiPriority="71" w:unhideWhenUsed="0"/>
+    <w:lsdException w:name="Colorful List Accent 6" w:semiHidden="0" w:uiPriority="72" w:unhideWhenUsed="0"/>
+    <w:lsdException w:name="Colorful Grid Accent 6" w:semiHidden="0" w:uiPriority="73" w:unhideWhenUsed="0"/>
+    <w:lsdException w:name="Subtle Emphasis" w:semiHidden="0" w:uiPriority="19" w:unhideWhenUsed="0" w:qFormat="1"/>
+    <w:lsdException w:name="Intense Emphasis" w:semiHidden="0" w:uiPriority="21" w:unhideWhenUsed="0" w:qFormat="1"/>
+    <w:lsdException w:name="Subtle Reference" w:semiHidden="0" w:uiPriority="31" w:unhideWhenUsed="0" w:qFormat="1"/>
+    <w:lsdException w:name="Intense Reference" w:semiHidden="0" w:uiPriority="32" w:unhideWhenUsed="0" w:qFormat="1"/>
+    <w:lsdException w:name="Book Title" w:semiHidden="0" w:uiPriority="33" w:unhideWhenUsed="0" w:qFormat="1"/>
+    <w:lsdException w:name="Bibliography" w:uiPriority="37"/>
+    <w:lsdException w:name="TOC Heading" w:uiPriority="39" w:qFormat="1"/>
+  </w:latentStyles>
+  <w:style w:type="paragraph" w:default="1" w:styleId="Normal">
+    <w:name w:val="Normal"/>
+    <w:qFormat/>
+  </w:style>
+  <w:style w:type="paragraph" w:styleId="Ttulo1">
+    <w:name w:val="heading 1"/>
+    <w:basedOn w:val="Normal"/>
+    <w:next w:val="Normal"/>
+    <w:link w:val="Ttulo1Car"/>
+    <w:uiPriority w:val="9"/>
+    <w:qFormat/>
+    <w:rsid w:val="00C15EDC"/>
+    <w:pPr>
+      <w:pBdr>
+        <w:top w:val="single" w:sz="24" w:space="0" w:color="1F497D" w:themeColor="text2"/>
+        <w:left w:val="single" w:sz="24" w:space="0" w:color="1F497D" w:themeColor="text2"/>
+        <w:bottom w:val="single" w:sz="24" w:space="0" w:color="1F497D" w:themeColor="text2"/>
+        <w:right w:val="single" w:sz="24" w:space="0" w:color="1F497D" w:themeColor="text2"/>
+      </w:pBdr>
+      <w:shd w:val="clear" w:color="auto" w:fill="1F497D" w:themeFill="text2"/>
+      <w:spacing w:before="120" w:after="0" w:line="264" w:lineRule="auto"/>
+      <w:outlineLvl w:val="0"/>
+    </w:pPr>
+    <w:rPr>
+      <w:rFonts w:asciiTheme="majorHAnsi" w:eastAsiaTheme="majorEastAsia" w:hAnsiTheme="majorHAnsi" w:cstheme="majorBidi"/>
+      <w:caps/>
+      <w:color w:val="FFFFFF" w:themeColor="background1"/>
+      <w:spacing w:val="15"/>
+      <w:lang w:val="en-US" w:eastAsia="ja-JP"/>
+    </w:rPr>
+  </w:style>
+  <w:style w:type="character" w:default="1" w:styleId="Fuentedeprrafopredeter">
+    <w:name w:val="Default Paragraph Font"/>
+    <w:uiPriority w:val="1"/>
+    <w:semiHidden/>
+    <w:unhideWhenUsed/>
+  </w:style>
+  <w:style w:type="table" w:default="1" w:styleId="Tablanormal">
+    <w:name w:val="Normal Table"/>
+    <w:uiPriority w:val="99"/>
+    <w:semiHidden/>
+    <w:unhideWhenUsed/>
+    <w:tblPr>
+      <w:tblInd w:w="0" w:type="dxa"/>
+      <w:tblCellMar>
+        <w:top w:w="0" w:type="dxa"/>
+        <w:left w:w="108" w:type="dxa"/>
+        <w:bottom w:w="0" w:type="dxa"/>
+        <w:right w:w="108" w:type="dxa"/>
+      </w:tblCellMar>
+    </w:tblPr>
+  </w:style>
+  <w:style w:type="numbering" w:default="1" w:styleId="Sinlista">
+    <w:name w:val="No List"/>
+    <w:uiPriority w:val="99"/>
+    <w:semiHidden/>
+    <w:unhideWhenUsed/>
+  </w:style>
+  <w:style w:type="paragraph" w:styleId="Ttulo">
+    <w:name w:val="Title"/>
+    <w:basedOn w:val="Normal"/>
+    <w:next w:val="Normal"/>
+    <w:link w:val="TtuloCar"/>
+    <w:uiPriority w:val="10"/>
+    <w:qFormat/>
+    <w:rsid w:val="00C15EDC"/>
+    <w:pPr>
+      <w:pBdr>
+        <w:bottom w:val="single" w:sz="8" w:space="4" w:color="4F81BD" w:themeColor="accent1"/>
+      </w:pBdr>
+      <w:spacing w:after="300" w:line="240" w:lineRule="auto"/>
+      <w:contextualSpacing/>
+    </w:pPr>
+    <w:rPr>
+      <w:rFonts w:asciiTheme="majorHAnsi" w:eastAsiaTheme="majorEastAsia" w:hAnsiTheme="majorHAnsi" w:cstheme="majorBidi"/>
+      <w:color w:val="17365D" w:themeColor="text2" w:themeShade="BF"/>
+      <w:spacing w:val="5"/>
+      <w:kern w:val="28"/>
+      <w:sz w:val="52"/>
+      <w:szCs w:val="52"/>
+      <w:lang w:eastAsia="es-ES"/>
+    </w:rPr>
+  </w:style>
+  <w:style w:type="character" w:customStyle="1" w:styleId="TtuloCar">
+    <w:name w:val="Título Car"/>
+    <w:basedOn w:val="Fuentedeprrafopredeter"/>
+    <w:link w:val="Ttulo"/>
+    <w:uiPriority w:val="10"/>
+    <w:rsid w:val="00C15EDC"/>
+    <w:rPr>
+      <w:rFonts w:asciiTheme="majorHAnsi" w:eastAsiaTheme="majorEastAsia" w:hAnsiTheme="majorHAnsi" w:cstheme="majorBidi"/>
+      <w:color w:val="17365D" w:themeColor="text2" w:themeShade="BF"/>
+      <w:spacing w:val="5"/>
+      <w:kern w:val="28"/>
+      <w:sz w:val="52"/>
+      <w:szCs w:val="52"/>
+      <w:lang w:eastAsia="es-ES"/>
+    </w:rPr>
+  </w:style>
+  <w:style w:type="paragraph" w:styleId="Subttulo">
+    <w:name w:val="Subtitle"/>
+    <w:basedOn w:val="Normal"/>
+    <w:next w:val="Normal"/>
+    <w:link w:val="SubttuloCar"/>
+    <w:uiPriority w:val="11"/>
+    <w:qFormat/>
+    <w:rsid w:val="00C15EDC"/>
+    <w:pPr>
+      <w:numPr>
+        <w:ilvl w:val="1"/>
+      </w:numPr>
+    </w:pPr>
+    <w:rPr>
+      <w:rFonts w:asciiTheme="majorHAnsi" w:eastAsiaTheme="majorEastAsia" w:hAnsiTheme="majorHAnsi" w:cstheme="majorBidi"/>
+      <w:i/>
+      <w:iCs/>
+      <w:color w:val="4F81BD" w:themeColor="accent1"/>
+      <w:spacing w:val="15"/>
+      <w:sz w:val="24"/>
+      <w:szCs w:val="24"/>
+      <w:lang w:eastAsia="es-ES"/>
+    </w:rPr>
+  </w:style>
+  <w:style w:type="character" w:customStyle="1" w:styleId="SubttuloCar">
+    <w:name w:val="Subtítulo Car"/>
+    <w:basedOn w:val="Fuentedeprrafopredeter"/>
+    <w:link w:val="Subttulo"/>
+    <w:uiPriority w:val="11"/>
+    <w:rsid w:val="00C15EDC"/>
+    <w:rPr>
+      <w:rFonts w:asciiTheme="majorHAnsi" w:eastAsiaTheme="majorEastAsia" w:hAnsiTheme="majorHAnsi" w:cstheme="majorBidi"/>
+      <w:i/>
+      <w:iCs/>
+      <w:color w:val="4F81BD" w:themeColor="accent1"/>
+      <w:spacing w:val="15"/>
+      <w:sz w:val="24"/>
+      <w:szCs w:val="24"/>
+      <w:lang w:eastAsia="es-ES"/>
+    </w:rPr>
+  </w:style>
+  <w:style w:type="paragraph" w:styleId="Textodeglobo">
+    <w:name w:val="Balloon Text"/>
+    <w:basedOn w:val="Normal"/>
+    <w:link w:val="TextodegloboCar"/>
+    <w:uiPriority w:val="99"/>
+    <w:semiHidden/>
+    <w:unhideWhenUsed/>
+    <w:rsid w:val="00C15EDC"/>
+    <w:pPr>
+      <w:spacing w:after="0" w:line="240" w:lineRule="auto"/>
+    </w:pPr>
+    <w:rPr>
+      <w:rFonts w:ascii="Tahoma" w:hAnsi="Tahoma" w:cs="Tahoma"/>
+      <w:sz w:val="16"/>
+      <w:szCs w:val="16"/>
+    </w:rPr>
+  </w:style>
+  <w:style w:type="character" w:customStyle="1" w:styleId="TextodegloboCar">
+    <w:name w:val="Texto de globo Car"/>
+    <w:basedOn w:val="Fuentedeprrafopredeter"/>
+    <w:link w:val="Textodeglobo"/>
+    <w:uiPriority w:val="99"/>
+    <w:semiHidden/>
+    <w:rsid w:val="00C15EDC"/>
+    <w:rPr>
+      <w:rFonts w:ascii="Tahoma" w:hAnsi="Tahoma" w:cs="Tahoma"/>
+      <w:sz w:val="16"/>
+      <w:szCs w:val="16"/>
+    </w:rPr>
+  </w:style>
+  <w:style w:type="character" w:customStyle="1" w:styleId="Ttulo1Car">
+    <w:name w:val="Título 1 Car"/>
+    <w:basedOn w:val="Fuentedeprrafopredeter"/>
+    <w:link w:val="Ttulo1"/>
+    <w:uiPriority w:val="9"/>
+    <w:rsid w:val="00C15EDC"/>
+    <w:rPr>
+      <w:rFonts w:asciiTheme="majorHAnsi" w:eastAsiaTheme="majorEastAsia" w:hAnsiTheme="majorHAnsi" w:cstheme="majorBidi"/>
+      <w:caps/>
+      <w:color w:val="FFFFFF" w:themeColor="background1"/>
+      <w:spacing w:val="15"/>
+      <w:shd w:val="clear" w:color="auto" w:fill="1F497D" w:themeFill="text2"/>
+      <w:lang w:val="en-US" w:eastAsia="ja-JP"/>
+    </w:rPr>
+  </w:style>
+  <w:style w:type="table" w:customStyle="1" w:styleId="Tablanormal41">
+    <w:name w:val="Tabla normal 41"/>
+    <w:basedOn w:val="Tablanormal"/>
+    <w:uiPriority w:val="44"/>
+    <w:rsid w:val="00C15EDC"/>
+    <w:pPr>
+      <w:spacing w:before="120" w:after="0" w:line="240" w:lineRule="auto"/>
+    </w:pPr>
+    <w:rPr>
+      <w:rFonts w:eastAsiaTheme="minorEastAsia"/>
+      <w:lang w:val="en-US" w:eastAsia="ja-JP"/>
+    </w:rPr>
+    <w:tblPr>
+      <w:tblStyleRowBandSize w:val="1"/>
+      <w:tblStyleColBandSize w:val="1"/>
+      <w:tblInd w:w="0" w:type="dxa"/>
+      <w:tblCellMar>
+        <w:top w:w="0" w:type="dxa"/>
+        <w:left w:w="108" w:type="dxa"/>
+        <w:bottom w:w="0" w:type="dxa"/>
+        <w:right w:w="108" w:type="dxa"/>
+      </w:tblCellMar>
+    </w:tblPr>
+    <w:tblStylePr w:type="firstRow">
+      <w:rPr>
+        <w:b/>
+        <w:bCs/>
+      </w:rPr>
+    </w:tblStylePr>
+    <w:tblStylePr w:type="lastRow">
+      <w:rPr>
+        <w:b/>
+        <w:bCs/>
+      </w:rPr>
+    </w:tblStylePr>
+    <w:tblStylePr w:type="firstCol">
+      <w:rPr>
+        <w:b/>
+        <w:bCs/>
+      </w:rPr>
+    </w:tblStylePr>
+    <w:tblStylePr w:type="lastCol">
+      <w:rPr>
+        <w:b/>
+        <w:bCs/>
+      </w:rPr>
+    </w:tblStylePr>
+    <w:tblStylePr w:type="band1Vert">
+      <w:tblPr/>
+      <w:tcPr>
+        <w:shd w:val="clear" w:color="auto" w:fill="F2F2F2" w:themeFill="background1" w:themeFillShade="F2"/>
+      </w:tcPr>
+    </w:tblStylePr>
+    <w:tblStylePr w:type="band1Horz">
+      <w:tblPr/>
+      <w:tcPr>
+        <w:shd w:val="clear" w:color="auto" w:fill="F2F2F2" w:themeFill="background1" w:themeFillShade="F2"/>
+      </w:tcPr>
+    </w:tblStylePr>
+  </w:style>
+  <w:style w:type="paragraph" w:styleId="Encabezado">
+    <w:name w:val="header"/>
+    <w:basedOn w:val="Normal"/>
+    <w:link w:val="EncabezadoCar"/>
+    <w:uiPriority w:val="99"/>
+    <w:unhideWhenUsed/>
+    <w:rsid w:val="006E3165"/>
+    <w:pPr>
+      <w:tabs>
+        <w:tab w:val="center" w:pos="4252"/>
+        <w:tab w:val="right" w:pos="8504"/>
+      </w:tabs>
+      <w:spacing w:after="0" w:line="240" w:lineRule="auto"/>
+    </w:pPr>
+  </w:style>
+  <w:style w:type="character" w:customStyle="1" w:styleId="EncabezadoCar">
+    <w:name w:val="Encabezado Car"/>
+    <w:basedOn w:val="Fuentedeprrafopredeter"/>
+    <w:link w:val="Encabezado"/>
+    <w:uiPriority w:val="99"/>
+    <w:rsid w:val="006E3165"/>
+  </w:style>
+  <w:style w:type="paragraph" w:styleId="Piedepgina">
+    <w:name w:val="footer"/>
+    <w:basedOn w:val="Normal"/>
+    <w:link w:val="PiedepginaCar"/>
+    <w:uiPriority w:val="99"/>
+    <w:unhideWhenUsed/>
+    <w:rsid w:val="006E3165"/>
+    <w:pPr>
+      <w:tabs>
+        <w:tab w:val="center" w:pos="4252"/>
+        <w:tab w:val="right" w:pos="8504"/>
+      </w:tabs>
+      <w:spacing w:after="0" w:line="240" w:lineRule="auto"/>
+    </w:pPr>
+  </w:style>
+  <w:style w:type="character" w:customStyle="1" w:styleId="PiedepginaCar">
+    <w:name w:val="Pie de página Car"/>
+    <w:basedOn w:val="Fuentedeprrafopredeter"/>
+    <w:link w:val="Piedepgina"/>
+    <w:uiPriority w:val="99"/>
+    <w:rsid w:val="006E3165"/>
+  </w:style>
+  <w:style w:type="character" w:styleId="Referenciasutil">
+    <w:name w:val="Subtle Reference"/>
+    <w:uiPriority w:val="31"/>
+    <w:qFormat/>
+    <w:rsid w:val="00960F9C"/>
+    <w:rPr>
+      <w:b w:val="0"/>
+      <w:bCs w:val="0"/>
+      <w:color w:val="1F497D" w:themeColor="text2"/>
+    </w:rPr>
+  </w:style>
+  <w:style w:type="paragraph" w:styleId="Prrafodelista">
+    <w:name w:val="List Paragraph"/>
+    <w:basedOn w:val="Normal"/>
+    <w:uiPriority w:val="34"/>
+    <w:qFormat/>
+    <w:rsid w:val="007E4AE0"/>
+    <w:pPr>
+      <w:ind w:left="720"/>
+      <w:contextualSpacing/>
+    </w:pPr>
+  </w:style>
+  <w:style w:type="table" w:styleId="Tablaconcuadrcula">
+    <w:name w:val="Table Grid"/>
+    <w:basedOn w:val="Tablanormal"/>
+    <w:uiPriority w:val="59"/>
+    <w:rsid w:val="00473D94"/>
+    <w:pPr>
+      <w:spacing w:after="0" w:line="240" w:lineRule="auto"/>
+    </w:pPr>
+    <w:tblPr>
+      <w:tblInd w:w="0" w:type="dxa"/>
+      <w:tblBorders>
+        <w:top w:val="single" w:sz="4" w:space="0" w:color="auto"/>
+        <w:left w:val="single" w:sz="4" w:space="0" w:color="auto"/>
+        <w:bottom w:val="single" w:sz="4" w:space="0" w:color="auto"/>
+        <w:right w:val="single" w:sz="4" w:space="0" w:color="auto"/>
+        <w:insideH w:val="single" w:sz="4" w:space="0" w:color="auto"/>
+        <w:insideV w:val="single" w:sz="4" w:space="0" w:color="auto"/>
+      </w:tblBorders>
+      <w:tblCellMar>
+        <w:top w:w="0" w:type="dxa"/>
+        <w:left w:w="108" w:type="dxa"/>
+        <w:bottom w:w="0" w:type="dxa"/>
+        <w:right w:w="108" w:type="dxa"/>
+      </w:tblCellMar>
+    </w:tblPr>
+  </w:style>
+  <w:style w:type="paragraph" w:styleId="Citadestacada">
+    <w:name w:val="Intense Quote"/>
+    <w:basedOn w:val="Normal"/>
+    <w:next w:val="Normal"/>
+    <w:link w:val="CitadestacadaCar"/>
+    <w:uiPriority w:val="30"/>
+    <w:qFormat/>
+    <w:rsid w:val="00F2365A"/>
+    <w:pPr>
+      <w:pBdr>
+        <w:top w:val="single" w:sz="4" w:space="10" w:color="4F81BD" w:themeColor="accent1"/>
+        <w:bottom w:val="single" w:sz="4" w:space="10" w:color="4F81BD" w:themeColor="accent1"/>
+      </w:pBdr>
+      <w:spacing w:before="360" w:after="360"/>
+      <w:ind w:left="864" w:right="864"/>
+      <w:jc w:val="center"/>
+    </w:pPr>
+    <w:rPr>
+      <w:i/>
+      <w:iCs/>
+      <w:color w:val="4F81BD" w:themeColor="accent1"/>
+    </w:rPr>
+  </w:style>
+  <w:style w:type="character" w:customStyle="1" w:styleId="CitadestacadaCar">
+    <w:name w:val="Cita destacada Car"/>
+    <w:basedOn w:val="Fuentedeprrafopredeter"/>
+    <w:link w:val="Citadestacada"/>
+    <w:uiPriority w:val="30"/>
+    <w:rsid w:val="00F2365A"/>
+    <w:rPr>
+      <w:i/>
+      <w:iCs/>
+      <w:color w:val="4F81BD" w:themeColor="accent1"/>
+    </w:rPr>
+  </w:style>
+  <w:style w:type="paragraph" w:styleId="Epgrafe">
+    <w:name w:val="caption"/>
+    <w:basedOn w:val="Normal"/>
+    <w:next w:val="Normal"/>
+    <w:uiPriority w:val="35"/>
+    <w:unhideWhenUsed/>
+    <w:qFormat/>
+    <w:rsid w:val="0084579D"/>
+    <w:pPr>
+      <w:spacing w:line="240" w:lineRule="auto"/>
+    </w:pPr>
+    <w:rPr>
+      <w:i/>
+      <w:iCs/>
+      <w:color w:val="1F497D" w:themeColor="text2"/>
+      <w:sz w:val="18"/>
+      <w:szCs w:val="18"/>
+    </w:rPr>
+  </w:style>
+  <w:style w:type="character" w:styleId="Textodelmarcadordeposicin">
+    <w:name w:val="Placeholder Text"/>
+    <w:basedOn w:val="Fuentedeprrafopredeter"/>
+    <w:uiPriority w:val="99"/>
+    <w:semiHidden/>
+    <w:rsid w:val="006F4BEB"/>
+    <w:rPr>
+      <w:color w:val="808080"/>
+    </w:rPr>
+  </w:style>
+</w:styles>
+</file>
+
+<file path=word/glossary/document.xml><?xml version="1.0" encoding="utf-8"?>
+<w:glossaryDocument xmlns:wpc="http://schemas.microsoft.com/office/word/2010/wordprocessingCanvas" xmlns:mc="http://schemas.openxmlformats.org/markup-compatibility/2006" xmlns:o="urn:schemas-microsoft-com:office:office" xmlns:r="http://schemas.openxmlformats.org/officeDocument/2006/relationships" xmlns:m="http://schemas.openxmlformats.org/officeDocument/2006/math" xmlns:v="urn:schemas-microsoft-com:vml" xmlns:wp14="http://schemas.microsoft.com/office/word/2010/wordprocessingDrawing" xmlns:wp="http://schemas.openxmlformats.org/drawingml/2006/wordprocessingDrawing" xmlns:w10="urn:schemas-microsoft-com:office:word" xmlns:w="http://schemas.openxmlformats.org/wordprocessingml/2006/main" xmlns:w14="http://schemas.microsoft.com/office/word/2010/wordml" xmlns:wpg="http://schemas.microsoft.com/office/word/2010/wordprocessingGroup" xmlns:wpi="http://schemas.microsoft.com/office/word/2010/wordprocessingInk" xmlns:wne="http://schemas.microsoft.com/office/word/2006/wordml" xmlns:wps="http://schemas.microsoft.com/office/word/2010/wordprocessingShape" mc:Ignorable="w14 wp14"/>
+</file>
+
+<file path=word/glossary/fontTable.xml><?xml version="1.0" encoding="utf-8"?>
+<w:fonts xmlns:mc="http://schemas.openxmlformats.org/markup-compatibility/2006" xmlns:r="http://schemas.openxmlformats.org/officeDocument/2006/relationships" xmlns:w="http://schemas.openxmlformats.org/wordprocessingml/2006/main" xmlns:w14="http://schemas.microsoft.com/office/word/2010/wordml" mc:Ignorable="w14">
+  <w:font w:name="Symbol">
+    <w:panose1 w:val="05050102010706020507"/>
+    <w:charset w:val="02"/>
+    <w:family w:val="roman"/>
+    <w:pitch w:val="variable"/>
+    <w:sig w:usb0="00000000" w:usb1="10000000" w:usb2="00000000" w:usb3="00000000" w:csb0="80000000" w:csb1="00000000"/>
+  </w:font>
+  <w:font w:name="Times New Roman">
+    <w:panose1 w:val="02020603050405020304"/>
+    <w:charset w:val="00"/>
+    <w:family w:val="roman"/>
+    <w:pitch w:val="variable"/>
+    <w:sig w:usb0="E0002AFF" w:usb1="C0007841" w:usb2="00000009" w:usb3="00000000" w:csb0="000001FF" w:csb1="00000000"/>
+  </w:font>
+  <w:font w:name="Courier New">
+    <w:panose1 w:val="02070309020205020404"/>
+    <w:charset w:val="00"/>
+    <w:family w:val="modern"/>
+    <w:pitch w:val="fixed"/>
+    <w:sig w:usb0="E0002AFF" w:usb1="C0007843" w:usb2="00000009" w:usb3="00000000" w:csb0="000001FF" w:csb1="00000000"/>
+  </w:font>
+  <w:font w:name="Wingdings">
+    <w:panose1 w:val="05000000000000000000"/>
+    <w:charset w:val="02"/>
+    <w:family w:val="auto"/>
+    <w:pitch w:val="variable"/>
+    <w:sig w:usb0="00000000" w:usb1="10000000" w:usb2="00000000" w:usb3="00000000" w:csb0="80000000" w:csb1="00000000"/>
+  </w:font>
+  <w:font w:name="Calibri">
+    <w:panose1 w:val="020F0502020204030204"/>
+    <w:charset w:val="00"/>
+    <w:family w:val="swiss"/>
+    <w:pitch w:val="variable"/>
+    <w:sig w:usb0="E10002FF" w:usb1="4000ACFF" w:usb2="00000009" w:usb3="00000000" w:csb0="0000019F" w:csb1="00000000"/>
+  </w:font>
+  <w:font w:name="Cambria">
+    <w:panose1 w:val="02040503050406030204"/>
+    <w:charset w:val="00"/>
+    <w:family w:val="roman"/>
+    <w:pitch w:val="variable"/>
+    <w:sig w:usb0="E00002FF" w:usb1="400004FF" w:usb2="00000000" w:usb3="00000000" w:csb0="0000019F" w:csb1="00000000"/>
+  </w:font>
+  <w:font w:name="Tahoma">
+    <w:panose1 w:val="020B0604030504040204"/>
+    <w:charset w:val="00"/>
+    <w:family w:val="swiss"/>
+    <w:pitch w:val="variable"/>
+    <w:sig w:usb0="E1002EFF" w:usb1="C000605B" w:usb2="00000029" w:usb3="00000000" w:csb0="000101FF" w:csb1="00000000"/>
+  </w:font>
+  <w:font w:name="Corbel">
+    <w:panose1 w:val="020B0503020204020204"/>
+    <w:charset w:val="00"/>
+    <w:family w:val="swiss"/>
+    <w:pitch w:val="variable"/>
+    <w:sig w:usb0="A00002EF" w:usb1="4000A44B" w:usb2="00000000" w:usb3="00000000" w:csb0="0000019F" w:csb1="00000000"/>
+  </w:font>
+</w:fonts>
+</file>
+
+<file path=word/glossary/settings.xml><?xml version="1.0" encoding="utf-8"?>
+<w:settings xmlns:mc="http://schemas.openxmlformats.org/markup-compatibility/2006" xmlns:o="urn:schemas-microsoft-com:office:office" xmlns:r="http://schemas.openxmlformats.org/officeDocument/2006/relationships" xmlns:m="http://schemas.openxmlformats.org/officeDocument/2006/math" xmlns:v="urn:schemas-microsoft-com:vml" xmlns:w10="urn:schemas-microsoft-com:office:word" xmlns:w="http://schemas.openxmlformats.org/wordprocessingml/2006/main" xmlns:w14="http://schemas.microsoft.com/office/word/2010/wordml" xmlns:sl="http://schemas.openxmlformats.org/schemaLibrary/2006/main" mc:Ignorable="w14">
+  <w:view w:val="normal"/>
+  <w:defaultTabStop w:val="708"/>
+  <w:hyphenationZone w:val="425"/>
+  <w:characterSpacingControl w:val="doNotCompress"/>
+  <w:compat>
+    <w:useFELayout/>
+    <w:compatSetting w:name="compatibilityMode" w:uri="http://schemas.microsoft.com/office/word" w:val="14"/>
+    <w:compatSetting w:name="overrideTableStyleFontSizeAndJustification" w:uri="http://schemas.microsoft.com/office/word" w:val="1"/>
+    <w:compatSetting w:name="enableOpenTypeFeatures" w:uri="http://schemas.microsoft.com/office/word" w:val="1"/>
+    <w:compatSetting w:name="doNotFlipMirrorIndents" w:uri="http://schemas.microsoft.com/office/word" w:val="1"/>
+  </w:compat>
+  <w:rsids>
+    <w:rsidRoot w:val="007B1EFD"/>
+    <w:rsid w:val="007B1EFD"/>
+    <w:rsid w:val="00DE642B"/>
+  </w:rsids>
+  <m:mathPr>
+    <m:mathFont m:val="Cambria Math"/>
+    <m:brkBin m:val="before"/>
+    <m:brkBinSub m:val="--"/>
+    <m:smallFrac m:val="0"/>
+    <m:dispDef/>
+    <m:lMargin m:val="0"/>
+    <m:rMargin m:val="0"/>
+    <m:defJc m:val="centerGroup"/>
+    <m:wrapIndent m:val="1440"/>
+    <m:intLim m:val="subSup"/>
+    <m:naryLim m:val="undOvr"/>
+  </m:mathPr>
+  <w:themeFontLang w:val="es-ES"/>
+  <w:clrSchemeMapping w:bg1="light1" w:t1="dark1" w:bg2="light2" w:t2="dark2" w:accent1="accent1" w:accent2="accent2" w:accent3="accent3" w:accent4="accent4" w:accent5="accent5" w:accent6="accent6" w:hyperlink="hyperlink" w:followedHyperlink="followedHyperlink"/>
+  <w:decimalSymbol w:val=","/>
+  <w:listSeparator w:val=";"/>
+</w:settings>
+</file>
+
+<file path=word/glossary/styles.xml><?xml version="1.0" encoding="utf-8"?>
+<w:styles xmlns:mc="http://schemas.openxmlformats.org/markup-compatibility/2006" xmlns:r="http://schemas.openxmlformats.org/officeDocument/2006/relationships" xmlns:w="http://schemas.openxmlformats.org/wordprocessingml/2006/main" xmlns:w14="http://schemas.microsoft.com/office/word/2010/wordml" mc:Ignorable="w14">
+  <w:docDefaults>
+    <w:rPrDefault>
+      <w:rPr>
+        <w:rFonts w:asciiTheme="minorHAnsi" w:eastAsiaTheme="minorEastAsia" w:hAnsiTheme="minorHAnsi" w:cstheme="minorBidi"/>
+        <w:sz w:val="22"/>
+        <w:szCs w:val="22"/>
+        <w:lang w:val="es-ES" w:eastAsia="es-ES" w:bidi="ar-SA"/>
+      </w:rPr>
+    </w:rPrDefault>
+    <w:pPrDefault>
+      <w:pPr>
+        <w:spacing w:after="200" w:line="276" w:lineRule="auto"/>
+      </w:pPr>
+    </w:pPrDefault>
+  </w:docDefaults>
+  <w:latentStyles w:defLockedState="0" w:defUIPriority="99" w:defSemiHidden="1" w:defUnhideWhenUsed="1" w:defQFormat="0" w:count="267">
+    <w:lsdException w:name="Normal" w:semiHidden="0" w:uiPriority="0" w:unhideWhenUsed="0" w:qFormat="1"/>
+    <w:lsdException w:name="heading 1" w:semiHidden="0" w:uiPriority="9" w:unhideWhenUsed="0" w:qFormat="1"/>
+    <w:lsdException w:name="heading 2" w:uiPriority="9" w:qFormat="1"/>
+    <w:lsdException w:name="heading 3" w:uiPriority="9" w:qFormat="1"/>
+    <w:lsdException w:name="heading 4" w:uiPriority="9" w:qFormat="1"/>
+    <w:lsdException w:name="heading 5" w:uiPriority="9" w:qFormat="1"/>
+    <w:lsdException w:name="heading 6" w:uiPriority="9" w:qFormat="1"/>
+    <w:lsdException w:name="heading 7" w:uiPriority="9" w:qFormat="1"/>
+    <w:lsdException w:name="heading 8" w:uiPriority="9" w:qFormat="1"/>
+    <w:lsdException w:name="heading 9" w:uiPriority="9" w:qFormat="1"/>
+    <w:lsdException w:name="toc 1" w:uiPriority="39"/>
+    <w:lsdException w:name="toc 2" w:uiPriority="39"/>
+    <w:lsdException w:name="toc 3" w:uiPriority="39"/>
+    <w:lsdException w:name="toc 4" w:uiPriority="39"/>
+    <w:lsdException w:name="toc 5" w:uiPriority="39"/>
+    <w:lsdException w:name="toc 6" w:uiPriority="39"/>
+    <w:lsdException w:name="toc 7" w:uiPriority="39"/>
+    <w:lsdException w:name="toc 8" w:uiPriority="39"/>
+    <w:lsdException w:name="toc 9" w:uiPriority="39"/>
+    <w:lsdException w:name="caption" w:uiPriority="35" w:qFormat="1"/>
+    <w:lsdException w:name="Title" w:semiHidden="0" w:uiPriority="10" w:unhideWhenUsed="0" w:qFormat="1"/>
+    <w:lsdException w:name="Default Paragraph Font" w:uiPriority="1"/>
+    <w:lsdException w:name="Subtitle" w:semiHidden="0" w:uiPriority="11" w:unhideWhenUsed="0" w:qFormat="1"/>
+    <w:lsdException w:name="Strong" w:semiHidden="0" w:uiPriority="22" w:unhideWhenUsed="0" w:qFormat="1"/>
+    <w:lsdException w:name="Emphasis" w:semiHidden="0" w:uiPriority="20" w:unhideWhenUsed="0" w:qFormat="1"/>
+    <w:lsdException w:name="Table Grid" w:semiHidden="0" w:uiPriority="59" w:unhideWhenUsed="0"/>
+    <w:lsdException w:name="Placeholder Text" w:unhideWhenUsed="0"/>
+    <w:lsdException w:name="No Spacing" w:semiHidden="0" w:uiPriority="1" w:unhideWhenUsed="0" w:qFormat="1"/>
+    <w:lsdException w:name="Light Shading" w:semiHidden="0" w:uiPriority="60" w:unhideWhenUsed="0"/>
+    <w:lsdException w:name="Light List" w:semiHidden="0" w:uiPriority="61" w:unhideWhenUsed="0"/>
+    <w:lsdException w:name="Light Grid" w:semiHidden="0" w:uiPriority="62" w:unhideWhenUsed="0"/>
+    <w:lsdException w:name="Medium Shading 1" w:semiHidden="0" w:uiPriority="63" w:unhideWhenUsed="0"/>
+    <w:lsdException w:name="Medium Shading 2" w:semiHidden="0" w:uiPriority="64" w:unhideWhenUsed="0"/>
+    <w:lsdException w:name="Medium List 1" w:semiHidden="0" w:uiPriority="65" w:unhideWhenUsed="0"/>
+    <w:lsdException w:name="Medium List 2" w:semiHidden="0" w:uiPriority="66" w:unhideWhenUsed="0"/>
+    <w:lsdException w:name="Medium Grid 1" w:semiHidden="0" w:uiPriority="67" w:unhideWhenUsed="0"/>
+    <w:lsdException w:name="Medium Grid 2" w:semiHidden="0" w:uiPriority="68" w:unhideWhenUsed="0"/>
+    <w:lsdException w:name="Medium Grid 3" w:semiHidden="0" w:uiPriority="69" w:unhideWhenUsed="0"/>
+    <w:lsdException w:name="Dark List" w:semiHidden="0" w:uiPriority="70" w:unhideWhenUsed="0"/>
+    <w:lsdException w:name="Colorful Shading" w:semiHidden="0" w:uiPriority="71" w:unhideWhenUsed="0"/>
+    <w:lsdException w:name="Colorful List" w:semiHidden="0" w:uiPriority="72" w:unhideWhenUsed="0"/>
+    <w:lsdException w:name="Colorful Grid" w:semiHidden="0" w:uiPriority="73" w:unhideWhenUsed="0"/>
+    <w:lsdException w:name="Light Shading Accent 1" w:semiHidden="0" w:uiPriority="60" w:unhideWhenUsed="0"/>
+    <w:lsdException w:name="Light List Accent 1" w:semiHidden="0" w:uiPriority="61" w:unhideWhenUsed="0"/>
+    <w:lsdException w:name="Light Grid Accent 1" w:semiHidden="0" w:uiPriority="62" w:unhideWhenUsed="0"/>
+    <w:lsdException w:name="Medium Shading 1 Accent 1" w:semiHidden="0" w:uiPriority="63" w:unhideWhenUsed="0"/>
+    <w:lsdException w:name="Medium Shading 2 Accent 1" w:semiHidden="0" w:uiPriority="64" w:unhideWhenUsed="0"/>
+    <w:lsdException w:name="Medium List 1 Accent 1" w:semiHidden="0" w:uiPriority="65" w:unhideWhenUsed="0"/>
+    <w:lsdException w:name="Revision" w:unhideWhenUsed="0"/>
+    <w:lsdException w:name="List Paragraph" w:semiHidden="0" w:uiPriority="34" w:unhideWhenUsed="0" w:qFormat="1"/>
+    <w:lsdException w:name="Quote" w:semiHidden="0" w:uiPriority="29" w:unhideWhenUsed="0" w:qFormat="1"/>
+    <w:lsdException w:name="Intense Quote" w:semiHidden="0" w:uiPriority="30" w:unhideWhenUsed="0" w:qFormat="1"/>
+    <w:lsdException w:name="Medium List 2 Accent 1" w:semiHidden="0" w:uiPriority="66" w:unhideWhenUsed="0"/>
+    <w:lsdException w:name="Medium Grid 1 Accent 1" w:semiHidden="0" w:uiPriority="67" w:unhideWhenUsed="0"/>
+    <w:lsdException w:name="Medium Grid 2 Accent 1" w:semiHidden="0" w:uiPriority="68" w:unhideWhenUsed="0"/>
+    <w:lsdException w:name="Medium Grid 3 Accent 1" w:semiHidden="0" w:uiPriority="69" w:unhideWhenUsed="0"/>
+    <w:lsdException w:name="Dark List Accent 1" w:semiHidden="0" w:uiPriority="70" w:unhideWhenUsed="0"/>
+    <w:lsdException w:name="Colorful Shading Accent 1" w:semiHidden="0" w:uiPriority="71" w:unhideWhenUsed="0"/>
+    <w:lsdException w:name="Colorful List Accent 1" w:semiHidden="0" w:uiPriority="72" w:unhideWhenUsed="0"/>
+    <w:lsdException w:name="Colorful Grid Accent 1" w:semiHidden="0" w:uiPriority="73" w:unhideWhenUsed="0"/>
+    <w:lsdException w:name="Light Shading Accent 2" w:semiHidden="0" w:uiPriority="60" w:unhideWhenUsed="0"/>
+    <w:lsdException w:name="Light List Accent 2" w:semiHidden="0" w:uiPriority="61" w:unhideWhenUsed="0"/>
+    <w:lsdException w:name="Light Grid Accent 2" w:semiHidden="0" w:uiPriority="62" w:unhideWhenUsed="0"/>
+    <w:lsdException w:name="Medium Shading 1 Accent 2" w:semiHidden="0" w:uiPriority="63" w:unhideWhenUsed="0"/>
+    <w:lsdException w:name="Medium Shading 2 Accent 2" w:semiHidden="0" w:uiPriority="64" w:unhideWhenUsed="0"/>
+    <w:lsdException w:name="Medium List 1 Accent 2" w:semiHidden="0" w:uiPriority="65" w:unhideWhenUsed="0"/>
+    <w:lsdException w:name="Medium List 2 Accent 2" w:semiHidden="0" w:uiPriority="66" w:unhideWhenUsed="0"/>
+    <w:lsdException w:name="Medium Grid 1 Accent 2" w:semiHidden="0" w:uiPriority="67" w:unhideWhenUsed="0"/>
+    <w:lsdException w:name="Medium Grid 2 Accent 2" w:semiHidden="0" w:uiPriority="68" w:unhideWhenUsed="0"/>
+    <w:lsdException w:name="Medium Grid 3 Accent 2" w:semiHidden="0" w:uiPriority="69" w:unhideWhenUsed="0"/>
+    <w:lsdException w:name="Dark List Accent 2" w:semiHidden="0" w:uiPriority="70" w:unhideWhenUsed="0"/>
+    <w:lsdException w:name="Colorful Shading Accent 2" w:semiHidden="0" w:uiPriority="71" w:unhideWhenUsed="0"/>
+    <w:lsdException w:name="Colorful List Accent 2" w:semiHidden="0" w:uiPriority="72" w:unhideWhenUsed="0"/>
+    <w:lsdException w:name="Colorful Grid Accent 2" w:semiHidden="0" w:uiPriority="73" w:unhideWhenUsed="0"/>
+    <w:lsdException w:name="Light Shading Accent 3" w:semiHidden="0" w:uiPriority="60" w:unhideWhenUsed="0"/>
+    <w:lsdException w:name="Light List Accent 3" w:semiHidden="0" w:uiPriority="61" w:unhideWhenUsed="0"/>
+    <w:lsdException w:name="Light Grid Accent 3" w:semiHidden="0" w:uiPriority="62" w:unhideWhenUsed="0"/>
+    <w:lsdException w:name="Medium Shading 1 Accent 3" w:semiHidden="0" w:uiPriority="63" w:unhideWhenUsed="0"/>
+    <w:lsdException w:name="Medium Shading 2 Accent 3" w:semiHidden="0" w:uiPriority="64" w:unhideWhenUsed="0"/>
+    <w:lsdException w:name="Medium List 1 Accent 3" w:semiHidden="0" w:uiPriority="65" w:unhideWhenUsed="0"/>
+    <w:lsdException w:name="Medium List 2 Accent 3" w:semiHidden="0" w:uiPriority="66" w:unhideWhenUsed="0"/>
+    <w:lsdException w:name="Medium Grid 1 Accent 3" w:semiHidden="0" w:uiPriority="67" w:unhideWhenUsed="0"/>
+    <w:lsdException w:name="Medium Grid 2 Accent 3" w:semiHidden="0" w:uiPriority="68" w:unhideWhenUsed="0"/>
+    <w:lsdException w:name="Medium Grid 3 Accent 3" w:semiHidden="0" w:uiPriority="69" w:unhideWhenUsed="0"/>
+    <w:lsdException w:name="Dark List Accent 3" w:semiHidden="0" w:uiPriority="70" w:unhideWhenUsed="0"/>
+    <w:lsdException w:name="Colorful Shading Accent 3" w:semiHidden="0" w:uiPriority="71" w:unhideWhenUsed="0"/>
+    <w:lsdException w:name="Colorful List Accent 3" w:semiHidden="0" w:uiPriority="72" w:unhideWhenUsed="0"/>
+    <w:lsdException w:name="Colorful Grid Accent 3" w:semiHidden="0" w:uiPriority="73" w:unhideWhenUsed="0"/>
+    <w:lsdException w:name="Light Shading Accent 4" w:semiHidden="0" w:uiPriority="60" w:unhideWhenUsed="0"/>
+    <w:lsdException w:name="Light List Accent 4" w:semiHidden="0" w:uiPriority="61" w:unhideWhenUsed="0"/>
+    <w:lsdException w:name="Light Grid Accent 4" w:semiHidden="0" w:uiPriority="62" w:unhideWhenUsed="0"/>
+    <w:lsdException w:name="Medium Shading 1 Accent 4" w:semiHidden="0" w:uiPriority="63" w:unhideWhenUsed="0"/>
+    <w:lsdException w:name="Medium Shading 2 Accent 4" w:semiHidden="0" w:uiPriority="64" w:unhideWhenUsed="0"/>
+    <w:lsdException w:name="Medium List 1 Accent 4" w:semiHidden="0" w:uiPriority="65" w:unhideWhenUsed="0"/>
+    <w:lsdException w:name="Medium List 2 Accent 4" w:semiHidden="0" w:uiPriority="66" w:unhideWhenUsed="0"/>
+    <w:lsdException w:name="Medium Grid 1 Accent 4" w:semiHidden="0" w:uiPriority="67" w:unhideWhenUsed="0"/>
+    <w:lsdException w:name="Medium Grid 2 Accent 4" w:semiHidden="0" w:uiPriority="68" w:unhideWhenUsed="0"/>
+    <w:lsdException w:name="Medium Grid 3 Accent 4" w:semiHidden="0" w:uiPriority="69" w:unhideWhenUsed="0"/>
+    <w:lsdException w:name="Dark List Accent 4" w:semiHidden="0" w:uiPriority="70" w:unhideWhenUsed="0"/>
+    <w:lsdException w:name="Colorful Shading Accent 4" w:semiHidden="0" w:uiPriority="71" w:unhideWhenUsed="0"/>
+    <w:lsdException w:name="Colorful List Accent 4" w:semiHidden="0" w:uiPriority="72" w:unhideWhenUsed="0"/>
+    <w:lsdException w:name="Colorful Grid Accent 4" w:semiHidden="0" w:uiPriority="73" w:unhideWhenUsed="0"/>
+    <w:lsdException w:name="Light Shading Accent 5" w:semiHidden="0" w:uiPriority="60" w:unhideWhenUsed="0"/>
+    <w:lsdException w:name="Light List Accent 5" w:semiHidden="0" w:uiPriority="61" w:unhideWhenUsed="0"/>
+    <w:lsdException w:name="Light Grid Accent 5" w:semiHidden="0" w:uiPriority="62" w:unhideWhenUsed="0"/>
+    <w:lsdException w:name="Medium Shading 1 Accent 5" w:semiHidden="0" w:uiPriority="63" w:unhideWhenUsed="0"/>
+    <w:lsdException w:name="Medium Shading 2 Accent 5" w:semiHidden="0" w:uiPriority="64" w:unhideWhenUsed="0"/>
+    <w:lsdException w:name="Medium List 1 Accent 5" w:semiHidden="0" w:uiPriority="65" w:unhideWhenUsed="0"/>
+    <w:lsdException w:name="Medium List 2 Accent 5" w:semiHidden="0" w:uiPriority="66" w:unhideWhenUsed="0"/>
+    <w:lsdException w:name="Medium Grid 1 Accent 5" w:semiHidden="0" w:uiPriority="67" w:unhideWhenUsed="0"/>
+    <w:lsdException w:name="Medium Grid 2 Accent 5" w:semiHidden="0" w:uiPriority="68" w:unhideWhenUsed="0"/>
+    <w:lsdException w:name="Medium Grid 3 Accent 5" w:semiHidden="0" w:uiPriority="69" w:unhideWhenUsed="0"/>
+    <w:lsdException w:name="Dark List Accent 5" w:semiHidden="0" w:uiPriority="70" w:unhideWhenUsed="0"/>
+    <w:lsdException w:name="Colorful Shading Accent 5" w:semiHidden="0" w:uiPriority="71" w:unhideWhenUsed="0"/>
+    <w:lsdException w:name="Colorful List Accent 5" w:semiHidden="0" w:uiPriority="72" w:unhideWhenUsed="0"/>
+    <w:lsdException w:name="Colorful Grid Accent 5" w:semiHidden="0" w:uiPriority="73" w:unhideWhenUsed="0"/>
+    <w:lsdException w:name="Light Shading Accent 6" w:semiHidden="0" w:uiPriority="60" w:unhideWhenUsed="0"/>
+    <w:lsdException w:name="Light List Accent 6" w:semiHidden="0" w:uiPriority="61" w:unhideWhenUsed="0"/>
+    <w:lsdException w:name="Light Grid Accent 6" w:semiHidden="0" w:uiPriority="62" w:unhideWhenUsed="0"/>
+    <w:lsdException w:name="Medium Shading 1 Accent 6" w:semiHidden="0" w:uiPriority="63" w:unhideWhenUsed="0"/>
+    <w:lsdException w:name="Medium Shading 2 Accent 6" w:semiHidden="0" w:uiPriority="64" w:unhideWhenUsed="0"/>
+    <w:lsdException w:name="Medium List 1 Accent 6" w:semiHidden="0" w:uiPriority="65" w:unhideWhenUsed="0"/>
+    <w:lsdException w:name="Medium List 2 Accent 6" w:semiHidden="0" w:uiPriority="66" w:unhideWhenUsed="0"/>
+    <w:lsdException w:name="Medium Grid 1 Accent 6" w:semiHidden="0" w:uiPriority="67" w:unhideWhenUsed="0"/>
+    <w:lsdException w:name="Medium Grid 2 Accent 6" w:semiHidden="0" w:uiPriority="68" w:unhideWhenUsed="0"/>
+    <w:lsdException w:name="Medium Grid 3 Accent 6" w:semiHidden="0" w:uiPriority="69" w:unhideWhenUsed="0"/>
+    <w:lsdException w:name="Dark List Accent 6" w:semiHidden="0" w:uiPriority="70" w:unhideWhenUsed="0"/>
+    <w:lsdException w:name="Colorful Shading Accent 6" w:semiHidden="0" w:uiPriority="71" w:unhideWhenUsed="0"/>
+    <w:lsdException w:name="Colorful List Accent 6" w:semiHidden="0" w:uiPriority="72" w:unhideWhenUsed="0"/>
+    <w:lsdException w:name="Colorful Grid Accent 6" w:semiHidden="0" w:uiPriority="73" w:unhideWhenUsed="0"/>
+    <w:lsdException w:name="Subtle Emphasis" w:semiHidden="0" w:uiPriority="19" w:unhideWhenUsed="0" w:qFormat="1"/>
+    <w:lsdException w:name="Intense Emphasis" w:semiHidden="0" w:uiPriority="21" w:unhideWhenUsed="0" w:qFormat="1"/>
+    <w:lsdException w:name="Subtle Reference" w:semiHidden="0" w:uiPriority="31" w:unhideWhenUsed="0" w:qFormat="1"/>
+    <w:lsdException w:name="Intense Reference" w:semiHidden="0" w:uiPriority="32" w:unhideWhenUsed="0" w:qFormat="1"/>
+    <w:lsdException w:name="Book Title" w:semiHidden="0" w:uiPriority="33" w:unhideWhenUsed="0" w:qFormat="1"/>
+    <w:lsdException w:name="Bibliography" w:uiPriority="37"/>
+    <w:lsdException w:name="TOC Heading" w:uiPriority="39" w:qFormat="1"/>
+  </w:latentStyles>
+  <w:style w:type="paragraph" w:default="1" w:styleId="Normal">
+    <w:name w:val="Normal"/>
+    <w:qFormat/>
+    <w:rsid w:val="007B1EFD"/>
+    <w:rPr>
+      <w:rFonts w:cs="Times New Roman"/>
+      <w:sz w:val="3276"/>
+      <w:szCs w:val="3276"/>
+    </w:rPr>
+  </w:style>
+  <w:style w:type="character" w:default="1" w:styleId="Fuentedeprrafopredeter">
+    <w:name w:val="Default Paragraph Font"/>
+    <w:uiPriority w:val="1"/>
+    <w:semiHidden/>
+    <w:unhideWhenUsed/>
+    <w:rsid w:val="007B1EFD"/>
+  </w:style>
+  <w:style w:type="table" w:default="1" w:styleId="Tablanormal">
+    <w:name w:val="Normal Table"/>
+    <w:uiPriority w:val="99"/>
+    <w:semiHidden/>
+    <w:unhideWhenUsed/>
+    <w:tblPr>
+      <w:tblInd w:w="0" w:type="dxa"/>
+      <w:tblCellMar>
+        <w:top w:w="0" w:type="dxa"/>
+        <w:left w:w="108" w:type="dxa"/>
+        <w:bottom w:w="0" w:type="dxa"/>
+        <w:right w:w="108" w:type="dxa"/>
+      </w:tblCellMar>
+    </w:tblPr>
+  </w:style>
+  <w:style w:type="numbering" w:default="1" w:styleId="Sinlista">
+    <w:name w:val="No List"/>
+    <w:uiPriority w:val="99"/>
+    <w:semiHidden/>
+    <w:unhideWhenUsed/>
+  </w:style>
+  <w:style w:type="character" w:styleId="Textodelmarcadordeposicin">
+    <w:name w:val="Placeholder Text"/>
+    <w:basedOn w:val="Fuentedeprrafopredeter"/>
+    <w:uiPriority w:val="99"/>
+    <w:semiHidden/>
+    <w:rsid w:val="007B1EFD"/>
+    <w:rPr>
+      <w:color w:val="808080"/>
+    </w:rPr>
+  </w:style>
+</w:styles>
+</file>
+
+<file path=word/glossary/stylesWithEffects.xml><?xml version="1.0" encoding="utf-8"?>
+<w:styles xmlns:wpc="http://schemas.microsoft.com/office/word/2010/wordprocessingCanvas" xmlns:mc="http://schemas.openxmlformats.org/markup-compatibility/2006" xmlns:o="urn:schemas-microsoft-com:office:office" xmlns:r="http://schemas.openxmlformats.org/officeDocument/2006/relationships" xmlns:m="http://schemas.openxmlformats.org/officeDocument/2006/math" xmlns:v="urn:schemas-microsoft-com:vml" xmlns:wp14="http://schemas.microsoft.com/office/word/2010/wordprocessingDrawing" xmlns:wp="http://schemas.openxmlformats.org/drawingml/2006/wordprocessingDrawing" xmlns:w10="urn:schemas-microsoft-com:office:word" xmlns:w="http://schemas.openxmlformats.org/wordprocessingml/2006/main" xmlns:w14="http://schemas.microsoft.com/office/word/2010/wordml" xmlns:wpg="http://schemas.microsoft.com/office/word/2010/wordprocessingGroup" xmlns:wpi="http://schemas.microsoft.com/office/word/2010/wordprocessingInk" xmlns:wne="http://schemas.microsoft.com/office/word/2006/wordml" xmlns:wps="http://schemas.microsoft.com/office/word/2010/wordprocessingShape" mc:Ignorable="w14 wp14">
+  <w:docDefaults>
+    <w:rPrDefault>
+      <w:rPr>
+        <w:rFonts w:asciiTheme="minorHAnsi" w:eastAsiaTheme="minorEastAsia" w:hAnsiTheme="minorHAnsi" w:cstheme="minorBidi"/>
+        <w:sz w:val="22"/>
+        <w:szCs w:val="22"/>
+        <w:lang w:val="es-ES" w:eastAsia="es-ES" w:bidi="ar-SA"/>
+      </w:rPr>
+    </w:rPrDefault>
+    <w:pPrDefault>
+      <w:pPr>
+        <w:spacing w:after="200" w:line="276" w:lineRule="auto"/>
+      </w:pPr>
+    </w:pPrDefault>
+  </w:docDefaults>
+  <w:latentStyles w:defLockedState="0" w:defUIPriority="99" w:defSemiHidden="1" w:defUnhideWhenUsed="1" w:defQFormat="0" w:count="267">
+    <w:lsdException w:name="Normal" w:semiHidden="0" w:uiPriority="0" w:unhideWhenUsed="0" w:qFormat="1"/>
+    <w:lsdException w:name="heading 1" w:semiHidden="0" w:uiPriority="9" w:unhideWhenUsed="0" w:qFormat="1"/>
+    <w:lsdException w:name="heading 2" w:uiPriority="9" w:qFormat="1"/>
+    <w:lsdException w:name="heading 3" w:uiPriority="9" w:qFormat="1"/>
+    <w:lsdException w:name="heading 4" w:uiPriority="9" w:qFormat="1"/>
+    <w:lsdException w:name="heading 5" w:uiPriority="9" w:qFormat="1"/>
+    <w:lsdException w:name="heading 6" w:uiPriority="9" w:qFormat="1"/>
+    <w:lsdException w:name="heading 7" w:uiPriority="9" w:qFormat="1"/>
+    <w:lsdException w:name="heading 8" w:uiPriority="9" w:qFormat="1"/>
+    <w:lsdException w:name="heading 9" w:uiPriority="9" w:qFormat="1"/>
+    <w:lsdException w:name="toc 1" w:uiPriority="39"/>
+    <w:lsdException w:name="toc 2" w:uiPriority="39"/>
+    <w:lsdException w:name="toc 3" w:uiPriority="39"/>
+    <w:lsdException w:name="toc 4" w:uiPriority="39"/>
+    <w:lsdException w:name="toc 5" w:uiPriority="39"/>
+    <w:lsdException w:name="toc 6" w:uiPriority="39"/>
+    <w:lsdException w:name="toc 7" w:uiPriority="39"/>
+    <w:lsdException w:name="toc 8" w:uiPriority="39"/>
+    <w:lsdException w:name="toc 9" w:uiPriority="39"/>
+    <w:lsdException w:name="caption" w:uiPriority="35" w:qFormat="1"/>
+    <w:lsdException w:name="Title" w:semiHidden="0" w:uiPriority="10" w:unhideWhenUsed="0" w:qFormat="1"/>
+    <w:lsdException w:name="Default Paragraph Font" w:uiPriority="1"/>
+    <w:lsdException w:name="Subtitle" w:semiHidden="0" w:uiPriority="11" w:unhideWhenUsed="0" w:qFormat="1"/>
+    <w:lsdException w:name="Strong" w:semiHidden="0" w:uiPriority="22" w:unhideWhenUsed="0" w:qFormat="1"/>
+    <w:lsdException w:name="Emphasis" w:semiHidden="0" w:uiPriority="20" w:unhideWhenUsed="0" w:qFormat="1"/>
+    <w:lsdException w:name="Table Grid" w:semiHidden="0" w:uiPriority="59" w:unhideWhenUsed="0"/>
+    <w:lsdException w:name="Placeholder Text" w:unhideWhenUsed="0"/>
+    <w:lsdException w:name="No Spacing" w:semiHidden="0" w:uiPriority="1" w:unhideWhenUsed="0" w:qFormat="1"/>
+    <w:lsdException w:name="Light Shading" w:semiHidden="0" w:uiPriority="60" w:unhideWhenUsed="0"/>
+    <w:lsdException w:name="Light List" w:semiHidden="0" w:uiPriority="61" w:unhideWhenUsed="0"/>
+    <w:lsdException w:name="Light Grid" w:semiHidden="0" w:uiPriority="62" w:unhideWhenUsed="0"/>
+    <w:lsdException w:name="Medium Shading 1" w:semiHidden="0" w:uiPriority="63" w:unhideWhenUsed="0"/>
+    <w:lsdException w:name="Medium Shading 2" w:semiHidden="0" w:uiPriority="64" w:unhideWhenUsed="0"/>
+    <w:lsdException w:name="Medium List 1" w:semiHidden="0" w:uiPriority="65" w:unhideWhenUsed="0"/>
+    <w:lsdException w:name="Medium List 2" w:semiHidden="0" w:uiPriority="66" w:unhideWhenUsed="0"/>
+    <w:lsdException w:name="Medium Grid 1" w:semiHidden="0" w:uiPriority="67" w:unhideWhenUsed="0"/>
+    <w:lsdException w:name="Medium Grid 2" w:semiHidden="0" w:uiPriority="68" w:unhideWhenUsed="0"/>
+    <w:lsdException w:name="Medium Grid 3" w:semiHidden="0" w:uiPriority="69" w:unhideWhenUsed="0"/>
+    <w:lsdException w:name="Dark List" w:semiHidden="0" w:uiPriority="70" w:unhideWhenUsed="0"/>
+    <w:lsdException w:name="Colorful Shading" w:semiHidden="0" w:uiPriority="71" w:unhideWhenUsed="0"/>
+    <w:lsdException w:name="Colorful List" w:semiHidden="0" w:uiPriority="72" w:unhideWhenUsed="0"/>
+    <w:lsdException w:name="Colorful Grid" w:semiHidden="0" w:uiPriority="73" w:unhideWhenUsed="0"/>
+    <w:lsdException w:name="Light Shading Accent 1" w:semiHidden="0" w:uiPriority="60" w:unhideWhenUsed="0"/>
+    <w:lsdException w:name="Light List Accent 1" w:semiHidden="0" w:uiPriority="61" w:unhideWhenUsed="0"/>
+    <w:lsdException w:name="Light Grid Accent 1" w:semiHidden="0" w:uiPriority="62" w:unhideWhenUsed="0"/>
+    <w:lsdException w:name="Medium Shading 1 Accent 1" w:semiHidden="0" w:uiPriority="63" w:unhideWhenUsed="0"/>
+    <w:lsdException w:name="Medium Shading 2 Accent 1" w:semiHidden="0" w:uiPriority="64" w:unhideWhenUsed="0"/>
+    <w:lsdException w:name="Medium List 1 Accent 1" w:semiHidden="0" w:uiPriority="65" w:unhideWhenUsed="0"/>
+    <w:lsdException w:name="Revision" w:unhideWhenUsed="0"/>
+    <w:lsdException w:name="List Paragraph" w:semiHidden="0" w:uiPriority="34" w:unhideWhenUsed="0" w:qFormat="1"/>
+    <w:lsdException w:name="Quote" w:semiHidden="0" w:uiPriority="29" w:unhideWhenUsed="0" w:qFormat="1"/>
+    <w:lsdException w:name="Intense Quote" w:semiHidden="0" w:uiPriority="30" w:unhideWhenUsed="0" w:qFormat="1"/>
+    <w:lsdException w:name="Medium List 2 Accent 1" w:semiHidden="0" w:uiPriority="66" w:unhideWhenUsed="0"/>
+    <w:lsdException w:name="Medium Grid 1 Accent 1" w:semiHidden="0" w:uiPriority="67" w:unhideWhenUsed="0"/>
+    <w:lsdException w:name="Medium Grid 2 Accent 1" w:semiHidden="0" w:uiPriority="68" w:unhideWhenUsed="0"/>
+    <w:lsdException w:name="Medium Grid 3 Accent 1" w:semiHidden="0" w:uiPriority="69" w:unhideWhenUsed="0"/>
+    <w:lsdException w:name="Dark List Accent 1" w:semiHidden="0" w:uiPriority="70" w:unhideWhenUsed="0"/>
+    <w:lsdException w:name="Colorful Shading Accent 1" w:semiHidden="0" w:uiPriority="71" w:unhideWhenUsed="0"/>
+    <w:lsdException w:name="Colorful List Accent 1" w:semiHidden="0" w:uiPriority="72" w:unhideWhenUsed="0"/>
+    <w:lsdException w:name="Colorful Grid Accent 1" w:semiHidden="0" w:uiPriority="73" w:unhideWhenUsed="0"/>
+    <w:lsdException w:name="Light Shading Accent 2" w:semiHidden="0" w:uiPriority="60" w:unhideWhenUsed="0"/>
+    <w:lsdException w:name="Light List Accent 2" w:semiHidden="0" w:uiPriority="61" w:unhideWhenUsed="0"/>
+    <w:lsdException w:name="Light Grid Accent 2" w:semiHidden="0" w:uiPriority="62" w:unhideWhenUsed="0"/>
+    <w:lsdException w:name="Medium Shading 1 Accent 2" w:semiHidden="0" w:uiPriority="63" w:unhideWhenUsed="0"/>
+    <w:lsdException w:name="Medium Shading 2 Accent 2" w:semiHidden="0" w:uiPriority="64" w:unhideWhenUsed="0"/>
+    <w:lsdException w:name="Medium List 1 Accent 2" w:semiHidden="0" w:uiPriority="65" w:unhideWhenUsed="0"/>
+    <w:lsdException w:name="Medium List 2 Accent 2" w:semiHidden="0" w:uiPriority="66" w:unhideWhenUsed="0"/>
+    <w:lsdException w:name="Medium Grid 1 Accent 2" w:semiHidden="0" w:uiPriority="67" w:unhideWhenUsed="0"/>
+    <w:lsdException w:name="Medium Grid 2 Accent 2" w:semiHidden="0" w:uiPriority="68" w:unhideWhenUsed="0"/>
+    <w:lsdException w:name="Medium Grid 3 Accent 2" w:semiHidden="0" w:uiPriority="69" w:unhideWhenUsed="0"/>
+    <w:lsdException w:name="Dark List Accent 2" w:semiHidden="0" w:uiPriority="70" w:unhideWhenUsed="0"/>
+    <w:lsdException w:name="Colorful Shading Accent 2" w:semiHidden="0" w:uiPriority="71" w:unhideWhenUsed="0"/>
+    <w:lsdException w:name="Colorful List Accent 2" w:semiHidden="0" w:uiPriority="72" w:unhideWhenUsed="0"/>
+    <w:lsdException w:name="Colorful Grid Accent 2" w:semiHidden="0" w:uiPriority="73" w:unhideWhenUsed="0"/>
+    <w:lsdException w:name="Light Shading Accent 3" w:semiHidden="0" w:uiPriority="60" w:unhideWhenUsed="0"/>
+    <w:lsdException w:name="Light List Accent 3" w:semiHidden="0" w:uiPriority="61" w:unhideWhenUsed="0"/>
+    <w:lsdException w:name="Light Grid Accent 3" w:semiHidden="0" w:uiPriority="62" w:unhideWhenUsed="0"/>
+    <w:lsdException w:name="Medium Shading 1 Accent 3" w:semiHidden="0" w:uiPriority="63" w:unhideWhenUsed="0"/>
+    <w:lsdException w:name="Medium Shading 2 Accent 3" w:semiHidden="0" w:uiPriority="64" w:unhideWhenUsed="0"/>
+    <w:lsdException w:name="Medium List 1 Accent 3" w:semiHidden="0" w:uiPriority="65" w:unhideWhenUsed="0"/>
+    <w:lsdException w:name="Medium List 2 Accent 3" w:semiHidden="0" w:uiPriority="66" w:unhideWhenUsed="0"/>
+    <w:lsdException w:name="Medium Grid 1 Accent 3" w:semiHidden="0" w:uiPriority="67" w:unhideWhenUsed="0"/>
+    <w:lsdException w:name="Medium Grid 2 Accent 3" w:semiHidden="0" w:uiPriority="68" w:unhideWhenUsed="0"/>
+    <w:lsdException w:name="Medium Grid 3 Accent 3" w:semiHidden="0" w:uiPriority="69" w:unhideWhenUsed="0"/>
+    <w:lsdException w:name="Dark List Accent 3" w:semiHidden="0" w:uiPriority="70" w:unhideWhenUsed="0"/>
+    <w:lsdException w:name="Colorful Shading Accent 3" w:semiHidden="0" w:uiPriority="71" w:unhideWhenUsed="0"/>
+    <w:lsdException w:name="Colorful List Accent 3" w:semiHidden="0" w:uiPriority="72" w:unhideWhenUsed="0"/>
+    <w:lsdException w:name="Colorful Grid Accent 3" w:semiHidden="0" w:uiPriority="73" w:unhideWhenUsed="0"/>
+    <w:lsdException w:name="Light Shading Accent 4" w:semiHidden="0" w:uiPriority="60" w:unhideWhenUsed="0"/>
+    <w:lsdException w:name="Light List Accent 4" w:semiHidden="0" w:uiPriority="61" w:unhideWhenUsed="0"/>
+    <w:lsdException w:name="Light Grid Accent 4" w:semiHidden="0" w:uiPriority="62" w:unhideWhenUsed="0"/>
+    <w:lsdException w:name="Medium Shading 1 Accent 4" w:semiHidden="0" w:uiPriority="63" w:unhideWhenUsed="0"/>
+    <w:lsdException w:name="Medium Shading 2 Accent 4" w:semiHidden="0" w:uiPriority="64" w:unhideWhenUsed="0"/>
+    <w:lsdException w:name="Medium List 1 Accent 4" w:semiHidden="0" w:uiPriority="65" w:unhideWhenUsed="0"/>
+    <w:lsdException w:name="Medium List 2 Accent 4" w:semiHidden="0" w:uiPriority="66" w:unhideWhenUsed="0"/>
+    <w:lsdException w:name="Medium Grid 1 Accent 4" w:semiHidden="0" w:uiPriority="67" w:unhideWhenUsed="0"/>
+    <w:lsdException w:name="Medium Grid 2 Accent 4" w:semiHidden="0" w:uiPriority="68" w:unhideWhenUsed="0"/>
+    <w:lsdException w:name="Medium Grid 3 Accent 4" w:semiHidden="0" w:uiPriority="69" w:unhideWhenUsed="0"/>
+    <w:lsdException w:name="Dark List Accent 4" w:semiHidden="0" w:uiPriority="70" w:unhideWhenUsed="0"/>
+    <w:lsdException w:name="Colorful Shading Accent 4" w:semiHidden="0" w:uiPriority="71" w:unhideWhenUsed="0"/>
+    <w:lsdException w:name="Colorful List Accent 4" w:semiHidden="0" w:uiPriority="72" w:unhideWhenUsed="0"/>
+    <w:lsdException w:name="Colorful Grid Accent 4" w:semiHidden="0" w:uiPriority="73" w:unhideWhenUsed="0"/>
+    <w:lsdException w:name="Light Shading Accent 5" w:semiHidden="0" w:uiPriority="60" w:unhideWhenUsed="0"/>
+    <w:lsdException w:name="Light List Accent 5" w:semiHidden="0" w:uiPriority="61" w:unhideWhenUsed="0"/>
+    <w:lsdException w:name="Light Grid Accent 5" w:semiHidden="0" w:uiPriority="62" w:unhideWhenUsed="0"/>
+    <w:lsdException w:name="Medium Shading 1 Accent 5" w:semiHidden="0" w:uiPriority="63" w:unhideWhenUsed="0"/>
+    <w:lsdException w:name="Medium Shading 2 Accent 5" w:semiHidden="0" w:uiPriority="64" w:unhideWhenUsed="0"/>
+    <w:lsdException w:name="Medium List 1 Accent 5" w:semiHidden="0" w:uiPriority="65" w:unhideWhenUsed="0"/>
+    <w:lsdException w:name="Medium List 2 Accent 5" w:semiHidden="0" w:uiPriority="66" w:unhideWhenUsed="0"/>
+    <w:lsdException w:name="Medium Grid 1 Accent 5" w:semiHidden="0" w:uiPriority="67" w:unhideWhenUsed="0"/>
+    <w:lsdException w:name="Medium Grid 2 Accent 5" w:semiHidden="0" w:uiPriority="68" w:unhideWhenUsed="0"/>
+    <w:lsdException w:name="Medium Grid 3 Accent 5" w:semiHidden="0" w:uiPriority="69" w:unhideWhenUsed="0"/>
+    <w:lsdException w:name="Dark List Accent 5" w:semiHidden="0" w:uiPriority="70" w:unhideWhenUsed="0"/>
+    <w:lsdException w:name="Colorful Shading Accent 5" w:semiHidden="0" w:uiPriority="71" w:unhideWhenUsed="0"/>
+    <w:lsdException w:name="Colorful List Accent 5" w:semiHidden="0" w:uiPriority="72" w:unhideWhenUsed="0"/>
+    <w:lsdException w:name="Colorful Grid Accent 5" w:semiHidden="0" w:uiPriority="73" w:unhideWhenUsed="0"/>
+    <w:lsdException w:name="Light Shading Accent 6" w:semiHidden="0" w:uiPriority="60" w:unhideWhenUsed="0"/>
+    <w:lsdException w:name="Light List Accent 6" w:semiHidden="0" w:uiPriority="61" w:unhideWhenUsed="0"/>
+    <w:lsdException w:name="Light Grid Accent 6" w:semiHidden="0" w:uiPriority="62" w:unhideWhenUsed="0"/>
+    <w:lsdException w:name="Medium Shading 1 Accent 6" w:semiHidden="0" w:uiPriority="63" w:unhideWhenUsed="0"/>
+    <w:lsdException w:name="Medium Shading 2 Accent 6" w:semiHidden="0" w:uiPriority="64" w:unhideWhenUsed="0"/>
+    <w:lsdException w:name="Medium List 1 Accent 6" w:semiHidden="0" w:uiPriority="65" w:unhideWhenUsed="0"/>
+    <w:lsdException w:name="Medium List 2 Accent 6" w:semiHidden="0" w:uiPriority="66" w:unhideWhenUsed="0"/>
+    <w:lsdException w:name="Medium Grid 1 Accent 6" w:semiHidden="0" w:uiPriority="67" w:unhideWhenUsed="0"/>
+    <w:lsdException w:name="Medium Grid 2 Accent 6" w:semiHidden="0" w:uiPriority="68" w:unhideWhenUsed="0"/>
+    <w:lsdException w:name="Medium Grid 3 Accent 6" w:semiHidden="0" w:uiPriority="69" w:unhideWhenUsed="0"/>
+    <w:lsdException w:name="Dark List Accent 6" w:semiHidden="0" w:uiPriority="70" w:unhideWhenUsed="0"/>
+    <w:lsdException w:name="Colorful Shading Accent 6" w:semiHidden="0" w:uiPriority="71" w:unhideWhenUsed="0"/>
+    <w:lsdException w:name="Colorful List Accent 6" w:semiHidden="0" w:uiPriority="72" w:unhideWhenUsed="0"/>
+    <w:lsdException w:name="Colorful Grid Accent 6" w:semiHidden="0" w:uiPriority="73" w:unhideWhenUsed="0"/>
+    <w:lsdException w:name="Subtle Emphasis" w:semiHidden="0" w:uiPriority="19" w:unhideWhenUsed="0" w:qFormat="1"/>
+    <w:lsdException w:name="Intense Emphasis" w:semiHidden="0" w:uiPriority="21" w:unhideWhenUsed="0" w:qFormat="1"/>
+    <w:lsdException w:name="Subtle Reference" w:semiHidden="0" w:uiPriority="31" w:unhideWhenUsed="0" w:qFormat="1"/>
+    <w:lsdException w:name="Intense Reference" w:semiHidden="0" w:uiPriority="32" w:unhideWhenUsed="0" w:qFormat="1"/>
+    <w:lsdException w:name="Book Title" w:semiHidden="0" w:uiPriority="33" w:unhideWhenUsed="0" w:qFormat="1"/>
+    <w:lsdException w:name="Bibliography" w:uiPriority="37"/>
+    <w:lsdException w:name="TOC Heading" w:uiPriority="39" w:qFormat="1"/>
+  </w:latentStyles>
+  <w:style w:type="paragraph" w:default="1" w:styleId="Normal">
+    <w:name w:val="Normal"/>
+    <w:qFormat/>
+    <w:rsid w:val="007B1EFD"/>
+    <w:rPr>
+      <w:rFonts w:cs="Times New Roman"/>
+      <w:sz w:val="3276"/>
+      <w:szCs w:val="3276"/>
+    </w:rPr>
+  </w:style>
+  <w:style w:type="character" w:default="1" w:styleId="Fuentedeprrafopredeter">
+    <w:name w:val="Default Paragraph Font"/>
+    <w:uiPriority w:val="1"/>
+    <w:semiHidden/>
+    <w:unhideWhenUsed/>
+    <w:rsid w:val="007B1EFD"/>
+  </w:style>
+  <w:style w:type="table" w:default="1" w:styleId="Tablanormal">
+    <w:name w:val="Normal Table"/>
+    <w:uiPriority w:val="99"/>
+    <w:semiHidden/>
+    <w:unhideWhenUsed/>
+    <w:tblPr>
+      <w:tblInd w:w="0" w:type="dxa"/>
+      <w:tblCellMar>
+        <w:top w:w="0" w:type="dxa"/>
+        <w:left w:w="108" w:type="dxa"/>
+        <w:bottom w:w="0" w:type="dxa"/>
+        <w:right w:w="108" w:type="dxa"/>
+      </w:tblCellMar>
+    </w:tblPr>
+  </w:style>
+  <w:style w:type="numbering" w:default="1" w:styleId="Sinlista">
+    <w:name w:val="No List"/>
+    <w:uiPriority w:val="99"/>
+    <w:semiHidden/>
+    <w:unhideWhenUsed/>
+  </w:style>
+  <w:style w:type="character" w:styleId="Textodelmarcadordeposicin">
+    <w:name w:val="Placeholder Text"/>
+    <w:basedOn w:val="Fuentedeprrafopredeter"/>
+    <w:uiPriority w:val="99"/>
+    <w:semiHidden/>
+    <w:rsid w:val="007B1EFD"/>
+    <w:rPr>
+      <w:color w:val="808080"/>
+    </w:rPr>
+  </w:style>
+</w:styles>
+</file>
+
+<file path=word/glossary/webSettings.xml><?xml version="1.0" encoding="utf-8"?>
+<w:webSettings xmlns:mc="http://schemas.openxmlformats.org/markup-compatibility/2006" xmlns:r="http://schemas.openxmlformats.org/officeDocument/2006/relationships" xmlns:w="http://schemas.openxmlformats.org/wordprocessingml/2006/main" xmlns:w14="http://schemas.microsoft.com/office/word/2010/wordml" mc:Ignorable="w14">
+  <w:optimizeForBrowser/>
+  <w:allowPNG/>
+</w:webSettings>
 </file>
 
 <file path=word/theme/theme1.xml><?xml version="1.0" encoding="utf-8"?>
@@ -4703,7 +7718,7 @@
 </file>
 
 <file path=customXml/itemProps2.xml><?xml version="1.0" encoding="utf-8"?>
-<ds:datastoreItem xmlns:ds="http://schemas.openxmlformats.org/officeDocument/2006/customXml" ds:itemID="{61E8B70E-435E-45F9-880A-B8EADC57CC31}">
+<ds:datastoreItem xmlns:ds="http://schemas.openxmlformats.org/officeDocument/2006/customXml" ds:itemID="{FEBF2E7A-7A99-4738-99B9-A4001E51B9DC}">
   <ds:schemaRefs>
     <ds:schemaRef ds:uri="http://schemas.openxmlformats.org/officeDocument/2006/bibliography"/>
   </ds:schemaRefs>

</xml_diff>

<commit_message>
Explicación Bucle while y for
</commit_message>
<xml_diff>
--- a/Documentacion/Memoria.docx
+++ b/Documentacion/Memoria.docx
@@ -1521,27 +1521,14 @@
       <w:r>
         <w:t xml:space="preserve">Ilustración </w:t>
       </w:r>
-      <w:r>
-        <w:fldChar w:fldCharType="begin"/>
-      </w:r>
-      <w:r>
-        <w:instrText xml:space="preserve"> SEQ Ilustración \* ARABIC </w:instrText>
-      </w:r>
-      <w:r>
-        <w:fldChar w:fldCharType="separate"/>
-      </w:r>
-      <w:r>
-        <w:rPr>
-          <w:noProof/>
-        </w:rPr>
-        <w:t>1</w:t>
-      </w:r>
-      <w:r>
-        <w:rPr>
-          <w:noProof/>
-        </w:rPr>
-        <w:fldChar w:fldCharType="end"/>
-      </w:r>
+      <w:fldSimple w:instr=" SEQ Ilustración \* ARABIC ">
+        <w:r>
+          <w:rPr>
+            <w:noProof/>
+          </w:rPr>
+          <w:t>1</w:t>
+        </w:r>
+      </w:fldSimple>
       <w:r>
         <w:t>: declaración de una variable real</w:t>
       </w:r>
@@ -1617,13 +1604,7 @@
       </w:pPr>
       <w:r>
         <w:tab/>
-        <w:t>Ilustración 2</w:t>
-      </w:r>
-      <w:r>
-        <w:t xml:space="preserve">: </w:t>
-      </w:r>
-      <w:r>
-        <w:t>declaración de una variable de carácter.</w:t>
+        <w:t>Ilustración 2: declaración de una variable de carácter.</w:t>
       </w:r>
     </w:p>
     <w:p>
@@ -3997,7 +3978,15 @@
                                 <w:sz w:val="24"/>
                                 <w:szCs w:val="24"/>
                               </w:rPr>
-                              <w:t xml:space="preserve">               }</w:t>
+                              <w:t xml:space="preserve">              </w:t>
+                            </w:r>
+                            <w:r>
+                              <w:rPr>
+                                <w:rFonts w:ascii="Times New Roman" w:hAnsi="Times New Roman" w:cs="Times New Roman"/>
+                                <w:sz w:val="24"/>
+                                <w:szCs w:val="24"/>
+                              </w:rPr>
+                              <w:t>}</w:t>
                             </w:r>
                           </w:p>
                         </w:txbxContent>
@@ -4113,7 +4102,15 @@
                           <w:sz w:val="24"/>
                           <w:szCs w:val="24"/>
                         </w:rPr>
-                        <w:t xml:space="preserve">               }</w:t>
+                        <w:t xml:space="preserve">              </w:t>
+                      </w:r>
+                      <w:r>
+                        <w:rPr>
+                          <w:rFonts w:ascii="Times New Roman" w:hAnsi="Times New Roman" w:cs="Times New Roman"/>
+                          <w:sz w:val="24"/>
+                          <w:szCs w:val="24"/>
+                        </w:rPr>
+                        <w:t>}</w:t>
                       </w:r>
                     </w:p>
                   </w:txbxContent>
@@ -4338,7 +4335,7 @@
         <w:tabs>
           <w:tab w:val="left" w:pos="6345"/>
         </w:tabs>
-        <w:spacing w:before="240" w:after="0" w:line="360" w:lineRule="auto"/>
+        <w:spacing w:line="360" w:lineRule="auto"/>
         <w:jc w:val="both"/>
         <w:rPr>
           <w:rFonts w:ascii="Times New Roman" w:hAnsi="Times New Roman" w:cs="Times New Roman"/>
@@ -4402,8 +4399,6 @@
       <w:pPr>
         <w:jc w:val="both"/>
       </w:pPr>
-      <w:bookmarkStart w:id="0" w:name="_GoBack"/>
-      <w:bookmarkEnd w:id="0"/>
       <w:r>
         <w:rPr>
           <w:rFonts w:ascii="Times New Roman" w:hAnsi="Times New Roman" w:cs="Times New Roman"/>
@@ -4412,16 +4407,126 @@
           <w:lang w:eastAsia="es-ES"/>
         </w:rPr>
         <w:lastRenderedPageBreak/>
+        <mc:AlternateContent>
+          <mc:Choice Requires="wps">
+            <w:drawing>
+              <wp:anchor distT="0" distB="0" distL="114300" distR="114300" simplePos="0" relativeHeight="251666432" behindDoc="0" locked="0" layoutInCell="1" allowOverlap="1">
+                <wp:simplePos x="0" y="0"/>
+                <wp:positionH relativeFrom="column">
+                  <wp:posOffset>-441960</wp:posOffset>
+                </wp:positionH>
+                <wp:positionV relativeFrom="paragraph">
+                  <wp:posOffset>-194945</wp:posOffset>
+                </wp:positionV>
+                <wp:extent cx="1038225" cy="457200"/>
+                <wp:effectExtent l="0" t="0" r="28575" b="19050"/>
+                <wp:wrapNone/>
+                <wp:docPr id="9" name="9 Rectángulo"/>
+                <wp:cNvGraphicFramePr/>
+                <a:graphic xmlns:a="http://schemas.openxmlformats.org/drawingml/2006/main">
+                  <a:graphicData uri="http://schemas.microsoft.com/office/word/2010/wordprocessingShape">
+                    <wps:wsp>
+                      <wps:cNvSpPr/>
+                      <wps:spPr>
+                        <a:xfrm>
+                          <a:off x="0" y="0"/>
+                          <a:ext cx="1038225" cy="457200"/>
+                        </a:xfrm>
+                        <a:prstGeom prst="rect">
+                          <a:avLst/>
+                        </a:prstGeom>
+                      </wps:spPr>
+                      <wps:style>
+                        <a:lnRef idx="2">
+                          <a:schemeClr val="accent6"/>
+                        </a:lnRef>
+                        <a:fillRef idx="1">
+                          <a:schemeClr val="lt1"/>
+                        </a:fillRef>
+                        <a:effectRef idx="0">
+                          <a:schemeClr val="accent6"/>
+                        </a:effectRef>
+                        <a:fontRef idx="minor">
+                          <a:schemeClr val="dk1"/>
+                        </a:fontRef>
+                      </wps:style>
+                      <wps:txbx>
+                        <w:txbxContent>
+                          <w:p>
+                            <w:pPr>
+                              <w:jc w:val="center"/>
+                              <w:rPr>
+                                <w:rFonts w:ascii="Times New Roman" w:hAnsi="Times New Roman" w:cs="Times New Roman"/>
+                                <w:sz w:val="24"/>
+                              </w:rPr>
+                            </w:pPr>
+                            <w:r>
+                              <w:rPr>
+                                <w:rFonts w:ascii="Times New Roman" w:hAnsi="Times New Roman" w:cs="Times New Roman"/>
+                                <w:sz w:val="24"/>
+                              </w:rPr>
+                              <w:t>K = 2 ... ∞</w:t>
+                            </w:r>
+                          </w:p>
+                        </w:txbxContent>
+                      </wps:txbx>
+                      <wps:bodyPr rot="0" spcFirstLastPara="0" vertOverflow="overflow" horzOverflow="overflow" vert="horz" wrap="square" lIns="91440" tIns="45720" rIns="91440" bIns="45720" numCol="1" spcCol="0" rtlCol="0" fromWordArt="0" anchor="ctr" anchorCtr="0" forceAA="0" compatLnSpc="1">
+                        <a:prstTxWarp prst="textNoShape">
+                          <a:avLst/>
+                        </a:prstTxWarp>
+                        <a:noAutofit/>
+                      </wps:bodyPr>
+                    </wps:wsp>
+                  </a:graphicData>
+                </a:graphic>
+              </wp:anchor>
+            </w:drawing>
+          </mc:Choice>
+          <mc:Fallback>
+            <w:pict>
+              <v:rect id="9 Rectángulo" o:spid="_x0000_s1029" style="position:absolute;left:0;text-align:left;margin-left:-34.8pt;margin-top:-15.35pt;width:81.75pt;height:36pt;z-index:251666432;visibility:visible;mso-wrap-style:square;mso-wrap-distance-left:9pt;mso-wrap-distance-top:0;mso-wrap-distance-right:9pt;mso-wrap-distance-bottom:0;mso-position-horizontal:absolute;mso-position-horizontal-relative:text;mso-position-vertical:absolute;mso-position-vertical-relative:text;v-text-anchor:middle" o:gfxdata="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" fillcolor="white [3201]" strokecolor="#f79646 [3209]" strokeweight="2pt">
+                <v:textbox>
+                  <w:txbxContent>
+                    <w:p>
+                      <w:pPr>
+                        <w:jc w:val="center"/>
+                        <w:rPr>
+                          <w:rFonts w:ascii="Times New Roman" w:hAnsi="Times New Roman" w:cs="Times New Roman"/>
+                          <w:sz w:val="24"/>
+                        </w:rPr>
+                      </w:pPr>
+                      <w:r>
+                        <w:rPr>
+                          <w:rFonts w:ascii="Times New Roman" w:hAnsi="Times New Roman" w:cs="Times New Roman"/>
+                          <w:sz w:val="24"/>
+                        </w:rPr>
+                        <w:t>K = 2 ... ∞</w:t>
+                      </w:r>
+                    </w:p>
+                  </w:txbxContent>
+                </v:textbox>
+              </v:rect>
+            </w:pict>
+          </mc:Fallback>
+        </mc:AlternateContent>
+      </w:r>
+      <w:r>
+        <w:rPr>
+          <w:rFonts w:ascii="Times New Roman" w:hAnsi="Times New Roman" w:cs="Times New Roman"/>
+          <w:noProof/>
+          <w:sz w:val="24"/>
+          <w:lang w:eastAsia="es-ES"/>
+        </w:rPr>
         <mc:AlternateContent>
           <mc:Choice Requires="wps">
             <w:drawing>
               <wp:anchor distT="0" distB="0" distL="114300" distR="114300" simplePos="0" relativeHeight="251663360" behindDoc="0" locked="0" layoutInCell="1" allowOverlap="1">
                 <wp:simplePos x="0" y="0"/>
                 <wp:positionH relativeFrom="column">
-                  <wp:posOffset>-432436</wp:posOffset>
+                  <wp:posOffset>-441960</wp:posOffset>
                 </wp:positionH>
                 <wp:positionV relativeFrom="paragraph">
-                  <wp:posOffset>-90170</wp:posOffset>
+                  <wp:posOffset>-194945</wp:posOffset>
                 </wp:positionV>
                 <wp:extent cx="1038225" cy="457200"/>
                 <wp:effectExtent l="0" t="0" r="28575" b="19050"/>
@@ -4494,7 +4599,7 @@
           </mc:Choice>
           <mc:Fallback>
             <w:pict>
-              <v:roundrect id="6 Rectángulo redondeado" o:spid="_x0000_s1029" style="position:absolute;left:0;text-align:left;margin-left:-34.05pt;margin-top:-7.1pt;width:81.75pt;height:36pt;z-index:251663360;visibility:visible;mso-wrap-style:square;mso-width-percent:0;mso-height-percent:0;mso-wrap-distance-left:9pt;mso-wrap-distance-top:0;mso-wrap-distance-right:9pt;mso-wrap-distance-bottom:0;mso-position-horizontal:absolute;mso-position-horizontal-relative:text;mso-position-vertical:absolute;mso-position-vertical-relative:text;mso-width-percent:0;mso-height-percent:0;mso-width-relative:margin;mso-height-relative:margin;v-text-anchor:middle" arcsize="10923f" o:gfxdata="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" fillcolor="white [3201]" strokecolor="#f79646 [3209]" strokeweight="2pt">
+              <v:roundrect id="6 Rectángulo redondeado" o:spid="_x0000_s1030" style="position:absolute;left:0;text-align:left;margin-left:-34.8pt;margin-top:-15.35pt;width:81.75pt;height:36pt;z-index:251663360;visibility:visible;mso-wrap-style:square;mso-width-percent:0;mso-height-percent:0;mso-wrap-distance-left:9pt;mso-wrap-distance-top:0;mso-wrap-distance-right:9pt;mso-wrap-distance-bottom:0;mso-position-horizontal:absolute;mso-position-horizontal-relative:text;mso-position-vertical:absolute;mso-position-vertical-relative:text;mso-width-percent:0;mso-height-percent:0;mso-width-relative:margin;mso-height-relative:margin;v-text-anchor:middle" arcsize="10923f" o:gfxdata="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" fillcolor="white [3201]" strokecolor="#f79646 [3209]" strokeweight="2pt">
                 <v:textbox>
                   <w:txbxContent>
                     <w:p>
@@ -4593,39 +4698,7 @@
                                 <w:sz w:val="24"/>
                                 <w:lang w:val="en-US"/>
                               </w:rPr>
-                              <w:t>switch</w:t>
-                            </w:r>
-                            <w:r>
-                              <w:rPr>
-                                <w:rFonts w:ascii="Times New Roman" w:hAnsi="Times New Roman" w:cs="Times New Roman"/>
-                                <w:sz w:val="24"/>
-                                <w:lang w:val="en-US"/>
-                              </w:rPr>
-                              <w:t xml:space="preserve"> </w:t>
-                            </w:r>
-                            <w:r>
-                              <w:rPr>
-                                <w:rFonts w:ascii="Times New Roman" w:hAnsi="Times New Roman" w:cs="Times New Roman"/>
-                                <w:sz w:val="24"/>
-                                <w:lang w:val="en-US"/>
-                              </w:rPr>
-                              <w:t>(expr</w:t>
-                            </w:r>
-                            <w:r>
-                              <w:rPr>
-                                <w:rFonts w:ascii="Times New Roman" w:hAnsi="Times New Roman" w:cs="Times New Roman"/>
-                                <w:sz w:val="24"/>
-                                <w:lang w:val="en-US"/>
-                              </w:rPr>
-                              <w:t>esion)</w:t>
-                            </w:r>
-                            <w:r>
-                              <w:rPr>
-                                <w:rFonts w:ascii="Times New Roman" w:hAnsi="Times New Roman" w:cs="Times New Roman"/>
-                                <w:sz w:val="24"/>
-                                <w:lang w:val="en-US"/>
-                              </w:rPr>
-                              <w:t>{</w:t>
+                              <w:t>switch (expresion){</w:t>
                             </w:r>
                           </w:p>
                           <w:p>
@@ -4845,13 +4918,23 @@
                               </w:rPr>
                               <w:t xml:space="preserve">                      </w:t>
                             </w:r>
+                            <w:proofErr w:type="gramStart"/>
                             <w:r>
                               <w:rPr>
                                 <w:rFonts w:ascii="Times New Roman" w:hAnsi="Times New Roman" w:cs="Times New Roman"/>
                                 <w:sz w:val="24"/>
                                 <w:lang w:val="en-US"/>
                               </w:rPr>
-                              <w:t>break;</w:t>
+                              <w:t>break</w:t>
+                            </w:r>
+                            <w:proofErr w:type="gramEnd"/>
+                            <w:r>
+                              <w:rPr>
+                                <w:rFonts w:ascii="Times New Roman" w:hAnsi="Times New Roman" w:cs="Times New Roman"/>
+                                <w:sz w:val="24"/>
+                                <w:lang w:val="en-US"/>
+                              </w:rPr>
+                              <w:t>;</w:t>
                             </w:r>
                           </w:p>
                           <w:p>
@@ -4878,7 +4961,7 @@
                                 <w:sz w:val="24"/>
                                 <w:lang w:val="en-US"/>
                               </w:rPr>
-                              <w:t xml:space="preserve">                       </w:t>
+                              <w:t xml:space="preserve">                     </w:t>
                             </w:r>
                             <w:r>
                               <w:rPr>
@@ -4886,7 +4969,25 @@
                                 <w:sz w:val="24"/>
                                 <w:lang w:val="en-US"/>
                               </w:rPr>
-                              <w:t>default:</w:t>
+                              <w:t xml:space="preserve"> </w:t>
+                            </w:r>
+                            <w:proofErr w:type="gramStart"/>
+                            <w:r>
+                              <w:rPr>
+                                <w:rFonts w:ascii="Times New Roman" w:hAnsi="Times New Roman" w:cs="Times New Roman"/>
+                                <w:sz w:val="24"/>
+                                <w:lang w:val="en-US"/>
+                              </w:rPr>
+                              <w:t>default</w:t>
+                            </w:r>
+                            <w:proofErr w:type="gramEnd"/>
+                            <w:r>
+                              <w:rPr>
+                                <w:rFonts w:ascii="Times New Roman" w:hAnsi="Times New Roman" w:cs="Times New Roman"/>
+                                <w:sz w:val="24"/>
+                                <w:lang w:val="en-US"/>
+                              </w:rPr>
+                              <w:t>:</w:t>
                             </w:r>
                           </w:p>
                           <w:p>
@@ -4913,15 +5014,25 @@
                                 <w:sz w:val="24"/>
                                 <w:lang w:val="en-US"/>
                               </w:rPr>
-                              <w:t xml:space="preserve">         </w:t>
+                              <w:t xml:space="preserve">        </w:t>
                             </w:r>
+                            <w:proofErr w:type="gramStart"/>
                             <w:r>
                               <w:rPr>
                                 <w:rFonts w:ascii="Times New Roman" w:hAnsi="Times New Roman" w:cs="Times New Roman"/>
                                 <w:sz w:val="24"/>
                                 <w:lang w:val="en-US"/>
                               </w:rPr>
-                              <w:t>sentencias;</w:t>
+                              <w:t>sentencias</w:t>
+                            </w:r>
+                            <w:proofErr w:type="gramEnd"/>
+                            <w:r>
+                              <w:rPr>
+                                <w:rFonts w:ascii="Times New Roman" w:hAnsi="Times New Roman" w:cs="Times New Roman"/>
+                                <w:sz w:val="24"/>
+                                <w:lang w:val="en-US"/>
+                              </w:rPr>
+                              <w:t>;</w:t>
                             </w:r>
                           </w:p>
                           <w:p>
@@ -5037,7 +5148,7 @@
           </mc:Choice>
           <mc:Fallback>
             <w:pict>
-              <v:rect id="5 Rectángulo" o:spid="_x0000_s1030" style="position:absolute;left:0;text-align:left;margin-left:95.7pt;margin-top:-15.35pt;width:273pt;height:243pt;z-index:251662336;visibility:visible;mso-wrap-style:square;mso-width-percent:0;mso-height-percent:0;mso-wrap-distance-left:9pt;mso-wrap-distance-top:0;mso-wrap-distance-right:9pt;mso-wrap-distance-bottom:0;mso-position-horizontal:absolute;mso-position-horizontal-relative:text;mso-position-vertical:absolute;mso-position-vertical-relative:text;mso-width-percent:0;mso-height-percent:0;mso-width-relative:margin;mso-height-relative:margin;v-text-anchor:middle" o:gfxdata="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" fillcolor="white [3201]" strokecolor="#f79646 [3209]" strokeweight="2pt">
+              <v:rect id="5 Rectángulo" o:spid="_x0000_s1031" style="position:absolute;left:0;text-align:left;margin-left:95.7pt;margin-top:-15.35pt;width:273pt;height:243pt;z-index:251662336;visibility:visible;mso-wrap-style:square;mso-width-percent:0;mso-height-percent:0;mso-wrap-distance-left:9pt;mso-wrap-distance-top:0;mso-wrap-distance-right:9pt;mso-wrap-distance-bottom:0;mso-position-horizontal:absolute;mso-position-horizontal-relative:text;mso-position-vertical:absolute;mso-position-vertical-relative:text;mso-width-percent:0;mso-height-percent:0;mso-width-relative:margin;mso-height-relative:margin;v-text-anchor:middle" o:gfxdata="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" fillcolor="white [3201]" strokecolor="#f79646 [3209]" strokeweight="2pt">
                 <v:textbox>
                   <w:txbxContent>
                     <w:p>
@@ -5062,39 +5173,7 @@
                           <w:sz w:val="24"/>
                           <w:lang w:val="en-US"/>
                         </w:rPr>
-                        <w:t>switch</w:t>
-                      </w:r>
-                      <w:r>
-                        <w:rPr>
-                          <w:rFonts w:ascii="Times New Roman" w:hAnsi="Times New Roman" w:cs="Times New Roman"/>
-                          <w:sz w:val="24"/>
-                          <w:lang w:val="en-US"/>
-                        </w:rPr>
-                        <w:t xml:space="preserve"> </w:t>
-                      </w:r>
-                      <w:r>
-                        <w:rPr>
-                          <w:rFonts w:ascii="Times New Roman" w:hAnsi="Times New Roman" w:cs="Times New Roman"/>
-                          <w:sz w:val="24"/>
-                          <w:lang w:val="en-US"/>
-                        </w:rPr>
-                        <w:t>(expr</w:t>
-                      </w:r>
-                      <w:r>
-                        <w:rPr>
-                          <w:rFonts w:ascii="Times New Roman" w:hAnsi="Times New Roman" w:cs="Times New Roman"/>
-                          <w:sz w:val="24"/>
-                          <w:lang w:val="en-US"/>
-                        </w:rPr>
-                        <w:t>esion)</w:t>
-                      </w:r>
-                      <w:r>
-                        <w:rPr>
-                          <w:rFonts w:ascii="Times New Roman" w:hAnsi="Times New Roman" w:cs="Times New Roman"/>
-                          <w:sz w:val="24"/>
-                          <w:lang w:val="en-US"/>
-                        </w:rPr>
-                        <w:t>{</w:t>
+                        <w:t>switch (expresion){</w:t>
                       </w:r>
                     </w:p>
                     <w:p>
@@ -5314,13 +5393,23 @@
                         </w:rPr>
                         <w:t xml:space="preserve">                      </w:t>
                       </w:r>
+                      <w:proofErr w:type="gramStart"/>
                       <w:r>
                         <w:rPr>
                           <w:rFonts w:ascii="Times New Roman" w:hAnsi="Times New Roman" w:cs="Times New Roman"/>
                           <w:sz w:val="24"/>
                           <w:lang w:val="en-US"/>
                         </w:rPr>
-                        <w:t>break;</w:t>
+                        <w:t>break</w:t>
+                      </w:r>
+                      <w:proofErr w:type="gramEnd"/>
+                      <w:r>
+                        <w:rPr>
+                          <w:rFonts w:ascii="Times New Roman" w:hAnsi="Times New Roman" w:cs="Times New Roman"/>
+                          <w:sz w:val="24"/>
+                          <w:lang w:val="en-US"/>
+                        </w:rPr>
+                        <w:t>;</w:t>
                       </w:r>
                     </w:p>
                     <w:p>
@@ -5347,7 +5436,7 @@
                           <w:sz w:val="24"/>
                           <w:lang w:val="en-US"/>
                         </w:rPr>
-                        <w:t xml:space="preserve">                       </w:t>
+                        <w:t xml:space="preserve">                     </w:t>
                       </w:r>
                       <w:r>
                         <w:rPr>
@@ -5355,7 +5444,25 @@
                           <w:sz w:val="24"/>
                           <w:lang w:val="en-US"/>
                         </w:rPr>
-                        <w:t>default:</w:t>
+                        <w:t xml:space="preserve"> </w:t>
+                      </w:r>
+                      <w:proofErr w:type="gramStart"/>
+                      <w:r>
+                        <w:rPr>
+                          <w:rFonts w:ascii="Times New Roman" w:hAnsi="Times New Roman" w:cs="Times New Roman"/>
+                          <w:sz w:val="24"/>
+                          <w:lang w:val="en-US"/>
+                        </w:rPr>
+                        <w:t>default</w:t>
+                      </w:r>
+                      <w:proofErr w:type="gramEnd"/>
+                      <w:r>
+                        <w:rPr>
+                          <w:rFonts w:ascii="Times New Roman" w:hAnsi="Times New Roman" w:cs="Times New Roman"/>
+                          <w:sz w:val="24"/>
+                          <w:lang w:val="en-US"/>
+                        </w:rPr>
+                        <w:t>:</w:t>
                       </w:r>
                     </w:p>
                     <w:p>
@@ -5382,15 +5489,25 @@
                           <w:sz w:val="24"/>
                           <w:lang w:val="en-US"/>
                         </w:rPr>
-                        <w:t xml:space="preserve">         </w:t>
+                        <w:t xml:space="preserve">        </w:t>
                       </w:r>
+                      <w:proofErr w:type="gramStart"/>
                       <w:r>
                         <w:rPr>
                           <w:rFonts w:ascii="Times New Roman" w:hAnsi="Times New Roman" w:cs="Times New Roman"/>
                           <w:sz w:val="24"/>
                           <w:lang w:val="en-US"/>
                         </w:rPr>
-                        <w:t>sentencias;</w:t>
+                        <w:t>sentencias</w:t>
+                      </w:r>
+                      <w:proofErr w:type="gramEnd"/>
+                      <w:r>
+                        <w:rPr>
+                          <w:rFonts w:ascii="Times New Roman" w:hAnsi="Times New Roman" w:cs="Times New Roman"/>
+                          <w:sz w:val="24"/>
+                          <w:lang w:val="en-US"/>
+                        </w:rPr>
+                        <w:t>;</w:t>
                       </w:r>
                     </w:p>
                     <w:p>
@@ -5491,6 +5608,1411 @@
           </mc:Fallback>
         </mc:AlternateContent>
       </w:r>
+    </w:p>
+    <w:p/>
+    <w:p/>
+    <w:p/>
+    <w:p/>
+    <w:p/>
+    <w:p/>
+    <w:p/>
+    <w:p/>
+    <w:p/>
+    <w:p>
+      <w:pPr>
+        <w:pStyle w:val="Citadestacada"/>
+        <w:rPr>
+          <w:i w:val="0"/>
+        </w:rPr>
+      </w:pPr>
+      <w:r>
+        <w:tab/>
+      </w:r>
+      <w:r>
+        <w:rPr>
+          <w:i w:val="0"/>
+        </w:rPr>
+        <w:t xml:space="preserve">BUCLE </w:t>
+      </w:r>
+      <w:r>
+        <w:rPr>
+          <w:i w:val="0"/>
+        </w:rPr>
+        <w:t>WHILE</w:t>
+      </w:r>
+    </w:p>
+    <w:p>
+      <w:pPr>
+        <w:tabs>
+          <w:tab w:val="left" w:pos="6345"/>
+        </w:tabs>
+        <w:spacing w:before="240" w:after="0" w:line="360" w:lineRule="auto"/>
+        <w:jc w:val="both"/>
+        <w:rPr>
+          <w:rFonts w:ascii="Times New Roman" w:hAnsi="Times New Roman" w:cs="Times New Roman"/>
+          <w:sz w:val="24"/>
+        </w:rPr>
+      </w:pPr>
+      <w:r>
+        <w:rPr>
+          <w:rFonts w:ascii="Times New Roman" w:hAnsi="Times New Roman" w:cs="Times New Roman"/>
+          <w:sz w:val="24"/>
+        </w:rPr>
+        <w:t xml:space="preserve">    Este tipo de bucle nos permite ejecutar un conjunto de sentencias repetitivamente mientras se cumpla una determinada condición. Una característica del bucle while es que se ejecuta 0 o N veces ya que si la condición del bucle no se cumple no se entra a ejecutar las sentencias.</w:t>
+      </w:r>
+    </w:p>
+    <w:p>
+      <w:pPr>
+        <w:tabs>
+          <w:tab w:val="left" w:pos="6345"/>
+        </w:tabs>
+        <w:spacing w:before="240" w:after="0" w:line="360" w:lineRule="auto"/>
+        <w:jc w:val="both"/>
+        <w:rPr>
+          <w:rFonts w:ascii="Times New Roman" w:hAnsi="Times New Roman" w:cs="Times New Roman"/>
+          <w:sz w:val="24"/>
+        </w:rPr>
+      </w:pPr>
+      <w:r>
+        <w:rPr>
+          <w:rFonts w:ascii="Times New Roman" w:hAnsi="Times New Roman" w:cs="Times New Roman"/>
+          <w:sz w:val="24"/>
+        </w:rPr>
+        <w:t xml:space="preserve">    </w:t>
+      </w:r>
+      <w:r>
+        <w:rPr>
+          <w:rFonts w:ascii="Times New Roman" w:hAnsi="Times New Roman" w:cs="Times New Roman"/>
+          <w:sz w:val="24"/>
+        </w:rPr>
+        <w:t>Por ello su funcionamiento es muy sencillo, se evalúa la expresión que está en while y si como resultado se obtiene un 1, se ejecutan el conjunto de sentencias que se encuentran en el interior del while. Esto se repetirá hasta que la evaluación de la expresión de un 0, por tanto, se deje de cumplir la condición.</w:t>
+      </w:r>
+    </w:p>
+    <w:p>
+      <w:pPr>
+        <w:tabs>
+          <w:tab w:val="left" w:pos="6345"/>
+        </w:tabs>
+        <w:spacing w:before="240" w:after="0" w:line="360" w:lineRule="auto"/>
+        <w:jc w:val="both"/>
+        <w:rPr>
+          <w:rFonts w:ascii="Times New Roman" w:hAnsi="Times New Roman" w:cs="Times New Roman"/>
+          <w:sz w:val="24"/>
+        </w:rPr>
+      </w:pPr>
+      <w:r>
+        <w:rPr>
+          <w:rFonts w:ascii="Times New Roman" w:hAnsi="Times New Roman" w:cs="Times New Roman"/>
+          <w:sz w:val="24"/>
+        </w:rPr>
+        <w:t xml:space="preserve">    La sintaxis de while es la siguiente:</w:t>
+      </w:r>
+    </w:p>
+    <w:p>
+      <w:pPr>
+        <w:tabs>
+          <w:tab w:val="left" w:pos="1770"/>
+        </w:tabs>
+      </w:pPr>
+      <w:r>
+        <w:rPr>
+          <w:noProof/>
+          <w:lang w:eastAsia="es-ES"/>
+        </w:rPr>
+        <mc:AlternateContent>
+          <mc:Choice Requires="wps">
+            <w:drawing>
+              <wp:anchor distT="0" distB="0" distL="114300" distR="114300" simplePos="0" relativeHeight="251665408" behindDoc="0" locked="0" layoutInCell="1" allowOverlap="1" wp14:anchorId="0347F696" wp14:editId="7ACB7F3A">
+                <wp:simplePos x="0" y="0"/>
+                <wp:positionH relativeFrom="column">
+                  <wp:posOffset>-137160</wp:posOffset>
+                </wp:positionH>
+                <wp:positionV relativeFrom="paragraph">
+                  <wp:posOffset>316865</wp:posOffset>
+                </wp:positionV>
+                <wp:extent cx="981075" cy="361950"/>
+                <wp:effectExtent l="0" t="0" r="28575" b="19050"/>
+                <wp:wrapNone/>
+                <wp:docPr id="8" name="8 Rectángulo"/>
+                <wp:cNvGraphicFramePr/>
+                <a:graphic xmlns:a="http://schemas.openxmlformats.org/drawingml/2006/main">
+                  <a:graphicData uri="http://schemas.microsoft.com/office/word/2010/wordprocessingShape">
+                    <wps:wsp>
+                      <wps:cNvSpPr/>
+                      <wps:spPr>
+                        <a:xfrm>
+                          <a:off x="0" y="0"/>
+                          <a:ext cx="981075" cy="361950"/>
+                        </a:xfrm>
+                        <a:prstGeom prst="rect">
+                          <a:avLst/>
+                        </a:prstGeom>
+                      </wps:spPr>
+                      <wps:style>
+                        <a:lnRef idx="2">
+                          <a:schemeClr val="accent6"/>
+                        </a:lnRef>
+                        <a:fillRef idx="1">
+                          <a:schemeClr val="lt1"/>
+                        </a:fillRef>
+                        <a:effectRef idx="0">
+                          <a:schemeClr val="accent6"/>
+                        </a:effectRef>
+                        <a:fontRef idx="minor">
+                          <a:schemeClr val="dk1"/>
+                        </a:fontRef>
+                      </wps:style>
+                      <wps:txbx>
+                        <w:txbxContent>
+                          <w:p>
+                            <w:pPr>
+                              <w:jc w:val="center"/>
+                              <w:rPr>
+                                <w:rFonts w:ascii="Times New Roman" w:hAnsi="Times New Roman" w:cs="Times New Roman"/>
+                                <w:sz w:val="24"/>
+                              </w:rPr>
+                            </w:pPr>
+                            <w:r>
+                              <w:rPr>
+                                <w:rFonts w:ascii="Times New Roman" w:hAnsi="Times New Roman" w:cs="Times New Roman"/>
+                                <w:sz w:val="24"/>
+                              </w:rPr>
+                              <w:t>K = 3... ∞</w:t>
+                            </w:r>
+                          </w:p>
+                        </w:txbxContent>
+                      </wps:txbx>
+                      <wps:bodyPr rot="0" spcFirstLastPara="0" vertOverflow="overflow" horzOverflow="overflow" vert="horz" wrap="square" lIns="91440" tIns="45720" rIns="91440" bIns="45720" numCol="1" spcCol="0" rtlCol="0" fromWordArt="0" anchor="ctr" anchorCtr="0" forceAA="0" compatLnSpc="1">
+                        <a:prstTxWarp prst="textNoShape">
+                          <a:avLst/>
+                        </a:prstTxWarp>
+                        <a:noAutofit/>
+                      </wps:bodyPr>
+                    </wps:wsp>
+                  </a:graphicData>
+                </a:graphic>
+                <wp14:sizeRelH relativeFrom="margin">
+                  <wp14:pctWidth>0</wp14:pctWidth>
+                </wp14:sizeRelH>
+              </wp:anchor>
+            </w:drawing>
+          </mc:Choice>
+          <mc:Fallback>
+            <w:pict>
+              <v:rect id="8 Rectángulo" o:spid="_x0000_s1032" style="position:absolute;margin-left:-10.8pt;margin-top:24.95pt;width:77.25pt;height:28.5pt;z-index:251665408;visibility:visible;mso-wrap-style:square;mso-width-percent:0;mso-wrap-distance-left:9pt;mso-wrap-distance-top:0;mso-wrap-distance-right:9pt;mso-wrap-distance-bottom:0;mso-position-horizontal:absolute;mso-position-horizontal-relative:text;mso-position-vertical:absolute;mso-position-vertical-relative:text;mso-width-percent:0;mso-width-relative:margin;v-text-anchor:middle" o:gfxdata="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" fillcolor="white [3201]" strokecolor="#f79646 [3209]" strokeweight="2pt">
+                <v:textbox>
+                  <w:txbxContent>
+                    <w:p>
+                      <w:pPr>
+                        <w:jc w:val="center"/>
+                        <w:rPr>
+                          <w:rFonts w:ascii="Times New Roman" w:hAnsi="Times New Roman" w:cs="Times New Roman"/>
+                          <w:sz w:val="24"/>
+                        </w:rPr>
+                      </w:pPr>
+                      <w:r>
+                        <w:rPr>
+                          <w:rFonts w:ascii="Times New Roman" w:hAnsi="Times New Roman" w:cs="Times New Roman"/>
+                          <w:sz w:val="24"/>
+                        </w:rPr>
+                        <w:t>K = 3... ∞</w:t>
+                      </w:r>
+                    </w:p>
+                  </w:txbxContent>
+                </v:textbox>
+              </v:rect>
+            </w:pict>
+          </mc:Fallback>
+        </mc:AlternateContent>
+      </w:r>
+      <w:r>
+        <w:rPr>
+          <w:noProof/>
+          <w:lang w:eastAsia="es-ES"/>
+        </w:rPr>
+        <mc:AlternateContent>
+          <mc:Choice Requires="wps">
+            <w:drawing>
+              <wp:anchor distT="0" distB="0" distL="114300" distR="114300" simplePos="0" relativeHeight="251664384" behindDoc="0" locked="0" layoutInCell="1" allowOverlap="1" wp14:anchorId="628C889F" wp14:editId="44621EE4">
+                <wp:simplePos x="0" y="0"/>
+                <wp:positionH relativeFrom="column">
+                  <wp:posOffset>1405890</wp:posOffset>
+                </wp:positionH>
+                <wp:positionV relativeFrom="paragraph">
+                  <wp:posOffset>316865</wp:posOffset>
+                </wp:positionV>
+                <wp:extent cx="2800350" cy="1590675"/>
+                <wp:effectExtent l="0" t="0" r="19050" b="28575"/>
+                <wp:wrapNone/>
+                <wp:docPr id="2" name="2 Rectángulo"/>
+                <wp:cNvGraphicFramePr/>
+                <a:graphic xmlns:a="http://schemas.openxmlformats.org/drawingml/2006/main">
+                  <a:graphicData uri="http://schemas.microsoft.com/office/word/2010/wordprocessingShape">
+                    <wps:wsp>
+                      <wps:cNvSpPr/>
+                      <wps:spPr>
+                        <a:xfrm>
+                          <a:off x="0" y="0"/>
+                          <a:ext cx="2800350" cy="1590675"/>
+                        </a:xfrm>
+                        <a:prstGeom prst="rect">
+                          <a:avLst/>
+                        </a:prstGeom>
+                      </wps:spPr>
+                      <wps:style>
+                        <a:lnRef idx="2">
+                          <a:schemeClr val="accent6"/>
+                        </a:lnRef>
+                        <a:fillRef idx="1">
+                          <a:schemeClr val="lt1"/>
+                        </a:fillRef>
+                        <a:effectRef idx="0">
+                          <a:schemeClr val="accent6"/>
+                        </a:effectRef>
+                        <a:fontRef idx="minor">
+                          <a:schemeClr val="dk1"/>
+                        </a:fontRef>
+                      </wps:style>
+                      <wps:txbx>
+                        <w:txbxContent>
+                          <w:p>
+                            <w:pPr>
+                              <w:spacing w:line="240" w:lineRule="auto"/>
+                              <w:rPr>
+                                <w:rFonts w:ascii="Times New Roman" w:hAnsi="Times New Roman" w:cs="Times New Roman"/>
+                                <w:sz w:val="24"/>
+                                <w:szCs w:val="24"/>
+                              </w:rPr>
+                            </w:pPr>
+                            <w:r>
+                              <w:rPr>
+                                <w:rFonts w:ascii="Times New Roman" w:hAnsi="Times New Roman" w:cs="Times New Roman"/>
+                                <w:sz w:val="24"/>
+                                <w:szCs w:val="24"/>
+                              </w:rPr>
+                              <w:t xml:space="preserve">                 while (</w:t>
+                            </w:r>
+                            <w:r>
+                              <w:rPr>
+                                <w:rFonts w:ascii="Times New Roman" w:hAnsi="Times New Roman" w:cs="Times New Roman"/>
+                                <w:sz w:val="24"/>
+                                <w:szCs w:val="24"/>
+                              </w:rPr>
+                              <w:t>expresión){</w:t>
+                            </w:r>
+                          </w:p>
+                          <w:p>
+                            <w:pPr>
+                              <w:spacing w:line="240" w:lineRule="auto"/>
+                              <w:rPr>
+                                <w:rFonts w:ascii="Times New Roman" w:hAnsi="Times New Roman" w:cs="Times New Roman"/>
+                                <w:sz w:val="24"/>
+                                <w:szCs w:val="24"/>
+                              </w:rPr>
+                            </w:pPr>
+                            <w:r>
+                              <w:rPr>
+                                <w:rFonts w:ascii="Times New Roman" w:hAnsi="Times New Roman" w:cs="Times New Roman"/>
+                                <w:sz w:val="24"/>
+                                <w:szCs w:val="24"/>
+                              </w:rPr>
+                              <w:t xml:space="preserve">                     sentencia-1;</w:t>
+                            </w:r>
+                          </w:p>
+                          <w:p>
+                            <w:pPr>
+                              <w:spacing w:line="240" w:lineRule="auto"/>
+                              <w:rPr>
+                                <w:rFonts w:ascii="Times New Roman" w:hAnsi="Times New Roman" w:cs="Times New Roman"/>
+                                <w:sz w:val="24"/>
+                                <w:szCs w:val="24"/>
+                              </w:rPr>
+                            </w:pPr>
+                            <w:r>
+                              <w:rPr>
+                                <w:rFonts w:ascii="Times New Roman" w:hAnsi="Times New Roman" w:cs="Times New Roman"/>
+                                <w:sz w:val="24"/>
+                                <w:szCs w:val="24"/>
+                              </w:rPr>
+                              <w:t xml:space="preserve">                     sentencia-2;</w:t>
+                            </w:r>
+                          </w:p>
+                          <w:p>
+                            <w:pPr>
+                              <w:spacing w:line="240" w:lineRule="auto"/>
+                              <w:rPr>
+                                <w:rFonts w:ascii="Times New Roman" w:hAnsi="Times New Roman" w:cs="Times New Roman"/>
+                                <w:sz w:val="24"/>
+                                <w:szCs w:val="24"/>
+                              </w:rPr>
+                            </w:pPr>
+                            <w:r>
+                              <w:rPr>
+                                <w:rFonts w:ascii="Times New Roman" w:hAnsi="Times New Roman" w:cs="Times New Roman"/>
+                                <w:sz w:val="24"/>
+                                <w:szCs w:val="24"/>
+                              </w:rPr>
+                              <w:t xml:space="preserve">                     sentencia-K</w:t>
+                            </w:r>
+                          </w:p>
+                          <w:p>
+                            <w:pPr>
+                              <w:spacing w:line="240" w:lineRule="auto"/>
+                              <w:rPr>
+                                <w:rFonts w:ascii="Times New Roman" w:hAnsi="Times New Roman" w:cs="Times New Roman"/>
+                                <w:sz w:val="24"/>
+                                <w:szCs w:val="24"/>
+                              </w:rPr>
+                            </w:pPr>
+                            <w:r>
+                              <w:rPr>
+                                <w:rFonts w:ascii="Times New Roman" w:hAnsi="Times New Roman" w:cs="Times New Roman"/>
+                                <w:sz w:val="24"/>
+                                <w:szCs w:val="24"/>
+                              </w:rPr>
+                              <w:t xml:space="preserve">               </w:t>
+                            </w:r>
+                            <w:r>
+                              <w:rPr>
+                                <w:rFonts w:ascii="Times New Roman" w:hAnsi="Times New Roman" w:cs="Times New Roman"/>
+                                <w:sz w:val="24"/>
+                                <w:szCs w:val="24"/>
+                              </w:rPr>
+                              <w:t xml:space="preserve">   </w:t>
+                            </w:r>
+                            <w:r>
+                              <w:rPr>
+                                <w:rFonts w:ascii="Times New Roman" w:hAnsi="Times New Roman" w:cs="Times New Roman"/>
+                                <w:sz w:val="24"/>
+                                <w:szCs w:val="24"/>
+                              </w:rPr>
+                              <w:t>}</w:t>
+                            </w:r>
+                          </w:p>
+                          <w:p>
+                            <w:pPr>
+                              <w:jc w:val="center"/>
+                            </w:pPr>
+                          </w:p>
+                        </w:txbxContent>
+                      </wps:txbx>
+                      <wps:bodyPr rot="0" spcFirstLastPara="0" vertOverflow="overflow" horzOverflow="overflow" vert="horz" wrap="square" lIns="91440" tIns="45720" rIns="91440" bIns="45720" numCol="1" spcCol="0" rtlCol="0" fromWordArt="0" anchor="ctr" anchorCtr="0" forceAA="0" compatLnSpc="1">
+                        <a:prstTxWarp prst="textNoShape">
+                          <a:avLst/>
+                        </a:prstTxWarp>
+                        <a:noAutofit/>
+                      </wps:bodyPr>
+                    </wps:wsp>
+                  </a:graphicData>
+                </a:graphic>
+                <wp14:sizeRelH relativeFrom="margin">
+                  <wp14:pctWidth>0</wp14:pctWidth>
+                </wp14:sizeRelH>
+                <wp14:sizeRelV relativeFrom="margin">
+                  <wp14:pctHeight>0</wp14:pctHeight>
+                </wp14:sizeRelV>
+              </wp:anchor>
+            </w:drawing>
+          </mc:Choice>
+          <mc:Fallback>
+            <w:pict>
+              <v:rect id="2 Rectángulo" o:spid="_x0000_s1033" style="position:absolute;margin-left:110.7pt;margin-top:24.95pt;width:220.5pt;height:125.25pt;z-index:251664384;visibility:visible;mso-wrap-style:square;mso-width-percent:0;mso-height-percent:0;mso-wrap-distance-left:9pt;mso-wrap-distance-top:0;mso-wrap-distance-right:9pt;mso-wrap-distance-bottom:0;mso-position-horizontal:absolute;mso-position-horizontal-relative:text;mso-position-vertical:absolute;mso-position-vertical-relative:text;mso-width-percent:0;mso-height-percent:0;mso-width-relative:margin;mso-height-relative:margin;v-text-anchor:middle" o:gfxdata="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" fillcolor="white [3201]" strokecolor="#f79646 [3209]" strokeweight="2pt">
+                <v:textbox>
+                  <w:txbxContent>
+                    <w:p>
+                      <w:pPr>
+                        <w:spacing w:line="240" w:lineRule="auto"/>
+                        <w:rPr>
+                          <w:rFonts w:ascii="Times New Roman" w:hAnsi="Times New Roman" w:cs="Times New Roman"/>
+                          <w:sz w:val="24"/>
+                          <w:szCs w:val="24"/>
+                        </w:rPr>
+                      </w:pPr>
+                      <w:r>
+                        <w:rPr>
+                          <w:rFonts w:ascii="Times New Roman" w:hAnsi="Times New Roman" w:cs="Times New Roman"/>
+                          <w:sz w:val="24"/>
+                          <w:szCs w:val="24"/>
+                        </w:rPr>
+                        <w:t xml:space="preserve">                 while (</w:t>
+                      </w:r>
+                      <w:r>
+                        <w:rPr>
+                          <w:rFonts w:ascii="Times New Roman" w:hAnsi="Times New Roman" w:cs="Times New Roman"/>
+                          <w:sz w:val="24"/>
+                          <w:szCs w:val="24"/>
+                        </w:rPr>
+                        <w:t>expresión){</w:t>
+                      </w:r>
+                    </w:p>
+                    <w:p>
+                      <w:pPr>
+                        <w:spacing w:line="240" w:lineRule="auto"/>
+                        <w:rPr>
+                          <w:rFonts w:ascii="Times New Roman" w:hAnsi="Times New Roman" w:cs="Times New Roman"/>
+                          <w:sz w:val="24"/>
+                          <w:szCs w:val="24"/>
+                        </w:rPr>
+                      </w:pPr>
+                      <w:r>
+                        <w:rPr>
+                          <w:rFonts w:ascii="Times New Roman" w:hAnsi="Times New Roman" w:cs="Times New Roman"/>
+                          <w:sz w:val="24"/>
+                          <w:szCs w:val="24"/>
+                        </w:rPr>
+                        <w:t xml:space="preserve">                     sentencia-1;</w:t>
+                      </w:r>
+                    </w:p>
+                    <w:p>
+                      <w:pPr>
+                        <w:spacing w:line="240" w:lineRule="auto"/>
+                        <w:rPr>
+                          <w:rFonts w:ascii="Times New Roman" w:hAnsi="Times New Roman" w:cs="Times New Roman"/>
+                          <w:sz w:val="24"/>
+                          <w:szCs w:val="24"/>
+                        </w:rPr>
+                      </w:pPr>
+                      <w:r>
+                        <w:rPr>
+                          <w:rFonts w:ascii="Times New Roman" w:hAnsi="Times New Roman" w:cs="Times New Roman"/>
+                          <w:sz w:val="24"/>
+                          <w:szCs w:val="24"/>
+                        </w:rPr>
+                        <w:t xml:space="preserve">                     sentencia-2;</w:t>
+                      </w:r>
+                    </w:p>
+                    <w:p>
+                      <w:pPr>
+                        <w:spacing w:line="240" w:lineRule="auto"/>
+                        <w:rPr>
+                          <w:rFonts w:ascii="Times New Roman" w:hAnsi="Times New Roman" w:cs="Times New Roman"/>
+                          <w:sz w:val="24"/>
+                          <w:szCs w:val="24"/>
+                        </w:rPr>
+                      </w:pPr>
+                      <w:r>
+                        <w:rPr>
+                          <w:rFonts w:ascii="Times New Roman" w:hAnsi="Times New Roman" w:cs="Times New Roman"/>
+                          <w:sz w:val="24"/>
+                          <w:szCs w:val="24"/>
+                        </w:rPr>
+                        <w:t xml:space="preserve">                     sentencia-K</w:t>
+                      </w:r>
+                    </w:p>
+                    <w:p>
+                      <w:pPr>
+                        <w:spacing w:line="240" w:lineRule="auto"/>
+                        <w:rPr>
+                          <w:rFonts w:ascii="Times New Roman" w:hAnsi="Times New Roman" w:cs="Times New Roman"/>
+                          <w:sz w:val="24"/>
+                          <w:szCs w:val="24"/>
+                        </w:rPr>
+                      </w:pPr>
+                      <w:r>
+                        <w:rPr>
+                          <w:rFonts w:ascii="Times New Roman" w:hAnsi="Times New Roman" w:cs="Times New Roman"/>
+                          <w:sz w:val="24"/>
+                          <w:szCs w:val="24"/>
+                        </w:rPr>
+                        <w:t xml:space="preserve">               </w:t>
+                      </w:r>
+                      <w:r>
+                        <w:rPr>
+                          <w:rFonts w:ascii="Times New Roman" w:hAnsi="Times New Roman" w:cs="Times New Roman"/>
+                          <w:sz w:val="24"/>
+                          <w:szCs w:val="24"/>
+                        </w:rPr>
+                        <w:t xml:space="preserve">   </w:t>
+                      </w:r>
+                      <w:r>
+                        <w:rPr>
+                          <w:rFonts w:ascii="Times New Roman" w:hAnsi="Times New Roman" w:cs="Times New Roman"/>
+                          <w:sz w:val="24"/>
+                          <w:szCs w:val="24"/>
+                        </w:rPr>
+                        <w:t>}</w:t>
+                      </w:r>
+                    </w:p>
+                    <w:p>
+                      <w:pPr>
+                        <w:jc w:val="center"/>
+                      </w:pPr>
+                    </w:p>
+                  </w:txbxContent>
+                </v:textbox>
+              </v:rect>
+            </w:pict>
+          </mc:Fallback>
+        </mc:AlternateContent>
+      </w:r>
+    </w:p>
+    <w:p/>
+    <w:p/>
+    <w:p/>
+    <w:p/>
+    <w:p/>
+    <w:p>
+      <w:pPr>
+        <w:tabs>
+          <w:tab w:val="left" w:pos="2235"/>
+        </w:tabs>
+      </w:pPr>
+      <w:r>
+        <w:tab/>
+      </w:r>
+    </w:p>
+    <w:p>
+      <w:pPr>
+        <w:pStyle w:val="Citadestacada"/>
+        <w:rPr>
+          <w:i w:val="0"/>
+        </w:rPr>
+      </w:pPr>
+      <w:r>
+        <w:lastRenderedPageBreak/>
+        <w:tab/>
+      </w:r>
+      <w:r>
+        <w:rPr>
+          <w:i w:val="0"/>
+        </w:rPr>
+        <w:t>BUCLE FOR</w:t>
+      </w:r>
+    </w:p>
+    <w:p>
+      <w:pPr>
+        <w:tabs>
+          <w:tab w:val="left" w:pos="2235"/>
+        </w:tabs>
+        <w:spacing w:line="360" w:lineRule="auto"/>
+        <w:jc w:val="both"/>
+        <w:rPr>
+          <w:rFonts w:ascii="Times New Roman" w:hAnsi="Times New Roman" w:cs="Times New Roman"/>
+          <w:sz w:val="24"/>
+          <w:szCs w:val="24"/>
+        </w:rPr>
+      </w:pPr>
+      <w:r>
+        <w:rPr>
+          <w:rFonts w:ascii="Times New Roman" w:hAnsi="Times New Roman" w:cs="Times New Roman"/>
+          <w:sz w:val="24"/>
+          <w:szCs w:val="24"/>
+        </w:rPr>
+        <w:t xml:space="preserve">    El bucle for se utiliza para ejecutar un conjunto de sentencias un número determinado de veces el cual se fija en el interior del bucle.</w:t>
+      </w:r>
+    </w:p>
+    <w:p>
+      <w:pPr>
+        <w:tabs>
+          <w:tab w:val="left" w:pos="2235"/>
+        </w:tabs>
+        <w:spacing w:line="360" w:lineRule="auto"/>
+        <w:jc w:val="both"/>
+        <w:rPr>
+          <w:rFonts w:ascii="Times New Roman" w:hAnsi="Times New Roman" w:cs="Times New Roman"/>
+          <w:sz w:val="24"/>
+          <w:szCs w:val="24"/>
+        </w:rPr>
+      </w:pPr>
+      <w:r>
+        <w:rPr>
+          <w:rFonts w:ascii="Times New Roman" w:hAnsi="Times New Roman" w:cs="Times New Roman"/>
+          <w:sz w:val="24"/>
+          <w:szCs w:val="24"/>
+        </w:rPr>
+        <w:t xml:space="preserve">    La sintaxis del for es la siguiente:</w:t>
+      </w:r>
+    </w:p>
+    <w:p>
+      <w:pPr>
+        <w:tabs>
+          <w:tab w:val="left" w:pos="2235"/>
+        </w:tabs>
+        <w:spacing w:line="360" w:lineRule="auto"/>
+        <w:jc w:val="both"/>
+        <w:rPr>
+          <w:rFonts w:ascii="Times New Roman" w:hAnsi="Times New Roman" w:cs="Times New Roman"/>
+          <w:sz w:val="24"/>
+          <w:szCs w:val="24"/>
+        </w:rPr>
+      </w:pPr>
+      <w:r>
+        <w:rPr>
+          <w:rFonts w:ascii="Times New Roman" w:hAnsi="Times New Roman" w:cs="Times New Roman"/>
+          <w:noProof/>
+          <w:sz w:val="24"/>
+          <w:szCs w:val="24"/>
+          <w:lang w:eastAsia="es-ES"/>
+        </w:rPr>
+        <mc:AlternateContent>
+          <mc:Choice Requires="wps">
+            <w:drawing>
+              <wp:anchor distT="0" distB="0" distL="114300" distR="114300" simplePos="0" relativeHeight="251667456" behindDoc="0" locked="0" layoutInCell="1" allowOverlap="1" wp14:anchorId="2221B9C5" wp14:editId="02E07131">
+                <wp:simplePos x="0" y="0"/>
+                <wp:positionH relativeFrom="column">
+                  <wp:posOffset>1548765</wp:posOffset>
+                </wp:positionH>
+                <wp:positionV relativeFrom="paragraph">
+                  <wp:posOffset>33020</wp:posOffset>
+                </wp:positionV>
+                <wp:extent cx="2552700" cy="1533525"/>
+                <wp:effectExtent l="0" t="0" r="19050" b="28575"/>
+                <wp:wrapNone/>
+                <wp:docPr id="11" name="11 Rectángulo"/>
+                <wp:cNvGraphicFramePr/>
+                <a:graphic xmlns:a="http://schemas.openxmlformats.org/drawingml/2006/main">
+                  <a:graphicData uri="http://schemas.microsoft.com/office/word/2010/wordprocessingShape">
+                    <wps:wsp>
+                      <wps:cNvSpPr/>
+                      <wps:spPr>
+                        <a:xfrm>
+                          <a:off x="0" y="0"/>
+                          <a:ext cx="2552700" cy="1533525"/>
+                        </a:xfrm>
+                        <a:prstGeom prst="rect">
+                          <a:avLst/>
+                        </a:prstGeom>
+                      </wps:spPr>
+                      <wps:style>
+                        <a:lnRef idx="2">
+                          <a:schemeClr val="accent6"/>
+                        </a:lnRef>
+                        <a:fillRef idx="1">
+                          <a:schemeClr val="lt1"/>
+                        </a:fillRef>
+                        <a:effectRef idx="0">
+                          <a:schemeClr val="accent6"/>
+                        </a:effectRef>
+                        <a:fontRef idx="minor">
+                          <a:schemeClr val="dk1"/>
+                        </a:fontRef>
+                      </wps:style>
+                      <wps:txbx>
+                        <w:txbxContent>
+                          <w:p>
+                            <w:pPr>
+                              <w:spacing w:line="240" w:lineRule="auto"/>
+                              <w:jc w:val="center"/>
+                              <w:rPr>
+                                <w:rFonts w:ascii="Times New Roman" w:hAnsi="Times New Roman" w:cs="Times New Roman"/>
+                                <w:sz w:val="24"/>
+                              </w:rPr>
+                            </w:pPr>
+                            <w:r>
+                              <w:rPr>
+                                <w:rFonts w:ascii="Times New Roman" w:hAnsi="Times New Roman" w:cs="Times New Roman"/>
+                                <w:sz w:val="24"/>
+                              </w:rPr>
+                              <w:t>for (exp1;exp2;exp3</w:t>
+                            </w:r>
+                            <w:r>
+                              <w:rPr>
+                                <w:rFonts w:ascii="Times New Roman" w:hAnsi="Times New Roman" w:cs="Times New Roman"/>
+                                <w:sz w:val="24"/>
+                              </w:rPr>
+                              <w:t>) {</w:t>
+                            </w:r>
+                          </w:p>
+                          <w:p>
+                            <w:pPr>
+                              <w:spacing w:line="240" w:lineRule="auto"/>
+                              <w:rPr>
+                                <w:rFonts w:ascii="Times New Roman" w:hAnsi="Times New Roman" w:cs="Times New Roman"/>
+                                <w:sz w:val="24"/>
+                              </w:rPr>
+                            </w:pPr>
+                            <w:r>
+                              <w:rPr>
+                                <w:rFonts w:ascii="Times New Roman" w:hAnsi="Times New Roman" w:cs="Times New Roman"/>
+                                <w:sz w:val="24"/>
+                              </w:rPr>
+                              <w:t xml:space="preserve">                s</w:t>
+                            </w:r>
+                            <w:r>
+                              <w:rPr>
+                                <w:rFonts w:ascii="Times New Roman" w:hAnsi="Times New Roman" w:cs="Times New Roman"/>
+                                <w:sz w:val="24"/>
+                              </w:rPr>
+                              <w:t>entencia-1;</w:t>
+                            </w:r>
+                          </w:p>
+                          <w:p>
+                            <w:pPr>
+                              <w:spacing w:line="240" w:lineRule="auto"/>
+                              <w:ind w:firstLine="708"/>
+                              <w:rPr>
+                                <w:rFonts w:ascii="Times New Roman" w:hAnsi="Times New Roman" w:cs="Times New Roman"/>
+                                <w:sz w:val="24"/>
+                              </w:rPr>
+                            </w:pPr>
+                            <w:r>
+                              <w:rPr>
+                                <w:rFonts w:ascii="Times New Roman" w:hAnsi="Times New Roman" w:cs="Times New Roman"/>
+                                <w:sz w:val="24"/>
+                              </w:rPr>
+                              <w:t xml:space="preserve">    </w:t>
+                            </w:r>
+                            <w:r>
+                              <w:rPr>
+                                <w:rFonts w:ascii="Times New Roman" w:hAnsi="Times New Roman" w:cs="Times New Roman"/>
+                                <w:sz w:val="24"/>
+                              </w:rPr>
+                              <w:t>sentencia-2;</w:t>
+                            </w:r>
+                          </w:p>
+                          <w:p>
+                            <w:pPr>
+                              <w:spacing w:line="240" w:lineRule="auto"/>
+                              <w:rPr>
+                                <w:rFonts w:ascii="Times New Roman" w:hAnsi="Times New Roman" w:cs="Times New Roman"/>
+                                <w:sz w:val="24"/>
+                              </w:rPr>
+                            </w:pPr>
+                            <w:r>
+                              <w:rPr>
+                                <w:rFonts w:ascii="Times New Roman" w:hAnsi="Times New Roman" w:cs="Times New Roman"/>
+                                <w:sz w:val="24"/>
+                              </w:rPr>
+                              <w:t xml:space="preserve">                </w:t>
+                            </w:r>
+                            <w:r>
+                              <w:rPr>
+                                <w:rFonts w:ascii="Times New Roman" w:hAnsi="Times New Roman" w:cs="Times New Roman"/>
+                                <w:sz w:val="24"/>
+                              </w:rPr>
+                              <w:t>sentencia</w:t>
+                            </w:r>
+                            <w:r>
+                              <w:rPr>
+                                <w:rFonts w:ascii="Times New Roman" w:hAnsi="Times New Roman" w:cs="Times New Roman"/>
+                                <w:sz w:val="24"/>
+                              </w:rPr>
+                              <w:t>-K</w:t>
+                            </w:r>
+                            <w:r>
+                              <w:rPr>
+                                <w:rFonts w:ascii="Times New Roman" w:hAnsi="Times New Roman" w:cs="Times New Roman"/>
+                                <w:sz w:val="24"/>
+                              </w:rPr>
+                              <w:t>;</w:t>
+                            </w:r>
+                          </w:p>
+                          <w:p>
+                            <w:pPr>
+                              <w:spacing w:line="240" w:lineRule="auto"/>
+                              <w:rPr>
+                                <w:rFonts w:ascii="Times New Roman" w:hAnsi="Times New Roman" w:cs="Times New Roman"/>
+                                <w:sz w:val="24"/>
+                              </w:rPr>
+                            </w:pPr>
+                            <w:r>
+                              <w:rPr>
+                                <w:rFonts w:ascii="Times New Roman" w:hAnsi="Times New Roman" w:cs="Times New Roman"/>
+                                <w:sz w:val="24"/>
+                              </w:rPr>
+                              <w:t xml:space="preserve">            </w:t>
+                            </w:r>
+                            <w:r>
+                              <w:rPr>
+                                <w:rFonts w:ascii="Times New Roman" w:hAnsi="Times New Roman" w:cs="Times New Roman"/>
+                                <w:sz w:val="24"/>
+                              </w:rPr>
+                              <w:t xml:space="preserve"> </w:t>
+                            </w:r>
+                            <w:r>
+                              <w:rPr>
+                                <w:rFonts w:ascii="Times New Roman" w:hAnsi="Times New Roman" w:cs="Times New Roman"/>
+                                <w:sz w:val="24"/>
+                              </w:rPr>
+                              <w:t>}</w:t>
+                            </w:r>
+                          </w:p>
+                        </w:txbxContent>
+                      </wps:txbx>
+                      <wps:bodyPr rot="0" spcFirstLastPara="0" vertOverflow="overflow" horzOverflow="overflow" vert="horz" wrap="square" lIns="91440" tIns="45720" rIns="91440" bIns="45720" numCol="1" spcCol="0" rtlCol="0" fromWordArt="0" anchor="ctr" anchorCtr="0" forceAA="0" compatLnSpc="1">
+                        <a:prstTxWarp prst="textNoShape">
+                          <a:avLst/>
+                        </a:prstTxWarp>
+                        <a:noAutofit/>
+                      </wps:bodyPr>
+                    </wps:wsp>
+                  </a:graphicData>
+                </a:graphic>
+                <wp14:sizeRelV relativeFrom="margin">
+                  <wp14:pctHeight>0</wp14:pctHeight>
+                </wp14:sizeRelV>
+              </wp:anchor>
+            </w:drawing>
+          </mc:Choice>
+          <mc:Fallback>
+            <w:pict>
+              <v:rect id="11 Rectángulo" o:spid="_x0000_s1034" style="position:absolute;left:0;text-align:left;margin-left:121.95pt;margin-top:2.6pt;width:201pt;height:120.75pt;z-index:251667456;visibility:visible;mso-wrap-style:square;mso-height-percent:0;mso-wrap-distance-left:9pt;mso-wrap-distance-top:0;mso-wrap-distance-right:9pt;mso-wrap-distance-bottom:0;mso-position-horizontal:absolute;mso-position-horizontal-relative:text;mso-position-vertical:absolute;mso-position-vertical-relative:text;mso-height-percent:0;mso-height-relative:margin;v-text-anchor:middle" o:gfxdata="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" fillcolor="white [3201]" strokecolor="#f79646 [3209]" strokeweight="2pt">
+                <v:textbox>
+                  <w:txbxContent>
+                    <w:p>
+                      <w:pPr>
+                        <w:spacing w:line="240" w:lineRule="auto"/>
+                        <w:jc w:val="center"/>
+                        <w:rPr>
+                          <w:rFonts w:ascii="Times New Roman" w:hAnsi="Times New Roman" w:cs="Times New Roman"/>
+                          <w:sz w:val="24"/>
+                        </w:rPr>
+                      </w:pPr>
+                      <w:r>
+                        <w:rPr>
+                          <w:rFonts w:ascii="Times New Roman" w:hAnsi="Times New Roman" w:cs="Times New Roman"/>
+                          <w:sz w:val="24"/>
+                        </w:rPr>
+                        <w:t>for (exp1;exp2;exp3</w:t>
+                      </w:r>
+                      <w:r>
+                        <w:rPr>
+                          <w:rFonts w:ascii="Times New Roman" w:hAnsi="Times New Roman" w:cs="Times New Roman"/>
+                          <w:sz w:val="24"/>
+                        </w:rPr>
+                        <w:t>) {</w:t>
+                      </w:r>
+                    </w:p>
+                    <w:p>
+                      <w:pPr>
+                        <w:spacing w:line="240" w:lineRule="auto"/>
+                        <w:rPr>
+                          <w:rFonts w:ascii="Times New Roman" w:hAnsi="Times New Roman" w:cs="Times New Roman"/>
+                          <w:sz w:val="24"/>
+                        </w:rPr>
+                      </w:pPr>
+                      <w:r>
+                        <w:rPr>
+                          <w:rFonts w:ascii="Times New Roman" w:hAnsi="Times New Roman" w:cs="Times New Roman"/>
+                          <w:sz w:val="24"/>
+                        </w:rPr>
+                        <w:t xml:space="preserve">                s</w:t>
+                      </w:r>
+                      <w:r>
+                        <w:rPr>
+                          <w:rFonts w:ascii="Times New Roman" w:hAnsi="Times New Roman" w:cs="Times New Roman"/>
+                          <w:sz w:val="24"/>
+                        </w:rPr>
+                        <w:t>entencia-1;</w:t>
+                      </w:r>
+                    </w:p>
+                    <w:p>
+                      <w:pPr>
+                        <w:spacing w:line="240" w:lineRule="auto"/>
+                        <w:ind w:firstLine="708"/>
+                        <w:rPr>
+                          <w:rFonts w:ascii="Times New Roman" w:hAnsi="Times New Roman" w:cs="Times New Roman"/>
+                          <w:sz w:val="24"/>
+                        </w:rPr>
+                      </w:pPr>
+                      <w:r>
+                        <w:rPr>
+                          <w:rFonts w:ascii="Times New Roman" w:hAnsi="Times New Roman" w:cs="Times New Roman"/>
+                          <w:sz w:val="24"/>
+                        </w:rPr>
+                        <w:t xml:space="preserve">    </w:t>
+                      </w:r>
+                      <w:r>
+                        <w:rPr>
+                          <w:rFonts w:ascii="Times New Roman" w:hAnsi="Times New Roman" w:cs="Times New Roman"/>
+                          <w:sz w:val="24"/>
+                        </w:rPr>
+                        <w:t>sentencia-2;</w:t>
+                      </w:r>
+                    </w:p>
+                    <w:p>
+                      <w:pPr>
+                        <w:spacing w:line="240" w:lineRule="auto"/>
+                        <w:rPr>
+                          <w:rFonts w:ascii="Times New Roman" w:hAnsi="Times New Roman" w:cs="Times New Roman"/>
+                          <w:sz w:val="24"/>
+                        </w:rPr>
+                      </w:pPr>
+                      <w:r>
+                        <w:rPr>
+                          <w:rFonts w:ascii="Times New Roman" w:hAnsi="Times New Roman" w:cs="Times New Roman"/>
+                          <w:sz w:val="24"/>
+                        </w:rPr>
+                        <w:t xml:space="preserve">                </w:t>
+                      </w:r>
+                      <w:r>
+                        <w:rPr>
+                          <w:rFonts w:ascii="Times New Roman" w:hAnsi="Times New Roman" w:cs="Times New Roman"/>
+                          <w:sz w:val="24"/>
+                        </w:rPr>
+                        <w:t>sentencia</w:t>
+                      </w:r>
+                      <w:r>
+                        <w:rPr>
+                          <w:rFonts w:ascii="Times New Roman" w:hAnsi="Times New Roman" w:cs="Times New Roman"/>
+                          <w:sz w:val="24"/>
+                        </w:rPr>
+                        <w:t>-K</w:t>
+                      </w:r>
+                      <w:r>
+                        <w:rPr>
+                          <w:rFonts w:ascii="Times New Roman" w:hAnsi="Times New Roman" w:cs="Times New Roman"/>
+                          <w:sz w:val="24"/>
+                        </w:rPr>
+                        <w:t>;</w:t>
+                      </w:r>
+                    </w:p>
+                    <w:p>
+                      <w:pPr>
+                        <w:spacing w:line="240" w:lineRule="auto"/>
+                        <w:rPr>
+                          <w:rFonts w:ascii="Times New Roman" w:hAnsi="Times New Roman" w:cs="Times New Roman"/>
+                          <w:sz w:val="24"/>
+                        </w:rPr>
+                      </w:pPr>
+                      <w:r>
+                        <w:rPr>
+                          <w:rFonts w:ascii="Times New Roman" w:hAnsi="Times New Roman" w:cs="Times New Roman"/>
+                          <w:sz w:val="24"/>
+                        </w:rPr>
+                        <w:t xml:space="preserve">            </w:t>
+                      </w:r>
+                      <w:r>
+                        <w:rPr>
+                          <w:rFonts w:ascii="Times New Roman" w:hAnsi="Times New Roman" w:cs="Times New Roman"/>
+                          <w:sz w:val="24"/>
+                        </w:rPr>
+                        <w:t xml:space="preserve"> </w:t>
+                      </w:r>
+                      <w:r>
+                        <w:rPr>
+                          <w:rFonts w:ascii="Times New Roman" w:hAnsi="Times New Roman" w:cs="Times New Roman"/>
+                          <w:sz w:val="24"/>
+                        </w:rPr>
+                        <w:t>}</w:t>
+                      </w:r>
+                    </w:p>
+                  </w:txbxContent>
+                </v:textbox>
+              </v:rect>
+            </w:pict>
+          </mc:Fallback>
+        </mc:AlternateContent>
+      </w:r>
+      <w:r>
+        <w:rPr>
+          <w:rFonts w:ascii="Times New Roman" w:hAnsi="Times New Roman" w:cs="Times New Roman"/>
+          <w:noProof/>
+          <w:sz w:val="24"/>
+          <w:szCs w:val="24"/>
+          <w:lang w:eastAsia="es-ES"/>
+        </w:rPr>
+        <mc:AlternateContent>
+          <mc:Choice Requires="wps">
+            <w:drawing>
+              <wp:anchor distT="0" distB="0" distL="114300" distR="114300" simplePos="0" relativeHeight="251668480" behindDoc="0" locked="0" layoutInCell="1" allowOverlap="1" wp14:anchorId="45A043C0" wp14:editId="305403C7">
+                <wp:simplePos x="0" y="0"/>
+                <wp:positionH relativeFrom="column">
+                  <wp:posOffset>120015</wp:posOffset>
+                </wp:positionH>
+                <wp:positionV relativeFrom="paragraph">
+                  <wp:posOffset>42545</wp:posOffset>
+                </wp:positionV>
+                <wp:extent cx="904875" cy="352425"/>
+                <wp:effectExtent l="0" t="0" r="28575" b="28575"/>
+                <wp:wrapNone/>
+                <wp:docPr id="12" name="12 Rectángulo"/>
+                <wp:cNvGraphicFramePr/>
+                <a:graphic xmlns:a="http://schemas.openxmlformats.org/drawingml/2006/main">
+                  <a:graphicData uri="http://schemas.microsoft.com/office/word/2010/wordprocessingShape">
+                    <wps:wsp>
+                      <wps:cNvSpPr/>
+                      <wps:spPr>
+                        <a:xfrm>
+                          <a:off x="0" y="0"/>
+                          <a:ext cx="904875" cy="352425"/>
+                        </a:xfrm>
+                        <a:prstGeom prst="rect">
+                          <a:avLst/>
+                        </a:prstGeom>
+                      </wps:spPr>
+                      <wps:style>
+                        <a:lnRef idx="2">
+                          <a:schemeClr val="accent6"/>
+                        </a:lnRef>
+                        <a:fillRef idx="1">
+                          <a:schemeClr val="lt1"/>
+                        </a:fillRef>
+                        <a:effectRef idx="0">
+                          <a:schemeClr val="accent6"/>
+                        </a:effectRef>
+                        <a:fontRef idx="minor">
+                          <a:schemeClr val="dk1"/>
+                        </a:fontRef>
+                      </wps:style>
+                      <wps:txbx>
+                        <w:txbxContent>
+                          <w:p>
+                            <w:pPr>
+                              <w:jc w:val="center"/>
+                              <w:rPr>
+                                <w:rFonts w:ascii="Times New Roman" w:hAnsi="Times New Roman" w:cs="Times New Roman"/>
+                                <w:sz w:val="24"/>
+                              </w:rPr>
+                            </w:pPr>
+                            <w:r>
+                              <w:rPr>
+                                <w:rFonts w:ascii="Times New Roman" w:hAnsi="Times New Roman" w:cs="Times New Roman"/>
+                                <w:sz w:val="24"/>
+                              </w:rPr>
+                              <w:t>K = 3 ... ∞</w:t>
+                            </w:r>
+                          </w:p>
+                        </w:txbxContent>
+                      </wps:txbx>
+                      <wps:bodyPr rot="0" spcFirstLastPara="0" vertOverflow="overflow" horzOverflow="overflow" vert="horz" wrap="square" lIns="91440" tIns="45720" rIns="91440" bIns="45720" numCol="1" spcCol="0" rtlCol="0" fromWordArt="0" anchor="ctr" anchorCtr="0" forceAA="0" compatLnSpc="1">
+                        <a:prstTxWarp prst="textNoShape">
+                          <a:avLst/>
+                        </a:prstTxWarp>
+                        <a:noAutofit/>
+                      </wps:bodyPr>
+                    </wps:wsp>
+                  </a:graphicData>
+                </a:graphic>
+                <wp14:sizeRelH relativeFrom="margin">
+                  <wp14:pctWidth>0</wp14:pctWidth>
+                </wp14:sizeRelH>
+                <wp14:sizeRelV relativeFrom="margin">
+                  <wp14:pctHeight>0</wp14:pctHeight>
+                </wp14:sizeRelV>
+              </wp:anchor>
+            </w:drawing>
+          </mc:Choice>
+          <mc:Fallback>
+            <w:pict>
+              <v:rect id="12 Rectángulo" o:spid="_x0000_s1035" style="position:absolute;left:0;text-align:left;margin-left:9.45pt;margin-top:3.35pt;width:71.25pt;height:27.75pt;z-index:251668480;visibility:visible;mso-wrap-style:square;mso-width-percent:0;mso-height-percent:0;mso-wrap-distance-left:9pt;mso-wrap-distance-top:0;mso-wrap-distance-right:9pt;mso-wrap-distance-bottom:0;mso-position-horizontal:absolute;mso-position-horizontal-relative:text;mso-position-vertical:absolute;mso-position-vertical-relative:text;mso-width-percent:0;mso-height-percent:0;mso-width-relative:margin;mso-height-relative:margin;v-text-anchor:middle" o:gfxdata="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" fillcolor="white [3201]" strokecolor="#f79646 [3209]" strokeweight="2pt">
+                <v:textbox>
+                  <w:txbxContent>
+                    <w:p>
+                      <w:pPr>
+                        <w:jc w:val="center"/>
+                        <w:rPr>
+                          <w:rFonts w:ascii="Times New Roman" w:hAnsi="Times New Roman" w:cs="Times New Roman"/>
+                          <w:sz w:val="24"/>
+                        </w:rPr>
+                      </w:pPr>
+                      <w:r>
+                        <w:rPr>
+                          <w:rFonts w:ascii="Times New Roman" w:hAnsi="Times New Roman" w:cs="Times New Roman"/>
+                          <w:sz w:val="24"/>
+                        </w:rPr>
+                        <w:t>K = 3 ... ∞</w:t>
+                      </w:r>
+                    </w:p>
+                  </w:txbxContent>
+                </v:textbox>
+              </v:rect>
+            </w:pict>
+          </mc:Fallback>
+        </mc:AlternateContent>
+      </w:r>
+    </w:p>
+    <w:p>
+      <w:pPr>
+        <w:rPr>
+          <w:rFonts w:ascii="Times New Roman" w:hAnsi="Times New Roman" w:cs="Times New Roman"/>
+          <w:sz w:val="24"/>
+          <w:szCs w:val="24"/>
+        </w:rPr>
+      </w:pPr>
+    </w:p>
+    <w:p>
+      <w:pPr>
+        <w:rPr>
+          <w:rFonts w:ascii="Times New Roman" w:hAnsi="Times New Roman" w:cs="Times New Roman"/>
+          <w:sz w:val="24"/>
+          <w:szCs w:val="24"/>
+        </w:rPr>
+      </w:pPr>
+    </w:p>
+    <w:p>
+      <w:pPr>
+        <w:rPr>
+          <w:rFonts w:ascii="Times New Roman" w:hAnsi="Times New Roman" w:cs="Times New Roman"/>
+          <w:sz w:val="24"/>
+          <w:szCs w:val="24"/>
+        </w:rPr>
+      </w:pPr>
+    </w:p>
+    <w:p>
+      <w:pPr>
+        <w:rPr>
+          <w:rFonts w:ascii="Times New Roman" w:hAnsi="Times New Roman" w:cs="Times New Roman"/>
+          <w:sz w:val="24"/>
+          <w:szCs w:val="24"/>
+        </w:rPr>
+      </w:pPr>
+    </w:p>
+    <w:p>
+      <w:pPr>
+        <w:spacing w:line="360" w:lineRule="auto"/>
+        <w:jc w:val="both"/>
+        <w:rPr>
+          <w:rFonts w:ascii="Times New Roman" w:hAnsi="Times New Roman" w:cs="Times New Roman"/>
+          <w:sz w:val="24"/>
+          <w:szCs w:val="24"/>
+        </w:rPr>
+      </w:pPr>
+      <w:r>
+        <w:rPr>
+          <w:rFonts w:ascii="Times New Roman" w:hAnsi="Times New Roman" w:cs="Times New Roman"/>
+          <w:sz w:val="24"/>
+          <w:szCs w:val="24"/>
+        </w:rPr>
+        <w:t xml:space="preserve">     Pueden omitirse cualquier de las tres expresiones del bucle for, pero los puntos y coma deben </w:t>
+      </w:r>
+      <w:r>
+        <w:rPr>
+          <w:rFonts w:ascii="Times New Roman" w:hAnsi="Times New Roman" w:cs="Times New Roman"/>
+          <w:sz w:val="24"/>
+          <w:szCs w:val="24"/>
+        </w:rPr>
+        <w:t>permanecer. Las expresiones exp1 y exp3 son asignaciones mientras exp2 es una expresión condicional. En el caso de que no exista exp2 se considera que la condición es siempre cierta.</w:t>
+      </w:r>
+    </w:p>
+    <w:p>
+      <w:pPr>
+        <w:spacing w:line="360" w:lineRule="auto"/>
+        <w:jc w:val="both"/>
+        <w:rPr>
+          <w:rFonts w:ascii="Times New Roman" w:hAnsi="Times New Roman" w:cs="Times New Roman"/>
+          <w:sz w:val="24"/>
+          <w:szCs w:val="24"/>
+        </w:rPr>
+      </w:pPr>
+      <w:r>
+        <w:rPr>
+          <w:rFonts w:ascii="Times New Roman" w:hAnsi="Times New Roman" w:cs="Times New Roman"/>
+          <w:sz w:val="24"/>
+          <w:szCs w:val="24"/>
+        </w:rPr>
+        <w:t xml:space="preserve">    La exp1 se utiliza para inicializar la variable que controla el bucle, con exp2 controlamos la permanencia en el bucle y con exp3 realizamos modificaciones sobre la variable que controla el bucle para poder llegar a salir de éste.</w:t>
+      </w:r>
+    </w:p>
+    <w:p>
+      <w:pPr>
+        <w:spacing w:line="360" w:lineRule="auto"/>
+        <w:jc w:val="both"/>
+        <w:rPr>
+          <w:rFonts w:ascii="Times New Roman" w:hAnsi="Times New Roman" w:cs="Times New Roman"/>
+          <w:sz w:val="24"/>
+          <w:szCs w:val="24"/>
+        </w:rPr>
+      </w:pPr>
+      <w:r>
+        <w:rPr>
+          <w:rFonts w:ascii="Times New Roman" w:hAnsi="Times New Roman" w:cs="Times New Roman"/>
+          <w:noProof/>
+          <w:sz w:val="24"/>
+          <w:szCs w:val="24"/>
+          <w:lang w:eastAsia="es-ES"/>
+        </w:rPr>
+        <mc:AlternateContent>
+          <mc:Choice Requires="wps">
+            <w:drawing>
+              <wp:anchor distT="0" distB="0" distL="114300" distR="114300" simplePos="0" relativeHeight="251669504" behindDoc="0" locked="0" layoutInCell="1" allowOverlap="1" wp14:anchorId="47A0B92C" wp14:editId="7BECA8D8">
+                <wp:simplePos x="0" y="0"/>
+                <wp:positionH relativeFrom="column">
+                  <wp:posOffset>1853565</wp:posOffset>
+                </wp:positionH>
+                <wp:positionV relativeFrom="paragraph">
+                  <wp:posOffset>607060</wp:posOffset>
+                </wp:positionV>
+                <wp:extent cx="2447925" cy="285750"/>
+                <wp:effectExtent l="0" t="0" r="28575" b="19050"/>
+                <wp:wrapNone/>
+                <wp:docPr id="13" name="13 Rectángulo"/>
+                <wp:cNvGraphicFramePr/>
+                <a:graphic xmlns:a="http://schemas.openxmlformats.org/drawingml/2006/main">
+                  <a:graphicData uri="http://schemas.microsoft.com/office/word/2010/wordprocessingShape">
+                    <wps:wsp>
+                      <wps:cNvSpPr/>
+                      <wps:spPr>
+                        <a:xfrm>
+                          <a:off x="0" y="0"/>
+                          <a:ext cx="2447925" cy="285750"/>
+                        </a:xfrm>
+                        <a:prstGeom prst="rect">
+                          <a:avLst/>
+                        </a:prstGeom>
+                      </wps:spPr>
+                      <wps:style>
+                        <a:lnRef idx="2">
+                          <a:schemeClr val="accent6"/>
+                        </a:lnRef>
+                        <a:fillRef idx="1">
+                          <a:schemeClr val="lt1"/>
+                        </a:fillRef>
+                        <a:effectRef idx="0">
+                          <a:schemeClr val="accent6"/>
+                        </a:effectRef>
+                        <a:fontRef idx="minor">
+                          <a:schemeClr val="dk1"/>
+                        </a:fontRef>
+                      </wps:style>
+                      <wps:txbx>
+                        <w:txbxContent>
+                          <w:p>
+                            <w:pPr>
+                              <w:jc w:val="center"/>
+                              <w:rPr>
+                                <w:rFonts w:ascii="Times New Roman" w:hAnsi="Times New Roman" w:cs="Times New Roman"/>
+                                <w:sz w:val="24"/>
+                              </w:rPr>
+                            </w:pPr>
+                            <w:r>
+                              <w:rPr>
+                                <w:rFonts w:ascii="Times New Roman" w:hAnsi="Times New Roman" w:cs="Times New Roman"/>
+                                <w:sz w:val="24"/>
+                              </w:rPr>
+                              <w:t xml:space="preserve">Real [] </w:t>
+                            </w:r>
+                            <w:r>
+                              <w:rPr>
+                                <w:rFonts w:ascii="Times New Roman" w:hAnsi="Times New Roman" w:cs="Times New Roman"/>
+                                <w:sz w:val="24"/>
+                              </w:rPr>
+                              <w:t>nu</w:t>
+                            </w:r>
+                            <w:r>
+                              <w:rPr>
+                                <w:rFonts w:ascii="Times New Roman" w:hAnsi="Times New Roman" w:cs="Times New Roman"/>
+                                <w:sz w:val="24"/>
+                              </w:rPr>
+                              <w:t>meros = exp1:exp2:exp3</w:t>
+                            </w:r>
+                          </w:p>
+                        </w:txbxContent>
+                      </wps:txbx>
+                      <wps:bodyPr rot="0" spcFirstLastPara="0" vertOverflow="overflow" horzOverflow="overflow" vert="horz" wrap="square" lIns="91440" tIns="45720" rIns="91440" bIns="45720" numCol="1" spcCol="0" rtlCol="0" fromWordArt="0" anchor="ctr" anchorCtr="0" forceAA="0" compatLnSpc="1">
+                        <a:prstTxWarp prst="textNoShape">
+                          <a:avLst/>
+                        </a:prstTxWarp>
+                        <a:noAutofit/>
+                      </wps:bodyPr>
+                    </wps:wsp>
+                  </a:graphicData>
+                </a:graphic>
+                <wp14:sizeRelH relativeFrom="margin">
+                  <wp14:pctWidth>0</wp14:pctWidth>
+                </wp14:sizeRelH>
+                <wp14:sizeRelV relativeFrom="margin">
+                  <wp14:pctHeight>0</wp14:pctHeight>
+                </wp14:sizeRelV>
+              </wp:anchor>
+            </w:drawing>
+          </mc:Choice>
+          <mc:Fallback>
+            <w:pict>
+              <v:rect id="13 Rectángulo" o:spid="_x0000_s1036" style="position:absolute;left:0;text-align:left;margin-left:145.95pt;margin-top:47.8pt;width:192.75pt;height:22.5pt;z-index:251669504;visibility:visible;mso-wrap-style:square;mso-width-percent:0;mso-height-percent:0;mso-wrap-distance-left:9pt;mso-wrap-distance-top:0;mso-wrap-distance-right:9pt;mso-wrap-distance-bottom:0;mso-position-horizontal:absolute;mso-position-horizontal-relative:text;mso-position-vertical:absolute;mso-position-vertical-relative:text;mso-width-percent:0;mso-height-percent:0;mso-width-relative:margin;mso-height-relative:margin;v-text-anchor:middle" o:gfxdata="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" fillcolor="white [3201]" strokecolor="#f79646 [3209]" strokeweight="2pt">
+                <v:textbox>
+                  <w:txbxContent>
+                    <w:p>
+                      <w:pPr>
+                        <w:jc w:val="center"/>
+                        <w:rPr>
+                          <w:rFonts w:ascii="Times New Roman" w:hAnsi="Times New Roman" w:cs="Times New Roman"/>
+                          <w:sz w:val="24"/>
+                        </w:rPr>
+                      </w:pPr>
+                      <w:r>
+                        <w:rPr>
+                          <w:rFonts w:ascii="Times New Roman" w:hAnsi="Times New Roman" w:cs="Times New Roman"/>
+                          <w:sz w:val="24"/>
+                        </w:rPr>
+                        <w:t xml:space="preserve">Real [] </w:t>
+                      </w:r>
+                      <w:r>
+                        <w:rPr>
+                          <w:rFonts w:ascii="Times New Roman" w:hAnsi="Times New Roman" w:cs="Times New Roman"/>
+                          <w:sz w:val="24"/>
+                        </w:rPr>
+                        <w:t>nu</w:t>
+                      </w:r>
+                      <w:r>
+                        <w:rPr>
+                          <w:rFonts w:ascii="Times New Roman" w:hAnsi="Times New Roman" w:cs="Times New Roman"/>
+                          <w:sz w:val="24"/>
+                        </w:rPr>
+                        <w:t>meros = exp1:exp2:exp3</w:t>
+                      </w:r>
+                    </w:p>
+                  </w:txbxContent>
+                </v:textbox>
+              </v:rect>
+            </w:pict>
+          </mc:Fallback>
+        </mc:AlternateContent>
+      </w:r>
+      <w:r>
+        <w:rPr>
+          <w:rFonts w:ascii="Times New Roman" w:hAnsi="Times New Roman" w:cs="Times New Roman"/>
+          <w:sz w:val="24"/>
+          <w:szCs w:val="24"/>
+        </w:rPr>
+        <w:t xml:space="preserve">   Además tendremos un bucle for implícito el cual nos va permitir </w:t>
+      </w:r>
+      <w:r>
+        <w:rPr>
+          <w:rFonts w:ascii="Times New Roman" w:hAnsi="Times New Roman" w:cs="Times New Roman"/>
+          <w:sz w:val="24"/>
+          <w:szCs w:val="24"/>
+        </w:rPr>
+        <w:t>crear vectores con un conjunto determinados de números.  Su sintaxis será la siguiente:</w:t>
+      </w:r>
+    </w:p>
+    <w:p>
+      <w:pPr>
+        <w:spacing w:line="360" w:lineRule="auto"/>
+        <w:jc w:val="both"/>
+        <w:rPr>
+          <w:rFonts w:ascii="Times New Roman" w:hAnsi="Times New Roman" w:cs="Times New Roman"/>
+          <w:sz w:val="24"/>
+          <w:szCs w:val="24"/>
+        </w:rPr>
+      </w:pPr>
+      <w:r>
+        <w:rPr>
+          <w:rFonts w:ascii="Times New Roman" w:hAnsi="Times New Roman" w:cs="Times New Roman"/>
+          <w:sz w:val="24"/>
+          <w:szCs w:val="24"/>
+        </w:rPr>
+        <w:t xml:space="preserve">    </w:t>
+      </w:r>
+    </w:p>
+    <w:p>
+      <w:pPr>
+        <w:spacing w:line="360" w:lineRule="auto"/>
+        <w:jc w:val="both"/>
+        <w:rPr>
+          <w:rFonts w:ascii="Times New Roman" w:hAnsi="Times New Roman" w:cs="Times New Roman"/>
+          <w:sz w:val="24"/>
+          <w:szCs w:val="24"/>
+        </w:rPr>
+      </w:pPr>
+      <w:r>
+        <w:rPr>
+          <w:rFonts w:ascii="Times New Roman" w:hAnsi="Times New Roman" w:cs="Times New Roman"/>
+          <w:sz w:val="24"/>
+          <w:szCs w:val="24"/>
+        </w:rPr>
+        <w:t xml:space="preserve">   La exp1 nos indica en que número se empieza, exp2 el incremento que se va a realizar, y exp3 hasta que número vamos a llegar. Exp2 se puede obviar </w:t>
+      </w:r>
+      <w:r>
+        <w:rPr>
+          <w:rFonts w:ascii="Times New Roman" w:hAnsi="Times New Roman" w:cs="Times New Roman"/>
+          <w:sz w:val="24"/>
+          <w:szCs w:val="24"/>
+        </w:rPr>
+        <w:t>y en dicho caso el incremento será uno en uno.</w:t>
+      </w:r>
+      <w:bookmarkStart w:id="0" w:name="_GoBack"/>
+      <w:bookmarkEnd w:id="0"/>
     </w:p>
     <w:sectPr>
       <w:footerReference w:type="default" r:id="rId12"/>
@@ -5561,7 +7083,7 @@
           <w:rPr>
             <w:noProof/>
           </w:rPr>
-          <w:t>1</w:t>
+          <w:t>8</w:t>
         </w:r>
         <w:r>
           <w:fldChar w:fldCharType="end"/>
@@ -6885,530 +8407,6 @@
 </w:styles>
 </file>
 
-<file path=word/glossary/document.xml><?xml version="1.0" encoding="utf-8"?>
-<w:glossaryDocument xmlns:wpc="http://schemas.microsoft.com/office/word/2010/wordprocessingCanvas" xmlns:mc="http://schemas.openxmlformats.org/markup-compatibility/2006" xmlns:o="urn:schemas-microsoft-com:office:office" xmlns:r="http://schemas.openxmlformats.org/officeDocument/2006/relationships" xmlns:m="http://schemas.openxmlformats.org/officeDocument/2006/math" xmlns:v="urn:schemas-microsoft-com:vml" xmlns:wp14="http://schemas.microsoft.com/office/word/2010/wordprocessingDrawing" xmlns:wp="http://schemas.openxmlformats.org/drawingml/2006/wordprocessingDrawing" xmlns:w10="urn:schemas-microsoft-com:office:word" xmlns:w="http://schemas.openxmlformats.org/wordprocessingml/2006/main" xmlns:w14="http://schemas.microsoft.com/office/word/2010/wordml" xmlns:wpg="http://schemas.microsoft.com/office/word/2010/wordprocessingGroup" xmlns:wpi="http://schemas.microsoft.com/office/word/2010/wordprocessingInk" xmlns:wne="http://schemas.microsoft.com/office/word/2006/wordml" xmlns:wps="http://schemas.microsoft.com/office/word/2010/wordprocessingShape" mc:Ignorable="w14 wp14"/>
-</file>
-
-<file path=word/glossary/fontTable.xml><?xml version="1.0" encoding="utf-8"?>
-<w:fonts xmlns:mc="http://schemas.openxmlformats.org/markup-compatibility/2006" xmlns:r="http://schemas.openxmlformats.org/officeDocument/2006/relationships" xmlns:w="http://schemas.openxmlformats.org/wordprocessingml/2006/main" xmlns:w14="http://schemas.microsoft.com/office/word/2010/wordml" mc:Ignorable="w14">
-  <w:font w:name="Symbol">
-    <w:panose1 w:val="05050102010706020507"/>
-    <w:charset w:val="02"/>
-    <w:family w:val="roman"/>
-    <w:pitch w:val="variable"/>
-    <w:sig w:usb0="00000000" w:usb1="10000000" w:usb2="00000000" w:usb3="00000000" w:csb0="80000000" w:csb1="00000000"/>
-  </w:font>
-  <w:font w:name="Times New Roman">
-    <w:panose1 w:val="02020603050405020304"/>
-    <w:charset w:val="00"/>
-    <w:family w:val="roman"/>
-    <w:pitch w:val="variable"/>
-    <w:sig w:usb0="E0002AFF" w:usb1="C0007841" w:usb2="00000009" w:usb3="00000000" w:csb0="000001FF" w:csb1="00000000"/>
-  </w:font>
-  <w:font w:name="Courier New">
-    <w:panose1 w:val="02070309020205020404"/>
-    <w:charset w:val="00"/>
-    <w:family w:val="modern"/>
-    <w:pitch w:val="fixed"/>
-    <w:sig w:usb0="E0002AFF" w:usb1="C0007843" w:usb2="00000009" w:usb3="00000000" w:csb0="000001FF" w:csb1="00000000"/>
-  </w:font>
-  <w:font w:name="Wingdings">
-    <w:panose1 w:val="05000000000000000000"/>
-    <w:charset w:val="02"/>
-    <w:family w:val="auto"/>
-    <w:pitch w:val="variable"/>
-    <w:sig w:usb0="00000000" w:usb1="10000000" w:usb2="00000000" w:usb3="00000000" w:csb0="80000000" w:csb1="00000000"/>
-  </w:font>
-  <w:font w:name="Calibri">
-    <w:panose1 w:val="020F0502020204030204"/>
-    <w:charset w:val="00"/>
-    <w:family w:val="swiss"/>
-    <w:pitch w:val="variable"/>
-    <w:sig w:usb0="E10002FF" w:usb1="4000ACFF" w:usb2="00000009" w:usb3="00000000" w:csb0="0000019F" w:csb1="00000000"/>
-  </w:font>
-  <w:font w:name="Cambria">
-    <w:panose1 w:val="02040503050406030204"/>
-    <w:charset w:val="00"/>
-    <w:family w:val="roman"/>
-    <w:pitch w:val="variable"/>
-    <w:sig w:usb0="E00002FF" w:usb1="400004FF" w:usb2="00000000" w:usb3="00000000" w:csb0="0000019F" w:csb1="00000000"/>
-  </w:font>
-  <w:font w:name="Tahoma">
-    <w:panose1 w:val="020B0604030504040204"/>
-    <w:charset w:val="00"/>
-    <w:family w:val="swiss"/>
-    <w:pitch w:val="variable"/>
-    <w:sig w:usb0="E1002EFF" w:usb1="C000605B" w:usb2="00000029" w:usb3="00000000" w:csb0="000101FF" w:csb1="00000000"/>
-  </w:font>
-  <w:font w:name="Corbel">
-    <w:panose1 w:val="020B0503020204020204"/>
-    <w:charset w:val="00"/>
-    <w:family w:val="swiss"/>
-    <w:pitch w:val="variable"/>
-    <w:sig w:usb0="A00002EF" w:usb1="4000A44B" w:usb2="00000000" w:usb3="00000000" w:csb0="0000019F" w:csb1="00000000"/>
-  </w:font>
-</w:fonts>
-</file>
-
-<file path=word/glossary/settings.xml><?xml version="1.0" encoding="utf-8"?>
-<w:settings xmlns:mc="http://schemas.openxmlformats.org/markup-compatibility/2006" xmlns:o="urn:schemas-microsoft-com:office:office" xmlns:r="http://schemas.openxmlformats.org/officeDocument/2006/relationships" xmlns:m="http://schemas.openxmlformats.org/officeDocument/2006/math" xmlns:v="urn:schemas-microsoft-com:vml" xmlns:w10="urn:schemas-microsoft-com:office:word" xmlns:w="http://schemas.openxmlformats.org/wordprocessingml/2006/main" xmlns:w14="http://schemas.microsoft.com/office/word/2010/wordml" xmlns:sl="http://schemas.openxmlformats.org/schemaLibrary/2006/main" mc:Ignorable="w14">
-  <w:view w:val="normal"/>
-  <w:defaultTabStop w:val="708"/>
-  <w:hyphenationZone w:val="425"/>
-  <w:characterSpacingControl w:val="doNotCompress"/>
-  <w:compat>
-    <w:useFELayout/>
-    <w:compatSetting w:name="compatibilityMode" w:uri="http://schemas.microsoft.com/office/word" w:val="14"/>
-    <w:compatSetting w:name="overrideTableStyleFontSizeAndJustification" w:uri="http://schemas.microsoft.com/office/word" w:val="1"/>
-    <w:compatSetting w:name="enableOpenTypeFeatures" w:uri="http://schemas.microsoft.com/office/word" w:val="1"/>
-    <w:compatSetting w:name="doNotFlipMirrorIndents" w:uri="http://schemas.microsoft.com/office/word" w:val="1"/>
-  </w:compat>
-  <w:rsids>
-    <w:rsidRoot w:val="007B1EFD"/>
-    <w:rsid w:val="007B1EFD"/>
-    <w:rsid w:val="00DE642B"/>
-  </w:rsids>
-  <m:mathPr>
-    <m:mathFont m:val="Cambria Math"/>
-    <m:brkBin m:val="before"/>
-    <m:brkBinSub m:val="--"/>
-    <m:smallFrac m:val="0"/>
-    <m:dispDef/>
-    <m:lMargin m:val="0"/>
-    <m:rMargin m:val="0"/>
-    <m:defJc m:val="centerGroup"/>
-    <m:wrapIndent m:val="1440"/>
-    <m:intLim m:val="subSup"/>
-    <m:naryLim m:val="undOvr"/>
-  </m:mathPr>
-  <w:themeFontLang w:val="es-ES"/>
-  <w:clrSchemeMapping w:bg1="light1" w:t1="dark1" w:bg2="light2" w:t2="dark2" w:accent1="accent1" w:accent2="accent2" w:accent3="accent3" w:accent4="accent4" w:accent5="accent5" w:accent6="accent6" w:hyperlink="hyperlink" w:followedHyperlink="followedHyperlink"/>
-  <w:decimalSymbol w:val=","/>
-  <w:listSeparator w:val=";"/>
-</w:settings>
-</file>
-
-<file path=word/glossary/styles.xml><?xml version="1.0" encoding="utf-8"?>
-<w:styles xmlns:mc="http://schemas.openxmlformats.org/markup-compatibility/2006" xmlns:r="http://schemas.openxmlformats.org/officeDocument/2006/relationships" xmlns:w="http://schemas.openxmlformats.org/wordprocessingml/2006/main" xmlns:w14="http://schemas.microsoft.com/office/word/2010/wordml" mc:Ignorable="w14">
-  <w:docDefaults>
-    <w:rPrDefault>
-      <w:rPr>
-        <w:rFonts w:asciiTheme="minorHAnsi" w:eastAsiaTheme="minorEastAsia" w:hAnsiTheme="minorHAnsi" w:cstheme="minorBidi"/>
-        <w:sz w:val="22"/>
-        <w:szCs w:val="22"/>
-        <w:lang w:val="es-ES" w:eastAsia="es-ES" w:bidi="ar-SA"/>
-      </w:rPr>
-    </w:rPrDefault>
-    <w:pPrDefault>
-      <w:pPr>
-        <w:spacing w:after="200" w:line="276" w:lineRule="auto"/>
-      </w:pPr>
-    </w:pPrDefault>
-  </w:docDefaults>
-  <w:latentStyles w:defLockedState="0" w:defUIPriority="99" w:defSemiHidden="1" w:defUnhideWhenUsed="1" w:defQFormat="0" w:count="267">
-    <w:lsdException w:name="Normal" w:semiHidden="0" w:uiPriority="0" w:unhideWhenUsed="0" w:qFormat="1"/>
-    <w:lsdException w:name="heading 1" w:semiHidden="0" w:uiPriority="9" w:unhideWhenUsed="0" w:qFormat="1"/>
-    <w:lsdException w:name="heading 2" w:uiPriority="9" w:qFormat="1"/>
-    <w:lsdException w:name="heading 3" w:uiPriority="9" w:qFormat="1"/>
-    <w:lsdException w:name="heading 4" w:uiPriority="9" w:qFormat="1"/>
-    <w:lsdException w:name="heading 5" w:uiPriority="9" w:qFormat="1"/>
-    <w:lsdException w:name="heading 6" w:uiPriority="9" w:qFormat="1"/>
-    <w:lsdException w:name="heading 7" w:uiPriority="9" w:qFormat="1"/>
-    <w:lsdException w:name="heading 8" w:uiPriority="9" w:qFormat="1"/>
-    <w:lsdException w:name="heading 9" w:uiPriority="9" w:qFormat="1"/>
-    <w:lsdException w:name="toc 1" w:uiPriority="39"/>
-    <w:lsdException w:name="toc 2" w:uiPriority="39"/>
-    <w:lsdException w:name="toc 3" w:uiPriority="39"/>
-    <w:lsdException w:name="toc 4" w:uiPriority="39"/>
-    <w:lsdException w:name="toc 5" w:uiPriority="39"/>
-    <w:lsdException w:name="toc 6" w:uiPriority="39"/>
-    <w:lsdException w:name="toc 7" w:uiPriority="39"/>
-    <w:lsdException w:name="toc 8" w:uiPriority="39"/>
-    <w:lsdException w:name="toc 9" w:uiPriority="39"/>
-    <w:lsdException w:name="caption" w:uiPriority="35" w:qFormat="1"/>
-    <w:lsdException w:name="Title" w:semiHidden="0" w:uiPriority="10" w:unhideWhenUsed="0" w:qFormat="1"/>
-    <w:lsdException w:name="Default Paragraph Font" w:uiPriority="1"/>
-    <w:lsdException w:name="Subtitle" w:semiHidden="0" w:uiPriority="11" w:unhideWhenUsed="0" w:qFormat="1"/>
-    <w:lsdException w:name="Strong" w:semiHidden="0" w:uiPriority="22" w:unhideWhenUsed="0" w:qFormat="1"/>
-    <w:lsdException w:name="Emphasis" w:semiHidden="0" w:uiPriority="20" w:unhideWhenUsed="0" w:qFormat="1"/>
-    <w:lsdException w:name="Table Grid" w:semiHidden="0" w:uiPriority="59" w:unhideWhenUsed="0"/>
-    <w:lsdException w:name="Placeholder Text" w:unhideWhenUsed="0"/>
-    <w:lsdException w:name="No Spacing" w:semiHidden="0" w:uiPriority="1" w:unhideWhenUsed="0" w:qFormat="1"/>
-    <w:lsdException w:name="Light Shading" w:semiHidden="0" w:uiPriority="60" w:unhideWhenUsed="0"/>
-    <w:lsdException w:name="Light List" w:semiHidden="0" w:uiPriority="61" w:unhideWhenUsed="0"/>
-    <w:lsdException w:name="Light Grid" w:semiHidden="0" w:uiPriority="62" w:unhideWhenUsed="0"/>
-    <w:lsdException w:name="Medium Shading 1" w:semiHidden="0" w:uiPriority="63" w:unhideWhenUsed="0"/>
-    <w:lsdException w:name="Medium Shading 2" w:semiHidden="0" w:uiPriority="64" w:unhideWhenUsed="0"/>
-    <w:lsdException w:name="Medium List 1" w:semiHidden="0" w:uiPriority="65" w:unhideWhenUsed="0"/>
-    <w:lsdException w:name="Medium List 2" w:semiHidden="0" w:uiPriority="66" w:unhideWhenUsed="0"/>
-    <w:lsdException w:name="Medium Grid 1" w:semiHidden="0" w:uiPriority="67" w:unhideWhenUsed="0"/>
-    <w:lsdException w:name="Medium Grid 2" w:semiHidden="0" w:uiPriority="68" w:unhideWhenUsed="0"/>
-    <w:lsdException w:name="Medium Grid 3" w:semiHidden="0" w:uiPriority="69" w:unhideWhenUsed="0"/>
-    <w:lsdException w:name="Dark List" w:semiHidden="0" w:uiPriority="70" w:unhideWhenUsed="0"/>
-    <w:lsdException w:name="Colorful Shading" w:semiHidden="0" w:uiPriority="71" w:unhideWhenUsed="0"/>
-    <w:lsdException w:name="Colorful List" w:semiHidden="0" w:uiPriority="72" w:unhideWhenUsed="0"/>
-    <w:lsdException w:name="Colorful Grid" w:semiHidden="0" w:uiPriority="73" w:unhideWhenUsed="0"/>
-    <w:lsdException w:name="Light Shading Accent 1" w:semiHidden="0" w:uiPriority="60" w:unhideWhenUsed="0"/>
-    <w:lsdException w:name="Light List Accent 1" w:semiHidden="0" w:uiPriority="61" w:unhideWhenUsed="0"/>
-    <w:lsdException w:name="Light Grid Accent 1" w:semiHidden="0" w:uiPriority="62" w:unhideWhenUsed="0"/>
-    <w:lsdException w:name="Medium Shading 1 Accent 1" w:semiHidden="0" w:uiPriority="63" w:unhideWhenUsed="0"/>
-    <w:lsdException w:name="Medium Shading 2 Accent 1" w:semiHidden="0" w:uiPriority="64" w:unhideWhenUsed="0"/>
-    <w:lsdException w:name="Medium List 1 Accent 1" w:semiHidden="0" w:uiPriority="65" w:unhideWhenUsed="0"/>
-    <w:lsdException w:name="Revision" w:unhideWhenUsed="0"/>
-    <w:lsdException w:name="List Paragraph" w:semiHidden="0" w:uiPriority="34" w:unhideWhenUsed="0" w:qFormat="1"/>
-    <w:lsdException w:name="Quote" w:semiHidden="0" w:uiPriority="29" w:unhideWhenUsed="0" w:qFormat="1"/>
-    <w:lsdException w:name="Intense Quote" w:semiHidden="0" w:uiPriority="30" w:unhideWhenUsed="0" w:qFormat="1"/>
-    <w:lsdException w:name="Medium List 2 Accent 1" w:semiHidden="0" w:uiPriority="66" w:unhideWhenUsed="0"/>
-    <w:lsdException w:name="Medium Grid 1 Accent 1" w:semiHidden="0" w:uiPriority="67" w:unhideWhenUsed="0"/>
-    <w:lsdException w:name="Medium Grid 2 Accent 1" w:semiHidden="0" w:uiPriority="68" w:unhideWhenUsed="0"/>
-    <w:lsdException w:name="Medium Grid 3 Accent 1" w:semiHidden="0" w:uiPriority="69" w:unhideWhenUsed="0"/>
-    <w:lsdException w:name="Dark List Accent 1" w:semiHidden="0" w:uiPriority="70" w:unhideWhenUsed="0"/>
-    <w:lsdException w:name="Colorful Shading Accent 1" w:semiHidden="0" w:uiPriority="71" w:unhideWhenUsed="0"/>
-    <w:lsdException w:name="Colorful List Accent 1" w:semiHidden="0" w:uiPriority="72" w:unhideWhenUsed="0"/>
-    <w:lsdException w:name="Colorful Grid Accent 1" w:semiHidden="0" w:uiPriority="73" w:unhideWhenUsed="0"/>
-    <w:lsdException w:name="Light Shading Accent 2" w:semiHidden="0" w:uiPriority="60" w:unhideWhenUsed="0"/>
-    <w:lsdException w:name="Light List Accent 2" w:semiHidden="0" w:uiPriority="61" w:unhideWhenUsed="0"/>
-    <w:lsdException w:name="Light Grid Accent 2" w:semiHidden="0" w:uiPriority="62" w:unhideWhenUsed="0"/>
-    <w:lsdException w:name="Medium Shading 1 Accent 2" w:semiHidden="0" w:uiPriority="63" w:unhideWhenUsed="0"/>
-    <w:lsdException w:name="Medium Shading 2 Accent 2" w:semiHidden="0" w:uiPriority="64" w:unhideWhenUsed="0"/>
-    <w:lsdException w:name="Medium List 1 Accent 2" w:semiHidden="0" w:uiPriority="65" w:unhideWhenUsed="0"/>
-    <w:lsdException w:name="Medium List 2 Accent 2" w:semiHidden="0" w:uiPriority="66" w:unhideWhenUsed="0"/>
-    <w:lsdException w:name="Medium Grid 1 Accent 2" w:semiHidden="0" w:uiPriority="67" w:unhideWhenUsed="0"/>
-    <w:lsdException w:name="Medium Grid 2 Accent 2" w:semiHidden="0" w:uiPriority="68" w:unhideWhenUsed="0"/>
-    <w:lsdException w:name="Medium Grid 3 Accent 2" w:semiHidden="0" w:uiPriority="69" w:unhideWhenUsed="0"/>
-    <w:lsdException w:name="Dark List Accent 2" w:semiHidden="0" w:uiPriority="70" w:unhideWhenUsed="0"/>
-    <w:lsdException w:name="Colorful Shading Accent 2" w:semiHidden="0" w:uiPriority="71" w:unhideWhenUsed="0"/>
-    <w:lsdException w:name="Colorful List Accent 2" w:semiHidden="0" w:uiPriority="72" w:unhideWhenUsed="0"/>
-    <w:lsdException w:name="Colorful Grid Accent 2" w:semiHidden="0" w:uiPriority="73" w:unhideWhenUsed="0"/>
-    <w:lsdException w:name="Light Shading Accent 3" w:semiHidden="0" w:uiPriority="60" w:unhideWhenUsed="0"/>
-    <w:lsdException w:name="Light List Accent 3" w:semiHidden="0" w:uiPriority="61" w:unhideWhenUsed="0"/>
-    <w:lsdException w:name="Light Grid Accent 3" w:semiHidden="0" w:uiPriority="62" w:unhideWhenUsed="0"/>
-    <w:lsdException w:name="Medium Shading 1 Accent 3" w:semiHidden="0" w:uiPriority="63" w:unhideWhenUsed="0"/>
-    <w:lsdException w:name="Medium Shading 2 Accent 3" w:semiHidden="0" w:uiPriority="64" w:unhideWhenUsed="0"/>
-    <w:lsdException w:name="Medium List 1 Accent 3" w:semiHidden="0" w:uiPriority="65" w:unhideWhenUsed="0"/>
-    <w:lsdException w:name="Medium List 2 Accent 3" w:semiHidden="0" w:uiPriority="66" w:unhideWhenUsed="0"/>
-    <w:lsdException w:name="Medium Grid 1 Accent 3" w:semiHidden="0" w:uiPriority="67" w:unhideWhenUsed="0"/>
-    <w:lsdException w:name="Medium Grid 2 Accent 3" w:semiHidden="0" w:uiPriority="68" w:unhideWhenUsed="0"/>
-    <w:lsdException w:name="Medium Grid 3 Accent 3" w:semiHidden="0" w:uiPriority="69" w:unhideWhenUsed="0"/>
-    <w:lsdException w:name="Dark List Accent 3" w:semiHidden="0" w:uiPriority="70" w:unhideWhenUsed="0"/>
-    <w:lsdException w:name="Colorful Shading Accent 3" w:semiHidden="0" w:uiPriority="71" w:unhideWhenUsed="0"/>
-    <w:lsdException w:name="Colorful List Accent 3" w:semiHidden="0" w:uiPriority="72" w:unhideWhenUsed="0"/>
-    <w:lsdException w:name="Colorful Grid Accent 3" w:semiHidden="0" w:uiPriority="73" w:unhideWhenUsed="0"/>
-    <w:lsdException w:name="Light Shading Accent 4" w:semiHidden="0" w:uiPriority="60" w:unhideWhenUsed="0"/>
-    <w:lsdException w:name="Light List Accent 4" w:semiHidden="0" w:uiPriority="61" w:unhideWhenUsed="0"/>
-    <w:lsdException w:name="Light Grid Accent 4" w:semiHidden="0" w:uiPriority="62" w:unhideWhenUsed="0"/>
-    <w:lsdException w:name="Medium Shading 1 Accent 4" w:semiHidden="0" w:uiPriority="63" w:unhideWhenUsed="0"/>
-    <w:lsdException w:name="Medium Shading 2 Accent 4" w:semiHidden="0" w:uiPriority="64" w:unhideWhenUsed="0"/>
-    <w:lsdException w:name="Medium List 1 Accent 4" w:semiHidden="0" w:uiPriority="65" w:unhideWhenUsed="0"/>
-    <w:lsdException w:name="Medium List 2 Accent 4" w:semiHidden="0" w:uiPriority="66" w:unhideWhenUsed="0"/>
-    <w:lsdException w:name="Medium Grid 1 Accent 4" w:semiHidden="0" w:uiPriority="67" w:unhideWhenUsed="0"/>
-    <w:lsdException w:name="Medium Grid 2 Accent 4" w:semiHidden="0" w:uiPriority="68" w:unhideWhenUsed="0"/>
-    <w:lsdException w:name="Medium Grid 3 Accent 4" w:semiHidden="0" w:uiPriority="69" w:unhideWhenUsed="0"/>
-    <w:lsdException w:name="Dark List Accent 4" w:semiHidden="0" w:uiPriority="70" w:unhideWhenUsed="0"/>
-    <w:lsdException w:name="Colorful Shading Accent 4" w:semiHidden="0" w:uiPriority="71" w:unhideWhenUsed="0"/>
-    <w:lsdException w:name="Colorful List Accent 4" w:semiHidden="0" w:uiPriority="72" w:unhideWhenUsed="0"/>
-    <w:lsdException w:name="Colorful Grid Accent 4" w:semiHidden="0" w:uiPriority="73" w:unhideWhenUsed="0"/>
-    <w:lsdException w:name="Light Shading Accent 5" w:semiHidden="0" w:uiPriority="60" w:unhideWhenUsed="0"/>
-    <w:lsdException w:name="Light List Accent 5" w:semiHidden="0" w:uiPriority="61" w:unhideWhenUsed="0"/>
-    <w:lsdException w:name="Light Grid Accent 5" w:semiHidden="0" w:uiPriority="62" w:unhideWhenUsed="0"/>
-    <w:lsdException w:name="Medium Shading 1 Accent 5" w:semiHidden="0" w:uiPriority="63" w:unhideWhenUsed="0"/>
-    <w:lsdException w:name="Medium Shading 2 Accent 5" w:semiHidden="0" w:uiPriority="64" w:unhideWhenUsed="0"/>
-    <w:lsdException w:name="Medium List 1 Accent 5" w:semiHidden="0" w:uiPriority="65" w:unhideWhenUsed="0"/>
-    <w:lsdException w:name="Medium List 2 Accent 5" w:semiHidden="0" w:uiPriority="66" w:unhideWhenUsed="0"/>
-    <w:lsdException w:name="Medium Grid 1 Accent 5" w:semiHidden="0" w:uiPriority="67" w:unhideWhenUsed="0"/>
-    <w:lsdException w:name="Medium Grid 2 Accent 5" w:semiHidden="0" w:uiPriority="68" w:unhideWhenUsed="0"/>
-    <w:lsdException w:name="Medium Grid 3 Accent 5" w:semiHidden="0" w:uiPriority="69" w:unhideWhenUsed="0"/>
-    <w:lsdException w:name="Dark List Accent 5" w:semiHidden="0" w:uiPriority="70" w:unhideWhenUsed="0"/>
-    <w:lsdException w:name="Colorful Shading Accent 5" w:semiHidden="0" w:uiPriority="71" w:unhideWhenUsed="0"/>
-    <w:lsdException w:name="Colorful List Accent 5" w:semiHidden="0" w:uiPriority="72" w:unhideWhenUsed="0"/>
-    <w:lsdException w:name="Colorful Grid Accent 5" w:semiHidden="0" w:uiPriority="73" w:unhideWhenUsed="0"/>
-    <w:lsdException w:name="Light Shading Accent 6" w:semiHidden="0" w:uiPriority="60" w:unhideWhenUsed="0"/>
-    <w:lsdException w:name="Light List Accent 6" w:semiHidden="0" w:uiPriority="61" w:unhideWhenUsed="0"/>
-    <w:lsdException w:name="Light Grid Accent 6" w:semiHidden="0" w:uiPriority="62" w:unhideWhenUsed="0"/>
-    <w:lsdException w:name="Medium Shading 1 Accent 6" w:semiHidden="0" w:uiPriority="63" w:unhideWhenUsed="0"/>
-    <w:lsdException w:name="Medium Shading 2 Accent 6" w:semiHidden="0" w:uiPriority="64" w:unhideWhenUsed="0"/>
-    <w:lsdException w:name="Medium List 1 Accent 6" w:semiHidden="0" w:uiPriority="65" w:unhideWhenUsed="0"/>
-    <w:lsdException w:name="Medium List 2 Accent 6" w:semiHidden="0" w:uiPriority="66" w:unhideWhenUsed="0"/>
-    <w:lsdException w:name="Medium Grid 1 Accent 6" w:semiHidden="0" w:uiPriority="67" w:unhideWhenUsed="0"/>
-    <w:lsdException w:name="Medium Grid 2 Accent 6" w:semiHidden="0" w:uiPriority="68" w:unhideWhenUsed="0"/>
-    <w:lsdException w:name="Medium Grid 3 Accent 6" w:semiHidden="0" w:uiPriority="69" w:unhideWhenUsed="0"/>
-    <w:lsdException w:name="Dark List Accent 6" w:semiHidden="0" w:uiPriority="70" w:unhideWhenUsed="0"/>
-    <w:lsdException w:name="Colorful Shading Accent 6" w:semiHidden="0" w:uiPriority="71" w:unhideWhenUsed="0"/>
-    <w:lsdException w:name="Colorful List Accent 6" w:semiHidden="0" w:uiPriority="72" w:unhideWhenUsed="0"/>
-    <w:lsdException w:name="Colorful Grid Accent 6" w:semiHidden="0" w:uiPriority="73" w:unhideWhenUsed="0"/>
-    <w:lsdException w:name="Subtle Emphasis" w:semiHidden="0" w:uiPriority="19" w:unhideWhenUsed="0" w:qFormat="1"/>
-    <w:lsdException w:name="Intense Emphasis" w:semiHidden="0" w:uiPriority="21" w:unhideWhenUsed="0" w:qFormat="1"/>
-    <w:lsdException w:name="Subtle Reference" w:semiHidden="0" w:uiPriority="31" w:unhideWhenUsed="0" w:qFormat="1"/>
-    <w:lsdException w:name="Intense Reference" w:semiHidden="0" w:uiPriority="32" w:unhideWhenUsed="0" w:qFormat="1"/>
-    <w:lsdException w:name="Book Title" w:semiHidden="0" w:uiPriority="33" w:unhideWhenUsed="0" w:qFormat="1"/>
-    <w:lsdException w:name="Bibliography" w:uiPriority="37"/>
-    <w:lsdException w:name="TOC Heading" w:uiPriority="39" w:qFormat="1"/>
-  </w:latentStyles>
-  <w:style w:type="paragraph" w:default="1" w:styleId="Normal">
-    <w:name w:val="Normal"/>
-    <w:qFormat/>
-    <w:rsid w:val="007B1EFD"/>
-    <w:rPr>
-      <w:rFonts w:cs="Times New Roman"/>
-      <w:sz w:val="3276"/>
-      <w:szCs w:val="3276"/>
-    </w:rPr>
-  </w:style>
-  <w:style w:type="character" w:default="1" w:styleId="Fuentedeprrafopredeter">
-    <w:name w:val="Default Paragraph Font"/>
-    <w:uiPriority w:val="1"/>
-    <w:semiHidden/>
-    <w:unhideWhenUsed/>
-    <w:rsid w:val="007B1EFD"/>
-  </w:style>
-  <w:style w:type="table" w:default="1" w:styleId="Tablanormal">
-    <w:name w:val="Normal Table"/>
-    <w:uiPriority w:val="99"/>
-    <w:semiHidden/>
-    <w:unhideWhenUsed/>
-    <w:tblPr>
-      <w:tblInd w:w="0" w:type="dxa"/>
-      <w:tblCellMar>
-        <w:top w:w="0" w:type="dxa"/>
-        <w:left w:w="108" w:type="dxa"/>
-        <w:bottom w:w="0" w:type="dxa"/>
-        <w:right w:w="108" w:type="dxa"/>
-      </w:tblCellMar>
-    </w:tblPr>
-  </w:style>
-  <w:style w:type="numbering" w:default="1" w:styleId="Sinlista">
-    <w:name w:val="No List"/>
-    <w:uiPriority w:val="99"/>
-    <w:semiHidden/>
-    <w:unhideWhenUsed/>
-  </w:style>
-  <w:style w:type="character" w:styleId="Textodelmarcadordeposicin">
-    <w:name w:val="Placeholder Text"/>
-    <w:basedOn w:val="Fuentedeprrafopredeter"/>
-    <w:uiPriority w:val="99"/>
-    <w:semiHidden/>
-    <w:rsid w:val="007B1EFD"/>
-    <w:rPr>
-      <w:color w:val="808080"/>
-    </w:rPr>
-  </w:style>
-</w:styles>
-</file>
-
-<file path=word/glossary/stylesWithEffects.xml><?xml version="1.0" encoding="utf-8"?>
-<w:styles xmlns:wpc="http://schemas.microsoft.com/office/word/2010/wordprocessingCanvas" xmlns:mc="http://schemas.openxmlformats.org/markup-compatibility/2006" xmlns:o="urn:schemas-microsoft-com:office:office" xmlns:r="http://schemas.openxmlformats.org/officeDocument/2006/relationships" xmlns:m="http://schemas.openxmlformats.org/officeDocument/2006/math" xmlns:v="urn:schemas-microsoft-com:vml" xmlns:wp14="http://schemas.microsoft.com/office/word/2010/wordprocessingDrawing" xmlns:wp="http://schemas.openxmlformats.org/drawingml/2006/wordprocessingDrawing" xmlns:w10="urn:schemas-microsoft-com:office:word" xmlns:w="http://schemas.openxmlformats.org/wordprocessingml/2006/main" xmlns:w14="http://schemas.microsoft.com/office/word/2010/wordml" xmlns:wpg="http://schemas.microsoft.com/office/word/2010/wordprocessingGroup" xmlns:wpi="http://schemas.microsoft.com/office/word/2010/wordprocessingInk" xmlns:wne="http://schemas.microsoft.com/office/word/2006/wordml" xmlns:wps="http://schemas.microsoft.com/office/word/2010/wordprocessingShape" mc:Ignorable="w14 wp14">
-  <w:docDefaults>
-    <w:rPrDefault>
-      <w:rPr>
-        <w:rFonts w:asciiTheme="minorHAnsi" w:eastAsiaTheme="minorEastAsia" w:hAnsiTheme="minorHAnsi" w:cstheme="minorBidi"/>
-        <w:sz w:val="22"/>
-        <w:szCs w:val="22"/>
-        <w:lang w:val="es-ES" w:eastAsia="es-ES" w:bidi="ar-SA"/>
-      </w:rPr>
-    </w:rPrDefault>
-    <w:pPrDefault>
-      <w:pPr>
-        <w:spacing w:after="200" w:line="276" w:lineRule="auto"/>
-      </w:pPr>
-    </w:pPrDefault>
-  </w:docDefaults>
-  <w:latentStyles w:defLockedState="0" w:defUIPriority="99" w:defSemiHidden="1" w:defUnhideWhenUsed="1" w:defQFormat="0" w:count="267">
-    <w:lsdException w:name="Normal" w:semiHidden="0" w:uiPriority="0" w:unhideWhenUsed="0" w:qFormat="1"/>
-    <w:lsdException w:name="heading 1" w:semiHidden="0" w:uiPriority="9" w:unhideWhenUsed="0" w:qFormat="1"/>
-    <w:lsdException w:name="heading 2" w:uiPriority="9" w:qFormat="1"/>
-    <w:lsdException w:name="heading 3" w:uiPriority="9" w:qFormat="1"/>
-    <w:lsdException w:name="heading 4" w:uiPriority="9" w:qFormat="1"/>
-    <w:lsdException w:name="heading 5" w:uiPriority="9" w:qFormat="1"/>
-    <w:lsdException w:name="heading 6" w:uiPriority="9" w:qFormat="1"/>
-    <w:lsdException w:name="heading 7" w:uiPriority="9" w:qFormat="1"/>
-    <w:lsdException w:name="heading 8" w:uiPriority="9" w:qFormat="1"/>
-    <w:lsdException w:name="heading 9" w:uiPriority="9" w:qFormat="1"/>
-    <w:lsdException w:name="toc 1" w:uiPriority="39"/>
-    <w:lsdException w:name="toc 2" w:uiPriority="39"/>
-    <w:lsdException w:name="toc 3" w:uiPriority="39"/>
-    <w:lsdException w:name="toc 4" w:uiPriority="39"/>
-    <w:lsdException w:name="toc 5" w:uiPriority="39"/>
-    <w:lsdException w:name="toc 6" w:uiPriority="39"/>
-    <w:lsdException w:name="toc 7" w:uiPriority="39"/>
-    <w:lsdException w:name="toc 8" w:uiPriority="39"/>
-    <w:lsdException w:name="toc 9" w:uiPriority="39"/>
-    <w:lsdException w:name="caption" w:uiPriority="35" w:qFormat="1"/>
-    <w:lsdException w:name="Title" w:semiHidden="0" w:uiPriority="10" w:unhideWhenUsed="0" w:qFormat="1"/>
-    <w:lsdException w:name="Default Paragraph Font" w:uiPriority="1"/>
-    <w:lsdException w:name="Subtitle" w:semiHidden="0" w:uiPriority="11" w:unhideWhenUsed="0" w:qFormat="1"/>
-    <w:lsdException w:name="Strong" w:semiHidden="0" w:uiPriority="22" w:unhideWhenUsed="0" w:qFormat="1"/>
-    <w:lsdException w:name="Emphasis" w:semiHidden="0" w:uiPriority="20" w:unhideWhenUsed="0" w:qFormat="1"/>
-    <w:lsdException w:name="Table Grid" w:semiHidden="0" w:uiPriority="59" w:unhideWhenUsed="0"/>
-    <w:lsdException w:name="Placeholder Text" w:unhideWhenUsed="0"/>
-    <w:lsdException w:name="No Spacing" w:semiHidden="0" w:uiPriority="1" w:unhideWhenUsed="0" w:qFormat="1"/>
-    <w:lsdException w:name="Light Shading" w:semiHidden="0" w:uiPriority="60" w:unhideWhenUsed="0"/>
-    <w:lsdException w:name="Light List" w:semiHidden="0" w:uiPriority="61" w:unhideWhenUsed="0"/>
-    <w:lsdException w:name="Light Grid" w:semiHidden="0" w:uiPriority="62" w:unhideWhenUsed="0"/>
-    <w:lsdException w:name="Medium Shading 1" w:semiHidden="0" w:uiPriority="63" w:unhideWhenUsed="0"/>
-    <w:lsdException w:name="Medium Shading 2" w:semiHidden="0" w:uiPriority="64" w:unhideWhenUsed="0"/>
-    <w:lsdException w:name="Medium List 1" w:semiHidden="0" w:uiPriority="65" w:unhideWhenUsed="0"/>
-    <w:lsdException w:name="Medium List 2" w:semiHidden="0" w:uiPriority="66" w:unhideWhenUsed="0"/>
-    <w:lsdException w:name="Medium Grid 1" w:semiHidden="0" w:uiPriority="67" w:unhideWhenUsed="0"/>
-    <w:lsdException w:name="Medium Grid 2" w:semiHidden="0" w:uiPriority="68" w:unhideWhenUsed="0"/>
-    <w:lsdException w:name="Medium Grid 3" w:semiHidden="0" w:uiPriority="69" w:unhideWhenUsed="0"/>
-    <w:lsdException w:name="Dark List" w:semiHidden="0" w:uiPriority="70" w:unhideWhenUsed="0"/>
-    <w:lsdException w:name="Colorful Shading" w:semiHidden="0" w:uiPriority="71" w:unhideWhenUsed="0"/>
-    <w:lsdException w:name="Colorful List" w:semiHidden="0" w:uiPriority="72" w:unhideWhenUsed="0"/>
-    <w:lsdException w:name="Colorful Grid" w:semiHidden="0" w:uiPriority="73" w:unhideWhenUsed="0"/>
-    <w:lsdException w:name="Light Shading Accent 1" w:semiHidden="0" w:uiPriority="60" w:unhideWhenUsed="0"/>
-    <w:lsdException w:name="Light List Accent 1" w:semiHidden="0" w:uiPriority="61" w:unhideWhenUsed="0"/>
-    <w:lsdException w:name="Light Grid Accent 1" w:semiHidden="0" w:uiPriority="62" w:unhideWhenUsed="0"/>
-    <w:lsdException w:name="Medium Shading 1 Accent 1" w:semiHidden="0" w:uiPriority="63" w:unhideWhenUsed="0"/>
-    <w:lsdException w:name="Medium Shading 2 Accent 1" w:semiHidden="0" w:uiPriority="64" w:unhideWhenUsed="0"/>
-    <w:lsdException w:name="Medium List 1 Accent 1" w:semiHidden="0" w:uiPriority="65" w:unhideWhenUsed="0"/>
-    <w:lsdException w:name="Revision" w:unhideWhenUsed="0"/>
-    <w:lsdException w:name="List Paragraph" w:semiHidden="0" w:uiPriority="34" w:unhideWhenUsed="0" w:qFormat="1"/>
-    <w:lsdException w:name="Quote" w:semiHidden="0" w:uiPriority="29" w:unhideWhenUsed="0" w:qFormat="1"/>
-    <w:lsdException w:name="Intense Quote" w:semiHidden="0" w:uiPriority="30" w:unhideWhenUsed="0" w:qFormat="1"/>
-    <w:lsdException w:name="Medium List 2 Accent 1" w:semiHidden="0" w:uiPriority="66" w:unhideWhenUsed="0"/>
-    <w:lsdException w:name="Medium Grid 1 Accent 1" w:semiHidden="0" w:uiPriority="67" w:unhideWhenUsed="0"/>
-    <w:lsdException w:name="Medium Grid 2 Accent 1" w:semiHidden="0" w:uiPriority="68" w:unhideWhenUsed="0"/>
-    <w:lsdException w:name="Medium Grid 3 Accent 1" w:semiHidden="0" w:uiPriority="69" w:unhideWhenUsed="0"/>
-    <w:lsdException w:name="Dark List Accent 1" w:semiHidden="0" w:uiPriority="70" w:unhideWhenUsed="0"/>
-    <w:lsdException w:name="Colorful Shading Accent 1" w:semiHidden="0" w:uiPriority="71" w:unhideWhenUsed="0"/>
-    <w:lsdException w:name="Colorful List Accent 1" w:semiHidden="0" w:uiPriority="72" w:unhideWhenUsed="0"/>
-    <w:lsdException w:name="Colorful Grid Accent 1" w:semiHidden="0" w:uiPriority="73" w:unhideWhenUsed="0"/>
-    <w:lsdException w:name="Light Shading Accent 2" w:semiHidden="0" w:uiPriority="60" w:unhideWhenUsed="0"/>
-    <w:lsdException w:name="Light List Accent 2" w:semiHidden="0" w:uiPriority="61" w:unhideWhenUsed="0"/>
-    <w:lsdException w:name="Light Grid Accent 2" w:semiHidden="0" w:uiPriority="62" w:unhideWhenUsed="0"/>
-    <w:lsdException w:name="Medium Shading 1 Accent 2" w:semiHidden="0" w:uiPriority="63" w:unhideWhenUsed="0"/>
-    <w:lsdException w:name="Medium Shading 2 Accent 2" w:semiHidden="0" w:uiPriority="64" w:unhideWhenUsed="0"/>
-    <w:lsdException w:name="Medium List 1 Accent 2" w:semiHidden="0" w:uiPriority="65" w:unhideWhenUsed="0"/>
-    <w:lsdException w:name="Medium List 2 Accent 2" w:semiHidden="0" w:uiPriority="66" w:unhideWhenUsed="0"/>
-    <w:lsdException w:name="Medium Grid 1 Accent 2" w:semiHidden="0" w:uiPriority="67" w:unhideWhenUsed="0"/>
-    <w:lsdException w:name="Medium Grid 2 Accent 2" w:semiHidden="0" w:uiPriority="68" w:unhideWhenUsed="0"/>
-    <w:lsdException w:name="Medium Grid 3 Accent 2" w:semiHidden="0" w:uiPriority="69" w:unhideWhenUsed="0"/>
-    <w:lsdException w:name="Dark List Accent 2" w:semiHidden="0" w:uiPriority="70" w:unhideWhenUsed="0"/>
-    <w:lsdException w:name="Colorful Shading Accent 2" w:semiHidden="0" w:uiPriority="71" w:unhideWhenUsed="0"/>
-    <w:lsdException w:name="Colorful List Accent 2" w:semiHidden="0" w:uiPriority="72" w:unhideWhenUsed="0"/>
-    <w:lsdException w:name="Colorful Grid Accent 2" w:semiHidden="0" w:uiPriority="73" w:unhideWhenUsed="0"/>
-    <w:lsdException w:name="Light Shading Accent 3" w:semiHidden="0" w:uiPriority="60" w:unhideWhenUsed="0"/>
-    <w:lsdException w:name="Light List Accent 3" w:semiHidden="0" w:uiPriority="61" w:unhideWhenUsed="0"/>
-    <w:lsdException w:name="Light Grid Accent 3" w:semiHidden="0" w:uiPriority="62" w:unhideWhenUsed="0"/>
-    <w:lsdException w:name="Medium Shading 1 Accent 3" w:semiHidden="0" w:uiPriority="63" w:unhideWhenUsed="0"/>
-    <w:lsdException w:name="Medium Shading 2 Accent 3" w:semiHidden="0" w:uiPriority="64" w:unhideWhenUsed="0"/>
-    <w:lsdException w:name="Medium List 1 Accent 3" w:semiHidden="0" w:uiPriority="65" w:unhideWhenUsed="0"/>
-    <w:lsdException w:name="Medium List 2 Accent 3" w:semiHidden="0" w:uiPriority="66" w:unhideWhenUsed="0"/>
-    <w:lsdException w:name="Medium Grid 1 Accent 3" w:semiHidden="0" w:uiPriority="67" w:unhideWhenUsed="0"/>
-    <w:lsdException w:name="Medium Grid 2 Accent 3" w:semiHidden="0" w:uiPriority="68" w:unhideWhenUsed="0"/>
-    <w:lsdException w:name="Medium Grid 3 Accent 3" w:semiHidden="0" w:uiPriority="69" w:unhideWhenUsed="0"/>
-    <w:lsdException w:name="Dark List Accent 3" w:semiHidden="0" w:uiPriority="70" w:unhideWhenUsed="0"/>
-    <w:lsdException w:name="Colorful Shading Accent 3" w:semiHidden="0" w:uiPriority="71" w:unhideWhenUsed="0"/>
-    <w:lsdException w:name="Colorful List Accent 3" w:semiHidden="0" w:uiPriority="72" w:unhideWhenUsed="0"/>
-    <w:lsdException w:name="Colorful Grid Accent 3" w:semiHidden="0" w:uiPriority="73" w:unhideWhenUsed="0"/>
-    <w:lsdException w:name="Light Shading Accent 4" w:semiHidden="0" w:uiPriority="60" w:unhideWhenUsed="0"/>
-    <w:lsdException w:name="Light List Accent 4" w:semiHidden="0" w:uiPriority="61" w:unhideWhenUsed="0"/>
-    <w:lsdException w:name="Light Grid Accent 4" w:semiHidden="0" w:uiPriority="62" w:unhideWhenUsed="0"/>
-    <w:lsdException w:name="Medium Shading 1 Accent 4" w:semiHidden="0" w:uiPriority="63" w:unhideWhenUsed="0"/>
-    <w:lsdException w:name="Medium Shading 2 Accent 4" w:semiHidden="0" w:uiPriority="64" w:unhideWhenUsed="0"/>
-    <w:lsdException w:name="Medium List 1 Accent 4" w:semiHidden="0" w:uiPriority="65" w:unhideWhenUsed="0"/>
-    <w:lsdException w:name="Medium List 2 Accent 4" w:semiHidden="0" w:uiPriority="66" w:unhideWhenUsed="0"/>
-    <w:lsdException w:name="Medium Grid 1 Accent 4" w:semiHidden="0" w:uiPriority="67" w:unhideWhenUsed="0"/>
-    <w:lsdException w:name="Medium Grid 2 Accent 4" w:semiHidden="0" w:uiPriority="68" w:unhideWhenUsed="0"/>
-    <w:lsdException w:name="Medium Grid 3 Accent 4" w:semiHidden="0" w:uiPriority="69" w:unhideWhenUsed="0"/>
-    <w:lsdException w:name="Dark List Accent 4" w:semiHidden="0" w:uiPriority="70" w:unhideWhenUsed="0"/>
-    <w:lsdException w:name="Colorful Shading Accent 4" w:semiHidden="0" w:uiPriority="71" w:unhideWhenUsed="0"/>
-    <w:lsdException w:name="Colorful List Accent 4" w:semiHidden="0" w:uiPriority="72" w:unhideWhenUsed="0"/>
-    <w:lsdException w:name="Colorful Grid Accent 4" w:semiHidden="0" w:uiPriority="73" w:unhideWhenUsed="0"/>
-    <w:lsdException w:name="Light Shading Accent 5" w:semiHidden="0" w:uiPriority="60" w:unhideWhenUsed="0"/>
-    <w:lsdException w:name="Light List Accent 5" w:semiHidden="0" w:uiPriority="61" w:unhideWhenUsed="0"/>
-    <w:lsdException w:name="Light Grid Accent 5" w:semiHidden="0" w:uiPriority="62" w:unhideWhenUsed="0"/>
-    <w:lsdException w:name="Medium Shading 1 Accent 5" w:semiHidden="0" w:uiPriority="63" w:unhideWhenUsed="0"/>
-    <w:lsdException w:name="Medium Shading 2 Accent 5" w:semiHidden="0" w:uiPriority="64" w:unhideWhenUsed="0"/>
-    <w:lsdException w:name="Medium List 1 Accent 5" w:semiHidden="0" w:uiPriority="65" w:unhideWhenUsed="0"/>
-    <w:lsdException w:name="Medium List 2 Accent 5" w:semiHidden="0" w:uiPriority="66" w:unhideWhenUsed="0"/>
-    <w:lsdException w:name="Medium Grid 1 Accent 5" w:semiHidden="0" w:uiPriority="67" w:unhideWhenUsed="0"/>
-    <w:lsdException w:name="Medium Grid 2 Accent 5" w:semiHidden="0" w:uiPriority="68" w:unhideWhenUsed="0"/>
-    <w:lsdException w:name="Medium Grid 3 Accent 5" w:semiHidden="0" w:uiPriority="69" w:unhideWhenUsed="0"/>
-    <w:lsdException w:name="Dark List Accent 5" w:semiHidden="0" w:uiPriority="70" w:unhideWhenUsed="0"/>
-    <w:lsdException w:name="Colorful Shading Accent 5" w:semiHidden="0" w:uiPriority="71" w:unhideWhenUsed="0"/>
-    <w:lsdException w:name="Colorful List Accent 5" w:semiHidden="0" w:uiPriority="72" w:unhideWhenUsed="0"/>
-    <w:lsdException w:name="Colorful Grid Accent 5" w:semiHidden="0" w:uiPriority="73" w:unhideWhenUsed="0"/>
-    <w:lsdException w:name="Light Shading Accent 6" w:semiHidden="0" w:uiPriority="60" w:unhideWhenUsed="0"/>
-    <w:lsdException w:name="Light List Accent 6" w:semiHidden="0" w:uiPriority="61" w:unhideWhenUsed="0"/>
-    <w:lsdException w:name="Light Grid Accent 6" w:semiHidden="0" w:uiPriority="62" w:unhideWhenUsed="0"/>
-    <w:lsdException w:name="Medium Shading 1 Accent 6" w:semiHidden="0" w:uiPriority="63" w:unhideWhenUsed="0"/>
-    <w:lsdException w:name="Medium Shading 2 Accent 6" w:semiHidden="0" w:uiPriority="64" w:unhideWhenUsed="0"/>
-    <w:lsdException w:name="Medium List 1 Accent 6" w:semiHidden="0" w:uiPriority="65" w:unhideWhenUsed="0"/>
-    <w:lsdException w:name="Medium List 2 Accent 6" w:semiHidden="0" w:uiPriority="66" w:unhideWhenUsed="0"/>
-    <w:lsdException w:name="Medium Grid 1 Accent 6" w:semiHidden="0" w:uiPriority="67" w:unhideWhenUsed="0"/>
-    <w:lsdException w:name="Medium Grid 2 Accent 6" w:semiHidden="0" w:uiPriority="68" w:unhideWhenUsed="0"/>
-    <w:lsdException w:name="Medium Grid 3 Accent 6" w:semiHidden="0" w:uiPriority="69" w:unhideWhenUsed="0"/>
-    <w:lsdException w:name="Dark List Accent 6" w:semiHidden="0" w:uiPriority="70" w:unhideWhenUsed="0"/>
-    <w:lsdException w:name="Colorful Shading Accent 6" w:semiHidden="0" w:uiPriority="71" w:unhideWhenUsed="0"/>
-    <w:lsdException w:name="Colorful List Accent 6" w:semiHidden="0" w:uiPriority="72" w:unhideWhenUsed="0"/>
-    <w:lsdException w:name="Colorful Grid Accent 6" w:semiHidden="0" w:uiPriority="73" w:unhideWhenUsed="0"/>
-    <w:lsdException w:name="Subtle Emphasis" w:semiHidden="0" w:uiPriority="19" w:unhideWhenUsed="0" w:qFormat="1"/>
-    <w:lsdException w:name="Intense Emphasis" w:semiHidden="0" w:uiPriority="21" w:unhideWhenUsed="0" w:qFormat="1"/>
-    <w:lsdException w:name="Subtle Reference" w:semiHidden="0" w:uiPriority="31" w:unhideWhenUsed="0" w:qFormat="1"/>
-    <w:lsdException w:name="Intense Reference" w:semiHidden="0" w:uiPriority="32" w:unhideWhenUsed="0" w:qFormat="1"/>
-    <w:lsdException w:name="Book Title" w:semiHidden="0" w:uiPriority="33" w:unhideWhenUsed="0" w:qFormat="1"/>
-    <w:lsdException w:name="Bibliography" w:uiPriority="37"/>
-    <w:lsdException w:name="TOC Heading" w:uiPriority="39" w:qFormat="1"/>
-  </w:latentStyles>
-  <w:style w:type="paragraph" w:default="1" w:styleId="Normal">
-    <w:name w:val="Normal"/>
-    <w:qFormat/>
-    <w:rsid w:val="007B1EFD"/>
-    <w:rPr>
-      <w:rFonts w:cs="Times New Roman"/>
-      <w:sz w:val="3276"/>
-      <w:szCs w:val="3276"/>
-    </w:rPr>
-  </w:style>
-  <w:style w:type="character" w:default="1" w:styleId="Fuentedeprrafopredeter">
-    <w:name w:val="Default Paragraph Font"/>
-    <w:uiPriority w:val="1"/>
-    <w:semiHidden/>
-    <w:unhideWhenUsed/>
-    <w:rsid w:val="007B1EFD"/>
-  </w:style>
-  <w:style w:type="table" w:default="1" w:styleId="Tablanormal">
-    <w:name w:val="Normal Table"/>
-    <w:uiPriority w:val="99"/>
-    <w:semiHidden/>
-    <w:unhideWhenUsed/>
-    <w:tblPr>
-      <w:tblInd w:w="0" w:type="dxa"/>
-      <w:tblCellMar>
-        <w:top w:w="0" w:type="dxa"/>
-        <w:left w:w="108" w:type="dxa"/>
-        <w:bottom w:w="0" w:type="dxa"/>
-        <w:right w:w="108" w:type="dxa"/>
-      </w:tblCellMar>
-    </w:tblPr>
-  </w:style>
-  <w:style w:type="numbering" w:default="1" w:styleId="Sinlista">
-    <w:name w:val="No List"/>
-    <w:uiPriority w:val="99"/>
-    <w:semiHidden/>
-    <w:unhideWhenUsed/>
-  </w:style>
-  <w:style w:type="character" w:styleId="Textodelmarcadordeposicin">
-    <w:name w:val="Placeholder Text"/>
-    <w:basedOn w:val="Fuentedeprrafopredeter"/>
-    <w:uiPriority w:val="99"/>
-    <w:semiHidden/>
-    <w:rsid w:val="007B1EFD"/>
-    <w:rPr>
-      <w:color w:val="808080"/>
-    </w:rPr>
-  </w:style>
-</w:styles>
-</file>
-
-<file path=word/glossary/webSettings.xml><?xml version="1.0" encoding="utf-8"?>
-<w:webSettings xmlns:mc="http://schemas.openxmlformats.org/markup-compatibility/2006" xmlns:r="http://schemas.openxmlformats.org/officeDocument/2006/relationships" xmlns:w="http://schemas.openxmlformats.org/wordprocessingml/2006/main" xmlns:w14="http://schemas.microsoft.com/office/word/2010/wordml" mc:Ignorable="w14">
-  <w:optimizeForBrowser/>
-  <w:allowPNG/>
-</w:webSettings>
-</file>
-
 <file path=word/theme/theme1.xml><?xml version="1.0" encoding="utf-8"?>
 <a:theme xmlns:a="http://schemas.openxmlformats.org/drawingml/2006/main" name="Tema de Office">
   <a:themeElements>
@@ -7718,7 +8716,7 @@
 </file>
 
 <file path=customXml/itemProps2.xml><?xml version="1.0" encoding="utf-8"?>
-<ds:datastoreItem xmlns:ds="http://schemas.openxmlformats.org/officeDocument/2006/customXml" ds:itemID="{FEBF2E7A-7A99-4738-99B9-A4001E51B9DC}">
+<ds:datastoreItem xmlns:ds="http://schemas.openxmlformats.org/officeDocument/2006/customXml" ds:itemID="{EBD9F350-3D91-43C7-A8C7-B9E7F4791DB8}">
   <ds:schemaRefs>
     <ds:schemaRef ds:uri="http://schemas.openxmlformats.org/officeDocument/2006/bibliography"/>
   </ds:schemaRefs>

</xml_diff>

<commit_message>
Mejoras de las especificaciones(I)
</commit_message>
<xml_diff>
--- a/Documentacion/Memoria.docx
+++ b/Documentacion/Memoria.docx
@@ -1070,9 +1070,24 @@
       <w:r>
         <w:rPr>
           <w:rFonts w:ascii="Times New Roman" w:hAnsi="Times New Roman" w:cs="Times New Roman"/>
-          <w:sz w:val="24"/>
-        </w:rPr>
-        <w:t>Reales. Este tipo lo utilizaremos para codificar cualquier número.</w:t>
+          <w:b/>
+          <w:sz w:val="24"/>
+        </w:rPr>
+        <w:t>REAL</w:t>
+      </w:r>
+      <w:r>
+        <w:rPr>
+          <w:rFonts w:ascii="Times New Roman" w:hAnsi="Times New Roman" w:cs="Times New Roman"/>
+          <w:sz w:val="24"/>
+        </w:rPr>
+        <w:t>.</w:t>
+      </w:r>
+      <w:r>
+        <w:rPr>
+          <w:rFonts w:ascii="Times New Roman" w:hAnsi="Times New Roman" w:cs="Times New Roman"/>
+          <w:sz w:val="24"/>
+        </w:rPr>
+        <w:t xml:space="preserve"> Este tipo lo utilizaremos para codificar cualquier número.</w:t>
       </w:r>
     </w:p>
     <w:p>
@@ -1095,9 +1110,17 @@
       <w:r>
         <w:rPr>
           <w:rFonts w:ascii="Times New Roman" w:hAnsi="Times New Roman" w:cs="Times New Roman"/>
-          <w:sz w:val="24"/>
-        </w:rPr>
-        <w:t xml:space="preserve">Caracteres. </w:t>
+          <w:b/>
+          <w:sz w:val="24"/>
+        </w:rPr>
+        <w:t>PALABRA</w:t>
+      </w:r>
+      <w:r>
+        <w:rPr>
+          <w:rFonts w:ascii="Times New Roman" w:hAnsi="Times New Roman" w:cs="Times New Roman"/>
+          <w:sz w:val="24"/>
+        </w:rPr>
+        <w:t xml:space="preserve">. </w:t>
       </w:r>
       <w:r>
         <w:rPr>
@@ -1155,9 +1178,17 @@
       <w:r>
         <w:rPr>
           <w:rFonts w:ascii="Times New Roman" w:hAnsi="Times New Roman" w:cs="Times New Roman"/>
-          <w:sz w:val="24"/>
-        </w:rPr>
-        <w:t>Vectores. Este tipo lo utilizaremos para almacenar un conjunto de caracteres o de números en un espacio de memoria contigua y que podremos referenciar mediante un nombre.</w:t>
+          <w:b/>
+          <w:sz w:val="24"/>
+        </w:rPr>
+        <w:t>VECTOR</w:t>
+      </w:r>
+      <w:r>
+        <w:rPr>
+          <w:rFonts w:ascii="Times New Roman" w:hAnsi="Times New Roman" w:cs="Times New Roman"/>
+          <w:sz w:val="24"/>
+        </w:rPr>
+        <w:t>. Este tipo lo utilizaremos para almacenar un conjunto de caracteres o de números en un espacio de memoria contigua y que podremos referenciar mediante un nombre.</w:t>
       </w:r>
       <w:r>
         <w:rPr>
@@ -1205,13 +1236,6 @@
               </w:rPr>
               <w:t>Tipos</w:t>
             </w:r>
-            <w:r>
-              <w:rPr>
-                <w:rFonts w:ascii="Times New Roman" w:hAnsi="Times New Roman" w:cs="Times New Roman"/>
-                <w:sz w:val="24"/>
-              </w:rPr>
-              <w:t>.</w:t>
-            </w:r>
           </w:p>
         </w:tc>
         <w:tc>
@@ -1236,13 +1260,6 @@
                 <w:sz w:val="24"/>
               </w:rPr>
               <w:t>Ejemplos</w:t>
-            </w:r>
-            <w:r>
-              <w:rPr>
-                <w:rFonts w:ascii="Times New Roman" w:hAnsi="Times New Roman" w:cs="Times New Roman"/>
-                <w:sz w:val="24"/>
-              </w:rPr>
-              <w:t>.</w:t>
             </w:r>
           </w:p>
         </w:tc>
@@ -1264,22 +1281,17 @@
               <w:jc w:val="center"/>
               <w:rPr>
                 <w:rFonts w:ascii="Times New Roman" w:hAnsi="Times New Roman" w:cs="Times New Roman"/>
+                <w:b/>
                 <w:sz w:val="24"/>
               </w:rPr>
             </w:pPr>
             <w:r>
               <w:rPr>
                 <w:rFonts w:ascii="Times New Roman" w:hAnsi="Times New Roman" w:cs="Times New Roman"/>
-                <w:sz w:val="24"/>
-              </w:rPr>
-              <w:t>Reales</w:t>
-            </w:r>
-            <w:r>
-              <w:rPr>
-                <w:rFonts w:ascii="Times New Roman" w:hAnsi="Times New Roman" w:cs="Times New Roman"/>
-                <w:sz w:val="24"/>
-              </w:rPr>
-              <w:t>.</w:t>
+                <w:b/>
+                <w:sz w:val="24"/>
+              </w:rPr>
+              <w:t>REAL</w:t>
             </w:r>
           </w:p>
         </w:tc>
@@ -1295,14 +1307,13 @@
               <w:spacing w:line="360" w:lineRule="auto"/>
               <w:jc w:val="center"/>
               <w:rPr>
-                <w:rFonts w:ascii="Times New Roman" w:hAnsi="Times New Roman" w:cs="Times New Roman"/>
+                <w:rFonts w:ascii="Andalus" w:hAnsi="Andalus" w:cs="Andalus"/>
                 <w:sz w:val="24"/>
               </w:rPr>
             </w:pPr>
             <w:r>
               <w:rPr>
-                <w:rFonts w:ascii="Times New Roman" w:hAnsi="Times New Roman" w:cs="Times New Roman"/>
-                <w:sz w:val="24"/>
+                <w:rFonts w:ascii="Andalus" w:hAnsi="Andalus" w:cs="Andalus"/>
               </w:rPr>
               <w:t>5, -1 , 3.05</w:t>
             </w:r>
@@ -1326,15 +1337,17 @@
               <w:jc w:val="center"/>
               <w:rPr>
                 <w:rFonts w:ascii="Times New Roman" w:hAnsi="Times New Roman" w:cs="Times New Roman"/>
+                <w:b/>
                 <w:sz w:val="24"/>
               </w:rPr>
             </w:pPr>
             <w:r>
               <w:rPr>
                 <w:rFonts w:ascii="Times New Roman" w:hAnsi="Times New Roman" w:cs="Times New Roman"/>
-                <w:sz w:val="24"/>
-              </w:rPr>
-              <w:t>Caracteres.</w:t>
+                <w:b/>
+                <w:sz w:val="24"/>
+              </w:rPr>
+              <w:t>LETRA</w:t>
             </w:r>
           </w:p>
         </w:tc>
@@ -1350,16 +1363,143 @@
               <w:spacing w:line="360" w:lineRule="auto"/>
               <w:jc w:val="center"/>
               <w:rPr>
-                <w:rFonts w:ascii="Times New Roman" w:hAnsi="Times New Roman" w:cs="Times New Roman"/>
-                <w:sz w:val="24"/>
+                <w:rFonts w:ascii="Andalus" w:hAnsi="Andalus" w:cs="Andalus"/>
+                <w:sz w:val="24"/>
+                <w:lang w:val="en-US"/>
               </w:rPr>
             </w:pPr>
             <w:r>
               <w:rPr>
-                <w:rFonts w:ascii="Times New Roman" w:hAnsi="Times New Roman" w:cs="Times New Roman"/>
-                <w:sz w:val="24"/>
-              </w:rPr>
-              <w:t>A,b,5,-,*</w:t>
+                <w:rFonts w:ascii="Andalus" w:hAnsi="Andalus" w:cs="Andalus"/>
+                <w:lang w:val="en-US"/>
+              </w:rPr>
+              <w:t>‘</w:t>
+            </w:r>
+            <w:r>
+              <w:rPr>
+                <w:rFonts w:ascii="Andalus" w:hAnsi="Andalus" w:cs="Andalus"/>
+                <w:lang w:val="en-US"/>
+              </w:rPr>
+              <w:t>A</w:t>
+            </w:r>
+            <w:r>
+              <w:rPr>
+                <w:rFonts w:ascii="Andalus" w:hAnsi="Andalus" w:cs="Andalus"/>
+                <w:lang w:val="en-US"/>
+              </w:rPr>
+              <w:t>’</w:t>
+            </w:r>
+            <w:r>
+              <w:rPr>
+                <w:rFonts w:ascii="Andalus" w:hAnsi="Andalus" w:cs="Andalus"/>
+                <w:lang w:val="en-US"/>
+              </w:rPr>
+              <w:t>,</w:t>
+            </w:r>
+            <w:r>
+              <w:rPr>
+                <w:rFonts w:ascii="Andalus" w:hAnsi="Andalus" w:cs="Andalus"/>
+                <w:lang w:val="en-US"/>
+              </w:rPr>
+              <w:t>’</w:t>
+            </w:r>
+            <w:r>
+              <w:rPr>
+                <w:rFonts w:ascii="Andalus" w:hAnsi="Andalus" w:cs="Andalus"/>
+                <w:lang w:val="en-US"/>
+              </w:rPr>
+              <w:t>b</w:t>
+            </w:r>
+            <w:r>
+              <w:rPr>
+                <w:rFonts w:ascii="Andalus" w:hAnsi="Andalus" w:cs="Andalus"/>
+                <w:lang w:val="en-US"/>
+              </w:rPr>
+              <w:t>’</w:t>
+            </w:r>
+            <w:r>
+              <w:rPr>
+                <w:rFonts w:ascii="Andalus" w:hAnsi="Andalus" w:cs="Andalus"/>
+                <w:lang w:val="en-US"/>
+              </w:rPr>
+              <w:t>,</w:t>
+            </w:r>
+            <w:r>
+              <w:rPr>
+                <w:rFonts w:ascii="Andalus" w:hAnsi="Andalus" w:cs="Andalus"/>
+                <w:lang w:val="en-US"/>
+              </w:rPr>
+              <w:t>’</w:t>
+            </w:r>
+            <w:r>
+              <w:rPr>
+                <w:rFonts w:ascii="Andalus" w:hAnsi="Andalus" w:cs="Andalus"/>
+                <w:lang w:val="en-US"/>
+              </w:rPr>
+              <w:t>5</w:t>
+            </w:r>
+            <w:r>
+              <w:rPr>
+                <w:rFonts w:ascii="Andalus" w:hAnsi="Andalus" w:cs="Andalus"/>
+                <w:lang w:val="en-US"/>
+              </w:rPr>
+              <w:t>’</w:t>
+            </w:r>
+            <w:r>
+              <w:rPr>
+                <w:rFonts w:ascii="Andalus" w:hAnsi="Andalus" w:cs="Andalus"/>
+                <w:lang w:val="en-US"/>
+              </w:rPr>
+              <w:t>,</w:t>
+            </w:r>
+            <w:r>
+              <w:rPr>
+                <w:rFonts w:ascii="Andalus" w:hAnsi="Andalus" w:cs="Andalus"/>
+                <w:lang w:val="en-US"/>
+              </w:rPr>
+              <w:t>’</w:t>
+            </w:r>
+            <w:r>
+              <w:rPr>
+                <w:rFonts w:ascii="Andalus" w:hAnsi="Andalus" w:cs="Andalus"/>
+                <w:lang w:val="en-US"/>
+              </w:rPr>
+              <w:t>-</w:t>
+            </w:r>
+            <w:r>
+              <w:rPr>
+                <w:rFonts w:ascii="Andalus" w:hAnsi="Andalus" w:cs="Andalus"/>
+                <w:lang w:val="en-US"/>
+              </w:rPr>
+              <w:t>‘</w:t>
+            </w:r>
+            <w:r>
+              <w:rPr>
+                <w:rFonts w:ascii="Andalus" w:hAnsi="Andalus" w:cs="Andalus"/>
+                <w:lang w:val="en-US"/>
+              </w:rPr>
+              <w:t>,</w:t>
+            </w:r>
+            <w:r>
+              <w:rPr>
+                <w:rFonts w:ascii="Andalus" w:hAnsi="Andalus" w:cs="Andalus"/>
+                <w:lang w:val="en-US"/>
+              </w:rPr>
+              <w:t>’</w:t>
+            </w:r>
+            <w:r>
+              <w:rPr>
+                <w:rFonts w:ascii="Andalus" w:hAnsi="Andalus" w:cs="Andalus"/>
+                <w:lang w:val="en-US"/>
+              </w:rPr>
+              <w:t>*</w:t>
+            </w:r>
+            <w:r>
+              <w:rPr>
+                <w:rFonts w:ascii="Andalus" w:hAnsi="Andalus" w:cs="Andalus"/>
+                <w:lang w:val="en-US"/>
+              </w:rPr>
+              <w:t>’</w:t>
             </w:r>
           </w:p>
         </w:tc>
@@ -1381,15 +1521,17 @@
               <w:jc w:val="center"/>
               <w:rPr>
                 <w:rFonts w:ascii="Times New Roman" w:hAnsi="Times New Roman" w:cs="Times New Roman"/>
+                <w:b/>
                 <w:sz w:val="24"/>
               </w:rPr>
             </w:pPr>
             <w:r>
               <w:rPr>
                 <w:rFonts w:ascii="Times New Roman" w:hAnsi="Times New Roman" w:cs="Times New Roman"/>
-                <w:sz w:val="24"/>
-              </w:rPr>
-              <w:t>Vectores.</w:t>
+                <w:b/>
+                <w:sz w:val="24"/>
+              </w:rPr>
+              <w:t>VECTOR</w:t>
             </w:r>
           </w:p>
         </w:tc>
@@ -1405,14 +1547,13 @@
               <w:spacing w:line="360" w:lineRule="auto"/>
               <w:jc w:val="center"/>
               <w:rPr>
-                <w:rFonts w:ascii="Times New Roman" w:hAnsi="Times New Roman" w:cs="Times New Roman"/>
+                <w:rFonts w:ascii="Andalus" w:hAnsi="Andalus" w:cs="Andalus"/>
                 <w:sz w:val="24"/>
               </w:rPr>
             </w:pPr>
             <w:r>
               <w:rPr>
-                <w:rFonts w:ascii="Times New Roman" w:hAnsi="Times New Roman" w:cs="Times New Roman"/>
-                <w:sz w:val="24"/>
+                <w:rFonts w:ascii="Andalus" w:hAnsi="Andalus" w:cs="Andalus"/>
               </w:rPr>
               <w:t>[1,-2,3.05,-50.10],[H,o,l,a]</w:t>
             </w:r>
@@ -1450,7 +1591,29 @@
           <w:rFonts w:ascii="Times New Roman" w:hAnsi="Times New Roman" w:cs="Times New Roman"/>
           <w:sz w:val="24"/>
         </w:rPr>
-        <w:t xml:space="preserve">     Para declarar una variable de tipo real se puede utilizar las siguientes</w:t>
+        <w:t xml:space="preserve">     Para de</w:t>
+      </w:r>
+      <w:r>
+        <w:rPr>
+          <w:rFonts w:ascii="Times New Roman" w:hAnsi="Times New Roman" w:cs="Times New Roman"/>
+          <w:sz w:val="24"/>
+        </w:rPr>
+        <w:t xml:space="preserve">clarar una variable de tipo </w:t>
+      </w:r>
+      <w:r>
+        <w:rPr>
+          <w:rFonts w:ascii="Times New Roman" w:hAnsi="Times New Roman" w:cs="Times New Roman"/>
+          <w:b/>
+          <w:sz w:val="24"/>
+        </w:rPr>
+        <w:t>REAL</w:t>
+      </w:r>
+      <w:r>
+        <w:rPr>
+          <w:rFonts w:ascii="Times New Roman" w:hAnsi="Times New Roman" w:cs="Times New Roman"/>
+          <w:sz w:val="24"/>
+        </w:rPr>
+        <w:t xml:space="preserve"> se puede utilizar las siguientes</w:t>
       </w:r>
       <w:r>
         <w:rPr>
@@ -1537,7 +1700,53 @@
         </w:r>
       </w:fldSimple>
       <w:r>
-        <w:t>: declaración de una variable real</w:t>
+        <w:t xml:space="preserve">: declaración de una variable </w:t>
+      </w:r>
+      <w:r>
+        <w:t>del tipo REAL</w:t>
+      </w:r>
+    </w:p>
+    <w:p>
+      <w:pPr>
+        <w:tabs>
+          <w:tab w:val="left" w:pos="6345"/>
+        </w:tabs>
+        <w:spacing w:after="0" w:line="360" w:lineRule="auto"/>
+        <w:jc w:val="both"/>
+        <w:rPr>
+          <w:rFonts w:ascii="Times New Roman" w:hAnsi="Times New Roman" w:cs="Times New Roman"/>
+          <w:sz w:val="24"/>
+        </w:rPr>
+      </w:pPr>
+      <w:r>
+        <w:rPr>
+          <w:rFonts w:ascii="Times New Roman" w:hAnsi="Times New Roman" w:cs="Times New Roman"/>
+          <w:sz w:val="24"/>
+        </w:rPr>
+        <w:lastRenderedPageBreak/>
+        <w:t xml:space="preserve">     </w:t>
+      </w:r>
+      <w:r>
+        <w:rPr>
+          <w:rFonts w:ascii="Times New Roman" w:hAnsi="Times New Roman" w:cs="Times New Roman"/>
+          <w:sz w:val="24"/>
+        </w:rPr>
+        <w:t xml:space="preserve">     Para declarar una variable de tipo </w:t>
+      </w:r>
+      <w:r>
+        <w:rPr>
+          <w:rFonts w:ascii="Times New Roman" w:hAnsi="Times New Roman" w:cs="Times New Roman"/>
+          <w:b/>
+          <w:sz w:val="24"/>
+        </w:rPr>
+        <w:t>LETRA</w:t>
+      </w:r>
+      <w:r>
+        <w:rPr>
+          <w:rFonts w:ascii="Times New Roman" w:hAnsi="Times New Roman" w:cs="Times New Roman"/>
+          <w:sz w:val="24"/>
+        </w:rPr>
+        <w:t xml:space="preserve"> se puede utilizar las siguientes gramáticas:</w:t>
       </w:r>
     </w:p>
     <w:p>
@@ -1545,18 +1754,11 @@
         <w:pStyle w:val="Epgrafe"/>
         <w:jc w:val="center"/>
       </w:pPr>
-    </w:p>
-    <w:p>
-      <w:pPr>
-        <w:pStyle w:val="Epgrafe"/>
-        <w:jc w:val="center"/>
-      </w:pPr>
       <w:r>
         <w:rPr>
           <w:noProof/>
           <w:lang w:eastAsia="es-ES"/>
         </w:rPr>
-        <w:lastRenderedPageBreak/>
         <w:drawing>
           <wp:inline distT="0" distB="0" distL="0" distR="0" wp14:anchorId="08F2D201" wp14:editId="2F7B0FCA">
             <wp:extent cx="5400040" cy="3494405"/>
@@ -1607,7 +1809,45 @@
         <w:t>Ilustración 2: D</w:t>
       </w:r>
       <w:r>
-        <w:t>eclaración de una variable de carácter.</w:t>
+        <w:t>eclaración de una variable del tipo LETRA</w:t>
+      </w:r>
+      <w:r>
+        <w:t>.</w:t>
+      </w:r>
+    </w:p>
+    <w:p>
+      <w:pPr>
+        <w:tabs>
+          <w:tab w:val="left" w:pos="6345"/>
+        </w:tabs>
+        <w:spacing w:after="0" w:line="360" w:lineRule="auto"/>
+        <w:jc w:val="both"/>
+        <w:rPr>
+          <w:rFonts w:ascii="Times New Roman" w:hAnsi="Times New Roman" w:cs="Times New Roman"/>
+          <w:sz w:val="24"/>
+        </w:rPr>
+      </w:pPr>
+      <w:r>
+        <w:rPr>
+          <w:rFonts w:ascii="Times New Roman" w:hAnsi="Times New Roman" w:cs="Times New Roman"/>
+          <w:sz w:val="24"/>
+        </w:rPr>
+        <w:t xml:space="preserve">Para declarar una variable de tipo </w:t>
+      </w:r>
+      <w:r>
+        <w:rPr>
+          <w:rFonts w:ascii="Times New Roman" w:hAnsi="Times New Roman" w:cs="Times New Roman"/>
+          <w:b/>
+          <w:sz w:val="24"/>
+        </w:rPr>
+        <w:t>VECTOR</w:t>
+      </w:r>
+      <w:r>
+        <w:rPr>
+          <w:rFonts w:ascii="Times New Roman" w:hAnsi="Times New Roman" w:cs="Times New Roman"/>
+          <w:sz w:val="24"/>
+        </w:rPr>
+        <w:t xml:space="preserve"> se puede utilizar las siguientes gramáticas:</w:t>
       </w:r>
     </w:p>
     <w:p>
@@ -1621,7 +1861,7 @@
           <w:lang w:eastAsia="es-ES"/>
         </w:rPr>
         <w:drawing>
-          <wp:inline distT="0" distB="0" distL="0" distR="0" wp14:anchorId="4CD75517" wp14:editId="7BE84398">
+          <wp:inline distT="0" distB="0" distL="0" distR="0" wp14:anchorId="7FC53C6E" wp14:editId="4CAC3462">
             <wp:extent cx="5400040" cy="2939415"/>
             <wp:effectExtent l="0" t="0" r="0" b="0"/>
             <wp:docPr id="10" name="Imagen 10"/>
@@ -1663,7 +1903,10 @@
         <w:jc w:val="center"/>
       </w:pPr>
       <w:r>
-        <w:t>Ilustración 3: Declaración de una variable vector</w:t>
+        <w:t>Ilustración 3: Declaración de una variable</w:t>
+      </w:r>
+      <w:r>
+        <w:t xml:space="preserve"> del tipo VECTOR.</w:t>
       </w:r>
     </w:p>
     <w:p>
@@ -1688,38 +1931,32 @@
     </w:p>
     <w:p>
       <w:pPr>
+        <w:pStyle w:val="Citadestacada"/>
+        <w:pBdr>
+          <w:top w:val="single" w:sz="4" w:space="24" w:color="4F81BD" w:themeColor="accent1"/>
+        </w:pBdr>
+        <w:rPr>
+          <w:i w:val="0"/>
+        </w:rPr>
+      </w:pPr>
+      <w:r>
+        <w:br w:type="page"/>
+      </w:r>
+      <w:r>
+        <w:rPr>
+          <w:i w:val="0"/>
+        </w:rPr>
+        <w:lastRenderedPageBreak/>
+        <w:t>OPERADORES ARITMÉTICOS</w:t>
+      </w:r>
+    </w:p>
+    <w:p>
+      <w:pPr>
         <w:rPr>
           <w:iCs/>
           <w:color w:val="4F81BD" w:themeColor="accent1"/>
         </w:rPr>
       </w:pPr>
-      <w:r>
-        <w:rPr>
-          <w:i/>
-        </w:rPr>
-        <w:br w:type="page"/>
-      </w:r>
-    </w:p>
-    <w:p>
-      <w:pPr>
-        <w:pStyle w:val="Citadestacada"/>
-        <w:rPr>
-          <w:i w:val="0"/>
-        </w:rPr>
-      </w:pPr>
-      <w:r>
-        <w:rPr>
-          <w:i w:val="0"/>
-        </w:rPr>
-        <w:lastRenderedPageBreak/>
-        <w:t>OPERADORES</w:t>
-      </w:r>
-      <w:r>
-        <w:rPr>
-          <w:i w:val="0"/>
-        </w:rPr>
-        <w:t xml:space="preserve"> ARITMÉTICOS</w:t>
-      </w:r>
     </w:p>
     <w:p>
       <w:pPr>
@@ -1738,7 +1975,59 @@
           <w:rFonts w:ascii="Times New Roman" w:hAnsi="Times New Roman" w:cs="Times New Roman"/>
           <w:sz w:val="24"/>
         </w:rPr>
-        <w:t xml:space="preserve">    Los operadores aritméticos los utilizaremos para realizar operaciones de tipo numérico por tanto se utilizarán el tipo real o un vector con un conjunto de números.</w:t>
+        <w:t xml:space="preserve">    Los operadores aritméticos los utilizaremos para realizar operaciones de tipo numérico por tanto se</w:t>
+      </w:r>
+      <w:r>
+        <w:rPr>
+          <w:rFonts w:ascii="Times New Roman" w:hAnsi="Times New Roman" w:cs="Times New Roman"/>
+          <w:sz w:val="24"/>
+        </w:rPr>
+        <w:t>rán utilizados por</w:t>
+      </w:r>
+      <w:r>
+        <w:rPr>
+          <w:rFonts w:ascii="Times New Roman" w:hAnsi="Times New Roman" w:cs="Times New Roman"/>
+          <w:sz w:val="24"/>
+        </w:rPr>
+        <w:t xml:space="preserve"> el tipo</w:t>
+      </w:r>
+      <w:r>
+        <w:rPr>
+          <w:rFonts w:ascii="Times New Roman" w:hAnsi="Times New Roman" w:cs="Times New Roman"/>
+          <w:b/>
+          <w:sz w:val="24"/>
+        </w:rPr>
+        <w:t xml:space="preserve"> </w:t>
+      </w:r>
+      <w:r>
+        <w:rPr>
+          <w:rFonts w:ascii="Times New Roman" w:hAnsi="Times New Roman" w:cs="Times New Roman"/>
+          <w:b/>
+          <w:sz w:val="24"/>
+        </w:rPr>
+        <w:t>REAL</w:t>
+      </w:r>
+      <w:r>
+        <w:rPr>
+          <w:rFonts w:ascii="Times New Roman" w:hAnsi="Times New Roman" w:cs="Times New Roman"/>
+          <w:sz w:val="24"/>
+        </w:rPr>
+        <w:t xml:space="preserve"> o un </w:t>
+      </w:r>
+      <w:r>
+        <w:rPr>
+          <w:rFonts w:ascii="Times New Roman" w:hAnsi="Times New Roman" w:cs="Times New Roman"/>
+          <w:b/>
+          <w:sz w:val="24"/>
+        </w:rPr>
+        <w:t>VECTOR</w:t>
+      </w:r>
+      <w:r>
+        <w:rPr>
+          <w:rFonts w:ascii="Times New Roman" w:hAnsi="Times New Roman" w:cs="Times New Roman"/>
+          <w:sz w:val="24"/>
+        </w:rPr>
+        <w:t xml:space="preserve"> con un conjunto de números.</w:t>
       </w:r>
     </w:p>
     <w:tbl>
@@ -1892,14 +2181,13 @@
               <w:spacing w:line="360" w:lineRule="auto"/>
               <w:jc w:val="center"/>
               <w:rPr>
-                <w:rFonts w:ascii="Times New Roman" w:hAnsi="Times New Roman" w:cs="Times New Roman"/>
+                <w:rFonts w:ascii="Andalus" w:hAnsi="Andalus" w:cs="Andalus"/>
                 <w:sz w:val="24"/>
               </w:rPr>
             </w:pPr>
             <w:r>
               <w:rPr>
-                <w:rFonts w:ascii="Times New Roman" w:hAnsi="Times New Roman" w:cs="Times New Roman"/>
-                <w:sz w:val="24"/>
+                <w:rFonts w:ascii="Andalus" w:hAnsi="Andalus" w:cs="Andalus"/>
               </w:rPr>
               <w:t>5 + 2 = 7</w:t>
             </w:r>
@@ -1969,16 +2257,26 @@
               <w:spacing w:line="360" w:lineRule="auto"/>
               <w:jc w:val="center"/>
               <w:rPr>
-                <w:rFonts w:ascii="Times New Roman" w:hAnsi="Times New Roman" w:cs="Times New Roman"/>
-                <w:sz w:val="24"/>
+                <w:rFonts w:ascii="Andalus" w:hAnsi="Andalus" w:cs="Andalus"/>
               </w:rPr>
             </w:pPr>
             <w:r>
               <w:rPr>
-                <w:rFonts w:ascii="Times New Roman" w:hAnsi="Times New Roman" w:cs="Times New Roman"/>
-                <w:sz w:val="24"/>
-              </w:rPr>
-              <w:t>[1,2] + [2,3] = [3,5]</w:t>
+                <w:rFonts w:ascii="Andalus" w:hAnsi="Andalus" w:cs="Andalus"/>
+              </w:rPr>
+              <w:t xml:space="preserve">[1,2] </w:t>
+            </w:r>
+            <w:r>
+              <w:rPr>
+                <w:rFonts w:ascii="Andalus" w:hAnsi="Andalus" w:cs="Andalus"/>
+              </w:rPr>
+              <w:t>.</w:t>
+            </w:r>
+            <w:r>
+              <w:rPr>
+                <w:rFonts w:ascii="Andalus" w:hAnsi="Andalus" w:cs="Andalus"/>
+              </w:rPr>
+              <w:t>+ [2,3] = [3,5]</w:t>
             </w:r>
           </w:p>
         </w:tc>
@@ -2046,14 +2344,12 @@
               <w:spacing w:line="360" w:lineRule="auto"/>
               <w:jc w:val="center"/>
               <w:rPr>
-                <w:rFonts w:ascii="Times New Roman" w:hAnsi="Times New Roman" w:cs="Times New Roman"/>
-                <w:sz w:val="24"/>
+                <w:rFonts w:ascii="Andalus" w:hAnsi="Andalus" w:cs="Andalus"/>
               </w:rPr>
             </w:pPr>
             <w:r>
               <w:rPr>
-                <w:rFonts w:ascii="Times New Roman" w:hAnsi="Times New Roman" w:cs="Times New Roman"/>
-                <w:sz w:val="24"/>
+                <w:rFonts w:ascii="Andalus" w:hAnsi="Andalus" w:cs="Andalus"/>
               </w:rPr>
               <w:t>5-3 = 2</w:t>
             </w:r>
@@ -2123,16 +2419,26 @@
               <w:spacing w:line="360" w:lineRule="auto"/>
               <w:jc w:val="center"/>
               <w:rPr>
-                <w:rFonts w:ascii="Times New Roman" w:hAnsi="Times New Roman" w:cs="Times New Roman"/>
-                <w:sz w:val="24"/>
+                <w:rFonts w:ascii="Andalus" w:hAnsi="Andalus" w:cs="Andalus"/>
               </w:rPr>
             </w:pPr>
             <w:r>
               <w:rPr>
-                <w:rFonts w:ascii="Times New Roman" w:hAnsi="Times New Roman" w:cs="Times New Roman"/>
-                <w:sz w:val="24"/>
-              </w:rPr>
-              <w:t>[1,3.5,2] – [1,0,-3] = [0,3.5,-1]</w:t>
+                <w:rFonts w:ascii="Andalus" w:hAnsi="Andalus" w:cs="Andalus"/>
+              </w:rPr>
+              <w:t xml:space="preserve">[1,3.5,2] </w:t>
+            </w:r>
+            <w:r>
+              <w:rPr>
+                <w:rFonts w:ascii="Andalus" w:hAnsi="Andalus" w:cs="Andalus"/>
+              </w:rPr>
+              <w:t>.</w:t>
+            </w:r>
+            <w:r>
+              <w:rPr>
+                <w:rFonts w:ascii="Andalus" w:hAnsi="Andalus" w:cs="Andalus"/>
+              </w:rPr>
+              <w:t>– [1,0,-3] = [0,3.5,-1]</w:t>
             </w:r>
           </w:p>
         </w:tc>
@@ -2200,14 +2506,12 @@
               <w:spacing w:line="360" w:lineRule="auto"/>
               <w:jc w:val="center"/>
               <w:rPr>
-                <w:rFonts w:ascii="Times New Roman" w:hAnsi="Times New Roman" w:cs="Times New Roman"/>
-                <w:sz w:val="24"/>
+                <w:rFonts w:ascii="Andalus" w:hAnsi="Andalus" w:cs="Andalus"/>
               </w:rPr>
             </w:pPr>
             <w:r>
               <w:rPr>
-                <w:rFonts w:ascii="Times New Roman" w:hAnsi="Times New Roman" w:cs="Times New Roman"/>
-                <w:sz w:val="24"/>
+                <w:rFonts w:ascii="Andalus" w:hAnsi="Andalus" w:cs="Andalus"/>
               </w:rPr>
               <w:t>3 * 5 = 15</w:t>
             </w:r>
@@ -2277,16 +2581,26 @@
               <w:spacing w:line="360" w:lineRule="auto"/>
               <w:jc w:val="center"/>
               <w:rPr>
-                <w:rFonts w:ascii="Times New Roman" w:hAnsi="Times New Roman" w:cs="Times New Roman"/>
-                <w:sz w:val="24"/>
+                <w:rFonts w:ascii="Andalus" w:hAnsi="Andalus" w:cs="Andalus"/>
               </w:rPr>
             </w:pPr>
             <w:r>
               <w:rPr>
-                <w:rFonts w:ascii="Times New Roman" w:hAnsi="Times New Roman" w:cs="Times New Roman"/>
-                <w:sz w:val="24"/>
-              </w:rPr>
-              <w:t>[1,2,5]*[1,2,3] = [1,4,15]</w:t>
+                <w:rFonts w:ascii="Andalus" w:hAnsi="Andalus" w:cs="Andalus"/>
+              </w:rPr>
+              <w:t>[1,2,5]</w:t>
+            </w:r>
+            <w:r>
+              <w:rPr>
+                <w:rFonts w:ascii="Andalus" w:hAnsi="Andalus" w:cs="Andalus"/>
+              </w:rPr>
+              <w:t>.</w:t>
+            </w:r>
+            <w:r>
+              <w:rPr>
+                <w:rFonts w:ascii="Andalus" w:hAnsi="Andalus" w:cs="Andalus"/>
+              </w:rPr>
+              <w:t>*[1,2,3] = [1,4,15]</w:t>
             </w:r>
           </w:p>
         </w:tc>
@@ -2354,16 +2668,14 @@
               <w:spacing w:line="360" w:lineRule="auto"/>
               <w:jc w:val="center"/>
               <w:rPr>
-                <w:rFonts w:ascii="Times New Roman" w:hAnsi="Times New Roman" w:cs="Times New Roman"/>
-                <w:sz w:val="24"/>
+                <w:rFonts w:ascii="Andalus" w:hAnsi="Andalus" w:cs="Andalus"/>
               </w:rPr>
             </w:pPr>
             <w:r>
               <w:rPr>
-                <w:rFonts w:ascii="Times New Roman" w:hAnsi="Times New Roman" w:cs="Times New Roman"/>
-                <w:sz w:val="24"/>
-              </w:rPr>
-              <w:t>20/5 = 4</w:t>
+                <w:rFonts w:ascii="Andalus" w:hAnsi="Andalus" w:cs="Andalus"/>
+              </w:rPr>
+              <w:t>5/2.5 = 2</w:t>
             </w:r>
           </w:p>
         </w:tc>
@@ -2431,14 +2743,12 @@
               <w:spacing w:line="360" w:lineRule="auto"/>
               <w:jc w:val="both"/>
               <w:rPr>
-                <w:rFonts w:ascii="Times New Roman" w:hAnsi="Times New Roman" w:cs="Times New Roman"/>
-                <w:sz w:val="24"/>
+                <w:rFonts w:ascii="Andalus" w:hAnsi="Andalus" w:cs="Andalus"/>
               </w:rPr>
             </w:pPr>
             <w:r>
               <w:rPr>
-                <w:rFonts w:ascii="Times New Roman" w:hAnsi="Times New Roman" w:cs="Times New Roman"/>
-                <w:sz w:val="24"/>
+                <w:rFonts w:ascii="Andalus" w:hAnsi="Andalus" w:cs="Andalus"/>
               </w:rPr>
               <w:t>[10,15,30] ./ [2,3,10] = [5,5,3]</w:t>
             </w:r>
@@ -2508,14 +2818,12 @@
               <w:spacing w:line="360" w:lineRule="auto"/>
               <w:jc w:val="center"/>
               <w:rPr>
-                <w:rFonts w:ascii="Times New Roman" w:hAnsi="Times New Roman" w:cs="Times New Roman"/>
-                <w:sz w:val="24"/>
+                <w:rFonts w:ascii="Andalus" w:hAnsi="Andalus" w:cs="Andalus"/>
               </w:rPr>
             </w:pPr>
             <w:r>
               <w:rPr>
-                <w:rFonts w:ascii="Times New Roman" w:hAnsi="Times New Roman" w:cs="Times New Roman"/>
-                <w:sz w:val="24"/>
+                <w:rFonts w:ascii="Andalus" w:hAnsi="Andalus" w:cs="Andalus"/>
               </w:rPr>
               <w:t>4%2 = 0</w:t>
             </w:r>
@@ -2583,172 +2891,16 @@
                 <w:tab w:val="left" w:pos="6345"/>
               </w:tabs>
               <w:spacing w:line="360" w:lineRule="auto"/>
-              <w:jc w:val="both"/>
-              <w:rPr>
-                <w:rFonts w:ascii="Times New Roman" w:hAnsi="Times New Roman" w:cs="Times New Roman"/>
-                <w:sz w:val="24"/>
+              <w:jc w:val="center"/>
+              <w:rPr>
+                <w:rFonts w:ascii="Andalus" w:hAnsi="Andalus" w:cs="Andalus"/>
               </w:rPr>
             </w:pPr>
             <w:r>
               <w:rPr>
-                <w:rFonts w:ascii="Times New Roman" w:hAnsi="Times New Roman" w:cs="Times New Roman"/>
-                <w:sz w:val="24"/>
+                <w:rFonts w:ascii="Andalus" w:hAnsi="Andalus" w:cs="Andalus"/>
               </w:rPr>
               <w:t>[4,3,1] .% [4,3,1] = [0,0,0]</w:t>
-            </w:r>
-          </w:p>
-        </w:tc>
-      </w:tr>
-      <w:tr>
-        <w:tc>
-          <w:tcPr>
-            <w:tcW w:w="2881" w:type="dxa"/>
-          </w:tcPr>
-          <w:p>
-            <w:pPr>
-              <w:tabs>
-                <w:tab w:val="left" w:pos="6345"/>
-              </w:tabs>
-              <w:spacing w:line="360" w:lineRule="auto"/>
-              <w:jc w:val="center"/>
-              <w:rPr>
-                <w:rFonts w:ascii="Times New Roman" w:hAnsi="Times New Roman" w:cs="Times New Roman"/>
-                <w:sz w:val="24"/>
-              </w:rPr>
-            </w:pPr>
-            <w:r>
-              <w:rPr>
-                <w:rFonts w:ascii="Times New Roman" w:hAnsi="Times New Roman" w:cs="Times New Roman"/>
-                <w:sz w:val="24"/>
-              </w:rPr>
-              <w:t>++</w:t>
-            </w:r>
-          </w:p>
-        </w:tc>
-        <w:tc>
-          <w:tcPr>
-            <w:tcW w:w="2881" w:type="dxa"/>
-          </w:tcPr>
-          <w:p>
-            <w:pPr>
-              <w:tabs>
-                <w:tab w:val="left" w:pos="6345"/>
-              </w:tabs>
-              <w:spacing w:line="360" w:lineRule="auto"/>
-              <w:jc w:val="center"/>
-              <w:rPr>
-                <w:rFonts w:ascii="Times New Roman" w:hAnsi="Times New Roman" w:cs="Times New Roman"/>
-                <w:sz w:val="24"/>
-              </w:rPr>
-            </w:pPr>
-            <w:r>
-              <w:rPr>
-                <w:rFonts w:ascii="Times New Roman" w:hAnsi="Times New Roman" w:cs="Times New Roman"/>
-                <w:sz w:val="24"/>
-              </w:rPr>
-              <w:t>Incremento</w:t>
-            </w:r>
-          </w:p>
-        </w:tc>
-        <w:tc>
-          <w:tcPr>
-            <w:tcW w:w="3277" w:type="dxa"/>
-          </w:tcPr>
-          <w:p>
-            <w:pPr>
-              <w:tabs>
-                <w:tab w:val="left" w:pos="6345"/>
-              </w:tabs>
-              <w:spacing w:line="360" w:lineRule="auto"/>
-              <w:jc w:val="center"/>
-              <w:rPr>
-                <w:rFonts w:ascii="Times New Roman" w:hAnsi="Times New Roman" w:cs="Times New Roman"/>
-                <w:sz w:val="24"/>
-              </w:rPr>
-            </w:pPr>
-            <w:r>
-              <w:rPr>
-                <w:rFonts w:ascii="Times New Roman" w:hAnsi="Times New Roman" w:cs="Times New Roman"/>
-                <w:sz w:val="24"/>
-              </w:rPr>
-              <w:t>5++ = 6</w:t>
-            </w:r>
-          </w:p>
-        </w:tc>
-      </w:tr>
-      <w:tr>
-        <w:tc>
-          <w:tcPr>
-            <w:tcW w:w="2881" w:type="dxa"/>
-          </w:tcPr>
-          <w:p>
-            <w:pPr>
-              <w:tabs>
-                <w:tab w:val="left" w:pos="6345"/>
-              </w:tabs>
-              <w:spacing w:line="360" w:lineRule="auto"/>
-              <w:jc w:val="center"/>
-              <w:rPr>
-                <w:rFonts w:ascii="Times New Roman" w:hAnsi="Times New Roman" w:cs="Times New Roman"/>
-                <w:sz w:val="24"/>
-              </w:rPr>
-            </w:pPr>
-            <w:r>
-              <w:rPr>
-                <w:rFonts w:ascii="Times New Roman" w:hAnsi="Times New Roman" w:cs="Times New Roman"/>
-                <w:sz w:val="24"/>
-              </w:rPr>
-              <w:t>--</w:t>
-            </w:r>
-          </w:p>
-        </w:tc>
-        <w:tc>
-          <w:tcPr>
-            <w:tcW w:w="2881" w:type="dxa"/>
-          </w:tcPr>
-          <w:p>
-            <w:pPr>
-              <w:tabs>
-                <w:tab w:val="left" w:pos="6345"/>
-              </w:tabs>
-              <w:spacing w:line="360" w:lineRule="auto"/>
-              <w:jc w:val="center"/>
-              <w:rPr>
-                <w:rFonts w:ascii="Times New Roman" w:hAnsi="Times New Roman" w:cs="Times New Roman"/>
-                <w:sz w:val="24"/>
-              </w:rPr>
-            </w:pPr>
-            <w:r>
-              <w:rPr>
-                <w:rFonts w:ascii="Times New Roman" w:hAnsi="Times New Roman" w:cs="Times New Roman"/>
-                <w:sz w:val="24"/>
-              </w:rPr>
-              <w:t>Decremento</w:t>
-            </w:r>
-          </w:p>
-        </w:tc>
-        <w:tc>
-          <w:tcPr>
-            <w:tcW w:w="3277" w:type="dxa"/>
-          </w:tcPr>
-          <w:p>
-            <w:pPr>
-              <w:tabs>
-                <w:tab w:val="left" w:pos="6345"/>
-              </w:tabs>
-              <w:spacing w:line="360" w:lineRule="auto"/>
-              <w:jc w:val="center"/>
-              <w:rPr>
-                <w:rFonts w:ascii="Times New Roman" w:hAnsi="Times New Roman" w:cs="Times New Roman"/>
-                <w:sz w:val="24"/>
-              </w:rPr>
-            </w:pPr>
-            <w:r>
-              <w:rPr>
-                <w:rFonts w:ascii="Times New Roman" w:hAnsi="Times New Roman" w:cs="Times New Roman"/>
-                <w:sz w:val="24"/>
-              </w:rPr>
-              <w:t>5-- = 4</w:t>
             </w:r>
           </w:p>
         </w:tc>
@@ -2759,17 +2911,120 @@
         <w:tabs>
           <w:tab w:val="left" w:pos="6345"/>
         </w:tabs>
-        <w:rPr>
-          <w:rFonts w:ascii="Times New Roman" w:hAnsi="Times New Roman" w:cs="Times New Roman"/>
-          <w:sz w:val="24"/>
-        </w:rPr>
-      </w:pPr>
+        <w:spacing w:before="240" w:line="360" w:lineRule="auto"/>
+        <w:jc w:val="both"/>
+        <w:rPr>
+          <w:rFonts w:ascii="Times New Roman" w:hAnsi="Times New Roman" w:cs="Times New Roman"/>
+          <w:sz w:val="24"/>
+        </w:rPr>
+      </w:pPr>
+      <w:r>
+        <w:t xml:space="preserve">    </w:t>
+      </w:r>
+      <w:r>
+        <w:rPr>
+          <w:rFonts w:ascii="Times New Roman" w:hAnsi="Times New Roman" w:cs="Times New Roman"/>
+          <w:sz w:val="24"/>
+        </w:rPr>
+        <w:t>Las operaciones de módulo y de módulo</w:t>
+      </w:r>
+      <w:r>
+        <w:rPr>
+          <w:rFonts w:ascii="Times New Roman" w:hAnsi="Times New Roman" w:cs="Times New Roman"/>
+          <w:sz w:val="24"/>
+        </w:rPr>
+        <w:t xml:space="preserve"> punto deben realizarse con números enteros. En el caso de utilizarse números con decimales se redondearán con el objetivo de obtener números enteros. Por ello si la primera cifra decimal es mayor o igual que cinco se sumará uno a la cifra anterior sino se mantendrá dicha cifra anterior.</w:t>
+      </w:r>
     </w:p>
     <w:p>
       <w:pPr>
         <w:tabs>
           <w:tab w:val="left" w:pos="6345"/>
         </w:tabs>
+        <w:spacing w:before="240" w:line="360" w:lineRule="auto"/>
+        <w:jc w:val="both"/>
+        <w:rPr>
+          <w:rFonts w:ascii="Times New Roman" w:hAnsi="Times New Roman" w:cs="Times New Roman"/>
+          <w:sz w:val="24"/>
+        </w:rPr>
+      </w:pPr>
+      <w:r>
+        <w:t xml:space="preserve">    </w:t>
+      </w:r>
+      <w:r>
+        <w:rPr>
+          <w:rFonts w:ascii="Times New Roman" w:hAnsi="Times New Roman" w:cs="Times New Roman"/>
+          <w:sz w:val="24"/>
+        </w:rPr>
+        <w:t xml:space="preserve">También </w:t>
+      </w:r>
+      <w:r>
+        <w:rPr>
+          <w:rFonts w:ascii="Times New Roman" w:hAnsi="Times New Roman" w:cs="Times New Roman"/>
+          <w:sz w:val="24"/>
+        </w:rPr>
+        <w:t xml:space="preserve">podremos realizar sumas, restas, multiplicaciones y divisiones de un valor por un vector, de manera que el resultado será realizar la operación de ese valor por todos los valores que </w:t>
+      </w:r>
+      <w:r>
+        <w:rPr>
+          <w:rFonts w:ascii="Times New Roman" w:hAnsi="Times New Roman" w:cs="Times New Roman"/>
+          <w:sz w:val="24"/>
+        </w:rPr>
+        <w:t>componen el vector o viceversa</w:t>
+      </w:r>
+      <w:r>
+        <w:rPr>
+          <w:rFonts w:ascii="Times New Roman" w:hAnsi="Times New Roman" w:cs="Times New Roman"/>
+          <w:sz w:val="24"/>
+        </w:rPr>
+        <w:t>, por tanto se cumple la propiedad conmutativa</w:t>
+      </w:r>
+      <w:r>
+        <w:rPr>
+          <w:rFonts w:ascii="Times New Roman" w:hAnsi="Times New Roman" w:cs="Times New Roman"/>
+          <w:sz w:val="24"/>
+        </w:rPr>
+        <w:t xml:space="preserve">.  Por ejemplo: 5 + [1,2,3] = [6,7,8] , </w:t>
+      </w:r>
+      <w:r>
+        <w:rPr>
+          <w:rFonts w:ascii="Times New Roman" w:hAnsi="Times New Roman" w:cs="Times New Roman"/>
+          <w:sz w:val="24"/>
+        </w:rPr>
+        <w:t>[1,4,5] + 5 = [6,9,10].</w:t>
+      </w:r>
+    </w:p>
+    <w:p>
+      <w:pPr>
+        <w:rPr>
+          <w:iCs/>
+          <w:color w:val="4F81BD" w:themeColor="accent1"/>
+        </w:rPr>
+      </w:pPr>
+      <w:r>
+        <w:rPr>
+          <w:i/>
+        </w:rPr>
+        <w:br w:type="page"/>
+      </w:r>
+    </w:p>
+    <w:p>
+      <w:pPr>
+        <w:pStyle w:val="Citadestacada"/>
+        <w:rPr>
+          <w:i w:val="0"/>
+        </w:rPr>
+      </w:pPr>
+      <w:r>
+        <w:rPr>
+          <w:i w:val="0"/>
+        </w:rPr>
+        <w:lastRenderedPageBreak/>
+        <w:t>OPERADORES RELACIONALES</w:t>
+      </w:r>
+    </w:p>
+    <w:p>
+      <w:pPr>
         <w:spacing w:line="360" w:lineRule="auto"/>
         <w:jc w:val="both"/>
         <w:rPr>
@@ -2778,6 +3033,10 @@
         </w:rPr>
       </w:pPr>
       <w:r>
+        <w:rPr>
+          <w:rFonts w:ascii="Times New Roman" w:hAnsi="Times New Roman" w:cs="Times New Roman"/>
+          <w:sz w:val="24"/>
+        </w:rPr>
         <w:t xml:space="preserve">    </w:t>
       </w:r>
       <w:r>
@@ -2785,75 +3044,6 @@
           <w:rFonts w:ascii="Times New Roman" w:hAnsi="Times New Roman" w:cs="Times New Roman"/>
           <w:sz w:val="24"/>
         </w:rPr>
-        <w:t>Además podremos realizar sumas, restas, multiplicaciones y divisiones de un valor por un vector, de manera que el resultado será realizar la operación de ese valor por todos los valores que componen el vector. Por ejemplo 5 + [1</w:t>
-      </w:r>
-      <w:proofErr w:type="gramStart"/>
-      <w:r>
-        <w:rPr>
-          <w:rFonts w:ascii="Times New Roman" w:hAnsi="Times New Roman" w:cs="Times New Roman"/>
-          <w:sz w:val="24"/>
-        </w:rPr>
-        <w:t>,2,3</w:t>
-      </w:r>
-      <w:proofErr w:type="gramEnd"/>
-      <w:r>
-        <w:rPr>
-          <w:rFonts w:ascii="Times New Roman" w:hAnsi="Times New Roman" w:cs="Times New Roman"/>
-          <w:sz w:val="24"/>
-        </w:rPr>
-        <w:t>] = [6,7,8].</w:t>
-      </w:r>
-    </w:p>
-    <w:p>
-      <w:pPr>
-        <w:rPr>
-          <w:iCs/>
-          <w:color w:val="4F81BD" w:themeColor="accent1"/>
-        </w:rPr>
-      </w:pPr>
-      <w:r>
-        <w:rPr>
-          <w:i/>
-        </w:rPr>
-        <w:br w:type="page"/>
-      </w:r>
-    </w:p>
-    <w:p>
-      <w:pPr>
-        <w:pStyle w:val="Citadestacada"/>
-        <w:rPr>
-          <w:i w:val="0"/>
-        </w:rPr>
-      </w:pPr>
-      <w:r>
-        <w:rPr>
-          <w:i w:val="0"/>
-        </w:rPr>
-        <w:lastRenderedPageBreak/>
-        <w:t>OPERADORES RELACIONALES</w:t>
-      </w:r>
-    </w:p>
-    <w:p>
-      <w:pPr>
-        <w:spacing w:line="360" w:lineRule="auto"/>
-        <w:jc w:val="both"/>
-        <w:rPr>
-          <w:rFonts w:ascii="Times New Roman" w:hAnsi="Times New Roman" w:cs="Times New Roman"/>
-          <w:sz w:val="24"/>
-        </w:rPr>
-      </w:pPr>
-      <w:r>
-        <w:rPr>
-          <w:rFonts w:ascii="Times New Roman" w:hAnsi="Times New Roman" w:cs="Times New Roman"/>
-          <w:sz w:val="24"/>
-        </w:rPr>
-        <w:t xml:space="preserve">    </w:t>
-      </w:r>
-      <w:r>
-        <w:rPr>
-          <w:rFonts w:ascii="Times New Roman" w:hAnsi="Times New Roman" w:cs="Times New Roman"/>
-          <w:sz w:val="24"/>
-        </w:rPr>
         <w:t>También tendremos operadores relaciones los cuales utilizaremos para realizar una comparación numérico o de caracteres entre dos operandos.</w:t>
       </w:r>
       <w:r>
@@ -2861,7 +3051,35 @@
           <w:rFonts w:ascii="Times New Roman" w:hAnsi="Times New Roman" w:cs="Times New Roman"/>
           <w:sz w:val="24"/>
         </w:rPr>
-        <w:t xml:space="preserve"> Exactamente los caracteres utilizarán únicamente los operadores de igual o distinto.</w:t>
+        <w:t xml:space="preserve"> Exactamente los caracteres utilizarán únicamente los operadores de igual o distinto</w:t>
+      </w:r>
+      <w:r>
+        <w:rPr>
+          <w:rFonts w:ascii="Times New Roman" w:hAnsi="Times New Roman" w:cs="Times New Roman"/>
+          <w:sz w:val="24"/>
+        </w:rPr>
+        <w:t xml:space="preserve"> y solo podrán ser dos caracteres los que se comparen</w:t>
+      </w:r>
+      <w:r>
+        <w:rPr>
+          <w:rFonts w:ascii="Times New Roman" w:hAnsi="Times New Roman" w:cs="Times New Roman"/>
+          <w:sz w:val="24"/>
+        </w:rPr>
+        <w:t xml:space="preserve"> por tanto no se podrán comparar números y caracteres al mismo tiempo</w:t>
+      </w:r>
+      <w:r>
+        <w:rPr>
+          <w:rFonts w:ascii="Times New Roman" w:hAnsi="Times New Roman" w:cs="Times New Roman"/>
+          <w:sz w:val="24"/>
+        </w:rPr>
+        <w:t>.</w:t>
+      </w:r>
+      <w:r>
+        <w:rPr>
+          <w:rFonts w:ascii="Times New Roman" w:hAnsi="Times New Roman" w:cs="Times New Roman"/>
+          <w:sz w:val="24"/>
+        </w:rPr>
+        <w:t xml:space="preserve"> Además no son iguales dos caracteres iguales pero uno en mayúscula y otro en minúscula. Tampoco se podrá utilizar el vector completo como operando pero si los elementos que componen dicho vector.</w:t>
       </w:r>
       <w:r>
         <w:rPr>
@@ -2869,6 +3087,13 @@
           <w:sz w:val="24"/>
         </w:rPr>
         <w:t xml:space="preserve"> El resultado de la evaluación de cualquier operador relacional será 1 o 0, 1 si se cumple esa comparación y 0 sino se cumple.</w:t>
+      </w:r>
+      <w:r>
+        <w:rPr>
+          <w:rFonts w:ascii="Times New Roman" w:hAnsi="Times New Roman" w:cs="Times New Roman"/>
+          <w:sz w:val="24"/>
+        </w:rPr>
+        <w:t xml:space="preserve"> </w:t>
       </w:r>
     </w:p>
     <w:tbl>
@@ -3029,21 +3254,18 @@
               <w:spacing w:line="360" w:lineRule="auto"/>
               <w:jc w:val="center"/>
               <w:rPr>
-                <w:rFonts w:ascii="Times New Roman" w:hAnsi="Times New Roman" w:cs="Times New Roman"/>
-                <w:sz w:val="24"/>
+                <w:rFonts w:ascii="Andalus" w:hAnsi="Andalus" w:cs="Andalus"/>
               </w:rPr>
             </w:pPr>
             <w:r>
               <w:rPr>
-                <w:rFonts w:ascii="Times New Roman" w:hAnsi="Times New Roman" w:cs="Times New Roman"/>
-                <w:sz w:val="24"/>
+                <w:rFonts w:ascii="Andalus" w:hAnsi="Andalus" w:cs="Andalus"/>
               </w:rPr>
               <w:t xml:space="preserve">5 == </w:t>
             </w:r>
             <w:r>
               <w:rPr>
-                <w:rFonts w:ascii="Times New Roman" w:hAnsi="Times New Roman" w:cs="Times New Roman"/>
-                <w:sz w:val="24"/>
+                <w:rFonts w:ascii="Andalus" w:hAnsi="Andalus" w:cs="Andalus"/>
               </w:rPr>
               <w:t>5 /1</w:t>
             </w:r>
@@ -3072,7 +3294,14 @@
                 <w:rFonts w:ascii="Times New Roman" w:hAnsi="Times New Roman" w:cs="Times New Roman"/>
                 <w:sz w:val="24"/>
               </w:rPr>
-              <w:t xml:space="preserve">¡= </w:t>
+              <w:t>!</w:t>
+            </w:r>
+            <w:r>
+              <w:rPr>
+                <w:rFonts w:ascii="Times New Roman" w:hAnsi="Times New Roman" w:cs="Times New Roman"/>
+                <w:sz w:val="24"/>
+              </w:rPr>
+              <w:t xml:space="preserve">= </w:t>
             </w:r>
           </w:p>
         </w:tc>
@@ -3113,16 +3342,56 @@
               <w:spacing w:line="360" w:lineRule="auto"/>
               <w:jc w:val="center"/>
               <w:rPr>
-                <w:rFonts w:ascii="Times New Roman" w:hAnsi="Times New Roman" w:cs="Times New Roman"/>
-                <w:sz w:val="24"/>
+                <w:rFonts w:ascii="Andalus" w:hAnsi="Andalus" w:cs="Andalus"/>
               </w:rPr>
             </w:pPr>
             <w:r>
               <w:rPr>
-                <w:rFonts w:ascii="Times New Roman" w:hAnsi="Times New Roman" w:cs="Times New Roman"/>
-                <w:sz w:val="24"/>
-              </w:rPr>
-              <w:t>a != b /0</w:t>
+                <w:rFonts w:ascii="Andalus" w:hAnsi="Andalus" w:cs="Andalus"/>
+              </w:rPr>
+              <w:t>‘</w:t>
+            </w:r>
+            <w:r>
+              <w:rPr>
+                <w:rFonts w:ascii="Andalus" w:hAnsi="Andalus" w:cs="Andalus"/>
+              </w:rPr>
+              <w:t>a</w:t>
+            </w:r>
+            <w:r>
+              <w:rPr>
+                <w:rFonts w:ascii="Andalus" w:hAnsi="Andalus" w:cs="Andalus"/>
+              </w:rPr>
+              <w:t>’</w:t>
+            </w:r>
+            <w:r>
+              <w:rPr>
+                <w:rFonts w:ascii="Andalus" w:hAnsi="Andalus" w:cs="Andalus"/>
+              </w:rPr>
+              <w:t xml:space="preserve"> != </w:t>
+            </w:r>
+            <w:r>
+              <w:rPr>
+                <w:rFonts w:ascii="Andalus" w:hAnsi="Andalus" w:cs="Andalus"/>
+              </w:rPr>
+              <w:t>‘</w:t>
+            </w:r>
+            <w:r>
+              <w:rPr>
+                <w:rFonts w:ascii="Andalus" w:hAnsi="Andalus" w:cs="Andalus"/>
+              </w:rPr>
+              <w:t>b</w:t>
+            </w:r>
+            <w:r>
+              <w:rPr>
+                <w:rFonts w:ascii="Andalus" w:hAnsi="Andalus" w:cs="Andalus"/>
+              </w:rPr>
+              <w:t>’</w:t>
+            </w:r>
+            <w:r>
+              <w:rPr>
+                <w:rFonts w:ascii="Andalus" w:hAnsi="Andalus" w:cs="Andalus"/>
+              </w:rPr>
+              <w:t xml:space="preserve"> /0</w:t>
             </w:r>
           </w:p>
         </w:tc>
@@ -3190,14 +3459,12 @@
               <w:spacing w:line="360" w:lineRule="auto"/>
               <w:jc w:val="center"/>
               <w:rPr>
-                <w:rFonts w:ascii="Times New Roman" w:hAnsi="Times New Roman" w:cs="Times New Roman"/>
-                <w:sz w:val="24"/>
+                <w:rFonts w:ascii="Andalus" w:hAnsi="Andalus" w:cs="Andalus"/>
               </w:rPr>
             </w:pPr>
             <w:r>
               <w:rPr>
-                <w:rFonts w:ascii="Times New Roman" w:hAnsi="Times New Roman" w:cs="Times New Roman"/>
-                <w:sz w:val="24"/>
+                <w:rFonts w:ascii="Andalus" w:hAnsi="Andalus" w:cs="Andalus"/>
               </w:rPr>
               <w:t>5 &gt; 0 /1</w:t>
             </w:r>
@@ -3267,14 +3534,12 @@
               <w:spacing w:line="360" w:lineRule="auto"/>
               <w:jc w:val="center"/>
               <w:rPr>
-                <w:rFonts w:ascii="Times New Roman" w:hAnsi="Times New Roman" w:cs="Times New Roman"/>
-                <w:sz w:val="24"/>
+                <w:rFonts w:ascii="Andalus" w:hAnsi="Andalus" w:cs="Andalus"/>
               </w:rPr>
             </w:pPr>
             <w:r>
               <w:rPr>
-                <w:rFonts w:ascii="Times New Roman" w:hAnsi="Times New Roman" w:cs="Times New Roman"/>
-                <w:sz w:val="24"/>
+                <w:rFonts w:ascii="Andalus" w:hAnsi="Andalus" w:cs="Andalus"/>
               </w:rPr>
               <w:t>5 &lt; 4 /0</w:t>
             </w:r>
@@ -3344,14 +3609,12 @@
               <w:spacing w:line="360" w:lineRule="auto"/>
               <w:jc w:val="center"/>
               <w:rPr>
-                <w:rFonts w:ascii="Times New Roman" w:hAnsi="Times New Roman" w:cs="Times New Roman"/>
-                <w:sz w:val="24"/>
+                <w:rFonts w:ascii="Andalus" w:hAnsi="Andalus" w:cs="Andalus"/>
               </w:rPr>
             </w:pPr>
             <w:r>
               <w:rPr>
-                <w:rFonts w:ascii="Times New Roman" w:hAnsi="Times New Roman" w:cs="Times New Roman"/>
-                <w:sz w:val="24"/>
+                <w:rFonts w:ascii="Andalus" w:hAnsi="Andalus" w:cs="Andalus"/>
               </w:rPr>
               <w:t>5 &gt;= 2 / 1</w:t>
             </w:r>
@@ -3421,14 +3684,12 @@
               <w:spacing w:line="360" w:lineRule="auto"/>
               <w:jc w:val="both"/>
               <w:rPr>
-                <w:rFonts w:ascii="Times New Roman" w:hAnsi="Times New Roman" w:cs="Times New Roman"/>
-                <w:sz w:val="24"/>
+                <w:rFonts w:ascii="Andalus" w:hAnsi="Andalus" w:cs="Andalus"/>
               </w:rPr>
             </w:pPr>
             <w:r>
               <w:rPr>
-                <w:rFonts w:ascii="Times New Roman" w:hAnsi="Times New Roman" w:cs="Times New Roman"/>
-                <w:sz w:val="24"/>
+                <w:rFonts w:ascii="Andalus" w:hAnsi="Andalus" w:cs="Andalus"/>
               </w:rPr>
               <w:t xml:space="preserve">              10 &lt;= 5 / 0</w:t>
             </w:r>
@@ -3475,7 +3736,28 @@
           <w:rFonts w:ascii="Times New Roman" w:hAnsi="Times New Roman" w:cs="Times New Roman"/>
           <w:sz w:val="24"/>
         </w:rPr>
-        <w:t xml:space="preserve">    Los operadores lógicos se aplican en operaciones relacionales con el objetivo de poder evaluar varias condiciones simultáneamente. En el caso de que se cumpla la condición el resultado será un 1, en caso contrario será un 0.</w:t>
+        <w:t xml:space="preserve">    Los operadores lógicos se aplican en operaciones relacionales con el objetivo de </w:t>
+      </w:r>
+      <w:r>
+        <w:rPr>
+          <w:rFonts w:ascii="Times New Roman" w:hAnsi="Times New Roman" w:cs="Times New Roman"/>
+          <w:sz w:val="24"/>
+        </w:rPr>
+        <w:t>poder evaluar varias operaciones relacionales</w:t>
+      </w:r>
+      <w:r>
+        <w:rPr>
+          <w:rFonts w:ascii="Times New Roman" w:hAnsi="Times New Roman" w:cs="Times New Roman"/>
+          <w:sz w:val="24"/>
+        </w:rPr>
+        <w:t xml:space="preserve"> simultáneamente. En el caso de que se cumpla la condición el resultado será un 1, en caso contrario será un 0.</w:t>
+      </w:r>
+      <w:r>
+        <w:rPr>
+          <w:rFonts w:ascii="Times New Roman" w:hAnsi="Times New Roman" w:cs="Times New Roman"/>
+          <w:sz w:val="24"/>
+        </w:rPr>
+        <w:t xml:space="preserve"> </w:t>
       </w:r>
     </w:p>
     <w:tbl>
@@ -3629,16 +3911,62 @@
               <w:spacing w:line="360" w:lineRule="auto"/>
               <w:jc w:val="center"/>
               <w:rPr>
-                <w:rFonts w:ascii="Times New Roman" w:hAnsi="Times New Roman" w:cs="Times New Roman"/>
-                <w:sz w:val="24"/>
+                <w:rFonts w:ascii="Andalus" w:hAnsi="Andalus" w:cs="Andalus"/>
               </w:rPr>
             </w:pPr>
             <w:r>
               <w:rPr>
-                <w:rFonts w:ascii="Times New Roman" w:hAnsi="Times New Roman" w:cs="Times New Roman"/>
-                <w:sz w:val="24"/>
-              </w:rPr>
-              <w:t>(5 == 5 &amp;&amp; A == a) / 0</w:t>
+                <w:rFonts w:ascii="Andalus" w:hAnsi="Andalus" w:cs="Andalus"/>
+              </w:rPr>
+              <w:t xml:space="preserve">(5 == 5 &amp;&amp; </w:t>
+            </w:r>
+            <w:r>
+              <w:rPr>
+                <w:rFonts w:ascii="Andalus" w:hAnsi="Andalus" w:cs="Andalus"/>
+              </w:rPr>
+              <w:t>‘</w:t>
+            </w:r>
+            <w:r>
+              <w:rPr>
+                <w:rFonts w:ascii="Andalus" w:hAnsi="Andalus" w:cs="Andalus"/>
+              </w:rPr>
+              <w:t>A</w:t>
+            </w:r>
+            <w:r>
+              <w:rPr>
+                <w:rFonts w:ascii="Andalus" w:hAnsi="Andalus" w:cs="Andalus"/>
+              </w:rPr>
+              <w:t>’</w:t>
+            </w:r>
+            <w:r>
+              <w:rPr>
+                <w:rFonts w:ascii="Andalus" w:hAnsi="Andalus" w:cs="Andalus"/>
+              </w:rPr>
+              <w:t xml:space="preserve"> == </w:t>
+            </w:r>
+            <w:r>
+              <w:rPr>
+                <w:rFonts w:ascii="Andalus" w:hAnsi="Andalus" w:cs="Andalus"/>
+              </w:rPr>
+              <w:t>‘</w:t>
+            </w:r>
+            <w:r>
+              <w:rPr>
+                <w:rFonts w:ascii="Andalus" w:hAnsi="Andalus" w:cs="Andalus"/>
+              </w:rPr>
+              <w:t>a</w:t>
+            </w:r>
+            <w:r>
+              <w:rPr>
+                <w:rFonts w:ascii="Andalus" w:hAnsi="Andalus" w:cs="Andalus"/>
+              </w:rPr>
+              <w:t>’</w:t>
+            </w:r>
+            <w:r>
+              <w:rPr>
+                <w:rFonts w:ascii="Andalus" w:hAnsi="Andalus" w:cs="Andalus"/>
+              </w:rPr>
+              <w:t>) / 0</w:t>
             </w:r>
           </w:p>
         </w:tc>
@@ -3706,14 +4034,12 @@
               <w:spacing w:line="360" w:lineRule="auto"/>
               <w:jc w:val="both"/>
               <w:rPr>
-                <w:rFonts w:ascii="Times New Roman" w:hAnsi="Times New Roman" w:cs="Times New Roman"/>
-                <w:sz w:val="24"/>
+                <w:rFonts w:ascii="Andalus" w:hAnsi="Andalus" w:cs="Andalus"/>
               </w:rPr>
             </w:pPr>
             <w:r>
               <w:rPr>
-                <w:rFonts w:ascii="Times New Roman" w:hAnsi="Times New Roman" w:cs="Times New Roman"/>
-                <w:sz w:val="24"/>
+                <w:rFonts w:ascii="Andalus" w:hAnsi="Andalus" w:cs="Andalus"/>
               </w:rPr>
               <w:t xml:space="preserve">     (2 !=1 || 10.5 &gt;= 2) / 1 </w:t>
             </w:r>
@@ -3783,28 +4109,24 @@
               <w:spacing w:line="360" w:lineRule="auto"/>
               <w:jc w:val="center"/>
               <w:rPr>
-                <w:rFonts w:ascii="Times New Roman" w:hAnsi="Times New Roman" w:cs="Times New Roman"/>
-                <w:sz w:val="24"/>
+                <w:rFonts w:ascii="Andalus" w:hAnsi="Andalus" w:cs="Andalus"/>
               </w:rPr>
             </w:pPr>
             <w:r>
               <w:rPr>
-                <w:rFonts w:ascii="Times New Roman" w:hAnsi="Times New Roman" w:cs="Times New Roman"/>
-                <w:sz w:val="24"/>
+                <w:rFonts w:ascii="Andalus" w:hAnsi="Andalus" w:cs="Andalus"/>
               </w:rPr>
               <w:t>!</w:t>
             </w:r>
             <w:r>
               <w:rPr>
-                <w:rFonts w:ascii="Times New Roman" w:hAnsi="Times New Roman" w:cs="Times New Roman"/>
-                <w:sz w:val="24"/>
+                <w:rFonts w:ascii="Andalus" w:hAnsi="Andalus" w:cs="Andalus"/>
               </w:rPr>
               <w:t>( 2 == 1)</w:t>
             </w:r>
             <w:r>
               <w:rPr>
-                <w:rFonts w:ascii="Times New Roman" w:hAnsi="Times New Roman" w:cs="Times New Roman"/>
-                <w:sz w:val="24"/>
+                <w:rFonts w:ascii="Andalus" w:hAnsi="Andalus" w:cs="Andalus"/>
               </w:rPr>
               <w:t>/1</w:t>
             </w:r>
@@ -3825,9 +4147,15 @@
         </w:rPr>
       </w:pPr>
     </w:p>
-    <w:p/>
-    <w:p>
-      <w:pPr>
+    <w:p>
+      <w:pPr>
+        <w:pBdr>
+          <w:top w:val="single" w:sz="4" w:space="10" w:color="4F81BD" w:themeColor="accent1"/>
+          <w:bottom w:val="single" w:sz="4" w:space="10" w:color="4F81BD" w:themeColor="accent1"/>
+        </w:pBdr>
+        <w:spacing w:before="360" w:after="360"/>
+        <w:ind w:left="864" w:right="864"/>
+        <w:jc w:val="center"/>
         <w:rPr>
           <w:iCs/>
           <w:color w:val="4F81BD" w:themeColor="accent1"/>
@@ -3835,24 +4163,83 @@
       </w:pPr>
       <w:r>
         <w:rPr>
-          <w:i/>
-        </w:rPr>
-        <w:br w:type="page"/>
-      </w:r>
-    </w:p>
-    <w:p>
-      <w:pPr>
-        <w:pStyle w:val="Citadestacada"/>
-        <w:rPr>
-          <w:i w:val="0"/>
-        </w:rPr>
-      </w:pPr>
-      <w:r>
-        <w:rPr>
-          <w:i w:val="0"/>
+          <w:iCs/>
+          <w:color w:val="4F81BD" w:themeColor="accent1"/>
         </w:rPr>
         <w:lastRenderedPageBreak/>
         <w:t>SENTENCIAS CONDICIONALES</w:t>
+      </w:r>
+    </w:p>
+    <w:p>
+      <w:pPr>
+        <w:spacing w:line="360" w:lineRule="auto"/>
+        <w:jc w:val="both"/>
+        <w:rPr>
+          <w:iCs/>
+          <w:color w:val="4F81BD" w:themeColor="accent1"/>
+        </w:rPr>
+      </w:pPr>
+      <w:r>
+        <w:rPr>
+          <w:i/>
+        </w:rPr>
+        <w:t xml:space="preserve">   </w:t>
+      </w:r>
+      <w:r>
+        <w:rPr>
+          <w:rFonts w:ascii="Times New Roman" w:hAnsi="Times New Roman" w:cs="Times New Roman"/>
+          <w:sz w:val="24"/>
+        </w:rPr>
+        <w:t>En el lenguaje Ñ dispondremos de dos sentencia</w:t>
+      </w:r>
+      <w:r>
+        <w:rPr>
+          <w:rFonts w:ascii="Times New Roman" w:hAnsi="Times New Roman" w:cs="Times New Roman"/>
+          <w:sz w:val="24"/>
+        </w:rPr>
+        <w:t>s condicionales, la sentencia si-sino</w:t>
+      </w:r>
+      <w:r>
+        <w:rPr>
+          <w:rFonts w:ascii="Times New Roman" w:hAnsi="Times New Roman" w:cs="Times New Roman"/>
+          <w:sz w:val="24"/>
+        </w:rPr>
+        <w:t xml:space="preserve"> para condiciones simples </w:t>
+      </w:r>
+      <w:r>
+        <w:rPr>
+          <w:rFonts w:ascii="Times New Roman" w:hAnsi="Times New Roman" w:cs="Times New Roman"/>
+          <w:sz w:val="24"/>
+        </w:rPr>
+        <w:t xml:space="preserve">y la </w:t>
+      </w:r>
+      <w:r>
+        <w:rPr>
+          <w:rFonts w:ascii="Times New Roman" w:hAnsi="Times New Roman" w:cs="Times New Roman"/>
+          <w:sz w:val="24"/>
+        </w:rPr>
+        <w:t>sentencia dependeDe</w:t>
+      </w:r>
+      <w:r>
+        <w:rPr>
+          <w:rFonts w:ascii="Times New Roman" w:hAnsi="Times New Roman" w:cs="Times New Roman"/>
+          <w:sz w:val="24"/>
+        </w:rPr>
+        <w:t xml:space="preserve"> par</w:t>
+      </w:r>
+      <w:r>
+        <w:rPr>
+          <w:rFonts w:ascii="Times New Roman" w:hAnsi="Times New Roman" w:cs="Times New Roman"/>
+          <w:sz w:val="24"/>
+        </w:rPr>
+        <w:t>a condiciones</w:t>
+      </w:r>
+      <w:r>
+        <w:rPr>
+          <w:rFonts w:ascii="Times New Roman" w:hAnsi="Times New Roman" w:cs="Times New Roman"/>
+          <w:sz w:val="24"/>
+        </w:rPr>
+        <w:t xml:space="preserve"> múltiples.</w:t>
       </w:r>
     </w:p>
     <w:p>
@@ -3872,75 +4259,6 @@
           <w:rFonts w:ascii="Times New Roman" w:hAnsi="Times New Roman" w:cs="Times New Roman"/>
           <w:sz w:val="24"/>
         </w:rPr>
-        <w:t xml:space="preserve">   En el lenguaje Ñ dispondremos de dos sentencia</w:t>
-      </w:r>
-      <w:r>
-        <w:rPr>
-          <w:rFonts w:ascii="Times New Roman" w:hAnsi="Times New Roman" w:cs="Times New Roman"/>
-          <w:sz w:val="24"/>
-        </w:rPr>
-        <w:t>s condicionales, la sentencia si-sino</w:t>
-      </w:r>
-      <w:r>
-        <w:rPr>
-          <w:rFonts w:ascii="Times New Roman" w:hAnsi="Times New Roman" w:cs="Times New Roman"/>
-          <w:sz w:val="24"/>
-        </w:rPr>
-        <w:t xml:space="preserve"> para condiciones simples </w:t>
-      </w:r>
-      <w:r>
-        <w:rPr>
-          <w:rFonts w:ascii="Times New Roman" w:hAnsi="Times New Roman" w:cs="Times New Roman"/>
-          <w:sz w:val="24"/>
-        </w:rPr>
-        <w:t xml:space="preserve">y la </w:t>
-      </w:r>
-      <w:r>
-        <w:rPr>
-          <w:rFonts w:ascii="Times New Roman" w:hAnsi="Times New Roman" w:cs="Times New Roman"/>
-          <w:sz w:val="24"/>
-        </w:rPr>
-        <w:t>sentencia dependeDe</w:t>
-      </w:r>
-      <w:r>
-        <w:rPr>
-          <w:rFonts w:ascii="Times New Roman" w:hAnsi="Times New Roman" w:cs="Times New Roman"/>
-          <w:sz w:val="24"/>
-        </w:rPr>
-        <w:t xml:space="preserve"> par</w:t>
-      </w:r>
-      <w:r>
-        <w:rPr>
-          <w:rFonts w:ascii="Times New Roman" w:hAnsi="Times New Roman" w:cs="Times New Roman"/>
-          <w:sz w:val="24"/>
-        </w:rPr>
-        <w:t>a condiciones</w:t>
-      </w:r>
-      <w:r>
-        <w:rPr>
-          <w:rFonts w:ascii="Times New Roman" w:hAnsi="Times New Roman" w:cs="Times New Roman"/>
-          <w:sz w:val="24"/>
-        </w:rPr>
-        <w:t xml:space="preserve"> múltiples.</w:t>
-      </w:r>
-    </w:p>
-    <w:p>
-      <w:pPr>
-        <w:tabs>
-          <w:tab w:val="left" w:pos="6345"/>
-        </w:tabs>
-        <w:spacing w:line="360" w:lineRule="auto"/>
-        <w:jc w:val="both"/>
-        <w:rPr>
-          <w:rFonts w:ascii="Times New Roman" w:hAnsi="Times New Roman" w:cs="Times New Roman"/>
-          <w:sz w:val="24"/>
-        </w:rPr>
-      </w:pPr>
-      <w:r>
-        <w:rPr>
-          <w:rFonts w:ascii="Times New Roman" w:hAnsi="Times New Roman" w:cs="Times New Roman"/>
-          <w:sz w:val="24"/>
-        </w:rPr>
         <w:t xml:space="preserve">   La sentencia si-sino</w:t>
       </w:r>
       <w:r>
@@ -3969,24 +4287,22 @@
           <w:rFonts w:ascii="Times New Roman" w:hAnsi="Times New Roman" w:cs="Times New Roman"/>
           <w:sz w:val="24"/>
         </w:rPr>
-        <w:t xml:space="preserve"> debe producir al ser evaluada un 0 o 1 dependiendo de si se cumple o no. En el caso que se cumpla, se ejecutarán el conjunto de sentencia</w:t>
-      </w:r>
-      <w:r>
-        <w:rPr>
-          <w:rFonts w:ascii="Times New Roman" w:hAnsi="Times New Roman" w:cs="Times New Roman"/>
-          <w:sz w:val="24"/>
-        </w:rPr>
-        <w:t xml:space="preserve">s que se encuentra dentro del bloque </w:t>
-      </w:r>
-      <w:proofErr w:type="spellStart"/>
-      <w:r>
-        <w:rPr>
-          <w:rFonts w:ascii="Times New Roman" w:hAnsi="Times New Roman" w:cs="Times New Roman"/>
-          <w:sz w:val="24"/>
-        </w:rPr>
-        <w:t>si</w:t>
-      </w:r>
-      <w:proofErr w:type="spellEnd"/>
+        <w:t>, la cual tiene que ser una operación relacional o lógica, produce</w:t>
+      </w:r>
+      <w:r>
+        <w:rPr>
+          <w:rFonts w:ascii="Times New Roman" w:hAnsi="Times New Roman" w:cs="Times New Roman"/>
+          <w:sz w:val="24"/>
+        </w:rPr>
+        <w:t xml:space="preserve"> al ser evaluada un 0 o 1 dependiendo de si se cumple o no. En el caso que se cumpla, se ejecutarán el conjunto de sentencia</w:t>
+      </w:r>
+      <w:r>
+        <w:rPr>
+          <w:rFonts w:ascii="Times New Roman" w:hAnsi="Times New Roman" w:cs="Times New Roman"/>
+          <w:sz w:val="24"/>
+        </w:rPr>
+        <w:t>s que se encuentra dentro del bloque si</w:t>
+      </w:r>
       <w:r>
         <w:rPr>
           <w:rFonts w:ascii="Times New Roman" w:hAnsi="Times New Roman" w:cs="Times New Roman"/>
@@ -4007,6 +4323,13 @@
           <w:sz w:val="24"/>
         </w:rPr>
         <w:t xml:space="preserve"> si está ya que dicho bloque es opcional.</w:t>
+      </w:r>
+      <w:r>
+        <w:rPr>
+          <w:rFonts w:ascii="Times New Roman" w:hAnsi="Times New Roman" w:cs="Times New Roman"/>
+          <w:sz w:val="24"/>
+        </w:rPr>
+        <w:t xml:space="preserve"> </w:t>
       </w:r>
     </w:p>
     <w:p>
@@ -4034,10 +4357,10 @@
               <wp:anchor distT="0" distB="0" distL="114300" distR="114300" simplePos="0" relativeHeight="251661312" behindDoc="0" locked="0" layoutInCell="1" allowOverlap="1" wp14:anchorId="1E1BD705" wp14:editId="2D14A2E6">
                 <wp:simplePos x="0" y="0"/>
                 <wp:positionH relativeFrom="column">
-                  <wp:posOffset>1786890</wp:posOffset>
+                  <wp:posOffset>1834515</wp:posOffset>
                 </wp:positionH>
                 <wp:positionV relativeFrom="paragraph">
-                  <wp:posOffset>295910</wp:posOffset>
+                  <wp:posOffset>1048385</wp:posOffset>
                 </wp:positionV>
                 <wp:extent cx="2257425" cy="1485900"/>
                 <wp:effectExtent l="0" t="0" r="28575" b="19050"/>
@@ -4117,7 +4440,25 @@
                                 <w:sz w:val="24"/>
                                 <w:szCs w:val="24"/>
                               </w:rPr>
-                              <w:t xml:space="preserve">                   sentencia-k</w:t>
+                              <w:t xml:space="preserve">                   </w:t>
+                            </w:r>
+                            <w:proofErr w:type="gramStart"/>
+                            <w:r>
+                              <w:rPr>
+                                <w:rFonts w:ascii="Times New Roman" w:hAnsi="Times New Roman" w:cs="Times New Roman"/>
+                                <w:sz w:val="24"/>
+                                <w:szCs w:val="24"/>
+                              </w:rPr>
+                              <w:t>sentencias</w:t>
+                            </w:r>
+                            <w:proofErr w:type="gramEnd"/>
+                            <w:r>
+                              <w:rPr>
+                                <w:rFonts w:ascii="Times New Roman" w:hAnsi="Times New Roman" w:cs="Times New Roman"/>
+                                <w:sz w:val="24"/>
+                                <w:szCs w:val="24"/>
+                              </w:rPr>
+                              <w:t>;</w:t>
                             </w:r>
                           </w:p>
                           <w:p>
@@ -4179,7 +4520,25 @@
                                 <w:sz w:val="24"/>
                                 <w:szCs w:val="24"/>
                               </w:rPr>
-                              <w:t xml:space="preserve">                   sentencia-k</w:t>
+                              <w:t xml:space="preserve">                   </w:t>
+                            </w:r>
+                            <w:proofErr w:type="gramStart"/>
+                            <w:r>
+                              <w:rPr>
+                                <w:rFonts w:ascii="Times New Roman" w:hAnsi="Times New Roman" w:cs="Times New Roman"/>
+                                <w:sz w:val="24"/>
+                                <w:szCs w:val="24"/>
+                              </w:rPr>
+                              <w:t>sentencias</w:t>
+                            </w:r>
+                            <w:proofErr w:type="gramEnd"/>
+                            <w:r>
+                              <w:rPr>
+                                <w:rFonts w:ascii="Times New Roman" w:hAnsi="Times New Roman" w:cs="Times New Roman"/>
+                                <w:sz w:val="24"/>
+                                <w:szCs w:val="24"/>
+                              </w:rPr>
+                              <w:t>;</w:t>
                             </w:r>
                           </w:p>
                           <w:p>
@@ -4228,9 +4587,9 @@
               </wp:anchor>
             </w:drawing>
           </mc:Choice>
-          <mc:Fallback xmlns:w15="http://schemas.microsoft.com/office/word/2012/wordml">
+          <mc:Fallback>
             <w:pict>
-              <v:rect w14:anchorId="1E1BD705" id="4 Rectángulo" o:spid="_x0000_s1028" style="position:absolute;left:0;text-align:left;margin-left:140.7pt;margin-top:23.3pt;width:177.75pt;height:117pt;z-index:251661312;visibility:visible;mso-wrap-style:square;mso-width-percent:0;mso-height-percent:0;mso-wrap-distance-left:9pt;mso-wrap-distance-top:0;mso-wrap-distance-right:9pt;mso-wrap-distance-bottom:0;mso-position-horizontal:absolute;mso-position-horizontal-relative:text;mso-position-vertical:absolute;mso-position-vertical-relative:text;mso-width-percent:0;mso-height-percent:0;mso-width-relative:margin;mso-height-relative:margin;v-text-anchor:middle" o:gfxdata="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" fillcolor="white [3201]" strokecolor="#4bacc6 [3208]" strokeweight="2pt">
+              <v:rect id="4 Rectángulo" o:spid="_x0000_s1028" style="position:absolute;left:0;text-align:left;margin-left:144.45pt;margin-top:82.55pt;width:177.75pt;height:117pt;z-index:251661312;visibility:visible;mso-wrap-style:square;mso-width-percent:0;mso-height-percent:0;mso-wrap-distance-left:9pt;mso-wrap-distance-top:0;mso-wrap-distance-right:9pt;mso-wrap-distance-bottom:0;mso-position-horizontal:absolute;mso-position-horizontal-relative:text;mso-position-vertical:absolute;mso-position-vertical-relative:text;mso-width-percent:0;mso-height-percent:0;mso-width-relative:margin;mso-height-relative:margin;v-text-anchor:middle" o:gfxdata="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" fillcolor="white [3201]" strokecolor="#4bacc6 [3208]" strokeweight="2pt">
                 <v:textbox>
                   <w:txbxContent>
                     <w:p>
@@ -4277,7 +4636,25 @@
                           <w:sz w:val="24"/>
                           <w:szCs w:val="24"/>
                         </w:rPr>
-                        <w:t xml:space="preserve">                   sentencia-k</w:t>
+                        <w:t xml:space="preserve">                   </w:t>
+                      </w:r>
+                      <w:proofErr w:type="gramStart"/>
+                      <w:r>
+                        <w:rPr>
+                          <w:rFonts w:ascii="Times New Roman" w:hAnsi="Times New Roman" w:cs="Times New Roman"/>
+                          <w:sz w:val="24"/>
+                          <w:szCs w:val="24"/>
+                        </w:rPr>
+                        <w:t>sentencias</w:t>
+                      </w:r>
+                      <w:proofErr w:type="gramEnd"/>
+                      <w:r>
+                        <w:rPr>
+                          <w:rFonts w:ascii="Times New Roman" w:hAnsi="Times New Roman" w:cs="Times New Roman"/>
+                          <w:sz w:val="24"/>
+                          <w:szCs w:val="24"/>
+                        </w:rPr>
+                        <w:t>;</w:t>
                       </w:r>
                     </w:p>
                     <w:p>
@@ -4339,7 +4716,25 @@
                           <w:sz w:val="24"/>
                           <w:szCs w:val="24"/>
                         </w:rPr>
-                        <w:t xml:space="preserve">                   sentencia-k</w:t>
+                        <w:t xml:space="preserve">                   </w:t>
+                      </w:r>
+                      <w:proofErr w:type="gramStart"/>
+                      <w:r>
+                        <w:rPr>
+                          <w:rFonts w:ascii="Times New Roman" w:hAnsi="Times New Roman" w:cs="Times New Roman"/>
+                          <w:sz w:val="24"/>
+                          <w:szCs w:val="24"/>
+                        </w:rPr>
+                        <w:t>sentencias</w:t>
+                      </w:r>
+                      <w:proofErr w:type="gramEnd"/>
+                      <w:r>
+                        <w:rPr>
+                          <w:rFonts w:ascii="Times New Roman" w:hAnsi="Times New Roman" w:cs="Times New Roman"/>
+                          <w:sz w:val="24"/>
+                          <w:szCs w:val="24"/>
+                        </w:rPr>
+                        <w:t>;</w:t>
                       </w:r>
                     </w:p>
                     <w:p>
@@ -4382,6 +4777,48 @@
         </w:rPr>
         <w:t xml:space="preserve">   La sintaxis es la siguiente y como dijimos anteriormente la parte del else es opcional.</w:t>
       </w:r>
+      <w:r>
+        <w:rPr>
+          <w:rFonts w:ascii="Times New Roman" w:hAnsi="Times New Roman" w:cs="Times New Roman"/>
+          <w:sz w:val="24"/>
+        </w:rPr>
+        <w:t xml:space="preserve"> Dentro de la sintaxis veremos la palabra sentencias la cual no referimos a ninguna, una o m</w:t>
+      </w:r>
+      <w:r>
+        <w:rPr>
+          <w:rFonts w:ascii="Times New Roman" w:hAnsi="Times New Roman" w:cs="Times New Roman"/>
+          <w:sz w:val="24"/>
+        </w:rPr>
+        <w:t>ás de una sentencia</w:t>
+      </w:r>
+      <w:r>
+        <w:rPr>
+          <w:rFonts w:ascii="Times New Roman" w:hAnsi="Times New Roman" w:cs="Times New Roman"/>
+          <w:sz w:val="24"/>
+        </w:rPr>
+        <w:t>.</w:t>
+      </w:r>
+      <w:r>
+        <w:rPr>
+          <w:rFonts w:ascii="Times New Roman" w:hAnsi="Times New Roman" w:cs="Times New Roman"/>
+          <w:sz w:val="24"/>
+        </w:rPr>
+        <w:t xml:space="preserve"> Esta palabra (sentencias) será utilizada posteriormente </w:t>
+      </w:r>
+      <w:r>
+        <w:rPr>
+          <w:rFonts w:ascii="Times New Roman" w:hAnsi="Times New Roman" w:cs="Times New Roman"/>
+          <w:sz w:val="24"/>
+        </w:rPr>
+        <w:t xml:space="preserve">para la explicación de otras sintaxis </w:t>
+      </w:r>
+      <w:r>
+        <w:rPr>
+          <w:rFonts w:ascii="Times New Roman" w:hAnsi="Times New Roman" w:cs="Times New Roman"/>
+          <w:sz w:val="24"/>
+        </w:rPr>
+        <w:t>y tendrá el mismo significado.</w:t>
+      </w:r>
     </w:p>
     <w:p>
       <w:pPr>
@@ -4535,7 +4972,14 @@
           <w:rFonts w:ascii="Times New Roman" w:hAnsi="Times New Roman" w:cs="Times New Roman"/>
           <w:sz w:val="24"/>
         </w:rPr>
-        <w:t xml:space="preserve">                                                            }</w:t>
+        <w:t xml:space="preserve">                             </w:t>
+      </w:r>
+      <w:r>
+        <w:rPr>
+          <w:rFonts w:ascii="Times New Roman" w:hAnsi="Times New Roman" w:cs="Times New Roman"/>
+          <w:sz w:val="24"/>
+        </w:rPr>
+        <w:t xml:space="preserve">                               </w:t>
       </w:r>
     </w:p>
     <w:p>
@@ -4674,7 +5118,21 @@
           <w:rFonts w:ascii="Times New Roman" w:hAnsi="Times New Roman" w:cs="Times New Roman"/>
           <w:sz w:val="24"/>
         </w:rPr>
-        <w:t xml:space="preserve">. Lo normal es que después de cada </w:t>
+        <w:t>.</w:t>
+      </w:r>
+      <w:r>
+        <w:rPr>
+          <w:rFonts w:ascii="Times New Roman" w:hAnsi="Times New Roman" w:cs="Times New Roman"/>
+          <w:sz w:val="24"/>
+        </w:rPr>
+        <w:t xml:space="preserve"> Tanto el valor de la expresión como el valor de las ramas debe ser un entero, en caso de que no sea un entero se producirá un error de compilación. </w:t>
+      </w:r>
+      <w:r>
+        <w:rPr>
+          <w:rFonts w:ascii="Times New Roman" w:hAnsi="Times New Roman" w:cs="Times New Roman"/>
+          <w:sz w:val="24"/>
+        </w:rPr>
+        <w:t xml:space="preserve">Lo normal es que después de cada </w:t>
       </w:r>
       <w:r>
         <w:rPr>
@@ -4772,7 +5230,21 @@
           <w:rFonts w:ascii="Times New Roman" w:hAnsi="Times New Roman" w:cs="Times New Roman"/>
           <w:sz w:val="24"/>
         </w:rPr>
-        <w:t xml:space="preserve"> el cual es opcional y se ejecuta si no se encuentra coincidencia entre el resultado de la expresión y los cases que se encuentra en el switch.</w:t>
+        <w:t xml:space="preserve"> el cual es opcional y se ejecuta si no se encuentra coincidencia entre el resu</w:t>
+      </w:r>
+      <w:r>
+        <w:rPr>
+          <w:rFonts w:ascii="Times New Roman" w:hAnsi="Times New Roman" w:cs="Times New Roman"/>
+          <w:sz w:val="24"/>
+        </w:rPr>
+        <w:t>ltado de la expresión y los caso</w:t>
+      </w:r>
+      <w:r>
+        <w:rPr>
+          <w:rFonts w:ascii="Times New Roman" w:hAnsi="Times New Roman" w:cs="Times New Roman"/>
+          <w:sz w:val="24"/>
+        </w:rPr>
+        <w:t>s que se encuentra en el switch.</w:t>
       </w:r>
     </w:p>
     <w:p>
@@ -4792,6 +5264,7 @@
           <w:rFonts w:ascii="Times New Roman" w:hAnsi="Times New Roman" w:cs="Times New Roman"/>
           <w:sz w:val="24"/>
         </w:rPr>
+        <w:lastRenderedPageBreak/>
         <w:t xml:space="preserve">   Existe la restricción debe que debe aparecer primero los </w:t>
       </w:r>
       <w:r>
@@ -4842,6 +5315,13 @@
           <w:sz w:val="24"/>
         </w:rPr>
         <w:t>. Además todas las opciones deben ser diferentes.</w:t>
+      </w:r>
+      <w:r>
+        <w:rPr>
+          <w:rFonts w:ascii="Times New Roman" w:hAnsi="Times New Roman" w:cs="Times New Roman"/>
+          <w:sz w:val="24"/>
+        </w:rPr>
+        <w:t xml:space="preserve"> </w:t>
       </w:r>
     </w:p>
     <w:p>
@@ -4856,39 +5336,6 @@
           <w:sz w:val="24"/>
         </w:rPr>
       </w:pPr>
-    </w:p>
-    <w:p>
-      <w:pPr>
-        <w:tabs>
-          <w:tab w:val="left" w:pos="6345"/>
-        </w:tabs>
-        <w:spacing w:line="360" w:lineRule="auto"/>
-        <w:jc w:val="both"/>
-        <w:rPr>
-          <w:rFonts w:ascii="Times New Roman" w:hAnsi="Times New Roman" w:cs="Times New Roman"/>
-          <w:sz w:val="24"/>
-        </w:rPr>
-      </w:pPr>
-      <w:r>
-        <w:rPr>
-          <w:rFonts w:ascii="Times New Roman" w:hAnsi="Times New Roman" w:cs="Times New Roman"/>
-          <w:sz w:val="24"/>
-        </w:rPr>
-        <w:tab/>
-      </w:r>
-    </w:p>
-    <w:p>
-      <w:pPr>
-        <w:tabs>
-          <w:tab w:val="left" w:pos="6345"/>
-        </w:tabs>
-        <w:spacing w:line="360" w:lineRule="auto"/>
-        <w:jc w:val="both"/>
-        <w:rPr>
-          <w:rFonts w:ascii="Times New Roman" w:hAnsi="Times New Roman" w:cs="Times New Roman"/>
-          <w:sz w:val="24"/>
-        </w:rPr>
-      </w:pPr>
       <w:r>
         <w:rPr>
           <w:rFonts w:ascii="Times New Roman" w:hAnsi="Times New Roman" w:cs="Times New Roman"/>
@@ -4896,129 +5343,18 @@
           <w:sz w:val="24"/>
           <w:lang w:eastAsia="es-ES"/>
         </w:rPr>
-        <w:lastRenderedPageBreak/>
         <mc:AlternateContent>
           <mc:Choice Requires="wps">
             <w:drawing>
-              <wp:anchor distT="0" distB="0" distL="114300" distR="114300" simplePos="0" relativeHeight="251666432" behindDoc="0" locked="0" layoutInCell="1" allowOverlap="1" wp14:anchorId="6B6934F6" wp14:editId="3E21AED6">
+              <wp:anchor distT="0" distB="0" distL="114300" distR="114300" simplePos="0" relativeHeight="251662336" behindDoc="0" locked="0" layoutInCell="1" allowOverlap="1" wp14:anchorId="565DEC40" wp14:editId="6C3D2B97">
                 <wp:simplePos x="0" y="0"/>
                 <wp:positionH relativeFrom="column">
-                  <wp:posOffset>-327660</wp:posOffset>
+                  <wp:posOffset>1196340</wp:posOffset>
                 </wp:positionH>
                 <wp:positionV relativeFrom="paragraph">
-                  <wp:posOffset>-300990</wp:posOffset>
+                  <wp:posOffset>146050</wp:posOffset>
                 </wp:positionV>
-                <wp:extent cx="1038225" cy="457200"/>
-                <wp:effectExtent l="0" t="0" r="28575" b="19050"/>
-                <wp:wrapNone/>
-                <wp:docPr id="9" name="9 Rectángulo"/>
-                <wp:cNvGraphicFramePr/>
-                <a:graphic xmlns:a="http://schemas.openxmlformats.org/drawingml/2006/main">
-                  <a:graphicData uri="http://schemas.microsoft.com/office/word/2010/wordprocessingShape">
-                    <wps:wsp>
-                      <wps:cNvSpPr/>
-                      <wps:spPr>
-                        <a:xfrm>
-                          <a:off x="0" y="0"/>
-                          <a:ext cx="1038225" cy="457200"/>
-                        </a:xfrm>
-                        <a:prstGeom prst="rect">
-                          <a:avLst/>
-                        </a:prstGeom>
-                      </wps:spPr>
-                      <wps:style>
-                        <a:lnRef idx="2">
-                          <a:schemeClr val="accent5"/>
-                        </a:lnRef>
-                        <a:fillRef idx="1">
-                          <a:schemeClr val="lt1"/>
-                        </a:fillRef>
-                        <a:effectRef idx="0">
-                          <a:schemeClr val="accent5"/>
-                        </a:effectRef>
-                        <a:fontRef idx="minor">
-                          <a:schemeClr val="dk1"/>
-                        </a:fontRef>
-                      </wps:style>
-                      <wps:txbx>
-                        <w:txbxContent>
-                          <w:p>
-                            <w:pPr>
-                              <w:jc w:val="center"/>
-                              <w:rPr>
-                                <w:rFonts w:ascii="Times New Roman" w:hAnsi="Times New Roman" w:cs="Times New Roman"/>
-                                <w:sz w:val="24"/>
-                              </w:rPr>
-                            </w:pPr>
-                            <w:r>
-                              <w:rPr>
-                                <w:rFonts w:ascii="Times New Roman" w:hAnsi="Times New Roman" w:cs="Times New Roman"/>
-                                <w:sz w:val="24"/>
-                              </w:rPr>
-                              <w:t>K = 2 ... ∞</w:t>
-                            </w:r>
-                          </w:p>
-                        </w:txbxContent>
-                      </wps:txbx>
-                      <wps:bodyPr rot="0" spcFirstLastPara="0" vertOverflow="overflow" horzOverflow="overflow" vert="horz" wrap="square" lIns="91440" tIns="45720" rIns="91440" bIns="45720" numCol="1" spcCol="0" rtlCol="0" fromWordArt="0" anchor="ctr" anchorCtr="0" forceAA="0" compatLnSpc="1">
-                        <a:prstTxWarp prst="textNoShape">
-                          <a:avLst/>
-                        </a:prstTxWarp>
-                        <a:noAutofit/>
-                      </wps:bodyPr>
-                    </wps:wsp>
-                  </a:graphicData>
-                </a:graphic>
-              </wp:anchor>
-            </w:drawing>
-          </mc:Choice>
-          <mc:Fallback>
-            <w:pict>
-              <v:rect id="9 Rectángulo" o:spid="_x0000_s1029" style="position:absolute;left:0;text-align:left;margin-left:-25.8pt;margin-top:-23.7pt;width:81.75pt;height:36pt;z-index:251666432;visibility:visible;mso-wrap-style:square;mso-wrap-distance-left:9pt;mso-wrap-distance-top:0;mso-wrap-distance-right:9pt;mso-wrap-distance-bottom:0;mso-position-horizontal:absolute;mso-position-horizontal-relative:text;mso-position-vertical:absolute;mso-position-vertical-relative:text;v-text-anchor:middle" o:gfxdata="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" fillcolor="white [3201]" strokecolor="#4bacc6 [3208]" strokeweight="2pt">
-                <v:textbox>
-                  <w:txbxContent>
-                    <w:p>
-                      <w:pPr>
-                        <w:jc w:val="center"/>
-                        <w:rPr>
-                          <w:rFonts w:ascii="Times New Roman" w:hAnsi="Times New Roman" w:cs="Times New Roman"/>
-                          <w:sz w:val="24"/>
-                        </w:rPr>
-                      </w:pPr>
-                      <w:r>
-                        <w:rPr>
-                          <w:rFonts w:ascii="Times New Roman" w:hAnsi="Times New Roman" w:cs="Times New Roman"/>
-                          <w:sz w:val="24"/>
-                        </w:rPr>
-                        <w:t>K = 2 ... ∞</w:t>
-                      </w:r>
-                    </w:p>
-                  </w:txbxContent>
-                </v:textbox>
-              </v:rect>
-            </w:pict>
-          </mc:Fallback>
-        </mc:AlternateContent>
-      </w:r>
-      <w:r>
-        <w:rPr>
-          <w:rFonts w:ascii="Times New Roman" w:hAnsi="Times New Roman" w:cs="Times New Roman"/>
-          <w:noProof/>
-          <w:sz w:val="24"/>
-          <w:lang w:eastAsia="es-ES"/>
-        </w:rPr>
-        <mc:AlternateContent>
-          <mc:Choice Requires="wps">
-            <w:drawing>
-              <wp:anchor distT="0" distB="0" distL="114300" distR="114300" simplePos="0" relativeHeight="251662336" behindDoc="0" locked="0" layoutInCell="1" allowOverlap="1" wp14:anchorId="249D27FF" wp14:editId="3C142200">
-                <wp:simplePos x="0" y="0"/>
-                <wp:positionH relativeFrom="column">
-                  <wp:posOffset>1301115</wp:posOffset>
-                </wp:positionH>
-                <wp:positionV relativeFrom="paragraph">
-                  <wp:posOffset>-300990</wp:posOffset>
-                </wp:positionV>
-                <wp:extent cx="3467100" cy="3086100"/>
+                <wp:extent cx="3467100" cy="3162300"/>
                 <wp:effectExtent l="0" t="0" r="19050" b="19050"/>
                 <wp:wrapNone/>
                 <wp:docPr id="5" name="5 Rectángulo"/>
@@ -5030,7 +5366,7 @@
                       <wps:spPr>
                         <a:xfrm>
                           <a:off x="0" y="0"/>
-                          <a:ext cx="3467100" cy="3086100"/>
+                          <a:ext cx="3467100" cy="3162300"/>
                         </a:xfrm>
                         <a:prstGeom prst="rect">
                           <a:avLst/>
@@ -5059,13 +5395,9 @@
                               <w:rPr>
                                 <w:rFonts w:ascii="Times New Roman" w:hAnsi="Times New Roman" w:cs="Times New Roman"/>
                                 <w:sz w:val="24"/>
-                                <w:lang w:val="en-US"/>
                               </w:rPr>
                             </w:pPr>
                             <w:r>
-                              <w:rPr>
-                                <w:lang w:val="en-US"/>
-                              </w:rPr>
                               <w:t xml:space="preserve">                     </w:t>
                             </w:r>
                             <w:proofErr w:type="spellStart"/>
@@ -5074,7 +5406,6 @@
                               <w:rPr>
                                 <w:rFonts w:ascii="Times New Roman" w:hAnsi="Times New Roman" w:cs="Times New Roman"/>
                                 <w:sz w:val="24"/>
-                                <w:lang w:val="en-US"/>
                               </w:rPr>
                               <w:t>dependiendoDe</w:t>
                             </w:r>
@@ -5084,7 +5415,6 @@
                               <w:rPr>
                                 <w:rFonts w:ascii="Times New Roman" w:hAnsi="Times New Roman" w:cs="Times New Roman"/>
                                 <w:sz w:val="24"/>
-                                <w:lang w:val="en-US"/>
                               </w:rPr>
                               <w:t xml:space="preserve"> (</w:t>
                             </w:r>
@@ -5093,7 +5423,6 @@
                               <w:rPr>
                                 <w:rFonts w:ascii="Times New Roman" w:hAnsi="Times New Roman" w:cs="Times New Roman"/>
                                 <w:sz w:val="24"/>
-                                <w:lang w:val="en-US"/>
                               </w:rPr>
                               <w:t>expresion</w:t>
                             </w:r>
@@ -5102,7 +5431,6 @@
                               <w:rPr>
                                 <w:rFonts w:ascii="Times New Roman" w:hAnsi="Times New Roman" w:cs="Times New Roman"/>
                                 <w:sz w:val="24"/>
-                                <w:lang w:val="en-US"/>
                               </w:rPr>
                               <w:t>){</w:t>
                             </w:r>
@@ -5114,34 +5442,28 @@
                               <w:rPr>
                                 <w:rFonts w:ascii="Times New Roman" w:hAnsi="Times New Roman" w:cs="Times New Roman"/>
                                 <w:sz w:val="24"/>
-                                <w:lang w:val="en-US"/>
                               </w:rPr>
                             </w:pPr>
                             <w:r>
                               <w:rPr>
                                 <w:rFonts w:ascii="Times New Roman" w:hAnsi="Times New Roman" w:cs="Times New Roman"/>
                                 <w:sz w:val="24"/>
-                                <w:lang w:val="en-US"/>
                               </w:rPr>
                               <w:t xml:space="preserve">                      </w:t>
                             </w:r>
-                            <w:proofErr w:type="spellStart"/>
                             <w:proofErr w:type="gramStart"/>
                             <w:r>
                               <w:rPr>
                                 <w:rFonts w:ascii="Times New Roman" w:hAnsi="Times New Roman" w:cs="Times New Roman"/>
                                 <w:sz w:val="24"/>
-                                <w:lang w:val="en-US"/>
                               </w:rPr>
                               <w:t>caso</w:t>
                             </w:r>
-                            <w:proofErr w:type="spellEnd"/>
                             <w:proofErr w:type="gramEnd"/>
                             <w:r>
                               <w:rPr>
                                 <w:rFonts w:ascii="Times New Roman" w:hAnsi="Times New Roman" w:cs="Times New Roman"/>
                                 <w:sz w:val="24"/>
-                                <w:lang w:val="en-US"/>
                               </w:rPr>
                               <w:t xml:space="preserve"> valor1:</w:t>
                             </w:r>
@@ -5153,14 +5475,12 @@
                               <w:rPr>
                                 <w:rFonts w:ascii="Times New Roman" w:hAnsi="Times New Roman" w:cs="Times New Roman"/>
                                 <w:sz w:val="24"/>
-                                <w:lang w:val="en-US"/>
                               </w:rPr>
                             </w:pPr>
                             <w:r>
                               <w:rPr>
                                 <w:rFonts w:ascii="Times New Roman" w:hAnsi="Times New Roman" w:cs="Times New Roman"/>
                                 <w:sz w:val="24"/>
-                                <w:lang w:val="en-US"/>
                               </w:rPr>
                               <w:tab/>
                             </w:r>
@@ -5168,7 +5488,6 @@
                               <w:rPr>
                                 <w:rFonts w:ascii="Times New Roman" w:hAnsi="Times New Roman" w:cs="Times New Roman"/>
                                 <w:sz w:val="24"/>
-                                <w:lang w:val="en-US"/>
                               </w:rPr>
                               <w:tab/>
                             </w:r>
@@ -5176,17 +5495,24 @@
                               <w:rPr>
                                 <w:rFonts w:ascii="Times New Roman" w:hAnsi="Times New Roman" w:cs="Times New Roman"/>
                                 <w:sz w:val="24"/>
-                                <w:lang w:val="en-US"/>
                               </w:rPr>
                               <w:t xml:space="preserve">        </w:t>
                             </w:r>
-                            <w:r>
-                              <w:rPr>
-                                <w:rFonts w:ascii="Times New Roman" w:hAnsi="Times New Roman" w:cs="Times New Roman"/>
-                                <w:sz w:val="24"/>
-                                <w:lang w:val="en-US"/>
-                              </w:rPr>
-                              <w:t>sentencias;</w:t>
+                            <w:proofErr w:type="gramStart"/>
+                            <w:r>
+                              <w:rPr>
+                                <w:rFonts w:ascii="Times New Roman" w:hAnsi="Times New Roman" w:cs="Times New Roman"/>
+                                <w:sz w:val="24"/>
+                              </w:rPr>
+                              <w:t>sentencias</w:t>
+                            </w:r>
+                            <w:proofErr w:type="gramEnd"/>
+                            <w:r>
+                              <w:rPr>
+                                <w:rFonts w:ascii="Times New Roman" w:hAnsi="Times New Roman" w:cs="Times New Roman"/>
+                                <w:sz w:val="24"/>
+                              </w:rPr>
+                              <w:t>;</w:t>
                             </w:r>
                           </w:p>
                           <w:p>
@@ -5556,7 +5882,7 @@
           </mc:Choice>
           <mc:Fallback>
             <w:pict>
-              <v:rect id="5 Rectángulo" o:spid="_x0000_s1030" style="position:absolute;left:0;text-align:left;margin-left:102.45pt;margin-top:-23.7pt;width:273pt;height:243pt;z-index:251662336;visibility:visible;mso-wrap-style:square;mso-width-percent:0;mso-height-percent:0;mso-wrap-distance-left:9pt;mso-wrap-distance-top:0;mso-wrap-distance-right:9pt;mso-wrap-distance-bottom:0;mso-position-horizontal:absolute;mso-position-horizontal-relative:text;mso-position-vertical:absolute;mso-position-vertical-relative:text;mso-width-percent:0;mso-height-percent:0;mso-width-relative:margin;mso-height-relative:margin;v-text-anchor:middle" o:gfxdata="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" fillcolor="white [3201]" strokecolor="#4bacc6 [3208]" strokeweight="2pt">
+              <v:rect id="5 Rectángulo" o:spid="_x0000_s1029" style="position:absolute;left:0;text-align:left;margin-left:94.2pt;margin-top:11.5pt;width:273pt;height:249pt;z-index:251662336;visibility:visible;mso-wrap-style:square;mso-width-percent:0;mso-height-percent:0;mso-wrap-distance-left:9pt;mso-wrap-distance-top:0;mso-wrap-distance-right:9pt;mso-wrap-distance-bottom:0;mso-position-horizontal:absolute;mso-position-horizontal-relative:text;mso-position-vertical:absolute;mso-position-vertical-relative:text;mso-width-percent:0;mso-height-percent:0;mso-width-relative:margin;mso-height-relative:margin;v-text-anchor:middle" o:gfxdata="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" fillcolor="white [3201]" strokecolor="#4bacc6 [3208]" strokeweight="2pt">
                 <v:textbox>
                   <w:txbxContent>
                     <w:p>
@@ -5566,13 +5892,9 @@
                         <w:rPr>
                           <w:rFonts w:ascii="Times New Roman" w:hAnsi="Times New Roman" w:cs="Times New Roman"/>
                           <w:sz w:val="24"/>
-                          <w:lang w:val="en-US"/>
                         </w:rPr>
                       </w:pPr>
                       <w:r>
-                        <w:rPr>
-                          <w:lang w:val="en-US"/>
-                        </w:rPr>
                         <w:t xml:space="preserve">                     </w:t>
                       </w:r>
                       <w:proofErr w:type="spellStart"/>
@@ -5581,7 +5903,6 @@
                         <w:rPr>
                           <w:rFonts w:ascii="Times New Roman" w:hAnsi="Times New Roman" w:cs="Times New Roman"/>
                           <w:sz w:val="24"/>
-                          <w:lang w:val="en-US"/>
                         </w:rPr>
                         <w:t>dependiendoDe</w:t>
                       </w:r>
@@ -5591,7 +5912,6 @@
                         <w:rPr>
                           <w:rFonts w:ascii="Times New Roman" w:hAnsi="Times New Roman" w:cs="Times New Roman"/>
                           <w:sz w:val="24"/>
-                          <w:lang w:val="en-US"/>
                         </w:rPr>
                         <w:t xml:space="preserve"> (</w:t>
                       </w:r>
@@ -5600,7 +5920,6 @@
                         <w:rPr>
                           <w:rFonts w:ascii="Times New Roman" w:hAnsi="Times New Roman" w:cs="Times New Roman"/>
                           <w:sz w:val="24"/>
-                          <w:lang w:val="en-US"/>
                         </w:rPr>
                         <w:t>expresion</w:t>
                       </w:r>
@@ -5609,7 +5928,6 @@
                         <w:rPr>
                           <w:rFonts w:ascii="Times New Roman" w:hAnsi="Times New Roman" w:cs="Times New Roman"/>
                           <w:sz w:val="24"/>
-                          <w:lang w:val="en-US"/>
                         </w:rPr>
                         <w:t>){</w:t>
                       </w:r>
@@ -5621,34 +5939,28 @@
                         <w:rPr>
                           <w:rFonts w:ascii="Times New Roman" w:hAnsi="Times New Roman" w:cs="Times New Roman"/>
                           <w:sz w:val="24"/>
-                          <w:lang w:val="en-US"/>
                         </w:rPr>
                       </w:pPr>
                       <w:r>
                         <w:rPr>
                           <w:rFonts w:ascii="Times New Roman" w:hAnsi="Times New Roman" w:cs="Times New Roman"/>
                           <w:sz w:val="24"/>
-                          <w:lang w:val="en-US"/>
                         </w:rPr>
                         <w:t xml:space="preserve">                      </w:t>
                       </w:r>
-                      <w:proofErr w:type="spellStart"/>
                       <w:proofErr w:type="gramStart"/>
                       <w:r>
                         <w:rPr>
                           <w:rFonts w:ascii="Times New Roman" w:hAnsi="Times New Roman" w:cs="Times New Roman"/>
                           <w:sz w:val="24"/>
-                          <w:lang w:val="en-US"/>
                         </w:rPr>
                         <w:t>caso</w:t>
                       </w:r>
-                      <w:proofErr w:type="spellEnd"/>
                       <w:proofErr w:type="gramEnd"/>
                       <w:r>
                         <w:rPr>
                           <w:rFonts w:ascii="Times New Roman" w:hAnsi="Times New Roman" w:cs="Times New Roman"/>
                           <w:sz w:val="24"/>
-                          <w:lang w:val="en-US"/>
                         </w:rPr>
                         <w:t xml:space="preserve"> valor1:</w:t>
                       </w:r>
@@ -5660,14 +5972,12 @@
                         <w:rPr>
                           <w:rFonts w:ascii="Times New Roman" w:hAnsi="Times New Roman" w:cs="Times New Roman"/>
                           <w:sz w:val="24"/>
-                          <w:lang w:val="en-US"/>
                         </w:rPr>
                       </w:pPr>
                       <w:r>
                         <w:rPr>
                           <w:rFonts w:ascii="Times New Roman" w:hAnsi="Times New Roman" w:cs="Times New Roman"/>
                           <w:sz w:val="24"/>
-                          <w:lang w:val="en-US"/>
                         </w:rPr>
                         <w:tab/>
                       </w:r>
@@ -5675,7 +5985,6 @@
                         <w:rPr>
                           <w:rFonts w:ascii="Times New Roman" w:hAnsi="Times New Roman" w:cs="Times New Roman"/>
                           <w:sz w:val="24"/>
-                          <w:lang w:val="en-US"/>
                         </w:rPr>
                         <w:tab/>
                       </w:r>
@@ -5683,17 +5992,24 @@
                         <w:rPr>
                           <w:rFonts w:ascii="Times New Roman" w:hAnsi="Times New Roman" w:cs="Times New Roman"/>
                           <w:sz w:val="24"/>
-                          <w:lang w:val="en-US"/>
                         </w:rPr>
                         <w:t xml:space="preserve">        </w:t>
                       </w:r>
-                      <w:r>
-                        <w:rPr>
-                          <w:rFonts w:ascii="Times New Roman" w:hAnsi="Times New Roman" w:cs="Times New Roman"/>
-                          <w:sz w:val="24"/>
-                          <w:lang w:val="en-US"/>
-                        </w:rPr>
-                        <w:t>sentencias;</w:t>
+                      <w:proofErr w:type="gramStart"/>
+                      <w:r>
+                        <w:rPr>
+                          <w:rFonts w:ascii="Times New Roman" w:hAnsi="Times New Roman" w:cs="Times New Roman"/>
+                          <w:sz w:val="24"/>
+                        </w:rPr>
+                        <w:t>sentencias</w:t>
+                      </w:r>
+                      <w:proofErr w:type="gramEnd"/>
+                      <w:r>
+                        <w:rPr>
+                          <w:rFonts w:ascii="Times New Roman" w:hAnsi="Times New Roman" w:cs="Times New Roman"/>
+                          <w:sz w:val="24"/>
+                        </w:rPr>
+                        <w:t>;</w:t>
                       </w:r>
                     </w:p>
                     <w:p>
@@ -6048,6 +6364,39 @@
           </mc:Fallback>
         </mc:AlternateContent>
       </w:r>
+    </w:p>
+    <w:p>
+      <w:pPr>
+        <w:tabs>
+          <w:tab w:val="left" w:pos="6345"/>
+        </w:tabs>
+        <w:spacing w:line="360" w:lineRule="auto"/>
+        <w:jc w:val="both"/>
+        <w:rPr>
+          <w:rFonts w:ascii="Times New Roman" w:hAnsi="Times New Roman" w:cs="Times New Roman"/>
+          <w:sz w:val="24"/>
+        </w:rPr>
+      </w:pPr>
+      <w:r>
+        <w:rPr>
+          <w:rFonts w:ascii="Times New Roman" w:hAnsi="Times New Roman" w:cs="Times New Roman"/>
+          <w:sz w:val="24"/>
+        </w:rPr>
+        <w:tab/>
+      </w:r>
+    </w:p>
+    <w:p>
+      <w:pPr>
+        <w:tabs>
+          <w:tab w:val="left" w:pos="6345"/>
+        </w:tabs>
+        <w:spacing w:line="360" w:lineRule="auto"/>
+        <w:jc w:val="both"/>
+        <w:rPr>
+          <w:rFonts w:ascii="Times New Roman" w:hAnsi="Times New Roman" w:cs="Times New Roman"/>
+          <w:sz w:val="24"/>
+        </w:rPr>
+      </w:pPr>
       <w:r>
         <w:rPr>
           <w:rFonts w:ascii="Times New Roman" w:hAnsi="Times New Roman" w:cs="Times New Roman"/>
@@ -6073,8 +6422,6 @@
         <w:jc w:val="both"/>
       </w:pPr>
     </w:p>
-    <w:p/>
-    <w:p/>
     <w:p/>
     <w:p/>
     <w:p/>
@@ -6159,7 +6506,21 @@
           <w:rFonts w:ascii="Times New Roman" w:hAnsi="Times New Roman" w:cs="Times New Roman"/>
           <w:sz w:val="24"/>
         </w:rPr>
-        <w:t xml:space="preserve">    Por ello su funcionamiento es muy sencillo, se evalúa la expresión que está en </w:t>
+        <w:t xml:space="preserve">    Por ello su funcionamiento es muy sencillo, se evalúa la expresión </w:t>
+      </w:r>
+      <w:r>
+        <w:rPr>
+          <w:rFonts w:ascii="Times New Roman" w:hAnsi="Times New Roman" w:cs="Times New Roman"/>
+          <w:sz w:val="24"/>
+        </w:rPr>
+        <w:t xml:space="preserve">(formada por operadores lógicos y relacionales) </w:t>
+      </w:r>
+      <w:r>
+        <w:rPr>
+          <w:rFonts w:ascii="Times New Roman" w:hAnsi="Times New Roman" w:cs="Times New Roman"/>
+          <w:sz w:val="24"/>
+        </w:rPr>
+        <w:t xml:space="preserve">que está en </w:t>
       </w:r>
       <w:r>
         <w:rPr>
@@ -6167,6 +6528,13 @@
           <w:sz w:val="24"/>
         </w:rPr>
         <w:t>“mientras”</w:t>
+      </w:r>
+      <w:r>
+        <w:rPr>
+          <w:rFonts w:ascii="Times New Roman" w:hAnsi="Times New Roman" w:cs="Times New Roman"/>
+          <w:sz w:val="24"/>
+        </w:rPr>
+        <w:t xml:space="preserve"> </w:t>
       </w:r>
       <w:r>
         <w:rPr>
@@ -6216,117 +6584,6 @@
           <w:tab w:val="left" w:pos="1770"/>
         </w:tabs>
       </w:pPr>
-      <w:r>
-        <w:rPr>
-          <w:noProof/>
-          <w:lang w:eastAsia="es-ES"/>
-        </w:rPr>
-        <mc:AlternateContent>
-          <mc:Choice Requires="wps">
-            <w:drawing>
-              <wp:anchor distT="0" distB="0" distL="114300" distR="114300" simplePos="0" relativeHeight="251665408" behindDoc="0" locked="0" layoutInCell="1" allowOverlap="1" wp14:anchorId="789B0BB6" wp14:editId="6F1D319C">
-                <wp:simplePos x="0" y="0"/>
-                <wp:positionH relativeFrom="column">
-                  <wp:posOffset>662940</wp:posOffset>
-                </wp:positionH>
-                <wp:positionV relativeFrom="paragraph">
-                  <wp:posOffset>173990</wp:posOffset>
-                </wp:positionV>
-                <wp:extent cx="981075" cy="361950"/>
-                <wp:effectExtent l="0" t="0" r="28575" b="19050"/>
-                <wp:wrapNone/>
-                <wp:docPr id="8" name="8 Rectángulo"/>
-                <wp:cNvGraphicFramePr/>
-                <a:graphic xmlns:a="http://schemas.openxmlformats.org/drawingml/2006/main">
-                  <a:graphicData uri="http://schemas.microsoft.com/office/word/2010/wordprocessingShape">
-                    <wps:wsp>
-                      <wps:cNvSpPr/>
-                      <wps:spPr>
-                        <a:xfrm>
-                          <a:off x="0" y="0"/>
-                          <a:ext cx="981075" cy="361950"/>
-                        </a:xfrm>
-                        <a:prstGeom prst="rect">
-                          <a:avLst/>
-                        </a:prstGeom>
-                      </wps:spPr>
-                      <wps:style>
-                        <a:lnRef idx="2">
-                          <a:schemeClr val="accent5"/>
-                        </a:lnRef>
-                        <a:fillRef idx="1">
-                          <a:schemeClr val="lt1"/>
-                        </a:fillRef>
-                        <a:effectRef idx="0">
-                          <a:schemeClr val="accent5"/>
-                        </a:effectRef>
-                        <a:fontRef idx="minor">
-                          <a:schemeClr val="dk1"/>
-                        </a:fontRef>
-                      </wps:style>
-                      <wps:txbx>
-                        <w:txbxContent>
-                          <w:p>
-                            <w:pPr>
-                              <w:jc w:val="center"/>
-                              <w:rPr>
-                                <w:rFonts w:ascii="Times New Roman" w:hAnsi="Times New Roman" w:cs="Times New Roman"/>
-                                <w:sz w:val="24"/>
-                              </w:rPr>
-                            </w:pPr>
-                            <w:r>
-                              <w:rPr>
-                                <w:rFonts w:ascii="Times New Roman" w:hAnsi="Times New Roman" w:cs="Times New Roman"/>
-                                <w:sz w:val="24"/>
-                              </w:rPr>
-                              <w:t>K = 3... ∞</w:t>
-                            </w:r>
-                          </w:p>
-                        </w:txbxContent>
-                      </wps:txbx>
-                      <wps:bodyPr rot="0" spcFirstLastPara="0" vertOverflow="overflow" horzOverflow="overflow" vert="horz" wrap="square" lIns="91440" tIns="45720" rIns="91440" bIns="45720" numCol="1" spcCol="0" rtlCol="0" fromWordArt="0" anchor="ctr" anchorCtr="0" forceAA="0" compatLnSpc="1">
-                        <a:prstTxWarp prst="textNoShape">
-                          <a:avLst/>
-                        </a:prstTxWarp>
-                        <a:noAutofit/>
-                      </wps:bodyPr>
-                    </wps:wsp>
-                  </a:graphicData>
-                </a:graphic>
-                <wp14:sizeRelH relativeFrom="margin">
-                  <wp14:pctWidth>0</wp14:pctWidth>
-                </wp14:sizeRelH>
-              </wp:anchor>
-            </w:drawing>
-          </mc:Choice>
-          <mc:Fallback>
-            <w:pict>
-              <v:rect id="8 Rectángulo" o:spid="_x0000_s1031" style="position:absolute;margin-left:52.2pt;margin-top:13.7pt;width:77.25pt;height:28.5pt;z-index:251665408;visibility:visible;mso-wrap-style:square;mso-width-percent:0;mso-wrap-distance-left:9pt;mso-wrap-distance-top:0;mso-wrap-distance-right:9pt;mso-wrap-distance-bottom:0;mso-position-horizontal:absolute;mso-position-horizontal-relative:text;mso-position-vertical:absolute;mso-position-vertical-relative:text;mso-width-percent:0;mso-width-relative:margin;v-text-anchor:middle" o:gfxdata="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" fillcolor="white [3201]" strokecolor="#4bacc6 [3208]" strokeweight="2pt">
-                <v:textbox>
-                  <w:txbxContent>
-                    <w:p>
-                      <w:pPr>
-                        <w:jc w:val="center"/>
-                        <w:rPr>
-                          <w:rFonts w:ascii="Times New Roman" w:hAnsi="Times New Roman" w:cs="Times New Roman"/>
-                          <w:sz w:val="24"/>
-                        </w:rPr>
-                      </w:pPr>
-                      <w:r>
-                        <w:rPr>
-                          <w:rFonts w:ascii="Times New Roman" w:hAnsi="Times New Roman" w:cs="Times New Roman"/>
-                          <w:sz w:val="24"/>
-                        </w:rPr>
-                        <w:t>K = 3... ∞</w:t>
-                      </w:r>
-                    </w:p>
-                  </w:txbxContent>
-                </v:textbox>
-              </v:rect>
-            </w:pict>
-          </mc:Fallback>
-        </mc:AlternateContent>
-      </w:r>
       <w:r>
         <w:rPr>
           <w:noProof/>
@@ -6338,13 +6595,13 @@
               <wp:anchor distT="0" distB="0" distL="114300" distR="114300" simplePos="0" relativeHeight="251664384" behindDoc="0" locked="0" layoutInCell="1" allowOverlap="1" wp14:anchorId="259679BE" wp14:editId="18C92B9E">
                 <wp:simplePos x="0" y="0"/>
                 <wp:positionH relativeFrom="column">
-                  <wp:posOffset>1967865</wp:posOffset>
+                  <wp:posOffset>1739264</wp:posOffset>
                 </wp:positionH>
                 <wp:positionV relativeFrom="paragraph">
-                  <wp:posOffset>145415</wp:posOffset>
+                  <wp:posOffset>147320</wp:posOffset>
                 </wp:positionV>
-                <wp:extent cx="2800350" cy="1590675"/>
-                <wp:effectExtent l="0" t="0" r="19050" b="28575"/>
+                <wp:extent cx="2238375" cy="971550"/>
+                <wp:effectExtent l="0" t="0" r="28575" b="19050"/>
                 <wp:wrapNone/>
                 <wp:docPr id="2" name="2 Rectángulo"/>
                 <wp:cNvGraphicFramePr/>
@@ -6355,7 +6612,7 @@
                       <wps:spPr>
                         <a:xfrm>
                           <a:off x="0" y="0"/>
-                          <a:ext cx="2800350" cy="1590675"/>
+                          <a:ext cx="2238375" cy="971550"/>
                         </a:xfrm>
                         <a:prstGeom prst="rect">
                           <a:avLst/>
@@ -6380,6 +6637,7 @@
                           <w:p>
                             <w:pPr>
                               <w:spacing w:line="240" w:lineRule="auto"/>
+                              <w:ind w:left="708"/>
                               <w:rPr>
                                 <w:rFonts w:ascii="Times New Roman" w:hAnsi="Times New Roman" w:cs="Times New Roman"/>
                                 <w:sz w:val="24"/>
@@ -6392,7 +6650,7 @@
                                 <w:sz w:val="24"/>
                                 <w:szCs w:val="24"/>
                               </w:rPr>
-                              <w:t xml:space="preserve">                 mientras</w:t>
+                              <w:t>mientras</w:t>
                             </w:r>
                             <w:r>
                               <w:rPr>
@@ -6416,12 +6674,29 @@
                                 <w:sz w:val="24"/>
                                 <w:szCs w:val="24"/>
                               </w:rPr>
-                              <w:t>) {</w:t>
+                              <w:t xml:space="preserve">) </w:t>
+                            </w:r>
+                            <w:r>
+                              <w:rPr>
+                                <w:rFonts w:ascii="Times New Roman" w:hAnsi="Times New Roman" w:cs="Times New Roman"/>
+                                <w:sz w:val="24"/>
+                                <w:szCs w:val="24"/>
+                              </w:rPr>
+                              <w:t>{</w:t>
+                            </w:r>
+                            <w:r>
+                              <w:rPr>
+                                <w:rFonts w:ascii="Times New Roman" w:hAnsi="Times New Roman" w:cs="Times New Roman"/>
+                                <w:sz w:val="24"/>
+                                <w:szCs w:val="24"/>
+                              </w:rPr>
+                              <w:t xml:space="preserve">          </w:t>
                             </w:r>
                           </w:p>
                           <w:p>
                             <w:pPr>
                               <w:spacing w:line="240" w:lineRule="auto"/>
+                              <w:ind w:left="708"/>
                               <w:rPr>
                                 <w:rFonts w:ascii="Times New Roman" w:hAnsi="Times New Roman" w:cs="Times New Roman"/>
                                 <w:sz w:val="24"/>
@@ -6434,7 +6709,15 @@
                                 <w:sz w:val="24"/>
                                 <w:szCs w:val="24"/>
                               </w:rPr>
-                              <w:t xml:space="preserve">                     sentencia-1;</w:t>
+                              <w:t xml:space="preserve">    </w:t>
+                            </w:r>
+                            <w:r>
+                              <w:rPr>
+                                <w:rFonts w:ascii="Times New Roman" w:hAnsi="Times New Roman" w:cs="Times New Roman"/>
+                                <w:sz w:val="24"/>
+                                <w:szCs w:val="24"/>
+                              </w:rPr>
+                              <w:t>sentencias;</w:t>
                             </w:r>
                           </w:p>
                           <w:p>
@@ -6452,43 +6735,15 @@
                                 <w:sz w:val="24"/>
                                 <w:szCs w:val="24"/>
                               </w:rPr>
-                              <w:t xml:space="preserve">                     sentencia-2;</w:t>
-                            </w:r>
-                          </w:p>
-                          <w:p>
-                            <w:pPr>
-                              <w:spacing w:line="240" w:lineRule="auto"/>
+                              <w:t xml:space="preserve">            </w:t>
+                            </w:r>
+                            <w:r>
                               <w:rPr>
                                 <w:rFonts w:ascii="Times New Roman" w:hAnsi="Times New Roman" w:cs="Times New Roman"/>
                                 <w:sz w:val="24"/>
                                 <w:szCs w:val="24"/>
                               </w:rPr>
-                            </w:pPr>
-                            <w:r>
-                              <w:rPr>
-                                <w:rFonts w:ascii="Times New Roman" w:hAnsi="Times New Roman" w:cs="Times New Roman"/>
-                                <w:sz w:val="24"/>
-                                <w:szCs w:val="24"/>
-                              </w:rPr>
-                              <w:t xml:space="preserve">                     sentencia-K</w:t>
-                            </w:r>
-                          </w:p>
-                          <w:p>
-                            <w:pPr>
-                              <w:spacing w:line="240" w:lineRule="auto"/>
-                              <w:rPr>
-                                <w:rFonts w:ascii="Times New Roman" w:hAnsi="Times New Roman" w:cs="Times New Roman"/>
-                                <w:sz w:val="24"/>
-                                <w:szCs w:val="24"/>
-                              </w:rPr>
-                            </w:pPr>
-                            <w:r>
-                              <w:rPr>
-                                <w:rFonts w:ascii="Times New Roman" w:hAnsi="Times New Roman" w:cs="Times New Roman"/>
-                                <w:sz w:val="24"/>
-                                <w:szCs w:val="24"/>
-                              </w:rPr>
-                              <w:t xml:space="preserve">                  }</w:t>
+                              <w:t>}</w:t>
                             </w:r>
                           </w:p>
                           <w:p>
@@ -6518,12 +6773,13 @@
           </mc:Choice>
           <mc:Fallback>
             <w:pict>
-              <v:rect id="2 Rectángulo" o:spid="_x0000_s1032" style="position:absolute;margin-left:154.95pt;margin-top:11.45pt;width:220.5pt;height:125.25pt;z-index:251664384;visibility:visible;mso-wrap-style:square;mso-width-percent:0;mso-height-percent:0;mso-wrap-distance-left:9pt;mso-wrap-distance-top:0;mso-wrap-distance-right:9pt;mso-wrap-distance-bottom:0;mso-position-horizontal:absolute;mso-position-horizontal-relative:text;mso-position-vertical:absolute;mso-position-vertical-relative:text;mso-width-percent:0;mso-height-percent:0;mso-width-relative:margin;mso-height-relative:margin;v-text-anchor:middle" o:gfxdata="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" fillcolor="white [3201]" strokecolor="#4bacc6 [3208]" strokeweight="2pt">
+              <v:rect id="2 Rectángulo" o:spid="_x0000_s1030" style="position:absolute;margin-left:136.95pt;margin-top:11.6pt;width:176.25pt;height:76.5pt;z-index:251664384;visibility:visible;mso-wrap-style:square;mso-width-percent:0;mso-height-percent:0;mso-wrap-distance-left:9pt;mso-wrap-distance-top:0;mso-wrap-distance-right:9pt;mso-wrap-distance-bottom:0;mso-position-horizontal:absolute;mso-position-horizontal-relative:text;mso-position-vertical:absolute;mso-position-vertical-relative:text;mso-width-percent:0;mso-height-percent:0;mso-width-relative:margin;mso-height-relative:margin;v-text-anchor:middle" o:gfxdata="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" fillcolor="white [3201]" strokecolor="#4bacc6 [3208]" strokeweight="2pt">
                 <v:textbox>
                   <w:txbxContent>
                     <w:p>
                       <w:pPr>
                         <w:spacing w:line="240" w:lineRule="auto"/>
+                        <w:ind w:left="708"/>
                         <w:rPr>
                           <w:rFonts w:ascii="Times New Roman" w:hAnsi="Times New Roman" w:cs="Times New Roman"/>
                           <w:sz w:val="24"/>
@@ -6536,7 +6792,7 @@
                           <w:sz w:val="24"/>
                           <w:szCs w:val="24"/>
                         </w:rPr>
-                        <w:t xml:space="preserve">                 mientras</w:t>
+                        <w:t>mientras</w:t>
                       </w:r>
                       <w:r>
                         <w:rPr>
@@ -6560,12 +6816,29 @@
                           <w:sz w:val="24"/>
                           <w:szCs w:val="24"/>
                         </w:rPr>
-                        <w:t>) {</w:t>
+                        <w:t xml:space="preserve">) </w:t>
+                      </w:r>
+                      <w:r>
+                        <w:rPr>
+                          <w:rFonts w:ascii="Times New Roman" w:hAnsi="Times New Roman" w:cs="Times New Roman"/>
+                          <w:sz w:val="24"/>
+                          <w:szCs w:val="24"/>
+                        </w:rPr>
+                        <w:t>{</w:t>
+                      </w:r>
+                      <w:r>
+                        <w:rPr>
+                          <w:rFonts w:ascii="Times New Roman" w:hAnsi="Times New Roman" w:cs="Times New Roman"/>
+                          <w:sz w:val="24"/>
+                          <w:szCs w:val="24"/>
+                        </w:rPr>
+                        <w:t xml:space="preserve">          </w:t>
                       </w:r>
                     </w:p>
                     <w:p>
                       <w:pPr>
                         <w:spacing w:line="240" w:lineRule="auto"/>
+                        <w:ind w:left="708"/>
                         <w:rPr>
                           <w:rFonts w:ascii="Times New Roman" w:hAnsi="Times New Roman" w:cs="Times New Roman"/>
                           <w:sz w:val="24"/>
@@ -6578,7 +6851,15 @@
                           <w:sz w:val="24"/>
                           <w:szCs w:val="24"/>
                         </w:rPr>
-                        <w:t xml:space="preserve">                     sentencia-1;</w:t>
+                        <w:t xml:space="preserve">    </w:t>
+                      </w:r>
+                      <w:r>
+                        <w:rPr>
+                          <w:rFonts w:ascii="Times New Roman" w:hAnsi="Times New Roman" w:cs="Times New Roman"/>
+                          <w:sz w:val="24"/>
+                          <w:szCs w:val="24"/>
+                        </w:rPr>
+                        <w:t>sentencias;</w:t>
                       </w:r>
                     </w:p>
                     <w:p>
@@ -6596,43 +6877,15 @@
                           <w:sz w:val="24"/>
                           <w:szCs w:val="24"/>
                         </w:rPr>
-                        <w:t xml:space="preserve">                     sentencia-2;</w:t>
-                      </w:r>
-                    </w:p>
-                    <w:p>
-                      <w:pPr>
-                        <w:spacing w:line="240" w:lineRule="auto"/>
+                        <w:t xml:space="preserve">            </w:t>
+                      </w:r>
+                      <w:r>
                         <w:rPr>
                           <w:rFonts w:ascii="Times New Roman" w:hAnsi="Times New Roman" w:cs="Times New Roman"/>
                           <w:sz w:val="24"/>
                           <w:szCs w:val="24"/>
                         </w:rPr>
-                      </w:pPr>
-                      <w:r>
-                        <w:rPr>
-                          <w:rFonts w:ascii="Times New Roman" w:hAnsi="Times New Roman" w:cs="Times New Roman"/>
-                          <w:sz w:val="24"/>
-                          <w:szCs w:val="24"/>
-                        </w:rPr>
-                        <w:t xml:space="preserve">                     sentencia-K</w:t>
-                      </w:r>
-                    </w:p>
-                    <w:p>
-                      <w:pPr>
-                        <w:spacing w:line="240" w:lineRule="auto"/>
-                        <w:rPr>
-                          <w:rFonts w:ascii="Times New Roman" w:hAnsi="Times New Roman" w:cs="Times New Roman"/>
-                          <w:sz w:val="24"/>
-                          <w:szCs w:val="24"/>
-                        </w:rPr>
-                      </w:pPr>
-                      <w:r>
-                        <w:rPr>
-                          <w:rFonts w:ascii="Times New Roman" w:hAnsi="Times New Roman" w:cs="Times New Roman"/>
-                          <w:sz w:val="24"/>
-                          <w:szCs w:val="24"/>
-                        </w:rPr>
-                        <w:t xml:space="preserve">                  }</w:t>
+                        <w:t>}</w:t>
                       </w:r>
                     </w:p>
                     <w:p>
@@ -6650,7 +6903,6 @@
     </w:p>
     <w:p/>
     <w:p/>
-    <w:p/>
     <w:p>
       <w:pPr>
         <w:tabs>
@@ -6755,13 +7007,13 @@
               <wp:anchor distT="0" distB="0" distL="114300" distR="114300" simplePos="0" relativeHeight="251667456" behindDoc="0" locked="0" layoutInCell="1" allowOverlap="1" wp14:anchorId="2221B9C5" wp14:editId="02E07131">
                 <wp:simplePos x="0" y="0"/>
                 <wp:positionH relativeFrom="column">
-                  <wp:posOffset>1548765</wp:posOffset>
+                  <wp:posOffset>1624965</wp:posOffset>
                 </wp:positionH>
                 <wp:positionV relativeFrom="paragraph">
                   <wp:posOffset>33020</wp:posOffset>
                 </wp:positionV>
-                <wp:extent cx="2552700" cy="1533525"/>
-                <wp:effectExtent l="0" t="0" r="19050" b="28575"/>
+                <wp:extent cx="2371725" cy="1057275"/>
+                <wp:effectExtent l="0" t="0" r="28575" b="28575"/>
                 <wp:wrapNone/>
                 <wp:docPr id="11" name="11 Rectángulo"/>
                 <wp:cNvGraphicFramePr/>
@@ -6772,7 +7024,7 @@
                       <wps:spPr>
                         <a:xfrm>
                           <a:off x="0" y="0"/>
-                          <a:ext cx="2552700" cy="1533525"/>
+                          <a:ext cx="2371725" cy="1057275"/>
                         </a:xfrm>
                         <a:prstGeom prst="rect">
                           <a:avLst/>
@@ -6803,6 +7055,7 @@
                                 <w:sz w:val="24"/>
                               </w:rPr>
                             </w:pPr>
+                            <w:proofErr w:type="gramStart"/>
                             <w:r>
                               <w:rPr>
                                 <w:rFonts w:ascii="Times New Roman" w:hAnsi="Times New Roman" w:cs="Times New Roman"/>
@@ -6810,22 +7063,14 @@
                               </w:rPr>
                               <w:t>para</w:t>
                             </w:r>
-                            <w:r>
-                              <w:rPr>
-                                <w:rFonts w:ascii="Times New Roman" w:hAnsi="Times New Roman" w:cs="Times New Roman"/>
-                                <w:sz w:val="24"/>
-                              </w:rPr>
-                              <w:t xml:space="preserve"> (exp1</w:t>
-                            </w:r>
-                            <w:proofErr w:type="gramStart"/>
-                            <w:r>
-                              <w:rPr>
-                                <w:rFonts w:ascii="Times New Roman" w:hAnsi="Times New Roman" w:cs="Times New Roman"/>
-                                <w:sz w:val="24"/>
-                              </w:rPr>
-                              <w:t>;exp2</w:t>
-                            </w:r>
                             <w:proofErr w:type="gramEnd"/>
+                            <w:r>
+                              <w:rPr>
+                                <w:rFonts w:ascii="Times New Roman" w:hAnsi="Times New Roman" w:cs="Times New Roman"/>
+                                <w:sz w:val="24"/>
+                              </w:rPr>
+                              <w:t xml:space="preserve"> (exp1;exp2</w:t>
+                            </w:r>
                             <w:r>
                               <w:rPr>
                                 <w:rFonts w:ascii="Times New Roman" w:hAnsi="Times New Roman" w:cs="Times New Roman"/>
@@ -6854,20 +7099,35 @@
                                 <w:rFonts w:ascii="Times New Roman" w:hAnsi="Times New Roman" w:cs="Times New Roman"/>
                                 <w:sz w:val="24"/>
                               </w:rPr>
-                              <w:t xml:space="preserve">                s</w:t>
-                            </w:r>
-                            <w:r>
-                              <w:rPr>
-                                <w:rFonts w:ascii="Times New Roman" w:hAnsi="Times New Roman" w:cs="Times New Roman"/>
-                                <w:sz w:val="24"/>
-                              </w:rPr>
-                              <w:t>entencia-1;</w:t>
+                              <w:t xml:space="preserve">                </w:t>
+                            </w:r>
+                            <w:proofErr w:type="gramStart"/>
+                            <w:r>
+                              <w:rPr>
+                                <w:rFonts w:ascii="Times New Roman" w:hAnsi="Times New Roman" w:cs="Times New Roman"/>
+                                <w:sz w:val="24"/>
+                              </w:rPr>
+                              <w:t>s</w:t>
+                            </w:r>
+                            <w:r>
+                              <w:rPr>
+                                <w:rFonts w:ascii="Times New Roman" w:hAnsi="Times New Roman" w:cs="Times New Roman"/>
+                                <w:sz w:val="24"/>
+                              </w:rPr>
+                              <w:t>entencias</w:t>
+                            </w:r>
+                            <w:proofErr w:type="gramEnd"/>
+                            <w:r>
+                              <w:rPr>
+                                <w:rFonts w:ascii="Times New Roman" w:hAnsi="Times New Roman" w:cs="Times New Roman"/>
+                                <w:sz w:val="24"/>
+                              </w:rPr>
+                              <w:t>;</w:t>
                             </w:r>
                           </w:p>
                           <w:p>
                             <w:pPr>
                               <w:spacing w:line="240" w:lineRule="auto"/>
-                              <w:ind w:firstLine="708"/>
                               <w:rPr>
                                 <w:rFonts w:ascii="Times New Roman" w:hAnsi="Times New Roman" w:cs="Times New Roman"/>
                                 <w:sz w:val="24"/>
@@ -6878,74 +7138,7 @@
                                 <w:rFonts w:ascii="Times New Roman" w:hAnsi="Times New Roman" w:cs="Times New Roman"/>
                                 <w:sz w:val="24"/>
                               </w:rPr>
-                              <w:t xml:space="preserve">    </w:t>
-                            </w:r>
-                            <w:r>
-                              <w:rPr>
-                                <w:rFonts w:ascii="Times New Roman" w:hAnsi="Times New Roman" w:cs="Times New Roman"/>
-                                <w:sz w:val="24"/>
-                              </w:rPr>
-                              <w:t>sentencia-2;</w:t>
-                            </w:r>
-                          </w:p>
-                          <w:p>
-                            <w:pPr>
-                              <w:spacing w:line="240" w:lineRule="auto"/>
-                              <w:rPr>
-                                <w:rFonts w:ascii="Times New Roman" w:hAnsi="Times New Roman" w:cs="Times New Roman"/>
-                                <w:sz w:val="24"/>
-                              </w:rPr>
-                            </w:pPr>
-                            <w:r>
-                              <w:rPr>
-                                <w:rFonts w:ascii="Times New Roman" w:hAnsi="Times New Roman" w:cs="Times New Roman"/>
-                                <w:sz w:val="24"/>
-                              </w:rPr>
-                              <w:t xml:space="preserve">                </w:t>
-                            </w:r>
-                            <w:r>
-                              <w:rPr>
-                                <w:rFonts w:ascii="Times New Roman" w:hAnsi="Times New Roman" w:cs="Times New Roman"/>
-                                <w:sz w:val="24"/>
-                              </w:rPr>
-                              <w:t>sentencia</w:t>
-                            </w:r>
-                            <w:r>
-                              <w:rPr>
-                                <w:rFonts w:ascii="Times New Roman" w:hAnsi="Times New Roman" w:cs="Times New Roman"/>
-                                <w:sz w:val="24"/>
-                              </w:rPr>
-                              <w:t>-K</w:t>
-                            </w:r>
-                            <w:r>
-                              <w:rPr>
-                                <w:rFonts w:ascii="Times New Roman" w:hAnsi="Times New Roman" w:cs="Times New Roman"/>
-                                <w:sz w:val="24"/>
-                              </w:rPr>
-                              <w:t>;</w:t>
-                            </w:r>
-                          </w:p>
-                          <w:p>
-                            <w:pPr>
-                              <w:spacing w:line="240" w:lineRule="auto"/>
-                              <w:rPr>
-                                <w:rFonts w:ascii="Times New Roman" w:hAnsi="Times New Roman" w:cs="Times New Roman"/>
-                                <w:sz w:val="24"/>
-                              </w:rPr>
-                            </w:pPr>
-                            <w:r>
-                              <w:rPr>
-                                <w:rFonts w:ascii="Times New Roman" w:hAnsi="Times New Roman" w:cs="Times New Roman"/>
-                                <w:sz w:val="24"/>
-                              </w:rPr>
-                              <w:t xml:space="preserve">            </w:t>
-                            </w:r>
-                            <w:r>
-                              <w:rPr>
-                                <w:rFonts w:ascii="Times New Roman" w:hAnsi="Times New Roman" w:cs="Times New Roman"/>
-                                <w:sz w:val="24"/>
-                              </w:rPr>
-                              <w:t xml:space="preserve"> </w:t>
+                              <w:t xml:space="preserve">         </w:t>
                             </w:r>
                             <w:r>
                               <w:rPr>
@@ -6953,265 +7146,6 @@
                                 <w:sz w:val="24"/>
                               </w:rPr>
                               <w:t>}</w:t>
-                            </w:r>
-                          </w:p>
-                        </w:txbxContent>
-                      </wps:txbx>
-                      <wps:bodyPr rot="0" spcFirstLastPara="0" vertOverflow="overflow" horzOverflow="overflow" vert="horz" wrap="square" lIns="91440" tIns="45720" rIns="91440" bIns="45720" numCol="1" spcCol="0" rtlCol="0" fromWordArt="0" anchor="ctr" anchorCtr="0" forceAA="0" compatLnSpc="1">
-                        <a:prstTxWarp prst="textNoShape">
-                          <a:avLst/>
-                        </a:prstTxWarp>
-                        <a:noAutofit/>
-                      </wps:bodyPr>
-                    </wps:wsp>
-                  </a:graphicData>
-                </a:graphic>
-                <wp14:sizeRelV relativeFrom="margin">
-                  <wp14:pctHeight>0</wp14:pctHeight>
-                </wp14:sizeRelV>
-              </wp:anchor>
-            </w:drawing>
-          </mc:Choice>
-          <mc:Fallback>
-            <w:pict>
-              <v:rect id="11 Rectángulo" o:spid="_x0000_s1033" style="position:absolute;left:0;text-align:left;margin-left:121.95pt;margin-top:2.6pt;width:201pt;height:120.75pt;z-index:251667456;visibility:visible;mso-wrap-style:square;mso-height-percent:0;mso-wrap-distance-left:9pt;mso-wrap-distance-top:0;mso-wrap-distance-right:9pt;mso-wrap-distance-bottom:0;mso-position-horizontal:absolute;mso-position-horizontal-relative:text;mso-position-vertical:absolute;mso-position-vertical-relative:text;mso-height-percent:0;mso-height-relative:margin;v-text-anchor:middle" o:gfxdata="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" fillcolor="white [3201]" strokecolor="#4bacc6 [3208]" strokeweight="2pt">
-                <v:textbox>
-                  <w:txbxContent>
-                    <w:p>
-                      <w:pPr>
-                        <w:spacing w:line="240" w:lineRule="auto"/>
-                        <w:jc w:val="center"/>
-                        <w:rPr>
-                          <w:rFonts w:ascii="Times New Roman" w:hAnsi="Times New Roman" w:cs="Times New Roman"/>
-                          <w:sz w:val="24"/>
-                        </w:rPr>
-                      </w:pPr>
-                      <w:r>
-                        <w:rPr>
-                          <w:rFonts w:ascii="Times New Roman" w:hAnsi="Times New Roman" w:cs="Times New Roman"/>
-                          <w:sz w:val="24"/>
-                        </w:rPr>
-                        <w:t>para</w:t>
-                      </w:r>
-                      <w:r>
-                        <w:rPr>
-                          <w:rFonts w:ascii="Times New Roman" w:hAnsi="Times New Roman" w:cs="Times New Roman"/>
-                          <w:sz w:val="24"/>
-                        </w:rPr>
-                        <w:t xml:space="preserve"> (exp1</w:t>
-                      </w:r>
-                      <w:proofErr w:type="gramStart"/>
-                      <w:r>
-                        <w:rPr>
-                          <w:rFonts w:ascii="Times New Roman" w:hAnsi="Times New Roman" w:cs="Times New Roman"/>
-                          <w:sz w:val="24"/>
-                        </w:rPr>
-                        <w:t>;exp2</w:t>
-                      </w:r>
-                      <w:proofErr w:type="gramEnd"/>
-                      <w:r>
-                        <w:rPr>
-                          <w:rFonts w:ascii="Times New Roman" w:hAnsi="Times New Roman" w:cs="Times New Roman"/>
-                          <w:sz w:val="24"/>
-                        </w:rPr>
-                        <w:t>; exp3</w:t>
-                      </w:r>
-                      <w:r>
-                        <w:rPr>
-                          <w:rFonts w:ascii="Times New Roman" w:hAnsi="Times New Roman" w:cs="Times New Roman"/>
-                          <w:sz w:val="24"/>
-                        </w:rPr>
-                        <w:t>) {</w:t>
-                      </w:r>
-                    </w:p>
-                    <w:p>
-                      <w:pPr>
-                        <w:spacing w:line="240" w:lineRule="auto"/>
-                        <w:rPr>
-                          <w:rFonts w:ascii="Times New Roman" w:hAnsi="Times New Roman" w:cs="Times New Roman"/>
-                          <w:sz w:val="24"/>
-                        </w:rPr>
-                      </w:pPr>
-                      <w:r>
-                        <w:rPr>
-                          <w:rFonts w:ascii="Times New Roman" w:hAnsi="Times New Roman" w:cs="Times New Roman"/>
-                          <w:sz w:val="24"/>
-                        </w:rPr>
-                        <w:t xml:space="preserve">                s</w:t>
-                      </w:r>
-                      <w:r>
-                        <w:rPr>
-                          <w:rFonts w:ascii="Times New Roman" w:hAnsi="Times New Roman" w:cs="Times New Roman"/>
-                          <w:sz w:val="24"/>
-                        </w:rPr>
-                        <w:t>entencia-1;</w:t>
-                      </w:r>
-                    </w:p>
-                    <w:p>
-                      <w:pPr>
-                        <w:spacing w:line="240" w:lineRule="auto"/>
-                        <w:ind w:firstLine="708"/>
-                        <w:rPr>
-                          <w:rFonts w:ascii="Times New Roman" w:hAnsi="Times New Roman" w:cs="Times New Roman"/>
-                          <w:sz w:val="24"/>
-                        </w:rPr>
-                      </w:pPr>
-                      <w:r>
-                        <w:rPr>
-                          <w:rFonts w:ascii="Times New Roman" w:hAnsi="Times New Roman" w:cs="Times New Roman"/>
-                          <w:sz w:val="24"/>
-                        </w:rPr>
-                        <w:t xml:space="preserve">    </w:t>
-                      </w:r>
-                      <w:r>
-                        <w:rPr>
-                          <w:rFonts w:ascii="Times New Roman" w:hAnsi="Times New Roman" w:cs="Times New Roman"/>
-                          <w:sz w:val="24"/>
-                        </w:rPr>
-                        <w:t>sentencia-2;</w:t>
-                      </w:r>
-                    </w:p>
-                    <w:p>
-                      <w:pPr>
-                        <w:spacing w:line="240" w:lineRule="auto"/>
-                        <w:rPr>
-                          <w:rFonts w:ascii="Times New Roman" w:hAnsi="Times New Roman" w:cs="Times New Roman"/>
-                          <w:sz w:val="24"/>
-                        </w:rPr>
-                      </w:pPr>
-                      <w:r>
-                        <w:rPr>
-                          <w:rFonts w:ascii="Times New Roman" w:hAnsi="Times New Roman" w:cs="Times New Roman"/>
-                          <w:sz w:val="24"/>
-                        </w:rPr>
-                        <w:t xml:space="preserve">                </w:t>
-                      </w:r>
-                      <w:r>
-                        <w:rPr>
-                          <w:rFonts w:ascii="Times New Roman" w:hAnsi="Times New Roman" w:cs="Times New Roman"/>
-                          <w:sz w:val="24"/>
-                        </w:rPr>
-                        <w:t>sentencia</w:t>
-                      </w:r>
-                      <w:r>
-                        <w:rPr>
-                          <w:rFonts w:ascii="Times New Roman" w:hAnsi="Times New Roman" w:cs="Times New Roman"/>
-                          <w:sz w:val="24"/>
-                        </w:rPr>
-                        <w:t>-K</w:t>
-                      </w:r>
-                      <w:r>
-                        <w:rPr>
-                          <w:rFonts w:ascii="Times New Roman" w:hAnsi="Times New Roman" w:cs="Times New Roman"/>
-                          <w:sz w:val="24"/>
-                        </w:rPr>
-                        <w:t>;</w:t>
-                      </w:r>
-                    </w:p>
-                    <w:p>
-                      <w:pPr>
-                        <w:spacing w:line="240" w:lineRule="auto"/>
-                        <w:rPr>
-                          <w:rFonts w:ascii="Times New Roman" w:hAnsi="Times New Roman" w:cs="Times New Roman"/>
-                          <w:sz w:val="24"/>
-                        </w:rPr>
-                      </w:pPr>
-                      <w:r>
-                        <w:rPr>
-                          <w:rFonts w:ascii="Times New Roman" w:hAnsi="Times New Roman" w:cs="Times New Roman"/>
-                          <w:sz w:val="24"/>
-                        </w:rPr>
-                        <w:t xml:space="preserve">            </w:t>
-                      </w:r>
-                      <w:r>
-                        <w:rPr>
-                          <w:rFonts w:ascii="Times New Roman" w:hAnsi="Times New Roman" w:cs="Times New Roman"/>
-                          <w:sz w:val="24"/>
-                        </w:rPr>
-                        <w:t xml:space="preserve"> </w:t>
-                      </w:r>
-                      <w:r>
-                        <w:rPr>
-                          <w:rFonts w:ascii="Times New Roman" w:hAnsi="Times New Roman" w:cs="Times New Roman"/>
-                          <w:sz w:val="24"/>
-                        </w:rPr>
-                        <w:t>}</w:t>
-                      </w:r>
-                    </w:p>
-                  </w:txbxContent>
-                </v:textbox>
-              </v:rect>
-            </w:pict>
-          </mc:Fallback>
-        </mc:AlternateContent>
-      </w:r>
-      <w:r>
-        <w:rPr>
-          <w:rFonts w:ascii="Times New Roman" w:hAnsi="Times New Roman" w:cs="Times New Roman"/>
-          <w:noProof/>
-          <w:sz w:val="24"/>
-          <w:szCs w:val="24"/>
-          <w:lang w:eastAsia="es-ES"/>
-        </w:rPr>
-        <mc:AlternateContent>
-          <mc:Choice Requires="wps">
-            <w:drawing>
-              <wp:anchor distT="0" distB="0" distL="114300" distR="114300" simplePos="0" relativeHeight="251668480" behindDoc="0" locked="0" layoutInCell="1" allowOverlap="1" wp14:anchorId="45A043C0" wp14:editId="305403C7">
-                <wp:simplePos x="0" y="0"/>
-                <wp:positionH relativeFrom="column">
-                  <wp:posOffset>120015</wp:posOffset>
-                </wp:positionH>
-                <wp:positionV relativeFrom="paragraph">
-                  <wp:posOffset>42545</wp:posOffset>
-                </wp:positionV>
-                <wp:extent cx="904875" cy="352425"/>
-                <wp:effectExtent l="0" t="0" r="28575" b="28575"/>
-                <wp:wrapNone/>
-                <wp:docPr id="12" name="12 Rectángulo"/>
-                <wp:cNvGraphicFramePr/>
-                <a:graphic xmlns:a="http://schemas.openxmlformats.org/drawingml/2006/main">
-                  <a:graphicData uri="http://schemas.microsoft.com/office/word/2010/wordprocessingShape">
-                    <wps:wsp>
-                      <wps:cNvSpPr/>
-                      <wps:spPr>
-                        <a:xfrm>
-                          <a:off x="0" y="0"/>
-                          <a:ext cx="904875" cy="352425"/>
-                        </a:xfrm>
-                        <a:prstGeom prst="rect">
-                          <a:avLst/>
-                        </a:prstGeom>
-                      </wps:spPr>
-                      <wps:style>
-                        <a:lnRef idx="2">
-                          <a:schemeClr val="accent5"/>
-                        </a:lnRef>
-                        <a:fillRef idx="1">
-                          <a:schemeClr val="lt1"/>
-                        </a:fillRef>
-                        <a:effectRef idx="0">
-                          <a:schemeClr val="accent5"/>
-                        </a:effectRef>
-                        <a:fontRef idx="minor">
-                          <a:schemeClr val="dk1"/>
-                        </a:fontRef>
-                      </wps:style>
-                      <wps:txbx>
-                        <w:txbxContent>
-                          <w:p>
-                            <w:pPr>
-                              <w:jc w:val="center"/>
-                              <w:rPr>
-                                <w:rFonts w:ascii="Times New Roman" w:hAnsi="Times New Roman" w:cs="Times New Roman"/>
-                                <w:sz w:val="24"/>
-                              </w:rPr>
-                            </w:pPr>
-                            <w:r>
-                              <w:rPr>
-                                <w:rFonts w:ascii="Times New Roman" w:hAnsi="Times New Roman" w:cs="Times New Roman"/>
-                                <w:sz w:val="24"/>
-                              </w:rPr>
-                              <w:t>K = 3 ... ∞</w:t>
                             </w:r>
                           </w:p>
                         </w:txbxContent>
@@ -7234,25 +7168,111 @@
               </wp:anchor>
             </w:drawing>
           </mc:Choice>
-          <mc:Fallback xmlns:w15="http://schemas.microsoft.com/office/word/2012/wordml">
+          <mc:Fallback>
             <w:pict>
-              <v:rect w14:anchorId="45A043C0" id="12 Rectángulo" o:spid="_x0000_s1035" style="position:absolute;left:0;text-align:left;margin-left:9.45pt;margin-top:3.35pt;width:71.25pt;height:27.75pt;z-index:251668480;visibility:visible;mso-wrap-style:square;mso-width-percent:0;mso-height-percent:0;mso-wrap-distance-left:9pt;mso-wrap-distance-top:0;mso-wrap-distance-right:9pt;mso-wrap-distance-bottom:0;mso-position-horizontal:absolute;mso-position-horizontal-relative:text;mso-position-vertical:absolute;mso-position-vertical-relative:text;mso-width-percent:0;mso-height-percent:0;mso-width-relative:margin;mso-height-relative:margin;v-text-anchor:middle" o:gfxdata="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" fillcolor="white [3201]" strokecolor="#4bacc6 [3208]" strokeweight="2pt">
+              <v:rect id="11 Rectángulo" o:spid="_x0000_s1031" style="position:absolute;left:0;text-align:left;margin-left:127.95pt;margin-top:2.6pt;width:186.75pt;height:83.25pt;z-index:251667456;visibility:visible;mso-wrap-style:square;mso-width-percent:0;mso-height-percent:0;mso-wrap-distance-left:9pt;mso-wrap-distance-top:0;mso-wrap-distance-right:9pt;mso-wrap-distance-bottom:0;mso-position-horizontal:absolute;mso-position-horizontal-relative:text;mso-position-vertical:absolute;mso-position-vertical-relative:text;mso-width-percent:0;mso-height-percent:0;mso-width-relative:margin;mso-height-relative:margin;v-text-anchor:middle" o:gfxdata="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" fillcolor="white [3201]" strokecolor="#4bacc6 [3208]" strokeweight="2pt">
                 <v:textbox>
                   <w:txbxContent>
                     <w:p>
                       <w:pPr>
+                        <w:spacing w:line="240" w:lineRule="auto"/>
                         <w:jc w:val="center"/>
                         <w:rPr>
                           <w:rFonts w:ascii="Times New Roman" w:hAnsi="Times New Roman" w:cs="Times New Roman"/>
                           <w:sz w:val="24"/>
                         </w:rPr>
                       </w:pPr>
-                      <w:r>
-                        <w:rPr>
-                          <w:rFonts w:ascii="Times New Roman" w:hAnsi="Times New Roman" w:cs="Times New Roman"/>
-                          <w:sz w:val="24"/>
-                        </w:rPr>
-                        <w:t>K = 3 ... ∞</w:t>
+                      <w:proofErr w:type="gramStart"/>
+                      <w:r>
+                        <w:rPr>
+                          <w:rFonts w:ascii="Times New Roman" w:hAnsi="Times New Roman" w:cs="Times New Roman"/>
+                          <w:sz w:val="24"/>
+                        </w:rPr>
+                        <w:t>para</w:t>
+                      </w:r>
+                      <w:proofErr w:type="gramEnd"/>
+                      <w:r>
+                        <w:rPr>
+                          <w:rFonts w:ascii="Times New Roman" w:hAnsi="Times New Roman" w:cs="Times New Roman"/>
+                          <w:sz w:val="24"/>
+                        </w:rPr>
+                        <w:t xml:space="preserve"> (exp1;exp2</w:t>
+                      </w:r>
+                      <w:r>
+                        <w:rPr>
+                          <w:rFonts w:ascii="Times New Roman" w:hAnsi="Times New Roman" w:cs="Times New Roman"/>
+                          <w:sz w:val="24"/>
+                        </w:rPr>
+                        <w:t>; exp3</w:t>
+                      </w:r>
+                      <w:r>
+                        <w:rPr>
+                          <w:rFonts w:ascii="Times New Roman" w:hAnsi="Times New Roman" w:cs="Times New Roman"/>
+                          <w:sz w:val="24"/>
+                        </w:rPr>
+                        <w:t>) {</w:t>
+                      </w:r>
+                    </w:p>
+                    <w:p>
+                      <w:pPr>
+                        <w:spacing w:line="240" w:lineRule="auto"/>
+                        <w:rPr>
+                          <w:rFonts w:ascii="Times New Roman" w:hAnsi="Times New Roman" w:cs="Times New Roman"/>
+                          <w:sz w:val="24"/>
+                        </w:rPr>
+                      </w:pPr>
+                      <w:r>
+                        <w:rPr>
+                          <w:rFonts w:ascii="Times New Roman" w:hAnsi="Times New Roman" w:cs="Times New Roman"/>
+                          <w:sz w:val="24"/>
+                        </w:rPr>
+                        <w:t xml:space="preserve">                </w:t>
+                      </w:r>
+                      <w:proofErr w:type="gramStart"/>
+                      <w:r>
+                        <w:rPr>
+                          <w:rFonts w:ascii="Times New Roman" w:hAnsi="Times New Roman" w:cs="Times New Roman"/>
+                          <w:sz w:val="24"/>
+                        </w:rPr>
+                        <w:t>s</w:t>
+                      </w:r>
+                      <w:r>
+                        <w:rPr>
+                          <w:rFonts w:ascii="Times New Roman" w:hAnsi="Times New Roman" w:cs="Times New Roman"/>
+                          <w:sz w:val="24"/>
+                        </w:rPr>
+                        <w:t>entencias</w:t>
+                      </w:r>
+                      <w:proofErr w:type="gramEnd"/>
+                      <w:r>
+                        <w:rPr>
+                          <w:rFonts w:ascii="Times New Roman" w:hAnsi="Times New Roman" w:cs="Times New Roman"/>
+                          <w:sz w:val="24"/>
+                        </w:rPr>
+                        <w:t>;</w:t>
+                      </w:r>
+                    </w:p>
+                    <w:p>
+                      <w:pPr>
+                        <w:spacing w:line="240" w:lineRule="auto"/>
+                        <w:rPr>
+                          <w:rFonts w:ascii="Times New Roman" w:hAnsi="Times New Roman" w:cs="Times New Roman"/>
+                          <w:sz w:val="24"/>
+                        </w:rPr>
+                      </w:pPr>
+                      <w:r>
+                        <w:rPr>
+                          <w:rFonts w:ascii="Times New Roman" w:hAnsi="Times New Roman" w:cs="Times New Roman"/>
+                          <w:sz w:val="24"/>
+                        </w:rPr>
+                        <w:t xml:space="preserve">         </w:t>
+                      </w:r>
+                      <w:r>
+                        <w:rPr>
+                          <w:rFonts w:ascii="Times New Roman" w:hAnsi="Times New Roman" w:cs="Times New Roman"/>
+                          <w:sz w:val="24"/>
+                        </w:rPr>
+                        <w:t>}</w:t>
                       </w:r>
                     </w:p>
                   </w:txbxContent>
@@ -7665,188 +7685,22 @@
       <w:r>
         <w:rPr>
           <w:rFonts w:ascii="Times New Roman" w:hAnsi="Times New Roman" w:cs="Times New Roman"/>
-          <w:sz w:val="24"/>
-          <w:szCs w:val="24"/>
-        </w:rPr>
-        <w:lastRenderedPageBreak/>
-        <w:t xml:space="preserve">     </w:t>
-      </w:r>
-      <w:r>
-        <w:rPr>
-          <w:rFonts w:ascii="Times New Roman" w:hAnsi="Times New Roman" w:cs="Times New Roman"/>
-          <w:sz w:val="24"/>
-          <w:szCs w:val="24"/>
-        </w:rPr>
-        <w:t xml:space="preserve">Este bucle implícito también se puede utilizar para recorrer los vectores </w:t>
-      </w:r>
-      <w:r>
-        <w:rPr>
-          <w:rFonts w:ascii="Times New Roman" w:hAnsi="Times New Roman" w:cs="Times New Roman"/>
-          <w:sz w:val="24"/>
-          <w:szCs w:val="24"/>
-        </w:rPr>
-        <w:t>de la siguiente forma:</w:t>
-      </w:r>
-    </w:p>
-    <w:p>
-      <w:pPr>
-        <w:spacing w:line="360" w:lineRule="auto"/>
-        <w:jc w:val="both"/>
-        <w:rPr>
-          <w:rFonts w:ascii="Times New Roman" w:hAnsi="Times New Roman" w:cs="Times New Roman"/>
-          <w:sz w:val="24"/>
-          <w:szCs w:val="24"/>
-        </w:rPr>
-      </w:pPr>
-      <w:r>
-        <w:rPr>
-          <w:rFonts w:ascii="Times New Roman" w:hAnsi="Times New Roman" w:cs="Times New Roman"/>
           <w:noProof/>
           <w:sz w:val="24"/>
           <w:szCs w:val="24"/>
           <w:lang w:eastAsia="es-ES"/>
         </w:rPr>
+        <w:lastRenderedPageBreak/>
         <mc:AlternateContent>
           <mc:Choice Requires="wps">
             <w:drawing>
-              <wp:anchor distT="0" distB="0" distL="114300" distR="114300" simplePos="0" relativeHeight="251671552" behindDoc="0" locked="0" layoutInCell="1" allowOverlap="1" wp14:anchorId="137C90C8" wp14:editId="2CCB0679">
+              <wp:anchor distT="45720" distB="45720" distL="114300" distR="114300" simplePos="0" relativeHeight="251656704" behindDoc="0" locked="0" layoutInCell="1" allowOverlap="1" wp14:anchorId="43709DFB" wp14:editId="52697E39">
                 <wp:simplePos x="0" y="0"/>
                 <wp:positionH relativeFrom="column">
-                  <wp:posOffset>920115</wp:posOffset>
+                  <wp:posOffset>1844040</wp:posOffset>
                 </wp:positionH>
                 <wp:positionV relativeFrom="paragraph">
-                  <wp:posOffset>9525</wp:posOffset>
-                </wp:positionV>
-                <wp:extent cx="904875" cy="323850"/>
-                <wp:effectExtent l="0" t="0" r="28575" b="19050"/>
-                <wp:wrapNone/>
-                <wp:docPr id="3" name="3 Rectángulo"/>
-                <wp:cNvGraphicFramePr/>
-                <a:graphic xmlns:a="http://schemas.openxmlformats.org/drawingml/2006/main">
-                  <a:graphicData uri="http://schemas.microsoft.com/office/word/2010/wordprocessingShape">
-                    <wps:wsp>
-                      <wps:cNvSpPr/>
-                      <wps:spPr>
-                        <a:xfrm>
-                          <a:off x="0" y="0"/>
-                          <a:ext cx="904875" cy="323850"/>
-                        </a:xfrm>
-                        <a:prstGeom prst="rect">
-                          <a:avLst/>
-                        </a:prstGeom>
-                      </wps:spPr>
-                      <wps:style>
-                        <a:lnRef idx="2">
-                          <a:schemeClr val="accent5"/>
-                        </a:lnRef>
-                        <a:fillRef idx="1">
-                          <a:schemeClr val="lt1"/>
-                        </a:fillRef>
-                        <a:effectRef idx="0">
-                          <a:schemeClr val="accent5"/>
-                        </a:effectRef>
-                        <a:fontRef idx="minor">
-                          <a:schemeClr val="dk1"/>
-                        </a:fontRef>
-                      </wps:style>
-                      <wps:txbx>
-                        <w:txbxContent>
-                          <w:p>
-                            <w:pPr>
-                              <w:jc w:val="center"/>
-                              <w:rPr>
-                                <w:rFonts w:ascii="Times New Roman" w:hAnsi="Times New Roman" w:cs="Times New Roman"/>
-                                <w:sz w:val="24"/>
-                              </w:rPr>
-                            </w:pPr>
-                            <w:r>
-                              <w:rPr>
-                                <w:rFonts w:ascii="Times New Roman" w:hAnsi="Times New Roman" w:cs="Times New Roman"/>
-                                <w:sz w:val="24"/>
-                              </w:rPr>
-                              <w:t>K = 2</w:t>
-                            </w:r>
-                            <w:r>
-                              <w:rPr>
-                                <w:rFonts w:ascii="Times New Roman" w:hAnsi="Times New Roman" w:cs="Times New Roman"/>
-                                <w:sz w:val="24"/>
-                              </w:rPr>
-                              <w:t xml:space="preserve"> ... ∞</w:t>
-                            </w:r>
-                          </w:p>
-                        </w:txbxContent>
-                      </wps:txbx>
-                      <wps:bodyPr rot="0" spcFirstLastPara="0" vertOverflow="overflow" horzOverflow="overflow" vert="horz" wrap="square" lIns="91440" tIns="45720" rIns="91440" bIns="45720" numCol="1" spcCol="0" rtlCol="0" fromWordArt="0" anchor="ctr" anchorCtr="0" forceAA="0" compatLnSpc="1">
-                        <a:prstTxWarp prst="textNoShape">
-                          <a:avLst/>
-                        </a:prstTxWarp>
-                        <a:noAutofit/>
-                      </wps:bodyPr>
-                    </wps:wsp>
-                  </a:graphicData>
-                </a:graphic>
-                <wp14:sizeRelH relativeFrom="margin">
-                  <wp14:pctWidth>0</wp14:pctWidth>
-                </wp14:sizeRelH>
-                <wp14:sizeRelV relativeFrom="margin">
-                  <wp14:pctHeight>0</wp14:pctHeight>
-                </wp14:sizeRelV>
-              </wp:anchor>
-            </w:drawing>
-          </mc:Choice>
-          <mc:Fallback>
-            <w:pict>
-              <v:rect id="3 Rectángulo" o:spid="_x0000_s1036" style="position:absolute;left:0;text-align:left;margin-left:72.45pt;margin-top:.75pt;width:71.25pt;height:25.5pt;z-index:251671552;visibility:visible;mso-wrap-style:square;mso-width-percent:0;mso-height-percent:0;mso-wrap-distance-left:9pt;mso-wrap-distance-top:0;mso-wrap-distance-right:9pt;mso-wrap-distance-bottom:0;mso-position-horizontal:absolute;mso-position-horizontal-relative:text;mso-position-vertical:absolute;mso-position-vertical-relative:text;mso-width-percent:0;mso-height-percent:0;mso-width-relative:margin;mso-height-relative:margin;v-text-anchor:middle" o:gfxdata="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" fillcolor="white [3201]" strokecolor="#4bacc6 [3208]" strokeweight="2pt">
-                <v:textbox>
-                  <w:txbxContent>
-                    <w:p>
-                      <w:pPr>
-                        <w:jc w:val="center"/>
-                        <w:rPr>
-                          <w:rFonts w:ascii="Times New Roman" w:hAnsi="Times New Roman" w:cs="Times New Roman"/>
-                          <w:sz w:val="24"/>
-                        </w:rPr>
-                      </w:pPr>
-                      <w:r>
-                        <w:rPr>
-                          <w:rFonts w:ascii="Times New Roman" w:hAnsi="Times New Roman" w:cs="Times New Roman"/>
-                          <w:sz w:val="24"/>
-                        </w:rPr>
-                        <w:t>K = 2</w:t>
-                      </w:r>
-                      <w:r>
-                        <w:rPr>
-                          <w:rFonts w:ascii="Times New Roman" w:hAnsi="Times New Roman" w:cs="Times New Roman"/>
-                          <w:sz w:val="24"/>
-                        </w:rPr>
-                        <w:t xml:space="preserve"> ... ∞</w:t>
-                      </w:r>
-                    </w:p>
-                  </w:txbxContent>
-                </v:textbox>
-              </v:rect>
-            </w:pict>
-          </mc:Fallback>
-        </mc:AlternateContent>
-      </w:r>
-      <w:r>
-        <w:rPr>
-          <w:rFonts w:ascii="Times New Roman" w:hAnsi="Times New Roman" w:cs="Times New Roman"/>
-          <w:noProof/>
-          <w:sz w:val="24"/>
-          <w:szCs w:val="24"/>
-          <w:lang w:eastAsia="es-ES"/>
-        </w:rPr>
-        <mc:AlternateContent>
-          <mc:Choice Requires="wps">
-            <w:drawing>
-              <wp:anchor distT="45720" distB="45720" distL="114300" distR="114300" simplePos="0" relativeHeight="251656704" behindDoc="0" locked="0" layoutInCell="1" allowOverlap="1" wp14:anchorId="6869B481" wp14:editId="3A3EBA44">
-                <wp:simplePos x="0" y="0"/>
-                <wp:positionH relativeFrom="column">
-                  <wp:posOffset>2044065</wp:posOffset>
-                </wp:positionH>
-                <wp:positionV relativeFrom="paragraph">
-                  <wp:posOffset>9525</wp:posOffset>
+                  <wp:posOffset>624205</wp:posOffset>
                 </wp:positionV>
                 <wp:extent cx="2028825" cy="1314450"/>
                 <wp:effectExtent l="0" t="0" r="28575" b="19050"/>
@@ -7906,6 +7760,7 @@
                               </w:rPr>
                               <w:t xml:space="preserve">    </w:t>
                             </w:r>
+                            <w:bookmarkStart w:id="0" w:name="_GoBack"/>
                             <w:proofErr w:type="gramStart"/>
                             <w:r>
                               <w:rPr>
@@ -7957,13 +7812,23 @@
                               </w:rPr>
                               <w:t xml:space="preserve">        </w:t>
                             </w:r>
+                            <w:proofErr w:type="gramStart"/>
                             <w:r>
                               <w:rPr>
                                 <w:rFonts w:ascii="Times New Roman" w:hAnsi="Times New Roman" w:cs="Times New Roman"/>
                                 <w:sz w:val="24"/>
                                 <w:szCs w:val="24"/>
                               </w:rPr>
-                              <w:t>sentencia-1;</w:t>
+                              <w:t>sentencias</w:t>
+                            </w:r>
+                            <w:proofErr w:type="gramEnd"/>
+                            <w:r>
+                              <w:rPr>
+                                <w:rFonts w:ascii="Times New Roman" w:hAnsi="Times New Roman" w:cs="Times New Roman"/>
+                                <w:sz w:val="24"/>
+                                <w:szCs w:val="24"/>
+                              </w:rPr>
+                              <w:t>;</w:t>
                             </w:r>
                           </w:p>
                           <w:p>
@@ -7980,7 +7845,7 @@
                                 <w:sz w:val="24"/>
                                 <w:szCs w:val="24"/>
                               </w:rPr>
-                              <w:t xml:space="preserve">       </w:t>
+                              <w:t xml:space="preserve">    </w:t>
                             </w:r>
                             <w:r>
                               <w:rPr>
@@ -7988,42 +7853,10 @@
                                 <w:sz w:val="24"/>
                                 <w:szCs w:val="24"/>
                               </w:rPr>
-                              <w:t xml:space="preserve"> </w:t>
-                            </w:r>
-                            <w:r>
-                              <w:rPr>
-                                <w:rFonts w:ascii="Times New Roman" w:hAnsi="Times New Roman" w:cs="Times New Roman"/>
-                                <w:sz w:val="24"/>
-                                <w:szCs w:val="24"/>
-                              </w:rPr>
-                              <w:t>sentencia-K;</w:t>
+                              <w:t>}</w:t>
                             </w:r>
                           </w:p>
-                          <w:p>
-                            <w:pPr>
-                              <w:rPr>
-                                <w:rFonts w:ascii="Times New Roman" w:hAnsi="Times New Roman" w:cs="Times New Roman"/>
-                                <w:sz w:val="24"/>
-                                <w:szCs w:val="24"/>
-                              </w:rPr>
-                            </w:pPr>
-                            <w:r>
-                              <w:rPr>
-                                <w:rFonts w:ascii="Times New Roman" w:hAnsi="Times New Roman" w:cs="Times New Roman"/>
-                                <w:sz w:val="24"/>
-                                <w:szCs w:val="24"/>
-                              </w:rPr>
-                              <w:t xml:space="preserve">    </w:t>
-                            </w:r>
-                            <w:r>
-                              <w:rPr>
-                                <w:rFonts w:ascii="Times New Roman" w:hAnsi="Times New Roman" w:cs="Times New Roman"/>
-                                <w:sz w:val="24"/>
-                                <w:szCs w:val="24"/>
-                              </w:rPr>
-                              <w:t>}</w:t>
-                            </w:r>
-                          </w:p>
+                          <w:bookmarkEnd w:id="0"/>
                           <w:p/>
                         </w:txbxContent>
                       </wps:txbx>
@@ -8048,7 +7881,7 @@
                 <v:stroke joinstyle="miter"/>
                 <v:path gradientshapeok="t" o:connecttype="rect"/>
               </v:shapetype>
-              <v:shape id="Cuadro de texto 2" o:spid="_x0000_s1037" type="#_x0000_t202" style="position:absolute;left:0;text-align:left;margin-left:160.95pt;margin-top:.75pt;width:159.75pt;height:103.5pt;z-index:251656704;visibility:visible;mso-wrap-style:square;mso-width-percent:0;mso-height-percent:0;mso-wrap-distance-left:9pt;mso-wrap-distance-top:3.6pt;mso-wrap-distance-right:9pt;mso-wrap-distance-bottom:3.6pt;mso-position-horizontal:absolute;mso-position-horizontal-relative:text;mso-position-vertical:absolute;mso-position-vertical-relative:text;mso-width-percent:0;mso-height-percent:0;mso-width-relative:margin;mso-height-relative:margin;v-text-anchor:top" o:gfxdata="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" fillcolor="white [3201]" strokecolor="#4bacc6 [3208]" strokeweight="2pt">
+              <v:shape id="Cuadro de texto 2" o:spid="_x0000_s1033" type="#_x0000_t202" style="position:absolute;left:0;text-align:left;margin-left:145.2pt;margin-top:49.15pt;width:159.75pt;height:103.5pt;z-index:251656704;visibility:visible;mso-wrap-style:square;mso-width-percent:0;mso-height-percent:0;mso-wrap-distance-left:9pt;mso-wrap-distance-top:3.6pt;mso-wrap-distance-right:9pt;mso-wrap-distance-bottom:3.6pt;mso-position-horizontal:absolute;mso-position-horizontal-relative:text;mso-position-vertical:absolute;mso-position-vertical-relative:text;mso-width-percent:0;mso-height-percent:0;mso-width-relative:margin;mso-height-relative:margin;v-text-anchor:top" o:gfxdata="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" fillcolor="white [3201]" strokecolor="#4bacc6 [3208]" strokeweight="2pt">
                 <v:textbox>
                   <w:txbxContent>
                     <w:p>
@@ -8067,6 +7900,7 @@
                         </w:rPr>
                         <w:t xml:space="preserve">    </w:t>
                       </w:r>
+                      <w:bookmarkStart w:id="1" w:name="_GoBack"/>
                       <w:proofErr w:type="gramStart"/>
                       <w:r>
                         <w:rPr>
@@ -8118,13 +7952,23 @@
                         </w:rPr>
                         <w:t xml:space="preserve">        </w:t>
                       </w:r>
+                      <w:proofErr w:type="gramStart"/>
                       <w:r>
                         <w:rPr>
                           <w:rFonts w:ascii="Times New Roman" w:hAnsi="Times New Roman" w:cs="Times New Roman"/>
                           <w:sz w:val="24"/>
                           <w:szCs w:val="24"/>
                         </w:rPr>
-                        <w:t>sentencia-1;</w:t>
+                        <w:t>sentencias</w:t>
+                      </w:r>
+                      <w:proofErr w:type="gramEnd"/>
+                      <w:r>
+                        <w:rPr>
+                          <w:rFonts w:ascii="Times New Roman" w:hAnsi="Times New Roman" w:cs="Times New Roman"/>
+                          <w:sz w:val="24"/>
+                          <w:szCs w:val="24"/>
+                        </w:rPr>
+                        <w:t>;</w:t>
                       </w:r>
                     </w:p>
                     <w:p>
@@ -8141,7 +7985,7 @@
                           <w:sz w:val="24"/>
                           <w:szCs w:val="24"/>
                         </w:rPr>
-                        <w:t xml:space="preserve">       </w:t>
+                        <w:t xml:space="preserve">    </w:t>
                       </w:r>
                       <w:r>
                         <w:rPr>
@@ -8149,42 +7993,10 @@
                           <w:sz w:val="24"/>
                           <w:szCs w:val="24"/>
                         </w:rPr>
-                        <w:t xml:space="preserve"> </w:t>
-                      </w:r>
-                      <w:r>
-                        <w:rPr>
-                          <w:rFonts w:ascii="Times New Roman" w:hAnsi="Times New Roman" w:cs="Times New Roman"/>
-                          <w:sz w:val="24"/>
-                          <w:szCs w:val="24"/>
-                        </w:rPr>
-                        <w:t>sentencia-K;</w:t>
+                        <w:t>}</w:t>
                       </w:r>
                     </w:p>
-                    <w:p>
-                      <w:pPr>
-                        <w:rPr>
-                          <w:rFonts w:ascii="Times New Roman" w:hAnsi="Times New Roman" w:cs="Times New Roman"/>
-                          <w:sz w:val="24"/>
-                          <w:szCs w:val="24"/>
-                        </w:rPr>
-                      </w:pPr>
-                      <w:r>
-                        <w:rPr>
-                          <w:rFonts w:ascii="Times New Roman" w:hAnsi="Times New Roman" w:cs="Times New Roman"/>
-                          <w:sz w:val="24"/>
-                          <w:szCs w:val="24"/>
-                        </w:rPr>
-                        <w:t xml:space="preserve">    </w:t>
-                      </w:r>
-                      <w:r>
-                        <w:rPr>
-                          <w:rFonts w:ascii="Times New Roman" w:hAnsi="Times New Roman" w:cs="Times New Roman"/>
-                          <w:sz w:val="24"/>
-                          <w:szCs w:val="24"/>
-                        </w:rPr>
-                        <w:t>}</w:t>
-                      </w:r>
-                    </w:p>
+                    <w:bookmarkEnd w:id="1"/>
                     <w:p/>
                   </w:txbxContent>
                 </v:textbox>
@@ -8194,6 +8006,30 @@
           </mc:Fallback>
         </mc:AlternateContent>
       </w:r>
+      <w:r>
+        <w:rPr>
+          <w:rFonts w:ascii="Times New Roman" w:hAnsi="Times New Roman" w:cs="Times New Roman"/>
+          <w:sz w:val="24"/>
+          <w:szCs w:val="24"/>
+        </w:rPr>
+        <w:t xml:space="preserve">     </w:t>
+      </w:r>
+      <w:r>
+        <w:rPr>
+          <w:rFonts w:ascii="Times New Roman" w:hAnsi="Times New Roman" w:cs="Times New Roman"/>
+          <w:sz w:val="24"/>
+          <w:szCs w:val="24"/>
+        </w:rPr>
+        <w:t xml:space="preserve">Este bucle implícito también se puede utilizar para recorrer los vectores </w:t>
+      </w:r>
+      <w:r>
+        <w:rPr>
+          <w:rFonts w:ascii="Times New Roman" w:hAnsi="Times New Roman" w:cs="Times New Roman"/>
+          <w:sz w:val="24"/>
+          <w:szCs w:val="24"/>
+        </w:rPr>
+        <w:t>de la siguiente forma:</w:t>
+      </w:r>
     </w:p>
     <w:p>
       <w:pPr>
@@ -8227,14 +8063,6 @@
           <w:szCs w:val="24"/>
         </w:rPr>
       </w:pPr>
-      <w:r>
-        <w:rPr>
-          <w:rFonts w:ascii="Times New Roman" w:hAnsi="Times New Roman" w:cs="Times New Roman"/>
-          <w:sz w:val="24"/>
-          <w:szCs w:val="24"/>
-        </w:rPr>
-        <w:t xml:space="preserve">   </w:t>
-      </w:r>
     </w:p>
     <w:p>
       <w:pPr>
@@ -8252,21 +8080,7 @@
           <w:sz w:val="24"/>
           <w:szCs w:val="24"/>
         </w:rPr>
-        <w:t>Donde la etiqueta “final” indica que se va a recorrer todas las posiciones del vector, de  esta forma no hay que saber el número de elementos del vector.</w:t>
-      </w:r>
-    </w:p>
-    <w:p>
-      <w:pPr>
-        <w:pStyle w:val="Citadestacada"/>
-        <w:rPr>
-          <w:i w:val="0"/>
-        </w:rPr>
-      </w:pPr>
-      <w:r>
-        <w:rPr>
-          <w:i w:val="0"/>
-        </w:rPr>
-        <w:t xml:space="preserve">ESTRUCTURA DE UN PROGRAMA </w:t>
+        <w:t xml:space="preserve">   </w:t>
       </w:r>
     </w:p>
     <w:p>
@@ -8276,6 +8090,39 @@
         <w:rPr>
           <w:rFonts w:ascii="Times New Roman" w:hAnsi="Times New Roman" w:cs="Times New Roman"/>
           <w:sz w:val="24"/>
+          <w:szCs w:val="24"/>
+        </w:rPr>
+      </w:pPr>
+      <w:r>
+        <w:rPr>
+          <w:rFonts w:ascii="Times New Roman" w:hAnsi="Times New Roman" w:cs="Times New Roman"/>
+          <w:sz w:val="24"/>
+          <w:szCs w:val="24"/>
+        </w:rPr>
+        <w:t>Donde la etiqueta “final” indica que se va a recorrer todas las posiciones del vector, de  esta forma no hay que saber el número de elementos del vector.</w:t>
+      </w:r>
+    </w:p>
+    <w:p>
+      <w:pPr>
+        <w:pStyle w:val="Citadestacada"/>
+        <w:rPr>
+          <w:i w:val="0"/>
+        </w:rPr>
+      </w:pPr>
+      <w:r>
+        <w:rPr>
+          <w:i w:val="0"/>
+        </w:rPr>
+        <w:t xml:space="preserve">ESTRUCTURA DE UN PROGRAMA </w:t>
+      </w:r>
+    </w:p>
+    <w:p>
+      <w:pPr>
+        <w:spacing w:line="360" w:lineRule="auto"/>
+        <w:jc w:val="both"/>
+        <w:rPr>
+          <w:rFonts w:ascii="Times New Roman" w:hAnsi="Times New Roman" w:cs="Times New Roman"/>
+          <w:sz w:val="24"/>
         </w:rPr>
       </w:pPr>
       <w:r>
@@ -8306,151 +8153,6 @@
       </w:r>
     </w:p>
     <w:p>
-      <w:r>
-        <w:rPr>
-          <w:rFonts w:ascii="Times New Roman" w:hAnsi="Times New Roman" w:cs="Times New Roman"/>
-          <w:noProof/>
-          <w:sz w:val="24"/>
-          <w:szCs w:val="24"/>
-          <w:lang w:eastAsia="es-ES"/>
-        </w:rPr>
-        <mc:AlternateContent>
-          <mc:Choice Requires="wps">
-            <w:drawing>
-              <wp:anchor distT="0" distB="0" distL="114300" distR="114300" simplePos="0" relativeHeight="251673600" behindDoc="0" locked="0" layoutInCell="1" allowOverlap="1" wp14:anchorId="176ADF1B" wp14:editId="79FDCF52">
-                <wp:simplePos x="0" y="0"/>
-                <wp:positionH relativeFrom="column">
-                  <wp:posOffset>91440</wp:posOffset>
-                </wp:positionH>
-                <wp:positionV relativeFrom="paragraph">
-                  <wp:posOffset>107315</wp:posOffset>
-                </wp:positionV>
-                <wp:extent cx="904875" cy="323850"/>
-                <wp:effectExtent l="0" t="0" r="28575" b="19050"/>
-                <wp:wrapNone/>
-                <wp:docPr id="17" name="17 Rectángulo"/>
-                <wp:cNvGraphicFramePr/>
-                <a:graphic xmlns:a="http://schemas.openxmlformats.org/drawingml/2006/main">
-                  <a:graphicData uri="http://schemas.microsoft.com/office/word/2010/wordprocessingShape">
-                    <wps:wsp>
-                      <wps:cNvSpPr/>
-                      <wps:spPr>
-                        <a:xfrm>
-                          <a:off x="0" y="0"/>
-                          <a:ext cx="904875" cy="323850"/>
-                        </a:xfrm>
-                        <a:prstGeom prst="rect">
-                          <a:avLst/>
-                        </a:prstGeom>
-                      </wps:spPr>
-                      <wps:style>
-                        <a:lnRef idx="2">
-                          <a:schemeClr val="accent5"/>
-                        </a:lnRef>
-                        <a:fillRef idx="1">
-                          <a:schemeClr val="lt1"/>
-                        </a:fillRef>
-                        <a:effectRef idx="0">
-                          <a:schemeClr val="accent5"/>
-                        </a:effectRef>
-                        <a:fontRef idx="minor">
-                          <a:schemeClr val="dk1"/>
-                        </a:fontRef>
-                      </wps:style>
-                      <wps:txbx>
-                        <w:txbxContent>
-                          <w:p>
-                            <w:pPr>
-                              <w:jc w:val="center"/>
-                              <w:rPr>
-                                <w:rFonts w:ascii="Times New Roman" w:hAnsi="Times New Roman" w:cs="Times New Roman"/>
-                                <w:sz w:val="24"/>
-                              </w:rPr>
-                            </w:pPr>
-                            <w:r>
-                              <w:rPr>
-                                <w:rFonts w:ascii="Times New Roman" w:hAnsi="Times New Roman" w:cs="Times New Roman"/>
-                                <w:sz w:val="24"/>
-                              </w:rPr>
-                              <w:t xml:space="preserve">K = </w:t>
-                            </w:r>
-                            <w:r>
-                              <w:rPr>
-                                <w:rFonts w:ascii="Times New Roman" w:hAnsi="Times New Roman" w:cs="Times New Roman"/>
-                                <w:sz w:val="24"/>
-                              </w:rPr>
-                              <w:t>3</w:t>
-                            </w:r>
-                            <w:r>
-                              <w:rPr>
-                                <w:rFonts w:ascii="Times New Roman" w:hAnsi="Times New Roman" w:cs="Times New Roman"/>
-                                <w:sz w:val="24"/>
-                              </w:rPr>
-                              <w:t xml:space="preserve"> ... ∞</w:t>
-                            </w:r>
-                          </w:p>
-                        </w:txbxContent>
-                      </wps:txbx>
-                      <wps:bodyPr rot="0" spcFirstLastPara="0" vertOverflow="overflow" horzOverflow="overflow" vert="horz" wrap="square" lIns="91440" tIns="45720" rIns="91440" bIns="45720" numCol="1" spcCol="0" rtlCol="0" fromWordArt="0" anchor="ctr" anchorCtr="0" forceAA="0" compatLnSpc="1">
-                        <a:prstTxWarp prst="textNoShape">
-                          <a:avLst/>
-                        </a:prstTxWarp>
-                        <a:noAutofit/>
-                      </wps:bodyPr>
-                    </wps:wsp>
-                  </a:graphicData>
-                </a:graphic>
-                <wp14:sizeRelH relativeFrom="margin">
-                  <wp14:pctWidth>0</wp14:pctWidth>
-                </wp14:sizeRelH>
-                <wp14:sizeRelV relativeFrom="margin">
-                  <wp14:pctHeight>0</wp14:pctHeight>
-                </wp14:sizeRelV>
-              </wp:anchor>
-            </w:drawing>
-          </mc:Choice>
-          <mc:Fallback>
-            <w:pict>
-              <v:rect id="17 Rectángulo" o:spid="_x0000_s1038" style="position:absolute;margin-left:7.2pt;margin-top:8.45pt;width:71.25pt;height:25.5pt;z-index:251673600;visibility:visible;mso-wrap-style:square;mso-width-percent:0;mso-height-percent:0;mso-wrap-distance-left:9pt;mso-wrap-distance-top:0;mso-wrap-distance-right:9pt;mso-wrap-distance-bottom:0;mso-position-horizontal:absolute;mso-position-horizontal-relative:text;mso-position-vertical:absolute;mso-position-vertical-relative:text;mso-width-percent:0;mso-height-percent:0;mso-width-relative:margin;mso-height-relative:margin;v-text-anchor:middle" o:gfxdata="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" fillcolor="white [3201]" strokecolor="#4bacc6 [3208]" strokeweight="2pt">
-                <v:textbox>
-                  <w:txbxContent>
-                    <w:p>
-                      <w:pPr>
-                        <w:jc w:val="center"/>
-                        <w:rPr>
-                          <w:rFonts w:ascii="Times New Roman" w:hAnsi="Times New Roman" w:cs="Times New Roman"/>
-                          <w:sz w:val="24"/>
-                        </w:rPr>
-                      </w:pPr>
-                      <w:r>
-                        <w:rPr>
-                          <w:rFonts w:ascii="Times New Roman" w:hAnsi="Times New Roman" w:cs="Times New Roman"/>
-                          <w:sz w:val="24"/>
-                        </w:rPr>
-                        <w:t xml:space="preserve">K = </w:t>
-                      </w:r>
-                      <w:r>
-                        <w:rPr>
-                          <w:rFonts w:ascii="Times New Roman" w:hAnsi="Times New Roman" w:cs="Times New Roman"/>
-                          <w:sz w:val="24"/>
-                        </w:rPr>
-                        <w:t>3</w:t>
-                      </w:r>
-                      <w:r>
-                        <w:rPr>
-                          <w:rFonts w:ascii="Times New Roman" w:hAnsi="Times New Roman" w:cs="Times New Roman"/>
-                          <w:sz w:val="24"/>
-                        </w:rPr>
-                        <w:t xml:space="preserve"> ... ∞</w:t>
-                      </w:r>
-                    </w:p>
-                  </w:txbxContent>
-                </v:textbox>
-              </v:rect>
-            </w:pict>
-          </mc:Fallback>
-        </mc:AlternateContent>
-      </w:r>
       <w:r>
         <w:rPr>
           <w:noProof/>
@@ -8462,13 +8164,13 @@
               <wp:anchor distT="45720" distB="45720" distL="114300" distR="114300" simplePos="0" relativeHeight="251658752" behindDoc="0" locked="0" layoutInCell="1" allowOverlap="1" wp14:anchorId="5BAF225D" wp14:editId="68C6384D">
                 <wp:simplePos x="0" y="0"/>
                 <wp:positionH relativeFrom="column">
-                  <wp:posOffset>1072515</wp:posOffset>
+                  <wp:posOffset>386715</wp:posOffset>
                 </wp:positionH>
                 <wp:positionV relativeFrom="paragraph">
-                  <wp:posOffset>107315</wp:posOffset>
+                  <wp:posOffset>173990</wp:posOffset>
                 </wp:positionV>
                 <wp:extent cx="4410075" cy="1404620"/>
-                <wp:effectExtent l="0" t="0" r="28575" b="15240"/>
+                <wp:effectExtent l="0" t="0" r="28575" b="13970"/>
                 <wp:wrapSquare wrapText="bothSides"/>
                 <wp:docPr id="14" name="Cuadro de texto 2"/>
                 <wp:cNvGraphicFramePr>
@@ -8548,29 +8250,11 @@
                             </w:r>
                             <w:proofErr w:type="gramStart"/>
                             <w:r>
-                              <w:t>sentencia-1</w:t>
+                              <w:t>sentencias</w:t>
                             </w:r>
                             <w:proofErr w:type="gramEnd"/>
                             <w:r>
                               <w:t>;</w:t>
-                            </w:r>
-                          </w:p>
-                          <w:p>
-                            <w:r>
-                              <w:t xml:space="preserve">    </w:t>
-                            </w:r>
-                            <w:proofErr w:type="gramStart"/>
-                            <w:r>
-                              <w:t>sentencia-2</w:t>
-                            </w:r>
-                            <w:proofErr w:type="gramEnd"/>
-                            <w:r>
-                              <w:t>;</w:t>
-                            </w:r>
-                          </w:p>
-                          <w:p>
-                            <w:r>
-                              <w:t xml:space="preserve">    sentencia-K;</w:t>
                             </w:r>
                           </w:p>
                           <w:p>
@@ -8613,7 +8297,7 @@
           </mc:Choice>
           <mc:Fallback>
             <w:pict>
-              <v:shape id="_x0000_s1039" type="#_x0000_t202" style="position:absolute;margin-left:84.45pt;margin-top:8.45pt;width:347.25pt;height:110.6pt;z-index:251658752;visibility:visible;mso-wrap-style:square;mso-width-percent:0;mso-height-percent:200;mso-wrap-distance-left:9pt;mso-wrap-distance-top:3.6pt;mso-wrap-distance-right:9pt;mso-wrap-distance-bottom:3.6pt;mso-position-horizontal:absolute;mso-position-horizontal-relative:text;mso-position-vertical:absolute;mso-position-vertical-relative:text;mso-width-percent:0;mso-height-percent:200;mso-width-relative:margin;mso-height-relative:margin;v-text-anchor:top" o:gfxdata="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" fillcolor="white [3201]" strokecolor="#4bacc6 [3208]" strokeweight="2pt">
+              <v:shape id="_x0000_s1034" type="#_x0000_t202" style="position:absolute;margin-left:30.45pt;margin-top:13.7pt;width:347.25pt;height:110.6pt;z-index:251658752;visibility:visible;mso-wrap-style:square;mso-width-percent:0;mso-height-percent:200;mso-wrap-distance-left:9pt;mso-wrap-distance-top:3.6pt;mso-wrap-distance-right:9pt;mso-wrap-distance-bottom:3.6pt;mso-position-horizontal:absolute;mso-position-horizontal-relative:text;mso-position-vertical:absolute;mso-position-vertical-relative:text;mso-width-percent:0;mso-height-percent:200;mso-width-relative:margin;mso-height-relative:margin;v-text-anchor:top" o:gfxdata="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" fillcolor="white [3201]" strokecolor="#4bacc6 [3208]" strokeweight="2pt">
                 <v:textbox style="mso-fit-shape-to-text:t">
                   <w:txbxContent>
                     <w:p>
@@ -8655,29 +8339,11 @@
                       </w:r>
                       <w:proofErr w:type="gramStart"/>
                       <w:r>
-                        <w:t>sentencia-1</w:t>
+                        <w:t>sentencias</w:t>
                       </w:r>
                       <w:proofErr w:type="gramEnd"/>
                       <w:r>
                         <w:t>;</w:t>
-                      </w:r>
-                    </w:p>
-                    <w:p>
-                      <w:r>
-                        <w:t xml:space="preserve">    </w:t>
-                      </w:r>
-                      <w:proofErr w:type="gramStart"/>
-                      <w:r>
-                        <w:t>sentencia-2</w:t>
-                      </w:r>
-                      <w:proofErr w:type="gramEnd"/>
-                      <w:r>
-                        <w:t>;</w:t>
-                      </w:r>
-                    </w:p>
-                    <w:p>
-                      <w:r>
-                        <w:t xml:space="preserve">    sentencia-K;</w:t>
                       </w:r>
                     </w:p>
                     <w:p>
@@ -8717,11 +8383,6 @@
       <w:r>
         <w:t xml:space="preserve">    </w:t>
       </w:r>
-    </w:p>
-    <w:p>
-      <w:pPr>
-        <w:jc w:val="both"/>
-      </w:pPr>
     </w:p>
     <w:p>
       <w:pPr>
@@ -8919,22 +8580,16 @@
                             </w:r>
                           </w:p>
                           <w:p>
+                            <w:r>
+                              <w:t xml:space="preserve">    </w:t>
+                            </w:r>
                             <w:proofErr w:type="gramStart"/>
                             <w:r>
-                              <w:t>sentencia-1</w:t>
+                              <w:t>sentencias</w:t>
                             </w:r>
                             <w:proofErr w:type="gramEnd"/>
-                          </w:p>
-                          <w:p>
-                            <w:proofErr w:type="gramStart"/>
-                            <w:r>
-                              <w:t>sentencia-2</w:t>
-                            </w:r>
-                            <w:proofErr w:type="gramEnd"/>
-                          </w:p>
-                          <w:p>
-                            <w:r>
-                              <w:t>…</w:t>
+                            <w:r>
+                              <w:t>;</w:t>
                             </w:r>
                           </w:p>
                           <w:p>
@@ -8961,7 +8616,7 @@
           </mc:Choice>
           <mc:Fallback>
             <w:pict>
-              <v:shape id="_x0000_s1040" type="#_x0000_t202" style="position:absolute;left:0;text-align:left;margin-left:127.2pt;margin-top:11.6pt;width:192pt;height:110.6pt;z-index:251659776;visibility:visible;mso-wrap-style:square;mso-width-percent:0;mso-height-percent:200;mso-wrap-distance-left:9pt;mso-wrap-distance-top:3.6pt;mso-wrap-distance-right:9pt;mso-wrap-distance-bottom:3.6pt;mso-position-horizontal:absolute;mso-position-horizontal-relative:text;mso-position-vertical:absolute;mso-position-vertical-relative:text;mso-width-percent:0;mso-height-percent:200;mso-width-relative:margin;mso-height-relative:margin;v-text-anchor:top" o:gfxdata="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" fillcolor="white [3201]" strokecolor="#4bacc6 [3208]" strokeweight="2pt">
+              <v:shape id="_x0000_s1035" type="#_x0000_t202" style="position:absolute;left:0;text-align:left;margin-left:127.2pt;margin-top:11.6pt;width:192pt;height:110.6pt;z-index:251659776;visibility:visible;mso-wrap-style:square;mso-width-percent:0;mso-height-percent:200;mso-wrap-distance-left:9pt;mso-wrap-distance-top:3.6pt;mso-wrap-distance-right:9pt;mso-wrap-distance-bottom:3.6pt;mso-position-horizontal:absolute;mso-position-horizontal-relative:text;mso-position-vertical:absolute;mso-position-vertical-relative:text;mso-width-percent:0;mso-height-percent:200;mso-width-relative:margin;mso-height-relative:margin;v-text-anchor:top" o:gfxdata="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" fillcolor="white [3201]" strokecolor="#4bacc6 [3208]" strokeweight="2pt">
                 <v:textbox style="mso-fit-shape-to-text:t">
                   <w:txbxContent>
                     <w:p>
@@ -8985,22 +8640,16 @@
                       </w:r>
                     </w:p>
                     <w:p>
+                      <w:r>
+                        <w:t xml:space="preserve">    </w:t>
+                      </w:r>
                       <w:proofErr w:type="gramStart"/>
                       <w:r>
-                        <w:t>sentencia-1</w:t>
+                        <w:t>sentencias</w:t>
                       </w:r>
                       <w:proofErr w:type="gramEnd"/>
-                    </w:p>
-                    <w:p>
-                      <w:proofErr w:type="gramStart"/>
-                      <w:r>
-                        <w:t>sentencia-2</w:t>
-                      </w:r>
-                      <w:proofErr w:type="gramEnd"/>
-                    </w:p>
-                    <w:p>
-                      <w:r>
-                        <w:t>…</w:t>
+                      <w:r>
+                        <w:t>;</w:t>
                       </w:r>
                     </w:p>
                     <w:p>
@@ -9118,8 +8767,6 @@
         </w:rPr>
         <w:t xml:space="preserve">  “L</w:t>
       </w:r>
-      <w:bookmarkStart w:id="0" w:name="_GoBack"/>
-      <w:bookmarkEnd w:id="0"/>
       <w:r>
         <w:rPr>
           <w:rFonts w:ascii="Times New Roman" w:hAnsi="Times New Roman" w:cs="Times New Roman"/>
@@ -9204,7 +8851,7 @@
           <w:rPr>
             <w:noProof/>
           </w:rPr>
-          <w:t>6</w:t>
+          <w:t>8</w:t>
         </w:r>
         <w:r>
           <w:fldChar w:fldCharType="end"/>
@@ -9764,6 +9411,13 @@
     <w:tblPr>
       <w:tblStyleRowBandSize w:val="1"/>
       <w:tblStyleColBandSize w:val="1"/>
+      <w:tblInd w:w="0" w:type="dxa"/>
+      <w:tblCellMar>
+        <w:top w:w="0" w:type="dxa"/>
+        <w:left w:w="108" w:type="dxa"/>
+        <w:bottom w:w="0" w:type="dxa"/>
+        <w:right w:w="108" w:type="dxa"/>
+      </w:tblCellMar>
     </w:tblPr>
     <w:tblStylePr w:type="firstRow">
       <w:rPr>
@@ -9877,6 +9531,7 @@
       <w:spacing w:after="0" w:line="240" w:lineRule="auto"/>
     </w:pPr>
     <w:tblPr>
+      <w:tblInd w:w="0" w:type="dxa"/>
       <w:tblBorders>
         <w:top w:val="single" w:sz="4" w:space="0" w:color="auto"/>
         <w:left w:val="single" w:sz="4" w:space="0" w:color="auto"/>
@@ -9885,6 +9540,12 @@
         <w:insideH w:val="single" w:sz="4" w:space="0" w:color="auto"/>
         <w:insideV w:val="single" w:sz="4" w:space="0" w:color="auto"/>
       </w:tblBorders>
+      <w:tblCellMar>
+        <w:top w:w="0" w:type="dxa"/>
+        <w:left w:w="108" w:type="dxa"/>
+        <w:bottom w:w="0" w:type="dxa"/>
+        <w:right w:w="108" w:type="dxa"/>
+      </w:tblCellMar>
     </w:tblPr>
   </w:style>
   <w:style w:type="paragraph" w:styleId="Citadestacada">
@@ -10310,6 +9971,13 @@
     <w:tblPr>
       <w:tblStyleRowBandSize w:val="1"/>
       <w:tblStyleColBandSize w:val="1"/>
+      <w:tblInd w:w="0" w:type="dxa"/>
+      <w:tblCellMar>
+        <w:top w:w="0" w:type="dxa"/>
+        <w:left w:w="108" w:type="dxa"/>
+        <w:bottom w:w="0" w:type="dxa"/>
+        <w:right w:w="108" w:type="dxa"/>
+      </w:tblCellMar>
     </w:tblPr>
     <w:tblStylePr w:type="firstRow">
       <w:rPr>
@@ -10423,6 +10091,7 @@
       <w:spacing w:after="0" w:line="240" w:lineRule="auto"/>
     </w:pPr>
     <w:tblPr>
+      <w:tblInd w:w="0" w:type="dxa"/>
       <w:tblBorders>
         <w:top w:val="single" w:sz="4" w:space="0" w:color="auto"/>
         <w:left w:val="single" w:sz="4" w:space="0" w:color="auto"/>
@@ -10431,6 +10100,12 @@
         <w:insideH w:val="single" w:sz="4" w:space="0" w:color="auto"/>
         <w:insideV w:val="single" w:sz="4" w:space="0" w:color="auto"/>
       </w:tblBorders>
+      <w:tblCellMar>
+        <w:top w:w="0" w:type="dxa"/>
+        <w:left w:w="108" w:type="dxa"/>
+        <w:bottom w:w="0" w:type="dxa"/>
+        <w:right w:w="108" w:type="dxa"/>
+      </w:tblCellMar>
     </w:tblPr>
   </w:style>
   <w:style w:type="paragraph" w:styleId="Citadestacada">
@@ -10809,7 +10484,7 @@
 </file>
 
 <file path=customXml/itemProps2.xml><?xml version="1.0" encoding="utf-8"?>
-<ds:datastoreItem xmlns:ds="http://schemas.openxmlformats.org/officeDocument/2006/customXml" ds:itemID="{F047DCA3-84C1-48D6-AF18-8385DD007B41}">
+<ds:datastoreItem xmlns:ds="http://schemas.openxmlformats.org/officeDocument/2006/customXml" ds:itemID="{A70D8282-FDFB-4288-BE54-F20B0D142D86}">
   <ds:schemaRefs>
     <ds:schemaRef ds:uri="http://schemas.openxmlformats.org/officeDocument/2006/bibliography"/>
   </ds:schemaRefs>

</xml_diff>

<commit_message>
Mejoras de las especificaciones(II)
</commit_message>
<xml_diff>
--- a/Documentacion/Memoria.docx
+++ b/Documentacion/Memoria.docx
@@ -4410,6 +4410,7 @@
                             <w:r>
                               <w:rPr>
                                 <w:rFonts w:ascii="Times New Roman" w:hAnsi="Times New Roman" w:cs="Times New Roman"/>
+                                <w:b/>
                                 <w:sz w:val="24"/>
                                 <w:szCs w:val="24"/>
                               </w:rPr>
@@ -4490,6 +4491,7 @@
                             <w:r>
                               <w:rPr>
                                 <w:rFonts w:ascii="Times New Roman" w:hAnsi="Times New Roman" w:cs="Times New Roman"/>
+                                <w:b/>
                                 <w:sz w:val="24"/>
                                 <w:szCs w:val="24"/>
                               </w:rPr>
@@ -4606,6 +4608,7 @@
                       <w:r>
                         <w:rPr>
                           <w:rFonts w:ascii="Times New Roman" w:hAnsi="Times New Roman" w:cs="Times New Roman"/>
+                          <w:b/>
                           <w:sz w:val="24"/>
                           <w:szCs w:val="24"/>
                         </w:rPr>
@@ -4686,6 +4689,7 @@
                       <w:r>
                         <w:rPr>
                           <w:rFonts w:ascii="Times New Roman" w:hAnsi="Times New Roman" w:cs="Times New Roman"/>
+                          <w:b/>
                           <w:sz w:val="24"/>
                           <w:szCs w:val="24"/>
                         </w:rPr>
@@ -5405,6 +5409,7 @@
                             <w:r>
                               <w:rPr>
                                 <w:rFonts w:ascii="Times New Roman" w:hAnsi="Times New Roman" w:cs="Times New Roman"/>
+                                <w:b/>
                                 <w:sz w:val="24"/>
                               </w:rPr>
                               <w:t>dependiendoDe</w:t>
@@ -5447,6 +5452,7 @@
                             <w:r>
                               <w:rPr>
                                 <w:rFonts w:ascii="Times New Roman" w:hAnsi="Times New Roman" w:cs="Times New Roman"/>
+                                <w:b/>
                                 <w:sz w:val="24"/>
                               </w:rPr>
                               <w:t xml:space="preserve">                      </w:t>
@@ -5455,6 +5461,7 @@
                             <w:r>
                               <w:rPr>
                                 <w:rFonts w:ascii="Times New Roman" w:hAnsi="Times New Roman" w:cs="Times New Roman"/>
+                                <w:b/>
                                 <w:sz w:val="24"/>
                               </w:rPr>
                               <w:t>caso</w:t>
@@ -5567,6 +5574,7 @@
                             <w:r>
                               <w:rPr>
                                 <w:rFonts w:ascii="Times New Roman" w:hAnsi="Times New Roman" w:cs="Times New Roman"/>
+                                <w:b/>
                                 <w:sz w:val="24"/>
                               </w:rPr>
                               <w:t xml:space="preserve"> </w:t>
@@ -5574,6 +5582,7 @@
                             <w:r>
                               <w:rPr>
                                 <w:rFonts w:ascii="Times New Roman" w:hAnsi="Times New Roman" w:cs="Times New Roman"/>
+                                <w:b/>
                                 <w:sz w:val="24"/>
                               </w:rPr>
                               <w:t xml:space="preserve">                     </w:t>
@@ -5582,6 +5591,7 @@
                             <w:r>
                               <w:rPr>
                                 <w:rFonts w:ascii="Times New Roman" w:hAnsi="Times New Roman" w:cs="Times New Roman"/>
+                                <w:b/>
                                 <w:sz w:val="24"/>
                               </w:rPr>
                               <w:t>cas</w:t>
@@ -5589,6 +5599,7 @@
                             <w:r>
                               <w:rPr>
                                 <w:rFonts w:ascii="Times New Roman" w:hAnsi="Times New Roman" w:cs="Times New Roman"/>
+                                <w:b/>
                                 <w:sz w:val="24"/>
                               </w:rPr>
                               <w:t>o</w:t>
@@ -5711,6 +5722,7 @@
                               <w:ind w:firstLine="284"/>
                               <w:rPr>
                                 <w:rFonts w:ascii="Times New Roman" w:hAnsi="Times New Roman" w:cs="Times New Roman"/>
+                                <w:b/>
                                 <w:sz w:val="24"/>
                               </w:rPr>
                             </w:pPr>
@@ -5732,6 +5744,7 @@
                             <w:r>
                               <w:rPr>
                                 <w:rFonts w:ascii="Times New Roman" w:hAnsi="Times New Roman" w:cs="Times New Roman"/>
+                                <w:b/>
                                 <w:sz w:val="24"/>
                               </w:rPr>
                               <w:t>porDefecto</w:t>
@@ -5740,6 +5753,7 @@
                             <w:r>
                               <w:rPr>
                                 <w:rFonts w:ascii="Times New Roman" w:hAnsi="Times New Roman" w:cs="Times New Roman"/>
+                                <w:b/>
                                 <w:sz w:val="24"/>
                               </w:rPr>
                               <w:t>:</w:t>
@@ -5902,6 +5916,7 @@
                       <w:r>
                         <w:rPr>
                           <w:rFonts w:ascii="Times New Roman" w:hAnsi="Times New Roman" w:cs="Times New Roman"/>
+                          <w:b/>
                           <w:sz w:val="24"/>
                         </w:rPr>
                         <w:t>dependiendoDe</w:t>
@@ -5944,6 +5959,7 @@
                       <w:r>
                         <w:rPr>
                           <w:rFonts w:ascii="Times New Roman" w:hAnsi="Times New Roman" w:cs="Times New Roman"/>
+                          <w:b/>
                           <w:sz w:val="24"/>
                         </w:rPr>
                         <w:t xml:space="preserve">                      </w:t>
@@ -5952,6 +5968,7 @@
                       <w:r>
                         <w:rPr>
                           <w:rFonts w:ascii="Times New Roman" w:hAnsi="Times New Roman" w:cs="Times New Roman"/>
+                          <w:b/>
                           <w:sz w:val="24"/>
                         </w:rPr>
                         <w:t>caso</w:t>
@@ -6064,6 +6081,7 @@
                       <w:r>
                         <w:rPr>
                           <w:rFonts w:ascii="Times New Roman" w:hAnsi="Times New Roman" w:cs="Times New Roman"/>
+                          <w:b/>
                           <w:sz w:val="24"/>
                         </w:rPr>
                         <w:t xml:space="preserve"> </w:t>
@@ -6071,6 +6089,7 @@
                       <w:r>
                         <w:rPr>
                           <w:rFonts w:ascii="Times New Roman" w:hAnsi="Times New Roman" w:cs="Times New Roman"/>
+                          <w:b/>
                           <w:sz w:val="24"/>
                         </w:rPr>
                         <w:t xml:space="preserve">                     </w:t>
@@ -6079,6 +6098,7 @@
                       <w:r>
                         <w:rPr>
                           <w:rFonts w:ascii="Times New Roman" w:hAnsi="Times New Roman" w:cs="Times New Roman"/>
+                          <w:b/>
                           <w:sz w:val="24"/>
                         </w:rPr>
                         <w:t>cas</w:t>
@@ -6086,6 +6106,7 @@
                       <w:r>
                         <w:rPr>
                           <w:rFonts w:ascii="Times New Roman" w:hAnsi="Times New Roman" w:cs="Times New Roman"/>
+                          <w:b/>
                           <w:sz w:val="24"/>
                         </w:rPr>
                         <w:t>o</w:t>
@@ -6208,6 +6229,7 @@
                         <w:ind w:firstLine="284"/>
                         <w:rPr>
                           <w:rFonts w:ascii="Times New Roman" w:hAnsi="Times New Roman" w:cs="Times New Roman"/>
+                          <w:b/>
                           <w:sz w:val="24"/>
                         </w:rPr>
                       </w:pPr>
@@ -6229,6 +6251,7 @@
                       <w:r>
                         <w:rPr>
                           <w:rFonts w:ascii="Times New Roman" w:hAnsi="Times New Roman" w:cs="Times New Roman"/>
+                          <w:b/>
                           <w:sz w:val="24"/>
                         </w:rPr>
                         <w:t>porDefecto</w:t>
@@ -6237,6 +6260,7 @@
                       <w:r>
                         <w:rPr>
                           <w:rFonts w:ascii="Times New Roman" w:hAnsi="Times New Roman" w:cs="Times New Roman"/>
+                          <w:b/>
                           <w:sz w:val="24"/>
                         </w:rPr>
                         <w:t>:</w:t>
@@ -6644,14 +6668,17 @@
                                 <w:szCs w:val="24"/>
                               </w:rPr>
                             </w:pPr>
-                            <w:r>
-                              <w:rPr>
-                                <w:rFonts w:ascii="Times New Roman" w:hAnsi="Times New Roman" w:cs="Times New Roman"/>
+                            <w:proofErr w:type="gramStart"/>
+                            <w:r>
+                              <w:rPr>
+                                <w:rFonts w:ascii="Times New Roman" w:hAnsi="Times New Roman" w:cs="Times New Roman"/>
+                                <w:b/>
                                 <w:sz w:val="24"/>
                                 <w:szCs w:val="24"/>
                               </w:rPr>
                               <w:t>mientras</w:t>
                             </w:r>
+                            <w:proofErr w:type="gramEnd"/>
                             <w:r>
                               <w:rPr>
                                 <w:rFonts w:ascii="Times New Roman" w:hAnsi="Times New Roman" w:cs="Times New Roman"/>
@@ -6786,14 +6813,17 @@
                           <w:szCs w:val="24"/>
                         </w:rPr>
                       </w:pPr>
-                      <w:r>
-                        <w:rPr>
-                          <w:rFonts w:ascii="Times New Roman" w:hAnsi="Times New Roman" w:cs="Times New Roman"/>
+                      <w:proofErr w:type="gramStart"/>
+                      <w:r>
+                        <w:rPr>
+                          <w:rFonts w:ascii="Times New Roman" w:hAnsi="Times New Roman" w:cs="Times New Roman"/>
+                          <w:b/>
                           <w:sz w:val="24"/>
                           <w:szCs w:val="24"/>
                         </w:rPr>
                         <w:t>mientras</w:t>
                       </w:r>
+                      <w:proofErr w:type="gramEnd"/>
                       <w:r>
                         <w:rPr>
                           <w:rFonts w:ascii="Times New Roman" w:hAnsi="Times New Roman" w:cs="Times New Roman"/>
@@ -7059,6 +7089,7 @@
                             <w:r>
                               <w:rPr>
                                 <w:rFonts w:ascii="Times New Roman" w:hAnsi="Times New Roman" w:cs="Times New Roman"/>
+                                <w:b/>
                                 <w:sz w:val="24"/>
                               </w:rPr>
                               <w:t>para</w:t>
@@ -7069,14 +7100,7 @@
                                 <w:rFonts w:ascii="Times New Roman" w:hAnsi="Times New Roman" w:cs="Times New Roman"/>
                                 <w:sz w:val="24"/>
                               </w:rPr>
-                              <w:t xml:space="preserve"> (exp1;exp2</w:t>
-                            </w:r>
-                            <w:r>
-                              <w:rPr>
-                                <w:rFonts w:ascii="Times New Roman" w:hAnsi="Times New Roman" w:cs="Times New Roman"/>
-                                <w:sz w:val="24"/>
-                              </w:rPr>
-                              <w:t>; exp3</w:t>
+                              <w:t xml:space="preserve"> (asign1;exp1; asign2</w:t>
                             </w:r>
                             <w:r>
                               <w:rPr>
@@ -7138,7 +7162,14 @@
                                 <w:rFonts w:ascii="Times New Roman" w:hAnsi="Times New Roman" w:cs="Times New Roman"/>
                                 <w:sz w:val="24"/>
                               </w:rPr>
-                              <w:t xml:space="preserve">         </w:t>
+                              <w:t xml:space="preserve">    </w:t>
+                            </w:r>
+                            <w:r>
+                              <w:rPr>
+                                <w:rFonts w:ascii="Times New Roman" w:hAnsi="Times New Roman" w:cs="Times New Roman"/>
+                                <w:sz w:val="24"/>
+                              </w:rPr>
+                              <w:t xml:space="preserve"> </w:t>
                             </w:r>
                             <w:r>
                               <w:rPr>
@@ -7186,6 +7217,7 @@
                       <w:r>
                         <w:rPr>
                           <w:rFonts w:ascii="Times New Roman" w:hAnsi="Times New Roman" w:cs="Times New Roman"/>
+                          <w:b/>
                           <w:sz w:val="24"/>
                         </w:rPr>
                         <w:t>para</w:t>
@@ -7196,14 +7228,7 @@
                           <w:rFonts w:ascii="Times New Roman" w:hAnsi="Times New Roman" w:cs="Times New Roman"/>
                           <w:sz w:val="24"/>
                         </w:rPr>
-                        <w:t xml:space="preserve"> (exp1;exp2</w:t>
-                      </w:r>
-                      <w:r>
-                        <w:rPr>
-                          <w:rFonts w:ascii="Times New Roman" w:hAnsi="Times New Roman" w:cs="Times New Roman"/>
-                          <w:sz w:val="24"/>
-                        </w:rPr>
-                        <w:t>; exp3</w:t>
+                        <w:t xml:space="preserve"> (asign1;exp1; asign2</w:t>
                       </w:r>
                       <w:r>
                         <w:rPr>
@@ -7265,7 +7290,14 @@
                           <w:rFonts w:ascii="Times New Roman" w:hAnsi="Times New Roman" w:cs="Times New Roman"/>
                           <w:sz w:val="24"/>
                         </w:rPr>
-                        <w:t xml:space="preserve">         </w:t>
+                        <w:t xml:space="preserve">    </w:t>
+                      </w:r>
+                      <w:r>
+                        <w:rPr>
+                          <w:rFonts w:ascii="Times New Roman" w:hAnsi="Times New Roman" w:cs="Times New Roman"/>
+                          <w:sz w:val="24"/>
+                        </w:rPr>
+                        <w:t xml:space="preserve"> </w:t>
                       </w:r>
                       <w:r>
                         <w:rPr>
@@ -7312,12 +7344,98 @@
     </w:p>
     <w:p>
       <w:pPr>
+        <w:spacing w:line="360" w:lineRule="auto"/>
+        <w:jc w:val="both"/>
         <w:rPr>
           <w:rFonts w:ascii="Times New Roman" w:hAnsi="Times New Roman" w:cs="Times New Roman"/>
           <w:sz w:val="24"/>
           <w:szCs w:val="24"/>
         </w:rPr>
       </w:pPr>
+      <w:r>
+        <w:rPr>
+          <w:rFonts w:ascii="Times New Roman" w:hAnsi="Times New Roman" w:cs="Times New Roman"/>
+          <w:sz w:val="24"/>
+          <w:szCs w:val="24"/>
+        </w:rPr>
+        <w:t xml:space="preserve">    </w:t>
+      </w:r>
+      <w:bookmarkStart w:id="0" w:name="_GoBack"/>
+      <w:bookmarkEnd w:id="0"/>
+      <w:r>
+        <w:rPr>
+          <w:rFonts w:ascii="Times New Roman" w:hAnsi="Times New Roman" w:cs="Times New Roman"/>
+          <w:sz w:val="24"/>
+          <w:szCs w:val="24"/>
+        </w:rPr>
+        <w:t>Pueden omitirse c</w:t>
+      </w:r>
+      <w:r>
+        <w:rPr>
+          <w:rFonts w:ascii="Times New Roman" w:hAnsi="Times New Roman" w:cs="Times New Roman"/>
+          <w:sz w:val="24"/>
+          <w:szCs w:val="24"/>
+        </w:rPr>
+        <w:t>ualquier de las dos asignaciones y la expresión</w:t>
+      </w:r>
+      <w:r>
+        <w:rPr>
+          <w:rFonts w:ascii="Times New Roman" w:hAnsi="Times New Roman" w:cs="Times New Roman"/>
+          <w:sz w:val="24"/>
+          <w:szCs w:val="24"/>
+        </w:rPr>
+        <w:t xml:space="preserve"> del bucle </w:t>
+      </w:r>
+      <w:proofErr w:type="spellStart"/>
+      <w:r>
+        <w:rPr>
+          <w:rFonts w:ascii="Times New Roman" w:hAnsi="Times New Roman" w:cs="Times New Roman"/>
+          <w:sz w:val="24"/>
+          <w:szCs w:val="24"/>
+        </w:rPr>
+        <w:t>for</w:t>
+      </w:r>
+      <w:proofErr w:type="spellEnd"/>
+      <w:r>
+        <w:rPr>
+          <w:rFonts w:ascii="Times New Roman" w:hAnsi="Times New Roman" w:cs="Times New Roman"/>
+          <w:sz w:val="24"/>
+          <w:szCs w:val="24"/>
+        </w:rPr>
+        <w:t xml:space="preserve">, pero los puntos y coma deben </w:t>
+      </w:r>
+      <w:r>
+        <w:rPr>
+          <w:rFonts w:ascii="Times New Roman" w:hAnsi="Times New Roman" w:cs="Times New Roman"/>
+          <w:sz w:val="24"/>
+          <w:szCs w:val="24"/>
+        </w:rPr>
+        <w:t>permanecer. Tanto asign1 como asign2 son asignaciones mientras exp1</w:t>
+      </w:r>
+      <w:r>
+        <w:rPr>
+          <w:rFonts w:ascii="Times New Roman" w:hAnsi="Times New Roman" w:cs="Times New Roman"/>
+          <w:sz w:val="24"/>
+          <w:szCs w:val="24"/>
+        </w:rPr>
+        <w:t xml:space="preserve"> es una expresión condicional. </w:t>
+      </w:r>
+      <w:r>
+        <w:rPr>
+          <w:rFonts w:ascii="Times New Roman" w:hAnsi="Times New Roman" w:cs="Times New Roman"/>
+          <w:sz w:val="24"/>
+          <w:szCs w:val="24"/>
+        </w:rPr>
+        <w:t>En el caso de que no exista exp1</w:t>
+      </w:r>
+      <w:r>
+        <w:rPr>
+          <w:rFonts w:ascii="Times New Roman" w:hAnsi="Times New Roman" w:cs="Times New Roman"/>
+          <w:sz w:val="24"/>
+          <w:szCs w:val="24"/>
+        </w:rPr>
+        <w:t xml:space="preserve"> se considera que la condición es siempre cierta.</w:t>
+      </w:r>
     </w:p>
     <w:p>
       <w:pPr>
@@ -7335,7 +7453,7 @@
           <w:sz w:val="24"/>
           <w:szCs w:val="24"/>
         </w:rPr>
-        <w:t xml:space="preserve">     Pueden omitirse cualquier de las tres expresiones del bucle for, pero los puntos y coma deben </w:t>
+        <w:t xml:space="preserve">    La asign1</w:t>
       </w:r>
       <w:r>
         <w:rPr>
@@ -7343,7 +7461,55 @@
           <w:sz w:val="24"/>
           <w:szCs w:val="24"/>
         </w:rPr>
-        <w:t>permanecer. Las expresiones exp1 y exp3 son asignaciones mientras exp2 es una expresión condicional. En el caso de que no exista exp2 se considera que la condición es siempre cierta.</w:t>
+        <w:t xml:space="preserve"> se utiliza para inicializar la variable que controla el bucle,</w:t>
+      </w:r>
+      <w:r>
+        <w:rPr>
+          <w:rFonts w:ascii="Times New Roman" w:hAnsi="Times New Roman" w:cs="Times New Roman"/>
+          <w:sz w:val="24"/>
+          <w:szCs w:val="24"/>
+        </w:rPr>
+        <w:t xml:space="preserve"> en su defecto se asumirá que la variable ya está creada en los bloques que contienen al bucle para,</w:t>
+      </w:r>
+      <w:r>
+        <w:rPr>
+          <w:rFonts w:ascii="Times New Roman" w:hAnsi="Times New Roman" w:cs="Times New Roman"/>
+          <w:sz w:val="24"/>
+          <w:szCs w:val="24"/>
+        </w:rPr>
+        <w:t xml:space="preserve"> con exp1</w:t>
+      </w:r>
+      <w:r>
+        <w:rPr>
+          <w:rFonts w:ascii="Times New Roman" w:hAnsi="Times New Roman" w:cs="Times New Roman"/>
+          <w:sz w:val="24"/>
+          <w:szCs w:val="24"/>
+        </w:rPr>
+        <w:t xml:space="preserve"> controlamos la</w:t>
+      </w:r>
+      <w:r>
+        <w:rPr>
+          <w:rFonts w:ascii="Times New Roman" w:hAnsi="Times New Roman" w:cs="Times New Roman"/>
+          <w:sz w:val="24"/>
+          <w:szCs w:val="24"/>
+        </w:rPr>
+        <w:t xml:space="preserve"> permanencia en el bucle y con asign2</w:t>
+      </w:r>
+      <w:r>
+        <w:rPr>
+          <w:rFonts w:ascii="Times New Roman" w:hAnsi="Times New Roman" w:cs="Times New Roman"/>
+          <w:sz w:val="24"/>
+          <w:szCs w:val="24"/>
+        </w:rPr>
+        <w:t xml:space="preserve"> realizamos modificaciones sobre la variable que controla el bucle para poder llegar a salir de éste.</w:t>
+      </w:r>
+      <w:r>
+        <w:rPr>
+          <w:rFonts w:ascii="Times New Roman" w:hAnsi="Times New Roman" w:cs="Times New Roman"/>
+          <w:sz w:val="24"/>
+          <w:szCs w:val="24"/>
+        </w:rPr>
+        <w:t xml:space="preserve"> </w:t>
       </w:r>
     </w:p>
     <w:p>
@@ -7362,7 +7528,7 @@
           <w:sz w:val="24"/>
           <w:szCs w:val="24"/>
         </w:rPr>
-        <w:t xml:space="preserve">    La exp1 se utiliza para inicializar la variable que controla el bucle,</w:t>
+        <w:t xml:space="preserve">   </w:t>
       </w:r>
       <w:r>
         <w:rPr>
@@ -7370,42 +7536,7 @@
           <w:sz w:val="24"/>
           <w:szCs w:val="24"/>
         </w:rPr>
-        <w:t xml:space="preserve"> en su defecto se asumirá que la variable ya está creada en los bloques que contienen al bucle para,</w:t>
-      </w:r>
-      <w:r>
-        <w:rPr>
-          <w:rFonts w:ascii="Times New Roman" w:hAnsi="Times New Roman" w:cs="Times New Roman"/>
-          <w:sz w:val="24"/>
-          <w:szCs w:val="24"/>
-        </w:rPr>
-        <w:t xml:space="preserve"> con exp2 controlamos la permanencia en el bucle y con exp3 realizamos modificaciones sobre la variable que controla el bucle para poder llegar a salir de éste.</w:t>
-      </w:r>
-      <w:r>
-        <w:rPr>
-          <w:rFonts w:ascii="Times New Roman" w:hAnsi="Times New Roman" w:cs="Times New Roman"/>
-          <w:sz w:val="24"/>
-          <w:szCs w:val="24"/>
-        </w:rPr>
         <w:t xml:space="preserve"> </w:t>
-      </w:r>
-    </w:p>
-    <w:p>
-      <w:pPr>
-        <w:spacing w:line="360" w:lineRule="auto"/>
-        <w:jc w:val="both"/>
-        <w:rPr>
-          <w:rFonts w:ascii="Times New Roman" w:hAnsi="Times New Roman" w:cs="Times New Roman"/>
-          <w:sz w:val="24"/>
-          <w:szCs w:val="24"/>
-        </w:rPr>
-      </w:pPr>
-      <w:r>
-        <w:rPr>
-          <w:rFonts w:ascii="Times New Roman" w:hAnsi="Times New Roman" w:cs="Times New Roman"/>
-          <w:sz w:val="24"/>
-          <w:szCs w:val="24"/>
-        </w:rPr>
-        <w:t xml:space="preserve">   </w:t>
       </w:r>
       <w:r>
         <w:rPr>
@@ -7464,13 +7595,13 @@
               <wp:anchor distT="0" distB="0" distL="114300" distR="114300" simplePos="0" relativeHeight="251669504" behindDoc="0" locked="0" layoutInCell="1" allowOverlap="1" wp14:anchorId="5E98731D" wp14:editId="1984F70E">
                 <wp:simplePos x="0" y="0"/>
                 <wp:positionH relativeFrom="column">
-                  <wp:posOffset>1853565</wp:posOffset>
+                  <wp:posOffset>977265</wp:posOffset>
                 </wp:positionH>
                 <wp:positionV relativeFrom="paragraph">
-                  <wp:posOffset>72390</wp:posOffset>
+                  <wp:posOffset>67945</wp:posOffset>
                 </wp:positionV>
-                <wp:extent cx="2447925" cy="381000"/>
-                <wp:effectExtent l="0" t="0" r="28575" b="19050"/>
+                <wp:extent cx="3086100" cy="381000"/>
+                <wp:effectExtent l="0" t="0" r="19050" b="19050"/>
                 <wp:wrapNone/>
                 <wp:docPr id="13" name="13 Rectángulo"/>
                 <wp:cNvGraphicFramePr/>
@@ -7481,7 +7612,7 @@
                       <wps:spPr>
                         <a:xfrm>
                           <a:off x="0" y="0"/>
-                          <a:ext cx="2447925" cy="381000"/>
+                          <a:ext cx="3086100" cy="381000"/>
                         </a:xfrm>
                         <a:prstGeom prst="rect">
                           <a:avLst/>
@@ -7505,33 +7636,67 @@
                         <w:txbxContent>
                           <w:p>
                             <w:pPr>
-                              <w:jc w:val="center"/>
-                              <w:rPr>
-                                <w:rFonts w:ascii="Times New Roman" w:hAnsi="Times New Roman" w:cs="Times New Roman"/>
-                                <w:sz w:val="24"/>
+                              <w:rPr>
+                                <w:rFonts w:ascii="Andalus" w:hAnsi="Andalus" w:cs="Andalus"/>
                               </w:rPr>
                             </w:pPr>
                             <w:r>
                               <w:rPr>
                                 <w:rFonts w:ascii="Times New Roman" w:hAnsi="Times New Roman" w:cs="Times New Roman"/>
-                                <w:sz w:val="24"/>
-                              </w:rPr>
-                              <w:t xml:space="preserve">Real [] </w:t>
-                            </w:r>
-                            <w:r>
-                              <w:rPr>
-                                <w:rFonts w:ascii="Times New Roman" w:hAnsi="Times New Roman" w:cs="Times New Roman"/>
-                                <w:sz w:val="24"/>
-                              </w:rPr>
-                              <w:t>nu</w:t>
-                            </w:r>
-                            <w:r>
-                              <w:rPr>
-                                <w:rFonts w:ascii="Times New Roman" w:hAnsi="Times New Roman" w:cs="Times New Roman"/>
-                                <w:sz w:val="24"/>
-                              </w:rPr>
-                              <w:t>meros = exp1:exp2:exp3</w:t>
-                            </w:r>
+                                <w:b/>
+                                <w:sz w:val="24"/>
+                              </w:rPr>
+                              <w:t xml:space="preserve">    VECTOR</w:t>
+                            </w:r>
+                            <w:r>
+                              <w:rPr>
+                                <w:rFonts w:ascii="Times New Roman" w:hAnsi="Times New Roman" w:cs="Times New Roman"/>
+                                <w:sz w:val="24"/>
+                              </w:rPr>
+                              <w:t xml:space="preserve">  </w:t>
+                            </w:r>
+                            <w:r>
+                              <w:rPr>
+                                <w:rFonts w:ascii="Times New Roman" w:hAnsi="Times New Roman" w:cs="Times New Roman"/>
+                                <w:sz w:val="24"/>
+                              </w:rPr>
+                              <w:t xml:space="preserve">identificador </w:t>
+                            </w:r>
+                            <w:r>
+                              <w:rPr>
+                                <w:rFonts w:ascii="Andalus" w:hAnsi="Andalus" w:cs="Andalus"/>
+                              </w:rPr>
+                              <w:t>= inicio</w:t>
+                            </w:r>
+                            <w:proofErr w:type="gramStart"/>
+                            <w:r>
+                              <w:rPr>
+                                <w:rFonts w:ascii="Times New Roman" w:hAnsi="Times New Roman" w:cs="Times New Roman"/>
+                                <w:sz w:val="24"/>
+                              </w:rPr>
+                              <w:t>:</w:t>
+                            </w:r>
+                            <w:r>
+                              <w:rPr>
+                                <w:rFonts w:ascii="Andalus" w:hAnsi="Andalus" w:cs="Andalus"/>
+                              </w:rPr>
+                              <w:t>inc</w:t>
+                            </w:r>
+                            <w:r>
+                              <w:rPr>
+                                <w:rFonts w:ascii="Times New Roman" w:hAnsi="Times New Roman" w:cs="Times New Roman"/>
+                                <w:sz w:val="24"/>
+                                <w:szCs w:val="24"/>
+                              </w:rPr>
+                              <w:t>:</w:t>
+                            </w:r>
+                            <w:r>
+                              <w:rPr>
+                                <w:rFonts w:ascii="Andalus" w:hAnsi="Andalus" w:cs="Andalus"/>
+                              </w:rPr>
+                              <w:t>fin</w:t>
+                            </w:r>
+                            <w:proofErr w:type="gramEnd"/>
                           </w:p>
                         </w:txbxContent>
                       </wps:txbx>
@@ -7555,38 +7720,72 @@
           </mc:Choice>
           <mc:Fallback>
             <w:pict>
-              <v:rect id="13 Rectángulo" o:spid="_x0000_s1035" style="position:absolute;left:0;text-align:left;margin-left:145.95pt;margin-top:5.7pt;width:192.75pt;height:30pt;z-index:251669504;visibility:visible;mso-wrap-style:square;mso-width-percent:0;mso-height-percent:0;mso-wrap-distance-left:9pt;mso-wrap-distance-top:0;mso-wrap-distance-right:9pt;mso-wrap-distance-bottom:0;mso-position-horizontal:absolute;mso-position-horizontal-relative:text;mso-position-vertical:absolute;mso-position-vertical-relative:text;mso-width-percent:0;mso-height-percent:0;mso-width-relative:margin;mso-height-relative:margin;v-text-anchor:middle" o:gfxdata="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" fillcolor="white [3201]" strokecolor="#4bacc6 [3208]" strokeweight="2pt">
+              <v:rect id="13 Rectángulo" o:spid="_x0000_s1032" style="position:absolute;left:0;text-align:left;margin-left:76.95pt;margin-top:5.35pt;width:243pt;height:30pt;z-index:251669504;visibility:visible;mso-wrap-style:square;mso-width-percent:0;mso-height-percent:0;mso-wrap-distance-left:9pt;mso-wrap-distance-top:0;mso-wrap-distance-right:9pt;mso-wrap-distance-bottom:0;mso-position-horizontal:absolute;mso-position-horizontal-relative:text;mso-position-vertical:absolute;mso-position-vertical-relative:text;mso-width-percent:0;mso-height-percent:0;mso-width-relative:margin;mso-height-relative:margin;v-text-anchor:middle" o:gfxdata="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" fillcolor="white [3201]" strokecolor="#4bacc6 [3208]" strokeweight="2pt">
                 <v:textbox>
                   <w:txbxContent>
                     <w:p>
                       <w:pPr>
-                        <w:jc w:val="center"/>
-                        <w:rPr>
-                          <w:rFonts w:ascii="Times New Roman" w:hAnsi="Times New Roman" w:cs="Times New Roman"/>
-                          <w:sz w:val="24"/>
+                        <w:rPr>
+                          <w:rFonts w:ascii="Andalus" w:hAnsi="Andalus" w:cs="Andalus"/>
                         </w:rPr>
                       </w:pPr>
                       <w:r>
                         <w:rPr>
                           <w:rFonts w:ascii="Times New Roman" w:hAnsi="Times New Roman" w:cs="Times New Roman"/>
-                          <w:sz w:val="24"/>
-                        </w:rPr>
-                        <w:t xml:space="preserve">Real [] </w:t>
-                      </w:r>
-                      <w:r>
-                        <w:rPr>
-                          <w:rFonts w:ascii="Times New Roman" w:hAnsi="Times New Roman" w:cs="Times New Roman"/>
-                          <w:sz w:val="24"/>
-                        </w:rPr>
-                        <w:t>nu</w:t>
-                      </w:r>
-                      <w:r>
-                        <w:rPr>
-                          <w:rFonts w:ascii="Times New Roman" w:hAnsi="Times New Roman" w:cs="Times New Roman"/>
-                          <w:sz w:val="24"/>
-                        </w:rPr>
-                        <w:t>meros = exp1:exp2:exp3</w:t>
-                      </w:r>
+                          <w:b/>
+                          <w:sz w:val="24"/>
+                        </w:rPr>
+                        <w:t xml:space="preserve">    VECTOR</w:t>
+                      </w:r>
+                      <w:r>
+                        <w:rPr>
+                          <w:rFonts w:ascii="Times New Roman" w:hAnsi="Times New Roman" w:cs="Times New Roman"/>
+                          <w:sz w:val="24"/>
+                        </w:rPr>
+                        <w:t xml:space="preserve">  </w:t>
+                      </w:r>
+                      <w:r>
+                        <w:rPr>
+                          <w:rFonts w:ascii="Times New Roman" w:hAnsi="Times New Roman" w:cs="Times New Roman"/>
+                          <w:sz w:val="24"/>
+                        </w:rPr>
+                        <w:t xml:space="preserve">identificador </w:t>
+                      </w:r>
+                      <w:r>
+                        <w:rPr>
+                          <w:rFonts w:ascii="Andalus" w:hAnsi="Andalus" w:cs="Andalus"/>
+                        </w:rPr>
+                        <w:t>= inicio</w:t>
+                      </w:r>
+                      <w:proofErr w:type="gramStart"/>
+                      <w:r>
+                        <w:rPr>
+                          <w:rFonts w:ascii="Times New Roman" w:hAnsi="Times New Roman" w:cs="Times New Roman"/>
+                          <w:sz w:val="24"/>
+                        </w:rPr>
+                        <w:t>:</w:t>
+                      </w:r>
+                      <w:r>
+                        <w:rPr>
+                          <w:rFonts w:ascii="Andalus" w:hAnsi="Andalus" w:cs="Andalus"/>
+                        </w:rPr>
+                        <w:t>inc</w:t>
+                      </w:r>
+                      <w:r>
+                        <w:rPr>
+                          <w:rFonts w:ascii="Times New Roman" w:hAnsi="Times New Roman" w:cs="Times New Roman"/>
+                          <w:sz w:val="24"/>
+                          <w:szCs w:val="24"/>
+                        </w:rPr>
+                        <w:t>:</w:t>
+                      </w:r>
+                      <w:r>
+                        <w:rPr>
+                          <w:rFonts w:ascii="Andalus" w:hAnsi="Andalus" w:cs="Andalus"/>
+                        </w:rPr>
+                        <w:t>fin</w:t>
+                      </w:r>
+                      <w:proofErr w:type="gramEnd"/>
                     </w:p>
                   </w:txbxContent>
                 </v:textbox>
@@ -7631,7 +7830,7 @@
           <w:sz w:val="24"/>
           <w:szCs w:val="24"/>
         </w:rPr>
-        <w:t xml:space="preserve">   La exp1 nos indica en que número se empieza, exp2 el incremento que se va a realizar, y exp3 hasta que número vamos a llegar. Exp2 se puede obviar </w:t>
+        <w:t xml:space="preserve">   Inicio</w:t>
       </w:r>
       <w:r>
         <w:rPr>
@@ -7639,7 +7838,79 @@
           <w:sz w:val="24"/>
           <w:szCs w:val="24"/>
         </w:rPr>
-        <w:t>y en dicho caso el incremento será uno en uno.</w:t>
+        <w:t xml:space="preserve"> nos indic</w:t>
+      </w:r>
+      <w:r>
+        <w:rPr>
+          <w:rFonts w:ascii="Times New Roman" w:hAnsi="Times New Roman" w:cs="Times New Roman"/>
+          <w:sz w:val="24"/>
+          <w:szCs w:val="24"/>
+        </w:rPr>
+        <w:t>a en que número se empieza, inc</w:t>
+      </w:r>
+      <w:r>
+        <w:rPr>
+          <w:rFonts w:ascii="Times New Roman" w:hAnsi="Times New Roman" w:cs="Times New Roman"/>
+          <w:sz w:val="24"/>
+          <w:szCs w:val="24"/>
+        </w:rPr>
+        <w:t xml:space="preserve"> el increme</w:t>
+      </w:r>
+      <w:r>
+        <w:rPr>
+          <w:rFonts w:ascii="Times New Roman" w:hAnsi="Times New Roman" w:cs="Times New Roman"/>
+          <w:sz w:val="24"/>
+          <w:szCs w:val="24"/>
+        </w:rPr>
+        <w:t>nto que se va a realizar, y fin</w:t>
+      </w:r>
+      <w:r>
+        <w:rPr>
+          <w:rFonts w:ascii="Times New Roman" w:hAnsi="Times New Roman" w:cs="Times New Roman"/>
+          <w:sz w:val="24"/>
+          <w:szCs w:val="24"/>
+        </w:rPr>
+        <w:t xml:space="preserve"> hasta</w:t>
+      </w:r>
+      <w:r>
+        <w:rPr>
+          <w:rFonts w:ascii="Times New Roman" w:hAnsi="Times New Roman" w:cs="Times New Roman"/>
+          <w:sz w:val="24"/>
+          <w:szCs w:val="24"/>
+        </w:rPr>
+        <w:t xml:space="preserve"> que número vamos a llegar. Inc</w:t>
+      </w:r>
+      <w:r>
+        <w:rPr>
+          <w:rFonts w:ascii="Times New Roman" w:hAnsi="Times New Roman" w:cs="Times New Roman"/>
+          <w:sz w:val="24"/>
+          <w:szCs w:val="24"/>
+        </w:rPr>
+        <w:t xml:space="preserve"> se puede obviar </w:t>
+      </w:r>
+      <w:r>
+        <w:rPr>
+          <w:rFonts w:ascii="Times New Roman" w:hAnsi="Times New Roman" w:cs="Times New Roman"/>
+          <w:sz w:val="24"/>
+          <w:szCs w:val="24"/>
+        </w:rPr>
+        <w:t xml:space="preserve">y en dicho caso el incremento será </w:t>
+      </w:r>
+      <w:r>
+        <w:rPr>
+          <w:rFonts w:ascii="Times New Roman" w:hAnsi="Times New Roman" w:cs="Times New Roman"/>
+          <w:sz w:val="24"/>
+          <w:szCs w:val="24"/>
+        </w:rPr>
+        <w:t xml:space="preserve">de </w:t>
+      </w:r>
+      <w:r>
+        <w:rPr>
+          <w:rFonts w:ascii="Times New Roman" w:hAnsi="Times New Roman" w:cs="Times New Roman"/>
+          <w:sz w:val="24"/>
+          <w:szCs w:val="24"/>
+        </w:rPr>
+        <w:t>uno en uno.</w:t>
       </w:r>
     </w:p>
     <w:p>
@@ -7697,13 +7968,13 @@
               <wp:anchor distT="45720" distB="45720" distL="114300" distR="114300" simplePos="0" relativeHeight="251656704" behindDoc="0" locked="0" layoutInCell="1" allowOverlap="1" wp14:anchorId="43709DFB" wp14:editId="52697E39">
                 <wp:simplePos x="0" y="0"/>
                 <wp:positionH relativeFrom="column">
-                  <wp:posOffset>1844040</wp:posOffset>
+                  <wp:posOffset>1843405</wp:posOffset>
                 </wp:positionH>
                 <wp:positionV relativeFrom="paragraph">
-                  <wp:posOffset>624205</wp:posOffset>
+                  <wp:posOffset>620395</wp:posOffset>
                 </wp:positionV>
-                <wp:extent cx="2028825" cy="1314450"/>
-                <wp:effectExtent l="0" t="0" r="28575" b="19050"/>
+                <wp:extent cx="2733675" cy="1020445"/>
+                <wp:effectExtent l="0" t="0" r="28575" b="27305"/>
                 <wp:wrapSquare wrapText="bothSides"/>
                 <wp:docPr id="217" name="Cuadro de texto 2"/>
                 <wp:cNvGraphicFramePr>
@@ -7718,7 +7989,7 @@
                       <wps:spPr bwMode="auto">
                         <a:xfrm>
                           <a:off x="0" y="0"/>
-                          <a:ext cx="2028825" cy="1314450"/>
+                          <a:ext cx="2733675" cy="1020445"/>
                         </a:xfrm>
                         <a:prstGeom prst="rect">
                           <a:avLst/>
@@ -7758,13 +8029,22 @@
                                 <w:sz w:val="24"/>
                                 <w:szCs w:val="24"/>
                               </w:rPr>
-                              <w:t xml:space="preserve">    </w:t>
-                            </w:r>
-                            <w:bookmarkStart w:id="0" w:name="_GoBack"/>
+                              <w:t xml:space="preserve">   </w:t>
+                            </w:r>
+                            <w:r>
+                              <w:rPr>
+                                <w:rFonts w:ascii="Times New Roman" w:hAnsi="Times New Roman" w:cs="Times New Roman"/>
+                                <w:b/>
+                                <w:sz w:val="24"/>
+                                <w:szCs w:val="24"/>
+                              </w:rPr>
+                              <w:t xml:space="preserve"> </w:t>
+                            </w:r>
                             <w:proofErr w:type="gramStart"/>
                             <w:r>
                               <w:rPr>
                                 <w:rFonts w:ascii="Times New Roman" w:hAnsi="Times New Roman" w:cs="Times New Roman"/>
+                                <w:b/>
                                 <w:sz w:val="24"/>
                                 <w:szCs w:val="24"/>
                               </w:rPr>
@@ -7777,7 +8057,7 @@
                                 <w:sz w:val="24"/>
                                 <w:szCs w:val="24"/>
                               </w:rPr>
-                              <w:t xml:space="preserve"> vector[0</w:t>
+                              <w:t xml:space="preserve"> vector[</w:t>
                             </w:r>
                             <w:r>
                               <w:rPr>
@@ -7785,7 +8065,49 @@
                                 <w:sz w:val="24"/>
                                 <w:szCs w:val="24"/>
                               </w:rPr>
-                              <w:t>: final</w:t>
+                              <w:t xml:space="preserve"> </w:t>
+                            </w:r>
+                            <w:r>
+                              <w:rPr>
+                                <w:rFonts w:ascii="Times New Roman" w:hAnsi="Times New Roman" w:cs="Times New Roman"/>
+                                <w:b/>
+                                <w:sz w:val="24"/>
+                                <w:szCs w:val="24"/>
+                              </w:rPr>
+                              <w:t>REAL</w:t>
+                            </w:r>
+                            <w:r>
+                              <w:rPr>
+                                <w:rFonts w:ascii="Times New Roman" w:hAnsi="Times New Roman" w:cs="Times New Roman"/>
+                                <w:sz w:val="24"/>
+                                <w:szCs w:val="24"/>
+                              </w:rPr>
+                              <w:t xml:space="preserve"> valor = </w:t>
+                            </w:r>
+                            <w:r>
+                              <w:rPr>
+                                <w:rFonts w:ascii="Times New Roman" w:hAnsi="Times New Roman" w:cs="Times New Roman"/>
+                                <w:sz w:val="24"/>
+                                <w:szCs w:val="24"/>
+                              </w:rPr>
+                              <w:t>0</w:t>
+                            </w:r>
+                            <w:r>
+                              <w:rPr>
+                                <w:rFonts w:ascii="Times New Roman" w:hAnsi="Times New Roman" w:cs="Times New Roman"/>
+                                <w:sz w:val="24"/>
+                                <w:szCs w:val="24"/>
+                              </w:rPr>
+                              <w:t xml:space="preserve">: </w:t>
+                            </w:r>
+                            <w:r>
+                              <w:rPr>
+                                <w:rFonts w:ascii="Times New Roman" w:hAnsi="Times New Roman" w:cs="Times New Roman"/>
+                                <w:b/>
+                                <w:sz w:val="24"/>
+                                <w:szCs w:val="24"/>
+                              </w:rPr>
+                              <w:t>final</w:t>
                             </w:r>
                             <w:r>
                               <w:rPr>
@@ -7856,7 +8178,6 @@
                               <w:t>}</w:t>
                             </w:r>
                           </w:p>
-                          <w:bookmarkEnd w:id="0"/>
                           <w:p/>
                         </w:txbxContent>
                       </wps:txbx>
@@ -7881,7 +8202,7 @@
                 <v:stroke joinstyle="miter"/>
                 <v:path gradientshapeok="t" o:connecttype="rect"/>
               </v:shapetype>
-              <v:shape id="Cuadro de texto 2" o:spid="_x0000_s1033" type="#_x0000_t202" style="position:absolute;left:0;text-align:left;margin-left:145.2pt;margin-top:49.15pt;width:159.75pt;height:103.5pt;z-index:251656704;visibility:visible;mso-wrap-style:square;mso-width-percent:0;mso-height-percent:0;mso-wrap-distance-left:9pt;mso-wrap-distance-top:3.6pt;mso-wrap-distance-right:9pt;mso-wrap-distance-bottom:3.6pt;mso-position-horizontal:absolute;mso-position-horizontal-relative:text;mso-position-vertical:absolute;mso-position-vertical-relative:text;mso-width-percent:0;mso-height-percent:0;mso-width-relative:margin;mso-height-relative:margin;v-text-anchor:top" o:gfxdata="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" fillcolor="white [3201]" strokecolor="#4bacc6 [3208]" strokeweight="2pt">
+              <v:shape id="Cuadro de texto 2" o:spid="_x0000_s1033" type="#_x0000_t202" style="position:absolute;left:0;text-align:left;margin-left:145.15pt;margin-top:48.85pt;width:215.25pt;height:80.35pt;z-index:251656704;visibility:visible;mso-wrap-style:square;mso-width-percent:0;mso-height-percent:0;mso-wrap-distance-left:9pt;mso-wrap-distance-top:3.6pt;mso-wrap-distance-right:9pt;mso-wrap-distance-bottom:3.6pt;mso-position-horizontal:absolute;mso-position-horizontal-relative:text;mso-position-vertical:absolute;mso-position-vertical-relative:text;mso-width-percent:0;mso-height-percent:0;mso-width-relative:margin;mso-height-relative:margin;v-text-anchor:top" o:gfxdata="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" fillcolor="white [3201]" strokecolor="#4bacc6 [3208]" strokeweight="2pt">
                 <v:textbox>
                   <w:txbxContent>
                     <w:p>
@@ -7898,13 +8219,22 @@
                           <w:sz w:val="24"/>
                           <w:szCs w:val="24"/>
                         </w:rPr>
-                        <w:t xml:space="preserve">    </w:t>
-                      </w:r>
-                      <w:bookmarkStart w:id="1" w:name="_GoBack"/>
+                        <w:t xml:space="preserve">   </w:t>
+                      </w:r>
+                      <w:r>
+                        <w:rPr>
+                          <w:rFonts w:ascii="Times New Roman" w:hAnsi="Times New Roman" w:cs="Times New Roman"/>
+                          <w:b/>
+                          <w:sz w:val="24"/>
+                          <w:szCs w:val="24"/>
+                        </w:rPr>
+                        <w:t xml:space="preserve"> </w:t>
+                      </w:r>
                       <w:proofErr w:type="gramStart"/>
                       <w:r>
                         <w:rPr>
                           <w:rFonts w:ascii="Times New Roman" w:hAnsi="Times New Roman" w:cs="Times New Roman"/>
+                          <w:b/>
                           <w:sz w:val="24"/>
                           <w:szCs w:val="24"/>
                         </w:rPr>
@@ -7917,7 +8247,7 @@
                           <w:sz w:val="24"/>
                           <w:szCs w:val="24"/>
                         </w:rPr>
-                        <w:t xml:space="preserve"> vector[0</w:t>
+                        <w:t xml:space="preserve"> vector[</w:t>
                       </w:r>
                       <w:r>
                         <w:rPr>
@@ -7925,7 +8255,49 @@
                           <w:sz w:val="24"/>
                           <w:szCs w:val="24"/>
                         </w:rPr>
-                        <w:t>: final</w:t>
+                        <w:t xml:space="preserve"> </w:t>
+                      </w:r>
+                      <w:r>
+                        <w:rPr>
+                          <w:rFonts w:ascii="Times New Roman" w:hAnsi="Times New Roman" w:cs="Times New Roman"/>
+                          <w:b/>
+                          <w:sz w:val="24"/>
+                          <w:szCs w:val="24"/>
+                        </w:rPr>
+                        <w:t>REAL</w:t>
+                      </w:r>
+                      <w:r>
+                        <w:rPr>
+                          <w:rFonts w:ascii="Times New Roman" w:hAnsi="Times New Roman" w:cs="Times New Roman"/>
+                          <w:sz w:val="24"/>
+                          <w:szCs w:val="24"/>
+                        </w:rPr>
+                        <w:t xml:space="preserve"> valor = </w:t>
+                      </w:r>
+                      <w:r>
+                        <w:rPr>
+                          <w:rFonts w:ascii="Times New Roman" w:hAnsi="Times New Roman" w:cs="Times New Roman"/>
+                          <w:sz w:val="24"/>
+                          <w:szCs w:val="24"/>
+                        </w:rPr>
+                        <w:t>0</w:t>
+                      </w:r>
+                      <w:r>
+                        <w:rPr>
+                          <w:rFonts w:ascii="Times New Roman" w:hAnsi="Times New Roman" w:cs="Times New Roman"/>
+                          <w:sz w:val="24"/>
+                          <w:szCs w:val="24"/>
+                        </w:rPr>
+                        <w:t xml:space="preserve">: </w:t>
+                      </w:r>
+                      <w:r>
+                        <w:rPr>
+                          <w:rFonts w:ascii="Times New Roman" w:hAnsi="Times New Roman" w:cs="Times New Roman"/>
+                          <w:b/>
+                          <w:sz w:val="24"/>
+                          <w:szCs w:val="24"/>
+                        </w:rPr>
+                        <w:t>final</w:t>
                       </w:r>
                       <w:r>
                         <w:rPr>
@@ -7996,7 +8368,6 @@
                         <w:t>}</w:t>
                       </w:r>
                     </w:p>
-                    <w:bookmarkEnd w:id="1"/>
                     <w:p/>
                   </w:txbxContent>
                 </v:textbox>
@@ -8080,79 +8451,91 @@
           <w:sz w:val="24"/>
           <w:szCs w:val="24"/>
         </w:rPr>
-        <w:t xml:space="preserve">   </w:t>
+        <w:t xml:space="preserve">Donde la etiqueta </w:t>
+      </w:r>
+      <w:r>
+        <w:rPr>
+          <w:rFonts w:ascii="Times New Roman" w:hAnsi="Times New Roman" w:cs="Times New Roman"/>
+          <w:b/>
+          <w:sz w:val="24"/>
+          <w:szCs w:val="24"/>
+        </w:rPr>
+        <w:t>final</w:t>
+      </w:r>
+      <w:r>
+        <w:rPr>
+          <w:rFonts w:ascii="Times New Roman" w:hAnsi="Times New Roman" w:cs="Times New Roman"/>
+          <w:sz w:val="24"/>
+          <w:szCs w:val="24"/>
+        </w:rPr>
+        <w:t xml:space="preserve"> indica que se va a recorrer todas las posiciones del vector, de  esta forma no hay que saber el número de elementos del vector.</w:t>
+      </w:r>
+      <w:r>
+        <w:rPr>
+          <w:rFonts w:ascii="Times New Roman" w:hAnsi="Times New Roman" w:cs="Times New Roman"/>
+          <w:sz w:val="24"/>
+          <w:szCs w:val="24"/>
+        </w:rPr>
+        <w:t xml:space="preserve"> Además asignamos a una variable </w:t>
+      </w:r>
+      <w:r>
+        <w:rPr>
+          <w:rFonts w:ascii="Times New Roman" w:hAnsi="Times New Roman" w:cs="Times New Roman"/>
+          <w:b/>
+          <w:sz w:val="24"/>
+          <w:szCs w:val="24"/>
+        </w:rPr>
+        <w:t>REAL</w:t>
+      </w:r>
+      <w:r>
+        <w:rPr>
+          <w:rFonts w:ascii="Times New Roman" w:hAnsi="Times New Roman" w:cs="Times New Roman"/>
+          <w:sz w:val="24"/>
+          <w:szCs w:val="24"/>
+        </w:rPr>
+        <w:t>, en nuestro caso “valor”,  la posición actual del vector en la que nos encontramos.</w:t>
       </w:r>
     </w:p>
     <w:p>
       <w:pPr>
+        <w:pStyle w:val="Citadestacada"/>
+        <w:rPr>
+          <w:i w:val="0"/>
+        </w:rPr>
+      </w:pPr>
+      <w:r>
+        <w:rPr>
+          <w:i w:val="0"/>
+        </w:rPr>
+        <w:t xml:space="preserve">ESTRUCTURA DE UN PROGRAMA </w:t>
+      </w:r>
+    </w:p>
+    <w:p>
+      <w:pPr>
         <w:spacing w:line="360" w:lineRule="auto"/>
         <w:jc w:val="both"/>
         <w:rPr>
           <w:rFonts w:ascii="Times New Roman" w:hAnsi="Times New Roman" w:cs="Times New Roman"/>
           <w:sz w:val="24"/>
-          <w:szCs w:val="24"/>
-        </w:rPr>
-      </w:pPr>
-      <w:r>
-        <w:rPr>
-          <w:rFonts w:ascii="Times New Roman" w:hAnsi="Times New Roman" w:cs="Times New Roman"/>
-          <w:sz w:val="24"/>
-          <w:szCs w:val="24"/>
-        </w:rPr>
-        <w:t>Donde la etiqueta “final” indica que se va a recorrer todas las posiciones del vector, de  esta forma no hay que saber el número de elementos del vector.</w:t>
+        </w:rPr>
+      </w:pPr>
+      <w:r>
+        <w:rPr>
+          <w:rFonts w:ascii="Times New Roman" w:hAnsi="Times New Roman" w:cs="Times New Roman"/>
+          <w:sz w:val="24"/>
+        </w:rPr>
+        <w:t xml:space="preserve">    Para elaborar un programa en Ñ, todo el código se debe definir en el mismo fichero de texto.  Este fichero de texto podrá contener ninguna o tantas funciones como se desee además de la función de inicio del programa. Todas las funciones definidas por el usuario serán definidas antes que la función de inicio.</w:t>
       </w:r>
     </w:p>
     <w:p>
       <w:pPr>
-        <w:pStyle w:val="Citadestacada"/>
-        <w:rPr>
-          <w:i w:val="0"/>
-        </w:rPr>
-      </w:pPr>
-      <w:r>
-        <w:rPr>
-          <w:i w:val="0"/>
-        </w:rPr>
-        <w:t xml:space="preserve">ESTRUCTURA DE UN PROGRAMA </w:t>
-      </w:r>
-    </w:p>
-    <w:p>
-      <w:pPr>
-        <w:spacing w:line="360" w:lineRule="auto"/>
+        <w:spacing w:after="0"/>
         <w:jc w:val="both"/>
         <w:rPr>
           <w:rFonts w:ascii="Times New Roman" w:hAnsi="Times New Roman" w:cs="Times New Roman"/>
           <w:sz w:val="24"/>
         </w:rPr>
       </w:pPr>
-      <w:r>
-        <w:rPr>
-          <w:rFonts w:ascii="Times New Roman" w:hAnsi="Times New Roman" w:cs="Times New Roman"/>
-          <w:sz w:val="24"/>
-        </w:rPr>
-        <w:t xml:space="preserve">    Para elaborar un programa en Ñ, todo el código se debe definir en el mismo fichero de texto.  Este fichero de texto podrá contener ninguna o tantas funciones como se desee además de la función de inicio del programa. Todas las funciones definidas por el usuario serán definidas antes que la función de inicio.</w:t>
-      </w:r>
-    </w:p>
-    <w:p>
-      <w:pPr>
-        <w:jc w:val="both"/>
-        <w:rPr>
-          <w:rFonts w:ascii="Times New Roman" w:hAnsi="Times New Roman" w:cs="Times New Roman"/>
-          <w:sz w:val="24"/>
-        </w:rPr>
-      </w:pPr>
-      <w:r>
-        <w:t xml:space="preserve">   </w:t>
-      </w:r>
-      <w:r>
-        <w:rPr>
-          <w:rFonts w:ascii="Times New Roman" w:hAnsi="Times New Roman" w:cs="Times New Roman"/>
-          <w:sz w:val="24"/>
-        </w:rPr>
-        <w:t>Así pues para definir una función se utilizará la siguiente estructura:</w:t>
-      </w:r>
-    </w:p>
-    <w:p>
       <w:r>
         <w:rPr>
           <w:noProof/>
@@ -8161,16 +8544,16 @@
         <mc:AlternateContent>
           <mc:Choice Requires="wps">
             <w:drawing>
-              <wp:anchor distT="45720" distB="45720" distL="114300" distR="114300" simplePos="0" relativeHeight="251658752" behindDoc="0" locked="0" layoutInCell="1" allowOverlap="1" wp14:anchorId="5BAF225D" wp14:editId="68C6384D">
+              <wp:anchor distT="45720" distB="45720" distL="114300" distR="114300" simplePos="0" relativeHeight="251658752" behindDoc="0" locked="0" layoutInCell="1" allowOverlap="1" wp14:anchorId="6A2D284A" wp14:editId="616F7CB1">
                 <wp:simplePos x="0" y="0"/>
                 <wp:positionH relativeFrom="column">
-                  <wp:posOffset>386715</wp:posOffset>
+                  <wp:posOffset>15240</wp:posOffset>
                 </wp:positionH>
                 <wp:positionV relativeFrom="paragraph">
-                  <wp:posOffset>173990</wp:posOffset>
+                  <wp:posOffset>405765</wp:posOffset>
                 </wp:positionV>
-                <wp:extent cx="4410075" cy="1404620"/>
-                <wp:effectExtent l="0" t="0" r="28575" b="13970"/>
+                <wp:extent cx="5524500" cy="1609725"/>
+                <wp:effectExtent l="0" t="0" r="19050" b="28575"/>
                 <wp:wrapSquare wrapText="bothSides"/>
                 <wp:docPr id="14" name="Cuadro de texto 2"/>
                 <wp:cNvGraphicFramePr>
@@ -8185,7 +8568,7 @@
                       <wps:spPr bwMode="auto">
                         <a:xfrm>
                           <a:off x="0" y="0"/>
-                          <a:ext cx="4410075" cy="1404620"/>
+                          <a:ext cx="5524500" cy="1609725"/>
                         </a:xfrm>
                         <a:prstGeom prst="rect">
                           <a:avLst/>
@@ -8212,76 +8595,276 @@
                       <wps:txbx>
                         <w:txbxContent>
                           <w:p>
-                            <w:proofErr w:type="spellStart"/>
+                            <w:pPr>
+                              <w:rPr>
+                                <w:rFonts w:ascii="Times New Roman" w:hAnsi="Times New Roman" w:cs="Times New Roman"/>
+                                <w:sz w:val="24"/>
+                              </w:rPr>
+                            </w:pPr>
                             <w:proofErr w:type="gramStart"/>
                             <w:r>
+                              <w:rPr>
+                                <w:rFonts w:ascii="Times New Roman" w:hAnsi="Times New Roman" w:cs="Times New Roman"/>
+                                <w:sz w:val="24"/>
+                              </w:rPr>
                               <w:t>func</w:t>
                             </w:r>
-                            <w:proofErr w:type="spellEnd"/>
                             <w:proofErr w:type="gramEnd"/>
                             <w:r>
+                              <w:rPr>
+                                <w:rFonts w:ascii="Times New Roman" w:hAnsi="Times New Roman" w:cs="Times New Roman"/>
+                                <w:sz w:val="24"/>
+                              </w:rPr>
+                              <w:t xml:space="preserve"> tipo_a_devolver</w:t>
+                            </w:r>
+                            <w:r>
+                              <w:rPr>
+                                <w:rFonts w:ascii="Times New Roman" w:hAnsi="Times New Roman" w:cs="Times New Roman"/>
+                                <w:sz w:val="24"/>
+                              </w:rPr>
                               <w:t xml:space="preserve"> </w:t>
                             </w:r>
                             <w:r>
-                              <w:t xml:space="preserve"> identificador (TIPO</w:t>
-                            </w:r>
-                            <w:r>
-                              <w:t xml:space="preserve"> [salida]</w:t>
-                            </w:r>
-                            <w:r>
-                              <w:t xml:space="preserve"> identificador_variable [</w:t>
-                            </w:r>
-                            <w:r>
-                              <w:t>, TIPO [salida]</w:t>
-                            </w:r>
-                            <w:r>
+                              <w:rPr>
+                                <w:rFonts w:ascii="Times New Roman" w:hAnsi="Times New Roman" w:cs="Times New Roman"/>
+                                <w:sz w:val="24"/>
+                              </w:rPr>
+                              <w:t xml:space="preserve"> identificador (</w:t>
+                            </w:r>
+                            <w:r>
+                              <w:rPr>
+                                <w:rFonts w:ascii="Andalus" w:hAnsi="Andalus" w:cs="Andalus"/>
+                                <w:b/>
+                              </w:rPr>
+                              <w:t>[</w:t>
+                            </w:r>
+                            <w:r>
+                              <w:rPr>
+                                <w:rFonts w:ascii="Times New Roman" w:hAnsi="Times New Roman" w:cs="Times New Roman"/>
+                                <w:sz w:val="24"/>
+                              </w:rPr>
+                              <w:t>TIPO</w:t>
+                            </w:r>
+                            <w:r>
+                              <w:rPr>
+                                <w:rFonts w:ascii="Times New Roman" w:hAnsi="Times New Roman" w:cs="Times New Roman"/>
+                                <w:sz w:val="24"/>
+                              </w:rPr>
                               <w:t xml:space="preserve"> </w:t>
                             </w:r>
                             <w:r>
+                              <w:rPr>
+                                <w:rFonts w:ascii="Andalus" w:hAnsi="Andalus" w:cs="Andalus"/>
+                                <w:b/>
+                              </w:rPr>
+                              <w:t>[</w:t>
+                            </w:r>
+                            <w:r>
+                              <w:rPr>
+                                <w:rFonts w:ascii="Times New Roman" w:hAnsi="Times New Roman" w:cs="Times New Roman"/>
+                                <w:b/>
+                                <w:sz w:val="24"/>
+                              </w:rPr>
+                              <w:t>salida</w:t>
+                            </w:r>
+                            <w:r>
+                              <w:rPr>
+                                <w:rFonts w:ascii="Andalus" w:hAnsi="Andalus" w:cs="Andalus"/>
+                                <w:b/>
+                              </w:rPr>
+                              <w:t>]</w:t>
+                            </w:r>
+                            <w:r>
+                              <w:rPr>
+                                <w:rFonts w:ascii="Times New Roman" w:hAnsi="Times New Roman" w:cs="Times New Roman"/>
+                                <w:sz w:val="24"/>
+                              </w:rPr>
+                              <w:t xml:space="preserve"> identificador_variable </w:t>
+                            </w:r>
+                            <w:r>
+                              <w:rPr>
+                                <w:rFonts w:ascii="Times New Roman" w:hAnsi="Times New Roman" w:cs="Times New Roman"/>
+                                <w:sz w:val="24"/>
+                              </w:rPr>
+                              <w:t xml:space="preserve">, TIPO </w:t>
+                            </w:r>
+                            <w:r>
+                              <w:rPr>
+                                <w:rFonts w:ascii="Andalus" w:hAnsi="Andalus" w:cs="Andalus"/>
+                                <w:b/>
+                              </w:rPr>
+                              <w:t>[</w:t>
+                            </w:r>
+                            <w:r>
+                              <w:rPr>
+                                <w:rFonts w:ascii="Times New Roman" w:hAnsi="Times New Roman" w:cs="Times New Roman"/>
+                                <w:b/>
+                                <w:sz w:val="24"/>
+                              </w:rPr>
+                              <w:t>salida</w:t>
+                            </w:r>
+                            <w:r>
+                              <w:rPr>
+                                <w:rFonts w:ascii="Andalus" w:hAnsi="Andalus" w:cs="Andalus"/>
+                                <w:b/>
+                              </w:rPr>
+                              <w:t>]</w:t>
+                            </w:r>
+                            <w:r>
+                              <w:rPr>
+                                <w:rFonts w:ascii="Times New Roman" w:hAnsi="Times New Roman" w:cs="Times New Roman"/>
+                                <w:sz w:val="24"/>
+                              </w:rPr>
+                              <w:t xml:space="preserve"> </w:t>
+                            </w:r>
+                            <w:r>
+                              <w:rPr>
+                                <w:rFonts w:ascii="Times New Roman" w:hAnsi="Times New Roman" w:cs="Times New Roman"/>
+                                <w:sz w:val="24"/>
+                              </w:rPr>
                               <w:t>i</w:t>
                             </w:r>
                             <w:r>
-                              <w:t>dentificador_variable2 ...]){</w:t>
+                              <w:rPr>
+                                <w:rFonts w:ascii="Times New Roman" w:hAnsi="Times New Roman" w:cs="Times New Roman"/>
+                                <w:sz w:val="24"/>
+                              </w:rPr>
+                              <w:t>dentificador_variable2 ...</w:t>
+                            </w:r>
+                            <w:r>
+                              <w:rPr>
+                                <w:rFonts w:ascii="Andalus" w:hAnsi="Andalus" w:cs="Andalus"/>
+                                <w:b/>
+                              </w:rPr>
+                              <w:t>]</w:t>
+                            </w:r>
+                            <w:r>
+                              <w:rPr>
+                                <w:rFonts w:ascii="Times New Roman" w:hAnsi="Times New Roman" w:cs="Times New Roman"/>
+                                <w:sz w:val="24"/>
+                              </w:rPr>
+                              <w:t>){</w:t>
                             </w:r>
                           </w:p>
                           <w:p>
-                            <w:r>
+                            <w:pPr>
+                              <w:rPr>
+                                <w:rFonts w:ascii="Times New Roman" w:hAnsi="Times New Roman" w:cs="Times New Roman"/>
+                                <w:sz w:val="24"/>
+                              </w:rPr>
+                            </w:pPr>
+                            <w:r>
+                              <w:rPr>
+                                <w:rFonts w:ascii="Times New Roman" w:hAnsi="Times New Roman" w:cs="Times New Roman"/>
+                                <w:sz w:val="24"/>
+                              </w:rPr>
                               <w:t xml:space="preserve">    </w:t>
                             </w:r>
                             <w:proofErr w:type="gramStart"/>
                             <w:r>
+                              <w:rPr>
+                                <w:rFonts w:ascii="Times New Roman" w:hAnsi="Times New Roman" w:cs="Times New Roman"/>
+                                <w:sz w:val="24"/>
+                              </w:rPr>
                               <w:t>sentencias</w:t>
                             </w:r>
                             <w:proofErr w:type="gramEnd"/>
                             <w:r>
+                              <w:rPr>
+                                <w:rFonts w:ascii="Times New Roman" w:hAnsi="Times New Roman" w:cs="Times New Roman"/>
+                                <w:sz w:val="24"/>
+                              </w:rPr>
                               <w:t>;</w:t>
                             </w:r>
                           </w:p>
                           <w:p>
-                            <w:r>
+                            <w:pPr>
+                              <w:rPr>
+                                <w:rFonts w:ascii="Times New Roman" w:hAnsi="Times New Roman" w:cs="Times New Roman"/>
+                                <w:sz w:val="24"/>
+                              </w:rPr>
+                            </w:pPr>
+                            <w:r>
+                              <w:rPr>
+                                <w:rFonts w:ascii="Times New Roman" w:hAnsi="Times New Roman" w:cs="Times New Roman"/>
+                                <w:b/>
+                                <w:sz w:val="24"/>
+                              </w:rPr>
                               <w:t xml:space="preserve">    </w:t>
                             </w:r>
                             <w:proofErr w:type="gramStart"/>
                             <w:r>
-                              <w:t>devuelve</w:t>
+                              <w:rPr>
+                                <w:rFonts w:ascii="Times New Roman" w:hAnsi="Times New Roman" w:cs="Times New Roman"/>
+                                <w:b/>
+                                <w:sz w:val="24"/>
+                              </w:rPr>
+                              <w:t>de</w:t>
+                            </w:r>
+                            <w:r>
+                              <w:rPr>
+                                <w:rFonts w:ascii="Times New Roman" w:hAnsi="Times New Roman" w:cs="Times New Roman"/>
+                                <w:b/>
+                                <w:sz w:val="24"/>
+                              </w:rPr>
+                              <w:t>vuelve</w:t>
                             </w:r>
                             <w:proofErr w:type="gramEnd"/>
                             <w:r>
-                              <w:t xml:space="preserve"> [identificador_variableX [,identificador_variableX2]]</w:t>
-                            </w:r>
-                            <w:r>
+                              <w:rPr>
+                                <w:rFonts w:ascii="Times New Roman" w:hAnsi="Times New Roman" w:cs="Times New Roman"/>
+                                <w:sz w:val="24"/>
+                              </w:rPr>
+                              <w:t xml:space="preserve"> </w:t>
+                            </w:r>
+                            <w:r>
+                              <w:rPr>
+                                <w:rFonts w:ascii="Andalus" w:hAnsi="Andalus" w:cs="Andalus"/>
+                                <w:b/>
+                              </w:rPr>
+                              <w:t>[</w:t>
+                            </w:r>
+                            <w:r>
+                              <w:rPr>
+                                <w:rFonts w:ascii="Times New Roman" w:hAnsi="Times New Roman" w:cs="Times New Roman"/>
+                                <w:sz w:val="24"/>
+                              </w:rPr>
+                              <w:t>identificador_variableX</w:t>
+                            </w:r>
+                            <w:r>
+                              <w:rPr>
+                                <w:rFonts w:ascii="Andalus" w:hAnsi="Andalus" w:cs="Andalus"/>
+                                <w:b/>
+                              </w:rPr>
+                              <w:t>]</w:t>
+                            </w:r>
+                            <w:r>
+                              <w:rPr>
+                                <w:rFonts w:ascii="Times New Roman" w:hAnsi="Times New Roman" w:cs="Times New Roman"/>
+                                <w:sz w:val="24"/>
+                              </w:rPr>
                               <w:t>;</w:t>
                             </w:r>
                           </w:p>
                           <w:p>
-                            <w:r>
+                            <w:pPr>
+                              <w:rPr>
+                                <w:rFonts w:ascii="Times New Roman" w:hAnsi="Times New Roman" w:cs="Times New Roman"/>
+                                <w:sz w:val="24"/>
+                              </w:rPr>
+                            </w:pPr>
+                            <w:r>
+                              <w:rPr>
+                                <w:rFonts w:ascii="Times New Roman" w:hAnsi="Times New Roman" w:cs="Times New Roman"/>
+                                <w:sz w:val="24"/>
+                              </w:rPr>
                               <w:t>}</w:t>
                             </w:r>
                           </w:p>
                         </w:txbxContent>
                       </wps:txbx>
                       <wps:bodyPr rot="0" vert="horz" wrap="square" lIns="91440" tIns="45720" rIns="91440" bIns="45720" anchor="t" anchorCtr="0">
-                        <a:spAutoFit/>
+                        <a:noAutofit/>
                       </wps:bodyPr>
                     </wps:wsp>
                   </a:graphicData>
@@ -8290,80 +8873,280 @@
                   <wp14:pctWidth>0</wp14:pctWidth>
                 </wp14:sizeRelH>
                 <wp14:sizeRelV relativeFrom="margin">
-                  <wp14:pctHeight>20000</wp14:pctHeight>
+                  <wp14:pctHeight>0</wp14:pctHeight>
                 </wp14:sizeRelV>
               </wp:anchor>
             </w:drawing>
           </mc:Choice>
           <mc:Fallback>
             <w:pict>
-              <v:shape id="_x0000_s1034" type="#_x0000_t202" style="position:absolute;margin-left:30.45pt;margin-top:13.7pt;width:347.25pt;height:110.6pt;z-index:251658752;visibility:visible;mso-wrap-style:square;mso-width-percent:0;mso-height-percent:200;mso-wrap-distance-left:9pt;mso-wrap-distance-top:3.6pt;mso-wrap-distance-right:9pt;mso-wrap-distance-bottom:3.6pt;mso-position-horizontal:absolute;mso-position-horizontal-relative:text;mso-position-vertical:absolute;mso-position-vertical-relative:text;mso-width-percent:0;mso-height-percent:200;mso-width-relative:margin;mso-height-relative:margin;v-text-anchor:top" o:gfxdata="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" fillcolor="white [3201]" strokecolor="#4bacc6 [3208]" strokeweight="2pt">
-                <v:textbox style="mso-fit-shape-to-text:t">
+              <v:shape id="_x0000_s1034" type="#_x0000_t202" style="position:absolute;left:0;text-align:left;margin-left:1.2pt;margin-top:31.95pt;width:435pt;height:126.75pt;z-index:251658752;visibility:visible;mso-wrap-style:square;mso-width-percent:0;mso-height-percent:0;mso-wrap-distance-left:9pt;mso-wrap-distance-top:3.6pt;mso-wrap-distance-right:9pt;mso-wrap-distance-bottom:3.6pt;mso-position-horizontal:absolute;mso-position-horizontal-relative:text;mso-position-vertical:absolute;mso-position-vertical-relative:text;mso-width-percent:0;mso-height-percent:0;mso-width-relative:margin;mso-height-relative:margin;v-text-anchor:top" o:gfxdata="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" fillcolor="white [3201]" strokecolor="#4bacc6 [3208]" strokeweight="2pt">
+                <v:textbox>
                   <w:txbxContent>
                     <w:p>
-                      <w:proofErr w:type="spellStart"/>
+                      <w:pPr>
+                        <w:rPr>
+                          <w:rFonts w:ascii="Times New Roman" w:hAnsi="Times New Roman" w:cs="Times New Roman"/>
+                          <w:sz w:val="24"/>
+                        </w:rPr>
+                      </w:pPr>
                       <w:proofErr w:type="gramStart"/>
                       <w:r>
+                        <w:rPr>
+                          <w:rFonts w:ascii="Times New Roman" w:hAnsi="Times New Roman" w:cs="Times New Roman"/>
+                          <w:sz w:val="24"/>
+                        </w:rPr>
                         <w:t>func</w:t>
                       </w:r>
-                      <w:proofErr w:type="spellEnd"/>
                       <w:proofErr w:type="gramEnd"/>
                       <w:r>
+                        <w:rPr>
+                          <w:rFonts w:ascii="Times New Roman" w:hAnsi="Times New Roman" w:cs="Times New Roman"/>
+                          <w:sz w:val="24"/>
+                        </w:rPr>
+                        <w:t xml:space="preserve"> tipo_a_devolver</w:t>
+                      </w:r>
+                      <w:r>
+                        <w:rPr>
+                          <w:rFonts w:ascii="Times New Roman" w:hAnsi="Times New Roman" w:cs="Times New Roman"/>
+                          <w:sz w:val="24"/>
+                        </w:rPr>
                         <w:t xml:space="preserve"> </w:t>
                       </w:r>
                       <w:r>
-                        <w:t xml:space="preserve"> identificador (TIPO</w:t>
-                      </w:r>
-                      <w:r>
-                        <w:t xml:space="preserve"> [salida]</w:t>
-                      </w:r>
-                      <w:r>
-                        <w:t xml:space="preserve"> identificador_variable [</w:t>
-                      </w:r>
-                      <w:r>
-                        <w:t>, TIPO [salida]</w:t>
-                      </w:r>
-                      <w:r>
+                        <w:rPr>
+                          <w:rFonts w:ascii="Times New Roman" w:hAnsi="Times New Roman" w:cs="Times New Roman"/>
+                          <w:sz w:val="24"/>
+                        </w:rPr>
+                        <w:t xml:space="preserve"> identificador (</w:t>
+                      </w:r>
+                      <w:r>
+                        <w:rPr>
+                          <w:rFonts w:ascii="Andalus" w:hAnsi="Andalus" w:cs="Andalus"/>
+                          <w:b/>
+                        </w:rPr>
+                        <w:t>[</w:t>
+                      </w:r>
+                      <w:r>
+                        <w:rPr>
+                          <w:rFonts w:ascii="Times New Roman" w:hAnsi="Times New Roman" w:cs="Times New Roman"/>
+                          <w:sz w:val="24"/>
+                        </w:rPr>
+                        <w:t>TIPO</w:t>
+                      </w:r>
+                      <w:r>
+                        <w:rPr>
+                          <w:rFonts w:ascii="Times New Roman" w:hAnsi="Times New Roman" w:cs="Times New Roman"/>
+                          <w:sz w:val="24"/>
+                        </w:rPr>
                         <w:t xml:space="preserve"> </w:t>
                       </w:r>
                       <w:r>
+                        <w:rPr>
+                          <w:rFonts w:ascii="Andalus" w:hAnsi="Andalus" w:cs="Andalus"/>
+                          <w:b/>
+                        </w:rPr>
+                        <w:t>[</w:t>
+                      </w:r>
+                      <w:r>
+                        <w:rPr>
+                          <w:rFonts w:ascii="Times New Roman" w:hAnsi="Times New Roman" w:cs="Times New Roman"/>
+                          <w:b/>
+                          <w:sz w:val="24"/>
+                        </w:rPr>
+                        <w:t>salida</w:t>
+                      </w:r>
+                      <w:r>
+                        <w:rPr>
+                          <w:rFonts w:ascii="Andalus" w:hAnsi="Andalus" w:cs="Andalus"/>
+                          <w:b/>
+                        </w:rPr>
+                        <w:t>]</w:t>
+                      </w:r>
+                      <w:r>
+                        <w:rPr>
+                          <w:rFonts w:ascii="Times New Roman" w:hAnsi="Times New Roman" w:cs="Times New Roman"/>
+                          <w:sz w:val="24"/>
+                        </w:rPr>
+                        <w:t xml:space="preserve"> identificador_variable </w:t>
+                      </w:r>
+                      <w:r>
+                        <w:rPr>
+                          <w:rFonts w:ascii="Times New Roman" w:hAnsi="Times New Roman" w:cs="Times New Roman"/>
+                          <w:sz w:val="24"/>
+                        </w:rPr>
+                        <w:t xml:space="preserve">, TIPO </w:t>
+                      </w:r>
+                      <w:r>
+                        <w:rPr>
+                          <w:rFonts w:ascii="Andalus" w:hAnsi="Andalus" w:cs="Andalus"/>
+                          <w:b/>
+                        </w:rPr>
+                        <w:t>[</w:t>
+                      </w:r>
+                      <w:r>
+                        <w:rPr>
+                          <w:rFonts w:ascii="Times New Roman" w:hAnsi="Times New Roman" w:cs="Times New Roman"/>
+                          <w:b/>
+                          <w:sz w:val="24"/>
+                        </w:rPr>
+                        <w:t>salida</w:t>
+                      </w:r>
+                      <w:r>
+                        <w:rPr>
+                          <w:rFonts w:ascii="Andalus" w:hAnsi="Andalus" w:cs="Andalus"/>
+                          <w:b/>
+                        </w:rPr>
+                        <w:t>]</w:t>
+                      </w:r>
+                      <w:r>
+                        <w:rPr>
+                          <w:rFonts w:ascii="Times New Roman" w:hAnsi="Times New Roman" w:cs="Times New Roman"/>
+                          <w:sz w:val="24"/>
+                        </w:rPr>
+                        <w:t xml:space="preserve"> </w:t>
+                      </w:r>
+                      <w:r>
+                        <w:rPr>
+                          <w:rFonts w:ascii="Times New Roman" w:hAnsi="Times New Roman" w:cs="Times New Roman"/>
+                          <w:sz w:val="24"/>
+                        </w:rPr>
                         <w:t>i</w:t>
                       </w:r>
                       <w:r>
-                        <w:t>dentificador_variable2 ...]){</w:t>
+                        <w:rPr>
+                          <w:rFonts w:ascii="Times New Roman" w:hAnsi="Times New Roman" w:cs="Times New Roman"/>
+                          <w:sz w:val="24"/>
+                        </w:rPr>
+                        <w:t>dentificador_variable2 ...</w:t>
+                      </w:r>
+                      <w:r>
+                        <w:rPr>
+                          <w:rFonts w:ascii="Andalus" w:hAnsi="Andalus" w:cs="Andalus"/>
+                          <w:b/>
+                        </w:rPr>
+                        <w:t>]</w:t>
+                      </w:r>
+                      <w:r>
+                        <w:rPr>
+                          <w:rFonts w:ascii="Times New Roman" w:hAnsi="Times New Roman" w:cs="Times New Roman"/>
+                          <w:sz w:val="24"/>
+                        </w:rPr>
+                        <w:t>){</w:t>
                       </w:r>
                     </w:p>
                     <w:p>
-                      <w:r>
+                      <w:pPr>
+                        <w:rPr>
+                          <w:rFonts w:ascii="Times New Roman" w:hAnsi="Times New Roman" w:cs="Times New Roman"/>
+                          <w:sz w:val="24"/>
+                        </w:rPr>
+                      </w:pPr>
+                      <w:r>
+                        <w:rPr>
+                          <w:rFonts w:ascii="Times New Roman" w:hAnsi="Times New Roman" w:cs="Times New Roman"/>
+                          <w:sz w:val="24"/>
+                        </w:rPr>
                         <w:t xml:space="preserve">    </w:t>
                       </w:r>
                       <w:proofErr w:type="gramStart"/>
                       <w:r>
+                        <w:rPr>
+                          <w:rFonts w:ascii="Times New Roman" w:hAnsi="Times New Roman" w:cs="Times New Roman"/>
+                          <w:sz w:val="24"/>
+                        </w:rPr>
                         <w:t>sentencias</w:t>
                       </w:r>
                       <w:proofErr w:type="gramEnd"/>
                       <w:r>
+                        <w:rPr>
+                          <w:rFonts w:ascii="Times New Roman" w:hAnsi="Times New Roman" w:cs="Times New Roman"/>
+                          <w:sz w:val="24"/>
+                        </w:rPr>
                         <w:t>;</w:t>
                       </w:r>
                     </w:p>
                     <w:p>
-                      <w:r>
+                      <w:pPr>
+                        <w:rPr>
+                          <w:rFonts w:ascii="Times New Roman" w:hAnsi="Times New Roman" w:cs="Times New Roman"/>
+                          <w:sz w:val="24"/>
+                        </w:rPr>
+                      </w:pPr>
+                      <w:r>
+                        <w:rPr>
+                          <w:rFonts w:ascii="Times New Roman" w:hAnsi="Times New Roman" w:cs="Times New Roman"/>
+                          <w:b/>
+                          <w:sz w:val="24"/>
+                        </w:rPr>
                         <w:t xml:space="preserve">    </w:t>
                       </w:r>
                       <w:proofErr w:type="gramStart"/>
                       <w:r>
-                        <w:t>devuelve</w:t>
+                        <w:rPr>
+                          <w:rFonts w:ascii="Times New Roman" w:hAnsi="Times New Roman" w:cs="Times New Roman"/>
+                          <w:b/>
+                          <w:sz w:val="24"/>
+                        </w:rPr>
+                        <w:t>de</w:t>
+                      </w:r>
+                      <w:r>
+                        <w:rPr>
+                          <w:rFonts w:ascii="Times New Roman" w:hAnsi="Times New Roman" w:cs="Times New Roman"/>
+                          <w:b/>
+                          <w:sz w:val="24"/>
+                        </w:rPr>
+                        <w:t>vuelve</w:t>
                       </w:r>
                       <w:proofErr w:type="gramEnd"/>
                       <w:r>
-                        <w:t xml:space="preserve"> [identificador_variableX [,identificador_variableX2]]</w:t>
-                      </w:r>
-                      <w:r>
+                        <w:rPr>
+                          <w:rFonts w:ascii="Times New Roman" w:hAnsi="Times New Roman" w:cs="Times New Roman"/>
+                          <w:sz w:val="24"/>
+                        </w:rPr>
+                        <w:t xml:space="preserve"> </w:t>
+                      </w:r>
+                      <w:r>
+                        <w:rPr>
+                          <w:rFonts w:ascii="Andalus" w:hAnsi="Andalus" w:cs="Andalus"/>
+                          <w:b/>
+                        </w:rPr>
+                        <w:t>[</w:t>
+                      </w:r>
+                      <w:r>
+                        <w:rPr>
+                          <w:rFonts w:ascii="Times New Roman" w:hAnsi="Times New Roman" w:cs="Times New Roman"/>
+                          <w:sz w:val="24"/>
+                        </w:rPr>
+                        <w:t>identificador_variableX</w:t>
+                      </w:r>
+                      <w:r>
+                        <w:rPr>
+                          <w:rFonts w:ascii="Andalus" w:hAnsi="Andalus" w:cs="Andalus"/>
+                          <w:b/>
+                        </w:rPr>
+                        <w:t>]</w:t>
+                      </w:r>
+                      <w:r>
+                        <w:rPr>
+                          <w:rFonts w:ascii="Times New Roman" w:hAnsi="Times New Roman" w:cs="Times New Roman"/>
+                          <w:sz w:val="24"/>
+                        </w:rPr>
                         <w:t>;</w:t>
                       </w:r>
                     </w:p>
                     <w:p>
-                      <w:r>
+                      <w:pPr>
+                        <w:rPr>
+                          <w:rFonts w:ascii="Times New Roman" w:hAnsi="Times New Roman" w:cs="Times New Roman"/>
+                          <w:sz w:val="24"/>
+                        </w:rPr>
+                      </w:pPr>
+                      <w:r>
+                        <w:rPr>
+                          <w:rFonts w:ascii="Times New Roman" w:hAnsi="Times New Roman" w:cs="Times New Roman"/>
+                          <w:sz w:val="24"/>
+                        </w:rPr>
                         <w:t>}</w:t>
                       </w:r>
                     </w:p>
@@ -8375,126 +9158,371 @@
           </mc:Fallback>
         </mc:AlternateContent>
       </w:r>
+      <w:r>
+        <w:t xml:space="preserve">   </w:t>
+      </w:r>
+      <w:r>
+        <w:rPr>
+          <w:rFonts w:ascii="Times New Roman" w:hAnsi="Times New Roman" w:cs="Times New Roman"/>
+          <w:sz w:val="24"/>
+        </w:rPr>
+        <w:t>Así pues para definir una función se utilizará la siguiente estructura:</w:t>
+      </w:r>
     </w:p>
     <w:p>
       <w:pPr>
+        <w:spacing w:before="240" w:line="360" w:lineRule="auto"/>
         <w:jc w:val="both"/>
-      </w:pPr>
-      <w:r>
-        <w:t xml:space="preserve">    </w:t>
+        <w:rPr>
+          <w:rFonts w:ascii="Times New Roman" w:hAnsi="Times New Roman" w:cs="Times New Roman"/>
+          <w:sz w:val="24"/>
+        </w:rPr>
+      </w:pPr>
+      <w:r>
+        <w:rPr>
+          <w:rFonts w:ascii="Times New Roman" w:hAnsi="Times New Roman" w:cs="Times New Roman"/>
+          <w:sz w:val="24"/>
+        </w:rPr>
+        <w:t xml:space="preserve"> </w:t>
+      </w:r>
+      <w:r>
+        <w:rPr>
+          <w:rFonts w:ascii="Times New Roman" w:hAnsi="Times New Roman" w:cs="Times New Roman"/>
+          <w:sz w:val="24"/>
+        </w:rPr>
+        <w:t xml:space="preserve">  </w:t>
+      </w:r>
+      <w:r>
+        <w:rPr>
+          <w:rFonts w:ascii="Times New Roman" w:hAnsi="Times New Roman" w:cs="Times New Roman"/>
+          <w:sz w:val="24"/>
+        </w:rPr>
+        <w:t>Donde</w:t>
+      </w:r>
+      <w:r>
+        <w:rPr>
+          <w:rFonts w:ascii="Times New Roman" w:hAnsi="Times New Roman" w:cs="Times New Roman"/>
+          <w:sz w:val="24"/>
+        </w:rPr>
+        <w:t xml:space="preserve"> “tipo_a_devolver” indica el tipo de dato que va retornar la función,</w:t>
+      </w:r>
+      <w:r>
+        <w:rPr>
+          <w:rFonts w:ascii="Times New Roman" w:hAnsi="Times New Roman" w:cs="Times New Roman"/>
+          <w:sz w:val="24"/>
+        </w:rPr>
+        <w:t xml:space="preserve"> identificador es el nombre que define el usuario para la función, TIPO es el tipo de variable que recibe de los </w:t>
+      </w:r>
+      <w:r>
+        <w:rPr>
+          <w:rFonts w:ascii="Times New Roman" w:hAnsi="Times New Roman" w:cs="Times New Roman"/>
+          <w:sz w:val="24"/>
+        </w:rPr>
+        <w:t xml:space="preserve">definidos anteriormente, </w:t>
+      </w:r>
+      <w:r>
+        <w:rPr>
+          <w:rFonts w:ascii="Times New Roman" w:hAnsi="Times New Roman" w:cs="Times New Roman"/>
+          <w:b/>
+          <w:sz w:val="24"/>
+        </w:rPr>
+        <w:t>salida</w:t>
+      </w:r>
+      <w:r>
+        <w:rPr>
+          <w:rFonts w:ascii="Times New Roman" w:hAnsi="Times New Roman" w:cs="Times New Roman"/>
+          <w:sz w:val="24"/>
+        </w:rPr>
+        <w:t xml:space="preserve"> indica si la variable es de salida (por lo que se está pasando su referencia) o en caso de que la etiqueta</w:t>
+      </w:r>
+      <w:r>
+        <w:rPr>
+          <w:rFonts w:ascii="Times New Roman" w:hAnsi="Times New Roman" w:cs="Times New Roman"/>
+          <w:sz w:val="24"/>
+        </w:rPr>
+        <w:t xml:space="preserve"> </w:t>
+      </w:r>
+      <w:r>
+        <w:rPr>
+          <w:rFonts w:ascii="Times New Roman" w:hAnsi="Times New Roman" w:cs="Times New Roman"/>
+          <w:b/>
+          <w:sz w:val="24"/>
+        </w:rPr>
+        <w:t xml:space="preserve">salida </w:t>
+      </w:r>
+      <w:r>
+        <w:rPr>
+          <w:rFonts w:ascii="Times New Roman" w:hAnsi="Times New Roman" w:cs="Times New Roman"/>
+          <w:sz w:val="24"/>
+        </w:rPr>
+        <w:t xml:space="preserve">esté ausente se pasa el valor solamente. </w:t>
       </w:r>
     </w:p>
     <w:p>
       <w:pPr>
+        <w:spacing w:line="360" w:lineRule="auto"/>
         <w:jc w:val="both"/>
-      </w:pPr>
+        <w:rPr>
+          <w:rFonts w:ascii="Times New Roman" w:hAnsi="Times New Roman" w:cs="Times New Roman"/>
+          <w:sz w:val="24"/>
+          <w:szCs w:val="24"/>
+        </w:rPr>
+      </w:pPr>
+      <w:r>
+        <w:lastRenderedPageBreak/>
+        <w:t xml:space="preserve">   </w:t>
+      </w:r>
+      <w:r>
+        <w:rPr>
+          <w:rFonts w:ascii="Times New Roman" w:hAnsi="Times New Roman" w:cs="Times New Roman"/>
+          <w:sz w:val="24"/>
+          <w:szCs w:val="24"/>
+        </w:rPr>
+        <w:t>Tras ello se ejecutan todas las sentencias definidas por el usuario dentro de ese</w:t>
+      </w:r>
+      <w:r>
+        <w:rPr>
+          <w:rFonts w:ascii="Times New Roman" w:hAnsi="Times New Roman" w:cs="Times New Roman"/>
+          <w:sz w:val="24"/>
+          <w:szCs w:val="24"/>
+        </w:rPr>
+        <w:t xml:space="preserve"> bloque.  Como norma general </w:t>
+      </w:r>
+      <w:r>
+        <w:rPr>
+          <w:rFonts w:ascii="Times New Roman" w:hAnsi="Times New Roman" w:cs="Times New Roman"/>
+          <w:sz w:val="24"/>
+          <w:szCs w:val="24"/>
+        </w:rPr>
+        <w:t>se tiene que especificar e</w:t>
+      </w:r>
+      <w:r>
+        <w:rPr>
+          <w:rFonts w:ascii="Times New Roman" w:hAnsi="Times New Roman" w:cs="Times New Roman"/>
+          <w:sz w:val="24"/>
+          <w:szCs w:val="24"/>
+        </w:rPr>
+        <w:t>l tipo de dato devuelto</w:t>
+      </w:r>
+      <w:r>
+        <w:rPr>
+          <w:rFonts w:ascii="Times New Roman" w:hAnsi="Times New Roman" w:cs="Times New Roman"/>
+          <w:sz w:val="24"/>
+          <w:szCs w:val="24"/>
+        </w:rPr>
+        <w:t>,</w:t>
+      </w:r>
+      <w:r>
+        <w:rPr>
+          <w:rFonts w:ascii="Times New Roman" w:hAnsi="Times New Roman" w:cs="Times New Roman"/>
+          <w:sz w:val="24"/>
+          <w:szCs w:val="24"/>
+        </w:rPr>
+        <w:t xml:space="preserve">  en caso de no querer devolver ningún tipo de datos se utiliza la etiqueta </w:t>
+      </w:r>
+      <w:r>
+        <w:rPr>
+          <w:rFonts w:ascii="Times New Roman" w:hAnsi="Times New Roman" w:cs="Times New Roman"/>
+          <w:b/>
+          <w:sz w:val="24"/>
+          <w:szCs w:val="24"/>
+        </w:rPr>
+        <w:t>void</w:t>
+      </w:r>
+      <w:r>
+        <w:rPr>
+          <w:rFonts w:ascii="Times New Roman" w:hAnsi="Times New Roman" w:cs="Times New Roman"/>
+          <w:b/>
+          <w:sz w:val="24"/>
+          <w:szCs w:val="24"/>
+        </w:rPr>
+        <w:t xml:space="preserve"> </w:t>
+      </w:r>
+      <w:r>
+        <w:rPr>
+          <w:rFonts w:ascii="Times New Roman" w:hAnsi="Times New Roman" w:cs="Times New Roman"/>
+          <w:sz w:val="24"/>
+          <w:szCs w:val="24"/>
+        </w:rPr>
+        <w:t xml:space="preserve">en el “tipo_a_devolver”. Además tenemos la etiqueta </w:t>
+      </w:r>
+      <w:r>
+        <w:rPr>
+          <w:rFonts w:ascii="Times New Roman" w:hAnsi="Times New Roman" w:cs="Times New Roman"/>
+          <w:b/>
+          <w:sz w:val="24"/>
+          <w:szCs w:val="24"/>
+        </w:rPr>
+        <w:t xml:space="preserve">devuelve </w:t>
+      </w:r>
+      <w:r>
+        <w:rPr>
+          <w:rFonts w:ascii="Times New Roman" w:hAnsi="Times New Roman" w:cs="Times New Roman"/>
+          <w:sz w:val="24"/>
+          <w:szCs w:val="24"/>
+        </w:rPr>
+        <w:t>la cual se utiliza para indicar el dato de la variable que vamos a devolver.  E</w:t>
+      </w:r>
+      <w:r>
+        <w:rPr>
+          <w:rFonts w:ascii="Times New Roman" w:hAnsi="Times New Roman" w:cs="Times New Roman"/>
+          <w:sz w:val="24"/>
+          <w:szCs w:val="24"/>
+        </w:rPr>
+        <w:t>l dato que se encuentra</w:t>
+      </w:r>
+      <w:r>
+        <w:rPr>
+          <w:rFonts w:ascii="Times New Roman" w:hAnsi="Times New Roman" w:cs="Times New Roman"/>
+          <w:sz w:val="24"/>
+          <w:szCs w:val="24"/>
+        </w:rPr>
+        <w:t xml:space="preserve"> dentro de esta variable tiene que ser del mismo tipo que se ha puesto en el “tipo_a_devolver”. </w:t>
+      </w:r>
+      <w:r>
+        <w:rPr>
+          <w:rFonts w:ascii="Times New Roman" w:hAnsi="Times New Roman" w:cs="Times New Roman"/>
+          <w:sz w:val="24"/>
+          <w:szCs w:val="24"/>
+        </w:rPr>
+        <w:t>También</w:t>
+      </w:r>
+      <w:r>
+        <w:rPr>
+          <w:rFonts w:ascii="Times New Roman" w:hAnsi="Times New Roman" w:cs="Times New Roman"/>
+          <w:sz w:val="24"/>
+          <w:szCs w:val="24"/>
+        </w:rPr>
+        <w:t xml:space="preserve"> la etiqueta </w:t>
+      </w:r>
+      <w:r>
+        <w:rPr>
+          <w:rFonts w:ascii="Times New Roman" w:hAnsi="Times New Roman" w:cs="Times New Roman"/>
+          <w:b/>
+          <w:sz w:val="24"/>
+          <w:szCs w:val="24"/>
+        </w:rPr>
+        <w:t>devuelve</w:t>
+      </w:r>
+      <w:r>
+        <w:rPr>
+          <w:rFonts w:ascii="Times New Roman" w:hAnsi="Times New Roman" w:cs="Times New Roman"/>
+          <w:sz w:val="24"/>
+          <w:szCs w:val="24"/>
+        </w:rPr>
+        <w:t xml:space="preserve"> puede aparecer varias veces en una función como por ejemplo dentro de una sentencia condicional  y al final de una función.  Lo único restrictivo es que si devolvemos un tipo de dato en una función debe haber </w:t>
+      </w:r>
+      <w:r>
+        <w:rPr>
+          <w:rFonts w:ascii="Times New Roman" w:hAnsi="Times New Roman" w:cs="Times New Roman"/>
+          <w:sz w:val="24"/>
+          <w:szCs w:val="24"/>
+        </w:rPr>
+        <w:t xml:space="preserve">alguna sentencia </w:t>
+      </w:r>
+      <w:r>
+        <w:rPr>
+          <w:rFonts w:ascii="Times New Roman" w:hAnsi="Times New Roman" w:cs="Times New Roman"/>
+          <w:b/>
+          <w:sz w:val="24"/>
+          <w:szCs w:val="24"/>
+        </w:rPr>
+        <w:t xml:space="preserve">devuelve </w:t>
+      </w:r>
+      <w:r>
+        <w:rPr>
+          <w:rFonts w:ascii="Times New Roman" w:hAnsi="Times New Roman" w:cs="Times New Roman"/>
+          <w:sz w:val="24"/>
+          <w:szCs w:val="24"/>
+        </w:rPr>
+        <w:t xml:space="preserve">que se ejecute siempre. Por último indicar que si se utiliza la etiqueta </w:t>
+      </w:r>
+      <w:r>
+        <w:rPr>
+          <w:rFonts w:ascii="Times New Roman" w:hAnsi="Times New Roman" w:cs="Times New Roman"/>
+          <w:b/>
+          <w:sz w:val="24"/>
+          <w:szCs w:val="24"/>
+        </w:rPr>
+        <w:t xml:space="preserve">void </w:t>
+      </w:r>
+      <w:r>
+        <w:rPr>
+          <w:rFonts w:ascii="Times New Roman" w:hAnsi="Times New Roman" w:cs="Times New Roman"/>
+          <w:sz w:val="24"/>
+          <w:szCs w:val="24"/>
+        </w:rPr>
+        <w:t xml:space="preserve">la etiqueta </w:t>
+      </w:r>
+      <w:r>
+        <w:rPr>
+          <w:rFonts w:ascii="Times New Roman" w:hAnsi="Times New Roman" w:cs="Times New Roman"/>
+          <w:b/>
+          <w:sz w:val="24"/>
+          <w:szCs w:val="24"/>
+        </w:rPr>
+        <w:t xml:space="preserve">devuelve </w:t>
+      </w:r>
+      <w:r>
+        <w:rPr>
+          <w:rFonts w:ascii="Times New Roman" w:hAnsi="Times New Roman" w:cs="Times New Roman"/>
+          <w:sz w:val="24"/>
+          <w:szCs w:val="24"/>
+        </w:rPr>
+        <w:t xml:space="preserve">se utiliza  para finalizar la ejecución de la función en casos concretos y no es obligatorio utilizarlo. En dicho caso como no vamos a devolver ningún tipo de dato solo se pone </w:t>
+      </w:r>
+      <w:r>
+        <w:rPr>
+          <w:rFonts w:ascii="Times New Roman" w:hAnsi="Times New Roman" w:cs="Times New Roman"/>
+          <w:b/>
+          <w:sz w:val="24"/>
+          <w:szCs w:val="24"/>
+        </w:rPr>
+        <w:t>devuelve</w:t>
+      </w:r>
+      <w:r>
+        <w:rPr>
+          <w:rFonts w:ascii="Times New Roman" w:hAnsi="Times New Roman" w:cs="Times New Roman"/>
+          <w:sz w:val="24"/>
+          <w:szCs w:val="24"/>
+        </w:rPr>
+        <w:t>.</w:t>
+      </w:r>
     </w:p>
     <w:p>
       <w:pPr>
-        <w:jc w:val="both"/>
-      </w:pPr>
-    </w:p>
-    <w:p>
-      <w:pPr>
-        <w:jc w:val="both"/>
-      </w:pPr>
-    </w:p>
-    <w:p>
-      <w:pPr>
-        <w:jc w:val="both"/>
-      </w:pPr>
-    </w:p>
-    <w:p>
-      <w:pPr>
-        <w:jc w:val="both"/>
-      </w:pPr>
-    </w:p>
-    <w:p>
-      <w:pPr>
         <w:spacing w:line="360" w:lineRule="auto"/>
         <w:jc w:val="both"/>
         <w:rPr>
           <w:rFonts w:ascii="Times New Roman" w:hAnsi="Times New Roman" w:cs="Times New Roman"/>
           <w:sz w:val="24"/>
-        </w:rPr>
-      </w:pPr>
-      <w:r>
-        <w:rPr>
-          <w:rFonts w:ascii="Times New Roman" w:hAnsi="Times New Roman" w:cs="Times New Roman"/>
-          <w:sz w:val="24"/>
-        </w:rPr>
-        <w:t xml:space="preserve">    </w:t>
-      </w:r>
-      <w:r>
-        <w:rPr>
-          <w:rFonts w:ascii="Times New Roman" w:hAnsi="Times New Roman" w:cs="Times New Roman"/>
-          <w:sz w:val="24"/>
-        </w:rPr>
-        <w:t xml:space="preserve">Donde identificador es el nombre que define el usuario para la función, TIPO es el tipo de variable que recibe de los </w:t>
-      </w:r>
-      <w:r>
-        <w:rPr>
-          <w:rFonts w:ascii="Times New Roman" w:hAnsi="Times New Roman" w:cs="Times New Roman"/>
-          <w:sz w:val="24"/>
-        </w:rPr>
-        <w:t>definidos anteriormente, SALIDA</w:t>
-      </w:r>
-      <w:r>
-        <w:rPr>
-          <w:rFonts w:ascii="Times New Roman" w:hAnsi="Times New Roman" w:cs="Times New Roman"/>
-          <w:sz w:val="24"/>
-        </w:rPr>
-        <w:t xml:space="preserve"> indica si la variable es de salida (por lo que se está pasando su referencia) o en caso de que la etiqueta “salida” esté ausente se pasa el valor solamente. </w:t>
-      </w:r>
-    </w:p>
-    <w:p>
-      <w:pPr>
-        <w:spacing w:line="360" w:lineRule="auto"/>
-        <w:jc w:val="both"/>
-        <w:rPr>
-          <w:rFonts w:ascii="Times New Roman" w:hAnsi="Times New Roman" w:cs="Times New Roman"/>
-          <w:sz w:val="24"/>
           <w:szCs w:val="24"/>
         </w:rPr>
       </w:pPr>
       <w:r>
-        <w:lastRenderedPageBreak/>
-        <w:t xml:space="preserve">   </w:t>
-      </w:r>
-      <w:r>
         <w:rPr>
           <w:rFonts w:ascii="Times New Roman" w:hAnsi="Times New Roman" w:cs="Times New Roman"/>
           <w:sz w:val="24"/>
           <w:szCs w:val="24"/>
         </w:rPr>
-        <w:t>Tras ello se ejecutan todas las sentencias definidas por el usuario dentro de ese bloque.  Como norma general no se tiene que especificar e</w:t>
-      </w:r>
-      <w:r>
-        <w:rPr>
-          <w:rFonts w:ascii="Times New Roman" w:hAnsi="Times New Roman" w:cs="Times New Roman"/>
+        <w:t xml:space="preserve">   La función de </w:t>
+      </w:r>
+      <w:r>
+        <w:rPr>
+          <w:rFonts w:ascii="Times New Roman" w:hAnsi="Times New Roman" w:cs="Times New Roman"/>
+          <w:b/>
           <w:sz w:val="24"/>
           <w:szCs w:val="24"/>
         </w:rPr>
-        <w:t>l tipo de la variable devuelta, siendo esta opcional y pudiendo devolver tantas variables como queramos.</w:t>
-      </w:r>
-    </w:p>
-    <w:p>
-      <w:pPr>
-        <w:spacing w:line="360" w:lineRule="auto"/>
-        <w:jc w:val="both"/>
+        <w:t>inicio</w:t>
+      </w:r>
+      <w:r>
         <w:rPr>
           <w:rFonts w:ascii="Times New Roman" w:hAnsi="Times New Roman" w:cs="Times New Roman"/>
           <w:sz w:val="24"/>
           <w:szCs w:val="24"/>
         </w:rPr>
-      </w:pPr>
-      <w:r>
-        <w:rPr>
-          <w:rFonts w:ascii="Times New Roman" w:hAnsi="Times New Roman" w:cs="Times New Roman"/>
-          <w:sz w:val="24"/>
-          <w:szCs w:val="24"/>
-        </w:rPr>
-        <w:t xml:space="preserve">   La función de inicio está definida de la siguiente forma:</w:t>
+        <w:t xml:space="preserve"> está definida de la siguiente forma:</w:t>
       </w:r>
     </w:p>
     <w:p>
@@ -8509,16 +9537,16 @@
         <mc:AlternateContent>
           <mc:Choice Requires="wps">
             <w:drawing>
-              <wp:anchor distT="45720" distB="45720" distL="114300" distR="114300" simplePos="0" relativeHeight="251659776" behindDoc="0" locked="0" layoutInCell="1" allowOverlap="1" wp14:anchorId="776CFB42" wp14:editId="2AF01B6C">
+              <wp:anchor distT="45720" distB="45720" distL="114300" distR="114300" simplePos="0" relativeHeight="251659776" behindDoc="0" locked="0" layoutInCell="1" allowOverlap="1" wp14:anchorId="3B1419E7" wp14:editId="0D327A1A">
                 <wp:simplePos x="0" y="0"/>
                 <wp:positionH relativeFrom="column">
-                  <wp:posOffset>1615440</wp:posOffset>
+                  <wp:posOffset>1173480</wp:posOffset>
                 </wp:positionH>
                 <wp:positionV relativeFrom="paragraph">
-                  <wp:posOffset>147320</wp:posOffset>
+                  <wp:posOffset>77470</wp:posOffset>
                 </wp:positionV>
-                <wp:extent cx="2438400" cy="1404620"/>
-                <wp:effectExtent l="0" t="0" r="19050" b="14605"/>
+                <wp:extent cx="3411855" cy="1115695"/>
+                <wp:effectExtent l="0" t="0" r="17145" b="27305"/>
                 <wp:wrapSquare wrapText="bothSides"/>
                 <wp:docPr id="15" name="Cuadro de texto 2"/>
                 <wp:cNvGraphicFramePr>
@@ -8533,7 +9561,7 @@
                       <wps:spPr bwMode="auto">
                         <a:xfrm>
                           <a:off x="0" y="0"/>
-                          <a:ext cx="2438400" cy="1404620"/>
+                          <a:ext cx="3411855" cy="1115695"/>
                         </a:xfrm>
                         <a:prstGeom prst="rect">
                           <a:avLst/>
@@ -8560,47 +9588,211 @@
                       <wps:txbx>
                         <w:txbxContent>
                           <w:p>
+                            <w:pPr>
+                              <w:rPr>
+                                <w:rFonts w:ascii="Times New Roman" w:hAnsi="Times New Roman" w:cs="Times New Roman"/>
+                                <w:sz w:val="24"/>
+                              </w:rPr>
+                            </w:pPr>
                             <w:proofErr w:type="spellStart"/>
-                            <w:proofErr w:type="gramStart"/>
-                            <w:r>
+                            <w:r>
+                              <w:rPr>
+                                <w:rFonts w:ascii="Times New Roman" w:hAnsi="Times New Roman" w:cs="Times New Roman"/>
+                                <w:sz w:val="24"/>
+                              </w:rPr>
                               <w:t>func</w:t>
                             </w:r>
                             <w:proofErr w:type="spellEnd"/>
-                            <w:proofErr w:type="gramEnd"/>
-                            <w:r>
-                              <w:t xml:space="preserve"> inicio(VECTOR </w:t>
+                            <w:r>
+                              <w:rPr>
+                                <w:rFonts w:ascii="Times New Roman" w:hAnsi="Times New Roman" w:cs="Times New Roman"/>
+                                <w:sz w:val="24"/>
+                              </w:rPr>
+                              <w:t xml:space="preserve"> </w:t>
+                            </w:r>
+                            <w:r>
+                              <w:rPr>
+                                <w:rFonts w:ascii="Times New Roman" w:hAnsi="Times New Roman" w:cs="Times New Roman"/>
+                                <w:sz w:val="24"/>
+                              </w:rPr>
+                              <w:t xml:space="preserve"> </w:t>
                             </w:r>
                             <w:proofErr w:type="spellStart"/>
                             <w:r>
-                              <w:t>letras_del_comando</w:t>
+                              <w:rPr>
+                                <w:rFonts w:ascii="Times New Roman" w:hAnsi="Times New Roman" w:cs="Times New Roman"/>
+                                <w:b/>
+                                <w:sz w:val="24"/>
+                              </w:rPr>
+                              <w:t>void</w:t>
                             </w:r>
                             <w:proofErr w:type="spellEnd"/>
                             <w:r>
+                              <w:rPr>
+                                <w:rFonts w:ascii="Times New Roman" w:hAnsi="Times New Roman" w:cs="Times New Roman"/>
+                                <w:b/>
+                                <w:sz w:val="24"/>
+                              </w:rPr>
+                              <w:t xml:space="preserve"> </w:t>
+                            </w:r>
+                            <w:r>
+                              <w:rPr>
+                                <w:rFonts w:ascii="Times New Roman" w:hAnsi="Times New Roman" w:cs="Times New Roman"/>
+                                <w:b/>
+                                <w:sz w:val="24"/>
+                              </w:rPr>
+                              <w:t>inicio</w:t>
+                            </w:r>
+                            <w:r>
+                              <w:rPr>
+                                <w:rFonts w:ascii="Times New Roman" w:hAnsi="Times New Roman" w:cs="Times New Roman"/>
+                                <w:sz w:val="24"/>
+                              </w:rPr>
+                              <w:t>(</w:t>
+                            </w:r>
+                            <w:r>
+                              <w:rPr>
+                                <w:rFonts w:ascii="Times New Roman" w:hAnsi="Times New Roman" w:cs="Times New Roman"/>
+                                <w:b/>
+                                <w:sz w:val="24"/>
+                              </w:rPr>
+                              <w:t>VECTOR</w:t>
+                            </w:r>
+                            <w:r>
+                              <w:rPr>
+                                <w:rFonts w:ascii="Times New Roman" w:hAnsi="Times New Roman" w:cs="Times New Roman"/>
+                                <w:sz w:val="24"/>
+                              </w:rPr>
+                              <w:t xml:space="preserve"> </w:t>
+                            </w:r>
+                            <w:proofErr w:type="spellStart"/>
+                            <w:r>
+                              <w:rPr>
+                                <w:rFonts w:ascii="Times New Roman" w:hAnsi="Times New Roman" w:cs="Times New Roman"/>
+                                <w:sz w:val="24"/>
+                              </w:rPr>
+                              <w:t>l</w:t>
+                            </w:r>
+                            <w:r>
+                              <w:rPr>
+                                <w:rFonts w:ascii="Times New Roman" w:hAnsi="Times New Roman" w:cs="Times New Roman"/>
+                                <w:sz w:val="24"/>
+                              </w:rPr>
+                              <w:t>etras_del_comando</w:t>
+                            </w:r>
+                            <w:proofErr w:type="spellEnd"/>
+                            <w:r>
+                              <w:rPr>
+                                <w:rFonts w:ascii="Times New Roman" w:hAnsi="Times New Roman" w:cs="Times New Roman"/>
+                                <w:sz w:val="24"/>
+                              </w:rPr>
                               <w:t>){</w:t>
                             </w:r>
                           </w:p>
                           <w:p>
-                            <w:r>
+                            <w:pPr>
+                              <w:rPr>
+                                <w:rFonts w:ascii="Times New Roman" w:hAnsi="Times New Roman" w:cs="Times New Roman"/>
+                                <w:sz w:val="24"/>
+                              </w:rPr>
+                            </w:pPr>
+                            <w:r>
+                              <w:rPr>
+                                <w:rFonts w:ascii="Times New Roman" w:hAnsi="Times New Roman" w:cs="Times New Roman"/>
+                                <w:sz w:val="24"/>
+                              </w:rPr>
                               <w:t xml:space="preserve">    </w:t>
                             </w:r>
                             <w:proofErr w:type="gramStart"/>
                             <w:r>
+                              <w:rPr>
+                                <w:rFonts w:ascii="Times New Roman" w:hAnsi="Times New Roman" w:cs="Times New Roman"/>
+                                <w:sz w:val="24"/>
+                              </w:rPr>
                               <w:t>sentencias</w:t>
                             </w:r>
                             <w:proofErr w:type="gramEnd"/>
                             <w:r>
+                              <w:rPr>
+                                <w:rFonts w:ascii="Times New Roman" w:hAnsi="Times New Roman" w:cs="Times New Roman"/>
+                                <w:sz w:val="24"/>
+                              </w:rPr>
                               <w:t>;</w:t>
                             </w:r>
                           </w:p>
                           <w:p>
-                            <w:r>
+                            <w:pPr>
+                              <w:rPr>
+                                <w:rFonts w:ascii="Times New Roman" w:hAnsi="Times New Roman" w:cs="Times New Roman"/>
+                                <w:sz w:val="24"/>
+                              </w:rPr>
+                            </w:pPr>
+                            <w:r>
+                              <w:rPr>
+                                <w:rFonts w:ascii="Times New Roman" w:hAnsi="Times New Roman" w:cs="Times New Roman"/>
+                                <w:sz w:val="24"/>
+                              </w:rPr>
+                              <w:t xml:space="preserve">    </w:t>
+                            </w:r>
+                            <w:r>
+                              <w:rPr>
+                                <w:rFonts w:ascii="Andalus" w:hAnsi="Andalus" w:cs="Andalus"/>
+                                <w:b/>
+                              </w:rPr>
+                              <w:t>[</w:t>
+                            </w:r>
+                            <w:proofErr w:type="gramStart"/>
+                            <w:r>
+                              <w:rPr>
+                                <w:rFonts w:ascii="Times New Roman" w:hAnsi="Times New Roman" w:cs="Times New Roman"/>
+                                <w:b/>
+                                <w:sz w:val="24"/>
+                              </w:rPr>
+                              <w:t>devuelve</w:t>
+                            </w:r>
+                            <w:proofErr w:type="gramEnd"/>
+                            <w:r>
+                              <w:rPr>
+                                <w:rFonts w:ascii="Andalus" w:hAnsi="Andalus" w:cs="Andalus"/>
+                                <w:b/>
+                              </w:rPr>
+                              <w:t>]</w:t>
+                            </w:r>
+                            <w:r>
+                              <w:rPr>
+                                <w:rFonts w:ascii="Times New Roman" w:hAnsi="Times New Roman" w:cs="Times New Roman"/>
+                                <w:sz w:val="24"/>
+                              </w:rPr>
+                              <w:t>;</w:t>
+                            </w:r>
+                          </w:p>
+                          <w:p>
+                            <w:pPr>
+                              <w:rPr>
+                                <w:rFonts w:ascii="Times New Roman" w:hAnsi="Times New Roman" w:cs="Times New Roman"/>
+                                <w:sz w:val="24"/>
+                              </w:rPr>
+                            </w:pPr>
+                          </w:p>
+                          <w:p>
+                            <w:pPr>
+                              <w:rPr>
+                                <w:rFonts w:ascii="Times New Roman" w:hAnsi="Times New Roman" w:cs="Times New Roman"/>
+                                <w:sz w:val="24"/>
+                              </w:rPr>
+                            </w:pPr>
+                            <w:r>
+                              <w:rPr>
+                                <w:rFonts w:ascii="Times New Roman" w:hAnsi="Times New Roman" w:cs="Times New Roman"/>
+                                <w:sz w:val="24"/>
+                              </w:rPr>
                               <w:t>}</w:t>
                             </w:r>
                           </w:p>
                         </w:txbxContent>
                       </wps:txbx>
                       <wps:bodyPr rot="0" vert="horz" wrap="square" lIns="91440" tIns="45720" rIns="91440" bIns="45720" anchor="t" anchorCtr="0">
-                        <a:spAutoFit/>
+                        <a:noAutofit/>
                       </wps:bodyPr>
                     </wps:wsp>
                   </a:graphicData>
@@ -8609,51 +9801,205 @@
                   <wp14:pctWidth>0</wp14:pctWidth>
                 </wp14:sizeRelH>
                 <wp14:sizeRelV relativeFrom="margin">
-                  <wp14:pctHeight>20000</wp14:pctHeight>
+                  <wp14:pctHeight>0</wp14:pctHeight>
                 </wp14:sizeRelV>
               </wp:anchor>
             </w:drawing>
           </mc:Choice>
           <mc:Fallback>
             <w:pict>
-              <v:shape id="_x0000_s1035" type="#_x0000_t202" style="position:absolute;left:0;text-align:left;margin-left:127.2pt;margin-top:11.6pt;width:192pt;height:110.6pt;z-index:251659776;visibility:visible;mso-wrap-style:square;mso-width-percent:0;mso-height-percent:200;mso-wrap-distance-left:9pt;mso-wrap-distance-top:3.6pt;mso-wrap-distance-right:9pt;mso-wrap-distance-bottom:3.6pt;mso-position-horizontal:absolute;mso-position-horizontal-relative:text;mso-position-vertical:absolute;mso-position-vertical-relative:text;mso-width-percent:0;mso-height-percent:200;mso-width-relative:margin;mso-height-relative:margin;v-text-anchor:top" o:gfxdata="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" fillcolor="white [3201]" strokecolor="#4bacc6 [3208]" strokeweight="2pt">
-                <v:textbox style="mso-fit-shape-to-text:t">
+              <v:shape id="_x0000_s1035" type="#_x0000_t202" style="position:absolute;left:0;text-align:left;margin-left:92.4pt;margin-top:6.1pt;width:268.65pt;height:87.85pt;z-index:251659776;visibility:visible;mso-wrap-style:square;mso-width-percent:0;mso-height-percent:0;mso-wrap-distance-left:9pt;mso-wrap-distance-top:3.6pt;mso-wrap-distance-right:9pt;mso-wrap-distance-bottom:3.6pt;mso-position-horizontal:absolute;mso-position-horizontal-relative:text;mso-position-vertical:absolute;mso-position-vertical-relative:text;mso-width-percent:0;mso-height-percent:0;mso-width-relative:margin;mso-height-relative:margin;v-text-anchor:top" o:gfxdata="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" fillcolor="white [3201]" strokecolor="#4bacc6 [3208]" strokeweight="2pt">
+                <v:textbox>
                   <w:txbxContent>
                     <w:p>
+                      <w:pPr>
+                        <w:rPr>
+                          <w:rFonts w:ascii="Times New Roman" w:hAnsi="Times New Roman" w:cs="Times New Roman"/>
+                          <w:sz w:val="24"/>
+                        </w:rPr>
+                      </w:pPr>
+                      <w:r>
+                        <w:rPr>
+                          <w:rFonts w:ascii="Times New Roman" w:hAnsi="Times New Roman" w:cs="Times New Roman"/>
+                          <w:sz w:val="24"/>
+                        </w:rPr>
+                        <w:t>func</w:t>
+                      </w:r>
+                      <w:r>
+                        <w:rPr>
+                          <w:rFonts w:ascii="Times New Roman" w:hAnsi="Times New Roman" w:cs="Times New Roman"/>
+                          <w:sz w:val="24"/>
+                        </w:rPr>
+                        <w:t xml:space="preserve"> </w:t>
+                      </w:r>
+                      <w:r>
+                        <w:rPr>
+                          <w:rFonts w:ascii="Times New Roman" w:hAnsi="Times New Roman" w:cs="Times New Roman"/>
+                          <w:sz w:val="24"/>
+                        </w:rPr>
+                        <w:t xml:space="preserve"> </w:t>
+                      </w:r>
+                      <w:r>
+                        <w:rPr>
+                          <w:rFonts w:ascii="Times New Roman" w:hAnsi="Times New Roman" w:cs="Times New Roman"/>
+                          <w:b/>
+                          <w:sz w:val="24"/>
+                        </w:rPr>
+                        <w:t xml:space="preserve">void </w:t>
+                      </w:r>
+                      <w:bookmarkStart w:id="1" w:name="_GoBack"/>
+                      <w:bookmarkEnd w:id="1"/>
+                      <w:r>
+                        <w:rPr>
+                          <w:rFonts w:ascii="Times New Roman" w:hAnsi="Times New Roman" w:cs="Times New Roman"/>
+                          <w:b/>
+                          <w:sz w:val="24"/>
+                        </w:rPr>
+                        <w:t>inicio</w:t>
+                      </w:r>
+                      <w:r>
+                        <w:rPr>
+                          <w:rFonts w:ascii="Times New Roman" w:hAnsi="Times New Roman" w:cs="Times New Roman"/>
+                          <w:sz w:val="24"/>
+                        </w:rPr>
+                        <w:t>(</w:t>
+                      </w:r>
+                      <w:r>
+                        <w:rPr>
+                          <w:rFonts w:ascii="Times New Roman" w:hAnsi="Times New Roman" w:cs="Times New Roman"/>
+                          <w:b/>
+                          <w:sz w:val="24"/>
+                        </w:rPr>
+                        <w:t>VECTOR</w:t>
+                      </w:r>
+                      <w:r>
+                        <w:rPr>
+                          <w:rFonts w:ascii="Times New Roman" w:hAnsi="Times New Roman" w:cs="Times New Roman"/>
+                          <w:sz w:val="24"/>
+                        </w:rPr>
+                        <w:t xml:space="preserve"> </w:t>
+                      </w:r>
                       <w:proofErr w:type="spellStart"/>
-                      <w:proofErr w:type="gramStart"/>
-                      <w:r>
-                        <w:t>func</w:t>
+                      <w:r>
+                        <w:rPr>
+                          <w:rFonts w:ascii="Times New Roman" w:hAnsi="Times New Roman" w:cs="Times New Roman"/>
+                          <w:sz w:val="24"/>
+                        </w:rPr>
+                        <w:t>l</w:t>
+                      </w:r>
+                      <w:r>
+                        <w:rPr>
+                          <w:rFonts w:ascii="Times New Roman" w:hAnsi="Times New Roman" w:cs="Times New Roman"/>
+                          <w:sz w:val="24"/>
+                        </w:rPr>
+                        <w:t>etras_del_comando</w:t>
                       </w:r>
                       <w:proofErr w:type="spellEnd"/>
-                      <w:proofErr w:type="gramEnd"/>
-                      <w:r>
-                        <w:t xml:space="preserve"> inicio(VECTOR </w:t>
-                      </w:r>
-                      <w:proofErr w:type="spellStart"/>
-                      <w:r>
-                        <w:t>letras_del_comando</w:t>
-                      </w:r>
-                      <w:proofErr w:type="spellEnd"/>
-                      <w:r>
+                      <w:r>
+                        <w:rPr>
+                          <w:rFonts w:ascii="Times New Roman" w:hAnsi="Times New Roman" w:cs="Times New Roman"/>
+                          <w:sz w:val="24"/>
+                        </w:rPr>
                         <w:t>){</w:t>
                       </w:r>
                     </w:p>
                     <w:p>
-                      <w:r>
+                      <w:pPr>
+                        <w:rPr>
+                          <w:rFonts w:ascii="Times New Roman" w:hAnsi="Times New Roman" w:cs="Times New Roman"/>
+                          <w:sz w:val="24"/>
+                        </w:rPr>
+                      </w:pPr>
+                      <w:r>
+                        <w:rPr>
+                          <w:rFonts w:ascii="Times New Roman" w:hAnsi="Times New Roman" w:cs="Times New Roman"/>
+                          <w:sz w:val="24"/>
+                        </w:rPr>
                         <w:t xml:space="preserve">    </w:t>
                       </w:r>
                       <w:proofErr w:type="gramStart"/>
                       <w:r>
+                        <w:rPr>
+                          <w:rFonts w:ascii="Times New Roman" w:hAnsi="Times New Roman" w:cs="Times New Roman"/>
+                          <w:sz w:val="24"/>
+                        </w:rPr>
                         <w:t>sentencias</w:t>
                       </w:r>
                       <w:proofErr w:type="gramEnd"/>
                       <w:r>
+                        <w:rPr>
+                          <w:rFonts w:ascii="Times New Roman" w:hAnsi="Times New Roman" w:cs="Times New Roman"/>
+                          <w:sz w:val="24"/>
+                        </w:rPr>
                         <w:t>;</w:t>
                       </w:r>
                     </w:p>
                     <w:p>
-                      <w:r>
+                      <w:pPr>
+                        <w:rPr>
+                          <w:rFonts w:ascii="Times New Roman" w:hAnsi="Times New Roman" w:cs="Times New Roman"/>
+                          <w:sz w:val="24"/>
+                        </w:rPr>
+                      </w:pPr>
+                      <w:r>
+                        <w:rPr>
+                          <w:rFonts w:ascii="Times New Roman" w:hAnsi="Times New Roman" w:cs="Times New Roman"/>
+                          <w:sz w:val="24"/>
+                        </w:rPr>
+                        <w:t xml:space="preserve">    </w:t>
+                      </w:r>
+                      <w:r>
+                        <w:rPr>
+                          <w:rFonts w:ascii="Andalus" w:hAnsi="Andalus" w:cs="Andalus"/>
+                          <w:b/>
+                        </w:rPr>
+                        <w:t>[</w:t>
+                      </w:r>
+                      <w:proofErr w:type="gramStart"/>
+                      <w:r>
+                        <w:rPr>
+                          <w:rFonts w:ascii="Times New Roman" w:hAnsi="Times New Roman" w:cs="Times New Roman"/>
+                          <w:b/>
+                          <w:sz w:val="24"/>
+                        </w:rPr>
+                        <w:t>devuelve</w:t>
+                      </w:r>
+                      <w:proofErr w:type="gramEnd"/>
+                      <w:r>
+                        <w:rPr>
+                          <w:rFonts w:ascii="Andalus" w:hAnsi="Andalus" w:cs="Andalus"/>
+                          <w:b/>
+                        </w:rPr>
+                        <w:t>]</w:t>
+                      </w:r>
+                      <w:r>
+                        <w:rPr>
+                          <w:rFonts w:ascii="Times New Roman" w:hAnsi="Times New Roman" w:cs="Times New Roman"/>
+                          <w:sz w:val="24"/>
+                        </w:rPr>
+                        <w:t>;</w:t>
+                      </w:r>
+                    </w:p>
+                    <w:p>
+                      <w:pPr>
+                        <w:rPr>
+                          <w:rFonts w:ascii="Times New Roman" w:hAnsi="Times New Roman" w:cs="Times New Roman"/>
+                          <w:sz w:val="24"/>
+                        </w:rPr>
+                      </w:pPr>
+                    </w:p>
+                    <w:p>
+                      <w:pPr>
+                        <w:rPr>
+                          <w:rFonts w:ascii="Times New Roman" w:hAnsi="Times New Roman" w:cs="Times New Roman"/>
+                          <w:sz w:val="24"/>
+                        </w:rPr>
+                      </w:pPr>
+                      <w:r>
+                        <w:rPr>
+                          <w:rFonts w:ascii="Times New Roman" w:hAnsi="Times New Roman" w:cs="Times New Roman"/>
+                          <w:sz w:val="24"/>
+                        </w:rPr>
                         <w:t>}</w:t>
                       </w:r>
                     </w:p>
@@ -8679,26 +10025,79 @@
     <w:p>
       <w:pPr>
         <w:jc w:val="both"/>
-      </w:pPr>
+        <w:rPr>
+          <w:rFonts w:ascii="Times New Roman" w:hAnsi="Times New Roman" w:cs="Times New Roman"/>
+          <w:sz w:val="24"/>
+        </w:rPr>
+      </w:pPr>
+      <w:r>
+        <w:t xml:space="preserve"> </w:t>
+      </w:r>
     </w:p>
     <w:p>
       <w:pPr>
+        <w:spacing w:before="240" w:line="360" w:lineRule="auto"/>
         <w:jc w:val="both"/>
-      </w:pPr>
+        <w:rPr>
+          <w:rFonts w:ascii="Times New Roman" w:hAnsi="Times New Roman" w:cs="Times New Roman"/>
+          <w:sz w:val="24"/>
+        </w:rPr>
+      </w:pPr>
+      <w:r>
+        <w:rPr>
+          <w:rFonts w:ascii="Times New Roman" w:hAnsi="Times New Roman" w:cs="Times New Roman"/>
+          <w:sz w:val="24"/>
+        </w:rPr>
+        <w:t xml:space="preserve">  La</w:t>
+      </w:r>
+      <w:r>
+        <w:rPr>
+          <w:rFonts w:ascii="Times New Roman" w:hAnsi="Times New Roman" w:cs="Times New Roman"/>
+          <w:sz w:val="24"/>
+        </w:rPr>
+        <w:t xml:space="preserve"> peculiaridad de esta función es que no devuelve ningún tipo de dato</w:t>
+      </w:r>
+      <w:r>
+        <w:rPr>
+          <w:rFonts w:ascii="Times New Roman" w:hAnsi="Times New Roman" w:cs="Times New Roman"/>
+          <w:sz w:val="24"/>
+        </w:rPr>
+        <w:t>, y que recibe por parámetros todos los caracteres de la línea de comandos, debe ser el usuario quien controle donde termina cada  uno de los parámetros que se le pasan y de pasarlo al tipo de datos adecuado.</w:t>
+      </w:r>
     </w:p>
     <w:p>
       <w:pPr>
-        <w:jc w:val="both"/>
-      </w:pPr>
+        <w:pStyle w:val="Citadestacada"/>
+        <w:rPr>
+          <w:i w:val="0"/>
+        </w:rPr>
+      </w:pPr>
+      <w:r>
+        <w:rPr>
+          <w:i w:val="0"/>
+        </w:rPr>
+        <w:t>ENTRADA-SALIDA</w:t>
+      </w:r>
     </w:p>
     <w:p>
       <w:pPr>
+        <w:spacing w:line="360" w:lineRule="auto"/>
         <w:jc w:val="both"/>
         <w:rPr>
           <w:rFonts w:ascii="Times New Roman" w:hAnsi="Times New Roman" w:cs="Times New Roman"/>
           <w:sz w:val="24"/>
         </w:rPr>
       </w:pPr>
+      <w:r>
+        <w:t xml:space="preserve">    </w:t>
+      </w:r>
+      <w:r>
+        <w:rPr>
+          <w:rFonts w:ascii="Times New Roman" w:hAnsi="Times New Roman" w:cs="Times New Roman"/>
+          <w:sz w:val="24"/>
+        </w:rPr>
+        <w:t>En Ñ existen las palabras reservadas “lee” y “escribe” que corresponden a artilugios del lenguaje de programación que permiten leer de teclado y escribir en pantalla.</w:t>
+      </w:r>
     </w:p>
     <w:p>
       <w:pPr>
@@ -8714,7 +10113,21 @@
           <w:rFonts w:ascii="Times New Roman" w:hAnsi="Times New Roman" w:cs="Times New Roman"/>
           <w:sz w:val="24"/>
         </w:rPr>
-        <w:t xml:space="preserve">  Las peculiaridades de esta función son que no devuelve nada, y que recibe por parámetros todos los caracteres de la línea de comandos, debe ser el usuario quien controle donde termina cada  uno de los parámetros que se le pasan y de pasarlo al tipo de datos adecuado.</w:t>
+        <w:t xml:space="preserve">  “L</w:t>
+      </w:r>
+      <w:r>
+        <w:rPr>
+          <w:rFonts w:ascii="Times New Roman" w:hAnsi="Times New Roman" w:cs="Times New Roman"/>
+          <w:sz w:val="24"/>
+        </w:rPr>
+        <w:t>ee” al igual que el VECTOR de entrada a la función “inicio” devuelve un vector de caracteres que el usuario debe interpretar.</w:t>
+      </w:r>
+      <w:r>
+        <w:rPr>
+          <w:rFonts w:ascii="Times New Roman" w:hAnsi="Times New Roman" w:cs="Times New Roman"/>
+          <w:sz w:val="24"/>
+        </w:rPr>
+        <w:t xml:space="preserve"> Mientras que “escribe” se encargará de averiguar el tipo de datos recibe para realizar la llamada al sistema que representa correctamente el dato.</w:t>
       </w:r>
     </w:p>
     <w:p>
@@ -8728,7 +10141,8 @@
         <w:rPr>
           <w:i w:val="0"/>
         </w:rPr>
-        <w:t>ENTRADA-SALIDA</w:t>
+        <w:lastRenderedPageBreak/>
+        <w:t>PROGRAMAS DE PRUEBA</w:t>
       </w:r>
     </w:p>
     <w:p>
@@ -8741,6 +10155,10 @@
         </w:rPr>
       </w:pPr>
       <w:r>
+        <w:rPr>
+          <w:rFonts w:ascii="Times New Roman" w:hAnsi="Times New Roman" w:cs="Times New Roman"/>
+          <w:sz w:val="24"/>
+        </w:rPr>
         <w:t xml:space="preserve">    </w:t>
       </w:r>
       <w:r>
@@ -8748,39 +10166,1018 @@
           <w:rFonts w:ascii="Times New Roman" w:hAnsi="Times New Roman" w:cs="Times New Roman"/>
           <w:sz w:val="24"/>
         </w:rPr>
-        <w:t>En Ñ existen las palabras reservadas “lee” y “escribe” que corresponden a artilugios del lenguaje de programación que permiten leer de teclado y escribir en pantalla.</w:t>
+        <w:t xml:space="preserve">En este apartado expondremos una serie de programas de prueba con el objetivo de entender el lenguaje Ñ a la perfección. Además realizaremos </w:t>
+      </w:r>
+      <w:proofErr w:type="gramStart"/>
+      <w:r>
+        <w:rPr>
+          <w:rFonts w:ascii="Times New Roman" w:hAnsi="Times New Roman" w:cs="Times New Roman"/>
+          <w:sz w:val="24"/>
+        </w:rPr>
+        <w:t>una</w:t>
+      </w:r>
+      <w:proofErr w:type="gramEnd"/>
+      <w:r>
+        <w:rPr>
+          <w:rFonts w:ascii="Times New Roman" w:hAnsi="Times New Roman" w:cs="Times New Roman"/>
+          <w:sz w:val="24"/>
+        </w:rPr>
+        <w:t xml:space="preserve"> micro aplicación en lenguaje Java y la “traduciremos” al lenguaje Ñ.</w:t>
       </w:r>
     </w:p>
     <w:p>
       <w:pPr>
+        <w:pStyle w:val="Citadestacada"/>
+        <w:rPr>
+          <w:i w:val="0"/>
+        </w:rPr>
+      </w:pPr>
+      <w:r>
+        <w:rPr>
+          <w:i w:val="0"/>
+        </w:rPr>
+        <w:t>PROGRAMAS DE SENTENCIAS CONDICIONALES</w:t>
+      </w:r>
+    </w:p>
+    <w:p>
+      <w:pPr>
         <w:spacing w:line="360" w:lineRule="auto"/>
         <w:jc w:val="both"/>
         <w:rPr>
           <w:rFonts w:ascii="Times New Roman" w:hAnsi="Times New Roman" w:cs="Times New Roman"/>
-          <w:sz w:val="24"/>
-        </w:rPr>
-      </w:pPr>
-      <w:r>
-        <w:rPr>
-          <w:rFonts w:ascii="Times New Roman" w:hAnsi="Times New Roman" w:cs="Times New Roman"/>
-          <w:sz w:val="24"/>
-        </w:rPr>
-        <w:t xml:space="preserve">  “L</w:t>
-      </w:r>
-      <w:r>
-        <w:rPr>
-          <w:rFonts w:ascii="Times New Roman" w:hAnsi="Times New Roman" w:cs="Times New Roman"/>
-          <w:sz w:val="24"/>
-        </w:rPr>
-        <w:t>ee” al igual que el VECTOR de entrada a la función “inicio” devuelve un vector de caracteres que el usuario debe interpretar.</w:t>
-      </w:r>
-      <w:r>
-        <w:rPr>
-          <w:rFonts w:ascii="Times New Roman" w:hAnsi="Times New Roman" w:cs="Times New Roman"/>
-          <w:sz w:val="24"/>
-        </w:rPr>
-        <w:t xml:space="preserve"> Mientras que “escribe” se encargará de averiguar el tipo de datos recibe para realizar la llamada al sistema que representa correctamente el dato.</w:t>
-      </w:r>
+          <w:noProof/>
+          <w:sz w:val="24"/>
+          <w:lang w:eastAsia="es-ES"/>
+        </w:rPr>
+      </w:pPr>
+      <w:r>
+        <w:rPr>
+          <w:rFonts w:ascii="Times New Roman" w:hAnsi="Times New Roman" w:cs="Times New Roman"/>
+          <w:noProof/>
+          <w:sz w:val="24"/>
+          <w:lang w:eastAsia="es-ES"/>
+        </w:rPr>
+        <w:t xml:space="preserve">      </w:t>
+      </w:r>
+      <w:r>
+        <w:rPr>
+          <w:rFonts w:ascii="Times New Roman" w:hAnsi="Times New Roman" w:cs="Times New Roman"/>
+          <w:noProof/>
+          <w:sz w:val="24"/>
+          <w:lang w:eastAsia="es-ES"/>
+        </w:rPr>
+        <w:t>En este primer de programa de sentencias condicionales veremos cuando se ejecuta el bloque se sentencias dentro del si o las del sino en el caso de que hubiera.</w:t>
+      </w:r>
+    </w:p>
+    <w:p>
+      <w:pPr>
+        <w:spacing w:line="360" w:lineRule="auto"/>
+        <w:jc w:val="center"/>
+        <w:rPr>
+          <w:rFonts w:ascii="Times New Roman" w:hAnsi="Times New Roman" w:cs="Times New Roman"/>
+          <w:sz w:val="24"/>
+        </w:rPr>
+      </w:pPr>
+      <w:r>
+        <w:rPr>
+          <w:rFonts w:ascii="Times New Roman" w:hAnsi="Times New Roman" w:cs="Times New Roman"/>
+          <w:noProof/>
+          <w:sz w:val="24"/>
+          <w:lang w:eastAsia="es-ES"/>
+        </w:rPr>
+        <mc:AlternateContent>
+          <mc:Choice Requires="wps">
+            <w:drawing>
+              <wp:anchor distT="0" distB="0" distL="114300" distR="114300" simplePos="0" relativeHeight="251671552" behindDoc="0" locked="0" layoutInCell="1" allowOverlap="1" wp14:anchorId="04CAA1F1" wp14:editId="6CB3604E">
+                <wp:simplePos x="0" y="0"/>
+                <wp:positionH relativeFrom="column">
+                  <wp:posOffset>1205865</wp:posOffset>
+                </wp:positionH>
+                <wp:positionV relativeFrom="paragraph">
+                  <wp:posOffset>23702</wp:posOffset>
+                </wp:positionV>
+                <wp:extent cx="3700130" cy="2488018"/>
+                <wp:effectExtent l="0" t="0" r="15240" b="26670"/>
+                <wp:wrapNone/>
+                <wp:docPr id="6" name="6 Rectángulo"/>
+                <wp:cNvGraphicFramePr/>
+                <a:graphic xmlns:a="http://schemas.openxmlformats.org/drawingml/2006/main">
+                  <a:graphicData uri="http://schemas.microsoft.com/office/word/2010/wordprocessingShape">
+                    <wps:wsp>
+                      <wps:cNvSpPr/>
+                      <wps:spPr>
+                        <a:xfrm>
+                          <a:off x="0" y="0"/>
+                          <a:ext cx="3700130" cy="2488018"/>
+                        </a:xfrm>
+                        <a:prstGeom prst="rect">
+                          <a:avLst/>
+                        </a:prstGeom>
+                        <a:solidFill>
+                          <a:sysClr val="window" lastClr="FFFFFF"/>
+                        </a:solidFill>
+                        <a:ln w="25400" cap="flat" cmpd="sng" algn="ctr">
+                          <a:solidFill>
+                            <a:srgbClr val="4BACC6"/>
+                          </a:solidFill>
+                          <a:prstDash val="solid"/>
+                        </a:ln>
+                        <a:effectLst/>
+                      </wps:spPr>
+                      <wps:txbx>
+                        <w:txbxContent>
+                          <w:p>
+                            <w:pPr>
+                              <w:rPr>
+                                <w:rFonts w:ascii="Times New Roman" w:hAnsi="Times New Roman" w:cs="Times New Roman"/>
+                                <w:sz w:val="24"/>
+                              </w:rPr>
+                            </w:pPr>
+                            <w:r>
+                              <w:rPr>
+                                <w:rFonts w:ascii="Times New Roman" w:hAnsi="Times New Roman" w:cs="Times New Roman"/>
+                                <w:b/>
+                                <w:sz w:val="24"/>
+                                <w:szCs w:val="24"/>
+                              </w:rPr>
+                              <w:t xml:space="preserve"> </w:t>
+                            </w:r>
+                            <w:proofErr w:type="spellStart"/>
+                            <w:proofErr w:type="gramStart"/>
+                            <w:r>
+                              <w:rPr>
+                                <w:rFonts w:ascii="Times New Roman" w:hAnsi="Times New Roman" w:cs="Times New Roman"/>
+                                <w:sz w:val="24"/>
+                              </w:rPr>
+                              <w:t>func</w:t>
+                            </w:r>
+                            <w:proofErr w:type="spellEnd"/>
+                            <w:proofErr w:type="gramEnd"/>
+                            <w:r>
+                              <w:rPr>
+                                <w:rFonts w:ascii="Times New Roman" w:hAnsi="Times New Roman" w:cs="Times New Roman"/>
+                                <w:sz w:val="24"/>
+                              </w:rPr>
+                              <w:t xml:space="preserve"> </w:t>
+                            </w:r>
+                            <w:r>
+                              <w:rPr>
+                                <w:rFonts w:ascii="Times New Roman" w:hAnsi="Times New Roman" w:cs="Times New Roman"/>
+                                <w:sz w:val="24"/>
+                              </w:rPr>
+                              <w:t xml:space="preserve"> </w:t>
+                            </w:r>
+                            <w:proofErr w:type="spellStart"/>
+                            <w:r>
+                              <w:rPr>
+                                <w:rFonts w:ascii="Times New Roman" w:hAnsi="Times New Roman" w:cs="Times New Roman"/>
+                                <w:b/>
+                                <w:sz w:val="24"/>
+                              </w:rPr>
+                              <w:t>void</w:t>
+                            </w:r>
+                            <w:proofErr w:type="spellEnd"/>
+                            <w:r>
+                              <w:rPr>
+                                <w:rFonts w:ascii="Times New Roman" w:hAnsi="Times New Roman" w:cs="Times New Roman"/>
+                                <w:b/>
+                                <w:sz w:val="24"/>
+                              </w:rPr>
+                              <w:t xml:space="preserve"> </w:t>
+                            </w:r>
+                            <w:r>
+                              <w:rPr>
+                                <w:rFonts w:ascii="Times New Roman" w:hAnsi="Times New Roman" w:cs="Times New Roman"/>
+                                <w:b/>
+                                <w:sz w:val="24"/>
+                              </w:rPr>
+                              <w:t>inicio</w:t>
+                            </w:r>
+                            <w:r>
+                              <w:rPr>
+                                <w:rFonts w:ascii="Times New Roman" w:hAnsi="Times New Roman" w:cs="Times New Roman"/>
+                                <w:sz w:val="24"/>
+                              </w:rPr>
+                              <w:t>(</w:t>
+                            </w:r>
+                            <w:r>
+                              <w:rPr>
+                                <w:rFonts w:ascii="Times New Roman" w:hAnsi="Times New Roman" w:cs="Times New Roman"/>
+                                <w:b/>
+                                <w:sz w:val="24"/>
+                              </w:rPr>
+                              <w:t>VECTOR</w:t>
+                            </w:r>
+                            <w:r>
+                              <w:rPr>
+                                <w:rFonts w:ascii="Times New Roman" w:hAnsi="Times New Roman" w:cs="Times New Roman"/>
+                                <w:sz w:val="24"/>
+                              </w:rPr>
+                              <w:t xml:space="preserve"> </w:t>
+                            </w:r>
+                            <w:proofErr w:type="spellStart"/>
+                            <w:r>
+                              <w:rPr>
+                                <w:rFonts w:ascii="Times New Roman" w:hAnsi="Times New Roman" w:cs="Times New Roman"/>
+                                <w:sz w:val="24"/>
+                              </w:rPr>
+                              <w:t>l</w:t>
+                            </w:r>
+                            <w:r>
+                              <w:rPr>
+                                <w:rFonts w:ascii="Times New Roman" w:hAnsi="Times New Roman" w:cs="Times New Roman"/>
+                                <w:sz w:val="24"/>
+                              </w:rPr>
+                              <w:t>etras_del_comando</w:t>
+                            </w:r>
+                            <w:proofErr w:type="spellEnd"/>
+                            <w:r>
+                              <w:rPr>
+                                <w:rFonts w:ascii="Times New Roman" w:hAnsi="Times New Roman" w:cs="Times New Roman"/>
+                                <w:sz w:val="24"/>
+                              </w:rPr>
+                              <w:t>){</w:t>
+                            </w:r>
+                          </w:p>
+                          <w:p>
+                            <w:pPr>
+                              <w:spacing w:line="240" w:lineRule="auto"/>
+                              <w:rPr>
+                                <w:rFonts w:ascii="Times New Roman" w:hAnsi="Times New Roman" w:cs="Times New Roman"/>
+                                <w:sz w:val="24"/>
+                                <w:szCs w:val="24"/>
+                              </w:rPr>
+                            </w:pPr>
+                            <w:r>
+                              <w:rPr>
+                                <w:rFonts w:ascii="Times New Roman" w:hAnsi="Times New Roman" w:cs="Times New Roman"/>
+                                <w:b/>
+                                <w:sz w:val="24"/>
+                                <w:szCs w:val="24"/>
+                              </w:rPr>
+                              <w:t xml:space="preserve">     </w:t>
+                            </w:r>
+                            <w:r>
+                              <w:rPr>
+                                <w:rFonts w:ascii="Times New Roman" w:hAnsi="Times New Roman" w:cs="Times New Roman"/>
+                                <w:b/>
+                                <w:sz w:val="24"/>
+                                <w:szCs w:val="24"/>
+                              </w:rPr>
+                              <w:t xml:space="preserve">REAL </w:t>
+                            </w:r>
+                            <w:r>
+                              <w:rPr>
+                                <w:rFonts w:ascii="Times New Roman" w:hAnsi="Times New Roman" w:cs="Times New Roman"/>
+                                <w:sz w:val="24"/>
+                                <w:szCs w:val="24"/>
+                              </w:rPr>
+                              <w:t>edad = 18;</w:t>
+                            </w:r>
+                          </w:p>
+                          <w:p>
+                            <w:pPr>
+                              <w:spacing w:line="240" w:lineRule="auto"/>
+                              <w:rPr>
+                                <w:rFonts w:ascii="Times New Roman" w:hAnsi="Times New Roman" w:cs="Times New Roman"/>
+                                <w:sz w:val="24"/>
+                                <w:szCs w:val="24"/>
+                              </w:rPr>
+                            </w:pPr>
+                            <w:r>
+                              <w:rPr>
+                                <w:rFonts w:ascii="Times New Roman" w:hAnsi="Times New Roman" w:cs="Times New Roman"/>
+                                <w:sz w:val="24"/>
+                                <w:szCs w:val="24"/>
+                              </w:rPr>
+                              <w:t xml:space="preserve">    </w:t>
+                            </w:r>
+                            <w:r>
+                              <w:rPr>
+                                <w:rFonts w:ascii="Times New Roman" w:hAnsi="Times New Roman" w:cs="Times New Roman"/>
+                                <w:sz w:val="24"/>
+                                <w:szCs w:val="24"/>
+                              </w:rPr>
+                              <w:t xml:space="preserve"> </w:t>
+                            </w:r>
+                            <w:proofErr w:type="gramStart"/>
+                            <w:r>
+                              <w:rPr>
+                                <w:rFonts w:ascii="Times New Roman" w:hAnsi="Times New Roman" w:cs="Times New Roman"/>
+                                <w:b/>
+                                <w:sz w:val="24"/>
+                                <w:szCs w:val="24"/>
+                              </w:rPr>
+                              <w:t>si</w:t>
+                            </w:r>
+                            <w:proofErr w:type="gramEnd"/>
+                            <w:r>
+                              <w:rPr>
+                                <w:rFonts w:ascii="Times New Roman" w:hAnsi="Times New Roman" w:cs="Times New Roman"/>
+                                <w:b/>
+                                <w:sz w:val="24"/>
+                                <w:szCs w:val="24"/>
+                              </w:rPr>
+                              <w:t xml:space="preserve"> </w:t>
+                            </w:r>
+                            <w:r>
+                              <w:rPr>
+                                <w:rFonts w:ascii="Times New Roman" w:hAnsi="Times New Roman" w:cs="Times New Roman"/>
+                                <w:sz w:val="24"/>
+                                <w:szCs w:val="24"/>
+                              </w:rPr>
+                              <w:t>(</w:t>
+                            </w:r>
+                            <w:r>
+                              <w:rPr>
+                                <w:rFonts w:ascii="Times New Roman" w:hAnsi="Times New Roman" w:cs="Times New Roman"/>
+                                <w:b/>
+                                <w:sz w:val="24"/>
+                                <w:szCs w:val="24"/>
+                              </w:rPr>
+                              <w:t xml:space="preserve"> </w:t>
+                            </w:r>
+                            <w:r>
+                              <w:rPr>
+                                <w:rFonts w:ascii="Times New Roman" w:hAnsi="Times New Roman" w:cs="Times New Roman"/>
+                                <w:sz w:val="24"/>
+                                <w:szCs w:val="24"/>
+                              </w:rPr>
+                              <w:t>edad &gt;= 18){</w:t>
+                            </w:r>
+                          </w:p>
+                          <w:p>
+                            <w:pPr>
+                              <w:spacing w:line="240" w:lineRule="auto"/>
+                              <w:rPr>
+                                <w:rFonts w:ascii="Times New Roman" w:hAnsi="Times New Roman" w:cs="Times New Roman"/>
+                                <w:sz w:val="24"/>
+                                <w:szCs w:val="24"/>
+                              </w:rPr>
+                            </w:pPr>
+                            <w:r>
+                              <w:rPr>
+                                <w:rFonts w:ascii="Times New Roman" w:hAnsi="Times New Roman" w:cs="Times New Roman"/>
+                                <w:sz w:val="24"/>
+                                <w:szCs w:val="24"/>
+                              </w:rPr>
+                              <w:t xml:space="preserve">        </w:t>
+                            </w:r>
+                            <w:proofErr w:type="gramStart"/>
+                            <w:r>
+                              <w:rPr>
+                                <w:rFonts w:ascii="Times New Roman" w:hAnsi="Times New Roman" w:cs="Times New Roman"/>
+                                <w:sz w:val="24"/>
+                                <w:szCs w:val="24"/>
+                              </w:rPr>
+                              <w:t>imprimir</w:t>
+                            </w:r>
+                            <w:proofErr w:type="gramEnd"/>
+                            <w:r>
+                              <w:rPr>
+                                <w:rFonts w:ascii="Times New Roman" w:hAnsi="Times New Roman" w:cs="Times New Roman"/>
+                                <w:sz w:val="24"/>
+                                <w:szCs w:val="24"/>
+                              </w:rPr>
+                              <w:t xml:space="preserve"> (“Eres mayor de edad”)</w:t>
+                            </w:r>
+                          </w:p>
+                          <w:p>
+                            <w:pPr>
+                              <w:spacing w:line="240" w:lineRule="auto"/>
+                              <w:rPr>
+                                <w:rFonts w:ascii="Times New Roman" w:hAnsi="Times New Roman" w:cs="Times New Roman"/>
+                                <w:sz w:val="24"/>
+                                <w:szCs w:val="24"/>
+                              </w:rPr>
+                            </w:pPr>
+                            <w:r>
+                              <w:rPr>
+                                <w:rFonts w:ascii="Times New Roman" w:hAnsi="Times New Roman" w:cs="Times New Roman"/>
+                                <w:sz w:val="24"/>
+                                <w:szCs w:val="24"/>
+                              </w:rPr>
+                              <w:t xml:space="preserve">    </w:t>
+                            </w:r>
+                            <w:r>
+                              <w:rPr>
+                                <w:rFonts w:ascii="Times New Roman" w:hAnsi="Times New Roman" w:cs="Times New Roman"/>
+                                <w:sz w:val="24"/>
+                                <w:szCs w:val="24"/>
+                              </w:rPr>
+                              <w:t xml:space="preserve"> </w:t>
+                            </w:r>
+                            <w:r>
+                              <w:rPr>
+                                <w:rFonts w:ascii="Times New Roman" w:hAnsi="Times New Roman" w:cs="Times New Roman"/>
+                                <w:sz w:val="24"/>
+                                <w:szCs w:val="24"/>
+                              </w:rPr>
+                              <w:t>}</w:t>
+                            </w:r>
+                            <w:proofErr w:type="spellStart"/>
+                            <w:proofErr w:type="gramStart"/>
+                            <w:r>
+                              <w:rPr>
+                                <w:rFonts w:ascii="Times New Roman" w:hAnsi="Times New Roman" w:cs="Times New Roman"/>
+                                <w:b/>
+                                <w:sz w:val="24"/>
+                                <w:szCs w:val="24"/>
+                              </w:rPr>
+                              <w:t>else</w:t>
+                            </w:r>
+                            <w:proofErr w:type="spellEnd"/>
+                            <w:proofErr w:type="gramEnd"/>
+                            <w:r>
+                              <w:rPr>
+                                <w:rFonts w:ascii="Times New Roman" w:hAnsi="Times New Roman" w:cs="Times New Roman"/>
+                                <w:sz w:val="24"/>
+                                <w:szCs w:val="24"/>
+                              </w:rPr>
+                              <w:t>{</w:t>
+                            </w:r>
+                          </w:p>
+                          <w:p>
+                            <w:pPr>
+                              <w:spacing w:line="240" w:lineRule="auto"/>
+                              <w:rPr>
+                                <w:rFonts w:ascii="Times New Roman" w:hAnsi="Times New Roman" w:cs="Times New Roman"/>
+                                <w:sz w:val="24"/>
+                                <w:szCs w:val="24"/>
+                              </w:rPr>
+                            </w:pPr>
+                            <w:r>
+                              <w:rPr>
+                                <w:rFonts w:ascii="Times New Roman" w:hAnsi="Times New Roman" w:cs="Times New Roman"/>
+                                <w:sz w:val="24"/>
+                                <w:szCs w:val="24"/>
+                              </w:rPr>
+                              <w:t xml:space="preserve">        </w:t>
+                            </w:r>
+                            <w:proofErr w:type="gramStart"/>
+                            <w:r>
+                              <w:rPr>
+                                <w:rFonts w:ascii="Times New Roman" w:hAnsi="Times New Roman" w:cs="Times New Roman"/>
+                                <w:sz w:val="24"/>
+                                <w:szCs w:val="24"/>
+                              </w:rPr>
+                              <w:t>imprimir</w:t>
+                            </w:r>
+                            <w:proofErr w:type="gramEnd"/>
+                            <w:r>
+                              <w:rPr>
+                                <w:rFonts w:ascii="Times New Roman" w:hAnsi="Times New Roman" w:cs="Times New Roman"/>
+                                <w:sz w:val="24"/>
+                                <w:szCs w:val="24"/>
+                              </w:rPr>
+                              <w:t>(“No eres mayor de edad”)</w:t>
+                            </w:r>
+                          </w:p>
+                          <w:p>
+                            <w:pPr>
+                              <w:spacing w:line="240" w:lineRule="auto"/>
+                              <w:rPr>
+                                <w:rFonts w:ascii="Times New Roman" w:hAnsi="Times New Roman" w:cs="Times New Roman"/>
+                                <w:sz w:val="24"/>
+                                <w:szCs w:val="24"/>
+                              </w:rPr>
+                            </w:pPr>
+                            <w:r>
+                              <w:rPr>
+                                <w:rFonts w:ascii="Times New Roman" w:hAnsi="Times New Roman" w:cs="Times New Roman"/>
+                                <w:sz w:val="24"/>
+                                <w:szCs w:val="24"/>
+                              </w:rPr>
+                              <w:t xml:space="preserve">    </w:t>
+                            </w:r>
+                            <w:r>
+                              <w:rPr>
+                                <w:rFonts w:ascii="Times New Roman" w:hAnsi="Times New Roman" w:cs="Times New Roman"/>
+                                <w:sz w:val="24"/>
+                                <w:szCs w:val="24"/>
+                              </w:rPr>
+                              <w:t xml:space="preserve"> </w:t>
+                            </w:r>
+                            <w:r>
+                              <w:rPr>
+                                <w:rFonts w:ascii="Times New Roman" w:hAnsi="Times New Roman" w:cs="Times New Roman"/>
+                                <w:sz w:val="24"/>
+                                <w:szCs w:val="24"/>
+                              </w:rPr>
+                              <w:t>}</w:t>
+                            </w:r>
+                          </w:p>
+                          <w:p>
+                            <w:pPr>
+                              <w:spacing w:line="240" w:lineRule="auto"/>
+                              <w:rPr>
+                                <w:rFonts w:ascii="Times New Roman" w:hAnsi="Times New Roman" w:cs="Times New Roman"/>
+                                <w:sz w:val="24"/>
+                                <w:szCs w:val="24"/>
+                              </w:rPr>
+                            </w:pPr>
+                            <w:r>
+                              <w:rPr>
+                                <w:rFonts w:ascii="Times New Roman" w:hAnsi="Times New Roman" w:cs="Times New Roman"/>
+                                <w:sz w:val="24"/>
+                                <w:szCs w:val="24"/>
+                              </w:rPr>
+                              <w:t xml:space="preserve"> </w:t>
+                            </w:r>
+                            <w:r>
+                              <w:rPr>
+                                <w:rFonts w:ascii="Times New Roman" w:hAnsi="Times New Roman" w:cs="Times New Roman"/>
+                                <w:sz w:val="24"/>
+                                <w:szCs w:val="24"/>
+                              </w:rPr>
+                              <w:t>}</w:t>
+                            </w:r>
+                            <w:r>
+                              <w:rPr>
+                                <w:rFonts w:ascii="Times New Roman" w:hAnsi="Times New Roman" w:cs="Times New Roman"/>
+                                <w:sz w:val="24"/>
+                                <w:szCs w:val="24"/>
+                              </w:rPr>
+                              <w:t xml:space="preserve">  </w:t>
+                            </w:r>
+                          </w:p>
+                          <w:p>
+                            <w:pPr>
+                              <w:spacing w:line="240" w:lineRule="auto"/>
+                              <w:rPr>
+                                <w:rFonts w:ascii="Times New Roman" w:hAnsi="Times New Roman" w:cs="Times New Roman"/>
+                                <w:sz w:val="24"/>
+                                <w:szCs w:val="24"/>
+                              </w:rPr>
+                            </w:pPr>
+                          </w:p>
+                        </w:txbxContent>
+                      </wps:txbx>
+                      <wps:bodyPr rot="0" spcFirstLastPara="0" vertOverflow="overflow" horzOverflow="overflow" vert="horz" wrap="square" lIns="91440" tIns="45720" rIns="91440" bIns="45720" numCol="1" spcCol="0" rtlCol="0" fromWordArt="0" anchor="ctr" anchorCtr="0" forceAA="0" compatLnSpc="1">
+                        <a:prstTxWarp prst="textNoShape">
+                          <a:avLst/>
+                        </a:prstTxWarp>
+                        <a:noAutofit/>
+                      </wps:bodyPr>
+                    </wps:wsp>
+                  </a:graphicData>
+                </a:graphic>
+                <wp14:sizeRelH relativeFrom="margin">
+                  <wp14:pctWidth>0</wp14:pctWidth>
+                </wp14:sizeRelH>
+                <wp14:sizeRelV relativeFrom="margin">
+                  <wp14:pctHeight>0</wp14:pctHeight>
+                </wp14:sizeRelV>
+              </wp:anchor>
+            </w:drawing>
+          </mc:Choice>
+          <mc:Fallback>
+            <w:pict>
+              <v:rect id="6 Rectángulo" o:spid="_x0000_s1036" style="position:absolute;left:0;text-align:left;margin-left:94.95pt;margin-top:1.85pt;width:291.35pt;height:195.9pt;z-index:251671552;visibility:visible;mso-wrap-style:square;mso-width-percent:0;mso-height-percent:0;mso-wrap-distance-left:9pt;mso-wrap-distance-top:0;mso-wrap-distance-right:9pt;mso-wrap-distance-bottom:0;mso-position-horizontal:absolute;mso-position-horizontal-relative:text;mso-position-vertical:absolute;mso-position-vertical-relative:text;mso-width-percent:0;mso-height-percent:0;mso-width-relative:margin;mso-height-relative:margin;v-text-anchor:middle" o:gfxdata="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" fillcolor="window" strokecolor="#4bacc6" strokeweight="2pt">
+                <v:textbox>
+                  <w:txbxContent>
+                    <w:p>
+                      <w:pPr>
+                        <w:rPr>
+                          <w:rFonts w:ascii="Times New Roman" w:hAnsi="Times New Roman" w:cs="Times New Roman"/>
+                          <w:sz w:val="24"/>
+                        </w:rPr>
+                      </w:pPr>
+                      <w:r>
+                        <w:rPr>
+                          <w:rFonts w:ascii="Times New Roman" w:hAnsi="Times New Roman" w:cs="Times New Roman"/>
+                          <w:b/>
+                          <w:sz w:val="24"/>
+                          <w:szCs w:val="24"/>
+                        </w:rPr>
+                        <w:t xml:space="preserve"> </w:t>
+                      </w:r>
+                      <w:proofErr w:type="spellStart"/>
+                      <w:proofErr w:type="gramStart"/>
+                      <w:r>
+                        <w:rPr>
+                          <w:rFonts w:ascii="Times New Roman" w:hAnsi="Times New Roman" w:cs="Times New Roman"/>
+                          <w:sz w:val="24"/>
+                        </w:rPr>
+                        <w:t>func</w:t>
+                      </w:r>
+                      <w:proofErr w:type="spellEnd"/>
+                      <w:proofErr w:type="gramEnd"/>
+                      <w:r>
+                        <w:rPr>
+                          <w:rFonts w:ascii="Times New Roman" w:hAnsi="Times New Roman" w:cs="Times New Roman"/>
+                          <w:sz w:val="24"/>
+                        </w:rPr>
+                        <w:t xml:space="preserve"> </w:t>
+                      </w:r>
+                      <w:r>
+                        <w:rPr>
+                          <w:rFonts w:ascii="Times New Roman" w:hAnsi="Times New Roman" w:cs="Times New Roman"/>
+                          <w:sz w:val="24"/>
+                        </w:rPr>
+                        <w:t xml:space="preserve"> </w:t>
+                      </w:r>
+                      <w:proofErr w:type="spellStart"/>
+                      <w:r>
+                        <w:rPr>
+                          <w:rFonts w:ascii="Times New Roman" w:hAnsi="Times New Roman" w:cs="Times New Roman"/>
+                          <w:b/>
+                          <w:sz w:val="24"/>
+                        </w:rPr>
+                        <w:t>void</w:t>
+                      </w:r>
+                      <w:proofErr w:type="spellEnd"/>
+                      <w:r>
+                        <w:rPr>
+                          <w:rFonts w:ascii="Times New Roman" w:hAnsi="Times New Roman" w:cs="Times New Roman"/>
+                          <w:b/>
+                          <w:sz w:val="24"/>
+                        </w:rPr>
+                        <w:t xml:space="preserve"> </w:t>
+                      </w:r>
+                      <w:r>
+                        <w:rPr>
+                          <w:rFonts w:ascii="Times New Roman" w:hAnsi="Times New Roman" w:cs="Times New Roman"/>
+                          <w:b/>
+                          <w:sz w:val="24"/>
+                        </w:rPr>
+                        <w:t>inicio</w:t>
+                      </w:r>
+                      <w:r>
+                        <w:rPr>
+                          <w:rFonts w:ascii="Times New Roman" w:hAnsi="Times New Roman" w:cs="Times New Roman"/>
+                          <w:sz w:val="24"/>
+                        </w:rPr>
+                        <w:t>(</w:t>
+                      </w:r>
+                      <w:r>
+                        <w:rPr>
+                          <w:rFonts w:ascii="Times New Roman" w:hAnsi="Times New Roman" w:cs="Times New Roman"/>
+                          <w:b/>
+                          <w:sz w:val="24"/>
+                        </w:rPr>
+                        <w:t>VECTOR</w:t>
+                      </w:r>
+                      <w:r>
+                        <w:rPr>
+                          <w:rFonts w:ascii="Times New Roman" w:hAnsi="Times New Roman" w:cs="Times New Roman"/>
+                          <w:sz w:val="24"/>
+                        </w:rPr>
+                        <w:t xml:space="preserve"> </w:t>
+                      </w:r>
+                      <w:proofErr w:type="spellStart"/>
+                      <w:r>
+                        <w:rPr>
+                          <w:rFonts w:ascii="Times New Roman" w:hAnsi="Times New Roman" w:cs="Times New Roman"/>
+                          <w:sz w:val="24"/>
+                        </w:rPr>
+                        <w:t>l</w:t>
+                      </w:r>
+                      <w:r>
+                        <w:rPr>
+                          <w:rFonts w:ascii="Times New Roman" w:hAnsi="Times New Roman" w:cs="Times New Roman"/>
+                          <w:sz w:val="24"/>
+                        </w:rPr>
+                        <w:t>etras_del_comando</w:t>
+                      </w:r>
+                      <w:proofErr w:type="spellEnd"/>
+                      <w:r>
+                        <w:rPr>
+                          <w:rFonts w:ascii="Times New Roman" w:hAnsi="Times New Roman" w:cs="Times New Roman"/>
+                          <w:sz w:val="24"/>
+                        </w:rPr>
+                        <w:t>){</w:t>
+                      </w:r>
+                    </w:p>
+                    <w:p>
+                      <w:pPr>
+                        <w:spacing w:line="240" w:lineRule="auto"/>
+                        <w:rPr>
+                          <w:rFonts w:ascii="Times New Roman" w:hAnsi="Times New Roman" w:cs="Times New Roman"/>
+                          <w:sz w:val="24"/>
+                          <w:szCs w:val="24"/>
+                        </w:rPr>
+                      </w:pPr>
+                      <w:r>
+                        <w:rPr>
+                          <w:rFonts w:ascii="Times New Roman" w:hAnsi="Times New Roman" w:cs="Times New Roman"/>
+                          <w:b/>
+                          <w:sz w:val="24"/>
+                          <w:szCs w:val="24"/>
+                        </w:rPr>
+                        <w:t xml:space="preserve">     </w:t>
+                      </w:r>
+                      <w:r>
+                        <w:rPr>
+                          <w:rFonts w:ascii="Times New Roman" w:hAnsi="Times New Roman" w:cs="Times New Roman"/>
+                          <w:b/>
+                          <w:sz w:val="24"/>
+                          <w:szCs w:val="24"/>
+                        </w:rPr>
+                        <w:t xml:space="preserve">REAL </w:t>
+                      </w:r>
+                      <w:r>
+                        <w:rPr>
+                          <w:rFonts w:ascii="Times New Roman" w:hAnsi="Times New Roman" w:cs="Times New Roman"/>
+                          <w:sz w:val="24"/>
+                          <w:szCs w:val="24"/>
+                        </w:rPr>
+                        <w:t>edad = 18;</w:t>
+                      </w:r>
+                    </w:p>
+                    <w:p>
+                      <w:pPr>
+                        <w:spacing w:line="240" w:lineRule="auto"/>
+                        <w:rPr>
+                          <w:rFonts w:ascii="Times New Roman" w:hAnsi="Times New Roman" w:cs="Times New Roman"/>
+                          <w:sz w:val="24"/>
+                          <w:szCs w:val="24"/>
+                        </w:rPr>
+                      </w:pPr>
+                      <w:r>
+                        <w:rPr>
+                          <w:rFonts w:ascii="Times New Roman" w:hAnsi="Times New Roman" w:cs="Times New Roman"/>
+                          <w:sz w:val="24"/>
+                          <w:szCs w:val="24"/>
+                        </w:rPr>
+                        <w:t xml:space="preserve">    </w:t>
+                      </w:r>
+                      <w:r>
+                        <w:rPr>
+                          <w:rFonts w:ascii="Times New Roman" w:hAnsi="Times New Roman" w:cs="Times New Roman"/>
+                          <w:sz w:val="24"/>
+                          <w:szCs w:val="24"/>
+                        </w:rPr>
+                        <w:t xml:space="preserve"> </w:t>
+                      </w:r>
+                      <w:proofErr w:type="gramStart"/>
+                      <w:r>
+                        <w:rPr>
+                          <w:rFonts w:ascii="Times New Roman" w:hAnsi="Times New Roman" w:cs="Times New Roman"/>
+                          <w:b/>
+                          <w:sz w:val="24"/>
+                          <w:szCs w:val="24"/>
+                        </w:rPr>
+                        <w:t>si</w:t>
+                      </w:r>
+                      <w:proofErr w:type="gramEnd"/>
+                      <w:r>
+                        <w:rPr>
+                          <w:rFonts w:ascii="Times New Roman" w:hAnsi="Times New Roman" w:cs="Times New Roman"/>
+                          <w:b/>
+                          <w:sz w:val="24"/>
+                          <w:szCs w:val="24"/>
+                        </w:rPr>
+                        <w:t xml:space="preserve"> </w:t>
+                      </w:r>
+                      <w:r>
+                        <w:rPr>
+                          <w:rFonts w:ascii="Times New Roman" w:hAnsi="Times New Roman" w:cs="Times New Roman"/>
+                          <w:sz w:val="24"/>
+                          <w:szCs w:val="24"/>
+                        </w:rPr>
+                        <w:t>(</w:t>
+                      </w:r>
+                      <w:r>
+                        <w:rPr>
+                          <w:rFonts w:ascii="Times New Roman" w:hAnsi="Times New Roman" w:cs="Times New Roman"/>
+                          <w:b/>
+                          <w:sz w:val="24"/>
+                          <w:szCs w:val="24"/>
+                        </w:rPr>
+                        <w:t xml:space="preserve"> </w:t>
+                      </w:r>
+                      <w:r>
+                        <w:rPr>
+                          <w:rFonts w:ascii="Times New Roman" w:hAnsi="Times New Roman" w:cs="Times New Roman"/>
+                          <w:sz w:val="24"/>
+                          <w:szCs w:val="24"/>
+                        </w:rPr>
+                        <w:t>edad &gt;= 18){</w:t>
+                      </w:r>
+                    </w:p>
+                    <w:p>
+                      <w:pPr>
+                        <w:spacing w:line="240" w:lineRule="auto"/>
+                        <w:rPr>
+                          <w:rFonts w:ascii="Times New Roman" w:hAnsi="Times New Roman" w:cs="Times New Roman"/>
+                          <w:sz w:val="24"/>
+                          <w:szCs w:val="24"/>
+                        </w:rPr>
+                      </w:pPr>
+                      <w:r>
+                        <w:rPr>
+                          <w:rFonts w:ascii="Times New Roman" w:hAnsi="Times New Roman" w:cs="Times New Roman"/>
+                          <w:sz w:val="24"/>
+                          <w:szCs w:val="24"/>
+                        </w:rPr>
+                        <w:t xml:space="preserve">        </w:t>
+                      </w:r>
+                      <w:proofErr w:type="gramStart"/>
+                      <w:r>
+                        <w:rPr>
+                          <w:rFonts w:ascii="Times New Roman" w:hAnsi="Times New Roman" w:cs="Times New Roman"/>
+                          <w:sz w:val="24"/>
+                          <w:szCs w:val="24"/>
+                        </w:rPr>
+                        <w:t>imprimir</w:t>
+                      </w:r>
+                      <w:proofErr w:type="gramEnd"/>
+                      <w:r>
+                        <w:rPr>
+                          <w:rFonts w:ascii="Times New Roman" w:hAnsi="Times New Roman" w:cs="Times New Roman"/>
+                          <w:sz w:val="24"/>
+                          <w:szCs w:val="24"/>
+                        </w:rPr>
+                        <w:t xml:space="preserve"> (“Eres mayor de edad”)</w:t>
+                      </w:r>
+                    </w:p>
+                    <w:p>
+                      <w:pPr>
+                        <w:spacing w:line="240" w:lineRule="auto"/>
+                        <w:rPr>
+                          <w:rFonts w:ascii="Times New Roman" w:hAnsi="Times New Roman" w:cs="Times New Roman"/>
+                          <w:sz w:val="24"/>
+                          <w:szCs w:val="24"/>
+                        </w:rPr>
+                      </w:pPr>
+                      <w:r>
+                        <w:rPr>
+                          <w:rFonts w:ascii="Times New Roman" w:hAnsi="Times New Roman" w:cs="Times New Roman"/>
+                          <w:sz w:val="24"/>
+                          <w:szCs w:val="24"/>
+                        </w:rPr>
+                        <w:t xml:space="preserve">    </w:t>
+                      </w:r>
+                      <w:r>
+                        <w:rPr>
+                          <w:rFonts w:ascii="Times New Roman" w:hAnsi="Times New Roman" w:cs="Times New Roman"/>
+                          <w:sz w:val="24"/>
+                          <w:szCs w:val="24"/>
+                        </w:rPr>
+                        <w:t xml:space="preserve"> </w:t>
+                      </w:r>
+                      <w:r>
+                        <w:rPr>
+                          <w:rFonts w:ascii="Times New Roman" w:hAnsi="Times New Roman" w:cs="Times New Roman"/>
+                          <w:sz w:val="24"/>
+                          <w:szCs w:val="24"/>
+                        </w:rPr>
+                        <w:t>}</w:t>
+                      </w:r>
+                      <w:proofErr w:type="spellStart"/>
+                      <w:proofErr w:type="gramStart"/>
+                      <w:r>
+                        <w:rPr>
+                          <w:rFonts w:ascii="Times New Roman" w:hAnsi="Times New Roman" w:cs="Times New Roman"/>
+                          <w:b/>
+                          <w:sz w:val="24"/>
+                          <w:szCs w:val="24"/>
+                        </w:rPr>
+                        <w:t>else</w:t>
+                      </w:r>
+                      <w:proofErr w:type="spellEnd"/>
+                      <w:proofErr w:type="gramEnd"/>
+                      <w:r>
+                        <w:rPr>
+                          <w:rFonts w:ascii="Times New Roman" w:hAnsi="Times New Roman" w:cs="Times New Roman"/>
+                          <w:sz w:val="24"/>
+                          <w:szCs w:val="24"/>
+                        </w:rPr>
+                        <w:t>{</w:t>
+                      </w:r>
+                    </w:p>
+                    <w:p>
+                      <w:pPr>
+                        <w:spacing w:line="240" w:lineRule="auto"/>
+                        <w:rPr>
+                          <w:rFonts w:ascii="Times New Roman" w:hAnsi="Times New Roman" w:cs="Times New Roman"/>
+                          <w:sz w:val="24"/>
+                          <w:szCs w:val="24"/>
+                        </w:rPr>
+                      </w:pPr>
+                      <w:r>
+                        <w:rPr>
+                          <w:rFonts w:ascii="Times New Roman" w:hAnsi="Times New Roman" w:cs="Times New Roman"/>
+                          <w:sz w:val="24"/>
+                          <w:szCs w:val="24"/>
+                        </w:rPr>
+                        <w:t xml:space="preserve">        </w:t>
+                      </w:r>
+                      <w:proofErr w:type="gramStart"/>
+                      <w:r>
+                        <w:rPr>
+                          <w:rFonts w:ascii="Times New Roman" w:hAnsi="Times New Roman" w:cs="Times New Roman"/>
+                          <w:sz w:val="24"/>
+                          <w:szCs w:val="24"/>
+                        </w:rPr>
+                        <w:t>imprimir</w:t>
+                      </w:r>
+                      <w:proofErr w:type="gramEnd"/>
+                      <w:r>
+                        <w:rPr>
+                          <w:rFonts w:ascii="Times New Roman" w:hAnsi="Times New Roman" w:cs="Times New Roman"/>
+                          <w:sz w:val="24"/>
+                          <w:szCs w:val="24"/>
+                        </w:rPr>
+                        <w:t>(“No eres mayor de edad”)</w:t>
+                      </w:r>
+                    </w:p>
+                    <w:p>
+                      <w:pPr>
+                        <w:spacing w:line="240" w:lineRule="auto"/>
+                        <w:rPr>
+                          <w:rFonts w:ascii="Times New Roman" w:hAnsi="Times New Roman" w:cs="Times New Roman"/>
+                          <w:sz w:val="24"/>
+                          <w:szCs w:val="24"/>
+                        </w:rPr>
+                      </w:pPr>
+                      <w:r>
+                        <w:rPr>
+                          <w:rFonts w:ascii="Times New Roman" w:hAnsi="Times New Roman" w:cs="Times New Roman"/>
+                          <w:sz w:val="24"/>
+                          <w:szCs w:val="24"/>
+                        </w:rPr>
+                        <w:t xml:space="preserve">    </w:t>
+                      </w:r>
+                      <w:r>
+                        <w:rPr>
+                          <w:rFonts w:ascii="Times New Roman" w:hAnsi="Times New Roman" w:cs="Times New Roman"/>
+                          <w:sz w:val="24"/>
+                          <w:szCs w:val="24"/>
+                        </w:rPr>
+                        <w:t xml:space="preserve"> </w:t>
+                      </w:r>
+                      <w:r>
+                        <w:rPr>
+                          <w:rFonts w:ascii="Times New Roman" w:hAnsi="Times New Roman" w:cs="Times New Roman"/>
+                          <w:sz w:val="24"/>
+                          <w:szCs w:val="24"/>
+                        </w:rPr>
+                        <w:t>}</w:t>
+                      </w:r>
+                    </w:p>
+                    <w:p>
+                      <w:pPr>
+                        <w:spacing w:line="240" w:lineRule="auto"/>
+                        <w:rPr>
+                          <w:rFonts w:ascii="Times New Roman" w:hAnsi="Times New Roman" w:cs="Times New Roman"/>
+                          <w:sz w:val="24"/>
+                          <w:szCs w:val="24"/>
+                        </w:rPr>
+                      </w:pPr>
+                      <w:r>
+                        <w:rPr>
+                          <w:rFonts w:ascii="Times New Roman" w:hAnsi="Times New Roman" w:cs="Times New Roman"/>
+                          <w:sz w:val="24"/>
+                          <w:szCs w:val="24"/>
+                        </w:rPr>
+                        <w:t xml:space="preserve"> </w:t>
+                      </w:r>
+                      <w:r>
+                        <w:rPr>
+                          <w:rFonts w:ascii="Times New Roman" w:hAnsi="Times New Roman" w:cs="Times New Roman"/>
+                          <w:sz w:val="24"/>
+                          <w:szCs w:val="24"/>
+                        </w:rPr>
+                        <w:t>}</w:t>
+                      </w:r>
+                      <w:r>
+                        <w:rPr>
+                          <w:rFonts w:ascii="Times New Roman" w:hAnsi="Times New Roman" w:cs="Times New Roman"/>
+                          <w:sz w:val="24"/>
+                          <w:szCs w:val="24"/>
+                        </w:rPr>
+                        <w:t xml:space="preserve">  </w:t>
+                      </w:r>
+                    </w:p>
+                    <w:p>
+                      <w:pPr>
+                        <w:spacing w:line="240" w:lineRule="auto"/>
+                        <w:rPr>
+                          <w:rFonts w:ascii="Times New Roman" w:hAnsi="Times New Roman" w:cs="Times New Roman"/>
+                          <w:sz w:val="24"/>
+                          <w:szCs w:val="24"/>
+                        </w:rPr>
+                      </w:pPr>
+                    </w:p>
+                  </w:txbxContent>
+                </v:textbox>
+              </v:rect>
+            </w:pict>
+          </mc:Fallback>
+        </mc:AlternateContent>
+      </w:r>
+    </w:p>
+    <w:p>
+      <w:pPr>
+        <w:spacing w:line="360" w:lineRule="auto"/>
+        <w:jc w:val="both"/>
+        <w:rPr>
+          <w:rFonts w:ascii="Times New Roman" w:hAnsi="Times New Roman" w:cs="Times New Roman"/>
+          <w:sz w:val="24"/>
+        </w:rPr>
+      </w:pPr>
     </w:p>
     <w:sectPr>
       <w:footerReference w:type="default" r:id="rId13"/>
@@ -8851,7 +11248,7 @@
           <w:rPr>
             <w:noProof/>
           </w:rPr>
-          <w:t>8</w:t>
+          <w:t>12</w:t>
         </w:r>
         <w:r>
           <w:fldChar w:fldCharType="end"/>
@@ -10484,7 +12881,7 @@
 </file>
 
 <file path=customXml/itemProps2.xml><?xml version="1.0" encoding="utf-8"?>
-<ds:datastoreItem xmlns:ds="http://schemas.openxmlformats.org/officeDocument/2006/customXml" ds:itemID="{A70D8282-FDFB-4288-BE54-F20B0D142D86}">
+<ds:datastoreItem xmlns:ds="http://schemas.openxmlformats.org/officeDocument/2006/customXml" ds:itemID="{3627662E-AB11-4481-AA24-7124C74BC22B}">
   <ds:schemaRefs>
     <ds:schemaRef ds:uri="http://schemas.openxmlformats.org/officeDocument/2006/bibliography"/>
   </ds:schemaRefs>

</xml_diff>

<commit_message>
Actualización de las especificaciones
</commit_message>
<xml_diff>
--- a/Documentacion/Memoria.docx
+++ b/Documentacion/Memoria.docx
@@ -227,9 +227,9 @@
                   </wp:anchor>
                 </w:drawing>
               </mc:Choice>
-              <mc:Fallback xmlns:w15="http://schemas.microsoft.com/office/word/2012/wordml">
+              <mc:Fallback>
                 <w:pict>
-                  <v:rect w14:anchorId="6CDC6B96" id="Rectángulo 47" o:spid="_x0000_s1026" style="position:absolute;margin-left:0;margin-top:0;width:422.3pt;height:760.3pt;z-index:251659264;visibility:visible;mso-wrap-style:square;mso-width-percent:690;mso-height-percent:960;mso-left-percent:20;mso-top-percent:20;mso-wrap-distance-left:9pt;mso-wrap-distance-top:0;mso-wrap-distance-right:9pt;mso-wrap-distance-bottom:0;mso-position-horizontal-relative:page;mso-position-vertical-relative:page;mso-width-percent:690;mso-height-percent:960;mso-left-percent:20;mso-top-percent:20;mso-width-relative:page;mso-height-relative:page;v-text-anchor:middle" o:gfxdata="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" fillcolor="#4f81bd [3204]" stroked="f" strokeweight="2pt">
+                  <v:rect id="Rectángulo 47" o:spid="_x0000_s1026" style="position:absolute;margin-left:0;margin-top:0;width:422.3pt;height:760.3pt;z-index:251659264;visibility:visible;mso-wrap-style:square;mso-width-percent:690;mso-height-percent:960;mso-left-percent:20;mso-top-percent:20;mso-wrap-distance-left:9pt;mso-wrap-distance-top:0;mso-wrap-distance-right:9pt;mso-wrap-distance-bottom:0;mso-position-horizontal-relative:page;mso-position-vertical-relative:page;mso-width-percent:690;mso-height-percent:960;mso-left-percent:20;mso-top-percent:20;mso-width-relative:page;mso-height-relative:page;v-text-anchor:middle" o:gfxdata="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" fillcolor="#4f81bd [3204]" stroked="f" strokeweight="2pt">
                     <v:path arrowok="t"/>
                     <v:textbox inset="21.6pt,1in,21.6pt">
                       <w:txbxContent>
@@ -251,7 +251,7 @@
                           <w:sdtContent>
                             <w:p>
                               <w:pPr>
-                                <w:pStyle w:val="Puesto"/>
+                                <w:pStyle w:val="Ttulo"/>
                                 <w:pBdr>
                                   <w:bottom w:val="none" w:sz="0" w:space="0" w:color="auto"/>
                                 </w:pBdr>
@@ -476,9 +476,9 @@
                   </wp:anchor>
                 </w:drawing>
               </mc:Choice>
-              <mc:Fallback xmlns:w15="http://schemas.microsoft.com/office/word/2012/wordml">
+              <mc:Fallback>
                 <w:pict>
-                  <v:rect w14:anchorId="3F4DAC00" id="Rectángulo 48" o:spid="_x0000_s1027" style="position:absolute;margin-left:0;margin-top:0;width:148.1pt;height:760.3pt;z-index:251660288;visibility:visible;mso-wrap-style:square;mso-width-percent:242;mso-height-percent:960;mso-left-percent:730;mso-wrap-distance-left:9pt;mso-wrap-distance-top:0;mso-wrap-distance-right:9pt;mso-wrap-distance-bottom:0;mso-position-horizontal-relative:page;mso-position-vertical:center;mso-position-vertical-relative:page;mso-width-percent:242;mso-height-percent:960;mso-left-percent:730;mso-width-relative:page;mso-height-relative:page;v-text-anchor:middle" o:gfxdata="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" fillcolor="#1f497d [3215]" stroked="f" strokeweight="2pt">
+                  <v:rect id="Rectángulo 48" o:spid="_x0000_s1027" style="position:absolute;margin-left:0;margin-top:0;width:148.1pt;height:760.3pt;z-index:251660288;visibility:visible;mso-wrap-style:square;mso-width-percent:242;mso-height-percent:960;mso-left-percent:730;mso-wrap-distance-left:9pt;mso-wrap-distance-top:0;mso-wrap-distance-right:9pt;mso-wrap-distance-bottom:0;mso-position-horizontal-relative:page;mso-position-vertical:center;mso-position-vertical-relative:page;mso-width-percent:242;mso-height-percent:960;mso-left-percent:730;mso-width-relative:page;mso-height-relative:page;v-text-anchor:middle" o:gfxdata="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" fillcolor="#1f497d [3215]" stroked="f" strokeweight="2pt">
                     <v:path arrowok="t"/>
                     <v:textbox inset="14.4pt,,14.4pt">
                       <w:txbxContent>
@@ -1985,14 +1985,7 @@
           <w:rFonts w:ascii="Times New Roman" w:hAnsi="Times New Roman" w:cs="Times New Roman"/>
           <w:sz w:val="24"/>
         </w:rPr>
-        <w:t xml:space="preserve">    </w:t>
-      </w:r>
-      <w:r>
-        <w:rPr>
-          <w:rFonts w:ascii="Times New Roman" w:hAnsi="Times New Roman" w:cs="Times New Roman"/>
-          <w:sz w:val="24"/>
-        </w:rPr>
-        <w:t>En este lenguaje dispondremos de un conjunto de operadores bastante grandes, lo que nos permitirá realizar prácticamente cualquier operación de manera directa. Dispondremos de operadores aritméticos, relacionales y lógicos.</w:t>
+        <w:t xml:space="preserve">   </w:t>
       </w:r>
     </w:p>
     <w:p>
@@ -2006,23 +1999,12 @@
         </w:rPr>
       </w:pPr>
       <w:r>
-        <w:br w:type="page"/>
-      </w:r>
-      <w:r>
         <w:rPr>
           <w:i w:val="0"/>
         </w:rPr>
         <w:lastRenderedPageBreak/>
-        <w:t>OPERADORES ARITMÉTICOS</w:t>
-      </w:r>
-    </w:p>
-    <w:p>
-      <w:pPr>
-        <w:rPr>
-          <w:iCs/>
-          <w:color w:val="4F81BD" w:themeColor="accent1"/>
-        </w:rPr>
-      </w:pPr>
+        <w:t>DECLARACIÓN DE VECTORES Y MATRICES</w:t>
+      </w:r>
     </w:p>
     <w:p>
       <w:pPr>
@@ -2041,7 +2023,2063 @@
           <w:rFonts w:ascii="Times New Roman" w:hAnsi="Times New Roman" w:cs="Times New Roman"/>
           <w:sz w:val="24"/>
         </w:rPr>
-        <w:t xml:space="preserve">    Los operadores aritméticos los utilizaremos para realizar operaciones de tipo numérico por tanto se</w:t>
+        <w:t xml:space="preserve">     En este lenguaje podremos declarar vector de reales, d</w:t>
+      </w:r>
+      <w:r>
+        <w:rPr>
+          <w:rFonts w:ascii="Times New Roman" w:hAnsi="Times New Roman" w:cs="Times New Roman"/>
+          <w:sz w:val="24"/>
+        </w:rPr>
+        <w:t xml:space="preserve">e caracteres y vector de vectores </w:t>
+      </w:r>
+      <w:r>
+        <w:rPr>
+          <w:rFonts w:ascii="Times New Roman" w:hAnsi="Times New Roman" w:cs="Times New Roman"/>
+          <w:sz w:val="24"/>
+        </w:rPr>
+        <w:t>lo cual se utilizará para declarar matrices. Todos los tipos de vectores nombrados los podremos declarar y posteriormente “rellenar”</w:t>
+      </w:r>
+      <w:r>
+        <w:rPr>
+          <w:rFonts w:ascii="Times New Roman" w:hAnsi="Times New Roman" w:cs="Times New Roman"/>
+          <w:sz w:val="24"/>
+        </w:rPr>
+        <w:t xml:space="preserve"> con datos</w:t>
+      </w:r>
+      <w:r>
+        <w:rPr>
+          <w:rFonts w:ascii="Times New Roman" w:hAnsi="Times New Roman" w:cs="Times New Roman"/>
+          <w:sz w:val="24"/>
+        </w:rPr>
+        <w:t xml:space="preserve">. También podremos declarar un vector y la vez indicar que conjunto de datos contiene ese vector. </w:t>
+      </w:r>
+      <w:r>
+        <w:rPr>
+          <w:rFonts w:ascii="Times New Roman" w:hAnsi="Times New Roman" w:cs="Times New Roman"/>
+          <w:sz w:val="24"/>
+        </w:rPr>
+        <w:t>Ambas formas se realizan de la siguiente manera:</w:t>
+      </w:r>
+    </w:p>
+    <w:p>
+      <w:pPr>
+        <w:pStyle w:val="Prrafodelista"/>
+        <w:numPr>
+          <w:ilvl w:val="0"/>
+          <w:numId w:val="4"/>
+        </w:numPr>
+        <w:tabs>
+          <w:tab w:val="left" w:pos="6345"/>
+        </w:tabs>
+        <w:spacing w:line="360" w:lineRule="auto"/>
+        <w:jc w:val="both"/>
+        <w:rPr>
+          <w:rFonts w:ascii="Times New Roman" w:hAnsi="Times New Roman" w:cs="Times New Roman"/>
+          <w:sz w:val="24"/>
+        </w:rPr>
+      </w:pPr>
+      <w:r>
+        <w:rPr>
+          <w:rFonts w:ascii="Times New Roman" w:hAnsi="Times New Roman" w:cs="Times New Roman"/>
+          <w:b/>
+          <w:noProof/>
+          <w:sz w:val="24"/>
+          <w:lang w:eastAsia="es-ES"/>
+        </w:rPr>
+        <mc:AlternateContent>
+          <mc:Choice Requires="wps">
+            <w:drawing>
+              <wp:anchor distT="0" distB="0" distL="114300" distR="114300" simplePos="0" relativeHeight="251678720" behindDoc="0" locked="0" layoutInCell="1" allowOverlap="1">
+                <wp:simplePos x="0" y="0"/>
+                <wp:positionH relativeFrom="column">
+                  <wp:posOffset>1491615</wp:posOffset>
+                </wp:positionH>
+                <wp:positionV relativeFrom="paragraph">
+                  <wp:posOffset>104140</wp:posOffset>
+                </wp:positionV>
+                <wp:extent cx="381000" cy="257175"/>
+                <wp:effectExtent l="0" t="38100" r="57150" b="28575"/>
+                <wp:wrapNone/>
+                <wp:docPr id="9" name="9 Conector recto de flecha"/>
+                <wp:cNvGraphicFramePr/>
+                <a:graphic xmlns:a="http://schemas.openxmlformats.org/drawingml/2006/main">
+                  <a:graphicData uri="http://schemas.microsoft.com/office/word/2010/wordprocessingShape">
+                    <wps:wsp>
+                      <wps:cNvCnPr/>
+                      <wps:spPr>
+                        <a:xfrm flipV="1">
+                          <a:off x="0" y="0"/>
+                          <a:ext cx="381000" cy="257175"/>
+                        </a:xfrm>
+                        <a:prstGeom prst="straightConnector1">
+                          <a:avLst/>
+                        </a:prstGeom>
+                        <a:ln>
+                          <a:tailEnd type="arrow"/>
+                        </a:ln>
+                      </wps:spPr>
+                      <wps:style>
+                        <a:lnRef idx="1">
+                          <a:schemeClr val="accent1"/>
+                        </a:lnRef>
+                        <a:fillRef idx="0">
+                          <a:schemeClr val="accent1"/>
+                        </a:fillRef>
+                        <a:effectRef idx="0">
+                          <a:schemeClr val="accent1"/>
+                        </a:effectRef>
+                        <a:fontRef idx="minor">
+                          <a:schemeClr val="tx1"/>
+                        </a:fontRef>
+                      </wps:style>
+                      <wps:bodyPr/>
+                    </wps:wsp>
+                  </a:graphicData>
+                </a:graphic>
+              </wp:anchor>
+            </w:drawing>
+          </mc:Choice>
+          <mc:Fallback>
+            <w:pict>
+              <v:shapetype id="_x0000_t32" coordsize="21600,21600" o:spt="32" o:oned="t" path="m,l21600,21600e" filled="f">
+                <v:path arrowok="t" fillok="f" o:connecttype="none"/>
+                <o:lock v:ext="edit" shapetype="t"/>
+              </v:shapetype>
+              <v:shape id="9 Conector recto de flecha" o:spid="_x0000_s1026" type="#_x0000_t32" style="position:absolute;margin-left:117.45pt;margin-top:8.2pt;width:30pt;height:20.25pt;flip:y;z-index:251678720;visibility:visible;mso-wrap-style:square;mso-wrap-distance-left:9pt;mso-wrap-distance-top:0;mso-wrap-distance-right:9pt;mso-wrap-distance-bottom:0;mso-position-horizontal:absolute;mso-position-horizontal-relative:text;mso-position-vertical:absolute;mso-position-vertical-relative:text" o:gfxdata="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" strokecolor="#4579b8 [3044]">
+                <v:stroke endarrow="open"/>
+              </v:shape>
+            </w:pict>
+          </mc:Fallback>
+        </mc:AlternateContent>
+      </w:r>
+      <w:r>
+        <w:rPr>
+          <w:rFonts w:ascii="Times New Roman" w:hAnsi="Times New Roman" w:cs="Times New Roman"/>
+          <w:b/>
+          <w:sz w:val="24"/>
+        </w:rPr>
+        <w:t xml:space="preserve">VECTOR </w:t>
+      </w:r>
+      <w:r>
+        <w:rPr>
+          <w:rFonts w:ascii="Times New Roman" w:hAnsi="Times New Roman" w:cs="Times New Roman"/>
+          <w:sz w:val="24"/>
+        </w:rPr>
+        <w:t xml:space="preserve">numeros =  </w:t>
+      </w:r>
+      <w:r>
+        <w:rPr>
+          <w:rFonts w:ascii="Times New Roman" w:hAnsi="Times New Roman" w:cs="Times New Roman"/>
+          <w:b/>
+          <w:sz w:val="24"/>
+        </w:rPr>
+        <w:t xml:space="preserve">espacio </w:t>
+      </w:r>
+      <w:r>
+        <w:rPr>
+          <w:rFonts w:ascii="Times New Roman" w:hAnsi="Times New Roman" w:cs="Times New Roman"/>
+          <w:sz w:val="24"/>
+        </w:rPr>
+        <w:t xml:space="preserve">5 </w:t>
+      </w:r>
+      <w:r>
+        <w:rPr>
+          <w:rFonts w:ascii="Times New Roman" w:hAnsi="Times New Roman" w:cs="Times New Roman"/>
+          <w:b/>
+          <w:sz w:val="24"/>
+        </w:rPr>
+        <w:t>REAL</w:t>
+      </w:r>
+      <w:r>
+        <w:rPr>
+          <w:rFonts w:ascii="Times New Roman" w:hAnsi="Times New Roman" w:cs="Times New Roman"/>
+          <w:sz w:val="24"/>
+        </w:rPr>
+        <w:t>;</w:t>
+      </w:r>
+    </w:p>
+    <w:p>
+      <w:pPr>
+        <w:pStyle w:val="Prrafodelista"/>
+        <w:numPr>
+          <w:ilvl w:val="0"/>
+          <w:numId w:val="3"/>
+        </w:numPr>
+        <w:tabs>
+          <w:tab w:val="left" w:pos="6345"/>
+        </w:tabs>
+        <w:spacing w:line="360" w:lineRule="auto"/>
+        <w:jc w:val="both"/>
+        <w:rPr>
+          <w:rFonts w:ascii="Times New Roman" w:hAnsi="Times New Roman" w:cs="Times New Roman"/>
+          <w:sz w:val="24"/>
+        </w:rPr>
+      </w:pPr>
+      <w:r>
+        <w:rPr>
+          <w:rFonts w:ascii="Times New Roman" w:hAnsi="Times New Roman" w:cs="Times New Roman"/>
+          <w:noProof/>
+          <w:sz w:val="24"/>
+          <w:lang w:eastAsia="es-ES"/>
+        </w:rPr>
+        <mc:AlternateContent>
+          <mc:Choice Requires="wps">
+            <w:drawing>
+              <wp:anchor distT="0" distB="0" distL="114300" distR="114300" simplePos="0" relativeHeight="251679744" behindDoc="0" locked="0" layoutInCell="1" allowOverlap="1">
+                <wp:simplePos x="0" y="0"/>
+                <wp:positionH relativeFrom="column">
+                  <wp:posOffset>1491615</wp:posOffset>
+                </wp:positionH>
+                <wp:positionV relativeFrom="paragraph">
+                  <wp:posOffset>98425</wp:posOffset>
+                </wp:positionV>
+                <wp:extent cx="381000" cy="228600"/>
+                <wp:effectExtent l="0" t="0" r="76200" b="57150"/>
+                <wp:wrapNone/>
+                <wp:docPr id="17" name="17 Conector recto de flecha"/>
+                <wp:cNvGraphicFramePr/>
+                <a:graphic xmlns:a="http://schemas.openxmlformats.org/drawingml/2006/main">
+                  <a:graphicData uri="http://schemas.microsoft.com/office/word/2010/wordprocessingShape">
+                    <wps:wsp>
+                      <wps:cNvCnPr/>
+                      <wps:spPr>
+                        <a:xfrm>
+                          <a:off x="0" y="0"/>
+                          <a:ext cx="381000" cy="228600"/>
+                        </a:xfrm>
+                        <a:prstGeom prst="straightConnector1">
+                          <a:avLst/>
+                        </a:prstGeom>
+                        <a:ln>
+                          <a:tailEnd type="arrow"/>
+                        </a:ln>
+                      </wps:spPr>
+                      <wps:style>
+                        <a:lnRef idx="1">
+                          <a:schemeClr val="accent1"/>
+                        </a:lnRef>
+                        <a:fillRef idx="0">
+                          <a:schemeClr val="accent1"/>
+                        </a:fillRef>
+                        <a:effectRef idx="0">
+                          <a:schemeClr val="accent1"/>
+                        </a:effectRef>
+                        <a:fontRef idx="minor">
+                          <a:schemeClr val="tx1"/>
+                        </a:fontRef>
+                      </wps:style>
+                      <wps:bodyPr/>
+                    </wps:wsp>
+                  </a:graphicData>
+                </a:graphic>
+                <wp14:sizeRelH relativeFrom="margin">
+                  <wp14:pctWidth>0</wp14:pctWidth>
+                </wp14:sizeRelH>
+                <wp14:sizeRelV relativeFrom="margin">
+                  <wp14:pctHeight>0</wp14:pctHeight>
+                </wp14:sizeRelV>
+              </wp:anchor>
+            </w:drawing>
+          </mc:Choice>
+          <mc:Fallback>
+            <w:pict>
+              <v:shape id="17 Conector recto de flecha" o:spid="_x0000_s1026" type="#_x0000_t32" style="position:absolute;margin-left:117.45pt;margin-top:7.75pt;width:30pt;height:18pt;z-index:251679744;visibility:visible;mso-wrap-style:square;mso-width-percent:0;mso-height-percent:0;mso-wrap-distance-left:9pt;mso-wrap-distance-top:0;mso-wrap-distance-right:9pt;mso-wrap-distance-bottom:0;mso-position-horizontal:absolute;mso-position-horizontal-relative:text;mso-position-vertical:absolute;mso-position-vertical-relative:text;mso-width-percent:0;mso-height-percent:0;mso-width-relative:margin;mso-height-relative:margin" o:gfxdata="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" strokecolor="#4579b8 [3044]">
+                <v:stroke endarrow="open"/>
+              </v:shape>
+            </w:pict>
+          </mc:Fallback>
+        </mc:AlternateContent>
+      </w:r>
+      <w:r>
+        <w:rPr>
+          <w:rFonts w:ascii="Times New Roman" w:hAnsi="Times New Roman" w:cs="Times New Roman"/>
+          <w:sz w:val="24"/>
+        </w:rPr>
+        <w:t xml:space="preserve">Vector de reales:           </w:t>
+      </w:r>
+    </w:p>
+    <w:p>
+      <w:pPr>
+        <w:pStyle w:val="Prrafodelista"/>
+        <w:numPr>
+          <w:ilvl w:val="0"/>
+          <w:numId w:val="4"/>
+        </w:numPr>
+        <w:tabs>
+          <w:tab w:val="left" w:pos="6345"/>
+        </w:tabs>
+        <w:spacing w:line="360" w:lineRule="auto"/>
+        <w:jc w:val="both"/>
+        <w:rPr>
+          <w:rFonts w:ascii="Times New Roman" w:hAnsi="Times New Roman" w:cs="Times New Roman"/>
+          <w:sz w:val="24"/>
+        </w:rPr>
+      </w:pPr>
+      <w:r>
+        <w:rPr>
+          <w:rFonts w:ascii="Times New Roman" w:hAnsi="Times New Roman" w:cs="Times New Roman"/>
+          <w:b/>
+          <w:sz w:val="24"/>
+        </w:rPr>
+        <w:t xml:space="preserve">VECTOR </w:t>
+      </w:r>
+      <w:r>
+        <w:rPr>
+          <w:rFonts w:ascii="Times New Roman" w:hAnsi="Times New Roman" w:cs="Times New Roman"/>
+          <w:sz w:val="24"/>
+        </w:rPr>
+        <w:t xml:space="preserve">numeros =  </w:t>
+      </w:r>
+      <w:r>
+        <w:rPr>
+          <w:rFonts w:ascii="Times New Roman" w:hAnsi="Times New Roman" w:cs="Times New Roman"/>
+          <w:b/>
+          <w:sz w:val="24"/>
+        </w:rPr>
+        <w:t>[</w:t>
+      </w:r>
+      <w:r>
+        <w:rPr>
+          <w:rFonts w:ascii="Times New Roman" w:hAnsi="Times New Roman" w:cs="Times New Roman"/>
+          <w:sz w:val="24"/>
+        </w:rPr>
+        <w:t>1,2,3,4,5</w:t>
+      </w:r>
+      <w:r>
+        <w:rPr>
+          <w:rFonts w:ascii="Times New Roman" w:hAnsi="Times New Roman" w:cs="Times New Roman"/>
+          <w:b/>
+          <w:sz w:val="24"/>
+        </w:rPr>
+        <w:t>]</w:t>
+      </w:r>
+      <w:r>
+        <w:rPr>
+          <w:rFonts w:ascii="Times New Roman" w:hAnsi="Times New Roman" w:cs="Times New Roman"/>
+          <w:sz w:val="24"/>
+        </w:rPr>
+        <w:t>;</w:t>
+      </w:r>
+    </w:p>
+    <w:p>
+      <w:pPr>
+        <w:pStyle w:val="Prrafodelista"/>
+        <w:tabs>
+          <w:tab w:val="left" w:pos="6345"/>
+        </w:tabs>
+        <w:spacing w:line="360" w:lineRule="auto"/>
+        <w:jc w:val="both"/>
+        <w:rPr>
+          <w:rFonts w:ascii="Times New Roman" w:hAnsi="Times New Roman" w:cs="Times New Roman"/>
+          <w:sz w:val="24"/>
+        </w:rPr>
+      </w:pPr>
+    </w:p>
+    <w:p>
+      <w:pPr>
+        <w:pStyle w:val="Prrafodelista"/>
+        <w:numPr>
+          <w:ilvl w:val="0"/>
+          <w:numId w:val="5"/>
+        </w:numPr>
+        <w:tabs>
+          <w:tab w:val="left" w:pos="3255"/>
+        </w:tabs>
+        <w:spacing w:line="360" w:lineRule="auto"/>
+        <w:jc w:val="both"/>
+        <w:rPr>
+          <w:rFonts w:ascii="Times New Roman" w:hAnsi="Times New Roman" w:cs="Times New Roman"/>
+          <w:sz w:val="24"/>
+        </w:rPr>
+      </w:pPr>
+      <w:r>
+        <w:rPr>
+          <w:rFonts w:ascii="Times New Roman" w:hAnsi="Times New Roman" w:cs="Times New Roman"/>
+          <w:noProof/>
+          <w:sz w:val="24"/>
+          <w:lang w:eastAsia="es-ES"/>
+        </w:rPr>
+        <mc:AlternateContent>
+          <mc:Choice Requires="wps">
+            <w:drawing>
+              <wp:anchor distT="0" distB="0" distL="114300" distR="114300" simplePos="0" relativeHeight="251680768" behindDoc="0" locked="0" layoutInCell="1" allowOverlap="1" wp14:anchorId="3225B771" wp14:editId="6BFB411D">
+                <wp:simplePos x="0" y="0"/>
+                <wp:positionH relativeFrom="column">
+                  <wp:posOffset>1720215</wp:posOffset>
+                </wp:positionH>
+                <wp:positionV relativeFrom="paragraph">
+                  <wp:posOffset>118110</wp:posOffset>
+                </wp:positionV>
+                <wp:extent cx="257175" cy="200026"/>
+                <wp:effectExtent l="0" t="38100" r="47625" b="28575"/>
+                <wp:wrapNone/>
+                <wp:docPr id="18" name="18 Conector recto de flecha"/>
+                <wp:cNvGraphicFramePr/>
+                <a:graphic xmlns:a="http://schemas.openxmlformats.org/drawingml/2006/main">
+                  <a:graphicData uri="http://schemas.microsoft.com/office/word/2010/wordprocessingShape">
+                    <wps:wsp>
+                      <wps:cNvCnPr/>
+                      <wps:spPr>
+                        <a:xfrm flipV="1">
+                          <a:off x="0" y="0"/>
+                          <a:ext cx="257175" cy="200026"/>
+                        </a:xfrm>
+                        <a:prstGeom prst="straightConnector1">
+                          <a:avLst/>
+                        </a:prstGeom>
+                        <a:ln>
+                          <a:tailEnd type="arrow"/>
+                        </a:ln>
+                      </wps:spPr>
+                      <wps:style>
+                        <a:lnRef idx="1">
+                          <a:schemeClr val="accent1"/>
+                        </a:lnRef>
+                        <a:fillRef idx="0">
+                          <a:schemeClr val="accent1"/>
+                        </a:fillRef>
+                        <a:effectRef idx="0">
+                          <a:schemeClr val="accent1"/>
+                        </a:effectRef>
+                        <a:fontRef idx="minor">
+                          <a:schemeClr val="tx1"/>
+                        </a:fontRef>
+                      </wps:style>
+                      <wps:bodyPr/>
+                    </wps:wsp>
+                  </a:graphicData>
+                </a:graphic>
+                <wp14:sizeRelH relativeFrom="margin">
+                  <wp14:pctWidth>0</wp14:pctWidth>
+                </wp14:sizeRelH>
+                <wp14:sizeRelV relativeFrom="margin">
+                  <wp14:pctHeight>0</wp14:pctHeight>
+                </wp14:sizeRelV>
+              </wp:anchor>
+            </w:drawing>
+          </mc:Choice>
+          <mc:Fallback>
+            <w:pict>
+              <v:shape id="18 Conector recto de flecha" o:spid="_x0000_s1026" type="#_x0000_t32" style="position:absolute;margin-left:135.45pt;margin-top:9.3pt;width:20.25pt;height:15.75pt;flip:y;z-index:251680768;visibility:visible;mso-wrap-style:square;mso-width-percent:0;mso-height-percent:0;mso-wrap-distance-left:9pt;mso-wrap-distance-top:0;mso-wrap-distance-right:9pt;mso-wrap-distance-bottom:0;mso-position-horizontal:absolute;mso-position-horizontal-relative:text;mso-position-vertical:absolute;mso-position-vertical-relative:text;mso-width-percent:0;mso-height-percent:0;mso-width-relative:margin;mso-height-relative:margin" o:gfxdata="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" strokecolor="#4579b8 [3044]">
+                <v:stroke endarrow="open"/>
+              </v:shape>
+            </w:pict>
+          </mc:Fallback>
+        </mc:AlternateContent>
+      </w:r>
+      <w:r>
+        <w:rPr>
+          <w:rFonts w:ascii="Times New Roman" w:hAnsi="Times New Roman" w:cs="Times New Roman"/>
+          <w:b/>
+          <w:sz w:val="24"/>
+        </w:rPr>
+        <w:t xml:space="preserve">VECTOR </w:t>
+      </w:r>
+      <w:r>
+        <w:rPr>
+          <w:rFonts w:ascii="Times New Roman" w:hAnsi="Times New Roman" w:cs="Times New Roman"/>
+          <w:sz w:val="24"/>
+        </w:rPr>
+        <w:t xml:space="preserve">caracteres = </w:t>
+      </w:r>
+      <w:r>
+        <w:rPr>
+          <w:rFonts w:ascii="Times New Roman" w:hAnsi="Times New Roman" w:cs="Times New Roman"/>
+          <w:b/>
+          <w:sz w:val="24"/>
+        </w:rPr>
+        <w:t xml:space="preserve">espacio </w:t>
+      </w:r>
+      <w:r>
+        <w:rPr>
+          <w:rFonts w:ascii="Times New Roman" w:hAnsi="Times New Roman" w:cs="Times New Roman"/>
+          <w:sz w:val="24"/>
+        </w:rPr>
+        <w:t xml:space="preserve">10 </w:t>
+      </w:r>
+      <w:r>
+        <w:rPr>
+          <w:rFonts w:ascii="Times New Roman" w:hAnsi="Times New Roman" w:cs="Times New Roman"/>
+          <w:b/>
+          <w:sz w:val="24"/>
+        </w:rPr>
+        <w:t>LETRA</w:t>
+      </w:r>
+      <w:r>
+        <w:rPr>
+          <w:rFonts w:ascii="Times New Roman" w:hAnsi="Times New Roman" w:cs="Times New Roman"/>
+          <w:sz w:val="24"/>
+        </w:rPr>
+        <w:t>;</w:t>
+      </w:r>
+    </w:p>
+    <w:p>
+      <w:pPr>
+        <w:pStyle w:val="Prrafodelista"/>
+        <w:numPr>
+          <w:ilvl w:val="0"/>
+          <w:numId w:val="3"/>
+        </w:numPr>
+        <w:tabs>
+          <w:tab w:val="left" w:pos="6345"/>
+        </w:tabs>
+        <w:spacing w:line="360" w:lineRule="auto"/>
+        <w:jc w:val="both"/>
+        <w:rPr>
+          <w:rFonts w:ascii="Times New Roman" w:hAnsi="Times New Roman" w:cs="Times New Roman"/>
+          <w:sz w:val="24"/>
+        </w:rPr>
+      </w:pPr>
+      <w:r>
+        <w:rPr>
+          <w:rFonts w:ascii="Times New Roman" w:hAnsi="Times New Roman" w:cs="Times New Roman"/>
+          <w:noProof/>
+          <w:sz w:val="24"/>
+          <w:lang w:eastAsia="es-ES"/>
+        </w:rPr>
+        <mc:AlternateContent>
+          <mc:Choice Requires="wps">
+            <w:drawing>
+              <wp:anchor distT="0" distB="0" distL="114300" distR="114300" simplePos="0" relativeHeight="251681792" behindDoc="0" locked="0" layoutInCell="1" allowOverlap="1">
+                <wp:simplePos x="0" y="0"/>
+                <wp:positionH relativeFrom="column">
+                  <wp:posOffset>1720215</wp:posOffset>
+                </wp:positionH>
+                <wp:positionV relativeFrom="paragraph">
+                  <wp:posOffset>102870</wp:posOffset>
+                </wp:positionV>
+                <wp:extent cx="257175" cy="247650"/>
+                <wp:effectExtent l="0" t="0" r="66675" b="57150"/>
+                <wp:wrapNone/>
+                <wp:docPr id="19" name="19 Conector recto de flecha"/>
+                <wp:cNvGraphicFramePr/>
+                <a:graphic xmlns:a="http://schemas.openxmlformats.org/drawingml/2006/main">
+                  <a:graphicData uri="http://schemas.microsoft.com/office/word/2010/wordprocessingShape">
+                    <wps:wsp>
+                      <wps:cNvCnPr/>
+                      <wps:spPr>
+                        <a:xfrm>
+                          <a:off x="0" y="0"/>
+                          <a:ext cx="257175" cy="247650"/>
+                        </a:xfrm>
+                        <a:prstGeom prst="straightConnector1">
+                          <a:avLst/>
+                        </a:prstGeom>
+                        <a:ln>
+                          <a:tailEnd type="arrow"/>
+                        </a:ln>
+                      </wps:spPr>
+                      <wps:style>
+                        <a:lnRef idx="1">
+                          <a:schemeClr val="accent1"/>
+                        </a:lnRef>
+                        <a:fillRef idx="0">
+                          <a:schemeClr val="accent1"/>
+                        </a:fillRef>
+                        <a:effectRef idx="0">
+                          <a:schemeClr val="accent1"/>
+                        </a:effectRef>
+                        <a:fontRef idx="minor">
+                          <a:schemeClr val="tx1"/>
+                        </a:fontRef>
+                      </wps:style>
+                      <wps:bodyPr/>
+                    </wps:wsp>
+                  </a:graphicData>
+                </a:graphic>
+              </wp:anchor>
+            </w:drawing>
+          </mc:Choice>
+          <mc:Fallback>
+            <w:pict>
+              <v:shape id="19 Conector recto de flecha" o:spid="_x0000_s1026" type="#_x0000_t32" style="position:absolute;margin-left:135.45pt;margin-top:8.1pt;width:20.25pt;height:19.5pt;z-index:251681792;visibility:visible;mso-wrap-style:square;mso-wrap-distance-left:9pt;mso-wrap-distance-top:0;mso-wrap-distance-right:9pt;mso-wrap-distance-bottom:0;mso-position-horizontal:absolute;mso-position-horizontal-relative:text;mso-position-vertical:absolute;mso-position-vertical-relative:text" o:gfxdata="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" strokecolor="#4579b8 [3044]">
+                <v:stroke endarrow="open"/>
+              </v:shape>
+            </w:pict>
+          </mc:Fallback>
+        </mc:AlternateContent>
+      </w:r>
+      <w:r>
+        <w:rPr>
+          <w:rFonts w:ascii="Times New Roman" w:hAnsi="Times New Roman" w:cs="Times New Roman"/>
+          <w:sz w:val="24"/>
+        </w:rPr>
+        <w:t xml:space="preserve">Vector de caracteres: </w:t>
+      </w:r>
+    </w:p>
+    <w:p>
+      <w:pPr>
+        <w:pStyle w:val="Prrafodelista"/>
+        <w:numPr>
+          <w:ilvl w:val="0"/>
+          <w:numId w:val="5"/>
+        </w:numPr>
+        <w:tabs>
+          <w:tab w:val="left" w:pos="6345"/>
+        </w:tabs>
+        <w:spacing w:line="360" w:lineRule="auto"/>
+        <w:jc w:val="both"/>
+        <w:rPr>
+          <w:rFonts w:ascii="Times New Roman" w:hAnsi="Times New Roman" w:cs="Times New Roman"/>
+          <w:sz w:val="24"/>
+        </w:rPr>
+      </w:pPr>
+      <w:r>
+        <w:rPr>
+          <w:rFonts w:ascii="Times New Roman" w:hAnsi="Times New Roman" w:cs="Times New Roman"/>
+          <w:b/>
+          <w:sz w:val="24"/>
+        </w:rPr>
+        <w:t xml:space="preserve">VECTOR </w:t>
+      </w:r>
+      <w:r>
+        <w:rPr>
+          <w:rFonts w:ascii="Times New Roman" w:hAnsi="Times New Roman" w:cs="Times New Roman"/>
+          <w:sz w:val="24"/>
+        </w:rPr>
+        <w:t xml:space="preserve">caracteres = </w:t>
+      </w:r>
+      <w:r>
+        <w:rPr>
+          <w:rFonts w:ascii="Times New Roman" w:hAnsi="Times New Roman" w:cs="Times New Roman"/>
+          <w:b/>
+          <w:sz w:val="24"/>
+        </w:rPr>
+        <w:t>“</w:t>
+      </w:r>
+      <w:r>
+        <w:rPr>
+          <w:rFonts w:ascii="Times New Roman" w:hAnsi="Times New Roman" w:cs="Times New Roman"/>
+          <w:sz w:val="24"/>
+        </w:rPr>
+        <w:t>hola mundo”;</w:t>
+      </w:r>
+    </w:p>
+    <w:p>
+      <w:pPr>
+        <w:pStyle w:val="Prrafodelista"/>
+        <w:tabs>
+          <w:tab w:val="left" w:pos="6345"/>
+        </w:tabs>
+        <w:spacing w:line="360" w:lineRule="auto"/>
+        <w:jc w:val="both"/>
+        <w:rPr>
+          <w:rFonts w:ascii="Times New Roman" w:hAnsi="Times New Roman" w:cs="Times New Roman"/>
+          <w:sz w:val="24"/>
+        </w:rPr>
+      </w:pPr>
+      <w:r>
+        <w:rPr>
+          <w:rFonts w:ascii="Times New Roman" w:hAnsi="Times New Roman" w:cs="Times New Roman"/>
+          <w:sz w:val="24"/>
+        </w:rPr>
+        <w:t xml:space="preserve">                                      </w:t>
+      </w:r>
+    </w:p>
+    <w:p>
+      <w:pPr>
+        <w:pStyle w:val="Prrafodelista"/>
+        <w:numPr>
+          <w:ilvl w:val="0"/>
+          <w:numId w:val="6"/>
+        </w:numPr>
+        <w:tabs>
+          <w:tab w:val="left" w:pos="6345"/>
+        </w:tabs>
+        <w:spacing w:line="360" w:lineRule="auto"/>
+        <w:jc w:val="both"/>
+        <w:rPr>
+          <w:rFonts w:ascii="Times New Roman" w:hAnsi="Times New Roman" w:cs="Times New Roman"/>
+          <w:sz w:val="24"/>
+        </w:rPr>
+      </w:pPr>
+      <w:r>
+        <w:rPr>
+          <w:rFonts w:ascii="Times New Roman" w:hAnsi="Times New Roman" w:cs="Times New Roman"/>
+          <w:noProof/>
+          <w:sz w:val="24"/>
+          <w:lang w:eastAsia="es-ES"/>
+        </w:rPr>
+        <mc:AlternateContent>
+          <mc:Choice Requires="wps">
+            <w:drawing>
+              <wp:anchor distT="0" distB="0" distL="114300" distR="114300" simplePos="0" relativeHeight="251682816" behindDoc="0" locked="0" layoutInCell="1" allowOverlap="1" wp14:anchorId="33853C42" wp14:editId="196590B6">
+                <wp:simplePos x="0" y="0"/>
+                <wp:positionH relativeFrom="column">
+                  <wp:posOffset>1720215</wp:posOffset>
+                </wp:positionH>
+                <wp:positionV relativeFrom="paragraph">
+                  <wp:posOffset>189230</wp:posOffset>
+                </wp:positionV>
+                <wp:extent cx="257175" cy="180976"/>
+                <wp:effectExtent l="0" t="38100" r="47625" b="28575"/>
+                <wp:wrapNone/>
+                <wp:docPr id="20" name="20 Conector recto de flecha"/>
+                <wp:cNvGraphicFramePr/>
+                <a:graphic xmlns:a="http://schemas.openxmlformats.org/drawingml/2006/main">
+                  <a:graphicData uri="http://schemas.microsoft.com/office/word/2010/wordprocessingShape">
+                    <wps:wsp>
+                      <wps:cNvCnPr/>
+                      <wps:spPr>
+                        <a:xfrm flipV="1">
+                          <a:off x="0" y="0"/>
+                          <a:ext cx="257175" cy="180976"/>
+                        </a:xfrm>
+                        <a:prstGeom prst="straightConnector1">
+                          <a:avLst/>
+                        </a:prstGeom>
+                        <a:ln>
+                          <a:tailEnd type="arrow"/>
+                        </a:ln>
+                      </wps:spPr>
+                      <wps:style>
+                        <a:lnRef idx="1">
+                          <a:schemeClr val="accent1"/>
+                        </a:lnRef>
+                        <a:fillRef idx="0">
+                          <a:schemeClr val="accent1"/>
+                        </a:fillRef>
+                        <a:effectRef idx="0">
+                          <a:schemeClr val="accent1"/>
+                        </a:effectRef>
+                        <a:fontRef idx="minor">
+                          <a:schemeClr val="tx1"/>
+                        </a:fontRef>
+                      </wps:style>
+                      <wps:bodyPr/>
+                    </wps:wsp>
+                  </a:graphicData>
+                </a:graphic>
+                <wp14:sizeRelH relativeFrom="margin">
+                  <wp14:pctWidth>0</wp14:pctWidth>
+                </wp14:sizeRelH>
+                <wp14:sizeRelV relativeFrom="margin">
+                  <wp14:pctHeight>0</wp14:pctHeight>
+                </wp14:sizeRelV>
+              </wp:anchor>
+            </w:drawing>
+          </mc:Choice>
+          <mc:Fallback>
+            <w:pict>
+              <v:shape id="20 Conector recto de flecha" o:spid="_x0000_s1026" type="#_x0000_t32" style="position:absolute;margin-left:135.45pt;margin-top:14.9pt;width:20.25pt;height:14.25pt;flip:y;z-index:251682816;visibility:visible;mso-wrap-style:square;mso-width-percent:0;mso-height-percent:0;mso-wrap-distance-left:9pt;mso-wrap-distance-top:0;mso-wrap-distance-right:9pt;mso-wrap-distance-bottom:0;mso-position-horizontal:absolute;mso-position-horizontal-relative:text;mso-position-vertical:absolute;mso-position-vertical-relative:text;mso-width-percent:0;mso-height-percent:0;mso-width-relative:margin;mso-height-relative:margin" o:gfxdata="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" strokecolor="#4579b8 [3044]">
+                <v:stroke endarrow="open"/>
+              </v:shape>
+            </w:pict>
+          </mc:Fallback>
+        </mc:AlternateContent>
+      </w:r>
+      <w:r>
+        <w:rPr>
+          <w:rFonts w:ascii="Times New Roman" w:hAnsi="Times New Roman" w:cs="Times New Roman"/>
+          <w:sz w:val="24"/>
+        </w:rPr>
+        <w:t xml:space="preserve"> </w:t>
+      </w:r>
+      <w:r>
+        <w:rPr>
+          <w:rFonts w:ascii="Times New Roman" w:hAnsi="Times New Roman" w:cs="Times New Roman"/>
+          <w:b/>
+          <w:sz w:val="24"/>
+        </w:rPr>
+        <w:t xml:space="preserve">VECTOR </w:t>
+      </w:r>
+      <w:r>
+        <w:rPr>
+          <w:rFonts w:ascii="Times New Roman" w:hAnsi="Times New Roman" w:cs="Times New Roman"/>
+          <w:sz w:val="24"/>
+        </w:rPr>
+        <w:t xml:space="preserve">matriz = </w:t>
+      </w:r>
+      <w:r>
+        <w:rPr>
+          <w:rFonts w:ascii="Times New Roman" w:hAnsi="Times New Roman" w:cs="Times New Roman"/>
+          <w:b/>
+          <w:sz w:val="24"/>
+        </w:rPr>
+        <w:t>espacio</w:t>
+      </w:r>
+      <w:r>
+        <w:rPr>
+          <w:rFonts w:ascii="Times New Roman" w:hAnsi="Times New Roman" w:cs="Times New Roman"/>
+          <w:sz w:val="24"/>
+        </w:rPr>
+        <w:t xml:space="preserve"> 4</w:t>
+      </w:r>
+      <w:r>
+        <w:rPr>
+          <w:rFonts w:ascii="Times New Roman" w:hAnsi="Times New Roman" w:cs="Times New Roman"/>
+          <w:sz w:val="24"/>
+        </w:rPr>
+        <w:t xml:space="preserve"> </w:t>
+      </w:r>
+      <w:r>
+        <w:rPr>
+          <w:rFonts w:ascii="Times New Roman" w:hAnsi="Times New Roman" w:cs="Times New Roman"/>
+          <w:b/>
+          <w:sz w:val="24"/>
+        </w:rPr>
+        <w:t>VECTOR</w:t>
+      </w:r>
+      <w:r>
+        <w:rPr>
+          <w:rFonts w:ascii="Times New Roman" w:hAnsi="Times New Roman" w:cs="Times New Roman"/>
+          <w:sz w:val="24"/>
+        </w:rPr>
+        <w:t xml:space="preserve"> </w:t>
+      </w:r>
+      <w:r>
+        <w:rPr>
+          <w:rFonts w:ascii="Times New Roman" w:hAnsi="Times New Roman" w:cs="Times New Roman"/>
+          <w:b/>
+          <w:sz w:val="24"/>
+        </w:rPr>
+        <w:t>[</w:t>
+      </w:r>
+      <w:r>
+        <w:rPr>
+          <w:rFonts w:ascii="Times New Roman" w:hAnsi="Times New Roman" w:cs="Times New Roman"/>
+          <w:sz w:val="24"/>
+        </w:rPr>
+        <w:t>3</w:t>
+      </w:r>
+      <w:r>
+        <w:rPr>
+          <w:rFonts w:ascii="Times New Roman" w:hAnsi="Times New Roman" w:cs="Times New Roman"/>
+          <w:b/>
+          <w:sz w:val="24"/>
+        </w:rPr>
+        <w:t>]</w:t>
+      </w:r>
+      <w:r>
+        <w:rPr>
+          <w:rFonts w:ascii="Times New Roman" w:hAnsi="Times New Roman" w:cs="Times New Roman"/>
+          <w:sz w:val="24"/>
+        </w:rPr>
+        <w:t>;</w:t>
+      </w:r>
+    </w:p>
+    <w:p>
+      <w:pPr>
+        <w:pStyle w:val="Prrafodelista"/>
+        <w:numPr>
+          <w:ilvl w:val="0"/>
+          <w:numId w:val="3"/>
+        </w:numPr>
+        <w:tabs>
+          <w:tab w:val="left" w:pos="6345"/>
+        </w:tabs>
+        <w:spacing w:line="360" w:lineRule="auto"/>
+        <w:jc w:val="both"/>
+        <w:rPr>
+          <w:rFonts w:ascii="Times New Roman" w:hAnsi="Times New Roman" w:cs="Times New Roman"/>
+          <w:sz w:val="24"/>
+        </w:rPr>
+      </w:pPr>
+      <w:r>
+        <w:rPr>
+          <w:rFonts w:ascii="Times New Roman" w:hAnsi="Times New Roman" w:cs="Times New Roman"/>
+          <w:noProof/>
+          <w:sz w:val="24"/>
+          <w:lang w:eastAsia="es-ES"/>
+        </w:rPr>
+        <mc:AlternateContent>
+          <mc:Choice Requires="wps">
+            <w:drawing>
+              <wp:anchor distT="0" distB="0" distL="114300" distR="114300" simplePos="0" relativeHeight="251683840" behindDoc="0" locked="0" layoutInCell="1" allowOverlap="1">
+                <wp:simplePos x="0" y="0"/>
+                <wp:positionH relativeFrom="column">
+                  <wp:posOffset>1720215</wp:posOffset>
+                </wp:positionH>
+                <wp:positionV relativeFrom="paragraph">
+                  <wp:posOffset>107315</wp:posOffset>
+                </wp:positionV>
+                <wp:extent cx="257175" cy="190500"/>
+                <wp:effectExtent l="0" t="0" r="66675" b="57150"/>
+                <wp:wrapNone/>
+                <wp:docPr id="21" name="21 Conector recto de flecha"/>
+                <wp:cNvGraphicFramePr/>
+                <a:graphic xmlns:a="http://schemas.openxmlformats.org/drawingml/2006/main">
+                  <a:graphicData uri="http://schemas.microsoft.com/office/word/2010/wordprocessingShape">
+                    <wps:wsp>
+                      <wps:cNvCnPr/>
+                      <wps:spPr>
+                        <a:xfrm>
+                          <a:off x="0" y="0"/>
+                          <a:ext cx="257175" cy="190500"/>
+                        </a:xfrm>
+                        <a:prstGeom prst="straightConnector1">
+                          <a:avLst/>
+                        </a:prstGeom>
+                        <a:ln>
+                          <a:tailEnd type="arrow"/>
+                        </a:ln>
+                      </wps:spPr>
+                      <wps:style>
+                        <a:lnRef idx="1">
+                          <a:schemeClr val="accent1"/>
+                        </a:lnRef>
+                        <a:fillRef idx="0">
+                          <a:schemeClr val="accent1"/>
+                        </a:fillRef>
+                        <a:effectRef idx="0">
+                          <a:schemeClr val="accent1"/>
+                        </a:effectRef>
+                        <a:fontRef idx="minor">
+                          <a:schemeClr val="tx1"/>
+                        </a:fontRef>
+                      </wps:style>
+                      <wps:bodyPr/>
+                    </wps:wsp>
+                  </a:graphicData>
+                </a:graphic>
+                <wp14:sizeRelH relativeFrom="margin">
+                  <wp14:pctWidth>0</wp14:pctWidth>
+                </wp14:sizeRelH>
+                <wp14:sizeRelV relativeFrom="margin">
+                  <wp14:pctHeight>0</wp14:pctHeight>
+                </wp14:sizeRelV>
+              </wp:anchor>
+            </w:drawing>
+          </mc:Choice>
+          <mc:Fallback>
+            <w:pict>
+              <v:shape id="21 Conector recto de flecha" o:spid="_x0000_s1026" type="#_x0000_t32" style="position:absolute;margin-left:135.45pt;margin-top:8.45pt;width:20.25pt;height:15pt;z-index:251683840;visibility:visible;mso-wrap-style:square;mso-width-percent:0;mso-height-percent:0;mso-wrap-distance-left:9pt;mso-wrap-distance-top:0;mso-wrap-distance-right:9pt;mso-wrap-distance-bottom:0;mso-position-horizontal:absolute;mso-position-horizontal-relative:text;mso-position-vertical:absolute;mso-position-vertical-relative:text;mso-width-percent:0;mso-height-percent:0;mso-width-relative:margin;mso-height-relative:margin" o:gfxdata="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" strokecolor="#4579b8 [3044]">
+                <v:stroke endarrow="open"/>
+              </v:shape>
+            </w:pict>
+          </mc:Fallback>
+        </mc:AlternateContent>
+      </w:r>
+      <w:r>
+        <w:rPr>
+          <w:rFonts w:ascii="Times New Roman" w:hAnsi="Times New Roman" w:cs="Times New Roman"/>
+          <w:sz w:val="24"/>
+        </w:rPr>
+        <w:t xml:space="preserve">Vector de vectores: </w:t>
+      </w:r>
+    </w:p>
+    <w:p>
+      <w:pPr>
+        <w:pStyle w:val="Prrafodelista"/>
+        <w:numPr>
+          <w:ilvl w:val="0"/>
+          <w:numId w:val="6"/>
+        </w:numPr>
+        <w:tabs>
+          <w:tab w:val="left" w:pos="6345"/>
+        </w:tabs>
+        <w:spacing w:line="360" w:lineRule="auto"/>
+        <w:jc w:val="both"/>
+        <w:rPr>
+          <w:rFonts w:ascii="Times New Roman" w:hAnsi="Times New Roman" w:cs="Times New Roman"/>
+          <w:sz w:val="24"/>
+        </w:rPr>
+      </w:pPr>
+      <w:r>
+        <w:rPr>
+          <w:rFonts w:ascii="Times New Roman" w:hAnsi="Times New Roman" w:cs="Times New Roman"/>
+          <w:b/>
+          <w:sz w:val="24"/>
+        </w:rPr>
+        <w:t xml:space="preserve">VECTOR </w:t>
+      </w:r>
+      <w:r>
+        <w:rPr>
+          <w:rFonts w:ascii="Times New Roman" w:hAnsi="Times New Roman" w:cs="Times New Roman"/>
+          <w:sz w:val="24"/>
+        </w:rPr>
+        <w:t xml:space="preserve">matriz = </w:t>
+      </w:r>
+      <w:r>
+        <w:rPr>
+          <w:rFonts w:ascii="Times New Roman" w:hAnsi="Times New Roman" w:cs="Times New Roman"/>
+          <w:b/>
+          <w:sz w:val="24"/>
+        </w:rPr>
+        <w:t>[</w:t>
+      </w:r>
+      <w:bookmarkStart w:id="0" w:name="_GoBack"/>
+      <w:bookmarkEnd w:id="0"/>
+      <w:r>
+        <w:rPr>
+          <w:rFonts w:ascii="Times New Roman" w:hAnsi="Times New Roman" w:cs="Times New Roman"/>
+          <w:sz w:val="24"/>
+        </w:rPr>
+        <w:t>1,2,4,6</w:t>
+      </w:r>
+      <w:r>
+        <w:rPr>
+          <w:rFonts w:ascii="Times New Roman" w:hAnsi="Times New Roman" w:cs="Times New Roman"/>
+          <w:b/>
+          <w:sz w:val="24"/>
+        </w:rPr>
+        <w:t>]</w:t>
+      </w:r>
+      <w:r>
+        <w:rPr>
+          <w:rFonts w:ascii="Times New Roman" w:hAnsi="Times New Roman" w:cs="Times New Roman"/>
+          <w:sz w:val="24"/>
+        </w:rPr>
+        <w:t>, [1,4,5,7</w:t>
+      </w:r>
+      <w:r>
+        <w:rPr>
+          <w:rFonts w:ascii="Times New Roman" w:hAnsi="Times New Roman" w:cs="Times New Roman"/>
+          <w:b/>
+          <w:sz w:val="24"/>
+        </w:rPr>
+        <w:t>]</w:t>
+      </w:r>
+      <w:r>
+        <w:rPr>
+          <w:rFonts w:ascii="Times New Roman" w:hAnsi="Times New Roman" w:cs="Times New Roman"/>
+          <w:sz w:val="24"/>
+        </w:rPr>
+        <w:t>,[7,8,9,10</w:t>
+      </w:r>
+      <w:r>
+        <w:rPr>
+          <w:rFonts w:ascii="Times New Roman" w:hAnsi="Times New Roman" w:cs="Times New Roman"/>
+          <w:b/>
+          <w:sz w:val="24"/>
+        </w:rPr>
+        <w:t>]</w:t>
+      </w:r>
+      <w:r>
+        <w:rPr>
+          <w:rFonts w:ascii="Times New Roman" w:hAnsi="Times New Roman" w:cs="Times New Roman"/>
+          <w:sz w:val="24"/>
+        </w:rPr>
+        <w:t>;</w:t>
+      </w:r>
+    </w:p>
+    <w:p>
+      <w:pPr>
+        <w:tabs>
+          <w:tab w:val="left" w:pos="6345"/>
+        </w:tabs>
+        <w:spacing w:line="360" w:lineRule="auto"/>
+        <w:jc w:val="both"/>
+        <w:rPr>
+          <w:rFonts w:ascii="Times New Roman" w:hAnsi="Times New Roman" w:cs="Times New Roman"/>
+          <w:sz w:val="24"/>
+        </w:rPr>
+      </w:pPr>
+      <w:r>
+        <w:rPr>
+          <w:rFonts w:ascii="Times New Roman" w:hAnsi="Times New Roman" w:cs="Times New Roman"/>
+          <w:sz w:val="24"/>
+        </w:rPr>
+        <w:t xml:space="preserve">    Si se utiliza la opción de declarar el vector e indicar los datos que va a contener, el tamaño del vector se definirá por la cantidad de datos que contenga en su interior. </w:t>
+      </w:r>
+    </w:p>
+    <w:p>
+      <w:pPr>
+        <w:tabs>
+          <w:tab w:val="left" w:pos="6345"/>
+        </w:tabs>
+        <w:spacing w:line="360" w:lineRule="auto"/>
+        <w:jc w:val="both"/>
+        <w:rPr>
+          <w:rFonts w:ascii="Times New Roman" w:hAnsi="Times New Roman" w:cs="Times New Roman"/>
+          <w:sz w:val="24"/>
+        </w:rPr>
+      </w:pPr>
+      <w:r>
+        <w:rPr>
+          <w:rFonts w:ascii="Times New Roman" w:hAnsi="Times New Roman" w:cs="Times New Roman"/>
+          <w:noProof/>
+          <w:sz w:val="24"/>
+          <w:lang w:eastAsia="es-ES"/>
+        </w:rPr>
+        <mc:AlternateContent>
+          <mc:Choice Requires="wps">
+            <w:drawing>
+              <wp:anchor distT="0" distB="0" distL="114300" distR="114300" simplePos="0" relativeHeight="251685888" behindDoc="0" locked="0" layoutInCell="1" allowOverlap="1" wp14:anchorId="00D1780D" wp14:editId="7EF7464A">
+                <wp:simplePos x="0" y="0"/>
+                <wp:positionH relativeFrom="column">
+                  <wp:posOffset>1491615</wp:posOffset>
+                </wp:positionH>
+                <wp:positionV relativeFrom="paragraph">
+                  <wp:posOffset>1362710</wp:posOffset>
+                </wp:positionV>
+                <wp:extent cx="2324100" cy="647700"/>
+                <wp:effectExtent l="0" t="0" r="19050" b="19050"/>
+                <wp:wrapNone/>
+                <wp:docPr id="22" name="22 Rectángulo"/>
+                <wp:cNvGraphicFramePr/>
+                <a:graphic xmlns:a="http://schemas.openxmlformats.org/drawingml/2006/main">
+                  <a:graphicData uri="http://schemas.microsoft.com/office/word/2010/wordprocessingShape">
+                    <wps:wsp>
+                      <wps:cNvSpPr/>
+                      <wps:spPr>
+                        <a:xfrm>
+                          <a:off x="0" y="0"/>
+                          <a:ext cx="2324100" cy="647700"/>
+                        </a:xfrm>
+                        <a:prstGeom prst="rect">
+                          <a:avLst/>
+                        </a:prstGeom>
+                        <a:solidFill>
+                          <a:sysClr val="window" lastClr="FFFFFF"/>
+                        </a:solidFill>
+                        <a:ln w="25400" cap="flat" cmpd="sng" algn="ctr">
+                          <a:solidFill>
+                            <a:srgbClr val="4BACC6"/>
+                          </a:solidFill>
+                          <a:prstDash val="solid"/>
+                        </a:ln>
+                        <a:effectLst/>
+                      </wps:spPr>
+                      <wps:txbx>
+                        <w:txbxContent>
+                          <w:p>
+                            <w:pPr>
+                              <w:spacing w:line="240" w:lineRule="auto"/>
+                              <w:rPr>
+                                <w:rFonts w:ascii="Times New Roman" w:hAnsi="Times New Roman" w:cs="Times New Roman"/>
+                                <w:sz w:val="24"/>
+                                <w:szCs w:val="24"/>
+                              </w:rPr>
+                            </w:pPr>
+                            <w:r>
+                              <w:rPr>
+                                <w:rFonts w:ascii="Times New Roman" w:hAnsi="Times New Roman" w:cs="Times New Roman"/>
+                                <w:b/>
+                                <w:sz w:val="24"/>
+                                <w:szCs w:val="24"/>
+                              </w:rPr>
+                              <w:t xml:space="preserve">VECTOR </w:t>
+                            </w:r>
+                            <w:r>
+                              <w:rPr>
+                                <w:rFonts w:ascii="Times New Roman" w:hAnsi="Times New Roman" w:cs="Times New Roman"/>
+                                <w:sz w:val="24"/>
+                                <w:szCs w:val="24"/>
+                              </w:rPr>
+                              <w:t>numeros = [1,2,3];</w:t>
+                            </w:r>
+                          </w:p>
+                          <w:p>
+                            <w:pPr>
+                              <w:spacing w:line="240" w:lineRule="auto"/>
+                              <w:rPr>
+                                <w:rFonts w:ascii="Times New Roman" w:hAnsi="Times New Roman" w:cs="Times New Roman"/>
+                                <w:sz w:val="24"/>
+                                <w:szCs w:val="24"/>
+                              </w:rPr>
+                            </w:pPr>
+                            <w:r>
+                              <w:rPr>
+                                <w:rFonts w:ascii="Times New Roman" w:hAnsi="Times New Roman" w:cs="Times New Roman"/>
+                                <w:b/>
+                                <w:sz w:val="24"/>
+                                <w:szCs w:val="24"/>
+                              </w:rPr>
+                              <w:t xml:space="preserve">REAL </w:t>
+                            </w:r>
+                            <w:r>
+                              <w:rPr>
+                                <w:rFonts w:ascii="Times New Roman" w:hAnsi="Times New Roman" w:cs="Times New Roman"/>
+                                <w:sz w:val="24"/>
+                                <w:szCs w:val="24"/>
+                              </w:rPr>
+                              <w:t xml:space="preserve">numero = numeros [2] </w:t>
+                            </w:r>
+                          </w:p>
+                        </w:txbxContent>
+                      </wps:txbx>
+                      <wps:bodyPr rot="0" spcFirstLastPara="0" vertOverflow="overflow" horzOverflow="overflow" vert="horz" wrap="square" lIns="91440" tIns="45720" rIns="91440" bIns="45720" numCol="1" spcCol="0" rtlCol="0" fromWordArt="0" anchor="ctr" anchorCtr="0" forceAA="0" compatLnSpc="1">
+                        <a:prstTxWarp prst="textNoShape">
+                          <a:avLst/>
+                        </a:prstTxWarp>
+                        <a:noAutofit/>
+                      </wps:bodyPr>
+                    </wps:wsp>
+                  </a:graphicData>
+                </a:graphic>
+                <wp14:sizeRelH relativeFrom="margin">
+                  <wp14:pctWidth>0</wp14:pctWidth>
+                </wp14:sizeRelH>
+                <wp14:sizeRelV relativeFrom="margin">
+                  <wp14:pctHeight>0</wp14:pctHeight>
+                </wp14:sizeRelV>
+              </wp:anchor>
+            </w:drawing>
+          </mc:Choice>
+          <mc:Fallback>
+            <w:pict>
+              <v:rect id="22 Rectángulo" o:spid="_x0000_s1028" style="position:absolute;left:0;text-align:left;margin-left:117.45pt;margin-top:107.3pt;width:183pt;height:51pt;z-index:251685888;visibility:visible;mso-wrap-style:square;mso-width-percent:0;mso-height-percent:0;mso-wrap-distance-left:9pt;mso-wrap-distance-top:0;mso-wrap-distance-right:9pt;mso-wrap-distance-bottom:0;mso-position-horizontal:absolute;mso-position-horizontal-relative:text;mso-position-vertical:absolute;mso-position-vertical-relative:text;mso-width-percent:0;mso-height-percent:0;mso-width-relative:margin;mso-height-relative:margin;v-text-anchor:middle" o:gfxdata="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" fillcolor="window" strokecolor="#4bacc6" strokeweight="2pt">
+                <v:textbox>
+                  <w:txbxContent>
+                    <w:p>
+                      <w:pPr>
+                        <w:spacing w:line="240" w:lineRule="auto"/>
+                        <w:rPr>
+                          <w:rFonts w:ascii="Times New Roman" w:hAnsi="Times New Roman" w:cs="Times New Roman"/>
+                          <w:sz w:val="24"/>
+                          <w:szCs w:val="24"/>
+                        </w:rPr>
+                      </w:pPr>
+                      <w:r>
+                        <w:rPr>
+                          <w:rFonts w:ascii="Times New Roman" w:hAnsi="Times New Roman" w:cs="Times New Roman"/>
+                          <w:b/>
+                          <w:sz w:val="24"/>
+                          <w:szCs w:val="24"/>
+                        </w:rPr>
+                        <w:t xml:space="preserve">VECTOR </w:t>
+                      </w:r>
+                      <w:r>
+                        <w:rPr>
+                          <w:rFonts w:ascii="Times New Roman" w:hAnsi="Times New Roman" w:cs="Times New Roman"/>
+                          <w:sz w:val="24"/>
+                          <w:szCs w:val="24"/>
+                        </w:rPr>
+                        <w:t>numeros = [1,2,3];</w:t>
+                      </w:r>
+                    </w:p>
+                    <w:p>
+                      <w:pPr>
+                        <w:spacing w:line="240" w:lineRule="auto"/>
+                        <w:rPr>
+                          <w:rFonts w:ascii="Times New Roman" w:hAnsi="Times New Roman" w:cs="Times New Roman"/>
+                          <w:sz w:val="24"/>
+                          <w:szCs w:val="24"/>
+                        </w:rPr>
+                      </w:pPr>
+                      <w:r>
+                        <w:rPr>
+                          <w:rFonts w:ascii="Times New Roman" w:hAnsi="Times New Roman" w:cs="Times New Roman"/>
+                          <w:b/>
+                          <w:sz w:val="24"/>
+                          <w:szCs w:val="24"/>
+                        </w:rPr>
+                        <w:t xml:space="preserve">REAL </w:t>
+                      </w:r>
+                      <w:r>
+                        <w:rPr>
+                          <w:rFonts w:ascii="Times New Roman" w:hAnsi="Times New Roman" w:cs="Times New Roman"/>
+                          <w:sz w:val="24"/>
+                          <w:szCs w:val="24"/>
+                        </w:rPr>
+                        <w:t xml:space="preserve">numero = numeros [2] </w:t>
+                      </w:r>
+                    </w:p>
+                  </w:txbxContent>
+                </v:textbox>
+              </v:rect>
+            </w:pict>
+          </mc:Fallback>
+        </mc:AlternateContent>
+      </w:r>
+      <w:r>
+        <w:rPr>
+          <w:rFonts w:ascii="Times New Roman" w:hAnsi="Times New Roman" w:cs="Times New Roman"/>
+          <w:sz w:val="24"/>
+        </w:rPr>
+        <w:t xml:space="preserve">    </w:t>
+      </w:r>
+      <w:r>
+        <w:rPr>
+          <w:rFonts w:ascii="Times New Roman" w:hAnsi="Times New Roman" w:cs="Times New Roman"/>
+          <w:sz w:val="24"/>
+        </w:rPr>
+        <w:t xml:space="preserve">Para </w:t>
+      </w:r>
+      <w:r>
+        <w:rPr>
+          <w:rFonts w:ascii="Times New Roman" w:hAnsi="Times New Roman" w:cs="Times New Roman"/>
+          <w:sz w:val="24"/>
+        </w:rPr>
+        <w:t xml:space="preserve">acceder al valor de una posición de un vector de “REAL” o de “LETRA”  </w:t>
+      </w:r>
+      <w:r>
+        <w:rPr>
+          <w:rFonts w:ascii="Times New Roman" w:hAnsi="Times New Roman" w:cs="Times New Roman"/>
+          <w:sz w:val="24"/>
+        </w:rPr>
+        <w:t xml:space="preserve">hay que tener en cuenta que va desde la posición 0 hasta el tamaño del vector -1, por tanto el primer valor estará almacenado en la posición 0 y así sucesivamente. Por ejemplo de la siguiente manera accederíamos </w:t>
+      </w:r>
+      <w:r>
+        <w:rPr>
+          <w:rFonts w:ascii="Times New Roman" w:hAnsi="Times New Roman" w:cs="Times New Roman"/>
+          <w:sz w:val="24"/>
+        </w:rPr>
+        <w:t>a la posición dos del vector,</w:t>
+      </w:r>
+      <w:r>
+        <w:rPr>
+          <w:rFonts w:ascii="Times New Roman" w:hAnsi="Times New Roman" w:cs="Times New Roman"/>
+          <w:sz w:val="24"/>
+        </w:rPr>
+        <w:t xml:space="preserve"> por tanto, en la variable numero se almacenaría un 3.</w:t>
+      </w:r>
+    </w:p>
+    <w:p>
+      <w:pPr>
+        <w:tabs>
+          <w:tab w:val="left" w:pos="6345"/>
+        </w:tabs>
+        <w:spacing w:line="360" w:lineRule="auto"/>
+        <w:jc w:val="both"/>
+        <w:rPr>
+          <w:rFonts w:ascii="Times New Roman" w:hAnsi="Times New Roman" w:cs="Times New Roman"/>
+          <w:sz w:val="24"/>
+        </w:rPr>
+      </w:pPr>
+    </w:p>
+    <w:p>
+      <w:pPr>
+        <w:tabs>
+          <w:tab w:val="left" w:pos="6345"/>
+        </w:tabs>
+        <w:spacing w:line="360" w:lineRule="auto"/>
+        <w:jc w:val="both"/>
+        <w:rPr>
+          <w:rFonts w:ascii="Times New Roman" w:hAnsi="Times New Roman" w:cs="Times New Roman"/>
+          <w:sz w:val="24"/>
+        </w:rPr>
+      </w:pPr>
+      <w:r>
+        <w:rPr>
+          <w:rFonts w:ascii="Times New Roman" w:hAnsi="Times New Roman" w:cs="Times New Roman"/>
+          <w:sz w:val="24"/>
+        </w:rPr>
+        <w:t xml:space="preserve">               </w:t>
+      </w:r>
+    </w:p>
+    <w:p>
+      <w:pPr>
+        <w:tabs>
+          <w:tab w:val="left" w:pos="6345"/>
+        </w:tabs>
+        <w:spacing w:line="360" w:lineRule="auto"/>
+        <w:jc w:val="both"/>
+        <w:rPr>
+          <w:rFonts w:ascii="Times New Roman" w:hAnsi="Times New Roman" w:cs="Times New Roman"/>
+          <w:sz w:val="24"/>
+        </w:rPr>
+      </w:pPr>
+      <w:r>
+        <w:rPr>
+          <w:rFonts w:ascii="Times New Roman" w:hAnsi="Times New Roman" w:cs="Times New Roman"/>
+          <w:sz w:val="24"/>
+        </w:rPr>
+        <w:t xml:space="preserve">     Además hay que destacar que para los vectores de caracteres siempre este símbolo “</w:t>
+      </w:r>
+      <w:r>
+        <w:rPr>
+          <w:rFonts w:ascii="Times New Roman" w:hAnsi="Times New Roman" w:cs="Times New Roman"/>
+          <w:sz w:val="24"/>
+        </w:rPr>
+        <w:t>\0</w:t>
+      </w:r>
+      <w:r>
+        <w:rPr>
+          <w:rFonts w:ascii="Times New Roman" w:hAnsi="Times New Roman" w:cs="Times New Roman"/>
+          <w:sz w:val="24"/>
+        </w:rPr>
+        <w:t>” ya que nos indica el final de la ristra.</w:t>
+      </w:r>
+    </w:p>
+    <w:p>
+      <w:pPr>
+        <w:tabs>
+          <w:tab w:val="left" w:pos="6345"/>
+        </w:tabs>
+        <w:spacing w:line="360" w:lineRule="auto"/>
+        <w:jc w:val="both"/>
+        <w:rPr>
+          <w:rFonts w:ascii="Times New Roman" w:hAnsi="Times New Roman" w:cs="Times New Roman"/>
+          <w:sz w:val="24"/>
+        </w:rPr>
+      </w:pPr>
+      <w:r>
+        <w:rPr>
+          <w:rFonts w:ascii="Times New Roman" w:hAnsi="Times New Roman" w:cs="Times New Roman"/>
+          <w:noProof/>
+          <w:sz w:val="24"/>
+          <w:lang w:eastAsia="es-ES"/>
+        </w:rPr>
+        <w:lastRenderedPageBreak/>
+        <mc:AlternateContent>
+          <mc:Choice Requires="wps">
+            <w:drawing>
+              <wp:anchor distT="0" distB="0" distL="114300" distR="114300" simplePos="0" relativeHeight="251687936" behindDoc="0" locked="0" layoutInCell="1" allowOverlap="1" wp14:anchorId="4F643DBC" wp14:editId="53A13C06">
+                <wp:simplePos x="0" y="0"/>
+                <wp:positionH relativeFrom="column">
+                  <wp:posOffset>986790</wp:posOffset>
+                </wp:positionH>
+                <wp:positionV relativeFrom="paragraph">
+                  <wp:posOffset>2948305</wp:posOffset>
+                </wp:positionV>
+                <wp:extent cx="3019425" cy="685800"/>
+                <wp:effectExtent l="0" t="0" r="28575" b="19050"/>
+                <wp:wrapNone/>
+                <wp:docPr id="23" name="23 Rectángulo"/>
+                <wp:cNvGraphicFramePr/>
+                <a:graphic xmlns:a="http://schemas.openxmlformats.org/drawingml/2006/main">
+                  <a:graphicData uri="http://schemas.microsoft.com/office/word/2010/wordprocessingShape">
+                    <wps:wsp>
+                      <wps:cNvSpPr/>
+                      <wps:spPr>
+                        <a:xfrm>
+                          <a:off x="0" y="0"/>
+                          <a:ext cx="3019425" cy="685800"/>
+                        </a:xfrm>
+                        <a:prstGeom prst="rect">
+                          <a:avLst/>
+                        </a:prstGeom>
+                      </wps:spPr>
+                      <wps:style>
+                        <a:lnRef idx="2">
+                          <a:schemeClr val="accent5"/>
+                        </a:lnRef>
+                        <a:fillRef idx="1">
+                          <a:schemeClr val="lt1"/>
+                        </a:fillRef>
+                        <a:effectRef idx="0">
+                          <a:schemeClr val="accent5"/>
+                        </a:effectRef>
+                        <a:fontRef idx="minor">
+                          <a:schemeClr val="dk1"/>
+                        </a:fontRef>
+                      </wps:style>
+                      <wps:txbx>
+                        <w:txbxContent>
+                          <w:p>
+                            <w:pPr>
+                              <w:spacing w:line="240" w:lineRule="auto"/>
+                              <w:rPr>
+                                <w:rFonts w:ascii="Times New Roman" w:hAnsi="Times New Roman" w:cs="Times New Roman"/>
+                                <w:b/>
+                                <w:sz w:val="24"/>
+                                <w:szCs w:val="24"/>
+                              </w:rPr>
+                            </w:pPr>
+                            <w:r>
+                              <w:rPr>
+                                <w:rFonts w:ascii="Times New Roman" w:hAnsi="Times New Roman" w:cs="Times New Roman"/>
+                                <w:b/>
+                                <w:sz w:val="24"/>
+                                <w:szCs w:val="24"/>
+                              </w:rPr>
+                              <w:t xml:space="preserve">VECTOR </w:t>
+                            </w:r>
+                            <w:r>
+                              <w:rPr>
+                                <w:rFonts w:ascii="Times New Roman" w:hAnsi="Times New Roman" w:cs="Times New Roman"/>
+                                <w:sz w:val="24"/>
+                                <w:szCs w:val="24"/>
+                              </w:rPr>
+                              <w:t xml:space="preserve">datos </w:t>
+                            </w:r>
+                            <w:r>
+                              <w:rPr>
+                                <w:rFonts w:ascii="Times New Roman" w:hAnsi="Times New Roman" w:cs="Times New Roman"/>
+                                <w:sz w:val="24"/>
+                                <w:szCs w:val="24"/>
+                              </w:rPr>
+                              <w:t xml:space="preserve"> = </w:t>
+                            </w:r>
+                            <w:r>
+                              <w:rPr>
+                                <w:rFonts w:ascii="Times New Roman" w:hAnsi="Times New Roman" w:cs="Times New Roman"/>
+                                <w:b/>
+                                <w:sz w:val="24"/>
+                                <w:szCs w:val="24"/>
+                              </w:rPr>
+                              <w:t xml:space="preserve">espacio  </w:t>
+                            </w:r>
+                            <w:r>
+                              <w:rPr>
+                                <w:rFonts w:ascii="Times New Roman" w:hAnsi="Times New Roman" w:cs="Times New Roman"/>
+                                <w:sz w:val="24"/>
+                                <w:szCs w:val="24"/>
+                              </w:rPr>
+                              <w:t>5</w:t>
+                            </w:r>
+                            <w:r>
+                              <w:rPr>
+                                <w:rFonts w:ascii="Times New Roman" w:hAnsi="Times New Roman" w:cs="Times New Roman"/>
+                                <w:sz w:val="24"/>
+                                <w:szCs w:val="24"/>
+                              </w:rPr>
+                              <w:t xml:space="preserve"> </w:t>
+                            </w:r>
+                            <w:r>
+                              <w:rPr>
+                                <w:rFonts w:ascii="Times New Roman" w:hAnsi="Times New Roman" w:cs="Times New Roman"/>
+                                <w:b/>
+                                <w:sz w:val="24"/>
+                                <w:szCs w:val="24"/>
+                              </w:rPr>
+                              <w:t>VECTOR [</w:t>
+                            </w:r>
+                            <w:r>
+                              <w:rPr>
+                                <w:rFonts w:ascii="Times New Roman" w:hAnsi="Times New Roman" w:cs="Times New Roman"/>
+                                <w:sz w:val="24"/>
+                                <w:szCs w:val="24"/>
+                              </w:rPr>
+                              <w:t>3</w:t>
+                            </w:r>
+                            <w:r>
+                              <w:rPr>
+                                <w:rFonts w:ascii="Times New Roman" w:hAnsi="Times New Roman" w:cs="Times New Roman"/>
+                                <w:b/>
+                                <w:sz w:val="24"/>
+                                <w:szCs w:val="24"/>
+                              </w:rPr>
+                              <w:t>];</w:t>
+                            </w:r>
+                          </w:p>
+                          <w:p>
+                            <w:pPr>
+                              <w:spacing w:line="240" w:lineRule="auto"/>
+                              <w:rPr>
+                                <w:rFonts w:ascii="Times New Roman" w:hAnsi="Times New Roman" w:cs="Times New Roman"/>
+                                <w:sz w:val="24"/>
+                                <w:szCs w:val="24"/>
+                              </w:rPr>
+                            </w:pPr>
+                            <w:r>
+                              <w:rPr>
+                                <w:rFonts w:ascii="Times New Roman" w:hAnsi="Times New Roman" w:cs="Times New Roman"/>
+                                <w:sz w:val="24"/>
+                                <w:szCs w:val="24"/>
+                              </w:rPr>
+                              <w:t>valores</w:t>
+                            </w:r>
+                            <w:r>
+                              <w:rPr>
+                                <w:rFonts w:ascii="Times New Roman" w:hAnsi="Times New Roman" w:cs="Times New Roman"/>
+                                <w:b/>
+                                <w:sz w:val="24"/>
+                                <w:szCs w:val="24"/>
+                              </w:rPr>
+                              <w:t>[</w:t>
+                            </w:r>
+                            <w:r>
+                              <w:rPr>
+                                <w:rFonts w:ascii="Times New Roman" w:hAnsi="Times New Roman" w:cs="Times New Roman"/>
+                                <w:sz w:val="24"/>
+                                <w:szCs w:val="24"/>
+                              </w:rPr>
+                              <w:t>1</w:t>
+                            </w:r>
+                            <w:proofErr w:type="gramStart"/>
+                            <w:r>
+                              <w:rPr>
+                                <w:rFonts w:ascii="Times New Roman" w:hAnsi="Times New Roman" w:cs="Times New Roman"/>
+                                <w:b/>
+                                <w:sz w:val="24"/>
+                                <w:szCs w:val="24"/>
+                              </w:rPr>
+                              <w:t>][</w:t>
+                            </w:r>
+                            <w:proofErr w:type="gramEnd"/>
+                            <w:r>
+                              <w:rPr>
+                                <w:rFonts w:ascii="Times New Roman" w:hAnsi="Times New Roman" w:cs="Times New Roman"/>
+                                <w:sz w:val="24"/>
+                                <w:szCs w:val="24"/>
+                              </w:rPr>
+                              <w:t>2</w:t>
+                            </w:r>
+                            <w:r>
+                              <w:rPr>
+                                <w:rFonts w:ascii="Times New Roman" w:hAnsi="Times New Roman" w:cs="Times New Roman"/>
+                                <w:b/>
+                                <w:sz w:val="24"/>
+                                <w:szCs w:val="24"/>
+                              </w:rPr>
+                              <w:t>]</w:t>
+                            </w:r>
+                            <w:r>
+                              <w:rPr>
+                                <w:rFonts w:ascii="Times New Roman" w:hAnsi="Times New Roman" w:cs="Times New Roman"/>
+                                <w:b/>
+                                <w:sz w:val="24"/>
+                                <w:szCs w:val="24"/>
+                              </w:rPr>
+                              <w:t xml:space="preserve"> = </w:t>
+                            </w:r>
+                            <w:r>
+                              <w:rPr>
+                                <w:rFonts w:ascii="Times New Roman" w:hAnsi="Times New Roman" w:cs="Times New Roman"/>
+                                <w:sz w:val="24"/>
+                                <w:szCs w:val="24"/>
+                              </w:rPr>
+                              <w:t xml:space="preserve">5; </w:t>
+                            </w:r>
+                          </w:p>
+                          <w:p>
+                            <w:pPr>
+                              <w:spacing w:line="240" w:lineRule="auto"/>
+                              <w:rPr>
+                                <w:rFonts w:ascii="Times New Roman" w:hAnsi="Times New Roman" w:cs="Times New Roman"/>
+                                <w:sz w:val="24"/>
+                                <w:szCs w:val="24"/>
+                              </w:rPr>
+                            </w:pPr>
+                          </w:p>
+                        </w:txbxContent>
+                      </wps:txbx>
+                      <wps:bodyPr rot="0" spcFirstLastPara="0" vertOverflow="overflow" horzOverflow="overflow" vert="horz" wrap="square" lIns="91440" tIns="45720" rIns="91440" bIns="45720" numCol="1" spcCol="0" rtlCol="0" fromWordArt="0" anchor="ctr" anchorCtr="0" forceAA="0" compatLnSpc="1">
+                        <a:prstTxWarp prst="textNoShape">
+                          <a:avLst/>
+                        </a:prstTxWarp>
+                        <a:noAutofit/>
+                      </wps:bodyPr>
+                    </wps:wsp>
+                  </a:graphicData>
+                </a:graphic>
+                <wp14:sizeRelH relativeFrom="margin">
+                  <wp14:pctWidth>0</wp14:pctWidth>
+                </wp14:sizeRelH>
+                <wp14:sizeRelV relativeFrom="margin">
+                  <wp14:pctHeight>0</wp14:pctHeight>
+                </wp14:sizeRelV>
+              </wp:anchor>
+            </w:drawing>
+          </mc:Choice>
+          <mc:Fallback>
+            <w:pict>
+              <v:rect id="23 Rectángulo" o:spid="_x0000_s1029" style="position:absolute;left:0;text-align:left;margin-left:77.7pt;margin-top:232.15pt;width:237.75pt;height:54pt;z-index:251687936;visibility:visible;mso-wrap-style:square;mso-width-percent:0;mso-height-percent:0;mso-wrap-distance-left:9pt;mso-wrap-distance-top:0;mso-wrap-distance-right:9pt;mso-wrap-distance-bottom:0;mso-position-horizontal:absolute;mso-position-horizontal-relative:text;mso-position-vertical:absolute;mso-position-vertical-relative:text;mso-width-percent:0;mso-height-percent:0;mso-width-relative:margin;mso-height-relative:margin;v-text-anchor:middle" o:gfxdata="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" fillcolor="white [3201]" strokecolor="#4bacc6 [3208]" strokeweight="2pt">
+                <v:textbox>
+                  <w:txbxContent>
+                    <w:p>
+                      <w:pPr>
+                        <w:spacing w:line="240" w:lineRule="auto"/>
+                        <w:rPr>
+                          <w:rFonts w:ascii="Times New Roman" w:hAnsi="Times New Roman" w:cs="Times New Roman"/>
+                          <w:b/>
+                          <w:sz w:val="24"/>
+                          <w:szCs w:val="24"/>
+                        </w:rPr>
+                      </w:pPr>
+                      <w:r>
+                        <w:rPr>
+                          <w:rFonts w:ascii="Times New Roman" w:hAnsi="Times New Roman" w:cs="Times New Roman"/>
+                          <w:b/>
+                          <w:sz w:val="24"/>
+                          <w:szCs w:val="24"/>
+                        </w:rPr>
+                        <w:t xml:space="preserve">VECTOR </w:t>
+                      </w:r>
+                      <w:r>
+                        <w:rPr>
+                          <w:rFonts w:ascii="Times New Roman" w:hAnsi="Times New Roman" w:cs="Times New Roman"/>
+                          <w:sz w:val="24"/>
+                          <w:szCs w:val="24"/>
+                        </w:rPr>
+                        <w:t xml:space="preserve">datos </w:t>
+                      </w:r>
+                      <w:r>
+                        <w:rPr>
+                          <w:rFonts w:ascii="Times New Roman" w:hAnsi="Times New Roman" w:cs="Times New Roman"/>
+                          <w:sz w:val="24"/>
+                          <w:szCs w:val="24"/>
+                        </w:rPr>
+                        <w:t xml:space="preserve"> = </w:t>
+                      </w:r>
+                      <w:r>
+                        <w:rPr>
+                          <w:rFonts w:ascii="Times New Roman" w:hAnsi="Times New Roman" w:cs="Times New Roman"/>
+                          <w:b/>
+                          <w:sz w:val="24"/>
+                          <w:szCs w:val="24"/>
+                        </w:rPr>
+                        <w:t xml:space="preserve">espacio  </w:t>
+                      </w:r>
+                      <w:r>
+                        <w:rPr>
+                          <w:rFonts w:ascii="Times New Roman" w:hAnsi="Times New Roman" w:cs="Times New Roman"/>
+                          <w:sz w:val="24"/>
+                          <w:szCs w:val="24"/>
+                        </w:rPr>
+                        <w:t>5</w:t>
+                      </w:r>
+                      <w:r>
+                        <w:rPr>
+                          <w:rFonts w:ascii="Times New Roman" w:hAnsi="Times New Roman" w:cs="Times New Roman"/>
+                          <w:sz w:val="24"/>
+                          <w:szCs w:val="24"/>
+                        </w:rPr>
+                        <w:t xml:space="preserve"> </w:t>
+                      </w:r>
+                      <w:r>
+                        <w:rPr>
+                          <w:rFonts w:ascii="Times New Roman" w:hAnsi="Times New Roman" w:cs="Times New Roman"/>
+                          <w:b/>
+                          <w:sz w:val="24"/>
+                          <w:szCs w:val="24"/>
+                        </w:rPr>
+                        <w:t>VECTOR [</w:t>
+                      </w:r>
+                      <w:r>
+                        <w:rPr>
+                          <w:rFonts w:ascii="Times New Roman" w:hAnsi="Times New Roman" w:cs="Times New Roman"/>
+                          <w:sz w:val="24"/>
+                          <w:szCs w:val="24"/>
+                        </w:rPr>
+                        <w:t>3</w:t>
+                      </w:r>
+                      <w:r>
+                        <w:rPr>
+                          <w:rFonts w:ascii="Times New Roman" w:hAnsi="Times New Roman" w:cs="Times New Roman"/>
+                          <w:b/>
+                          <w:sz w:val="24"/>
+                          <w:szCs w:val="24"/>
+                        </w:rPr>
+                        <w:t>];</w:t>
+                      </w:r>
+                    </w:p>
+                    <w:p>
+                      <w:pPr>
+                        <w:spacing w:line="240" w:lineRule="auto"/>
+                        <w:rPr>
+                          <w:rFonts w:ascii="Times New Roman" w:hAnsi="Times New Roman" w:cs="Times New Roman"/>
+                          <w:sz w:val="24"/>
+                          <w:szCs w:val="24"/>
+                        </w:rPr>
+                      </w:pPr>
+                      <w:r>
+                        <w:rPr>
+                          <w:rFonts w:ascii="Times New Roman" w:hAnsi="Times New Roman" w:cs="Times New Roman"/>
+                          <w:sz w:val="24"/>
+                          <w:szCs w:val="24"/>
+                        </w:rPr>
+                        <w:t>valores</w:t>
+                      </w:r>
+                      <w:r>
+                        <w:rPr>
+                          <w:rFonts w:ascii="Times New Roman" w:hAnsi="Times New Roman" w:cs="Times New Roman"/>
+                          <w:b/>
+                          <w:sz w:val="24"/>
+                          <w:szCs w:val="24"/>
+                        </w:rPr>
+                        <w:t>[</w:t>
+                      </w:r>
+                      <w:r>
+                        <w:rPr>
+                          <w:rFonts w:ascii="Times New Roman" w:hAnsi="Times New Roman" w:cs="Times New Roman"/>
+                          <w:sz w:val="24"/>
+                          <w:szCs w:val="24"/>
+                        </w:rPr>
+                        <w:t>1</w:t>
+                      </w:r>
+                      <w:proofErr w:type="gramStart"/>
+                      <w:r>
+                        <w:rPr>
+                          <w:rFonts w:ascii="Times New Roman" w:hAnsi="Times New Roman" w:cs="Times New Roman"/>
+                          <w:b/>
+                          <w:sz w:val="24"/>
+                          <w:szCs w:val="24"/>
+                        </w:rPr>
+                        <w:t>][</w:t>
+                      </w:r>
+                      <w:proofErr w:type="gramEnd"/>
+                      <w:r>
+                        <w:rPr>
+                          <w:rFonts w:ascii="Times New Roman" w:hAnsi="Times New Roman" w:cs="Times New Roman"/>
+                          <w:sz w:val="24"/>
+                          <w:szCs w:val="24"/>
+                        </w:rPr>
+                        <w:t>2</w:t>
+                      </w:r>
+                      <w:r>
+                        <w:rPr>
+                          <w:rFonts w:ascii="Times New Roman" w:hAnsi="Times New Roman" w:cs="Times New Roman"/>
+                          <w:b/>
+                          <w:sz w:val="24"/>
+                          <w:szCs w:val="24"/>
+                        </w:rPr>
+                        <w:t>]</w:t>
+                      </w:r>
+                      <w:r>
+                        <w:rPr>
+                          <w:rFonts w:ascii="Times New Roman" w:hAnsi="Times New Roman" w:cs="Times New Roman"/>
+                          <w:b/>
+                          <w:sz w:val="24"/>
+                          <w:szCs w:val="24"/>
+                        </w:rPr>
+                        <w:t xml:space="preserve"> = </w:t>
+                      </w:r>
+                      <w:r>
+                        <w:rPr>
+                          <w:rFonts w:ascii="Times New Roman" w:hAnsi="Times New Roman" w:cs="Times New Roman"/>
+                          <w:sz w:val="24"/>
+                          <w:szCs w:val="24"/>
+                        </w:rPr>
+                        <w:t xml:space="preserve">5; </w:t>
+                      </w:r>
+                    </w:p>
+                    <w:p>
+                      <w:pPr>
+                        <w:spacing w:line="240" w:lineRule="auto"/>
+                        <w:rPr>
+                          <w:rFonts w:ascii="Times New Roman" w:hAnsi="Times New Roman" w:cs="Times New Roman"/>
+                          <w:sz w:val="24"/>
+                          <w:szCs w:val="24"/>
+                        </w:rPr>
+                      </w:pPr>
+                    </w:p>
+                  </w:txbxContent>
+                </v:textbox>
+              </v:rect>
+            </w:pict>
+          </mc:Fallback>
+        </mc:AlternateContent>
+      </w:r>
+      <w:r>
+        <w:rPr>
+          <w:rFonts w:ascii="Times New Roman" w:hAnsi="Times New Roman" w:cs="Times New Roman"/>
+          <w:sz w:val="24"/>
+        </w:rPr>
+        <w:t xml:space="preserve">     Los vectores de vectores los cuales se utilizan para almacenar matrices tienen una manera distinta de declararse y de acceder a sus posiciones. </w:t>
+      </w:r>
+      <w:r>
+        <w:rPr>
+          <w:rFonts w:ascii="Times New Roman" w:hAnsi="Times New Roman" w:cs="Times New Roman"/>
+          <w:sz w:val="24"/>
+        </w:rPr>
+        <w:t>Cuando declaramos un vector de vectores podremos utilizar las dos formas descritas anteriormente. La que puede traer mayor complicación de entender es la primera por ello la vamos a describir brevemente:</w:t>
+      </w:r>
+      <w:r>
+        <w:rPr>
+          <w:rFonts w:ascii="Times New Roman" w:hAnsi="Times New Roman" w:cs="Times New Roman"/>
+          <w:b/>
+          <w:sz w:val="24"/>
+        </w:rPr>
+        <w:t xml:space="preserve"> VECTOR</w:t>
+      </w:r>
+      <w:r>
+        <w:rPr>
+          <w:rFonts w:ascii="Times New Roman" w:hAnsi="Times New Roman" w:cs="Times New Roman"/>
+          <w:sz w:val="24"/>
+        </w:rPr>
+        <w:t xml:space="preserve"> matriz =  </w:t>
+      </w:r>
+      <w:r>
+        <w:rPr>
+          <w:rFonts w:ascii="Times New Roman" w:hAnsi="Times New Roman" w:cs="Times New Roman"/>
+          <w:b/>
+          <w:sz w:val="24"/>
+        </w:rPr>
+        <w:t xml:space="preserve">espacio </w:t>
+      </w:r>
+      <w:r>
+        <w:rPr>
+          <w:rFonts w:ascii="Times New Roman" w:hAnsi="Times New Roman" w:cs="Times New Roman"/>
+          <w:sz w:val="24"/>
+        </w:rPr>
+        <w:t xml:space="preserve">4 </w:t>
+      </w:r>
+      <w:r>
+        <w:rPr>
+          <w:rFonts w:ascii="Times New Roman" w:hAnsi="Times New Roman" w:cs="Times New Roman"/>
+          <w:b/>
+          <w:sz w:val="24"/>
+        </w:rPr>
+        <w:t>VECTOR [</w:t>
+      </w:r>
+      <w:r>
+        <w:rPr>
+          <w:rFonts w:ascii="Times New Roman" w:hAnsi="Times New Roman" w:cs="Times New Roman"/>
+          <w:sz w:val="24"/>
+        </w:rPr>
+        <w:t>3</w:t>
+      </w:r>
+      <w:r>
+        <w:rPr>
+          <w:rFonts w:ascii="Times New Roman" w:hAnsi="Times New Roman" w:cs="Times New Roman"/>
+          <w:b/>
+          <w:sz w:val="24"/>
+        </w:rPr>
+        <w:t xml:space="preserve">]. </w:t>
+      </w:r>
+      <w:r>
+        <w:rPr>
+          <w:rFonts w:ascii="Times New Roman" w:hAnsi="Times New Roman" w:cs="Times New Roman"/>
+          <w:sz w:val="24"/>
+        </w:rPr>
+        <w:t xml:space="preserve">Esto significa que nos vamos a crear un vector con cuatro vectores dentro donde cada vector va a tener  tres elementos.  </w:t>
+      </w:r>
+      <w:r>
+        <w:rPr>
+          <w:rFonts w:ascii="Times New Roman" w:hAnsi="Times New Roman" w:cs="Times New Roman"/>
+          <w:sz w:val="24"/>
+        </w:rPr>
+        <w:t>(Aquí</w:t>
+      </w:r>
+      <w:r>
+        <w:rPr>
+          <w:rFonts w:ascii="Times New Roman" w:hAnsi="Times New Roman" w:cs="Times New Roman"/>
+          <w:sz w:val="24"/>
+        </w:rPr>
+        <w:t xml:space="preserve"> faltaría definir si los vectores dentro del vector solo pueden ser de un tipo). Por ello cada vector dentro del vector será una fila de la matriz, por tanto, el primer vector es la primera fila, el segundo vector es la segunda fila y así sucesivamente.</w:t>
+      </w:r>
+      <w:r>
+        <w:rPr>
+          <w:rFonts w:ascii="Times New Roman" w:hAnsi="Times New Roman" w:cs="Times New Roman"/>
+          <w:sz w:val="24"/>
+        </w:rPr>
+        <w:t xml:space="preserve"> En cuanto al acceso de los vectores dentro del vector se realizarán de la siguiente manera:</w:t>
+      </w:r>
+    </w:p>
+    <w:p>
+      <w:pPr>
+        <w:tabs>
+          <w:tab w:val="left" w:pos="6345"/>
+        </w:tabs>
+        <w:spacing w:line="360" w:lineRule="auto"/>
+        <w:jc w:val="both"/>
+        <w:rPr>
+          <w:rFonts w:ascii="Times New Roman" w:hAnsi="Times New Roman" w:cs="Times New Roman"/>
+          <w:sz w:val="24"/>
+        </w:rPr>
+      </w:pPr>
+    </w:p>
+    <w:p>
+      <w:pPr>
+        <w:tabs>
+          <w:tab w:val="left" w:pos="6345"/>
+        </w:tabs>
+        <w:spacing w:line="360" w:lineRule="auto"/>
+        <w:jc w:val="both"/>
+        <w:rPr>
+          <w:rFonts w:ascii="Times New Roman" w:hAnsi="Times New Roman" w:cs="Times New Roman"/>
+          <w:sz w:val="24"/>
+        </w:rPr>
+      </w:pPr>
+    </w:p>
+    <w:p>
+      <w:pPr>
+        <w:tabs>
+          <w:tab w:val="left" w:pos="6345"/>
+        </w:tabs>
+        <w:spacing w:line="360" w:lineRule="auto"/>
+        <w:jc w:val="both"/>
+        <w:rPr>
+          <w:rFonts w:ascii="Times New Roman" w:hAnsi="Times New Roman" w:cs="Times New Roman"/>
+          <w:sz w:val="24"/>
+        </w:rPr>
+      </w:pPr>
+      <w:r>
+        <w:rPr>
+          <w:rFonts w:ascii="Times New Roman" w:hAnsi="Times New Roman" w:cs="Times New Roman"/>
+          <w:sz w:val="24"/>
+        </w:rPr>
+        <w:t xml:space="preserve">   Declaramos un vector  denominado “</w:t>
+      </w:r>
+      <w:r>
+        <w:rPr>
+          <w:rFonts w:ascii="Times New Roman" w:hAnsi="Times New Roman" w:cs="Times New Roman"/>
+          <w:sz w:val="24"/>
+        </w:rPr>
+        <w:t>datos</w:t>
+      </w:r>
+      <w:r>
+        <w:rPr>
+          <w:rFonts w:ascii="Times New Roman" w:hAnsi="Times New Roman" w:cs="Times New Roman"/>
+          <w:sz w:val="24"/>
+        </w:rPr>
+        <w:t xml:space="preserve"> </w:t>
+      </w:r>
+      <w:r>
+        <w:rPr>
+          <w:rFonts w:ascii="Times New Roman" w:hAnsi="Times New Roman" w:cs="Times New Roman"/>
+          <w:sz w:val="24"/>
+        </w:rPr>
+        <w:t>“con</w:t>
+      </w:r>
+      <w:r>
+        <w:rPr>
+          <w:rFonts w:ascii="Times New Roman" w:hAnsi="Times New Roman" w:cs="Times New Roman"/>
+          <w:sz w:val="24"/>
+        </w:rPr>
+        <w:t xml:space="preserve"> 5 vectores de 3 elementos cada uno. Tras ello </w:t>
+      </w:r>
+      <w:r>
+        <w:rPr>
+          <w:rFonts w:ascii="Times New Roman" w:hAnsi="Times New Roman" w:cs="Times New Roman"/>
+          <w:sz w:val="24"/>
+        </w:rPr>
+        <w:t>asignamos al primer vector dentro de “datos” en la posición 2 el valor 5, por tanto, el primer corchete lo utilizamos para indicar el vector y el segundo corchete para indicar la posición dentro de ese vector.</w:t>
+      </w:r>
+    </w:p>
+    <w:p>
+      <w:pPr>
+        <w:pStyle w:val="Citadestacada"/>
+        <w:pBdr>
+          <w:top w:val="single" w:sz="4" w:space="24" w:color="4F81BD" w:themeColor="accent1"/>
+        </w:pBdr>
+        <w:rPr>
+          <w:i w:val="0"/>
+        </w:rPr>
+      </w:pPr>
+      <w:r>
+        <w:rPr>
+          <w:i w:val="0"/>
+        </w:rPr>
+        <w:t>OPERADORES ARITMÉTICOS</w:t>
+      </w:r>
+    </w:p>
+    <w:p>
+      <w:pPr>
+        <w:tabs>
+          <w:tab w:val="left" w:pos="6345"/>
+        </w:tabs>
+        <w:spacing w:line="360" w:lineRule="auto"/>
+        <w:jc w:val="both"/>
+        <w:rPr>
+          <w:rFonts w:ascii="Times New Roman" w:hAnsi="Times New Roman" w:cs="Times New Roman"/>
+          <w:sz w:val="24"/>
+        </w:rPr>
+      </w:pPr>
+      <w:r>
+        <w:rPr>
+          <w:rFonts w:ascii="Times New Roman" w:hAnsi="Times New Roman" w:cs="Times New Roman"/>
+          <w:sz w:val="24"/>
+        </w:rPr>
+        <w:t xml:space="preserve">    </w:t>
+      </w:r>
+      <w:r>
+        <w:rPr>
+          <w:rFonts w:ascii="Times New Roman" w:hAnsi="Times New Roman" w:cs="Times New Roman"/>
+          <w:sz w:val="24"/>
+        </w:rPr>
+        <w:t xml:space="preserve"> En este lenguaje dispondremos de un conjunto de operadores bastante grandes, lo que nos permitirá realizar prácticamente cualquier operación de manera directa. Dispondremos de operadores aritméticos, relacionales y lógicos.</w:t>
+      </w:r>
+    </w:p>
+    <w:p>
+      <w:pPr>
+        <w:tabs>
+          <w:tab w:val="left" w:pos="6345"/>
+        </w:tabs>
+        <w:spacing w:line="360" w:lineRule="auto"/>
+        <w:jc w:val="both"/>
+        <w:rPr>
+          <w:rFonts w:ascii="Times New Roman" w:hAnsi="Times New Roman" w:cs="Times New Roman"/>
+          <w:sz w:val="24"/>
+        </w:rPr>
+      </w:pPr>
+      <w:r>
+        <w:rPr>
+          <w:rFonts w:ascii="Times New Roman" w:hAnsi="Times New Roman" w:cs="Times New Roman"/>
+          <w:sz w:val="24"/>
+        </w:rPr>
+        <w:t xml:space="preserve">    </w:t>
+      </w:r>
+      <w:r>
+        <w:rPr>
+          <w:rFonts w:ascii="Times New Roman" w:hAnsi="Times New Roman" w:cs="Times New Roman"/>
+          <w:sz w:val="24"/>
+        </w:rPr>
+        <w:t>Los operadores aritméticos los utilizaremos para realizar operaciones de tipo numérico por tanto se</w:t>
       </w:r>
       <w:r>
         <w:rPr>
@@ -2388,6 +4426,7 @@
                 <w:rFonts w:ascii="Times New Roman" w:hAnsi="Times New Roman" w:cs="Times New Roman"/>
                 <w:sz w:val="24"/>
               </w:rPr>
+              <w:lastRenderedPageBreak/>
               <w:t>-</w:t>
             </w:r>
           </w:p>
@@ -5335,6 +7374,13 @@
           <w:sz w:val="24"/>
         </w:rPr>
         <w:t xml:space="preserve">   </w:t>
+      </w:r>
+      <w:r>
+        <w:rPr>
+          <w:rFonts w:ascii="Times New Roman" w:hAnsi="Times New Roman" w:cs="Times New Roman"/>
+          <w:sz w:val="24"/>
+        </w:rPr>
+        <w:t xml:space="preserve"> </w:t>
       </w:r>
       <w:r>
         <w:rPr>
@@ -5645,7 +7691,7 @@
           </mc:Choice>
           <mc:Fallback>
             <w:pict>
-              <v:rect id="4 Rectángulo" o:spid="_x0000_s1028" style="position:absolute;left:0;text-align:left;margin-left:123.95pt;margin-top:8.3pt;width:177.75pt;height:121.4pt;z-index:251661312;visibility:visible;mso-wrap-style:square;mso-width-percent:0;mso-height-percent:0;mso-wrap-distance-left:9pt;mso-wrap-distance-top:0;mso-wrap-distance-right:9pt;mso-wrap-distance-bottom:0;mso-position-horizontal:absolute;mso-position-horizontal-relative:text;mso-position-vertical:absolute;mso-position-vertical-relative:text;mso-width-percent:0;mso-height-percent:0;mso-width-relative:margin;mso-height-relative:margin;v-text-anchor:middle" o:gfxdata="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" fillcolor="white [3201]" strokecolor="#4bacc6 [3208]" strokeweight="2pt">
+              <v:rect id="4 Rectángulo" o:spid="_x0000_s1030" style="position:absolute;left:0;text-align:left;margin-left:123.95pt;margin-top:8.3pt;width:177.75pt;height:121.4pt;z-index:251661312;visibility:visible;mso-wrap-style:square;mso-width-percent:0;mso-height-percent:0;mso-wrap-distance-left:9pt;mso-wrap-distance-top:0;mso-wrap-distance-right:9pt;mso-wrap-distance-bottom:0;mso-position-horizontal:absolute;mso-position-horizontal-relative:text;mso-position-vertical:absolute;mso-position-vertical-relative:text;mso-width-percent:0;mso-height-percent:0;mso-width-relative:margin;mso-height-relative:margin;v-text-anchor:middle" o:gfxdata="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" fillcolor="white [3201]" strokecolor="#4bacc6 [3208]" strokeweight="2pt">
                 <v:textbox>
                   <w:txbxContent>
                     <w:p>
@@ -6964,7 +9010,7 @@
           </mc:Choice>
           <mc:Fallback>
             <w:pict>
-              <v:rect id="5 Rectángulo" o:spid="_x0000_s1029" style="position:absolute;left:0;text-align:left;margin-left:94.2pt;margin-top:-39.35pt;width:273pt;height:241.5pt;z-index:251662336;visibility:visible;mso-wrap-style:square;mso-width-percent:0;mso-height-percent:0;mso-wrap-distance-left:9pt;mso-wrap-distance-top:0;mso-wrap-distance-right:9pt;mso-wrap-distance-bottom:0;mso-position-horizontal:absolute;mso-position-horizontal-relative:text;mso-position-vertical:absolute;mso-position-vertical-relative:text;mso-width-percent:0;mso-height-percent:0;mso-width-relative:margin;mso-height-relative:margin;v-text-anchor:middle" o:gfxdata="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" fillcolor="white [3201]" strokecolor="#4bacc6 [3208]" strokeweight="2pt">
+              <v:rect id="5 Rectángulo" o:spid="_x0000_s1031" style="position:absolute;left:0;text-align:left;margin-left:94.2pt;margin-top:-39.35pt;width:273pt;height:241.5pt;z-index:251662336;visibility:visible;mso-wrap-style:square;mso-width-percent:0;mso-height-percent:0;mso-wrap-distance-left:9pt;mso-wrap-distance-top:0;mso-wrap-distance-right:9pt;mso-wrap-distance-bottom:0;mso-position-horizontal:absolute;mso-position-horizontal-relative:text;mso-position-vertical:absolute;mso-position-vertical-relative:text;mso-width-percent:0;mso-height-percent:0;mso-width-relative:margin;mso-height-relative:margin;v-text-anchor:middle" o:gfxdata="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" fillcolor="white [3201]" strokecolor="#4bacc6 [3208]" strokeweight="2pt">
                 <v:textbox>
                   <w:txbxContent>
                     <w:p>
@@ -6979,6 +9025,7 @@
                       <w:r>
                         <w:t xml:space="preserve">                     </w:t>
                       </w:r>
+                      <w:proofErr w:type="spellStart"/>
                       <w:proofErr w:type="gramStart"/>
                       <w:r>
                         <w:rPr>
@@ -6988,6 +9035,7 @@
                         </w:rPr>
                         <w:t>dependiendoDe</w:t>
                       </w:r>
+                      <w:proofErr w:type="spellEnd"/>
                       <w:proofErr w:type="gramEnd"/>
                       <w:r>
                         <w:rPr>
@@ -7843,9 +9891,9 @@
               </wp:anchor>
             </w:drawing>
           </mc:Choice>
-          <mc:Fallback xmlns:w15="http://schemas.microsoft.com/office/word/2012/wordml">
+          <mc:Fallback>
             <w:pict>
-              <v:rect w14:anchorId="259679BE" id="2 Rectángulo" o:spid="_x0000_s1030" style="position:absolute;margin-left:136.95pt;margin-top:11.6pt;width:176.25pt;height:76.5pt;z-index:251664384;visibility:visible;mso-wrap-style:square;mso-width-percent:0;mso-height-percent:0;mso-wrap-distance-left:9pt;mso-wrap-distance-top:0;mso-wrap-distance-right:9pt;mso-wrap-distance-bottom:0;mso-position-horizontal:absolute;mso-position-horizontal-relative:text;mso-position-vertical:absolute;mso-position-vertical-relative:text;mso-width-percent:0;mso-height-percent:0;mso-width-relative:margin;mso-height-relative:margin;v-text-anchor:middle" o:gfxdata="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" fillcolor="white [3201]" strokecolor="#4bacc6 [3208]" strokeweight="2pt">
+              <v:rect id="2 Rectángulo" o:spid="_x0000_s1032" style="position:absolute;margin-left:136.95pt;margin-top:11.6pt;width:176.25pt;height:76.5pt;z-index:251664384;visibility:visible;mso-wrap-style:square;mso-width-percent:0;mso-height-percent:0;mso-wrap-distance-left:9pt;mso-wrap-distance-top:0;mso-wrap-distance-right:9pt;mso-wrap-distance-bottom:0;mso-position-horizontal:absolute;mso-position-horizontal-relative:text;mso-position-vertical:absolute;mso-position-vertical-relative:text;mso-width-percent:0;mso-height-percent:0;mso-width-relative:margin;mso-height-relative:margin;v-text-anchor:middle" o:gfxdata="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" fillcolor="white [3201]" strokecolor="#4bacc6 [3208]" strokeweight="2pt">
                 <v:textbox>
                   <w:txbxContent>
                     <w:p>
@@ -8225,7 +10273,7 @@
           </mc:Choice>
           <mc:Fallback>
             <w:pict>
-              <v:rect id="11 Rectángulo" o:spid="_x0000_s1031" style="position:absolute;left:0;text-align:left;margin-left:114.25pt;margin-top:28.05pt;width:186.75pt;height:69.75pt;z-index:251667456;visibility:visible;mso-wrap-style:square;mso-width-percent:0;mso-height-percent:0;mso-wrap-distance-left:9pt;mso-wrap-distance-top:0;mso-wrap-distance-right:9pt;mso-wrap-distance-bottom:0;mso-position-horizontal:absolute;mso-position-horizontal-relative:text;mso-position-vertical:absolute;mso-position-vertical-relative:text;mso-width-percent:0;mso-height-percent:0;mso-width-relative:margin;mso-height-relative:margin;v-text-anchor:middle" o:gfxdata="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" fillcolor="white [3201]" strokecolor="#4bacc6 [3208]" strokeweight="2pt">
+              <v:rect id="11 Rectángulo" o:spid="_x0000_s1033" style="position:absolute;left:0;text-align:left;margin-left:114.25pt;margin-top:28.05pt;width:186.75pt;height:69.75pt;z-index:251667456;visibility:visible;mso-wrap-style:square;mso-width-percent:0;mso-height-percent:0;mso-wrap-distance-left:9pt;mso-wrap-distance-top:0;mso-wrap-distance-right:9pt;mso-wrap-distance-bottom:0;mso-position-horizontal:absolute;mso-position-horizontal-relative:text;mso-position-vertical:absolute;mso-position-vertical-relative:text;mso-width-percent:0;mso-height-percent:0;mso-width-relative:margin;mso-height-relative:margin;v-text-anchor:middle" o:gfxdata="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" fillcolor="white [3201]" strokecolor="#4bacc6 [3208]" strokeweight="2pt">
                 <v:textbox>
                   <w:txbxContent>
                     <w:p>
@@ -8738,7 +10786,7 @@
           </mc:Choice>
           <mc:Fallback>
             <w:pict>
-              <v:rect id="13 Rectángulo" o:spid="_x0000_s1032" style="position:absolute;left:0;text-align:left;margin-left:103.95pt;margin-top:4.6pt;width:243pt;height:30pt;z-index:251669504;visibility:visible;mso-wrap-style:square;mso-width-percent:0;mso-height-percent:0;mso-wrap-distance-left:9pt;mso-wrap-distance-top:0;mso-wrap-distance-right:9pt;mso-wrap-distance-bottom:0;mso-position-horizontal:absolute;mso-position-horizontal-relative:text;mso-position-vertical:absolute;mso-position-vertical-relative:text;mso-width-percent:0;mso-height-percent:0;mso-width-relative:margin;mso-height-relative:margin;v-text-anchor:middle" o:gfxdata="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" fillcolor="white [3201]" strokecolor="#4bacc6 [3208]" strokeweight="2pt">
+              <v:rect id="13 Rectángulo" o:spid="_x0000_s1034" style="position:absolute;left:0;text-align:left;margin-left:103.95pt;margin-top:4.6pt;width:243pt;height:30pt;z-index:251669504;visibility:visible;mso-wrap-style:square;mso-width-percent:0;mso-height-percent:0;mso-wrap-distance-left:9pt;mso-wrap-distance-top:0;mso-wrap-distance-right:9pt;mso-wrap-distance-bottom:0;mso-position-horizontal:absolute;mso-position-horizontal-relative:text;mso-position-vertical:absolute;mso-position-vertical-relative:text;mso-width-percent:0;mso-height-percent:0;mso-width-relative:margin;mso-height-relative:margin;v-text-anchor:middle" o:gfxdata="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" fillcolor="white [3201]" strokecolor="#4bacc6 [3208]" strokeweight="2pt">
                 <v:textbox>
                   <w:txbxContent>
                     <w:p>
@@ -9205,7 +11253,7 @@
                 <v:stroke joinstyle="miter"/>
                 <v:path gradientshapeok="t" o:connecttype="rect"/>
               </v:shapetype>
-              <v:shape id="Cuadro de texto 2" o:spid="_x0000_s1033" type="#_x0000_t202" style="position:absolute;left:0;text-align:left;margin-left:109.35pt;margin-top:42.7pt;width:215.25pt;height:76.5pt;z-index:251656704;visibility:visible;mso-wrap-style:square;mso-width-percent:0;mso-height-percent:0;mso-wrap-distance-left:9pt;mso-wrap-distance-top:3.6pt;mso-wrap-distance-right:9pt;mso-wrap-distance-bottom:3.6pt;mso-position-horizontal:absolute;mso-position-horizontal-relative:text;mso-position-vertical:absolute;mso-position-vertical-relative:text;mso-width-percent:0;mso-height-percent:0;mso-width-relative:margin;mso-height-relative:margin;v-text-anchor:top" o:gfxdata="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" fillcolor="white [3201]" strokecolor="#4bacc6 [3208]" strokeweight="2pt">
+              <v:shape id="Cuadro de texto 2" o:spid="_x0000_s1035" type="#_x0000_t202" style="position:absolute;left:0;text-align:left;margin-left:109.35pt;margin-top:42.7pt;width:215.25pt;height:76.5pt;z-index:251656704;visibility:visible;mso-wrap-style:square;mso-width-percent:0;mso-height-percent:0;mso-wrap-distance-left:9pt;mso-wrap-distance-top:3.6pt;mso-wrap-distance-right:9pt;mso-wrap-distance-bottom:3.6pt;mso-position-horizontal:absolute;mso-position-horizontal-relative:text;mso-position-vertical:absolute;mso-position-vertical-relative:text;mso-width-percent:0;mso-height-percent:0;mso-width-relative:margin;mso-height-relative:margin;v-text-anchor:top" o:gfxdata="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" fillcolor="white [3201]" strokecolor="#4bacc6 [3208]" strokeweight="2pt">
                 <v:textbox>
                   <w:txbxContent>
                     <w:p>
@@ -9637,6 +11685,7 @@
                                 <w:sz w:val="24"/>
                               </w:rPr>
                             </w:pPr>
+                            <w:proofErr w:type="spellStart"/>
                             <w:proofErr w:type="gramStart"/>
                             <w:r>
                               <w:rPr>
@@ -9646,6 +11695,7 @@
                               </w:rPr>
                               <w:t>func</w:t>
                             </w:r>
+                            <w:proofErr w:type="spellEnd"/>
                             <w:proofErr w:type="gramEnd"/>
                             <w:r>
                               <w:rPr>
@@ -9926,7 +11976,7 @@
           </mc:Choice>
           <mc:Fallback>
             <w:pict>
-              <v:shape id="_x0000_s1034" type="#_x0000_t202" style="position:absolute;left:0;text-align:left;margin-left:11.55pt;margin-top:30.05pt;width:435pt;height:126.75pt;z-index:251658752;visibility:visible;mso-wrap-style:square;mso-width-percent:0;mso-height-percent:0;mso-wrap-distance-left:9pt;mso-wrap-distance-top:3.6pt;mso-wrap-distance-right:9pt;mso-wrap-distance-bottom:3.6pt;mso-position-horizontal:absolute;mso-position-horizontal-relative:text;mso-position-vertical:absolute;mso-position-vertical-relative:text;mso-width-percent:0;mso-height-percent:0;mso-width-relative:margin;mso-height-relative:margin;v-text-anchor:top" o:gfxdata="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" fillcolor="white [3201]" strokecolor="#4bacc6 [3208]" strokeweight="2pt">
+              <v:shape id="_x0000_s1036" type="#_x0000_t202" style="position:absolute;left:0;text-align:left;margin-left:11.55pt;margin-top:30.05pt;width:435pt;height:126.75pt;z-index:251658752;visibility:visible;mso-wrap-style:square;mso-width-percent:0;mso-height-percent:0;mso-wrap-distance-left:9pt;mso-wrap-distance-top:3.6pt;mso-wrap-distance-right:9pt;mso-wrap-distance-bottom:3.6pt;mso-position-horizontal:absolute;mso-position-horizontal-relative:text;mso-position-vertical:absolute;mso-position-vertical-relative:text;mso-width-percent:0;mso-height-percent:0;mso-width-relative:margin;mso-height-relative:margin;v-text-anchor:top" o:gfxdata="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" fillcolor="white [3201]" strokecolor="#4bacc6 [3208]" strokeweight="2pt">
                 <v:textbox>
                   <w:txbxContent>
                     <w:p>
@@ -11113,9 +13163,9 @@
               </wp:anchor>
             </w:drawing>
           </mc:Choice>
-          <mc:Fallback xmlns:w15="http://schemas.microsoft.com/office/word/2012/wordml">
+          <mc:Fallback>
             <w:pict>
-              <v:shape w14:anchorId="3B1419E7" id="_x0000_s1035" type="#_x0000_t202" style="position:absolute;left:0;text-align:left;margin-left:92.7pt;margin-top:6.35pt;width:268.65pt;height:114.75pt;z-index:251659776;visibility:visible;mso-wrap-style:square;mso-width-percent:0;mso-height-percent:0;mso-wrap-distance-left:9pt;mso-wrap-distance-top:3.6pt;mso-wrap-distance-right:9pt;mso-wrap-distance-bottom:3.6pt;mso-position-horizontal:absolute;mso-position-horizontal-relative:text;mso-position-vertical:absolute;mso-position-vertical-relative:text;mso-width-percent:0;mso-height-percent:0;mso-width-relative:margin;mso-height-relative:margin;v-text-anchor:top" o:gfxdata="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" fillcolor="white [3201]" strokecolor="#4bacc6 [3208]" strokeweight="2pt">
+              <v:shape id="_x0000_s1037" type="#_x0000_t202" style="position:absolute;left:0;text-align:left;margin-left:92.7pt;margin-top:6.35pt;width:268.65pt;height:114.75pt;z-index:251659776;visibility:visible;mso-wrap-style:square;mso-width-percent:0;mso-height-percent:0;mso-wrap-distance-left:9pt;mso-wrap-distance-top:3.6pt;mso-wrap-distance-right:9pt;mso-wrap-distance-bottom:3.6pt;mso-position-horizontal:absolute;mso-position-horizontal-relative:text;mso-position-vertical:absolute;mso-position-vertical-relative:text;mso-width-percent:0;mso-height-percent:0;mso-width-relative:margin;mso-height-relative:margin;v-text-anchor:top" o:gfxdata="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" fillcolor="white [3201]" strokecolor="#4bacc6 [3208]" strokeweight="2pt">
                 <v:textbox>
                   <w:txbxContent>
                     <w:p>
@@ -11125,7 +13175,6 @@
                           <w:sz w:val="24"/>
                         </w:rPr>
                       </w:pPr>
-                      <w:proofErr w:type="spellStart"/>
                       <w:proofErr w:type="gramStart"/>
                       <w:r>
                         <w:rPr>
@@ -11135,7 +13184,6 @@
                         </w:rPr>
                         <w:t>func</w:t>
                       </w:r>
-                      <w:proofErr w:type="spellEnd"/>
                       <w:proofErr w:type="gramEnd"/>
                       <w:r>
                         <w:rPr>
@@ -11151,23 +13199,28 @@
                         </w:rPr>
                         <w:t xml:space="preserve"> </w:t>
                       </w:r>
-                      <w:proofErr w:type="spellStart"/>
                       <w:r>
                         <w:rPr>
                           <w:rFonts w:ascii="Times New Roman" w:hAnsi="Times New Roman" w:cs="Times New Roman"/>
                           <w:b/>
                           <w:sz w:val="24"/>
                         </w:rPr>
-                        <w:t>void</w:t>
-                      </w:r>
-                      <w:proofErr w:type="spellEnd"/>
+                        <w:t xml:space="preserve">void </w:t>
+                      </w:r>
                       <w:r>
                         <w:rPr>
                           <w:rFonts w:ascii="Times New Roman" w:hAnsi="Times New Roman" w:cs="Times New Roman"/>
                           <w:b/>
                           <w:sz w:val="24"/>
                         </w:rPr>
-                        <w:t xml:space="preserve"> </w:t>
+                        <w:t>inicio</w:t>
+                      </w:r>
+                      <w:r>
+                        <w:rPr>
+                          <w:rFonts w:ascii="Times New Roman" w:hAnsi="Times New Roman" w:cs="Times New Roman"/>
+                          <w:sz w:val="24"/>
+                        </w:rPr>
+                        <w:t>(</w:t>
                       </w:r>
                       <w:r>
                         <w:rPr>
@@ -11175,21 +13228,6 @@
                           <w:b/>
                           <w:sz w:val="24"/>
                         </w:rPr>
-                        <w:t>inicio</w:t>
-                      </w:r>
-                      <w:r>
-                        <w:rPr>
-                          <w:rFonts w:ascii="Times New Roman" w:hAnsi="Times New Roman" w:cs="Times New Roman"/>
-                          <w:sz w:val="24"/>
-                        </w:rPr>
-                        <w:t>(</w:t>
-                      </w:r>
-                      <w:r>
-                        <w:rPr>
-                          <w:rFonts w:ascii="Times New Roman" w:hAnsi="Times New Roman" w:cs="Times New Roman"/>
-                          <w:b/>
-                          <w:sz w:val="24"/>
-                        </w:rPr>
                         <w:t>VECTOR</w:t>
                       </w:r>
                       <w:r>
@@ -11197,30 +13235,14 @@
                           <w:rFonts w:ascii="Times New Roman" w:hAnsi="Times New Roman" w:cs="Times New Roman"/>
                           <w:sz w:val="24"/>
                         </w:rPr>
-                        <w:t xml:space="preserve"> </w:t>
-                      </w:r>
-                      <w:proofErr w:type="spellStart"/>
-                      <w:r>
-                        <w:rPr>
-                          <w:rFonts w:ascii="Times New Roman" w:hAnsi="Times New Roman" w:cs="Times New Roman"/>
-                          <w:sz w:val="24"/>
-                        </w:rPr>
-                        <w:t>l</w:t>
-                      </w:r>
-                      <w:r>
-                        <w:rPr>
-                          <w:rFonts w:ascii="Times New Roman" w:hAnsi="Times New Roman" w:cs="Times New Roman"/>
-                          <w:sz w:val="24"/>
-                        </w:rPr>
-                        <w:t>etras_del_comando</w:t>
-                      </w:r>
-                      <w:proofErr w:type="spellEnd"/>
-                      <w:r>
-                        <w:rPr>
-                          <w:rFonts w:ascii="Times New Roman" w:hAnsi="Times New Roman" w:cs="Times New Roman"/>
-                          <w:sz w:val="24"/>
-                        </w:rPr>
-                        <w:t>){</w:t>
+                        <w:t xml:space="preserve"> l</w:t>
+                      </w:r>
+                      <w:r>
+                        <w:rPr>
+                          <w:rFonts w:ascii="Times New Roman" w:hAnsi="Times New Roman" w:cs="Times New Roman"/>
+                          <w:sz w:val="24"/>
+                        </w:rPr>
+                        <w:t>etras_del_comando){</w:t>
                       </w:r>
                     </w:p>
                     <w:p>
@@ -11586,7 +13608,7 @@
           </mc:Choice>
           <mc:Fallback>
             <w:pict>
-              <v:shape id="_x0000_s1036" type="#_x0000_t202" style="position:absolute;left:0;text-align:left;margin-left:37.25pt;margin-top:46.4pt;width:349.5pt;height:28.6pt;z-index:-251658240;visibility:visible;mso-wrap-style:square;mso-width-percent:0;mso-height-percent:0;mso-wrap-distance-left:9pt;mso-wrap-distance-top:3.6pt;mso-wrap-distance-right:9pt;mso-wrap-distance-bottom:3.6pt;mso-position-horizontal:absolute;mso-position-horizontal-relative:text;mso-position-vertical:absolute;mso-position-vertical-relative:text;mso-width-percent:0;mso-height-percent:0;mso-width-relative:margin;mso-height-relative:margin;v-text-anchor:top" o:gfxdata="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" fillcolor="white [3201]" strokecolor="#4bacc6 [3208]" strokeweight="2pt">
+              <v:shape id="_x0000_s1038" type="#_x0000_t202" style="position:absolute;left:0;text-align:left;margin-left:37.25pt;margin-top:46.4pt;width:349.5pt;height:28.6pt;z-index:-251658240;visibility:visible;mso-wrap-style:square;mso-width-percent:0;mso-height-percent:0;mso-wrap-distance-left:9pt;mso-wrap-distance-top:3.6pt;mso-wrap-distance-right:9pt;mso-wrap-distance-bottom:3.6pt;mso-position-horizontal:absolute;mso-position-horizontal-relative:text;mso-position-vertical:absolute;mso-position-vertical-relative:text;mso-width-percent:0;mso-height-percent:0;mso-width-relative:margin;mso-height-relative:margin;v-text-anchor:top" o:gfxdata="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" fillcolor="white [3201]" strokecolor="#4bacc6 [3208]" strokeweight="2pt">
                 <v:textbox>
                   <w:txbxContent>
                     <w:p>
@@ -11929,7 +13951,23 @@
           <w:rFonts w:ascii="Times New Roman" w:hAnsi="Times New Roman" w:cs="Times New Roman"/>
           <w:sz w:val="24"/>
         </w:rPr>
-        <w:t>Valor” + identificador + “posicion” + identificador_1).</w:t>
+        <w:t>Valor” + identificador + “</w:t>
+      </w:r>
+      <w:proofErr w:type="spellStart"/>
+      <w:r>
+        <w:rPr>
+          <w:rFonts w:ascii="Times New Roman" w:hAnsi="Times New Roman" w:cs="Times New Roman"/>
+          <w:sz w:val="24"/>
+        </w:rPr>
+        <w:t>posicion</w:t>
+      </w:r>
+      <w:proofErr w:type="spellEnd"/>
+      <w:r>
+        <w:rPr>
+          <w:rFonts w:ascii="Times New Roman" w:hAnsi="Times New Roman" w:cs="Times New Roman"/>
+          <w:sz w:val="24"/>
+        </w:rPr>
+        <w:t>” + identificador_1).</w:t>
       </w:r>
     </w:p>
     <w:p>
@@ -11943,7 +13981,7 @@
         <w:rPr>
           <w:i w:val="0"/>
         </w:rPr>
-        <w:t>PROGRAMAS DE PRUEBA</w:t>
+        <w:t>COMENTARIOS</w:t>
       </w:r>
     </w:p>
     <w:p>
@@ -11960,7 +13998,35 @@
           <w:rFonts w:ascii="Times New Roman" w:hAnsi="Times New Roman" w:cs="Times New Roman"/>
           <w:sz w:val="24"/>
         </w:rPr>
-        <w:t xml:space="preserve">  </w:t>
+        <w:t xml:space="preserve">   Los comentarios en el lenguaje Ñ se podrán realizar</w:t>
+      </w:r>
+      <w:r>
+        <w:rPr>
+          <w:rFonts w:ascii="Times New Roman" w:hAnsi="Times New Roman" w:cs="Times New Roman"/>
+          <w:sz w:val="24"/>
+        </w:rPr>
+        <w:t xml:space="preserve"> de dos manera. La primera sería </w:t>
+      </w:r>
+      <w:r>
+        <w:rPr>
+          <w:rFonts w:ascii="Times New Roman" w:hAnsi="Times New Roman" w:cs="Times New Roman"/>
+          <w:sz w:val="24"/>
+        </w:rPr>
+        <w:t>poniendo en un</w:t>
+      </w:r>
+      <w:r>
+        <w:rPr>
+          <w:rFonts w:ascii="Times New Roman" w:hAnsi="Times New Roman" w:cs="Times New Roman"/>
+          <w:sz w:val="24"/>
+        </w:rPr>
+        <w:t>a línea el símbolo “#”, esto significar</w:t>
+      </w:r>
+      <w:r>
+        <w:rPr>
+          <w:rFonts w:ascii="Times New Roman" w:hAnsi="Times New Roman" w:cs="Times New Roman"/>
+          <w:sz w:val="24"/>
+        </w:rPr>
+        <w:t xml:space="preserve">ía que </w:t>
       </w:r>
       <w:r>
         <w:rPr>
@@ -11974,23 +14040,14 @@
           <w:rFonts w:ascii="Times New Roman" w:hAnsi="Times New Roman" w:cs="Times New Roman"/>
           <w:sz w:val="24"/>
         </w:rPr>
-        <w:t xml:space="preserve">En este apartado expondremos una serie de programas de prueba con el objetivo de entender el lenguaje Ñ a la perfección. Además realizaremos </w:t>
-      </w:r>
-      <w:proofErr w:type="gramStart"/>
-      <w:r>
-        <w:rPr>
-          <w:rFonts w:ascii="Times New Roman" w:hAnsi="Times New Roman" w:cs="Times New Roman"/>
-          <w:sz w:val="24"/>
-        </w:rPr>
-        <w:t>una</w:t>
-      </w:r>
-      <w:proofErr w:type="gramEnd"/>
-      <w:r>
-        <w:rPr>
-          <w:rFonts w:ascii="Times New Roman" w:hAnsi="Times New Roman" w:cs="Times New Roman"/>
-          <w:sz w:val="24"/>
-        </w:rPr>
-        <w:t xml:space="preserve"> micro aplicación en lenguaje Java y la “traduciremos” al lenguaje Ñ.</w:t>
+        <w:t xml:space="preserve">desde ese punto hasta el final de la línea </w:t>
+      </w:r>
+      <w:r>
+        <w:rPr>
+          <w:rFonts w:ascii="Times New Roman" w:hAnsi="Times New Roman" w:cs="Times New Roman"/>
+          <w:sz w:val="24"/>
+        </w:rPr>
+        <w:t>es un comentario. La otra posibilidad es mediante los símbolos /* */, esta se utilizará para escribir entre estos dos símbolos todos los comentarios que queramos los cuales podrán ser varias líneas seguidas. En los programas de prueba podremos ver varios ejemplos de comentarios.</w:t>
       </w:r>
     </w:p>
     <w:p>
@@ -12004,7 +14061,7 @@
         <w:rPr>
           <w:i w:val="0"/>
         </w:rPr>
-        <w:t>PROGRAMAS DE SENTENCIAS CONDICIONALES</w:t>
+        <w:t>PROGRAMAS DE PRUEBA</w:t>
       </w:r>
     </w:p>
     <w:p>
@@ -12013,66 +14070,61 @@
         <w:jc w:val="both"/>
         <w:rPr>
           <w:rFonts w:ascii="Times New Roman" w:hAnsi="Times New Roman" w:cs="Times New Roman"/>
-          <w:noProof/>
-          <w:sz w:val="24"/>
-          <w:lang w:eastAsia="es-ES"/>
-        </w:rPr>
-      </w:pPr>
-      <w:r>
-        <w:rPr>
-          <w:rFonts w:ascii="Times New Roman" w:hAnsi="Times New Roman" w:cs="Times New Roman"/>
-          <w:noProof/>
-          <w:sz w:val="24"/>
-          <w:lang w:eastAsia="es-ES"/>
-        </w:rPr>
-        <w:t xml:space="preserve">    </w:t>
-      </w:r>
-      <w:r>
-        <w:rPr>
-          <w:rFonts w:ascii="Times New Roman" w:hAnsi="Times New Roman" w:cs="Times New Roman"/>
-          <w:noProof/>
-          <w:sz w:val="24"/>
-          <w:lang w:eastAsia="es-ES"/>
-        </w:rPr>
-        <w:t xml:space="preserve">En este primer </w:t>
-      </w:r>
-      <w:r>
-        <w:rPr>
-          <w:rFonts w:ascii="Times New Roman" w:hAnsi="Times New Roman" w:cs="Times New Roman"/>
-          <w:noProof/>
-          <w:sz w:val="24"/>
-          <w:lang w:eastAsia="es-ES"/>
-        </w:rPr>
-        <w:t>programa de sentencias condicionales veremos cuando se ejecuta el bloque se sentencias dentro del si o las del sino en el caso de que hubiera.</w:t>
-      </w:r>
-      <w:r>
-        <w:rPr>
-          <w:rFonts w:ascii="Times New Roman" w:hAnsi="Times New Roman" w:cs="Times New Roman"/>
-          <w:noProof/>
-          <w:sz w:val="24"/>
-          <w:lang w:eastAsia="es-ES"/>
-        </w:rPr>
-        <w:t xml:space="preserve"> En este caso leemos por consola una edad e </w:t>
-      </w:r>
-      <w:r>
-        <w:rPr>
-          <w:rFonts w:ascii="Times New Roman" w:hAnsi="Times New Roman" w:cs="Times New Roman"/>
-          <w:noProof/>
-          <w:sz w:val="24"/>
-          <w:lang w:eastAsia="es-ES"/>
-        </w:rPr>
-        <w:t>indicamos si con esa edad eres mayor de edad o no.</w:t>
+          <w:sz w:val="24"/>
+        </w:rPr>
+      </w:pPr>
+      <w:r>
+        <w:rPr>
+          <w:rFonts w:ascii="Times New Roman" w:hAnsi="Times New Roman" w:cs="Times New Roman"/>
+          <w:sz w:val="24"/>
+        </w:rPr>
+        <w:t xml:space="preserve">  </w:t>
+      </w:r>
+      <w:r>
+        <w:rPr>
+          <w:rFonts w:ascii="Times New Roman" w:hAnsi="Times New Roman" w:cs="Times New Roman"/>
+          <w:sz w:val="24"/>
+        </w:rPr>
+        <w:t xml:space="preserve"> </w:t>
+      </w:r>
+      <w:r>
+        <w:rPr>
+          <w:rFonts w:ascii="Times New Roman" w:hAnsi="Times New Roman" w:cs="Times New Roman"/>
+          <w:sz w:val="24"/>
+        </w:rPr>
+        <w:t xml:space="preserve">En este apartado expondremos una serie de programas de prueba con el objetivo de entender el lenguaje Ñ a la perfección. Además realizaremos </w:t>
+      </w:r>
+      <w:proofErr w:type="gramStart"/>
+      <w:r>
+        <w:rPr>
+          <w:rFonts w:ascii="Times New Roman" w:hAnsi="Times New Roman" w:cs="Times New Roman"/>
+          <w:sz w:val="24"/>
+        </w:rPr>
+        <w:t>una</w:t>
+      </w:r>
+      <w:proofErr w:type="gramEnd"/>
+      <w:r>
+        <w:rPr>
+          <w:rFonts w:ascii="Times New Roman" w:hAnsi="Times New Roman" w:cs="Times New Roman"/>
+          <w:sz w:val="24"/>
+        </w:rPr>
+        <w:t xml:space="preserve"> micro aplicación en lenguaje Java y la “traduciremos” al lenguaje Ñ.</w:t>
       </w:r>
     </w:p>
     <w:p>
       <w:pPr>
-        <w:spacing w:line="360" w:lineRule="auto"/>
-        <w:jc w:val="center"/>
-        <w:rPr>
-          <w:rFonts w:ascii="Times New Roman" w:hAnsi="Times New Roman" w:cs="Times New Roman"/>
-          <w:sz w:val="24"/>
-        </w:rPr>
-      </w:pPr>
+        <w:pStyle w:val="Citadestacada"/>
+        <w:rPr>
+          <w:i w:val="0"/>
+        </w:rPr>
+      </w:pPr>
+      <w:r>
+        <w:rPr>
+          <w:i w:val="0"/>
+        </w:rPr>
+        <w:lastRenderedPageBreak/>
+        <w:t>PROGRAMAS DE SENTENCIAS CONDICIONALES</w:t>
+      </w:r>
     </w:p>
     <w:p>
       <w:pPr>
@@ -12080,29 +14132,56 @@
         <w:jc w:val="both"/>
         <w:rPr>
           <w:rFonts w:ascii="Times New Roman" w:hAnsi="Times New Roman" w:cs="Times New Roman"/>
-          <w:sz w:val="24"/>
-        </w:rPr>
-      </w:pPr>
-    </w:p>
-    <w:p>
-      <w:pPr>
-        <w:spacing w:line="360" w:lineRule="auto"/>
-        <w:jc w:val="both"/>
-        <w:rPr>
-          <w:rFonts w:ascii="Times New Roman" w:hAnsi="Times New Roman" w:cs="Times New Roman"/>
-          <w:sz w:val="24"/>
-        </w:rPr>
-      </w:pPr>
-    </w:p>
-    <w:p>
-      <w:pPr>
-        <w:spacing w:line="360" w:lineRule="auto"/>
-        <w:jc w:val="both"/>
-        <w:rPr>
-          <w:rFonts w:ascii="Times New Roman" w:hAnsi="Times New Roman" w:cs="Times New Roman"/>
-          <w:sz w:val="24"/>
-        </w:rPr>
-      </w:pPr>
+          <w:noProof/>
+          <w:sz w:val="24"/>
+          <w:lang w:eastAsia="es-ES"/>
+        </w:rPr>
+      </w:pPr>
+      <w:r>
+        <w:rPr>
+          <w:rFonts w:ascii="Times New Roman" w:hAnsi="Times New Roman" w:cs="Times New Roman"/>
+          <w:noProof/>
+          <w:sz w:val="24"/>
+          <w:lang w:eastAsia="es-ES"/>
+        </w:rPr>
+        <w:t xml:space="preserve">    </w:t>
+      </w:r>
+      <w:r>
+        <w:rPr>
+          <w:rFonts w:ascii="Times New Roman" w:hAnsi="Times New Roman" w:cs="Times New Roman"/>
+          <w:noProof/>
+          <w:sz w:val="24"/>
+          <w:lang w:eastAsia="es-ES"/>
+        </w:rPr>
+        <w:t xml:space="preserve">En este primer </w:t>
+      </w:r>
+      <w:r>
+        <w:rPr>
+          <w:rFonts w:ascii="Times New Roman" w:hAnsi="Times New Roman" w:cs="Times New Roman"/>
+          <w:noProof/>
+          <w:sz w:val="24"/>
+          <w:lang w:eastAsia="es-ES"/>
+        </w:rPr>
+        <w:t>programa de sentencias condicionales veremos cuando se ejecuta el bloque se sentencias dentro del si o las del sino en el caso de que hubiera.</w:t>
+      </w:r>
+      <w:r>
+        <w:rPr>
+          <w:rFonts w:ascii="Times New Roman" w:hAnsi="Times New Roman" w:cs="Times New Roman"/>
+          <w:noProof/>
+          <w:sz w:val="24"/>
+          <w:lang w:eastAsia="es-ES"/>
+        </w:rPr>
+        <w:t xml:space="preserve"> En este caso leemos por consola una edad e </w:t>
+      </w:r>
+      <w:r>
+        <w:rPr>
+          <w:rFonts w:ascii="Times New Roman" w:hAnsi="Times New Roman" w:cs="Times New Roman"/>
+          <w:noProof/>
+          <w:sz w:val="24"/>
+          <w:lang w:eastAsia="es-ES"/>
+        </w:rPr>
+        <w:t>indicamos si con esa edad eres mayor de edad o no.</w:t>
+      </w:r>
     </w:p>
     <w:p>
       <w:pPr>
@@ -12126,13 +14205,13 @@
               <wp:anchor distT="0" distB="0" distL="114300" distR="114300" simplePos="0" relativeHeight="251671552" behindDoc="0" locked="0" layoutInCell="1" allowOverlap="1" wp14:anchorId="4DBD9C42" wp14:editId="7E207F77">
                 <wp:simplePos x="0" y="0"/>
                 <wp:positionH relativeFrom="column">
-                  <wp:posOffset>1037590</wp:posOffset>
+                  <wp:posOffset>1042175</wp:posOffset>
                 </wp:positionH>
                 <wp:positionV relativeFrom="paragraph">
-                  <wp:posOffset>133232</wp:posOffset>
+                  <wp:posOffset>134620</wp:posOffset>
                 </wp:positionV>
-                <wp:extent cx="3699510" cy="2812211"/>
-                <wp:effectExtent l="0" t="0" r="15240" b="26670"/>
+                <wp:extent cx="4030133" cy="3036711"/>
+                <wp:effectExtent l="0" t="0" r="27940" b="11430"/>
                 <wp:wrapNone/>
                 <wp:docPr id="6" name="6 Rectángulo"/>
                 <wp:cNvGraphicFramePr/>
@@ -12143,7 +14222,7 @@
                       <wps:spPr>
                         <a:xfrm>
                           <a:off x="0" y="0"/>
-                          <a:ext cx="3699510" cy="2812211"/>
+                          <a:ext cx="4030133" cy="3036711"/>
                         </a:xfrm>
                         <a:prstGeom prst="rect">
                           <a:avLst/>
@@ -12178,6 +14257,7 @@
                               </w:rPr>
                               <w:t xml:space="preserve"> </w:t>
                             </w:r>
+                            <w:proofErr w:type="gramStart"/>
                             <w:r>
                               <w:rPr>
                                 <w:rFonts w:ascii="Times New Roman" w:hAnsi="Times New Roman" w:cs="Times New Roman"/>
@@ -12186,6 +14266,7 @@
                               </w:rPr>
                               <w:t>func</w:t>
                             </w:r>
+                            <w:proofErr w:type="gramEnd"/>
                             <w:r>
                               <w:rPr>
                                 <w:rFonts w:ascii="Times New Roman" w:hAnsi="Times New Roman" w:cs="Times New Roman"/>
@@ -12221,70 +14302,23 @@
                                 <w:rFonts w:ascii="Times New Roman" w:hAnsi="Times New Roman" w:cs="Times New Roman"/>
                                 <w:sz w:val="24"/>
                               </w:rPr>
-                              <w:t xml:space="preserve"> letras_del_comando</w:t>
-                            </w:r>
-                            <w:proofErr w:type="gramStart"/>
-                            <w:r>
-                              <w:rPr>
-                                <w:rFonts w:ascii="Times New Roman" w:hAnsi="Times New Roman" w:cs="Times New Roman"/>
-                                <w:sz w:val="24"/>
-                              </w:rPr>
-                              <w:t>){</w:t>
-                            </w:r>
-                            <w:proofErr w:type="gramEnd"/>
+                              <w:t xml:space="preserve"> letras_del_comando){</w:t>
+                            </w:r>
                           </w:p>
                           <w:p>
                             <w:pPr>
                               <w:spacing w:line="240" w:lineRule="auto"/>
                               <w:rPr>
                                 <w:rFonts w:ascii="Times New Roman" w:hAnsi="Times New Roman" w:cs="Times New Roman"/>
-                                <w:b/>
-                                <w:sz w:val="24"/>
-                                <w:szCs w:val="24"/>
+                                <w:sz w:val="24"/>
                               </w:rPr>
                             </w:pPr>
                             <w:r>
                               <w:rPr>
                                 <w:rFonts w:ascii="Times New Roman" w:hAnsi="Times New Roman" w:cs="Times New Roman"/>
-                                <w:b/>
-                                <w:sz w:val="24"/>
-                                <w:szCs w:val="24"/>
-                              </w:rPr>
-                              <w:t xml:space="preserve">   </w:t>
-                            </w:r>
-                            <w:r>
-                              <w:rPr>
-                                <w:rFonts w:ascii="Times New Roman" w:hAnsi="Times New Roman" w:cs="Times New Roman"/>
-                                <w:b/>
-                                <w:sz w:val="24"/>
-                                <w:szCs w:val="24"/>
-                              </w:rPr>
-                              <w:t xml:space="preserve"> </w:t>
-                            </w:r>
-                            <w:r>
-                              <w:rPr>
-                                <w:rFonts w:ascii="Times New Roman" w:hAnsi="Times New Roman" w:cs="Times New Roman"/>
-                                <w:sz w:val="24"/>
-                                <w:szCs w:val="24"/>
-                              </w:rPr>
-                              <w:t>escribir</w:t>
-                            </w:r>
-                            <w:r>
-                              <w:rPr>
-                                <w:rFonts w:ascii="Times New Roman" w:hAnsi="Times New Roman" w:cs="Times New Roman"/>
-                                <w:sz w:val="24"/>
-                                <w:szCs w:val="24"/>
-                              </w:rPr>
-                              <w:t xml:space="preserve">  ( “Introducir una edad”);</w:t>
-                            </w:r>
-                            <w:r>
-                              <w:rPr>
-                                <w:rFonts w:ascii="Times New Roman" w:hAnsi="Times New Roman" w:cs="Times New Roman"/>
-                                <w:b/>
-                                <w:sz w:val="24"/>
-                                <w:szCs w:val="24"/>
-                              </w:rPr>
-                              <w:t xml:space="preserve"> </w:t>
+                                <w:sz w:val="24"/>
+                              </w:rPr>
+                              <w:t xml:space="preserve">    # Programa que indica si una persona es mayor de edad.</w:t>
                             </w:r>
                           </w:p>
                           <w:p>
@@ -12292,6 +14326,7 @@
                               <w:spacing w:line="240" w:lineRule="auto"/>
                               <w:rPr>
                                 <w:rFonts w:ascii="Times New Roman" w:hAnsi="Times New Roman" w:cs="Times New Roman"/>
+                                <w:b/>
                                 <w:sz w:val="24"/>
                                 <w:szCs w:val="24"/>
                               </w:rPr>
@@ -12303,7 +14338,7 @@
                                 <w:sz w:val="24"/>
                                 <w:szCs w:val="24"/>
                               </w:rPr>
-                              <w:t xml:space="preserve">    </w:t>
+                              <w:t xml:space="preserve">   </w:t>
                             </w:r>
                             <w:r>
                               <w:rPr>
@@ -12312,31 +14347,43 @@
                                 <w:sz w:val="24"/>
                                 <w:szCs w:val="24"/>
                               </w:rPr>
-                              <w:t xml:space="preserve">REAL </w:t>
-                            </w:r>
+                              <w:t xml:space="preserve"> </w:t>
+                            </w:r>
+                            <w:proofErr w:type="gramStart"/>
                             <w:r>
                               <w:rPr>
                                 <w:rFonts w:ascii="Times New Roman" w:hAnsi="Times New Roman" w:cs="Times New Roman"/>
                                 <w:sz w:val="24"/>
                                 <w:szCs w:val="24"/>
                               </w:rPr>
-                              <w:t xml:space="preserve">edad = </w:t>
-                            </w:r>
+                              <w:t>escribir</w:t>
+                            </w:r>
+                            <w:proofErr w:type="gramEnd"/>
                             <w:r>
                               <w:rPr>
                                 <w:rFonts w:ascii="Times New Roman" w:hAnsi="Times New Roman" w:cs="Times New Roman"/>
                                 <w:sz w:val="24"/>
                                 <w:szCs w:val="24"/>
                               </w:rPr>
-                              <w:t>lee()</w:t>
-                            </w:r>
-                            <w:r>
-                              <w:rPr>
-                                <w:rFonts w:ascii="Times New Roman" w:hAnsi="Times New Roman" w:cs="Times New Roman"/>
+                              <w:t xml:space="preserve">  ( “Introducir una edad”);</w:t>
+                            </w:r>
+                            <w:r>
+                              <w:rPr>
+                                <w:rFonts w:ascii="Times New Roman" w:hAnsi="Times New Roman" w:cs="Times New Roman"/>
+                                <w:b/>
                                 <w:sz w:val="24"/>
                                 <w:szCs w:val="24"/>
                               </w:rPr>
-                              <w:t>;</w:t>
+                              <w:t xml:space="preserve"> </w:t>
+                            </w:r>
+                            <w:r>
+                              <w:rPr>
+                                <w:rFonts w:ascii="Times New Roman" w:hAnsi="Times New Roman" w:cs="Times New Roman"/>
+                                <w:b/>
+                                <w:sz w:val="24"/>
+                                <w:szCs w:val="24"/>
+                              </w:rPr>
+                              <w:t xml:space="preserve"> </w:t>
                             </w:r>
                           </w:p>
                           <w:p>
@@ -12351,6 +14398,7 @@
                             <w:r>
                               <w:rPr>
                                 <w:rFonts w:ascii="Times New Roman" w:hAnsi="Times New Roman" w:cs="Times New Roman"/>
+                                <w:b/>
                                 <w:sz w:val="24"/>
                                 <w:szCs w:val="24"/>
                               </w:rPr>
@@ -12359,10 +14407,89 @@
                             <w:r>
                               <w:rPr>
                                 <w:rFonts w:ascii="Times New Roman" w:hAnsi="Times New Roman" w:cs="Times New Roman"/>
+                                <w:b/>
                                 <w:sz w:val="24"/>
                                 <w:szCs w:val="24"/>
                               </w:rPr>
-                              <w:t xml:space="preserve">si </w:t>
+                              <w:t xml:space="preserve">REAL </w:t>
+                            </w:r>
+                            <w:r>
+                              <w:rPr>
+                                <w:rFonts w:ascii="Times New Roman" w:hAnsi="Times New Roman" w:cs="Times New Roman"/>
+                                <w:sz w:val="24"/>
+                                <w:szCs w:val="24"/>
+                              </w:rPr>
+                              <w:t xml:space="preserve">edad = </w:t>
+                            </w:r>
+                            <w:proofErr w:type="gramStart"/>
+                            <w:r>
+                              <w:rPr>
+                                <w:rFonts w:ascii="Times New Roman" w:hAnsi="Times New Roman" w:cs="Times New Roman"/>
+                                <w:sz w:val="24"/>
+                                <w:szCs w:val="24"/>
+                              </w:rPr>
+                              <w:t>lee(</w:t>
+                            </w:r>
+                            <w:proofErr w:type="gramEnd"/>
+                            <w:r>
+                              <w:rPr>
+                                <w:rFonts w:ascii="Times New Roman" w:hAnsi="Times New Roman" w:cs="Times New Roman"/>
+                                <w:sz w:val="24"/>
+                                <w:szCs w:val="24"/>
+                              </w:rPr>
+                              <w:t>)</w:t>
+                            </w:r>
+                            <w:r>
+                              <w:rPr>
+                                <w:rFonts w:ascii="Times New Roman" w:hAnsi="Times New Roman" w:cs="Times New Roman"/>
+                                <w:sz w:val="24"/>
+                                <w:szCs w:val="24"/>
+                              </w:rPr>
+                              <w:t>;</w:t>
+                            </w:r>
+                            <w:r>
+                              <w:rPr>
+                                <w:rFonts w:ascii="Times New Roman" w:hAnsi="Times New Roman" w:cs="Times New Roman"/>
+                                <w:sz w:val="24"/>
+                                <w:szCs w:val="24"/>
+                              </w:rPr>
+                              <w:t xml:space="preserve"> /* Leer de pantalla*/</w:t>
+                            </w:r>
+                          </w:p>
+                          <w:p>
+                            <w:pPr>
+                              <w:spacing w:line="240" w:lineRule="auto"/>
+                              <w:rPr>
+                                <w:rFonts w:ascii="Times New Roman" w:hAnsi="Times New Roman" w:cs="Times New Roman"/>
+                                <w:sz w:val="24"/>
+                                <w:szCs w:val="24"/>
+                              </w:rPr>
+                            </w:pPr>
+                            <w:r>
+                              <w:rPr>
+                                <w:rFonts w:ascii="Times New Roman" w:hAnsi="Times New Roman" w:cs="Times New Roman"/>
+                                <w:sz w:val="24"/>
+                                <w:szCs w:val="24"/>
+                              </w:rPr>
+                              <w:t xml:space="preserve">    </w:t>
+                            </w:r>
+                            <w:proofErr w:type="gramStart"/>
+                            <w:r>
+                              <w:rPr>
+                                <w:rFonts w:ascii="Times New Roman" w:hAnsi="Times New Roman" w:cs="Times New Roman"/>
+                                <w:sz w:val="24"/>
+                                <w:szCs w:val="24"/>
+                              </w:rPr>
+                              <w:t>si</w:t>
+                            </w:r>
+                            <w:proofErr w:type="gramEnd"/>
+                            <w:r>
+                              <w:rPr>
+                                <w:rFonts w:ascii="Times New Roman" w:hAnsi="Times New Roman" w:cs="Times New Roman"/>
+                                <w:sz w:val="24"/>
+                                <w:szCs w:val="24"/>
+                              </w:rPr>
+                              <w:t xml:space="preserve"> </w:t>
                             </w:r>
                             <w:r>
                               <w:rPr>
@@ -12600,7 +14727,7 @@
           </mc:Choice>
           <mc:Fallback>
             <w:pict>
-              <v:rect id="6 Rectángulo" o:spid="_x0000_s1037" style="position:absolute;left:0;text-align:left;margin-left:81.7pt;margin-top:10.5pt;width:291.3pt;height:221.45pt;z-index:251671552;visibility:visible;mso-wrap-style:square;mso-width-percent:0;mso-height-percent:0;mso-wrap-distance-left:9pt;mso-wrap-distance-top:0;mso-wrap-distance-right:9pt;mso-wrap-distance-bottom:0;mso-position-horizontal:absolute;mso-position-horizontal-relative:text;mso-position-vertical:absolute;mso-position-vertical-relative:text;mso-width-percent:0;mso-height-percent:0;mso-width-relative:margin;mso-height-relative:margin;v-text-anchor:middle" o:gfxdata="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" fillcolor="window" strokecolor="#4bacc6" strokeweight="2pt">
+              <v:rect id="6 Rectángulo" o:spid="_x0000_s1039" style="position:absolute;left:0;text-align:left;margin-left:82.05pt;margin-top:10.6pt;width:317.35pt;height:239.1pt;z-index:251671552;visibility:visible;mso-wrap-style:square;mso-width-percent:0;mso-height-percent:0;mso-wrap-distance-left:9pt;mso-wrap-distance-top:0;mso-wrap-distance-right:9pt;mso-wrap-distance-bottom:0;mso-position-horizontal:absolute;mso-position-horizontal-relative:text;mso-position-vertical:absolute;mso-position-vertical-relative:text;mso-width-percent:0;mso-height-percent:0;mso-width-relative:margin;mso-height-relative:margin;v-text-anchor:middle" o:gfxdata="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" fillcolor="window" strokecolor="#4bacc6" strokeweight="2pt">
                 <v:textbox>
                   <w:txbxContent>
                     <w:p>
@@ -12620,6 +14747,7 @@
                         </w:rPr>
                         <w:t xml:space="preserve"> </w:t>
                       </w:r>
+                      <w:proofErr w:type="gramStart"/>
                       <w:r>
                         <w:rPr>
                           <w:rFonts w:ascii="Times New Roman" w:hAnsi="Times New Roman" w:cs="Times New Roman"/>
@@ -12628,6 +14756,7 @@
                         </w:rPr>
                         <w:t>func</w:t>
                       </w:r>
+                      <w:proofErr w:type="gramEnd"/>
                       <w:r>
                         <w:rPr>
                           <w:rFonts w:ascii="Times New Roman" w:hAnsi="Times New Roman" w:cs="Times New Roman"/>
@@ -12663,70 +14792,23 @@
                           <w:rFonts w:ascii="Times New Roman" w:hAnsi="Times New Roman" w:cs="Times New Roman"/>
                           <w:sz w:val="24"/>
                         </w:rPr>
-                        <w:t xml:space="preserve"> letras_del_comando</w:t>
-                      </w:r>
-                      <w:proofErr w:type="gramStart"/>
-                      <w:r>
-                        <w:rPr>
-                          <w:rFonts w:ascii="Times New Roman" w:hAnsi="Times New Roman" w:cs="Times New Roman"/>
-                          <w:sz w:val="24"/>
-                        </w:rPr>
-                        <w:t>){</w:t>
-                      </w:r>
-                      <w:proofErr w:type="gramEnd"/>
+                        <w:t xml:space="preserve"> letras_del_comando){</w:t>
+                      </w:r>
                     </w:p>
                     <w:p>
                       <w:pPr>
                         <w:spacing w:line="240" w:lineRule="auto"/>
                         <w:rPr>
                           <w:rFonts w:ascii="Times New Roman" w:hAnsi="Times New Roman" w:cs="Times New Roman"/>
-                          <w:b/>
-                          <w:sz w:val="24"/>
-                          <w:szCs w:val="24"/>
+                          <w:sz w:val="24"/>
                         </w:rPr>
                       </w:pPr>
                       <w:r>
                         <w:rPr>
                           <w:rFonts w:ascii="Times New Roman" w:hAnsi="Times New Roman" w:cs="Times New Roman"/>
-                          <w:b/>
-                          <w:sz w:val="24"/>
-                          <w:szCs w:val="24"/>
-                        </w:rPr>
-                        <w:t xml:space="preserve">   </w:t>
-                      </w:r>
-                      <w:r>
-                        <w:rPr>
-                          <w:rFonts w:ascii="Times New Roman" w:hAnsi="Times New Roman" w:cs="Times New Roman"/>
-                          <w:b/>
-                          <w:sz w:val="24"/>
-                          <w:szCs w:val="24"/>
-                        </w:rPr>
-                        <w:t xml:space="preserve"> </w:t>
-                      </w:r>
-                      <w:r>
-                        <w:rPr>
-                          <w:rFonts w:ascii="Times New Roman" w:hAnsi="Times New Roman" w:cs="Times New Roman"/>
-                          <w:sz w:val="24"/>
-                          <w:szCs w:val="24"/>
-                        </w:rPr>
-                        <w:t>escribir</w:t>
-                      </w:r>
-                      <w:r>
-                        <w:rPr>
-                          <w:rFonts w:ascii="Times New Roman" w:hAnsi="Times New Roman" w:cs="Times New Roman"/>
-                          <w:sz w:val="24"/>
-                          <w:szCs w:val="24"/>
-                        </w:rPr>
-                        <w:t xml:space="preserve">  ( “Introducir una edad”);</w:t>
-                      </w:r>
-                      <w:r>
-                        <w:rPr>
-                          <w:rFonts w:ascii="Times New Roman" w:hAnsi="Times New Roman" w:cs="Times New Roman"/>
-                          <w:b/>
-                          <w:sz w:val="24"/>
-                          <w:szCs w:val="24"/>
-                        </w:rPr>
-                        <w:t xml:space="preserve"> </w:t>
+                          <w:sz w:val="24"/>
+                        </w:rPr>
+                        <w:t xml:space="preserve">    # Programa que indica si una persona es mayor de edad.</w:t>
                       </w:r>
                     </w:p>
                     <w:p>
@@ -12734,6 +14816,7 @@
                         <w:spacing w:line="240" w:lineRule="auto"/>
                         <w:rPr>
                           <w:rFonts w:ascii="Times New Roman" w:hAnsi="Times New Roman" w:cs="Times New Roman"/>
+                          <w:b/>
                           <w:sz w:val="24"/>
                           <w:szCs w:val="24"/>
                         </w:rPr>
@@ -12745,7 +14828,7 @@
                           <w:sz w:val="24"/>
                           <w:szCs w:val="24"/>
                         </w:rPr>
-                        <w:t xml:space="preserve">    </w:t>
+                        <w:t xml:space="preserve">   </w:t>
                       </w:r>
                       <w:r>
                         <w:rPr>
@@ -12754,31 +14837,43 @@
                           <w:sz w:val="24"/>
                           <w:szCs w:val="24"/>
                         </w:rPr>
-                        <w:t xml:space="preserve">REAL </w:t>
-                      </w:r>
+                        <w:t xml:space="preserve"> </w:t>
+                      </w:r>
+                      <w:proofErr w:type="gramStart"/>
                       <w:r>
                         <w:rPr>
                           <w:rFonts w:ascii="Times New Roman" w:hAnsi="Times New Roman" w:cs="Times New Roman"/>
                           <w:sz w:val="24"/>
                           <w:szCs w:val="24"/>
                         </w:rPr>
-                        <w:t xml:space="preserve">edad = </w:t>
-                      </w:r>
+                        <w:t>escribir</w:t>
+                      </w:r>
+                      <w:proofErr w:type="gramEnd"/>
                       <w:r>
                         <w:rPr>
                           <w:rFonts w:ascii="Times New Roman" w:hAnsi="Times New Roman" w:cs="Times New Roman"/>
                           <w:sz w:val="24"/>
                           <w:szCs w:val="24"/>
                         </w:rPr>
-                        <w:t>lee()</w:t>
-                      </w:r>
-                      <w:r>
-                        <w:rPr>
-                          <w:rFonts w:ascii="Times New Roman" w:hAnsi="Times New Roman" w:cs="Times New Roman"/>
+                        <w:t xml:space="preserve">  ( “Introducir una edad”);</w:t>
+                      </w:r>
+                      <w:r>
+                        <w:rPr>
+                          <w:rFonts w:ascii="Times New Roman" w:hAnsi="Times New Roman" w:cs="Times New Roman"/>
+                          <w:b/>
                           <w:sz w:val="24"/>
                           <w:szCs w:val="24"/>
                         </w:rPr>
-                        <w:t>;</w:t>
+                        <w:t xml:space="preserve"> </w:t>
+                      </w:r>
+                      <w:r>
+                        <w:rPr>
+                          <w:rFonts w:ascii="Times New Roman" w:hAnsi="Times New Roman" w:cs="Times New Roman"/>
+                          <w:b/>
+                          <w:sz w:val="24"/>
+                          <w:szCs w:val="24"/>
+                        </w:rPr>
+                        <w:t xml:space="preserve"> </w:t>
                       </w:r>
                     </w:p>
                     <w:p>
@@ -12793,6 +14888,7 @@
                       <w:r>
                         <w:rPr>
                           <w:rFonts w:ascii="Times New Roman" w:hAnsi="Times New Roman" w:cs="Times New Roman"/>
+                          <w:b/>
                           <w:sz w:val="24"/>
                           <w:szCs w:val="24"/>
                         </w:rPr>
@@ -12801,10 +14897,89 @@
                       <w:r>
                         <w:rPr>
                           <w:rFonts w:ascii="Times New Roman" w:hAnsi="Times New Roman" w:cs="Times New Roman"/>
+                          <w:b/>
                           <w:sz w:val="24"/>
                           <w:szCs w:val="24"/>
                         </w:rPr>
-                        <w:t xml:space="preserve">si </w:t>
+                        <w:t xml:space="preserve">REAL </w:t>
+                      </w:r>
+                      <w:r>
+                        <w:rPr>
+                          <w:rFonts w:ascii="Times New Roman" w:hAnsi="Times New Roman" w:cs="Times New Roman"/>
+                          <w:sz w:val="24"/>
+                          <w:szCs w:val="24"/>
+                        </w:rPr>
+                        <w:t xml:space="preserve">edad = </w:t>
+                      </w:r>
+                      <w:proofErr w:type="gramStart"/>
+                      <w:r>
+                        <w:rPr>
+                          <w:rFonts w:ascii="Times New Roman" w:hAnsi="Times New Roman" w:cs="Times New Roman"/>
+                          <w:sz w:val="24"/>
+                          <w:szCs w:val="24"/>
+                        </w:rPr>
+                        <w:t>lee(</w:t>
+                      </w:r>
+                      <w:proofErr w:type="gramEnd"/>
+                      <w:r>
+                        <w:rPr>
+                          <w:rFonts w:ascii="Times New Roman" w:hAnsi="Times New Roman" w:cs="Times New Roman"/>
+                          <w:sz w:val="24"/>
+                          <w:szCs w:val="24"/>
+                        </w:rPr>
+                        <w:t>)</w:t>
+                      </w:r>
+                      <w:r>
+                        <w:rPr>
+                          <w:rFonts w:ascii="Times New Roman" w:hAnsi="Times New Roman" w:cs="Times New Roman"/>
+                          <w:sz w:val="24"/>
+                          <w:szCs w:val="24"/>
+                        </w:rPr>
+                        <w:t>;</w:t>
+                      </w:r>
+                      <w:r>
+                        <w:rPr>
+                          <w:rFonts w:ascii="Times New Roman" w:hAnsi="Times New Roman" w:cs="Times New Roman"/>
+                          <w:sz w:val="24"/>
+                          <w:szCs w:val="24"/>
+                        </w:rPr>
+                        <w:t xml:space="preserve"> /* Leer de pantalla*/</w:t>
+                      </w:r>
+                    </w:p>
+                    <w:p>
+                      <w:pPr>
+                        <w:spacing w:line="240" w:lineRule="auto"/>
+                        <w:rPr>
+                          <w:rFonts w:ascii="Times New Roman" w:hAnsi="Times New Roman" w:cs="Times New Roman"/>
+                          <w:sz w:val="24"/>
+                          <w:szCs w:val="24"/>
+                        </w:rPr>
+                      </w:pPr>
+                      <w:r>
+                        <w:rPr>
+                          <w:rFonts w:ascii="Times New Roman" w:hAnsi="Times New Roman" w:cs="Times New Roman"/>
+                          <w:sz w:val="24"/>
+                          <w:szCs w:val="24"/>
+                        </w:rPr>
+                        <w:t xml:space="preserve">    </w:t>
+                      </w:r>
+                      <w:proofErr w:type="gramStart"/>
+                      <w:r>
+                        <w:rPr>
+                          <w:rFonts w:ascii="Times New Roman" w:hAnsi="Times New Roman" w:cs="Times New Roman"/>
+                          <w:sz w:val="24"/>
+                          <w:szCs w:val="24"/>
+                        </w:rPr>
+                        <w:t>si</w:t>
+                      </w:r>
+                      <w:proofErr w:type="gramEnd"/>
+                      <w:r>
+                        <w:rPr>
+                          <w:rFonts w:ascii="Times New Roman" w:hAnsi="Times New Roman" w:cs="Times New Roman"/>
+                          <w:sz w:val="24"/>
+                          <w:szCs w:val="24"/>
+                        </w:rPr>
+                        <w:t xml:space="preserve"> </w:t>
                       </w:r>
                       <w:r>
                         <w:rPr>
@@ -13140,7 +15315,24 @@
           <w:rFonts w:ascii="Times New Roman" w:hAnsi="Times New Roman" w:cs="Times New Roman"/>
           <w:sz w:val="24"/>
         </w:rPr>
-        <w:t xml:space="preserve">    </w:t>
+        <w:t xml:space="preserve">   </w:t>
+      </w:r>
+    </w:p>
+    <w:p>
+      <w:pPr>
+        <w:spacing w:line="360" w:lineRule="auto"/>
+        <w:jc w:val="both"/>
+        <w:rPr>
+          <w:rFonts w:ascii="Times New Roman" w:hAnsi="Times New Roman" w:cs="Times New Roman"/>
+          <w:sz w:val="24"/>
+        </w:rPr>
+      </w:pPr>
+      <w:r>
+        <w:rPr>
+          <w:rFonts w:ascii="Times New Roman" w:hAnsi="Times New Roman" w:cs="Times New Roman"/>
+          <w:sz w:val="24"/>
+        </w:rPr>
+        <w:t xml:space="preserve"> </w:t>
       </w:r>
       <w:r>
         <w:rPr>
@@ -13247,6 +15439,7 @@
                               </w:rPr>
                               <w:t xml:space="preserve"> </w:t>
                             </w:r>
+                            <w:proofErr w:type="gramStart"/>
                             <w:r>
                               <w:rPr>
                                 <w:rFonts w:ascii="Times New Roman" w:hAnsi="Times New Roman" w:cs="Times New Roman"/>
@@ -13255,6 +15448,7 @@
                               </w:rPr>
                               <w:t>func</w:t>
                             </w:r>
+                            <w:proofErr w:type="gramEnd"/>
                             <w:r>
                               <w:rPr>
                                 <w:rFonts w:ascii="Times New Roman" w:hAnsi="Times New Roman" w:cs="Times New Roman"/>
@@ -13312,17 +15506,8 @@
                                 <w:rFonts w:ascii="Times New Roman" w:hAnsi="Times New Roman" w:cs="Times New Roman"/>
                                 <w:sz w:val="24"/>
                               </w:rPr>
-                              <w:t>etras_del_comando</w:t>
-                            </w:r>
-                            <w:proofErr w:type="gramStart"/>
-                            <w:r>
-                              <w:rPr>
-                                <w:rFonts w:ascii="Times New Roman" w:hAnsi="Times New Roman" w:cs="Times New Roman"/>
-                                <w:sz w:val="24"/>
-                              </w:rPr>
-                              <w:t>){</w:t>
-                            </w:r>
-                            <w:proofErr w:type="gramEnd"/>
+                              <w:t>etras_del_comando){</w:t>
+                            </w:r>
                           </w:p>
                           <w:p>
                             <w:pPr>
@@ -13824,7 +16009,7 @@
           </mc:Choice>
           <mc:Fallback>
             <w:pict>
-              <v:rect id="8 Rectángulo" o:spid="_x0000_s1038" style="position:absolute;left:0;text-align:left;margin-left:77.6pt;margin-top:15pt;width:309.75pt;height:348.45pt;z-index:251673600;visibility:visible;mso-wrap-style:square;mso-width-percent:0;mso-height-percent:0;mso-wrap-distance-left:9pt;mso-wrap-distance-top:0;mso-wrap-distance-right:9pt;mso-wrap-distance-bottom:0;mso-position-horizontal:absolute;mso-position-horizontal-relative:text;mso-position-vertical:absolute;mso-position-vertical-relative:text;mso-width-percent:0;mso-height-percent:0;mso-width-relative:margin;mso-height-relative:margin;v-text-anchor:middle" o:gfxdata="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" fillcolor="window" strokecolor="#4bacc6" strokeweight="2pt">
+              <v:rect id="8 Rectángulo" o:spid="_x0000_s1040" style="position:absolute;left:0;text-align:left;margin-left:77.6pt;margin-top:15pt;width:309.75pt;height:348.45pt;z-index:251673600;visibility:visible;mso-wrap-style:square;mso-width-percent:0;mso-height-percent:0;mso-wrap-distance-left:9pt;mso-wrap-distance-top:0;mso-wrap-distance-right:9pt;mso-wrap-distance-bottom:0;mso-position-horizontal:absolute;mso-position-horizontal-relative:text;mso-position-vertical:absolute;mso-position-vertical-relative:text;mso-width-percent:0;mso-height-percent:0;mso-width-relative:margin;mso-height-relative:margin;v-text-anchor:middle" o:gfxdata="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" fillcolor="window" strokecolor="#4bacc6" strokeweight="2pt">
                 <v:textbox>
                   <w:txbxContent>
                     <w:p>
@@ -13853,6 +16038,7 @@
                         </w:rPr>
                         <w:t xml:space="preserve"> </w:t>
                       </w:r>
+                      <w:proofErr w:type="gramStart"/>
                       <w:r>
                         <w:rPr>
                           <w:rFonts w:ascii="Times New Roman" w:hAnsi="Times New Roman" w:cs="Times New Roman"/>
@@ -13861,6 +16047,7 @@
                         </w:rPr>
                         <w:t>func</w:t>
                       </w:r>
+                      <w:proofErr w:type="gramEnd"/>
                       <w:r>
                         <w:rPr>
                           <w:rFonts w:ascii="Times New Roman" w:hAnsi="Times New Roman" w:cs="Times New Roman"/>
@@ -13918,17 +16105,8 @@
                           <w:rFonts w:ascii="Times New Roman" w:hAnsi="Times New Roman" w:cs="Times New Roman"/>
                           <w:sz w:val="24"/>
                         </w:rPr>
-                        <w:t>etras_del_comando</w:t>
-                      </w:r>
-                      <w:proofErr w:type="gramStart"/>
-                      <w:r>
-                        <w:rPr>
-                          <w:rFonts w:ascii="Times New Roman" w:hAnsi="Times New Roman" w:cs="Times New Roman"/>
-                          <w:sz w:val="24"/>
-                        </w:rPr>
-                        <w:t>){</w:t>
-                      </w:r>
-                      <w:proofErr w:type="gramEnd"/>
+                        <w:t>etras_del_comando){</w:t>
+                      </w:r>
                     </w:p>
                     <w:p>
                       <w:pPr>
@@ -14545,7 +16723,6 @@
           <w:iCs/>
           <w:color w:val="4F81BD" w:themeColor="accent1"/>
         </w:rPr>
-        <w:lastRenderedPageBreak/>
         <w:t>PROGRAMA DE BUCLES</w:t>
       </w:r>
     </w:p>
@@ -14728,25 +16905,23 @@
                                 <w:sz w:val="24"/>
                                 <w:szCs w:val="24"/>
                               </w:rPr>
-                              <w:t xml:space="preserve">     </w:t>
-                            </w:r>
-                            <w:r>
-                              <w:rPr>
-                                <w:rFonts w:ascii="Times New Roman" w:hAnsi="Times New Roman" w:cs="Times New Roman"/>
-                                <w:b/>
+                              <w:t xml:space="preserve">     VECTOR  </w:t>
+                            </w:r>
+                            <w:r>
+                              <w:rPr>
+                                <w:rFonts w:ascii="Times New Roman" w:hAnsi="Times New Roman" w:cs="Times New Roman"/>
                                 <w:sz w:val="24"/>
                                 <w:szCs w:val="24"/>
                               </w:rPr>
-                              <w:t xml:space="preserve">VECTOR </w:t>
-                            </w:r>
-                            <w:r>
-                              <w:rPr>
-                                <w:rFonts w:ascii="Times New Roman" w:hAnsi="Times New Roman" w:cs="Times New Roman"/>
-                                <w:b/>
+                              <w:t>n</w:t>
+                            </w:r>
+                            <w:r>
+                              <w:rPr>
+                                <w:rFonts w:ascii="Times New Roman" w:hAnsi="Times New Roman" w:cs="Times New Roman"/>
                                 <w:sz w:val="24"/>
                                 <w:szCs w:val="24"/>
                               </w:rPr>
-                              <w:t xml:space="preserve"> </w:t>
+                              <w:t>umero</w:t>
                             </w:r>
                             <w:r>
                               <w:rPr>
@@ -14754,7 +16929,7 @@
                                 <w:sz w:val="24"/>
                                 <w:szCs w:val="24"/>
                               </w:rPr>
-                              <w:t>n</w:t>
+                              <w:t>s</w:t>
                             </w:r>
                             <w:r>
                               <w:rPr>
@@ -14762,31 +16937,7 @@
                                 <w:sz w:val="24"/>
                                 <w:szCs w:val="24"/>
                               </w:rPr>
-                              <w:t>umero</w:t>
-                            </w:r>
-                            <w:r>
-                              <w:rPr>
-                                <w:rFonts w:ascii="Times New Roman" w:hAnsi="Times New Roman" w:cs="Times New Roman"/>
-                                <w:sz w:val="24"/>
-                                <w:szCs w:val="24"/>
-                              </w:rPr>
-                              <w:t>s</w:t>
-                            </w:r>
-                            <w:r>
-                              <w:rPr>
-                                <w:rFonts w:ascii="Times New Roman" w:hAnsi="Times New Roman" w:cs="Times New Roman"/>
-                                <w:sz w:val="24"/>
-                                <w:szCs w:val="24"/>
-                              </w:rPr>
-                              <w:t xml:space="preserve"> = 2</w:t>
-                            </w:r>
-                            <w:r>
-                              <w:rPr>
-                                <w:rFonts w:ascii="Times New Roman" w:hAnsi="Times New Roman" w:cs="Times New Roman"/>
-                                <w:sz w:val="24"/>
-                                <w:szCs w:val="24"/>
-                              </w:rPr>
-                              <w:t>: 2:10</w:t>
+                              <w:t xml:space="preserve"> = 2: 2:10</w:t>
                             </w:r>
                           </w:p>
                           <w:p>
@@ -14981,7 +17132,7 @@
           </mc:Choice>
           <mc:Fallback>
             <w:pict>
-              <v:rect id="12 Rectángulo" o:spid="_x0000_s1039" style="position:absolute;left:0;text-align:left;margin-left:10.85pt;margin-top:9.85pt;width:441.7pt;height:157.35pt;z-index:251675648;visibility:visible;mso-wrap-style:square;mso-width-percent:0;mso-height-percent:0;mso-wrap-distance-left:9pt;mso-wrap-distance-top:0;mso-wrap-distance-right:9pt;mso-wrap-distance-bottom:0;mso-position-horizontal:absolute;mso-position-horizontal-relative:text;mso-position-vertical:absolute;mso-position-vertical-relative:text;mso-width-percent:0;mso-height-percent:0;mso-width-relative:margin;mso-height-relative:margin;v-text-anchor:middle" o:gfxdata="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" fillcolor="window" strokecolor="#4bacc6" strokeweight="2pt">
+              <v:rect id="12 Rectángulo" o:spid="_x0000_s1041" style="position:absolute;left:0;text-align:left;margin-left:10.85pt;margin-top:9.85pt;width:441.7pt;height:157.35pt;z-index:251675648;visibility:visible;mso-wrap-style:square;mso-width-percent:0;mso-height-percent:0;mso-wrap-distance-left:9pt;mso-wrap-distance-top:0;mso-wrap-distance-right:9pt;mso-wrap-distance-bottom:0;mso-position-horizontal:absolute;mso-position-horizontal-relative:text;mso-position-vertical:absolute;mso-position-vertical-relative:text;mso-width-percent:0;mso-height-percent:0;mso-width-relative:margin;mso-height-relative:margin;v-text-anchor:middle" o:gfxdata="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" fillcolor="window" strokecolor="#4bacc6" strokeweight="2pt">
                 <v:textbox>
                   <w:txbxContent>
                     <w:p>
@@ -15068,25 +17219,23 @@
                           <w:sz w:val="24"/>
                           <w:szCs w:val="24"/>
                         </w:rPr>
-                        <w:t xml:space="preserve">     </w:t>
-                      </w:r>
-                      <w:r>
-                        <w:rPr>
-                          <w:rFonts w:ascii="Times New Roman" w:hAnsi="Times New Roman" w:cs="Times New Roman"/>
-                          <w:b/>
+                        <w:t xml:space="preserve">     VECTOR  </w:t>
+                      </w:r>
+                      <w:r>
+                        <w:rPr>
+                          <w:rFonts w:ascii="Times New Roman" w:hAnsi="Times New Roman" w:cs="Times New Roman"/>
                           <w:sz w:val="24"/>
                           <w:szCs w:val="24"/>
                         </w:rPr>
-                        <w:t xml:space="preserve">VECTOR </w:t>
-                      </w:r>
-                      <w:r>
-                        <w:rPr>
-                          <w:rFonts w:ascii="Times New Roman" w:hAnsi="Times New Roman" w:cs="Times New Roman"/>
-                          <w:b/>
+                        <w:t>n</w:t>
+                      </w:r>
+                      <w:r>
+                        <w:rPr>
+                          <w:rFonts w:ascii="Times New Roman" w:hAnsi="Times New Roman" w:cs="Times New Roman"/>
                           <w:sz w:val="24"/>
                           <w:szCs w:val="24"/>
                         </w:rPr>
-                        <w:t xml:space="preserve"> </w:t>
+                        <w:t>umero</w:t>
                       </w:r>
                       <w:r>
                         <w:rPr>
@@ -15094,7 +17243,7 @@
                           <w:sz w:val="24"/>
                           <w:szCs w:val="24"/>
                         </w:rPr>
-                        <w:t>n</w:t>
+                        <w:t>s</w:t>
                       </w:r>
                       <w:r>
                         <w:rPr>
@@ -15102,31 +17251,7 @@
                           <w:sz w:val="24"/>
                           <w:szCs w:val="24"/>
                         </w:rPr>
-                        <w:t>umero</w:t>
-                      </w:r>
-                      <w:r>
-                        <w:rPr>
-                          <w:rFonts w:ascii="Times New Roman" w:hAnsi="Times New Roman" w:cs="Times New Roman"/>
-                          <w:sz w:val="24"/>
-                          <w:szCs w:val="24"/>
-                        </w:rPr>
-                        <w:t>s</w:t>
-                      </w:r>
-                      <w:r>
-                        <w:rPr>
-                          <w:rFonts w:ascii="Times New Roman" w:hAnsi="Times New Roman" w:cs="Times New Roman"/>
-                          <w:sz w:val="24"/>
-                          <w:szCs w:val="24"/>
-                        </w:rPr>
-                        <w:t xml:space="preserve"> = 2</w:t>
-                      </w:r>
-                      <w:r>
-                        <w:rPr>
-                          <w:rFonts w:ascii="Times New Roman" w:hAnsi="Times New Roman" w:cs="Times New Roman"/>
-                          <w:sz w:val="24"/>
-                          <w:szCs w:val="24"/>
-                        </w:rPr>
-                        <w:t>: 2:10</w:t>
+                        <w:t xml:space="preserve"> = 2: 2:10</w:t>
                       </w:r>
                     </w:p>
                     <w:p>
@@ -15625,23 +17750,7 @@
                                 <w:sz w:val="24"/>
                                 <w:szCs w:val="24"/>
                               </w:rPr>
-                              <w:t xml:space="preserve"> (“</w:t>
-                            </w:r>
-                            <w:r>
-                              <w:rPr>
-                                <w:rFonts w:ascii="Times New Roman" w:hAnsi="Times New Roman" w:cs="Times New Roman"/>
-                                <w:sz w:val="24"/>
-                                <w:szCs w:val="24"/>
-                              </w:rPr>
-                              <w:t xml:space="preserve">Valor del contador ” + contador </w:t>
-                            </w:r>
-                            <w:r>
-                              <w:rPr>
-                                <w:rFonts w:ascii="Times New Roman" w:hAnsi="Times New Roman" w:cs="Times New Roman"/>
-                                <w:sz w:val="24"/>
-                                <w:szCs w:val="24"/>
-                              </w:rPr>
-                              <w:t>);</w:t>
+                              <w:t xml:space="preserve"> (“Valor del contador ” + contador );</w:t>
                             </w:r>
                           </w:p>
                           <w:p>
@@ -15659,15 +17768,7 @@
                                 <w:sz w:val="24"/>
                                 <w:szCs w:val="24"/>
                               </w:rPr>
-                              <w:t xml:space="preserve">     </w:t>
-                            </w:r>
-                            <w:r>
-                              <w:rPr>
-                                <w:rFonts w:ascii="Times New Roman" w:hAnsi="Times New Roman" w:cs="Times New Roman"/>
-                                <w:sz w:val="24"/>
-                                <w:szCs w:val="24"/>
-                              </w:rPr>
-                              <w:t>}</w:t>
+                              <w:t xml:space="preserve">     }</w:t>
                             </w:r>
                           </w:p>
                           <w:p>
@@ -15765,18 +17866,8 @@
                                 <w:sz w:val="24"/>
                                 <w:szCs w:val="24"/>
                               </w:rPr>
-                              <w:t xml:space="preserve"> </w:t>
-                            </w:r>
-                            <w:r>
-                              <w:rPr>
-                                <w:rFonts w:ascii="Times New Roman" w:hAnsi="Times New Roman" w:cs="Times New Roman"/>
-                                <w:sz w:val="24"/>
-                                <w:szCs w:val="24"/>
-                              </w:rPr>
-                              <w:t>contador);</w:t>
-                            </w:r>
-                            <w:bookmarkStart w:id="0" w:name="_GoBack"/>
-                            <w:bookmarkEnd w:id="0"/>
+                              <w:t xml:space="preserve"> contador);</w:t>
+                            </w:r>
                           </w:p>
                           <w:p>
                             <w:pPr>
@@ -15846,7 +17937,7 @@
           </mc:Choice>
           <mc:Fallback>
             <w:pict>
-              <v:rect id="16 Rectángulo" o:spid="_x0000_s1040" style="position:absolute;left:0;text-align:left;margin-left:17.15pt;margin-top:2.75pt;width:441.7pt;height:238.2pt;z-index:251677696;visibility:visible;mso-wrap-style:square;mso-width-percent:0;mso-height-percent:0;mso-wrap-distance-left:9pt;mso-wrap-distance-top:0;mso-wrap-distance-right:9pt;mso-wrap-distance-bottom:0;mso-position-horizontal:absolute;mso-position-horizontal-relative:text;mso-position-vertical:absolute;mso-position-vertical-relative:text;mso-width-percent:0;mso-height-percent:0;mso-width-relative:margin;mso-height-relative:margin;v-text-anchor:middle" o:gfxdata="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" fillcolor="window" strokecolor="#4bacc6" strokeweight="2pt">
+              <v:rect id="16 Rectángulo" o:spid="_x0000_s1042" style="position:absolute;left:0;text-align:left;margin-left:17.15pt;margin-top:2.75pt;width:441.7pt;height:238.2pt;z-index:251677696;visibility:visible;mso-wrap-style:square;mso-width-percent:0;mso-height-percent:0;mso-wrap-distance-left:9pt;mso-wrap-distance-top:0;mso-wrap-distance-right:9pt;mso-wrap-distance-bottom:0;mso-position-horizontal:absolute;mso-position-horizontal-relative:text;mso-position-vertical:absolute;mso-position-vertical-relative:text;mso-width-percent:0;mso-height-percent:0;mso-width-relative:margin;mso-height-relative:margin;v-text-anchor:middle" o:gfxdata="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" fillcolor="window" strokecolor="#4bacc6" strokeweight="2pt">
                 <v:textbox>
                   <w:txbxContent>
                     <w:p>
@@ -16024,23 +18115,7 @@
                           <w:sz w:val="24"/>
                           <w:szCs w:val="24"/>
                         </w:rPr>
-                        <w:t xml:space="preserve"> (“</w:t>
-                      </w:r>
-                      <w:r>
-                        <w:rPr>
-                          <w:rFonts w:ascii="Times New Roman" w:hAnsi="Times New Roman" w:cs="Times New Roman"/>
-                          <w:sz w:val="24"/>
-                          <w:szCs w:val="24"/>
-                        </w:rPr>
-                        <w:t xml:space="preserve">Valor del contador ” + contador </w:t>
-                      </w:r>
-                      <w:r>
-                        <w:rPr>
-                          <w:rFonts w:ascii="Times New Roman" w:hAnsi="Times New Roman" w:cs="Times New Roman"/>
-                          <w:sz w:val="24"/>
-                          <w:szCs w:val="24"/>
-                        </w:rPr>
-                        <w:t>);</w:t>
+                        <w:t xml:space="preserve"> (“Valor del contador ” + contador );</w:t>
                       </w:r>
                     </w:p>
                     <w:p>
@@ -16058,15 +18133,7 @@
                           <w:sz w:val="24"/>
                           <w:szCs w:val="24"/>
                         </w:rPr>
-                        <w:t xml:space="preserve">     </w:t>
-                      </w:r>
-                      <w:r>
-                        <w:rPr>
-                          <w:rFonts w:ascii="Times New Roman" w:hAnsi="Times New Roman" w:cs="Times New Roman"/>
-                          <w:sz w:val="24"/>
-                          <w:szCs w:val="24"/>
-                        </w:rPr>
-                        <w:t>}</w:t>
+                        <w:t xml:space="preserve">     }</w:t>
                       </w:r>
                     </w:p>
                     <w:p>
@@ -16164,18 +18231,8 @@
                           <w:sz w:val="24"/>
                           <w:szCs w:val="24"/>
                         </w:rPr>
-                        <w:t xml:space="preserve"> </w:t>
-                      </w:r>
-                      <w:r>
-                        <w:rPr>
-                          <w:rFonts w:ascii="Times New Roman" w:hAnsi="Times New Roman" w:cs="Times New Roman"/>
-                          <w:sz w:val="24"/>
-                          <w:szCs w:val="24"/>
-                        </w:rPr>
-                        <w:t>contador);</w:t>
-                      </w:r>
-                      <w:bookmarkStart w:id="1" w:name="_GoBack"/>
-                      <w:bookmarkEnd w:id="1"/>
+                        <w:t xml:space="preserve"> contador);</w:t>
+                      </w:r>
                     </w:p>
                     <w:p>
                       <w:pPr>
@@ -16326,7 +18383,7 @@
           <w:rPr>
             <w:noProof/>
           </w:rPr>
-          <w:t>15</w:t>
+          <w:t>17</w:t>
         </w:r>
         <w:r>
           <w:fldChar w:fldCharType="end"/>
@@ -16524,8 +18581,513 @@
       </w:rPr>
     </w:lvl>
   </w:abstractNum>
+  <w:abstractNum w:abstractNumId="1">
+    <w:nsid w:val="1290513E"/>
+    <w:multiLevelType w:val="hybridMultilevel"/>
+    <w:tmpl w:val="C3E0243E"/>
+    <w:lvl w:ilvl="0" w:tplc="61F2E8E8">
+      <w:start w:val="1"/>
+      <w:numFmt w:val="decimal"/>
+      <w:lvlText w:val="%1."/>
+      <w:lvlJc w:val="left"/>
+      <w:pPr>
+        <w:ind w:left="3540" w:hanging="360"/>
+      </w:pPr>
+      <w:rPr>
+        <w:rFonts w:hint="default"/>
+      </w:rPr>
+    </w:lvl>
+    <w:lvl w:ilvl="1" w:tplc="0C0A0019" w:tentative="1">
+      <w:start w:val="1"/>
+      <w:numFmt w:val="lowerLetter"/>
+      <w:lvlText w:val="%2."/>
+      <w:lvlJc w:val="left"/>
+      <w:pPr>
+        <w:ind w:left="4260" w:hanging="360"/>
+      </w:pPr>
+    </w:lvl>
+    <w:lvl w:ilvl="2" w:tplc="0C0A001B" w:tentative="1">
+      <w:start w:val="1"/>
+      <w:numFmt w:val="lowerRoman"/>
+      <w:lvlText w:val="%3."/>
+      <w:lvlJc w:val="right"/>
+      <w:pPr>
+        <w:ind w:left="4980" w:hanging="180"/>
+      </w:pPr>
+    </w:lvl>
+    <w:lvl w:ilvl="3" w:tplc="0C0A000F" w:tentative="1">
+      <w:start w:val="1"/>
+      <w:numFmt w:val="decimal"/>
+      <w:lvlText w:val="%4."/>
+      <w:lvlJc w:val="left"/>
+      <w:pPr>
+        <w:ind w:left="5700" w:hanging="360"/>
+      </w:pPr>
+    </w:lvl>
+    <w:lvl w:ilvl="4" w:tplc="0C0A0019" w:tentative="1">
+      <w:start w:val="1"/>
+      <w:numFmt w:val="lowerLetter"/>
+      <w:lvlText w:val="%5."/>
+      <w:lvlJc w:val="left"/>
+      <w:pPr>
+        <w:ind w:left="6420" w:hanging="360"/>
+      </w:pPr>
+    </w:lvl>
+    <w:lvl w:ilvl="5" w:tplc="0C0A001B" w:tentative="1">
+      <w:start w:val="1"/>
+      <w:numFmt w:val="lowerRoman"/>
+      <w:lvlText w:val="%6."/>
+      <w:lvlJc w:val="right"/>
+      <w:pPr>
+        <w:ind w:left="7140" w:hanging="180"/>
+      </w:pPr>
+    </w:lvl>
+    <w:lvl w:ilvl="6" w:tplc="0C0A000F" w:tentative="1">
+      <w:start w:val="1"/>
+      <w:numFmt w:val="decimal"/>
+      <w:lvlText w:val="%7."/>
+      <w:lvlJc w:val="left"/>
+      <w:pPr>
+        <w:ind w:left="7860" w:hanging="360"/>
+      </w:pPr>
+    </w:lvl>
+    <w:lvl w:ilvl="7" w:tplc="0C0A0019" w:tentative="1">
+      <w:start w:val="1"/>
+      <w:numFmt w:val="lowerLetter"/>
+      <w:lvlText w:val="%8."/>
+      <w:lvlJc w:val="left"/>
+      <w:pPr>
+        <w:ind w:left="8580" w:hanging="360"/>
+      </w:pPr>
+    </w:lvl>
+    <w:lvl w:ilvl="8" w:tplc="0C0A001B" w:tentative="1">
+      <w:start w:val="1"/>
+      <w:numFmt w:val="lowerRoman"/>
+      <w:lvlText w:val="%9."/>
+      <w:lvlJc w:val="right"/>
+      <w:pPr>
+        <w:ind w:left="9300" w:hanging="180"/>
+      </w:pPr>
+    </w:lvl>
+  </w:abstractNum>
+  <w:abstractNum w:abstractNumId="2">
+    <w:nsid w:val="21E7594E"/>
+    <w:multiLevelType w:val="hybridMultilevel"/>
+    <w:tmpl w:val="FF5AB1F2"/>
+    <w:lvl w:ilvl="0" w:tplc="0C0A0001">
+      <w:start w:val="1"/>
+      <w:numFmt w:val="bullet"/>
+      <w:lvlText w:val=""/>
+      <w:lvlJc w:val="left"/>
+      <w:pPr>
+        <w:ind w:left="720" w:hanging="360"/>
+      </w:pPr>
+      <w:rPr>
+        <w:rFonts w:ascii="Symbol" w:hAnsi="Symbol" w:hint="default"/>
+      </w:rPr>
+    </w:lvl>
+    <w:lvl w:ilvl="1" w:tplc="0C0A0003" w:tentative="1">
+      <w:start w:val="1"/>
+      <w:numFmt w:val="bullet"/>
+      <w:lvlText w:val="o"/>
+      <w:lvlJc w:val="left"/>
+      <w:pPr>
+        <w:ind w:left="1440" w:hanging="360"/>
+      </w:pPr>
+      <w:rPr>
+        <w:rFonts w:ascii="Courier New" w:hAnsi="Courier New" w:cs="Courier New" w:hint="default"/>
+      </w:rPr>
+    </w:lvl>
+    <w:lvl w:ilvl="2" w:tplc="0C0A0005" w:tentative="1">
+      <w:start w:val="1"/>
+      <w:numFmt w:val="bullet"/>
+      <w:lvlText w:val=""/>
+      <w:lvlJc w:val="left"/>
+      <w:pPr>
+        <w:ind w:left="2160" w:hanging="360"/>
+      </w:pPr>
+      <w:rPr>
+        <w:rFonts w:ascii="Wingdings" w:hAnsi="Wingdings" w:hint="default"/>
+      </w:rPr>
+    </w:lvl>
+    <w:lvl w:ilvl="3" w:tplc="0C0A0001" w:tentative="1">
+      <w:start w:val="1"/>
+      <w:numFmt w:val="bullet"/>
+      <w:lvlText w:val=""/>
+      <w:lvlJc w:val="left"/>
+      <w:pPr>
+        <w:ind w:left="2880" w:hanging="360"/>
+      </w:pPr>
+      <w:rPr>
+        <w:rFonts w:ascii="Symbol" w:hAnsi="Symbol" w:hint="default"/>
+      </w:rPr>
+    </w:lvl>
+    <w:lvl w:ilvl="4" w:tplc="0C0A0003" w:tentative="1">
+      <w:start w:val="1"/>
+      <w:numFmt w:val="bullet"/>
+      <w:lvlText w:val="o"/>
+      <w:lvlJc w:val="left"/>
+      <w:pPr>
+        <w:ind w:left="3600" w:hanging="360"/>
+      </w:pPr>
+      <w:rPr>
+        <w:rFonts w:ascii="Courier New" w:hAnsi="Courier New" w:cs="Courier New" w:hint="default"/>
+      </w:rPr>
+    </w:lvl>
+    <w:lvl w:ilvl="5" w:tplc="0C0A0005" w:tentative="1">
+      <w:start w:val="1"/>
+      <w:numFmt w:val="bullet"/>
+      <w:lvlText w:val=""/>
+      <w:lvlJc w:val="left"/>
+      <w:pPr>
+        <w:ind w:left="4320" w:hanging="360"/>
+      </w:pPr>
+      <w:rPr>
+        <w:rFonts w:ascii="Wingdings" w:hAnsi="Wingdings" w:hint="default"/>
+      </w:rPr>
+    </w:lvl>
+    <w:lvl w:ilvl="6" w:tplc="0C0A0001" w:tentative="1">
+      <w:start w:val="1"/>
+      <w:numFmt w:val="bullet"/>
+      <w:lvlText w:val=""/>
+      <w:lvlJc w:val="left"/>
+      <w:pPr>
+        <w:ind w:left="5040" w:hanging="360"/>
+      </w:pPr>
+      <w:rPr>
+        <w:rFonts w:ascii="Symbol" w:hAnsi="Symbol" w:hint="default"/>
+      </w:rPr>
+    </w:lvl>
+    <w:lvl w:ilvl="7" w:tplc="0C0A0003" w:tentative="1">
+      <w:start w:val="1"/>
+      <w:numFmt w:val="bullet"/>
+      <w:lvlText w:val="o"/>
+      <w:lvlJc w:val="left"/>
+      <w:pPr>
+        <w:ind w:left="5760" w:hanging="360"/>
+      </w:pPr>
+      <w:rPr>
+        <w:rFonts w:ascii="Courier New" w:hAnsi="Courier New" w:cs="Courier New" w:hint="default"/>
+      </w:rPr>
+    </w:lvl>
+    <w:lvl w:ilvl="8" w:tplc="0C0A0005" w:tentative="1">
+      <w:start w:val="1"/>
+      <w:numFmt w:val="bullet"/>
+      <w:lvlText w:val=""/>
+      <w:lvlJc w:val="left"/>
+      <w:pPr>
+        <w:ind w:left="6480" w:hanging="360"/>
+      </w:pPr>
+      <w:rPr>
+        <w:rFonts w:ascii="Wingdings" w:hAnsi="Wingdings" w:hint="default"/>
+      </w:rPr>
+    </w:lvl>
+  </w:abstractNum>
+  <w:abstractNum w:abstractNumId="3">
+    <w:nsid w:val="51AB41BF"/>
+    <w:multiLevelType w:val="hybridMultilevel"/>
+    <w:tmpl w:val="FA4C014A"/>
+    <w:lvl w:ilvl="0" w:tplc="0C0A0001">
+      <w:start w:val="1"/>
+      <w:numFmt w:val="bullet"/>
+      <w:lvlText w:val=""/>
+      <w:lvlJc w:val="left"/>
+      <w:pPr>
+        <w:ind w:left="720" w:hanging="360"/>
+      </w:pPr>
+      <w:rPr>
+        <w:rFonts w:ascii="Symbol" w:hAnsi="Symbol" w:hint="default"/>
+      </w:rPr>
+    </w:lvl>
+    <w:lvl w:ilvl="1" w:tplc="0C0A0003" w:tentative="1">
+      <w:start w:val="1"/>
+      <w:numFmt w:val="bullet"/>
+      <w:lvlText w:val="o"/>
+      <w:lvlJc w:val="left"/>
+      <w:pPr>
+        <w:ind w:left="1440" w:hanging="360"/>
+      </w:pPr>
+      <w:rPr>
+        <w:rFonts w:ascii="Courier New" w:hAnsi="Courier New" w:cs="Courier New" w:hint="default"/>
+      </w:rPr>
+    </w:lvl>
+    <w:lvl w:ilvl="2" w:tplc="0C0A0005" w:tentative="1">
+      <w:start w:val="1"/>
+      <w:numFmt w:val="bullet"/>
+      <w:lvlText w:val=""/>
+      <w:lvlJc w:val="left"/>
+      <w:pPr>
+        <w:ind w:left="2160" w:hanging="360"/>
+      </w:pPr>
+      <w:rPr>
+        <w:rFonts w:ascii="Wingdings" w:hAnsi="Wingdings" w:hint="default"/>
+      </w:rPr>
+    </w:lvl>
+    <w:lvl w:ilvl="3" w:tplc="0C0A0001" w:tentative="1">
+      <w:start w:val="1"/>
+      <w:numFmt w:val="bullet"/>
+      <w:lvlText w:val=""/>
+      <w:lvlJc w:val="left"/>
+      <w:pPr>
+        <w:ind w:left="2880" w:hanging="360"/>
+      </w:pPr>
+      <w:rPr>
+        <w:rFonts w:ascii="Symbol" w:hAnsi="Symbol" w:hint="default"/>
+      </w:rPr>
+    </w:lvl>
+    <w:lvl w:ilvl="4" w:tplc="0C0A0003" w:tentative="1">
+      <w:start w:val="1"/>
+      <w:numFmt w:val="bullet"/>
+      <w:lvlText w:val="o"/>
+      <w:lvlJc w:val="left"/>
+      <w:pPr>
+        <w:ind w:left="3600" w:hanging="360"/>
+      </w:pPr>
+      <w:rPr>
+        <w:rFonts w:ascii="Courier New" w:hAnsi="Courier New" w:cs="Courier New" w:hint="default"/>
+      </w:rPr>
+    </w:lvl>
+    <w:lvl w:ilvl="5" w:tplc="0C0A0005" w:tentative="1">
+      <w:start w:val="1"/>
+      <w:numFmt w:val="bullet"/>
+      <w:lvlText w:val=""/>
+      <w:lvlJc w:val="left"/>
+      <w:pPr>
+        <w:ind w:left="4320" w:hanging="360"/>
+      </w:pPr>
+      <w:rPr>
+        <w:rFonts w:ascii="Wingdings" w:hAnsi="Wingdings" w:hint="default"/>
+      </w:rPr>
+    </w:lvl>
+    <w:lvl w:ilvl="6" w:tplc="0C0A0001" w:tentative="1">
+      <w:start w:val="1"/>
+      <w:numFmt w:val="bullet"/>
+      <w:lvlText w:val=""/>
+      <w:lvlJc w:val="left"/>
+      <w:pPr>
+        <w:ind w:left="5040" w:hanging="360"/>
+      </w:pPr>
+      <w:rPr>
+        <w:rFonts w:ascii="Symbol" w:hAnsi="Symbol" w:hint="default"/>
+      </w:rPr>
+    </w:lvl>
+    <w:lvl w:ilvl="7" w:tplc="0C0A0003" w:tentative="1">
+      <w:start w:val="1"/>
+      <w:numFmt w:val="bullet"/>
+      <w:lvlText w:val="o"/>
+      <w:lvlJc w:val="left"/>
+      <w:pPr>
+        <w:ind w:left="5760" w:hanging="360"/>
+      </w:pPr>
+      <w:rPr>
+        <w:rFonts w:ascii="Courier New" w:hAnsi="Courier New" w:cs="Courier New" w:hint="default"/>
+      </w:rPr>
+    </w:lvl>
+    <w:lvl w:ilvl="8" w:tplc="0C0A0005" w:tentative="1">
+      <w:start w:val="1"/>
+      <w:numFmt w:val="bullet"/>
+      <w:lvlText w:val=""/>
+      <w:lvlJc w:val="left"/>
+      <w:pPr>
+        <w:ind w:left="6480" w:hanging="360"/>
+      </w:pPr>
+      <w:rPr>
+        <w:rFonts w:ascii="Wingdings" w:hAnsi="Wingdings" w:hint="default"/>
+      </w:rPr>
+    </w:lvl>
+  </w:abstractNum>
+  <w:abstractNum w:abstractNumId="4">
+    <w:nsid w:val="5F0E68DD"/>
+    <w:multiLevelType w:val="hybridMultilevel"/>
+    <w:tmpl w:val="6D0CF58E"/>
+    <w:lvl w:ilvl="0" w:tplc="0C0A000F">
+      <w:start w:val="1"/>
+      <w:numFmt w:val="decimal"/>
+      <w:lvlText w:val="%1."/>
+      <w:lvlJc w:val="left"/>
+      <w:pPr>
+        <w:ind w:left="3360" w:hanging="360"/>
+      </w:pPr>
+    </w:lvl>
+    <w:lvl w:ilvl="1" w:tplc="0C0A0019" w:tentative="1">
+      <w:start w:val="1"/>
+      <w:numFmt w:val="lowerLetter"/>
+      <w:lvlText w:val="%2."/>
+      <w:lvlJc w:val="left"/>
+      <w:pPr>
+        <w:ind w:left="4080" w:hanging="360"/>
+      </w:pPr>
+    </w:lvl>
+    <w:lvl w:ilvl="2" w:tplc="0C0A001B" w:tentative="1">
+      <w:start w:val="1"/>
+      <w:numFmt w:val="lowerRoman"/>
+      <w:lvlText w:val="%3."/>
+      <w:lvlJc w:val="right"/>
+      <w:pPr>
+        <w:ind w:left="4800" w:hanging="180"/>
+      </w:pPr>
+    </w:lvl>
+    <w:lvl w:ilvl="3" w:tplc="0C0A000F" w:tentative="1">
+      <w:start w:val="1"/>
+      <w:numFmt w:val="decimal"/>
+      <w:lvlText w:val="%4."/>
+      <w:lvlJc w:val="left"/>
+      <w:pPr>
+        <w:ind w:left="5520" w:hanging="360"/>
+      </w:pPr>
+    </w:lvl>
+    <w:lvl w:ilvl="4" w:tplc="0C0A0019" w:tentative="1">
+      <w:start w:val="1"/>
+      <w:numFmt w:val="lowerLetter"/>
+      <w:lvlText w:val="%5."/>
+      <w:lvlJc w:val="left"/>
+      <w:pPr>
+        <w:ind w:left="6240" w:hanging="360"/>
+      </w:pPr>
+    </w:lvl>
+    <w:lvl w:ilvl="5" w:tplc="0C0A001B" w:tentative="1">
+      <w:start w:val="1"/>
+      <w:numFmt w:val="lowerRoman"/>
+      <w:lvlText w:val="%6."/>
+      <w:lvlJc w:val="right"/>
+      <w:pPr>
+        <w:ind w:left="6960" w:hanging="180"/>
+      </w:pPr>
+    </w:lvl>
+    <w:lvl w:ilvl="6" w:tplc="0C0A000F" w:tentative="1">
+      <w:start w:val="1"/>
+      <w:numFmt w:val="decimal"/>
+      <w:lvlText w:val="%7."/>
+      <w:lvlJc w:val="left"/>
+      <w:pPr>
+        <w:ind w:left="7680" w:hanging="360"/>
+      </w:pPr>
+    </w:lvl>
+    <w:lvl w:ilvl="7" w:tplc="0C0A0019" w:tentative="1">
+      <w:start w:val="1"/>
+      <w:numFmt w:val="lowerLetter"/>
+      <w:lvlText w:val="%8."/>
+      <w:lvlJc w:val="left"/>
+      <w:pPr>
+        <w:ind w:left="8400" w:hanging="360"/>
+      </w:pPr>
+    </w:lvl>
+    <w:lvl w:ilvl="8" w:tplc="0C0A001B" w:tentative="1">
+      <w:start w:val="1"/>
+      <w:numFmt w:val="lowerRoman"/>
+      <w:lvlText w:val="%9."/>
+      <w:lvlJc w:val="right"/>
+      <w:pPr>
+        <w:ind w:left="9120" w:hanging="180"/>
+      </w:pPr>
+    </w:lvl>
+  </w:abstractNum>
+  <w:abstractNum w:abstractNumId="5">
+    <w:nsid w:val="62CF6A6E"/>
+    <w:multiLevelType w:val="hybridMultilevel"/>
+    <w:tmpl w:val="CC80CE28"/>
+    <w:lvl w:ilvl="0" w:tplc="138C3CDA">
+      <w:start w:val="1"/>
+      <w:numFmt w:val="decimal"/>
+      <w:lvlText w:val="%1."/>
+      <w:lvlJc w:val="left"/>
+      <w:pPr>
+        <w:ind w:left="3540" w:hanging="360"/>
+      </w:pPr>
+      <w:rPr>
+        <w:rFonts w:hint="default"/>
+      </w:rPr>
+    </w:lvl>
+    <w:lvl w:ilvl="1" w:tplc="0C0A0019" w:tentative="1">
+      <w:start w:val="1"/>
+      <w:numFmt w:val="lowerLetter"/>
+      <w:lvlText w:val="%2."/>
+      <w:lvlJc w:val="left"/>
+      <w:pPr>
+        <w:ind w:left="4260" w:hanging="360"/>
+      </w:pPr>
+    </w:lvl>
+    <w:lvl w:ilvl="2" w:tplc="0C0A001B" w:tentative="1">
+      <w:start w:val="1"/>
+      <w:numFmt w:val="lowerRoman"/>
+      <w:lvlText w:val="%3."/>
+      <w:lvlJc w:val="right"/>
+      <w:pPr>
+        <w:ind w:left="4980" w:hanging="180"/>
+      </w:pPr>
+    </w:lvl>
+    <w:lvl w:ilvl="3" w:tplc="0C0A000F" w:tentative="1">
+      <w:start w:val="1"/>
+      <w:numFmt w:val="decimal"/>
+      <w:lvlText w:val="%4."/>
+      <w:lvlJc w:val="left"/>
+      <w:pPr>
+        <w:ind w:left="5700" w:hanging="360"/>
+      </w:pPr>
+    </w:lvl>
+    <w:lvl w:ilvl="4" w:tplc="0C0A0019" w:tentative="1">
+      <w:start w:val="1"/>
+      <w:numFmt w:val="lowerLetter"/>
+      <w:lvlText w:val="%5."/>
+      <w:lvlJc w:val="left"/>
+      <w:pPr>
+        <w:ind w:left="6420" w:hanging="360"/>
+      </w:pPr>
+    </w:lvl>
+    <w:lvl w:ilvl="5" w:tplc="0C0A001B" w:tentative="1">
+      <w:start w:val="1"/>
+      <w:numFmt w:val="lowerRoman"/>
+      <w:lvlText w:val="%6."/>
+      <w:lvlJc w:val="right"/>
+      <w:pPr>
+        <w:ind w:left="7140" w:hanging="180"/>
+      </w:pPr>
+    </w:lvl>
+    <w:lvl w:ilvl="6" w:tplc="0C0A000F" w:tentative="1">
+      <w:start w:val="1"/>
+      <w:numFmt w:val="decimal"/>
+      <w:lvlText w:val="%7."/>
+      <w:lvlJc w:val="left"/>
+      <w:pPr>
+        <w:ind w:left="7860" w:hanging="360"/>
+      </w:pPr>
+    </w:lvl>
+    <w:lvl w:ilvl="7" w:tplc="0C0A0019" w:tentative="1">
+      <w:start w:val="1"/>
+      <w:numFmt w:val="lowerLetter"/>
+      <w:lvlText w:val="%8."/>
+      <w:lvlJc w:val="left"/>
+      <w:pPr>
+        <w:ind w:left="8580" w:hanging="360"/>
+      </w:pPr>
+    </w:lvl>
+    <w:lvl w:ilvl="8" w:tplc="0C0A001B" w:tentative="1">
+      <w:start w:val="1"/>
+      <w:numFmt w:val="lowerRoman"/>
+      <w:lvlText w:val="%9."/>
+      <w:lvlJc w:val="right"/>
+      <w:pPr>
+        <w:ind w:left="9300" w:hanging="180"/>
+      </w:pPr>
+    </w:lvl>
+  </w:abstractNum>
   <w:num w:numId="1">
     <w:abstractNumId w:val="0"/>
+  </w:num>
+  <w:num w:numId="2">
+    <w:abstractNumId w:val="3"/>
+  </w:num>
+  <w:num w:numId="3">
+    <w:abstractNumId w:val="2"/>
+  </w:num>
+  <w:num w:numId="4">
+    <w:abstractNumId w:val="4"/>
+  </w:num>
+  <w:num w:numId="5">
+    <w:abstractNumId w:val="1"/>
+  </w:num>
+  <w:num w:numId="6">
+    <w:abstractNumId w:val="5"/>
   </w:num>
 </w:numbering>
 </file>
@@ -16887,6 +19449,13 @@
     <w:tblPr>
       <w:tblStyleRowBandSize w:val="1"/>
       <w:tblStyleColBandSize w:val="1"/>
+      <w:tblInd w:w="0" w:type="dxa"/>
+      <w:tblCellMar>
+        <w:top w:w="0" w:type="dxa"/>
+        <w:left w:w="108" w:type="dxa"/>
+        <w:bottom w:w="0" w:type="dxa"/>
+        <w:right w:w="108" w:type="dxa"/>
+      </w:tblCellMar>
     </w:tblPr>
     <w:tblStylePr w:type="firstRow">
       <w:rPr>
@@ -17000,6 +19569,7 @@
       <w:spacing w:after="0" w:line="240" w:lineRule="auto"/>
     </w:pPr>
     <w:tblPr>
+      <w:tblInd w:w="0" w:type="dxa"/>
       <w:tblBorders>
         <w:top w:val="single" w:sz="4" w:space="0" w:color="auto"/>
         <w:left w:val="single" w:sz="4" w:space="0" w:color="auto"/>
@@ -17008,6 +19578,12 @@
         <w:insideH w:val="single" w:sz="4" w:space="0" w:color="auto"/>
         <w:insideV w:val="single" w:sz="4" w:space="0" w:color="auto"/>
       </w:tblBorders>
+      <w:tblCellMar>
+        <w:top w:w="0" w:type="dxa"/>
+        <w:left w:w="108" w:type="dxa"/>
+        <w:bottom w:w="0" w:type="dxa"/>
+        <w:right w:w="108" w:type="dxa"/>
+      </w:tblCellMar>
     </w:tblPr>
   </w:style>
   <w:style w:type="paragraph" w:styleId="Citadestacada">
@@ -17434,6 +20010,13 @@
     <w:tblPr>
       <w:tblStyleRowBandSize w:val="1"/>
       <w:tblStyleColBandSize w:val="1"/>
+      <w:tblInd w:w="0" w:type="dxa"/>
+      <w:tblCellMar>
+        <w:top w:w="0" w:type="dxa"/>
+        <w:left w:w="108" w:type="dxa"/>
+        <w:bottom w:w="0" w:type="dxa"/>
+        <w:right w:w="108" w:type="dxa"/>
+      </w:tblCellMar>
     </w:tblPr>
     <w:tblStylePr w:type="firstRow">
       <w:rPr>
@@ -17547,6 +20130,7 @@
       <w:spacing w:after="0" w:line="240" w:lineRule="auto"/>
     </w:pPr>
     <w:tblPr>
+      <w:tblInd w:w="0" w:type="dxa"/>
       <w:tblBorders>
         <w:top w:val="single" w:sz="4" w:space="0" w:color="auto"/>
         <w:left w:val="single" w:sz="4" w:space="0" w:color="auto"/>
@@ -17555,6 +20139,12 @@
         <w:insideH w:val="single" w:sz="4" w:space="0" w:color="auto"/>
         <w:insideV w:val="single" w:sz="4" w:space="0" w:color="auto"/>
       </w:tblBorders>
+      <w:tblCellMar>
+        <w:top w:w="0" w:type="dxa"/>
+        <w:left w:w="108" w:type="dxa"/>
+        <w:bottom w:w="0" w:type="dxa"/>
+        <w:right w:w="108" w:type="dxa"/>
+      </w:tblCellMar>
     </w:tblPr>
   </w:style>
   <w:style w:type="paragraph" w:styleId="Citadestacada">
@@ -17933,7 +20523,7 @@
 </file>
 
 <file path=customXml/itemProps2.xml><?xml version="1.0" encoding="utf-8"?>
-<ds:datastoreItem xmlns:ds="http://schemas.openxmlformats.org/officeDocument/2006/customXml" ds:itemID="{7A1BECDD-E8AB-4DBD-95D9-A68E597F3FE3}">
+<ds:datastoreItem xmlns:ds="http://schemas.openxmlformats.org/officeDocument/2006/customXml" ds:itemID="{87EF976A-4433-461F-AED3-819F1B14143C}">
   <ds:schemaRefs>
     <ds:schemaRef ds:uri="http://schemas.openxmlformats.org/officeDocument/2006/bibliography"/>
   </ds:schemaRefs>

</xml_diff>

<commit_message>
Algoritmo iterativo lenguaje Ñ
</commit_message>
<xml_diff>
--- a/Documentacion/Memoria.docx
+++ b/Documentacion/Memoria.docx
@@ -1,6 +1,6 @@
 
 <file path=word/document.xml><?xml version="1.0" encoding="utf-8"?>
-<w:document xmlns:wpc="http://schemas.microsoft.com/office/word/2010/wordprocessingCanvas" xmlns:mc="http://schemas.openxmlformats.org/markup-compatibility/2006" xmlns:o="urn:schemas-microsoft-com:office:office" xmlns:r="http://schemas.openxmlformats.org/officeDocument/2006/relationships" xmlns:m="http://schemas.openxmlformats.org/officeDocument/2006/math" xmlns:v="urn:schemas-microsoft-com:vml" xmlns:wp14="http://schemas.microsoft.com/office/word/2010/wordprocessingDrawing" xmlns:wp="http://schemas.openxmlformats.org/drawingml/2006/wordprocessingDrawing" xmlns:w10="urn:schemas-microsoft-com:office:word" xmlns:w="http://schemas.openxmlformats.org/wordprocessingml/2006/main" xmlns:w14="http://schemas.microsoft.com/office/word/2010/wordml" xmlns:w15="http://schemas.microsoft.com/office/word/2012/wordml" xmlns:wpg="http://schemas.microsoft.com/office/word/2010/wordprocessingGroup" xmlns:wpi="http://schemas.microsoft.com/office/word/2010/wordprocessingInk" xmlns:wne="http://schemas.microsoft.com/office/word/2006/wordml" xmlns:wps="http://schemas.microsoft.com/office/word/2010/wordprocessingShape" mc:Ignorable="w14 w15 wp14">
+<w:document xmlns:wpc="http://schemas.microsoft.com/office/word/2010/wordprocessingCanvas" xmlns:mc="http://schemas.openxmlformats.org/markup-compatibility/2006" xmlns:o="urn:schemas-microsoft-com:office:office" xmlns:r="http://schemas.openxmlformats.org/officeDocument/2006/relationships" xmlns:m="http://schemas.openxmlformats.org/officeDocument/2006/math" xmlns:v="urn:schemas-microsoft-com:vml" xmlns:wp14="http://schemas.microsoft.com/office/word/2010/wordprocessingDrawing" xmlns:wp="http://schemas.openxmlformats.org/drawingml/2006/wordprocessingDrawing" xmlns:w10="urn:schemas-microsoft-com:office:word" xmlns:w="http://schemas.openxmlformats.org/wordprocessingml/2006/main" xmlns:w14="http://schemas.microsoft.com/office/word/2010/wordml" xmlns:wpg="http://schemas.microsoft.com/office/word/2010/wordprocessingGroup" xmlns:wpi="http://schemas.microsoft.com/office/word/2010/wordprocessingInk" xmlns:wne="http://schemas.microsoft.com/office/word/2006/wordml" xmlns:wps="http://schemas.microsoft.com/office/word/2010/wordprocessingShape" mc:Ignorable="w14 wp14">
   <w:body>
     <w:sdt>
       <w:sdtPr>
@@ -106,7 +106,7 @@
                                 <w:sdtContent>
                                   <w:p>
                                     <w:pPr>
-                                      <w:pStyle w:val="Puesto"/>
+                                      <w:pStyle w:val="Ttulo"/>
                                       <w:pBdr>
                                         <w:bottom w:val="none" w:sz="0" w:space="0" w:color="auto"/>
                                       </w:pBdr>
@@ -224,7 +224,7 @@
                   </wp:anchor>
                 </w:drawing>
               </mc:Choice>
-              <mc:Fallback>
+              <mc:Fallback xmlns:w15="http://schemas.microsoft.com/office/word/2012/wordml">
                 <w:pict>
                   <v:rect w14:anchorId="22C75011" id="Rectángulo 47" o:spid="_x0000_s1026" style="position:absolute;margin-left:0;margin-top:0;width:422.3pt;height:760.3pt;z-index:251650048;visibility:visible;mso-wrap-style:square;mso-width-percent:690;mso-height-percent:960;mso-left-percent:20;mso-top-percent:20;mso-wrap-distance-left:9pt;mso-wrap-distance-top:0;mso-wrap-distance-right:9pt;mso-wrap-distance-bottom:0;mso-position-horizontal-relative:page;mso-position-vertical-relative:page;mso-width-percent:690;mso-height-percent:960;mso-left-percent:20;mso-top-percent:20;mso-width-relative:page;mso-height-relative:page;v-text-anchor:middle" o:gfxdata="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" fillcolor="#4f81bd [3204]" stroked="f" strokeweight="2pt">
                     <v:path arrowok="t"/>
@@ -470,7 +470,7 @@
                   </wp:anchor>
                 </w:drawing>
               </mc:Choice>
-              <mc:Fallback>
+              <mc:Fallback xmlns:w15="http://schemas.microsoft.com/office/word/2012/wordml">
                 <w:pict>
                   <v:rect w14:anchorId="5929F93C" id="Rectángulo 48" o:spid="_x0000_s1027" style="position:absolute;margin-left:0;margin-top:0;width:148.1pt;height:760.3pt;z-index:251652096;visibility:visible;mso-wrap-style:square;mso-width-percent:242;mso-height-percent:960;mso-left-percent:730;mso-wrap-distance-left:9pt;mso-wrap-distance-top:0;mso-wrap-distance-right:9pt;mso-wrap-distance-bottom:0;mso-position-horizontal-relative:page;mso-position-vertical:center;mso-position-vertical-relative:page;mso-width-percent:242;mso-height-percent:960;mso-left-percent:730;mso-width-relative:page;mso-height-relative:page;v-text-anchor:middle" o:gfxdata="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" fillcolor="#1f497d [3215]" stroked="f" strokeweight="2pt">
                     <v:path arrowok="t"/>
@@ -521,7 +521,7 @@
     </w:sdt>
     <w:p>
       <w:pPr>
-        <w:pStyle w:val="Puesto"/>
+        <w:pStyle w:val="Ttulo"/>
         <w:rPr>
           <w:noProof/>
           <w:sz w:val="44"/>
@@ -743,7 +743,7 @@
     <w:p/>
     <w:p>
       <w:pPr>
-        <w:pStyle w:val="Puesto"/>
+        <w:pStyle w:val="Ttulo"/>
         <w:rPr>
           <w:noProof/>
           <w:sz w:val="44"/>
@@ -969,7 +969,7 @@
     </w:p>
     <w:p>
       <w:pPr>
-        <w:pStyle w:val="Puesto"/>
+        <w:pStyle w:val="Ttulo"/>
         <w:rPr>
           <w:rStyle w:val="Referenciasutil"/>
           <w:sz w:val="44"/>
@@ -1682,7 +1682,7 @@
                     <pic:cNvPicPr/>
                   </pic:nvPicPr>
                   <pic:blipFill>
-                    <a:blip r:embed="rId9"/>
+                    <a:blip r:embed="rId10"/>
                     <a:stretch>
                       <a:fillRect/>
                     </a:stretch>
@@ -1705,7 +1705,7 @@
     </w:p>
     <w:p>
       <w:pPr>
-        <w:pStyle w:val="Descripcin"/>
+        <w:pStyle w:val="Epgrafe"/>
         <w:jc w:val="center"/>
       </w:pPr>
       <w:r>
@@ -1784,7 +1784,7 @@
     </w:p>
     <w:p>
       <w:pPr>
-        <w:pStyle w:val="Descripcin"/>
+        <w:pStyle w:val="Epgrafe"/>
         <w:jc w:val="center"/>
       </w:pPr>
       <w:r>
@@ -1797,127 +1797,6 @@
             <wp:extent cx="5401339" cy="3346390"/>
             <wp:effectExtent l="0" t="0" r="0" b="6985"/>
             <wp:docPr id="7" name="Imagen 7"/>
-            <wp:cNvGraphicFramePr>
-              <a:graphicFrameLocks xmlns:a="http://schemas.openxmlformats.org/drawingml/2006/main" noChangeAspect="1"/>
-            </wp:cNvGraphicFramePr>
-            <a:graphic xmlns:a="http://schemas.openxmlformats.org/drawingml/2006/main">
-              <a:graphicData uri="http://schemas.openxmlformats.org/drawingml/2006/picture">
-                <pic:pic xmlns:pic="http://schemas.openxmlformats.org/drawingml/2006/picture">
-                  <pic:nvPicPr>
-                    <pic:cNvPr id="1" name=""/>
-                    <pic:cNvPicPr/>
-                  </pic:nvPicPr>
-                  <pic:blipFill>
-                    <a:blip r:embed="rId10"/>
-                    <a:stretch>
-                      <a:fillRect/>
-                    </a:stretch>
-                  </pic:blipFill>
-                  <pic:spPr>
-                    <a:xfrm>
-                      <a:off x="0" y="0"/>
-                      <a:ext cx="5400040" cy="3345585"/>
-                    </a:xfrm>
-                    <a:prstGeom prst="rect">
-                      <a:avLst/>
-                    </a:prstGeom>
-                  </pic:spPr>
-                </pic:pic>
-              </a:graphicData>
-            </a:graphic>
-          </wp:inline>
-        </w:drawing>
-      </w:r>
-    </w:p>
-    <w:p>
-      <w:pPr>
-        <w:pStyle w:val="Descripcin"/>
-        <w:tabs>
-          <w:tab w:val="center" w:pos="4252"/>
-          <w:tab w:val="left" w:pos="6615"/>
-        </w:tabs>
-      </w:pPr>
-      <w:r>
-        <w:tab/>
-        <w:t>Ilustración 2: D</w:t>
-      </w:r>
-      <w:r>
-        <w:t>eclaración de una variable del tipo LETRA</w:t>
-      </w:r>
-      <w:r>
-        <w:t>.</w:t>
-      </w:r>
-    </w:p>
-    <w:p>
-      <w:pPr>
-        <w:tabs>
-          <w:tab w:val="left" w:pos="6345"/>
-        </w:tabs>
-        <w:spacing w:after="0" w:line="360" w:lineRule="auto"/>
-        <w:jc w:val="both"/>
-        <w:rPr>
-          <w:rFonts w:ascii="Times New Roman" w:hAnsi="Times New Roman" w:cs="Times New Roman"/>
-          <w:sz w:val="24"/>
-        </w:rPr>
-      </w:pPr>
-      <w:r>
-        <w:rPr>
-          <w:rFonts w:ascii="Times New Roman" w:hAnsi="Times New Roman" w:cs="Times New Roman"/>
-          <w:sz w:val="24"/>
-        </w:rPr>
-        <w:t xml:space="preserve">    </w:t>
-      </w:r>
-      <w:r>
-        <w:rPr>
-          <w:rFonts w:ascii="Times New Roman" w:hAnsi="Times New Roman" w:cs="Times New Roman"/>
-          <w:sz w:val="24"/>
-        </w:rPr>
-        <w:t xml:space="preserve">Para declarar una variable de tipo </w:t>
-      </w:r>
-      <w:r>
-        <w:rPr>
-          <w:rFonts w:ascii="Times New Roman" w:hAnsi="Times New Roman" w:cs="Times New Roman"/>
-          <w:sz w:val="24"/>
-        </w:rPr>
-        <w:t>“</w:t>
-      </w:r>
-      <w:r>
-        <w:rPr>
-          <w:rFonts w:ascii="Times New Roman" w:hAnsi="Times New Roman" w:cs="Times New Roman"/>
-          <w:sz w:val="24"/>
-        </w:rPr>
-        <w:t>VECTOR</w:t>
-      </w:r>
-      <w:r>
-        <w:rPr>
-          <w:rFonts w:ascii="Times New Roman" w:hAnsi="Times New Roman" w:cs="Times New Roman"/>
-          <w:sz w:val="24"/>
-        </w:rPr>
-        <w:t>”</w:t>
-      </w:r>
-      <w:r>
-        <w:rPr>
-          <w:rFonts w:ascii="Times New Roman" w:hAnsi="Times New Roman" w:cs="Times New Roman"/>
-          <w:sz w:val="24"/>
-        </w:rPr>
-        <w:t xml:space="preserve"> se puede utilizar las siguientes gramáticas:</w:t>
-      </w:r>
-    </w:p>
-    <w:p>
-      <w:pPr>
-        <w:keepNext/>
-        <w:jc w:val="center"/>
-      </w:pPr>
-      <w:r>
-        <w:rPr>
-          <w:noProof/>
-          <w:lang w:eastAsia="es-ES"/>
-        </w:rPr>
-        <w:drawing>
-          <wp:inline distT="0" distB="0" distL="0" distR="0" wp14:anchorId="2F073A3B" wp14:editId="4351C05A">
-            <wp:extent cx="5391170" cy="2743200"/>
-            <wp:effectExtent l="0" t="0" r="0" b="0"/>
-            <wp:docPr id="10" name="Imagen 10"/>
             <wp:cNvGraphicFramePr>
               <a:graphicFrameLocks xmlns:a="http://schemas.openxmlformats.org/drawingml/2006/main" noChangeAspect="1"/>
             </wp:cNvGraphicFramePr>
@@ -1937,6 +1816,127 @@
                   <pic:spPr>
                     <a:xfrm>
                       <a:off x="0" y="0"/>
+                      <a:ext cx="5400040" cy="3345585"/>
+                    </a:xfrm>
+                    <a:prstGeom prst="rect">
+                      <a:avLst/>
+                    </a:prstGeom>
+                  </pic:spPr>
+                </pic:pic>
+              </a:graphicData>
+            </a:graphic>
+          </wp:inline>
+        </w:drawing>
+      </w:r>
+    </w:p>
+    <w:p>
+      <w:pPr>
+        <w:pStyle w:val="Epgrafe"/>
+        <w:tabs>
+          <w:tab w:val="center" w:pos="4252"/>
+          <w:tab w:val="left" w:pos="6615"/>
+        </w:tabs>
+      </w:pPr>
+      <w:r>
+        <w:tab/>
+        <w:t>Ilustración 2: D</w:t>
+      </w:r>
+      <w:r>
+        <w:t>eclaración de una variable del tipo LETRA</w:t>
+      </w:r>
+      <w:r>
+        <w:t>.</w:t>
+      </w:r>
+    </w:p>
+    <w:p>
+      <w:pPr>
+        <w:tabs>
+          <w:tab w:val="left" w:pos="6345"/>
+        </w:tabs>
+        <w:spacing w:after="0" w:line="360" w:lineRule="auto"/>
+        <w:jc w:val="both"/>
+        <w:rPr>
+          <w:rFonts w:ascii="Times New Roman" w:hAnsi="Times New Roman" w:cs="Times New Roman"/>
+          <w:sz w:val="24"/>
+        </w:rPr>
+      </w:pPr>
+      <w:r>
+        <w:rPr>
+          <w:rFonts w:ascii="Times New Roman" w:hAnsi="Times New Roman" w:cs="Times New Roman"/>
+          <w:sz w:val="24"/>
+        </w:rPr>
+        <w:t xml:space="preserve">    </w:t>
+      </w:r>
+      <w:r>
+        <w:rPr>
+          <w:rFonts w:ascii="Times New Roman" w:hAnsi="Times New Roman" w:cs="Times New Roman"/>
+          <w:sz w:val="24"/>
+        </w:rPr>
+        <w:t xml:space="preserve">Para declarar una variable de tipo </w:t>
+      </w:r>
+      <w:r>
+        <w:rPr>
+          <w:rFonts w:ascii="Times New Roman" w:hAnsi="Times New Roman" w:cs="Times New Roman"/>
+          <w:sz w:val="24"/>
+        </w:rPr>
+        <w:t>“</w:t>
+      </w:r>
+      <w:r>
+        <w:rPr>
+          <w:rFonts w:ascii="Times New Roman" w:hAnsi="Times New Roman" w:cs="Times New Roman"/>
+          <w:sz w:val="24"/>
+        </w:rPr>
+        <w:t>VECTOR</w:t>
+      </w:r>
+      <w:r>
+        <w:rPr>
+          <w:rFonts w:ascii="Times New Roman" w:hAnsi="Times New Roman" w:cs="Times New Roman"/>
+          <w:sz w:val="24"/>
+        </w:rPr>
+        <w:t>”</w:t>
+      </w:r>
+      <w:r>
+        <w:rPr>
+          <w:rFonts w:ascii="Times New Roman" w:hAnsi="Times New Roman" w:cs="Times New Roman"/>
+          <w:sz w:val="24"/>
+        </w:rPr>
+        <w:t xml:space="preserve"> se puede utilizar las siguientes gramáticas:</w:t>
+      </w:r>
+    </w:p>
+    <w:p>
+      <w:pPr>
+        <w:keepNext/>
+        <w:jc w:val="center"/>
+      </w:pPr>
+      <w:r>
+        <w:rPr>
+          <w:noProof/>
+          <w:lang w:eastAsia="es-ES"/>
+        </w:rPr>
+        <w:drawing>
+          <wp:inline distT="0" distB="0" distL="0" distR="0" wp14:anchorId="2F073A3B" wp14:editId="4351C05A">
+            <wp:extent cx="5391170" cy="2743200"/>
+            <wp:effectExtent l="0" t="0" r="0" b="0"/>
+            <wp:docPr id="10" name="Imagen 10"/>
+            <wp:cNvGraphicFramePr>
+              <a:graphicFrameLocks xmlns:a="http://schemas.openxmlformats.org/drawingml/2006/main" noChangeAspect="1"/>
+            </wp:cNvGraphicFramePr>
+            <a:graphic xmlns:a="http://schemas.openxmlformats.org/drawingml/2006/main">
+              <a:graphicData uri="http://schemas.openxmlformats.org/drawingml/2006/picture">
+                <pic:pic xmlns:pic="http://schemas.openxmlformats.org/drawingml/2006/picture">
+                  <pic:nvPicPr>
+                    <pic:cNvPr id="1" name=""/>
+                    <pic:cNvPicPr/>
+                  </pic:nvPicPr>
+                  <pic:blipFill>
+                    <a:blip r:embed="rId12"/>
+                    <a:stretch>
+                      <a:fillRect/>
+                    </a:stretch>
+                  </pic:blipFill>
+                  <pic:spPr>
+                    <a:xfrm>
+                      <a:off x="0" y="0"/>
                       <a:ext cx="5400040" cy="2747713"/>
                     </a:xfrm>
                     <a:prstGeom prst="rect">
@@ -1952,7 +1952,7 @@
     </w:p>
     <w:p>
       <w:pPr>
-        <w:pStyle w:val="Descripcin"/>
+        <w:pStyle w:val="Epgrafe"/>
         <w:jc w:val="center"/>
       </w:pPr>
       <w:r>
@@ -2133,7 +2133,7 @@
               </wp:anchor>
             </w:drawing>
           </mc:Choice>
-          <mc:Fallback>
+          <mc:Fallback xmlns:w15="http://schemas.microsoft.com/office/word/2012/wordml">
             <w:pict>
               <v:shapetype w14:anchorId="73BB85BC" id="_x0000_t32" coordsize="21600,21600" o:spt="32" o:oned="t" path="m,l21600,21600e" filled="f">
                 <v:path arrowok="t" fillok="f" o:connecttype="none"/>
@@ -2284,7 +2284,7 @@
               </wp:anchor>
             </w:drawing>
           </mc:Choice>
-          <mc:Fallback>
+          <mc:Fallback xmlns:w15="http://schemas.microsoft.com/office/word/2012/wordml">
             <w:pict>
               <v:shape w14:anchorId="17A47CD5" id="17 Conector recto de flecha" o:spid="_x0000_s1026" type="#_x0000_t32" style="position:absolute;margin-left:117.45pt;margin-top:7.75pt;width:30pt;height:18pt;z-index:251663360;visibility:visible;mso-wrap-style:square;mso-width-percent:0;mso-height-percent:0;mso-wrap-distance-left:9pt;mso-wrap-distance-top:0;mso-wrap-distance-right:9pt;mso-wrap-distance-bottom:0;mso-position-horizontal:absolute;mso-position-horizontal-relative:text;mso-position-vertical:absolute;mso-position-vertical-relative:text;mso-width-percent:0;mso-height-percent:0;mso-width-relative:margin;mso-height-relative:margin" o:gfxdata="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" strokecolor="#4579b8 [3044]">
                 <v:stroke endarrow="open"/>
@@ -2470,7 +2470,7 @@
               </wp:anchor>
             </w:drawing>
           </mc:Choice>
-          <mc:Fallback>
+          <mc:Fallback xmlns:w15="http://schemas.microsoft.com/office/word/2012/wordml">
             <w:pict>
               <v:shape w14:anchorId="55526D4C" id="18 Conector recto de flecha" o:spid="_x0000_s1026" type="#_x0000_t32" style="position:absolute;margin-left:135.45pt;margin-top:9.3pt;width:20.25pt;height:15.75pt;flip:y;z-index:251664384;visibility:visible;mso-wrap-style:square;mso-width-percent:0;mso-height-percent:0;mso-wrap-distance-left:9pt;mso-wrap-distance-top:0;mso-wrap-distance-right:9pt;mso-wrap-distance-bottom:0;mso-position-horizontal:absolute;mso-position-horizontal-relative:text;mso-position-vertical:absolute;mso-position-vertical-relative:text;mso-width-percent:0;mso-height-percent:0;mso-width-relative:margin;mso-height-relative:margin" o:gfxdata="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" strokecolor="#4579b8 [3044]">
                 <v:stroke endarrow="open"/>
@@ -2602,7 +2602,7 @@
               </wp:anchor>
             </w:drawing>
           </mc:Choice>
-          <mc:Fallback>
+          <mc:Fallback xmlns:w15="http://schemas.microsoft.com/office/word/2012/wordml">
             <w:pict>
               <v:shape w14:anchorId="30F22C67" id="19 Conector recto de flecha" o:spid="_x0000_s1026" type="#_x0000_t32" style="position:absolute;margin-left:135.45pt;margin-top:8.1pt;width:20.25pt;height:19.5pt;z-index:251665408;visibility:visible;mso-wrap-style:square;mso-wrap-distance-left:9pt;mso-wrap-distance-top:0;mso-wrap-distance-right:9pt;mso-wrap-distance-bottom:0;mso-position-horizontal:absolute;mso-position-horizontal-relative:text;mso-position-vertical:absolute;mso-position-vertical-relative:text" o:gfxdata="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" strokecolor="#4579b8 [3044]">
                 <v:stroke endarrow="open"/>
@@ -2771,7 +2771,7 @@
               </wp:anchor>
             </w:drawing>
           </mc:Choice>
-          <mc:Fallback>
+          <mc:Fallback xmlns:w15="http://schemas.microsoft.com/office/word/2012/wordml">
             <w:pict>
               <v:shape w14:anchorId="568541B0" id="20 Conector recto de flecha" o:spid="_x0000_s1026" type="#_x0000_t32" style="position:absolute;margin-left:135.45pt;margin-top:14.9pt;width:20.25pt;height:14.25pt;flip:y;z-index:251666432;visibility:visible;mso-wrap-style:square;mso-width-percent:0;mso-height-percent:0;mso-wrap-distance-left:9pt;mso-wrap-distance-top:0;mso-wrap-distance-right:9pt;mso-wrap-distance-bottom:0;mso-position-horizontal:absolute;mso-position-horizontal-relative:text;mso-position-vertical:absolute;mso-position-vertical-relative:text;mso-width-percent:0;mso-height-percent:0;mso-width-relative:margin;mso-height-relative:margin" o:gfxdata="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" strokecolor="#4579b8 [3044]">
                 <v:stroke endarrow="open"/>
@@ -2953,7 +2953,7 @@
               </wp:anchor>
             </w:drawing>
           </mc:Choice>
-          <mc:Fallback>
+          <mc:Fallback xmlns:w15="http://schemas.microsoft.com/office/word/2012/wordml">
             <w:pict>
               <v:shape w14:anchorId="6CEA8976" id="21 Conector recto de flecha" o:spid="_x0000_s1026" type="#_x0000_t32" style="position:absolute;margin-left:135.45pt;margin-top:8.45pt;width:20.25pt;height:15pt;z-index:251667456;visibility:visible;mso-wrap-style:square;mso-width-percent:0;mso-height-percent:0;mso-wrap-distance-left:9pt;mso-wrap-distance-top:0;mso-wrap-distance-right:9pt;mso-wrap-distance-bottom:0;mso-position-horizontal:absolute;mso-position-horizontal-relative:text;mso-position-vertical:absolute;mso-position-vertical-relative:text;mso-width-percent:0;mso-height-percent:0;mso-width-relative:margin;mso-height-relative:margin" o:gfxdata="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" strokecolor="#4579b8 [3044]">
                 <v:stroke endarrow="open"/>
@@ -3263,7 +3263,7 @@
               </wp:anchor>
             </w:drawing>
           </mc:Choice>
-          <mc:Fallback>
+          <mc:Fallback xmlns:w15="http://schemas.microsoft.com/office/word/2012/wordml">
             <w:pict>
               <v:rect w14:anchorId="2A1DD1A1" id="22 Rectángulo" o:spid="_x0000_s1028" style="position:absolute;left:0;text-align:left;margin-left:117.45pt;margin-top:107.3pt;width:183pt;height:51pt;z-index:251668480;visibility:visible;mso-wrap-style:square;mso-width-percent:0;mso-height-percent:0;mso-wrap-distance-left:9pt;mso-wrap-distance-top:0;mso-wrap-distance-right:9pt;mso-wrap-distance-bottom:0;mso-position-horizontal:absolute;mso-position-horizontal-relative:text;mso-position-vertical:absolute;mso-position-vertical-relative:text;mso-width-percent:0;mso-height-percent:0;mso-width-relative:margin;mso-height-relative:margin;v-text-anchor:middle" o:gfxdata="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" fillcolor="window" strokecolor="#4bacc6" strokeweight="2pt">
                 <v:textbox>
@@ -3738,7 +3738,7 @@
               </wp:anchor>
             </w:drawing>
           </mc:Choice>
-          <mc:Fallback>
+          <mc:Fallback xmlns:w15="http://schemas.microsoft.com/office/word/2012/wordml">
             <w:pict>
               <v:rect w14:anchorId="77887CA0" id="23 Rectángulo" o:spid="_x0000_s1029" style="position:absolute;left:0;text-align:left;margin-left:77.7pt;margin-top:232.15pt;width:237.75pt;height:54pt;z-index:251669504;visibility:visible;mso-wrap-style:square;mso-width-percent:0;mso-height-percent:0;mso-wrap-distance-left:9pt;mso-wrap-distance-top:0;mso-wrap-distance-right:9pt;mso-wrap-distance-bottom:0;mso-position-horizontal:absolute;mso-position-horizontal-relative:text;mso-position-vertical:absolute;mso-position-vertical-relative:text;mso-width-percent:0;mso-height-percent:0;mso-width-relative:margin;mso-height-relative:margin;v-text-anchor:middle" o:gfxdata="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" fillcolor="white [3201]" strokecolor="#4bacc6 [3208]" strokeweight="2pt">
                 <v:textbox>
@@ -7859,7 +7859,7 @@
               </wp:anchor>
             </w:drawing>
           </mc:Choice>
-          <mc:Fallback>
+          <mc:Fallback xmlns:w15="http://schemas.microsoft.com/office/word/2012/wordml">
             <w:pict>
               <v:rect w14:anchorId="155F8171" id="4 Rectángulo" o:spid="_x0000_s1030" style="position:absolute;left:0;text-align:left;margin-left:123.95pt;margin-top:8.3pt;width:177.75pt;height:121.4pt;z-index:251654144;visibility:visible;mso-wrap-style:square;mso-width-percent:0;mso-height-percent:0;mso-wrap-distance-left:9pt;mso-wrap-distance-top:0;mso-wrap-distance-right:9pt;mso-wrap-distance-bottom:0;mso-position-horizontal:absolute;mso-position-horizontal-relative:text;mso-position-vertical:absolute;mso-position-vertical-relative:text;mso-width-percent:0;mso-height-percent:0;mso-width-relative:margin;mso-height-relative:margin;v-text-anchor:middle" o:gfxdata="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" fillcolor="white [3201]" strokecolor="#4bacc6 [3208]" strokeweight="2pt">
                 <v:textbox>
@@ -9140,7 +9140,7 @@
               </wp:anchor>
             </w:drawing>
           </mc:Choice>
-          <mc:Fallback>
+          <mc:Fallback xmlns:w15="http://schemas.microsoft.com/office/word/2012/wordml">
             <w:pict>
               <v:rect w14:anchorId="6615B999" id="5 Rectángulo" o:spid="_x0000_s1031" style="position:absolute;left:0;text-align:left;margin-left:136.95pt;margin-top:-4.85pt;width:177.75pt;height:202.5pt;z-index:251644928;visibility:visible;mso-wrap-style:square;mso-width-percent:0;mso-height-percent:0;mso-wrap-distance-left:9pt;mso-wrap-distance-top:0;mso-wrap-distance-right:9pt;mso-wrap-distance-bottom:0;mso-position-horizontal:absolute;mso-position-horizontal-relative:text;mso-position-vertical:absolute;mso-position-vertical-relative:text;mso-width-percent:0;mso-height-percent:0;mso-width-relative:margin;mso-height-relative:margin;v-text-anchor:middle" o:gfxdata="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" fillcolor="white [3201]" strokecolor="#4bacc6 [3208]" strokeweight="2pt">
                 <v:textbox>
@@ -9953,7 +9953,7 @@
               </wp:anchor>
             </w:drawing>
           </mc:Choice>
-          <mc:Fallback>
+          <mc:Fallback xmlns:w15="http://schemas.microsoft.com/office/word/2012/wordml">
             <w:pict>
               <v:rect w14:anchorId="01D8C3EA" id="2 Rectángulo" o:spid="_x0000_s1032" style="position:absolute;margin-left:136.9pt;margin-top:7.9pt;width:176.25pt;height:76.5pt;z-index:251656192;visibility:visible;mso-wrap-style:square;mso-width-percent:0;mso-height-percent:0;mso-wrap-distance-left:9pt;mso-wrap-distance-top:0;mso-wrap-distance-right:9pt;mso-wrap-distance-bottom:0;mso-position-horizontal:absolute;mso-position-horizontal-relative:text;mso-position-vertical:absolute;mso-position-vertical-relative:text;mso-width-percent:0;mso-height-percent:0;mso-width-relative:margin;mso-height-relative:margin;v-text-anchor:middle" o:gfxdata="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" fillcolor="white [3201]" strokecolor="#4bacc6 [3208]" strokeweight="2pt">
                 <v:textbox>
@@ -10305,7 +10305,7 @@
               </wp:anchor>
             </w:drawing>
           </mc:Choice>
-          <mc:Fallback>
+          <mc:Fallback xmlns:w15="http://schemas.microsoft.com/office/word/2012/wordml">
             <w:pict>
               <v:rect w14:anchorId="0A5AD9FE" id="11 Rectángulo" o:spid="_x0000_s1033" style="position:absolute;left:0;text-align:left;margin-left:114.25pt;margin-top:28.05pt;width:186.75pt;height:69.75pt;z-index:251657216;visibility:visible;mso-wrap-style:square;mso-width-percent:0;mso-height-percent:0;mso-wrap-distance-left:9pt;mso-wrap-distance-top:0;mso-wrap-distance-right:9pt;mso-wrap-distance-bottom:0;mso-position-horizontal:absolute;mso-position-horizontal-relative:text;mso-position-vertical:absolute;mso-position-vertical-relative:text;mso-width-percent:0;mso-height-percent:0;mso-width-relative:margin;mso-height-relative:margin;v-text-anchor:middle" o:gfxdata="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" fillcolor="white [3201]" strokecolor="#4bacc6 [3208]" strokeweight="2pt">
                 <v:textbox>
@@ -10814,7 +10814,7 @@
               </wp:anchor>
             </w:drawing>
           </mc:Choice>
-          <mc:Fallback>
+          <mc:Fallback xmlns:w15="http://schemas.microsoft.com/office/word/2012/wordml">
             <w:pict>
               <v:rect w14:anchorId="20D946A1" id="13 Rectángulo" o:spid="_x0000_s1034" style="position:absolute;left:0;text-align:left;margin-left:103.95pt;margin-top:4.6pt;width:243pt;height:30pt;z-index:251658240;visibility:visible;mso-wrap-style:square;mso-width-percent:0;mso-height-percent:0;mso-wrap-distance-left:9pt;mso-wrap-distance-top:0;mso-wrap-distance-right:9pt;mso-wrap-distance-bottom:0;mso-position-horizontal:absolute;mso-position-horizontal-relative:text;mso-position-vertical:absolute;mso-position-vertical-relative:text;mso-width-percent:0;mso-height-percent:0;mso-width-relative:margin;mso-height-relative:margin;v-text-anchor:middle" o:gfxdata="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" fillcolor="white [3201]" strokecolor="#4bacc6 [3208]" strokeweight="2pt">
                 <v:textbox>
@@ -11279,7 +11279,7 @@
               </wp:anchor>
             </w:drawing>
           </mc:Choice>
-          <mc:Fallback>
+          <mc:Fallback xmlns:w15="http://schemas.microsoft.com/office/word/2012/wordml">
             <w:pict>
               <v:shapetype w14:anchorId="60188523" id="_x0000_t202" coordsize="21600,21600" o:spt="202" path="m,l,21600r21600,l21600,xe">
                 <v:stroke joinstyle="miter"/>
@@ -11974,7 +11974,7 @@
               </wp:anchor>
             </w:drawing>
           </mc:Choice>
-          <mc:Fallback>
+          <mc:Fallback xmlns:w15="http://schemas.microsoft.com/office/word/2012/wordml">
             <w:pict>
               <v:shape w14:anchorId="6AF52464" id="_x0000_s1036" type="#_x0000_t202" style="position:absolute;left:0;text-align:left;margin-left:11.7pt;margin-top:30pt;width:435pt;height:96.75pt;z-index:251649024;visibility:visible;mso-wrap-style:square;mso-width-percent:0;mso-height-percent:0;mso-wrap-distance-left:9pt;mso-wrap-distance-top:3.6pt;mso-wrap-distance-right:9pt;mso-wrap-distance-bottom:3.6pt;mso-position-horizontal:absolute;mso-position-horizontal-relative:text;mso-position-vertical:absolute;mso-position-vertical-relative:text;mso-width-percent:0;mso-height-percent:0;mso-width-relative:margin;mso-height-relative:margin;v-text-anchor:top" o:gfxdata="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" fillcolor="white [3201]" strokecolor="#4bacc6 [3208]" strokeweight="2pt">
                 <v:textbox>
@@ -13156,7 +13156,7 @@
               </wp:anchor>
             </w:drawing>
           </mc:Choice>
-          <mc:Fallback>
+          <mc:Fallback xmlns:w15="http://schemas.microsoft.com/office/word/2012/wordml">
             <w:pict>
               <v:shape w14:anchorId="6AE6E400" id="_x0000_s1037" type="#_x0000_t202" style="position:absolute;left:0;text-align:left;margin-left:92.7pt;margin-top:6.5pt;width:268.65pt;height:85.5pt;z-index:251651072;visibility:visible;mso-wrap-style:square;mso-width-percent:0;mso-height-percent:0;mso-wrap-distance-left:9pt;mso-wrap-distance-top:3.6pt;mso-wrap-distance-right:9pt;mso-wrap-distance-bottom:3.6pt;mso-position-horizontal:absolute;mso-position-horizontal-relative:text;mso-position-vertical:absolute;mso-position-vertical-relative:text;mso-width-percent:0;mso-height-percent:0;mso-width-relative:margin;mso-height-relative:margin;v-text-anchor:top" o:gfxdata="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" fillcolor="white [3201]" strokecolor="#4bacc6 [3208]" strokeweight="2pt">
                 <v:textbox>
@@ -13600,7 +13600,7 @@
               </wp:anchor>
             </w:drawing>
           </mc:Choice>
-          <mc:Fallback>
+          <mc:Fallback xmlns:w15="http://schemas.microsoft.com/office/word/2012/wordml">
             <w:pict>
               <v:shape w14:anchorId="5B48A4A5" id="_x0000_s1038" type="#_x0000_t202" style="position:absolute;left:0;text-align:left;margin-left:37.25pt;margin-top:46.4pt;width:349.5pt;height:28.6pt;z-index:-251668480;visibility:visible;mso-wrap-style:square;mso-width-percent:0;mso-height-percent:0;mso-wrap-distance-left:9pt;mso-wrap-distance-top:3.6pt;mso-wrap-distance-right:9pt;mso-wrap-distance-bottom:3.6pt;mso-position-horizontal:absolute;mso-position-horizontal-relative:text;mso-position-vertical:absolute;mso-position-vertical-relative:text;mso-width-percent:0;mso-height-percent:0;mso-width-relative:margin;mso-height-relative:margin;v-text-anchor:top" o:gfxdata="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" fillcolor="white [3201]" strokecolor="#4bacc6 [3208]" strokeweight="2pt">
                 <v:textbox>
@@ -14366,7 +14366,7 @@
               </wp:anchor>
             </w:drawing>
           </mc:Choice>
-          <mc:Fallback>
+          <mc:Fallback xmlns:w15="http://schemas.microsoft.com/office/word/2012/wordml">
             <w:pict>
               <v:shape w14:anchorId="2299E5E3" id="_x0000_s1039" type="#_x0000_t202" style="position:absolute;left:0;text-align:left;margin-left:70.2pt;margin-top:8.4pt;width:314.25pt;height:85.5pt;z-index:251672576;visibility:visible;mso-wrap-style:square;mso-width-percent:0;mso-height-percent:0;mso-wrap-distance-left:9pt;mso-wrap-distance-top:3.6pt;mso-wrap-distance-right:9pt;mso-wrap-distance-bottom:3.6pt;mso-position-horizontal:absolute;mso-position-horizontal-relative:text;mso-position-vertical:absolute;mso-position-vertical-relative:text;mso-width-percent:0;mso-height-percent:0;mso-width-relative:margin;mso-height-relative:margin;v-text-anchor:top" o:gfxdata="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" fillcolor="white [3201]" strokecolor="#4bacc6 [3208]" strokeweight="2pt">
                 <v:textbox>
@@ -15445,7 +15445,7 @@
               </wp:anchor>
             </w:drawing>
           </mc:Choice>
-          <mc:Fallback>
+          <mc:Fallback xmlns:w15="http://schemas.microsoft.com/office/word/2012/wordml">
             <w:pict>
               <v:shape w14:anchorId="3483980C" id="_x0000_s1040" type="#_x0000_t202" style="position:absolute;left:0;text-align:left;margin-left:55.2pt;margin-top:12.3pt;width:311.25pt;height:339.95pt;z-index:251653120;visibility:visible;mso-wrap-style:square;mso-width-percent:0;mso-height-percent:200;mso-wrap-distance-left:9pt;mso-wrap-distance-top:3.6pt;mso-wrap-distance-right:9pt;mso-wrap-distance-bottom:3.6pt;mso-position-horizontal:absolute;mso-position-horizontal-relative:text;mso-position-vertical:absolute;mso-position-vertical-relative:text;mso-width-percent:0;mso-height-percent:200;mso-width-relative:margin;mso-height-relative:margin;v-text-anchor:top" o:gfxdata="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" fillcolor="white [3201]" strokecolor="#4bacc6 [3208]" strokeweight="2pt">
                 <v:textbox style="mso-fit-shape-to-text:t">
@@ -16259,7 +16259,7 @@
               </wp:anchor>
             </w:drawing>
           </mc:Choice>
-          <mc:Fallback>
+          <mc:Fallback xmlns:w15="http://schemas.microsoft.com/office/word/2012/wordml">
             <w:pict>
               <v:shape w14:anchorId="623CAE3F" id="_x0000_s1041" type="#_x0000_t202" style="position:absolute;left:0;text-align:left;margin-left:65.7pt;margin-top:5.55pt;width:314.25pt;height:81.75pt;z-index:251655168;visibility:visible;mso-wrap-style:square;mso-width-percent:0;mso-height-percent:0;mso-wrap-distance-left:9pt;mso-wrap-distance-top:3.6pt;mso-wrap-distance-right:9pt;mso-wrap-distance-bottom:3.6pt;mso-position-horizontal:absolute;mso-position-horizontal-relative:text;mso-position-vertical:absolute;mso-position-vertical-relative:text;mso-width-percent:0;mso-height-percent:0;mso-width-relative:margin;mso-height-relative:margin;v-text-anchor:top" o:gfxdata="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" fillcolor="white [3201]" strokecolor="#4bacc6 [3208]" strokeweight="2pt">
                 <v:textbox>
@@ -16899,7 +16899,7 @@
               </wp:anchor>
             </w:drawing>
           </mc:Choice>
-          <mc:Fallback>
+          <mc:Fallback xmlns:w15="http://schemas.microsoft.com/office/word/2012/wordml">
             <w:pict>
               <v:shape w14:anchorId="04912C21" id="_x0000_s1042" type="#_x0000_t202" style="position:absolute;left:0;text-align:left;margin-left:77.7pt;margin-top:14.5pt;width:294pt;height:297pt;z-index:251670528;visibility:visible;mso-wrap-style:square;mso-width-percent:0;mso-height-percent:0;mso-wrap-distance-left:9pt;mso-wrap-distance-top:3.6pt;mso-wrap-distance-right:9pt;mso-wrap-distance-bottom:3.6pt;mso-position-horizontal:absolute;mso-position-horizontal-relative:text;mso-position-vertical:absolute;mso-position-vertical-relative:text;mso-width-percent:0;mso-height-percent:0;mso-width-relative:margin;mso-height-relative:margin;v-text-anchor:top" o:gfxdata="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" fillcolor="white [3201]" strokecolor="#4bacc6 [3208]" strokeweight="2pt">
                 <v:textbox>
@@ -17884,7 +17884,7 @@
               </wp:anchor>
             </w:drawing>
           </mc:Choice>
-          <mc:Fallback>
+          <mc:Fallback xmlns:w15="http://schemas.microsoft.com/office/word/2012/wordml">
             <w:pict>
               <v:rect w14:anchorId="2765F96E" id="6 Rectángulo" o:spid="_x0000_s1043" style="position:absolute;left:0;text-align:left;margin-left:82.2pt;margin-top:10.9pt;width:287.25pt;height:217.5pt;z-index:251659264;visibility:visible;mso-wrap-style:square;mso-width-percent:0;mso-height-percent:0;mso-wrap-distance-left:9pt;mso-wrap-distance-top:0;mso-wrap-distance-right:9pt;mso-wrap-distance-bottom:0;mso-position-horizontal:absolute;mso-position-horizontal-relative:text;mso-position-vertical:absolute;mso-position-vertical-relative:text;mso-width-percent:0;mso-height-percent:0;mso-width-relative:margin;mso-height-relative:margin;v-text-anchor:middle" o:gfxdata="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" fillcolor="window" strokecolor="#4bacc6" strokeweight="2pt">
                 <v:textbox>
@@ -19065,7 +19065,7 @@
               </wp:anchor>
             </w:drawing>
           </mc:Choice>
-          <mc:Fallback>
+          <mc:Fallback xmlns:w15="http://schemas.microsoft.com/office/word/2012/wordml">
             <w:pict>
               <v:rect w14:anchorId="4A3DBB59" id="8 Rectángulo" o:spid="_x0000_s1044" style="position:absolute;left:0;text-align:left;margin-left:56.7pt;margin-top:10.05pt;width:309.75pt;height:282pt;z-index:251646976;visibility:visible;mso-wrap-style:square;mso-width-percent:0;mso-height-percent:0;mso-wrap-distance-left:9pt;mso-wrap-distance-top:0;mso-wrap-distance-right:9pt;mso-wrap-distance-bottom:0;mso-position-horizontal:absolute;mso-position-horizontal-relative:text;mso-position-vertical:absolute;mso-position-vertical-relative:text;mso-width-percent:0;mso-height-percent:0;mso-width-relative:margin;mso-height-relative:margin;v-text-anchor:middle" o:gfxdata="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" fillcolor="window" strokecolor="#4bacc6" strokeweight="2pt">
                 <v:textbox>
@@ -20127,7 +20127,7 @@
               </wp:anchor>
             </w:drawing>
           </mc:Choice>
-          <mc:Fallback>
+          <mc:Fallback xmlns:w15="http://schemas.microsoft.com/office/word/2012/wordml">
             <w:pict>
               <v:rect w14:anchorId="3A5FFF98" id="12 Rectángulo" o:spid="_x0000_s1045" style="position:absolute;left:0;text-align:left;margin-left:-1.05pt;margin-top:.15pt;width:441.7pt;height:123.75pt;z-index:251660288;visibility:visible;mso-wrap-style:square;mso-width-percent:0;mso-height-percent:0;mso-wrap-distance-left:9pt;mso-wrap-distance-top:0;mso-wrap-distance-right:9pt;mso-wrap-distance-bottom:0;mso-position-horizontal:absolute;mso-position-horizontal-relative:text;mso-position-vertical:absolute;mso-position-vertical-relative:text;mso-width-percent:0;mso-height-percent:0;mso-width-relative:margin;mso-height-relative:margin;v-text-anchor:middle" o:gfxdata="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" fillcolor="window" strokecolor="#4bacc6" strokeweight="2pt">
                 <v:textbox>
@@ -21006,7 +21006,7 @@
               </wp:anchor>
             </w:drawing>
           </mc:Choice>
-          <mc:Fallback>
+          <mc:Fallback xmlns:w15="http://schemas.microsoft.com/office/word/2012/wordml">
             <w:pict>
               <v:rect w14:anchorId="3754DBF1" id="16 Rectángulo" o:spid="_x0000_s1046" style="position:absolute;left:0;text-align:left;margin-left:16.95pt;margin-top:2.85pt;width:441.7pt;height:183.75pt;z-index:251661312;visibility:visible;mso-wrap-style:square;mso-width-percent:0;mso-height-percent:0;mso-wrap-distance-left:9pt;mso-wrap-distance-top:0;mso-wrap-distance-right:9pt;mso-wrap-distance-bottom:0;mso-position-horizontal:absolute;mso-position-horizontal-relative:text;mso-position-vertical:absolute;mso-position-vertical-relative:text;mso-width-percent:0;mso-height-percent:0;mso-width-relative:margin;mso-height-relative:margin;v-text-anchor:middle" o:gfxdata="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" fillcolor="window" strokecolor="#4bacc6" strokeweight="2pt">
                 <v:textbox>
@@ -23723,6 +23723,7 @@
         </w:rPr>
         <w:t xml:space="preserve">        </w:t>
       </w:r>
+      <w:proofErr w:type="spellStart"/>
       <w:proofErr w:type="gramStart"/>
       <w:r>
         <w:rPr>
@@ -23732,6 +23733,7 @@
         </w:rPr>
         <w:t>para</w:t>
       </w:r>
+      <w:proofErr w:type="spellEnd"/>
       <w:proofErr w:type="gramEnd"/>
       <w:r>
         <w:rPr>
@@ -25440,22 +25442,20 @@
         <w:rPr>
           <w:rFonts w:ascii="Consolas" w:hAnsi="Consolas"/>
           <w:sz w:val="16"/>
+        </w:rPr>
+      </w:pPr>
+      <w:r>
+        <w:rPr>
+          <w:rFonts w:ascii="Consolas" w:hAnsi="Consolas"/>
+          <w:sz w:val="16"/>
           <w:lang w:val="en-US"/>
         </w:rPr>
-      </w:pPr>
-      <w:r>
-        <w:rPr>
-          <w:rFonts w:ascii="Consolas" w:hAnsi="Consolas"/>
-          <w:sz w:val="16"/>
-          <w:lang w:val="en-US"/>
-        </w:rPr>
         <w:t xml:space="preserve">        </w:t>
       </w:r>
       <w:r>
         <w:rPr>
           <w:rFonts w:ascii="Consolas" w:hAnsi="Consolas"/>
           <w:sz w:val="16"/>
-          <w:lang w:val="en-US"/>
         </w:rPr>
         <w:t>d =</w:t>
       </w:r>
@@ -25464,7 +25464,6 @@
         <w:rPr>
           <w:rFonts w:ascii="Consolas" w:hAnsi="Consolas"/>
           <w:sz w:val="16"/>
-          <w:lang w:val="en-US"/>
         </w:rPr>
         <w:t>pl_</w:t>
       </w:r>
@@ -25473,7 +25472,6 @@
         <w:rPr>
           <w:rFonts w:ascii="Consolas" w:hAnsi="Consolas"/>
           <w:sz w:val="16"/>
-          <w:lang w:val="en-US"/>
         </w:rPr>
         <w:t>parseDouble</w:t>
       </w:r>
@@ -25482,7 +25480,6 @@
         <w:rPr>
           <w:rFonts w:ascii="Consolas" w:hAnsi="Consolas"/>
           <w:sz w:val="16"/>
-          <w:lang w:val="en-US"/>
         </w:rPr>
         <w:t>(</w:t>
       </w:r>
@@ -25491,7 +25488,6 @@
         <w:rPr>
           <w:rFonts w:ascii="Consolas" w:hAnsi="Consolas"/>
           <w:sz w:val="16"/>
-          <w:lang w:val="en-US"/>
         </w:rPr>
         <w:t xml:space="preserve">case5); </w:t>
       </w:r>
@@ -25502,14 +25498,12 @@
         <w:rPr>
           <w:rFonts w:ascii="Consolas" w:hAnsi="Consolas"/>
           <w:sz w:val="16"/>
-          <w:lang w:val="en-US"/>
-        </w:rPr>
-      </w:pPr>
-      <w:r>
-        <w:rPr>
-          <w:rFonts w:ascii="Consolas" w:hAnsi="Consolas"/>
-          <w:sz w:val="16"/>
-          <w:lang w:val="en-US"/>
+        </w:rPr>
+      </w:pPr>
+      <w:r>
+        <w:rPr>
+          <w:rFonts w:ascii="Consolas" w:hAnsi="Consolas"/>
+          <w:sz w:val="16"/>
         </w:rPr>
         <w:t xml:space="preserve">         </w:t>
       </w:r>
@@ -25526,7 +25520,6 @@
         <w:rPr>
           <w:rFonts w:ascii="Consolas" w:hAnsi="Consolas"/>
           <w:sz w:val="16"/>
-          <w:lang w:val="en-US"/>
         </w:rPr>
         <w:t xml:space="preserve">     </w:t>
       </w:r>
@@ -25564,12 +25557,26 @@
     </w:p>
     <w:p>
       <w:pPr>
+        <w:spacing w:line="360" w:lineRule="auto"/>
         <w:ind w:firstLine="708"/>
-      </w:pPr>
-      <w:r>
+        <w:jc w:val="both"/>
+        <w:rPr>
+          <w:rFonts w:ascii="Times New Roman" w:hAnsi="Times New Roman" w:cs="Times New Roman"/>
+          <w:sz w:val="24"/>
+        </w:rPr>
+      </w:pPr>
+      <w:r>
+        <w:rPr>
+          <w:rFonts w:ascii="Times New Roman" w:hAnsi="Times New Roman" w:cs="Times New Roman"/>
+          <w:sz w:val="24"/>
+        </w:rPr>
         <w:t xml:space="preserve">Para mostrar la funcionalidad completa del lenguaje Ñ, hemos desarrollado una pequeña aplicación cuya función es la del conteo de coincidencias de una palabra en otra. Para ello hemos desarrollado dos versiones de la aplicación una con el algoritmo iterativo y otro con el algoritmo recursivo. Ambas versiones </w:t>
       </w:r>
       <w:r>
+        <w:rPr>
+          <w:rFonts w:ascii="Times New Roman" w:hAnsi="Times New Roman" w:cs="Times New Roman"/>
+          <w:sz w:val="24"/>
+        </w:rPr>
         <w:t>se desarrollaron y probaron en Java previamente, dichos programas en Java se adjuntan.</w:t>
       </w:r>
     </w:p>
@@ -26150,7 +26157,7 @@
     </w:p>
     <w:p>
       <w:pPr>
-        <w:ind w:firstLine="708"/>
+        <w:ind w:left="708" w:firstLine="705"/>
         <w:rPr>
           <w:rStyle w:val="nfasisintenso"/>
           <w:rFonts w:ascii="Consolas" w:hAnsi="Consolas"/>
@@ -26159,16 +26166,6 @@
           <w:sz w:val="16"/>
         </w:rPr>
       </w:pPr>
-      <w:r>
-        <w:rPr>
-          <w:rStyle w:val="nfasisintenso"/>
-          <w:rFonts w:ascii="Consolas" w:hAnsi="Consolas"/>
-          <w:i w:val="0"/>
-          <w:color w:val="auto"/>
-          <w:sz w:val="16"/>
-        </w:rPr>
-        <w:tab/>
-      </w:r>
       <w:proofErr w:type="gramStart"/>
       <w:r>
         <w:rPr>
@@ -26212,7 +26209,27 @@
           <w:color w:val="auto"/>
           <w:sz w:val="16"/>
         </w:rPr>
-        <w:t>(salida buscado, salida contenedor, 0, ind_contenedor+1);</w:t>
+        <w:t xml:space="preserve">(salida buscado, salida contenedor, 0, </w:t>
+      </w:r>
+      <w:r>
+        <w:rPr>
+          <w:rStyle w:val="nfasisintenso"/>
+          <w:rFonts w:ascii="Consolas" w:hAnsi="Consolas"/>
+          <w:i w:val="0"/>
+          <w:color w:val="auto"/>
+          <w:sz w:val="16"/>
+        </w:rPr>
+        <w:t xml:space="preserve">  </w:t>
+      </w:r>
+      <w:r>
+        <w:rPr>
+          <w:rStyle w:val="nfasisintenso"/>
+          <w:rFonts w:ascii="Consolas" w:hAnsi="Consolas"/>
+          <w:i w:val="0"/>
+          <w:color w:val="auto"/>
+          <w:sz w:val="16"/>
+        </w:rPr>
+        <w:t>ind_contenedor+1);</w:t>
       </w:r>
     </w:p>
     <w:p>
@@ -26445,8 +26462,9 @@
           <w:color w:val="auto"/>
           <w:sz w:val="16"/>
         </w:rPr>
-        <w:t xml:space="preserve"> </w:t>
-      </w:r>
+        <w:t xml:space="preserve"> (</w:t>
+      </w:r>
+      <w:proofErr w:type="gramStart"/>
       <w:r>
         <w:rPr>
           <w:rStyle w:val="nfasisintenso"/>
@@ -26455,9 +26473,10 @@
           <w:color w:val="auto"/>
           <w:sz w:val="16"/>
         </w:rPr>
-        <w:t>(</w:t>
-      </w:r>
-      <w:proofErr w:type="gramStart"/>
+        <w:t>buscado[</w:t>
+      </w:r>
+      <w:proofErr w:type="spellStart"/>
+      <w:proofErr w:type="gramEnd"/>
       <w:r>
         <w:rPr>
           <w:rStyle w:val="nfasisintenso"/>
@@ -26466,10 +26485,9 @@
           <w:color w:val="auto"/>
           <w:sz w:val="16"/>
         </w:rPr>
-        <w:t>buscado[</w:t>
-      </w:r>
-      <w:proofErr w:type="spellStart"/>
-      <w:proofErr w:type="gramEnd"/>
+        <w:t>ind_buscado</w:t>
+      </w:r>
+      <w:proofErr w:type="spellEnd"/>
       <w:r>
         <w:rPr>
           <w:rStyle w:val="nfasisintenso"/>
@@ -26478,38 +26496,7 @@
           <w:color w:val="auto"/>
           <w:sz w:val="16"/>
         </w:rPr>
-        <w:t>ind_buscado</w:t>
-      </w:r>
-      <w:proofErr w:type="spellEnd"/>
-      <w:r>
-        <w:rPr>
-          <w:rStyle w:val="nfasisintenso"/>
-          <w:rFonts w:ascii="Consolas" w:hAnsi="Consolas"/>
-          <w:i w:val="0"/>
-          <w:color w:val="auto"/>
-          <w:sz w:val="16"/>
-        </w:rPr>
-        <w:t xml:space="preserve">] </w:t>
-      </w:r>
-      <w:r>
-        <w:rPr>
-          <w:rStyle w:val="nfasisintenso"/>
-          <w:rFonts w:ascii="Consolas" w:hAnsi="Consolas"/>
-          <w:i w:val="0"/>
-          <w:color w:val="auto"/>
-          <w:sz w:val="16"/>
-        </w:rPr>
-        <w:t>=</w:t>
-      </w:r>
-      <w:r>
-        <w:rPr>
-          <w:rStyle w:val="nfasisintenso"/>
-          <w:rFonts w:ascii="Consolas" w:hAnsi="Consolas"/>
-          <w:i w:val="0"/>
-          <w:color w:val="auto"/>
-          <w:sz w:val="16"/>
-        </w:rPr>
-        <w:t>= contenedor[</w:t>
+        <w:t>] == contenedor[</w:t>
       </w:r>
       <w:proofErr w:type="spellStart"/>
       <w:r>
@@ -26598,8 +26585,9 @@
           <w:color w:val="auto"/>
           <w:sz w:val="16"/>
         </w:rPr>
-        <w:t>(salida buscado</w:t>
-      </w:r>
+        <w:t xml:space="preserve">(salida buscado, salida contenedor, </w:t>
+      </w:r>
+      <w:proofErr w:type="spellStart"/>
       <w:r>
         <w:rPr>
           <w:rStyle w:val="nfasisintenso"/>
@@ -26608,9 +26596,9 @@
           <w:color w:val="auto"/>
           <w:sz w:val="16"/>
         </w:rPr>
-        <w:t xml:space="preserve">, salida contenedor, </w:t>
-      </w:r>
-      <w:proofErr w:type="spellStart"/>
+        <w:t>ind_buscado</w:t>
+      </w:r>
+      <w:proofErr w:type="spellEnd"/>
       <w:r>
         <w:rPr>
           <w:rStyle w:val="nfasisintenso"/>
@@ -26619,28 +26607,7 @@
           <w:color w:val="auto"/>
           <w:sz w:val="16"/>
         </w:rPr>
-        <w:t>ind_buscado</w:t>
-      </w:r>
-      <w:proofErr w:type="spellEnd"/>
-      <w:r>
-        <w:rPr>
-          <w:rStyle w:val="nfasisintenso"/>
-          <w:rFonts w:ascii="Consolas" w:hAnsi="Consolas"/>
-          <w:i w:val="0"/>
-          <w:color w:val="auto"/>
-          <w:sz w:val="16"/>
-        </w:rPr>
-        <w:t xml:space="preserve"> + 1</w:t>
-      </w:r>
-      <w:r>
-        <w:rPr>
-          <w:rStyle w:val="nfasisintenso"/>
-          <w:rFonts w:ascii="Consolas" w:hAnsi="Consolas"/>
-          <w:i w:val="0"/>
-          <w:color w:val="auto"/>
-          <w:sz w:val="16"/>
-        </w:rPr>
-        <w:t>, ind_contenedor+1);</w:t>
+        <w:t xml:space="preserve"> + 1, ind_contenedor+1);</w:t>
       </w:r>
     </w:p>
     <w:p>
@@ -26948,7 +26915,6 @@
           <w:color w:val="auto"/>
           <w:sz w:val="16"/>
         </w:rPr>
-        <w:lastRenderedPageBreak/>
         <w:t>func</w:t>
       </w:r>
       <w:proofErr w:type="spellEnd"/>
@@ -27461,21 +27427,804 @@
       </w:r>
     </w:p>
     <w:p>
-      <w:r>
-        <w:tab/>
-        <w:t>Este algoritmo recursivo también nos permite ilustrar el paso de parámetros por referencia para evitar tener variables globales para el conteo ni múltiples</w:t>
+      <w:pPr>
+        <w:spacing w:line="360" w:lineRule="auto"/>
+        <w:jc w:val="both"/>
+        <w:rPr>
+          <w:rFonts w:ascii="Times New Roman" w:hAnsi="Times New Roman" w:cs="Times New Roman"/>
+          <w:sz w:val="24"/>
+          <w:szCs w:val="24"/>
+        </w:rPr>
+      </w:pPr>
+      <w:r>
+        <w:t xml:space="preserve">      </w:t>
+      </w:r>
+      <w:r>
+        <w:rPr>
+          <w:rFonts w:ascii="Times New Roman" w:hAnsi="Times New Roman" w:cs="Times New Roman"/>
+          <w:sz w:val="24"/>
+          <w:szCs w:val="24"/>
+        </w:rPr>
+        <w:t>Este algoritmo recursivo también nos permite ilustrar el paso de parámetros por referencia para evitar tener variables globales para el conteo ni múltiples copias en la pila para un mismo valor.</w:t>
+      </w:r>
+    </w:p>
+    <w:p>
+      <w:pPr>
+        <w:rPr>
+          <w:rStyle w:val="nfasisintenso"/>
+          <w:i w:val="0"/>
+        </w:rPr>
+      </w:pPr>
+      <w:r>
+        <w:rPr>
+          <w:rStyle w:val="nfasisintenso"/>
+          <w:i w:val="0"/>
+        </w:rPr>
+        <w:t>ALGORITMO ITERATIVO</w:t>
+      </w:r>
+    </w:p>
+    <w:p>
+      <w:pPr>
+        <w:rPr>
+          <w:rStyle w:val="nfasisintenso"/>
+          <w:rFonts w:ascii="Consolas" w:hAnsi="Consolas"/>
+          <w:i w:val="0"/>
+          <w:color w:val="auto"/>
+          <w:sz w:val="16"/>
+        </w:rPr>
+      </w:pPr>
+      <w:proofErr w:type="spellStart"/>
+      <w:proofErr w:type="gramStart"/>
+      <w:r>
+        <w:rPr>
+          <w:rStyle w:val="nfasisintenso"/>
+          <w:rFonts w:ascii="Consolas" w:hAnsi="Consolas"/>
+          <w:b/>
+          <w:i w:val="0"/>
+          <w:color w:val="auto"/>
+          <w:sz w:val="16"/>
+        </w:rPr>
+        <w:t>func</w:t>
+      </w:r>
+      <w:proofErr w:type="spellEnd"/>
+      <w:proofErr w:type="gramEnd"/>
+      <w:r>
+        <w:rPr>
+          <w:rStyle w:val="nfasisintenso"/>
+          <w:rFonts w:ascii="Consolas" w:hAnsi="Consolas"/>
+          <w:b/>
+          <w:i w:val="0"/>
+          <w:color w:val="auto"/>
+          <w:sz w:val="16"/>
+        </w:rPr>
+        <w:t xml:space="preserve"> REAL</w:t>
+      </w:r>
+      <w:r>
+        <w:rPr>
+          <w:rStyle w:val="nfasisintenso"/>
+          <w:rFonts w:ascii="Consolas" w:hAnsi="Consolas"/>
+          <w:i w:val="0"/>
+          <w:color w:val="auto"/>
+          <w:sz w:val="16"/>
+        </w:rPr>
+        <w:t xml:space="preserve"> frecuencia(</w:t>
+      </w:r>
+      <w:r>
+        <w:rPr>
+          <w:rStyle w:val="nfasisintenso"/>
+          <w:rFonts w:ascii="Consolas" w:hAnsi="Consolas"/>
+          <w:b/>
+          <w:i w:val="0"/>
+          <w:color w:val="auto"/>
+          <w:sz w:val="16"/>
+        </w:rPr>
+        <w:t>VECTOR salida</w:t>
+      </w:r>
+      <w:r>
+        <w:rPr>
+          <w:rStyle w:val="nfasisintenso"/>
+          <w:rFonts w:ascii="Consolas" w:hAnsi="Consolas"/>
+          <w:i w:val="0"/>
+          <w:color w:val="auto"/>
+          <w:sz w:val="16"/>
+        </w:rPr>
+        <w:t xml:space="preserve"> contenido, </w:t>
+      </w:r>
+      <w:r>
+        <w:rPr>
+          <w:rStyle w:val="nfasisintenso"/>
+          <w:rFonts w:ascii="Consolas" w:hAnsi="Consolas"/>
+          <w:b/>
+          <w:i w:val="0"/>
+          <w:color w:val="auto"/>
+          <w:sz w:val="16"/>
+        </w:rPr>
+        <w:t>VECTOR salida</w:t>
+      </w:r>
+      <w:r>
+        <w:rPr>
+          <w:rStyle w:val="nfasisintenso"/>
+          <w:rFonts w:ascii="Consolas" w:hAnsi="Consolas"/>
+          <w:i w:val="0"/>
+          <w:color w:val="auto"/>
+          <w:sz w:val="16"/>
+        </w:rPr>
+        <w:t xml:space="preserve"> conteniente){</w:t>
+      </w:r>
+    </w:p>
+    <w:p>
+      <w:pPr>
+        <w:rPr>
+          <w:rStyle w:val="nfasisintenso"/>
+          <w:rFonts w:ascii="Consolas" w:hAnsi="Consolas"/>
+          <w:i w:val="0"/>
+          <w:color w:val="auto"/>
+          <w:sz w:val="16"/>
+        </w:rPr>
+      </w:pPr>
+      <w:r>
+        <w:rPr>
+          <w:rStyle w:val="nfasisintenso"/>
+          <w:rFonts w:ascii="Consolas" w:hAnsi="Consolas"/>
+          <w:i w:val="0"/>
+          <w:color w:val="auto"/>
+          <w:sz w:val="16"/>
+        </w:rPr>
+        <w:t xml:space="preserve">    </w:t>
+      </w:r>
+      <w:r>
+        <w:rPr>
+          <w:rStyle w:val="nfasisintenso"/>
+          <w:rFonts w:ascii="Consolas" w:hAnsi="Consolas"/>
+          <w:b/>
+          <w:i w:val="0"/>
+          <w:color w:val="auto"/>
+          <w:sz w:val="16"/>
+        </w:rPr>
+        <w:t>REAL</w:t>
+      </w:r>
+      <w:r>
+        <w:rPr>
+          <w:rStyle w:val="nfasisintenso"/>
+          <w:rFonts w:ascii="Consolas" w:hAnsi="Consolas"/>
+          <w:i w:val="0"/>
+          <w:color w:val="auto"/>
+          <w:sz w:val="16"/>
+        </w:rPr>
+        <w:t xml:space="preserve"> </w:t>
+      </w:r>
+      <w:proofErr w:type="spellStart"/>
+      <w:r>
+        <w:rPr>
+          <w:rStyle w:val="nfasisintenso"/>
+          <w:rFonts w:ascii="Consolas" w:hAnsi="Consolas"/>
+          <w:i w:val="0"/>
+          <w:color w:val="auto"/>
+          <w:sz w:val="16"/>
+        </w:rPr>
+        <w:t>posicionFrase</w:t>
+      </w:r>
+      <w:proofErr w:type="spellEnd"/>
+      <w:r>
+        <w:rPr>
+          <w:rStyle w:val="nfasisintenso"/>
+          <w:rFonts w:ascii="Consolas" w:hAnsi="Consolas"/>
+          <w:i w:val="0"/>
+          <w:color w:val="auto"/>
+          <w:sz w:val="16"/>
+        </w:rPr>
+        <w:t>;</w:t>
+      </w:r>
+    </w:p>
+    <w:p>
+      <w:pPr>
+        <w:rPr>
+          <w:rStyle w:val="nfasisintenso"/>
+          <w:rFonts w:ascii="Consolas" w:hAnsi="Consolas"/>
+          <w:i w:val="0"/>
+          <w:color w:val="auto"/>
+          <w:sz w:val="16"/>
+        </w:rPr>
+      </w:pPr>
+      <w:r>
+        <w:rPr>
+          <w:rStyle w:val="nfasisintenso"/>
+          <w:rFonts w:ascii="Consolas" w:hAnsi="Consolas"/>
+          <w:i w:val="0"/>
+          <w:color w:val="auto"/>
+          <w:sz w:val="16"/>
+        </w:rPr>
+        <w:t xml:space="preserve">    </w:t>
+      </w:r>
+      <w:r>
+        <w:rPr>
+          <w:rStyle w:val="nfasisintenso"/>
+          <w:rFonts w:ascii="Consolas" w:hAnsi="Consolas"/>
+          <w:b/>
+          <w:i w:val="0"/>
+          <w:color w:val="auto"/>
+          <w:sz w:val="16"/>
+        </w:rPr>
+        <w:t xml:space="preserve">REAL </w:t>
+      </w:r>
+      <w:proofErr w:type="spellStart"/>
+      <w:r>
+        <w:rPr>
+          <w:rStyle w:val="nfasisintenso"/>
+          <w:rFonts w:ascii="Consolas" w:hAnsi="Consolas"/>
+          <w:i w:val="0"/>
+          <w:color w:val="auto"/>
+          <w:sz w:val="16"/>
+        </w:rPr>
+        <w:t>contadorDePalabras</w:t>
+      </w:r>
+      <w:proofErr w:type="spellEnd"/>
+      <w:r>
+        <w:rPr>
+          <w:rStyle w:val="nfasisintenso"/>
+          <w:rFonts w:ascii="Consolas" w:hAnsi="Consolas"/>
+          <w:i w:val="0"/>
+          <w:color w:val="auto"/>
+          <w:sz w:val="16"/>
+        </w:rPr>
+        <w:t xml:space="preserve"> = 0;</w:t>
+      </w:r>
+    </w:p>
+    <w:p>
+      <w:pPr>
+        <w:rPr>
+          <w:rFonts w:ascii="Consolas" w:hAnsi="Consolas" w:cs="Times New Roman"/>
+          <w:sz w:val="16"/>
+          <w:szCs w:val="24"/>
+        </w:rPr>
+      </w:pPr>
+      <w:r>
+        <w:rPr>
+          <w:rStyle w:val="nfasisintenso"/>
+          <w:rFonts w:ascii="Consolas" w:hAnsi="Consolas"/>
+          <w:i w:val="0"/>
+          <w:color w:val="auto"/>
+          <w:sz w:val="16"/>
+        </w:rPr>
+        <w:t xml:space="preserve">    </w:t>
+      </w:r>
+      <w:proofErr w:type="gramStart"/>
+      <w:r>
+        <w:rPr>
+          <w:rFonts w:ascii="Consolas" w:hAnsi="Consolas" w:cs="Times New Roman"/>
+          <w:b/>
+          <w:sz w:val="16"/>
+          <w:szCs w:val="24"/>
+        </w:rPr>
+        <w:t>para</w:t>
+      </w:r>
+      <w:proofErr w:type="gramEnd"/>
+      <w:r>
+        <w:rPr>
+          <w:rFonts w:ascii="Consolas" w:hAnsi="Consolas" w:cs="Times New Roman"/>
+          <w:sz w:val="16"/>
+          <w:szCs w:val="24"/>
+        </w:rPr>
+        <w:t xml:space="preserve"> conteniente</w:t>
+      </w:r>
+      <w:r>
+        <w:rPr>
+          <w:rFonts w:ascii="Consolas" w:hAnsi="Consolas" w:cs="Times New Roman"/>
+          <w:sz w:val="16"/>
+          <w:szCs w:val="24"/>
+        </w:rPr>
+        <w:t xml:space="preserve">[ </w:t>
+      </w:r>
+      <w:proofErr w:type="spellStart"/>
+      <w:r>
+        <w:rPr>
+          <w:rFonts w:ascii="Consolas" w:hAnsi="Consolas" w:cs="Times New Roman"/>
+          <w:sz w:val="16"/>
+          <w:szCs w:val="24"/>
+        </w:rPr>
+        <w:t>posicionFrase</w:t>
+      </w:r>
+      <w:proofErr w:type="spellEnd"/>
+      <w:r>
+        <w:rPr>
+          <w:rFonts w:ascii="Consolas" w:hAnsi="Consolas" w:cs="Times New Roman"/>
+          <w:sz w:val="16"/>
+          <w:szCs w:val="24"/>
+        </w:rPr>
+        <w:t xml:space="preserve"> = 0: </w:t>
+      </w:r>
+      <w:r>
+        <w:rPr>
+          <w:rFonts w:ascii="Consolas" w:hAnsi="Consolas" w:cs="Times New Roman"/>
+          <w:b/>
+          <w:sz w:val="16"/>
+          <w:szCs w:val="24"/>
+        </w:rPr>
+        <w:t>final</w:t>
+      </w:r>
+      <w:r>
+        <w:rPr>
+          <w:rFonts w:ascii="Consolas" w:hAnsi="Consolas" w:cs="Times New Roman"/>
+          <w:sz w:val="16"/>
+          <w:szCs w:val="24"/>
+        </w:rPr>
+        <w:t>]{</w:t>
+      </w:r>
+    </w:p>
+    <w:p>
+      <w:pPr>
+        <w:rPr>
+          <w:rFonts w:ascii="Consolas" w:hAnsi="Consolas" w:cs="Times New Roman"/>
+          <w:sz w:val="16"/>
+          <w:szCs w:val="24"/>
+        </w:rPr>
+      </w:pPr>
+      <w:r>
+        <w:rPr>
+          <w:rFonts w:ascii="Consolas" w:hAnsi="Consolas" w:cs="Times New Roman"/>
+          <w:sz w:val="16"/>
+          <w:szCs w:val="24"/>
+        </w:rPr>
+        <w:t xml:space="preserve">        </w:t>
+      </w:r>
+      <w:proofErr w:type="gramStart"/>
+      <w:r>
+        <w:rPr>
+          <w:rFonts w:ascii="Consolas" w:hAnsi="Consolas" w:cs="Times New Roman"/>
+          <w:b/>
+          <w:sz w:val="16"/>
+          <w:szCs w:val="24"/>
+        </w:rPr>
+        <w:t>para</w:t>
+      </w:r>
+      <w:proofErr w:type="gramEnd"/>
+      <w:r>
+        <w:rPr>
+          <w:rFonts w:ascii="Consolas" w:hAnsi="Consolas" w:cs="Times New Roman"/>
+          <w:b/>
+          <w:sz w:val="16"/>
+          <w:szCs w:val="24"/>
+        </w:rPr>
+        <w:t xml:space="preserve"> </w:t>
+      </w:r>
+      <w:r>
+        <w:rPr>
+          <w:rFonts w:ascii="Consolas" w:hAnsi="Consolas" w:cs="Times New Roman"/>
+          <w:sz w:val="16"/>
+          <w:szCs w:val="24"/>
+        </w:rPr>
+        <w:t>contenido[</w:t>
+      </w:r>
+      <w:proofErr w:type="spellStart"/>
+      <w:r>
+        <w:rPr>
+          <w:rFonts w:ascii="Consolas" w:hAnsi="Consolas" w:cs="Times New Roman"/>
+          <w:sz w:val="16"/>
+          <w:szCs w:val="24"/>
+        </w:rPr>
+        <w:t>posicionPalabra</w:t>
+      </w:r>
+      <w:proofErr w:type="spellEnd"/>
+      <w:r>
+        <w:rPr>
+          <w:rFonts w:ascii="Consolas" w:hAnsi="Consolas" w:cs="Times New Roman"/>
+          <w:sz w:val="16"/>
+          <w:szCs w:val="24"/>
+        </w:rPr>
+        <w:t xml:space="preserve"> = 0:</w:t>
+      </w:r>
+      <w:r>
+        <w:rPr>
+          <w:rFonts w:ascii="Consolas" w:hAnsi="Consolas" w:cs="Times New Roman"/>
+          <w:b/>
+          <w:sz w:val="16"/>
+          <w:szCs w:val="24"/>
+        </w:rPr>
+        <w:t>final</w:t>
+      </w:r>
+      <w:r>
+        <w:rPr>
+          <w:rFonts w:ascii="Consolas" w:hAnsi="Consolas" w:cs="Times New Roman"/>
+          <w:sz w:val="16"/>
+          <w:szCs w:val="24"/>
+        </w:rPr>
+        <w:t>]{</w:t>
+      </w:r>
+    </w:p>
+    <w:p>
+      <w:pPr>
+        <w:rPr>
+          <w:rFonts w:ascii="Consolas" w:hAnsi="Consolas" w:cs="Times New Roman"/>
+          <w:sz w:val="16"/>
+          <w:szCs w:val="24"/>
+        </w:rPr>
+      </w:pPr>
+      <w:r>
+        <w:rPr>
+          <w:rFonts w:ascii="Consolas" w:hAnsi="Consolas" w:cs="Times New Roman"/>
+          <w:sz w:val="16"/>
+          <w:szCs w:val="24"/>
+        </w:rPr>
+        <w:t xml:space="preserve">            </w:t>
+      </w:r>
+      <w:proofErr w:type="gramStart"/>
+      <w:r>
+        <w:rPr>
+          <w:rFonts w:ascii="Consolas" w:hAnsi="Consolas" w:cs="Times New Roman"/>
+          <w:b/>
+          <w:sz w:val="16"/>
+          <w:szCs w:val="24"/>
+        </w:rPr>
+        <w:t>si</w:t>
+      </w:r>
+      <w:r>
+        <w:rPr>
+          <w:rFonts w:ascii="Consolas" w:hAnsi="Consolas" w:cs="Times New Roman"/>
+          <w:sz w:val="16"/>
+          <w:szCs w:val="24"/>
+        </w:rPr>
+        <w:t>(</w:t>
+      </w:r>
+      <w:proofErr w:type="gramEnd"/>
+      <w:r>
+        <w:rPr>
+          <w:rFonts w:ascii="Consolas" w:hAnsi="Consolas" w:cs="Times New Roman"/>
+          <w:sz w:val="16"/>
+          <w:szCs w:val="24"/>
+        </w:rPr>
+        <w:t>conteniente[</w:t>
+      </w:r>
+      <w:proofErr w:type="spellStart"/>
+      <w:r>
+        <w:rPr>
+          <w:rFonts w:ascii="Consolas" w:hAnsi="Consolas" w:cs="Times New Roman"/>
+          <w:sz w:val="16"/>
+          <w:szCs w:val="24"/>
+        </w:rPr>
+        <w:t>posicionPalabra+posicionFrase</w:t>
+      </w:r>
+      <w:proofErr w:type="spellEnd"/>
+      <w:r>
+        <w:rPr>
+          <w:rFonts w:ascii="Consolas" w:hAnsi="Consolas" w:cs="Times New Roman"/>
+          <w:sz w:val="16"/>
+          <w:szCs w:val="24"/>
+        </w:rPr>
+        <w:t>] != contenido[</w:t>
+      </w:r>
+      <w:proofErr w:type="spellStart"/>
+      <w:r>
+        <w:rPr>
+          <w:rFonts w:ascii="Consolas" w:hAnsi="Consolas" w:cs="Times New Roman"/>
+          <w:sz w:val="16"/>
+          <w:szCs w:val="24"/>
+        </w:rPr>
+        <w:t>posicionPalabra</w:t>
+      </w:r>
+      <w:proofErr w:type="spellEnd"/>
+      <w:r>
+        <w:rPr>
+          <w:rFonts w:ascii="Consolas" w:hAnsi="Consolas" w:cs="Times New Roman"/>
+          <w:sz w:val="16"/>
+          <w:szCs w:val="24"/>
+        </w:rPr>
+        <w:t>]</w:t>
+      </w:r>
+      <w:r>
+        <w:rPr>
+          <w:rFonts w:ascii="Consolas" w:hAnsi="Consolas" w:cs="Times New Roman"/>
+          <w:sz w:val="16"/>
+          <w:szCs w:val="24"/>
+        </w:rPr>
+        <w:t>)</w:t>
+      </w:r>
+      <w:r>
+        <w:rPr>
+          <w:rFonts w:ascii="Consolas" w:hAnsi="Consolas" w:cs="Times New Roman"/>
+          <w:sz w:val="16"/>
+          <w:szCs w:val="24"/>
+        </w:rPr>
+        <w:t>{</w:t>
+      </w:r>
+    </w:p>
+    <w:p>
+      <w:pPr>
+        <w:rPr>
+          <w:rFonts w:ascii="Consolas" w:hAnsi="Consolas" w:cs="Times New Roman"/>
+          <w:sz w:val="16"/>
+          <w:szCs w:val="24"/>
+        </w:rPr>
+      </w:pPr>
+      <w:r>
+        <w:rPr>
+          <w:rFonts w:ascii="Consolas" w:hAnsi="Consolas" w:cs="Times New Roman"/>
+          <w:b/>
+          <w:sz w:val="16"/>
+          <w:szCs w:val="24"/>
+        </w:rPr>
+        <w:t xml:space="preserve">               </w:t>
+      </w:r>
+      <w:proofErr w:type="gramStart"/>
+      <w:r>
+        <w:rPr>
+          <w:rFonts w:ascii="Consolas" w:hAnsi="Consolas" w:cs="Times New Roman"/>
+          <w:b/>
+          <w:sz w:val="16"/>
+          <w:szCs w:val="24"/>
+        </w:rPr>
+        <w:t>fin</w:t>
+      </w:r>
+      <w:proofErr w:type="gramEnd"/>
+      <w:r>
+        <w:rPr>
+          <w:rFonts w:ascii="Consolas" w:hAnsi="Consolas" w:cs="Times New Roman"/>
+          <w:sz w:val="16"/>
+          <w:szCs w:val="24"/>
+        </w:rPr>
+        <w:t>;</w:t>
+      </w:r>
+    </w:p>
+    <w:p>
+      <w:pPr>
+        <w:rPr>
+          <w:rFonts w:ascii="Consolas" w:hAnsi="Consolas" w:cs="Times New Roman"/>
+          <w:sz w:val="16"/>
+          <w:szCs w:val="24"/>
+        </w:rPr>
+      </w:pPr>
+      <w:r>
+        <w:rPr>
+          <w:rFonts w:ascii="Consolas" w:hAnsi="Consolas" w:cs="Times New Roman"/>
+          <w:sz w:val="16"/>
+          <w:szCs w:val="24"/>
+        </w:rPr>
+        <w:t xml:space="preserve">            }</w:t>
+      </w:r>
+    </w:p>
+    <w:p>
+      <w:pPr>
+        <w:rPr>
+          <w:rFonts w:ascii="Consolas" w:hAnsi="Consolas" w:cs="Times New Roman"/>
+          <w:sz w:val="16"/>
+          <w:szCs w:val="24"/>
+        </w:rPr>
+      </w:pPr>
+      <w:r>
+        <w:rPr>
+          <w:rFonts w:ascii="Consolas" w:hAnsi="Consolas" w:cs="Times New Roman"/>
+          <w:sz w:val="16"/>
+          <w:szCs w:val="24"/>
+        </w:rPr>
+        <w:t xml:space="preserve">         }</w:t>
+      </w:r>
+    </w:p>
+    <w:p>
+      <w:pPr>
+        <w:rPr>
+          <w:rFonts w:ascii="Consolas" w:hAnsi="Consolas" w:cs="Times New Roman"/>
+          <w:sz w:val="16"/>
+          <w:szCs w:val="24"/>
+        </w:rPr>
+      </w:pPr>
+      <w:r>
+        <w:rPr>
+          <w:rFonts w:ascii="Consolas" w:hAnsi="Consolas" w:cs="Times New Roman"/>
+          <w:sz w:val="16"/>
+          <w:szCs w:val="24"/>
+        </w:rPr>
+        <w:t xml:space="preserve">         </w:t>
+      </w:r>
+      <w:proofErr w:type="gramStart"/>
+      <w:r>
+        <w:rPr>
+          <w:rFonts w:ascii="Consolas" w:hAnsi="Consolas" w:cs="Times New Roman"/>
+          <w:b/>
+          <w:sz w:val="16"/>
+          <w:szCs w:val="24"/>
+        </w:rPr>
+        <w:t>si</w:t>
+      </w:r>
+      <w:r>
+        <w:rPr>
+          <w:rFonts w:ascii="Consolas" w:hAnsi="Consolas" w:cs="Times New Roman"/>
+          <w:sz w:val="16"/>
+          <w:szCs w:val="24"/>
+        </w:rPr>
+        <w:t>(</w:t>
+      </w:r>
+      <w:proofErr w:type="gramEnd"/>
+      <w:r>
+        <w:rPr>
+          <w:rFonts w:ascii="Consolas" w:hAnsi="Consolas" w:cs="Times New Roman"/>
+          <w:sz w:val="16"/>
+          <w:szCs w:val="24"/>
+        </w:rPr>
+        <w:t>contenido[</w:t>
+      </w:r>
+      <w:proofErr w:type="spellStart"/>
+      <w:r>
+        <w:rPr>
+          <w:rFonts w:ascii="Consolas" w:hAnsi="Consolas" w:cs="Times New Roman"/>
+          <w:sz w:val="16"/>
+          <w:szCs w:val="24"/>
+        </w:rPr>
+        <w:t>posicionPalabra</w:t>
+      </w:r>
+      <w:proofErr w:type="spellEnd"/>
+      <w:r>
+        <w:rPr>
+          <w:rFonts w:ascii="Consolas" w:hAnsi="Consolas" w:cs="Times New Roman"/>
+          <w:sz w:val="16"/>
+          <w:szCs w:val="24"/>
+        </w:rPr>
+        <w:t>] == ‘/0’){</w:t>
+      </w:r>
+    </w:p>
+    <w:p>
+      <w:pPr>
+        <w:rPr>
+          <w:rFonts w:ascii="Consolas" w:hAnsi="Consolas" w:cs="Times New Roman"/>
+          <w:sz w:val="16"/>
+          <w:szCs w:val="24"/>
+        </w:rPr>
+      </w:pPr>
+      <w:r>
+        <w:rPr>
+          <w:rFonts w:ascii="Consolas" w:hAnsi="Consolas" w:cs="Times New Roman"/>
+          <w:sz w:val="16"/>
+          <w:szCs w:val="24"/>
+        </w:rPr>
+        <w:t xml:space="preserve">             </w:t>
+      </w:r>
+      <w:proofErr w:type="spellStart"/>
+      <w:proofErr w:type="gramStart"/>
+      <w:r>
+        <w:rPr>
+          <w:rFonts w:ascii="Consolas" w:hAnsi="Consolas" w:cs="Times New Roman"/>
+          <w:sz w:val="16"/>
+          <w:szCs w:val="24"/>
+        </w:rPr>
+        <w:t>contadorDePalabras</w:t>
+      </w:r>
+      <w:proofErr w:type="spellEnd"/>
+      <w:proofErr w:type="gramEnd"/>
+      <w:r>
+        <w:rPr>
+          <w:rFonts w:ascii="Consolas" w:hAnsi="Consolas" w:cs="Times New Roman"/>
+          <w:sz w:val="16"/>
+          <w:szCs w:val="24"/>
+        </w:rPr>
+        <w:t xml:space="preserve"> = </w:t>
+      </w:r>
+      <w:proofErr w:type="spellStart"/>
+      <w:r>
+        <w:rPr>
+          <w:rFonts w:ascii="Consolas" w:hAnsi="Consolas" w:cs="Times New Roman"/>
+          <w:sz w:val="16"/>
+          <w:szCs w:val="24"/>
+        </w:rPr>
+        <w:t>contadorDePalabras</w:t>
+      </w:r>
+      <w:proofErr w:type="spellEnd"/>
+      <w:r>
+        <w:rPr>
+          <w:rFonts w:ascii="Consolas" w:hAnsi="Consolas" w:cs="Times New Roman"/>
+          <w:sz w:val="16"/>
+          <w:szCs w:val="24"/>
+        </w:rPr>
+        <w:t xml:space="preserve"> + 1;</w:t>
+      </w:r>
+    </w:p>
+    <w:p>
+      <w:pPr>
+        <w:rPr>
+          <w:rFonts w:ascii="Consolas" w:hAnsi="Consolas" w:cs="Times New Roman"/>
+          <w:sz w:val="16"/>
+          <w:szCs w:val="24"/>
+        </w:rPr>
+      </w:pPr>
+      <w:r>
+        <w:rPr>
+          <w:rFonts w:ascii="Consolas" w:hAnsi="Consolas" w:cs="Times New Roman"/>
+          <w:sz w:val="16"/>
+          <w:szCs w:val="24"/>
+        </w:rPr>
+        <w:t xml:space="preserve">         }</w:t>
+      </w:r>
+    </w:p>
+    <w:p>
+      <w:pPr>
+        <w:rPr>
+          <w:rFonts w:ascii="Consolas" w:hAnsi="Consolas" w:cs="Times New Roman"/>
+          <w:sz w:val="16"/>
+          <w:szCs w:val="24"/>
+        </w:rPr>
+      </w:pPr>
+      <w:r>
+        <w:rPr>
+          <w:rFonts w:ascii="Consolas" w:hAnsi="Consolas" w:cs="Times New Roman"/>
+          <w:sz w:val="16"/>
+          <w:szCs w:val="24"/>
+        </w:rPr>
+        <w:t xml:space="preserve">      }     </w:t>
+      </w:r>
+    </w:p>
+    <w:p>
+      <w:pPr>
+        <w:rPr>
+          <w:rStyle w:val="nfasisintenso"/>
+          <w:rFonts w:ascii="Consolas" w:hAnsi="Consolas" w:cs="Times New Roman"/>
+          <w:i w:val="0"/>
+          <w:iCs w:val="0"/>
+          <w:color w:val="auto"/>
+          <w:sz w:val="16"/>
+          <w:szCs w:val="24"/>
+        </w:rPr>
+      </w:pPr>
+      <w:r>
+        <w:rPr>
+          <w:rFonts w:ascii="Consolas" w:hAnsi="Consolas" w:cs="Times New Roman"/>
+          <w:sz w:val="16"/>
+          <w:szCs w:val="24"/>
+        </w:rPr>
+        <w:t xml:space="preserve">      </w:t>
+      </w:r>
+      <w:r>
+        <w:rPr>
+          <w:rFonts w:ascii="Consolas" w:hAnsi="Consolas" w:cs="Times New Roman"/>
+          <w:b/>
+          <w:sz w:val="16"/>
+          <w:szCs w:val="24"/>
+        </w:rPr>
+        <w:t xml:space="preserve">devuelve </w:t>
+      </w:r>
+      <w:r>
+        <w:rPr>
+          <w:rFonts w:ascii="Consolas" w:hAnsi="Consolas" w:cs="Times New Roman"/>
+          <w:sz w:val="16"/>
+          <w:szCs w:val="24"/>
+        </w:rPr>
+        <w:t>contadorDePalabras;</w:t>
       </w:r>
       <w:bookmarkStart w:id="0" w:name="_GoBack"/>
       <w:bookmarkEnd w:id="0"/>
-      <w:r>
-        <w:t xml:space="preserve"> copias en la pila para un mismo valor.</w:t>
-      </w:r>
-    </w:p>
-    <w:p/>
+    </w:p>
+    <w:p>
+      <w:pPr>
+        <w:rPr>
+          <w:rStyle w:val="nfasisintenso"/>
+          <w:rFonts w:ascii="Consolas" w:hAnsi="Consolas"/>
+          <w:i w:val="0"/>
+          <w:color w:val="auto"/>
+          <w:sz w:val="16"/>
+        </w:rPr>
+      </w:pPr>
+      <w:r>
+        <w:rPr>
+          <w:rStyle w:val="nfasisintenso"/>
+          <w:rFonts w:ascii="Consolas" w:hAnsi="Consolas"/>
+          <w:i w:val="0"/>
+          <w:color w:val="auto"/>
+          <w:sz w:val="16"/>
+        </w:rPr>
+        <w:t>}</w:t>
+      </w:r>
+    </w:p>
+    <w:p>
+      <w:pPr>
+        <w:spacing w:line="360" w:lineRule="auto"/>
+        <w:jc w:val="both"/>
+        <w:rPr>
+          <w:rFonts w:ascii="Times New Roman" w:hAnsi="Times New Roman" w:cs="Times New Roman"/>
+          <w:sz w:val="24"/>
+          <w:szCs w:val="24"/>
+        </w:rPr>
+      </w:pPr>
+    </w:p>
     <w:p/>
     <w:sectPr>
-      <w:footerReference w:type="default" r:id="rId12"/>
-      <w:footerReference w:type="first" r:id="rId13"/>
+      <w:footerReference w:type="default" r:id="rId13"/>
+      <w:footerReference w:type="first" r:id="rId14"/>
       <w:pgSz w:w="11906" w:h="16838"/>
       <w:pgMar w:top="1417" w:right="1701" w:bottom="1417" w:left="1701" w:header="708" w:footer="708" w:gutter="0"/>
       <w:pgNumType w:start="0"/>
@@ -27488,7 +28237,7 @@
 </file>
 
 <file path=word/endnotes.xml><?xml version="1.0" encoding="utf-8"?>
-<w:endnotes xmlns:wpc="http://schemas.microsoft.com/office/word/2010/wordprocessingCanvas" xmlns:mc="http://schemas.openxmlformats.org/markup-compatibility/2006" xmlns:o="urn:schemas-microsoft-com:office:office" xmlns:r="http://schemas.openxmlformats.org/officeDocument/2006/relationships" xmlns:m="http://schemas.openxmlformats.org/officeDocument/2006/math" xmlns:v="urn:schemas-microsoft-com:vml" xmlns:wp14="http://schemas.microsoft.com/office/word/2010/wordprocessingDrawing" xmlns:wp="http://schemas.openxmlformats.org/drawingml/2006/wordprocessingDrawing" xmlns:w10="urn:schemas-microsoft-com:office:word" xmlns:w="http://schemas.openxmlformats.org/wordprocessingml/2006/main" xmlns:w14="http://schemas.microsoft.com/office/word/2010/wordml" xmlns:w15="http://schemas.microsoft.com/office/word/2012/wordml" xmlns:wpg="http://schemas.microsoft.com/office/word/2010/wordprocessingGroup" xmlns:wpi="http://schemas.microsoft.com/office/word/2010/wordprocessingInk" xmlns:wne="http://schemas.microsoft.com/office/word/2006/wordml" xmlns:wps="http://schemas.microsoft.com/office/word/2010/wordprocessingShape" mc:Ignorable="w14 w15 wp14">
+<w:endnotes xmlns:wpc="http://schemas.microsoft.com/office/word/2010/wordprocessingCanvas" xmlns:mc="http://schemas.openxmlformats.org/markup-compatibility/2006" xmlns:o="urn:schemas-microsoft-com:office:office" xmlns:r="http://schemas.openxmlformats.org/officeDocument/2006/relationships" xmlns:m="http://schemas.openxmlformats.org/officeDocument/2006/math" xmlns:v="urn:schemas-microsoft-com:vml" xmlns:wp14="http://schemas.microsoft.com/office/word/2010/wordprocessingDrawing" xmlns:wp="http://schemas.openxmlformats.org/drawingml/2006/wordprocessingDrawing" xmlns:w10="urn:schemas-microsoft-com:office:word" xmlns:w="http://schemas.openxmlformats.org/wordprocessingml/2006/main" xmlns:w14="http://schemas.microsoft.com/office/word/2010/wordml" xmlns:wpg="http://schemas.microsoft.com/office/word/2010/wordprocessingGroup" xmlns:wpi="http://schemas.microsoft.com/office/word/2010/wordprocessingInk" xmlns:wne="http://schemas.microsoft.com/office/word/2006/wordml" xmlns:wps="http://schemas.microsoft.com/office/word/2010/wordprocessingShape" mc:Ignorable="w14 wp14">
   <w:endnote w:type="separator" w:id="-1">
     <w:p>
       <w:pPr>
@@ -27513,7 +28262,7 @@
 </file>
 
 <file path=word/footer1.xml><?xml version="1.0" encoding="utf-8"?>
-<w:ftr xmlns:wpc="http://schemas.microsoft.com/office/word/2010/wordprocessingCanvas" xmlns:mc="http://schemas.openxmlformats.org/markup-compatibility/2006" xmlns:o="urn:schemas-microsoft-com:office:office" xmlns:r="http://schemas.openxmlformats.org/officeDocument/2006/relationships" xmlns:m="http://schemas.openxmlformats.org/officeDocument/2006/math" xmlns:v="urn:schemas-microsoft-com:vml" xmlns:wp14="http://schemas.microsoft.com/office/word/2010/wordprocessingDrawing" xmlns:wp="http://schemas.openxmlformats.org/drawingml/2006/wordprocessingDrawing" xmlns:w10="urn:schemas-microsoft-com:office:word" xmlns:w="http://schemas.openxmlformats.org/wordprocessingml/2006/main" xmlns:w14="http://schemas.microsoft.com/office/word/2010/wordml" xmlns:w15="http://schemas.microsoft.com/office/word/2012/wordml" xmlns:wpg="http://schemas.microsoft.com/office/word/2010/wordprocessingGroup" xmlns:wpi="http://schemas.microsoft.com/office/word/2010/wordprocessingInk" xmlns:wne="http://schemas.microsoft.com/office/word/2006/wordml" xmlns:wps="http://schemas.microsoft.com/office/word/2010/wordprocessingShape" mc:Ignorable="w14 w15 wp14">
+<w:ftr xmlns:wpc="http://schemas.microsoft.com/office/word/2010/wordprocessingCanvas" xmlns:mc="http://schemas.openxmlformats.org/markup-compatibility/2006" xmlns:o="urn:schemas-microsoft-com:office:office" xmlns:r="http://schemas.openxmlformats.org/officeDocument/2006/relationships" xmlns:m="http://schemas.openxmlformats.org/officeDocument/2006/math" xmlns:v="urn:schemas-microsoft-com:vml" xmlns:wp14="http://schemas.microsoft.com/office/word/2010/wordprocessingDrawing" xmlns:wp="http://schemas.openxmlformats.org/drawingml/2006/wordprocessingDrawing" xmlns:w10="urn:schemas-microsoft-com:office:word" xmlns:w="http://schemas.openxmlformats.org/wordprocessingml/2006/main" xmlns:w14="http://schemas.microsoft.com/office/word/2010/wordml" xmlns:wpg="http://schemas.microsoft.com/office/word/2010/wordprocessingGroup" xmlns:wpi="http://schemas.microsoft.com/office/word/2010/wordprocessingInk" xmlns:wne="http://schemas.microsoft.com/office/word/2006/wordml" xmlns:wps="http://schemas.microsoft.com/office/word/2010/wordprocessingShape" mc:Ignorable="w14 wp14">
   <w:sdt>
     <w:sdtPr>
       <w:id w:val="489605987"/>
@@ -27541,7 +28290,7 @@
           <w:rPr>
             <w:noProof/>
           </w:rPr>
-          <w:t>24</w:t>
+          <w:t>26</w:t>
         </w:r>
         <w:r>
           <w:fldChar w:fldCharType="end"/>
@@ -27553,7 +28302,7 @@
 </file>
 
 <file path=word/footer2.xml><?xml version="1.0" encoding="utf-8"?>
-<w:ftr xmlns:wpc="http://schemas.microsoft.com/office/word/2010/wordprocessingCanvas" xmlns:mc="http://schemas.openxmlformats.org/markup-compatibility/2006" xmlns:o="urn:schemas-microsoft-com:office:office" xmlns:r="http://schemas.openxmlformats.org/officeDocument/2006/relationships" xmlns:m="http://schemas.openxmlformats.org/officeDocument/2006/math" xmlns:v="urn:schemas-microsoft-com:vml" xmlns:wp14="http://schemas.microsoft.com/office/word/2010/wordprocessingDrawing" xmlns:wp="http://schemas.openxmlformats.org/drawingml/2006/wordprocessingDrawing" xmlns:w10="urn:schemas-microsoft-com:office:word" xmlns:w="http://schemas.openxmlformats.org/wordprocessingml/2006/main" xmlns:w14="http://schemas.microsoft.com/office/word/2010/wordml" xmlns:w15="http://schemas.microsoft.com/office/word/2012/wordml" xmlns:wpg="http://schemas.microsoft.com/office/word/2010/wordprocessingGroup" xmlns:wpi="http://schemas.microsoft.com/office/word/2010/wordprocessingInk" xmlns:wne="http://schemas.microsoft.com/office/word/2006/wordml" xmlns:wps="http://schemas.microsoft.com/office/word/2010/wordprocessingShape" mc:Ignorable="w14 w15 wp14">
+<w:ftr xmlns:wpc="http://schemas.microsoft.com/office/word/2010/wordprocessingCanvas" xmlns:mc="http://schemas.openxmlformats.org/markup-compatibility/2006" xmlns:o="urn:schemas-microsoft-com:office:office" xmlns:r="http://schemas.openxmlformats.org/officeDocument/2006/relationships" xmlns:m="http://schemas.openxmlformats.org/officeDocument/2006/math" xmlns:v="urn:schemas-microsoft-com:vml" xmlns:wp14="http://schemas.microsoft.com/office/word/2010/wordprocessingDrawing" xmlns:wp="http://schemas.openxmlformats.org/drawingml/2006/wordprocessingDrawing" xmlns:w10="urn:schemas-microsoft-com:office:word" xmlns:w="http://schemas.openxmlformats.org/wordprocessingml/2006/main" xmlns:w14="http://schemas.microsoft.com/office/word/2010/wordml" xmlns:wpg="http://schemas.microsoft.com/office/word/2010/wordprocessingGroup" xmlns:wpi="http://schemas.microsoft.com/office/word/2010/wordprocessingInk" xmlns:wne="http://schemas.microsoft.com/office/word/2006/wordml" xmlns:wps="http://schemas.microsoft.com/office/word/2010/wordprocessingShape" mc:Ignorable="w14 wp14">
   <w:sdt>
     <w:sdtPr>
       <w:id w:val="-1606423923"/>
@@ -27599,7 +28348,7 @@
 </file>
 
 <file path=word/footnotes.xml><?xml version="1.0" encoding="utf-8"?>
-<w:footnotes xmlns:wpc="http://schemas.microsoft.com/office/word/2010/wordprocessingCanvas" xmlns:mc="http://schemas.openxmlformats.org/markup-compatibility/2006" xmlns:o="urn:schemas-microsoft-com:office:office" xmlns:r="http://schemas.openxmlformats.org/officeDocument/2006/relationships" xmlns:m="http://schemas.openxmlformats.org/officeDocument/2006/math" xmlns:v="urn:schemas-microsoft-com:vml" xmlns:wp14="http://schemas.microsoft.com/office/word/2010/wordprocessingDrawing" xmlns:wp="http://schemas.openxmlformats.org/drawingml/2006/wordprocessingDrawing" xmlns:w10="urn:schemas-microsoft-com:office:word" xmlns:w="http://schemas.openxmlformats.org/wordprocessingml/2006/main" xmlns:w14="http://schemas.microsoft.com/office/word/2010/wordml" xmlns:w15="http://schemas.microsoft.com/office/word/2012/wordml" xmlns:wpg="http://schemas.microsoft.com/office/word/2010/wordprocessingGroup" xmlns:wpi="http://schemas.microsoft.com/office/word/2010/wordprocessingInk" xmlns:wne="http://schemas.microsoft.com/office/word/2006/wordml" xmlns:wps="http://schemas.microsoft.com/office/word/2010/wordprocessingShape" mc:Ignorable="w14 w15 wp14">
+<w:footnotes xmlns:wpc="http://schemas.microsoft.com/office/word/2010/wordprocessingCanvas" xmlns:mc="http://schemas.openxmlformats.org/markup-compatibility/2006" xmlns:o="urn:schemas-microsoft-com:office:office" xmlns:r="http://schemas.openxmlformats.org/officeDocument/2006/relationships" xmlns:m="http://schemas.openxmlformats.org/officeDocument/2006/math" xmlns:v="urn:schemas-microsoft-com:vml" xmlns:wp14="http://schemas.microsoft.com/office/word/2010/wordprocessingDrawing" xmlns:wp="http://schemas.openxmlformats.org/drawingml/2006/wordprocessingDrawing" xmlns:w10="urn:schemas-microsoft-com:office:word" xmlns:w="http://schemas.openxmlformats.org/wordprocessingml/2006/main" xmlns:w14="http://schemas.microsoft.com/office/word/2010/wordml" xmlns:wpg="http://schemas.microsoft.com/office/word/2010/wordprocessingGroup" xmlns:wpi="http://schemas.microsoft.com/office/word/2010/wordprocessingInk" xmlns:wne="http://schemas.microsoft.com/office/word/2006/wordml" xmlns:wps="http://schemas.microsoft.com/office/word/2010/wordprocessingShape" mc:Ignorable="w14 wp14">
   <w:footnote w:type="separator" w:id="-1">
     <w:p>
       <w:pPr>
@@ -27624,8 +28373,8 @@
 </file>
 
 <file path=word/numbering.xml><?xml version="1.0" encoding="utf-8"?>
-<w:numbering xmlns:wpc="http://schemas.microsoft.com/office/word/2010/wordprocessingCanvas" xmlns:mc="http://schemas.openxmlformats.org/markup-compatibility/2006" xmlns:o="urn:schemas-microsoft-com:office:office" xmlns:r="http://schemas.openxmlformats.org/officeDocument/2006/relationships" xmlns:m="http://schemas.openxmlformats.org/officeDocument/2006/math" xmlns:v="urn:schemas-microsoft-com:vml" xmlns:wp14="http://schemas.microsoft.com/office/word/2010/wordprocessingDrawing" xmlns:wp="http://schemas.openxmlformats.org/drawingml/2006/wordprocessingDrawing" xmlns:w10="urn:schemas-microsoft-com:office:word" xmlns:w="http://schemas.openxmlformats.org/wordprocessingml/2006/main" xmlns:w14="http://schemas.microsoft.com/office/word/2010/wordml" xmlns:w15="http://schemas.microsoft.com/office/word/2012/wordml" xmlns:wpg="http://schemas.microsoft.com/office/word/2010/wordprocessingGroup" xmlns:wpi="http://schemas.microsoft.com/office/word/2010/wordprocessingInk" xmlns:wne="http://schemas.microsoft.com/office/word/2006/wordml" xmlns:wps="http://schemas.microsoft.com/office/word/2010/wordprocessingShape" mc:Ignorable="w14 w15 wp14">
-  <w:abstractNum w:abstractNumId="0" w15:restartNumberingAfterBreak="0">
+<w:numbering xmlns:wpc="http://schemas.microsoft.com/office/word/2010/wordprocessingCanvas" xmlns:mc="http://schemas.openxmlformats.org/markup-compatibility/2006" xmlns:o="urn:schemas-microsoft-com:office:office" xmlns:r="http://schemas.openxmlformats.org/officeDocument/2006/relationships" xmlns:m="http://schemas.openxmlformats.org/officeDocument/2006/math" xmlns:v="urn:schemas-microsoft-com:vml" xmlns:wp14="http://schemas.microsoft.com/office/word/2010/wordprocessingDrawing" xmlns:wp="http://schemas.openxmlformats.org/drawingml/2006/wordprocessingDrawing" xmlns:w10="urn:schemas-microsoft-com:office:word" xmlns:w="http://schemas.openxmlformats.org/wordprocessingml/2006/main" xmlns:w14="http://schemas.microsoft.com/office/word/2010/wordml" xmlns:wpg="http://schemas.microsoft.com/office/word/2010/wordprocessingGroup" xmlns:wpi="http://schemas.microsoft.com/office/word/2010/wordprocessingInk" xmlns:wne="http://schemas.microsoft.com/office/word/2006/wordml" xmlns:wps="http://schemas.microsoft.com/office/word/2010/wordprocessingShape" mc:Ignorable="w14 wp14">
+  <w:abstractNum w:abstractNumId="0">
     <w:nsid w:val="119C35DD"/>
     <w:multiLevelType w:val="hybridMultilevel"/>
     <w:tmpl w:val="5718C214"/>
@@ -27738,7 +28487,7 @@
       </w:rPr>
     </w:lvl>
   </w:abstractNum>
-  <w:abstractNum w:abstractNumId="1" w15:restartNumberingAfterBreak="0">
+  <w:abstractNum w:abstractNumId="1">
     <w:nsid w:val="1290513E"/>
     <w:multiLevelType w:val="hybridMultilevel"/>
     <w:tmpl w:val="C3E0243E"/>
@@ -27827,7 +28576,7 @@
       </w:pPr>
     </w:lvl>
   </w:abstractNum>
-  <w:abstractNum w:abstractNumId="2" w15:restartNumberingAfterBreak="0">
+  <w:abstractNum w:abstractNumId="2">
     <w:nsid w:val="21E7594E"/>
     <w:multiLevelType w:val="hybridMultilevel"/>
     <w:tmpl w:val="2E945396"/>
@@ -27940,7 +28689,7 @@
       </w:rPr>
     </w:lvl>
   </w:abstractNum>
-  <w:abstractNum w:abstractNumId="3" w15:restartNumberingAfterBreak="0">
+  <w:abstractNum w:abstractNumId="3">
     <w:nsid w:val="51AB41BF"/>
     <w:multiLevelType w:val="hybridMultilevel"/>
     <w:tmpl w:val="FA4C014A"/>
@@ -28053,7 +28802,7 @@
       </w:rPr>
     </w:lvl>
   </w:abstractNum>
-  <w:abstractNum w:abstractNumId="4" w15:restartNumberingAfterBreak="0">
+  <w:abstractNum w:abstractNumId="4">
     <w:nsid w:val="5F0E68DD"/>
     <w:multiLevelType w:val="hybridMultilevel"/>
     <w:tmpl w:val="6D0CF58E"/>
@@ -28139,7 +28888,7 @@
       </w:pPr>
     </w:lvl>
   </w:abstractNum>
-  <w:abstractNum w:abstractNumId="5" w15:restartNumberingAfterBreak="0">
+  <w:abstractNum w:abstractNumId="5">
     <w:nsid w:val="62CF6A6E"/>
     <w:multiLevelType w:val="hybridMultilevel"/>
     <w:tmpl w:val="CC80CE28"/>
@@ -28250,7 +28999,7 @@
 </file>
 
 <file path=word/styles.xml><?xml version="1.0" encoding="utf-8"?>
-<w:styles xmlns:mc="http://schemas.openxmlformats.org/markup-compatibility/2006" xmlns:r="http://schemas.openxmlformats.org/officeDocument/2006/relationships" xmlns:w="http://schemas.openxmlformats.org/wordprocessingml/2006/main" xmlns:w14="http://schemas.microsoft.com/office/word/2010/wordml" xmlns:w15="http://schemas.microsoft.com/office/word/2012/wordml" mc:Ignorable="w14 w15">
+<w:styles xmlns:mc="http://schemas.openxmlformats.org/markup-compatibility/2006" xmlns:r="http://schemas.openxmlformats.org/officeDocument/2006/relationships" xmlns:w="http://schemas.openxmlformats.org/wordprocessingml/2006/main" xmlns:w14="http://schemas.microsoft.com/office/word/2010/wordml" mc:Ignorable="w14">
   <w:docDefaults>
     <w:rPrDefault>
       <w:rPr>
@@ -28266,378 +29015,144 @@
       </w:pPr>
     </w:pPrDefault>
   </w:docDefaults>
-  <w:latentStyles w:defLockedState="0" w:defUIPriority="99" w:defSemiHidden="0" w:defUnhideWhenUsed="0" w:defQFormat="0" w:count="371">
-    <w:lsdException w:name="Normal" w:uiPriority="0" w:qFormat="1"/>
-    <w:lsdException w:name="heading 1" w:uiPriority="9" w:qFormat="1"/>
-    <w:lsdException w:name="heading 2" w:semiHidden="1" w:uiPriority="9" w:unhideWhenUsed="1" w:qFormat="1"/>
-    <w:lsdException w:name="heading 3" w:semiHidden="1" w:uiPriority="9" w:unhideWhenUsed="1" w:qFormat="1"/>
-    <w:lsdException w:name="heading 4" w:semiHidden="1" w:uiPriority="9" w:unhideWhenUsed="1" w:qFormat="1"/>
-    <w:lsdException w:name="heading 5" w:semiHidden="1" w:uiPriority="9" w:unhideWhenUsed="1" w:qFormat="1"/>
-    <w:lsdException w:name="heading 6" w:semiHidden="1" w:uiPriority="9" w:unhideWhenUsed="1" w:qFormat="1"/>
-    <w:lsdException w:name="heading 7" w:semiHidden="1" w:uiPriority="9" w:unhideWhenUsed="1" w:qFormat="1"/>
-    <w:lsdException w:name="heading 8" w:semiHidden="1" w:uiPriority="9" w:unhideWhenUsed="1" w:qFormat="1"/>
-    <w:lsdException w:name="heading 9" w:semiHidden="1" w:uiPriority="9" w:unhideWhenUsed="1" w:qFormat="1"/>
-    <w:lsdException w:name="index 1" w:semiHidden="1" w:unhideWhenUsed="1"/>
-    <w:lsdException w:name="index 2" w:semiHidden="1" w:unhideWhenUsed="1"/>
-    <w:lsdException w:name="index 3" w:semiHidden="1" w:unhideWhenUsed="1"/>
-    <w:lsdException w:name="index 4" w:semiHidden="1" w:unhideWhenUsed="1"/>
-    <w:lsdException w:name="index 5" w:semiHidden="1" w:unhideWhenUsed="1"/>
-    <w:lsdException w:name="index 6" w:semiHidden="1" w:unhideWhenUsed="1"/>
-    <w:lsdException w:name="index 7" w:semiHidden="1" w:unhideWhenUsed="1"/>
-    <w:lsdException w:name="index 8" w:semiHidden="1" w:unhideWhenUsed="1"/>
-    <w:lsdException w:name="index 9" w:semiHidden="1" w:unhideWhenUsed="1"/>
-    <w:lsdException w:name="toc 1" w:semiHidden="1" w:uiPriority="39" w:unhideWhenUsed="1"/>
-    <w:lsdException w:name="toc 2" w:semiHidden="1" w:uiPriority="39" w:unhideWhenUsed="1"/>
-    <w:lsdException w:name="toc 3" w:semiHidden="1" w:uiPriority="39" w:unhideWhenUsed="1"/>
-    <w:lsdException w:name="toc 4" w:semiHidden="1" w:uiPriority="39" w:unhideWhenUsed="1"/>
-    <w:lsdException w:name="toc 5" w:semiHidden="1" w:uiPriority="39" w:unhideWhenUsed="1"/>
-    <w:lsdException w:name="toc 6" w:semiHidden="1" w:uiPriority="39" w:unhideWhenUsed="1"/>
-    <w:lsdException w:name="toc 7" w:semiHidden="1" w:uiPriority="39" w:unhideWhenUsed="1"/>
-    <w:lsdException w:name="toc 8" w:semiHidden="1" w:uiPriority="39" w:unhideWhenUsed="1"/>
-    <w:lsdException w:name="toc 9" w:semiHidden="1" w:uiPriority="39" w:unhideWhenUsed="1"/>
-    <w:lsdException w:name="Normal Indent" w:semiHidden="1" w:unhideWhenUsed="1"/>
-    <w:lsdException w:name="footnote text" w:semiHidden="1" w:unhideWhenUsed="1"/>
-    <w:lsdException w:name="annotation text" w:semiHidden="1" w:unhideWhenUsed="1"/>
-    <w:lsdException w:name="header" w:semiHidden="1" w:unhideWhenUsed="1"/>
-    <w:lsdException w:name="footer" w:semiHidden="1" w:unhideWhenUsed="1"/>
-    <w:lsdException w:name="index heading" w:semiHidden="1" w:unhideWhenUsed="1"/>
-    <w:lsdException w:name="caption" w:semiHidden="1" w:uiPriority="35" w:unhideWhenUsed="1" w:qFormat="1"/>
-    <w:lsdException w:name="table of figures" w:semiHidden="1" w:unhideWhenUsed="1"/>
-    <w:lsdException w:name="envelope address" w:semiHidden="1" w:unhideWhenUsed="1"/>
-    <w:lsdException w:name="envelope return" w:semiHidden="1" w:unhideWhenUsed="1"/>
-    <w:lsdException w:name="footnote reference" w:semiHidden="1" w:unhideWhenUsed="1"/>
-    <w:lsdException w:name="annotation reference" w:semiHidden="1" w:unhideWhenUsed="1"/>
-    <w:lsdException w:name="line number" w:semiHidden="1" w:unhideWhenUsed="1"/>
-    <w:lsdException w:name="page number" w:semiHidden="1" w:unhideWhenUsed="1"/>
-    <w:lsdException w:name="endnote reference" w:semiHidden="1" w:unhideWhenUsed="1"/>
-    <w:lsdException w:name="endnote text" w:semiHidden="1" w:unhideWhenUsed="1"/>
-    <w:lsdException w:name="table of authorities" w:semiHidden="1" w:unhideWhenUsed="1"/>
-    <w:lsdException w:name="macro" w:semiHidden="1" w:unhideWhenUsed="1"/>
-    <w:lsdException w:name="toa heading" w:semiHidden="1" w:unhideWhenUsed="1"/>
-    <w:lsdException w:name="List" w:semiHidden="1" w:unhideWhenUsed="1"/>
-    <w:lsdException w:name="List Bullet" w:semiHidden="1" w:unhideWhenUsed="1"/>
-    <w:lsdException w:name="List Number" w:semiHidden="1" w:unhideWhenUsed="1"/>
-    <w:lsdException w:name="List 2" w:semiHidden="1" w:unhideWhenUsed="1"/>
-    <w:lsdException w:name="List 3" w:semiHidden="1" w:unhideWhenUsed="1"/>
-    <w:lsdException w:name="List 4" w:semiHidden="1" w:unhideWhenUsed="1"/>
-    <w:lsdException w:name="List 5" w:semiHidden="1" w:unhideWhenUsed="1"/>
-    <w:lsdException w:name="List Bullet 2" w:semiHidden="1" w:unhideWhenUsed="1"/>
-    <w:lsdException w:name="List Bullet 3" w:semiHidden="1" w:unhideWhenUsed="1"/>
-    <w:lsdException w:name="List Bullet 4" w:semiHidden="1" w:unhideWhenUsed="1"/>
-    <w:lsdException w:name="List Bullet 5" w:semiHidden="1" w:unhideWhenUsed="1"/>
-    <w:lsdException w:name="List Number 2" w:semiHidden="1" w:unhideWhenUsed="1"/>
-    <w:lsdException w:name="List Number 3" w:semiHidden="1" w:unhideWhenUsed="1"/>
-    <w:lsdException w:name="List Number 4" w:semiHidden="1" w:unhideWhenUsed="1"/>
-    <w:lsdException w:name="List Number 5" w:semiHidden="1" w:unhideWhenUsed="1"/>
-    <w:lsdException w:name="Title" w:uiPriority="10" w:qFormat="1"/>
-    <w:lsdException w:name="Closing" w:semiHidden="1" w:unhideWhenUsed="1"/>
-    <w:lsdException w:name="Signature" w:semiHidden="1" w:unhideWhenUsed="1"/>
-    <w:lsdException w:name="Default Paragraph Font" w:semiHidden="1" w:uiPriority="1" w:unhideWhenUsed="1"/>
-    <w:lsdException w:name="Body Text" w:semiHidden="1" w:unhideWhenUsed="1"/>
-    <w:lsdException w:name="Body Text Indent" w:semiHidden="1" w:unhideWhenUsed="1"/>
-    <w:lsdException w:name="List Continue" w:semiHidden="1" w:unhideWhenUsed="1"/>
-    <w:lsdException w:name="List Continue 2" w:semiHidden="1" w:unhideWhenUsed="1"/>
-    <w:lsdException w:name="List Continue 3" w:semiHidden="1" w:unhideWhenUsed="1"/>
-    <w:lsdException w:name="List Continue 4" w:semiHidden="1" w:unhideWhenUsed="1"/>
-    <w:lsdException w:name="List Continue 5" w:semiHidden="1" w:unhideWhenUsed="1"/>
-    <w:lsdException w:name="Message Header" w:semiHidden="1" w:unhideWhenUsed="1"/>
-    <w:lsdException w:name="Subtitle" w:uiPriority="11" w:qFormat="1"/>
-    <w:lsdException w:name="Salutation" w:semiHidden="1" w:unhideWhenUsed="1"/>
-    <w:lsdException w:name="Date" w:semiHidden="1" w:unhideWhenUsed="1"/>
-    <w:lsdException w:name="Body Text First Indent" w:semiHidden="1" w:unhideWhenUsed="1"/>
-    <w:lsdException w:name="Body Text First Indent 2" w:semiHidden="1" w:unhideWhenUsed="1"/>
-    <w:lsdException w:name="Note Heading" w:semiHidden="1" w:unhideWhenUsed="1"/>
-    <w:lsdException w:name="Body Text 2" w:semiHidden="1" w:unhideWhenUsed="1"/>
-    <w:lsdException w:name="Body Text 3" w:semiHidden="1" w:unhideWhenUsed="1"/>
-    <w:lsdException w:name="Body Text Indent 2" w:semiHidden="1" w:unhideWhenUsed="1"/>
-    <w:lsdException w:name="Body Text Indent 3" w:semiHidden="1" w:unhideWhenUsed="1"/>
-    <w:lsdException w:name="Block Text" w:semiHidden="1" w:unhideWhenUsed="1"/>
-    <w:lsdException w:name="Hyperlink" w:semiHidden="1" w:unhideWhenUsed="1"/>
-    <w:lsdException w:name="FollowedHyperlink" w:semiHidden="1" w:unhideWhenUsed="1"/>
-    <w:lsdException w:name="Strong" w:uiPriority="22" w:qFormat="1"/>
-    <w:lsdException w:name="Emphasis" w:uiPriority="20" w:qFormat="1"/>
-    <w:lsdException w:name="Document Map" w:semiHidden="1" w:unhideWhenUsed="1"/>
-    <w:lsdException w:name="Plain Text" w:semiHidden="1" w:unhideWhenUsed="1"/>
-    <w:lsdException w:name="E-mail Signature" w:semiHidden="1" w:unhideWhenUsed="1"/>
-    <w:lsdException w:name="HTML Top of Form" w:semiHidden="1" w:unhideWhenUsed="1"/>
-    <w:lsdException w:name="HTML Bottom of Form" w:semiHidden="1" w:unhideWhenUsed="1"/>
-    <w:lsdException w:name="Normal (Web)" w:semiHidden="1" w:unhideWhenUsed="1"/>
-    <w:lsdException w:name="HTML Acronym" w:semiHidden="1" w:unhideWhenUsed="1"/>
-    <w:lsdException w:name="HTML Address" w:semiHidden="1" w:unhideWhenUsed="1"/>
-    <w:lsdException w:name="HTML Cite" w:semiHidden="1" w:unhideWhenUsed="1"/>
-    <w:lsdException w:name="HTML Code" w:semiHidden="1" w:unhideWhenUsed="1"/>
-    <w:lsdException w:name="HTML Definition" w:semiHidden="1" w:unhideWhenUsed="1"/>
-    <w:lsdException w:name="HTML Keyboard" w:semiHidden="1" w:unhideWhenUsed="1"/>
-    <w:lsdException w:name="HTML Preformatted" w:semiHidden="1" w:unhideWhenUsed="1"/>
-    <w:lsdException w:name="HTML Sample" w:semiHidden="1" w:unhideWhenUsed="1"/>
-    <w:lsdException w:name="HTML Typewriter" w:semiHidden="1" w:unhideWhenUsed="1"/>
-    <w:lsdException w:name="HTML Variable" w:semiHidden="1" w:unhideWhenUsed="1"/>
-    <w:lsdException w:name="Normal Table" w:semiHidden="1" w:unhideWhenUsed="1"/>
-    <w:lsdException w:name="annotation subject" w:semiHidden="1" w:unhideWhenUsed="1"/>
-    <w:lsdException w:name="No List" w:semiHidden="1" w:unhideWhenUsed="1"/>
-    <w:lsdException w:name="Outline List 1" w:semiHidden="1" w:unhideWhenUsed="1"/>
-    <w:lsdException w:name="Outline List 2" w:semiHidden="1" w:unhideWhenUsed="1"/>
-    <w:lsdException w:name="Outline List 3" w:semiHidden="1" w:unhideWhenUsed="1"/>
-    <w:lsdException w:name="Table Simple 1" w:semiHidden="1" w:unhideWhenUsed="1"/>
-    <w:lsdException w:name="Table Simple 2" w:semiHidden="1" w:unhideWhenUsed="1"/>
-    <w:lsdException w:name="Table Simple 3" w:semiHidden="1" w:unhideWhenUsed="1"/>
-    <w:lsdException w:name="Table Classic 1" w:semiHidden="1" w:unhideWhenUsed="1"/>
-    <w:lsdException w:name="Table Classic 2" w:semiHidden="1" w:unhideWhenUsed="1"/>
-    <w:lsdException w:name="Table Classic 3" w:semiHidden="1" w:unhideWhenUsed="1"/>
-    <w:lsdException w:name="Table Classic 4" w:semiHidden="1" w:unhideWhenUsed="1"/>
-    <w:lsdException w:name="Table Colorful 1" w:semiHidden="1" w:unhideWhenUsed="1"/>
-    <w:lsdException w:name="Table Colorful 2" w:semiHidden="1" w:unhideWhenUsed="1"/>
-    <w:lsdException w:name="Table Colorful 3" w:semiHidden="1" w:unhideWhenUsed="1"/>
-    <w:lsdException w:name="Table Columns 1" w:semiHidden="1" w:unhideWhenUsed="1"/>
-    <w:lsdException w:name="Table Columns 2" w:semiHidden="1" w:unhideWhenUsed="1"/>
-    <w:lsdException w:name="Table Columns 3" w:semiHidden="1" w:unhideWhenUsed="1"/>
-    <w:lsdException w:name="Table Columns 4" w:semiHidden="1" w:unhideWhenUsed="1"/>
-    <w:lsdException w:name="Table Columns 5" w:semiHidden="1" w:unhideWhenUsed="1"/>
-    <w:lsdException w:name="Table Grid 1" w:semiHidden="1" w:unhideWhenUsed="1"/>
-    <w:lsdException w:name="Table Grid 2" w:semiHidden="1" w:unhideWhenUsed="1"/>
-    <w:lsdException w:name="Table Grid 3" w:semiHidden="1" w:unhideWhenUsed="1"/>
-    <w:lsdException w:name="Table Grid 4" w:semiHidden="1" w:unhideWhenUsed="1"/>
-    <w:lsdException w:name="Table Grid 5" w:semiHidden="1" w:unhideWhenUsed="1"/>
-    <w:lsdException w:name="Table Grid 6" w:semiHidden="1" w:unhideWhenUsed="1"/>
-    <w:lsdException w:name="Table Grid 7" w:semiHidden="1" w:unhideWhenUsed="1"/>
-    <w:lsdException w:name="Table Grid 8" w:semiHidden="1" w:unhideWhenUsed="1"/>
-    <w:lsdException w:name="Table List 1" w:semiHidden="1" w:unhideWhenUsed="1"/>
-    <w:lsdException w:name="Table List 2" w:semiHidden="1" w:unhideWhenUsed="1"/>
-    <w:lsdException w:name="Table List 3" w:semiHidden="1" w:unhideWhenUsed="1"/>
-    <w:lsdException w:name="Table List 4" w:semiHidden="1" w:unhideWhenUsed="1"/>
-    <w:lsdException w:name="Table List 5" w:semiHidden="1" w:unhideWhenUsed="1"/>
-    <w:lsdException w:name="Table List 6" w:semiHidden="1" w:unhideWhenUsed="1"/>
-    <w:lsdException w:name="Table List 7" w:semiHidden="1" w:unhideWhenUsed="1"/>
-    <w:lsdException w:name="Table List 8" w:semiHidden="1" w:unhideWhenUsed="1"/>
-    <w:lsdException w:name="Table 3D effects 1" w:semiHidden="1" w:unhideWhenUsed="1"/>
-    <w:lsdException w:name="Table 3D effects 2" w:semiHidden="1" w:unhideWhenUsed="1"/>
-    <w:lsdException w:name="Table 3D effects 3" w:semiHidden="1" w:unhideWhenUsed="1"/>
-    <w:lsdException w:name="Table Contemporary" w:semiHidden="1" w:unhideWhenUsed="1"/>
-    <w:lsdException w:name="Table Elegant" w:semiHidden="1" w:unhideWhenUsed="1"/>
-    <w:lsdException w:name="Table Professional" w:semiHidden="1" w:unhideWhenUsed="1"/>
-    <w:lsdException w:name="Table Subtle 1" w:semiHidden="1" w:unhideWhenUsed="1"/>
-    <w:lsdException w:name="Table Subtle 2" w:semiHidden="1" w:unhideWhenUsed="1"/>
-    <w:lsdException w:name="Table Web 1" w:semiHidden="1" w:unhideWhenUsed="1"/>
-    <w:lsdException w:name="Table Web 2" w:semiHidden="1" w:unhideWhenUsed="1"/>
-    <w:lsdException w:name="Table Web 3" w:semiHidden="1" w:unhideWhenUsed="1"/>
-    <w:lsdException w:name="Balloon Text" w:semiHidden="1" w:unhideWhenUsed="1"/>
-    <w:lsdException w:name="Table Grid" w:uiPriority="59"/>
-    <w:lsdException w:name="Table Theme" w:semiHidden="1" w:unhideWhenUsed="1"/>
-    <w:lsdException w:name="Placeholder Text" w:semiHidden="1"/>
-    <w:lsdException w:name="No Spacing" w:uiPriority="1" w:qFormat="1"/>
-    <w:lsdException w:name="Light Shading" w:uiPriority="60"/>
-    <w:lsdException w:name="Light List" w:uiPriority="61"/>
-    <w:lsdException w:name="Light Grid" w:uiPriority="62"/>
-    <w:lsdException w:name="Medium Shading 1" w:uiPriority="63"/>
-    <w:lsdException w:name="Medium Shading 2" w:uiPriority="64"/>
-    <w:lsdException w:name="Medium List 1" w:uiPriority="65"/>
-    <w:lsdException w:name="Medium List 2" w:uiPriority="66"/>
-    <w:lsdException w:name="Medium Grid 1" w:uiPriority="67"/>
-    <w:lsdException w:name="Medium Grid 2" w:uiPriority="68"/>
-    <w:lsdException w:name="Medium Grid 3" w:uiPriority="69"/>
-    <w:lsdException w:name="Dark List" w:uiPriority="70"/>
-    <w:lsdException w:name="Colorful Shading" w:uiPriority="71"/>
-    <w:lsdException w:name="Colorful List" w:uiPriority="72"/>
-    <w:lsdException w:name="Colorful Grid" w:uiPriority="73"/>
-    <w:lsdException w:name="Light Shading Accent 1" w:uiPriority="60"/>
-    <w:lsdException w:name="Light List Accent 1" w:uiPriority="61"/>
-    <w:lsdException w:name="Light Grid Accent 1" w:uiPriority="62"/>
-    <w:lsdException w:name="Medium Shading 1 Accent 1" w:uiPriority="63"/>
-    <w:lsdException w:name="Medium Shading 2 Accent 1" w:uiPriority="64"/>
-    <w:lsdException w:name="Medium List 1 Accent 1" w:uiPriority="65"/>
-    <w:lsdException w:name="Revision" w:semiHidden="1"/>
-    <w:lsdException w:name="List Paragraph" w:uiPriority="34" w:qFormat="1"/>
-    <w:lsdException w:name="Quote" w:uiPriority="29" w:qFormat="1"/>
-    <w:lsdException w:name="Intense Quote" w:uiPriority="30" w:qFormat="1"/>
-    <w:lsdException w:name="Medium List 2 Accent 1" w:uiPriority="66"/>
-    <w:lsdException w:name="Medium Grid 1 Accent 1" w:uiPriority="67"/>
-    <w:lsdException w:name="Medium Grid 2 Accent 1" w:uiPriority="68"/>
-    <w:lsdException w:name="Medium Grid 3 Accent 1" w:uiPriority="69"/>
-    <w:lsdException w:name="Dark List Accent 1" w:uiPriority="70"/>
-    <w:lsdException w:name="Colorful Shading Accent 1" w:uiPriority="71"/>
-    <w:lsdException w:name="Colorful List Accent 1" w:uiPriority="72"/>
-    <w:lsdException w:name="Colorful Grid Accent 1" w:uiPriority="73"/>
-    <w:lsdException w:name="Light Shading Accent 2" w:uiPriority="60"/>
-    <w:lsdException w:name="Light List Accent 2" w:uiPriority="61"/>
-    <w:lsdException w:name="Light Grid Accent 2" w:uiPriority="62"/>
-    <w:lsdException w:name="Medium Shading 1 Accent 2" w:uiPriority="63"/>
-    <w:lsdException w:name="Medium Shading 2 Accent 2" w:uiPriority="64"/>
-    <w:lsdException w:name="Medium List 1 Accent 2" w:uiPriority="65"/>
-    <w:lsdException w:name="Medium List 2 Accent 2" w:uiPriority="66"/>
-    <w:lsdException w:name="Medium Grid 1 Accent 2" w:uiPriority="67"/>
-    <w:lsdException w:name="Medium Grid 2 Accent 2" w:uiPriority="68"/>
-    <w:lsdException w:name="Medium Grid 3 Accent 2" w:uiPriority="69"/>
-    <w:lsdException w:name="Dark List Accent 2" w:uiPriority="70"/>
-    <w:lsdException w:name="Colorful Shading Accent 2" w:uiPriority="71"/>
-    <w:lsdException w:name="Colorful List Accent 2" w:uiPriority="72"/>
-    <w:lsdException w:name="Colorful Grid Accent 2" w:uiPriority="73"/>
-    <w:lsdException w:name="Light Shading Accent 3" w:uiPriority="60"/>
-    <w:lsdException w:name="Light List Accent 3" w:uiPriority="61"/>
-    <w:lsdException w:name="Light Grid Accent 3" w:uiPriority="62"/>
-    <w:lsdException w:name="Medium Shading 1 Accent 3" w:uiPriority="63"/>
-    <w:lsdException w:name="Medium Shading 2 Accent 3" w:uiPriority="64"/>
-    <w:lsdException w:name="Medium List 1 Accent 3" w:uiPriority="65"/>
-    <w:lsdException w:name="Medium List 2 Accent 3" w:uiPriority="66"/>
-    <w:lsdException w:name="Medium Grid 1 Accent 3" w:uiPriority="67"/>
-    <w:lsdException w:name="Medium Grid 2 Accent 3" w:uiPriority="68"/>
-    <w:lsdException w:name="Medium Grid 3 Accent 3" w:uiPriority="69"/>
-    <w:lsdException w:name="Dark List Accent 3" w:uiPriority="70"/>
-    <w:lsdException w:name="Colorful Shading Accent 3" w:uiPriority="71"/>
-    <w:lsdException w:name="Colorful List Accent 3" w:uiPriority="72"/>
-    <w:lsdException w:name="Colorful Grid Accent 3" w:uiPriority="73"/>
-    <w:lsdException w:name="Light Shading Accent 4" w:uiPriority="60"/>
-    <w:lsdException w:name="Light List Accent 4" w:uiPriority="61"/>
-    <w:lsdException w:name="Light Grid Accent 4" w:uiPriority="62"/>
-    <w:lsdException w:name="Medium Shading 1 Accent 4" w:uiPriority="63"/>
-    <w:lsdException w:name="Medium Shading 2 Accent 4" w:uiPriority="64"/>
-    <w:lsdException w:name="Medium List 1 Accent 4" w:uiPriority="65"/>
-    <w:lsdException w:name="Medium List 2 Accent 4" w:uiPriority="66"/>
-    <w:lsdException w:name="Medium Grid 1 Accent 4" w:uiPriority="67"/>
-    <w:lsdException w:name="Medium Grid 2 Accent 4" w:uiPriority="68"/>
-    <w:lsdException w:name="Medium Grid 3 Accent 4" w:uiPriority="69"/>
-    <w:lsdException w:name="Dark List Accent 4" w:uiPriority="70"/>
-    <w:lsdException w:name="Colorful Shading Accent 4" w:uiPriority="71"/>
-    <w:lsdException w:name="Colorful List Accent 4" w:uiPriority="72"/>
-    <w:lsdException w:name="Colorful Grid Accent 4" w:uiPriority="73"/>
-    <w:lsdException w:name="Light Shading Accent 5" w:uiPriority="60"/>
-    <w:lsdException w:name="Light List Accent 5" w:uiPriority="61"/>
-    <w:lsdException w:name="Light Grid Accent 5" w:uiPriority="62"/>
-    <w:lsdException w:name="Medium Shading 1 Accent 5" w:uiPriority="63"/>
-    <w:lsdException w:name="Medium Shading 2 Accent 5" w:uiPriority="64"/>
-    <w:lsdException w:name="Medium List 1 Accent 5" w:uiPriority="65"/>
-    <w:lsdException w:name="Medium List 2 Accent 5" w:uiPriority="66"/>
-    <w:lsdException w:name="Medium Grid 1 Accent 5" w:uiPriority="67"/>
-    <w:lsdException w:name="Medium Grid 2 Accent 5" w:uiPriority="68"/>
-    <w:lsdException w:name="Medium Grid 3 Accent 5" w:uiPriority="69"/>
-    <w:lsdException w:name="Dark List Accent 5" w:uiPriority="70"/>
-    <w:lsdException w:name="Colorful Shading Accent 5" w:uiPriority="71"/>
-    <w:lsdException w:name="Colorful List Accent 5" w:uiPriority="72"/>
-    <w:lsdException w:name="Colorful Grid Accent 5" w:uiPriority="73"/>
-    <w:lsdException w:name="Light Shading Accent 6" w:uiPriority="60"/>
-    <w:lsdException w:name="Light List Accent 6" w:uiPriority="61"/>
-    <w:lsdException w:name="Light Grid Accent 6" w:uiPriority="62"/>
-    <w:lsdException w:name="Medium Shading 1 Accent 6" w:uiPriority="63"/>
-    <w:lsdException w:name="Medium Shading 2 Accent 6" w:uiPriority="64"/>
-    <w:lsdException w:name="Medium List 1 Accent 6" w:uiPriority="65"/>
-    <w:lsdException w:name="Medium List 2 Accent 6" w:uiPriority="66"/>
-    <w:lsdException w:name="Medium Grid 1 Accent 6" w:uiPriority="67"/>
-    <w:lsdException w:name="Medium Grid 2 Accent 6" w:uiPriority="68"/>
-    <w:lsdException w:name="Medium Grid 3 Accent 6" w:uiPriority="69"/>
-    <w:lsdException w:name="Dark List Accent 6" w:uiPriority="70"/>
-    <w:lsdException w:name="Colorful Shading Accent 6" w:uiPriority="71"/>
-    <w:lsdException w:name="Colorful List Accent 6" w:uiPriority="72"/>
-    <w:lsdException w:name="Colorful Grid Accent 6" w:uiPriority="73"/>
-    <w:lsdException w:name="Subtle Emphasis" w:uiPriority="19" w:qFormat="1"/>
-    <w:lsdException w:name="Intense Emphasis" w:uiPriority="21" w:qFormat="1"/>
-    <w:lsdException w:name="Subtle Reference" w:uiPriority="31" w:qFormat="1"/>
-    <w:lsdException w:name="Intense Reference" w:uiPriority="32" w:qFormat="1"/>
-    <w:lsdException w:name="Book Title" w:uiPriority="33" w:qFormat="1"/>
-    <w:lsdException w:name="Bibliography" w:semiHidden="1" w:uiPriority="37" w:unhideWhenUsed="1"/>
-    <w:lsdException w:name="TOC Heading" w:semiHidden="1" w:uiPriority="39" w:unhideWhenUsed="1" w:qFormat="1"/>
-    <w:lsdException w:name="Plain Table 1" w:uiPriority="41"/>
-    <w:lsdException w:name="Plain Table 2" w:uiPriority="42"/>
-    <w:lsdException w:name="Plain Table 3" w:uiPriority="43"/>
-    <w:lsdException w:name="Plain Table 4" w:uiPriority="44"/>
-    <w:lsdException w:name="Plain Table 5" w:uiPriority="45"/>
-    <w:lsdException w:name="Grid Table Light" w:uiPriority="40"/>
-    <w:lsdException w:name="Grid Table 1 Light" w:uiPriority="46"/>
-    <w:lsdException w:name="Grid Table 2" w:uiPriority="47"/>
-    <w:lsdException w:name="Grid Table 3" w:uiPriority="48"/>
-    <w:lsdException w:name="Grid Table 4" w:uiPriority="49"/>
-    <w:lsdException w:name="Grid Table 5 Dark" w:uiPriority="50"/>
-    <w:lsdException w:name="Grid Table 6 Colorful" w:uiPriority="51"/>
-    <w:lsdException w:name="Grid Table 7 Colorful" w:uiPriority="52"/>
-    <w:lsdException w:name="Grid Table 1 Light Accent 1" w:uiPriority="46"/>
-    <w:lsdException w:name="Grid Table 2 Accent 1" w:uiPriority="47"/>
-    <w:lsdException w:name="Grid Table 3 Accent 1" w:uiPriority="48"/>
-    <w:lsdException w:name="Grid Table 4 Accent 1" w:uiPriority="49"/>
-    <w:lsdException w:name="Grid Table 5 Dark Accent 1" w:uiPriority="50"/>
-    <w:lsdException w:name="Grid Table 6 Colorful Accent 1" w:uiPriority="51"/>
-    <w:lsdException w:name="Grid Table 7 Colorful Accent 1" w:uiPriority="52"/>
-    <w:lsdException w:name="Grid Table 1 Light Accent 2" w:uiPriority="46"/>
-    <w:lsdException w:name="Grid Table 2 Accent 2" w:uiPriority="47"/>
-    <w:lsdException w:name="Grid Table 3 Accent 2" w:uiPriority="48"/>
-    <w:lsdException w:name="Grid Table 4 Accent 2" w:uiPriority="49"/>
-    <w:lsdException w:name="Grid Table 5 Dark Accent 2" w:uiPriority="50"/>
-    <w:lsdException w:name="Grid Table 6 Colorful Accent 2" w:uiPriority="51"/>
-    <w:lsdException w:name="Grid Table 7 Colorful Accent 2" w:uiPriority="52"/>
-    <w:lsdException w:name="Grid Table 1 Light Accent 3" w:uiPriority="46"/>
-    <w:lsdException w:name="Grid Table 2 Accent 3" w:uiPriority="47"/>
-    <w:lsdException w:name="Grid Table 3 Accent 3" w:uiPriority="48"/>
-    <w:lsdException w:name="Grid Table 4 Accent 3" w:uiPriority="49"/>
-    <w:lsdException w:name="Grid Table 5 Dark Accent 3" w:uiPriority="50"/>
-    <w:lsdException w:name="Grid Table 6 Colorful Accent 3" w:uiPriority="51"/>
-    <w:lsdException w:name="Grid Table 7 Colorful Accent 3" w:uiPriority="52"/>
-    <w:lsdException w:name="Grid Table 1 Light Accent 4" w:uiPriority="46"/>
-    <w:lsdException w:name="Grid Table 2 Accent 4" w:uiPriority="47"/>
-    <w:lsdException w:name="Grid Table 3 Accent 4" w:uiPriority="48"/>
-    <w:lsdException w:name="Grid Table 4 Accent 4" w:uiPriority="49"/>
-    <w:lsdException w:name="Grid Table 5 Dark Accent 4" w:uiPriority="50"/>
-    <w:lsdException w:name="Grid Table 6 Colorful Accent 4" w:uiPriority="51"/>
-    <w:lsdException w:name="Grid Table 7 Colorful Accent 4" w:uiPriority="52"/>
-    <w:lsdException w:name="Grid Table 1 Light Accent 5" w:uiPriority="46"/>
-    <w:lsdException w:name="Grid Table 2 Accent 5" w:uiPriority="47"/>
-    <w:lsdException w:name="Grid Table 3 Accent 5" w:uiPriority="48"/>
-    <w:lsdException w:name="Grid Table 4 Accent 5" w:uiPriority="49"/>
-    <w:lsdException w:name="Grid Table 5 Dark Accent 5" w:uiPriority="50"/>
-    <w:lsdException w:name="Grid Table 6 Colorful Accent 5" w:uiPriority="51"/>
-    <w:lsdException w:name="Grid Table 7 Colorful Accent 5" w:uiPriority="52"/>
-    <w:lsdException w:name="Grid Table 1 Light Accent 6" w:uiPriority="46"/>
-    <w:lsdException w:name="Grid Table 2 Accent 6" w:uiPriority="47"/>
-    <w:lsdException w:name="Grid Table 3 Accent 6" w:uiPriority="48"/>
-    <w:lsdException w:name="Grid Table 4 Accent 6" w:uiPriority="49"/>
-    <w:lsdException w:name="Grid Table 5 Dark Accent 6" w:uiPriority="50"/>
-    <w:lsdException w:name="Grid Table 6 Colorful Accent 6" w:uiPriority="51"/>
-    <w:lsdException w:name="Grid Table 7 Colorful Accent 6" w:uiPriority="52"/>
-    <w:lsdException w:name="List Table 1 Light" w:uiPriority="46"/>
-    <w:lsdException w:name="List Table 2" w:uiPriority="47"/>
-    <w:lsdException w:name="List Table 3" w:uiPriority="48"/>
-    <w:lsdException w:name="List Table 4" w:uiPriority="49"/>
-    <w:lsdException w:name="List Table 5 Dark" w:uiPriority="50"/>
-    <w:lsdException w:name="List Table 6 Colorful" w:uiPriority="51"/>
-    <w:lsdException w:name="List Table 7 Colorful" w:uiPriority="52"/>
-    <w:lsdException w:name="List Table 1 Light Accent 1" w:uiPriority="46"/>
-    <w:lsdException w:name="List Table 2 Accent 1" w:uiPriority="47"/>
-    <w:lsdException w:name="List Table 3 Accent 1" w:uiPriority="48"/>
-    <w:lsdException w:name="List Table 4 Accent 1" w:uiPriority="49"/>
-    <w:lsdException w:name="List Table 5 Dark Accent 1" w:uiPriority="50"/>
-    <w:lsdException w:name="List Table 6 Colorful Accent 1" w:uiPriority="51"/>
-    <w:lsdException w:name="List Table 7 Colorful Accent 1" w:uiPriority="52"/>
-    <w:lsdException w:name="List Table 1 Light Accent 2" w:uiPriority="46"/>
-    <w:lsdException w:name="List Table 2 Accent 2" w:uiPriority="47"/>
-    <w:lsdException w:name="List Table 3 Accent 2" w:uiPriority="48"/>
-    <w:lsdException w:name="List Table 4 Accent 2" w:uiPriority="49"/>
-    <w:lsdException w:name="List Table 5 Dark Accent 2" w:uiPriority="50"/>
-    <w:lsdException w:name="List Table 6 Colorful Accent 2" w:uiPriority="51"/>
-    <w:lsdException w:name="List Table 7 Colorful Accent 2" w:uiPriority="52"/>
-    <w:lsdException w:name="List Table 1 Light Accent 3" w:uiPriority="46"/>
-    <w:lsdException w:name="List Table 2 Accent 3" w:uiPriority="47"/>
-    <w:lsdException w:name="List Table 3 Accent 3" w:uiPriority="48"/>
-    <w:lsdException w:name="List Table 4 Accent 3" w:uiPriority="49"/>
-    <w:lsdException w:name="List Table 5 Dark Accent 3" w:uiPriority="50"/>
-    <w:lsdException w:name="List Table 6 Colorful Accent 3" w:uiPriority="51"/>
-    <w:lsdException w:name="List Table 7 Colorful Accent 3" w:uiPriority="52"/>
-    <w:lsdException w:name="List Table 1 Light Accent 4" w:uiPriority="46"/>
-    <w:lsdException w:name="List Table 2 Accent 4" w:uiPriority="47"/>
-    <w:lsdException w:name="List Table 3 Accent 4" w:uiPriority="48"/>
-    <w:lsdException w:name="List Table 4 Accent 4" w:uiPriority="49"/>
-    <w:lsdException w:name="List Table 5 Dark Accent 4" w:uiPriority="50"/>
-    <w:lsdException w:name="List Table 6 Colorful Accent 4" w:uiPriority="51"/>
-    <w:lsdException w:name="List Table 7 Colorful Accent 4" w:uiPriority="52"/>
-    <w:lsdException w:name="List Table 1 Light Accent 5" w:uiPriority="46"/>
-    <w:lsdException w:name="List Table 2 Accent 5" w:uiPriority="47"/>
-    <w:lsdException w:name="List Table 3 Accent 5" w:uiPriority="48"/>
-    <w:lsdException w:name="List Table 4 Accent 5" w:uiPriority="49"/>
-    <w:lsdException w:name="List Table 5 Dark Accent 5" w:uiPriority="50"/>
-    <w:lsdException w:name="List Table 6 Colorful Accent 5" w:uiPriority="51"/>
-    <w:lsdException w:name="List Table 7 Colorful Accent 5" w:uiPriority="52"/>
-    <w:lsdException w:name="List Table 1 Light Accent 6" w:uiPriority="46"/>
-    <w:lsdException w:name="List Table 2 Accent 6" w:uiPriority="47"/>
-    <w:lsdException w:name="List Table 3 Accent 6" w:uiPriority="48"/>
-    <w:lsdException w:name="List Table 4 Accent 6" w:uiPriority="49"/>
-    <w:lsdException w:name="List Table 5 Dark Accent 6" w:uiPriority="50"/>
-    <w:lsdException w:name="List Table 6 Colorful Accent 6" w:uiPriority="51"/>
-    <w:lsdException w:name="List Table 7 Colorful Accent 6" w:uiPriority="52"/>
+  <w:latentStyles w:defLockedState="0" w:defUIPriority="99" w:defSemiHidden="1" w:defUnhideWhenUsed="1" w:defQFormat="0" w:count="267">
+    <w:lsdException w:name="Normal" w:semiHidden="0" w:uiPriority="0" w:unhideWhenUsed="0" w:qFormat="1"/>
+    <w:lsdException w:name="heading 1" w:semiHidden="0" w:uiPriority="9" w:unhideWhenUsed="0" w:qFormat="1"/>
+    <w:lsdException w:name="heading 2" w:uiPriority="9" w:qFormat="1"/>
+    <w:lsdException w:name="heading 3" w:uiPriority="9" w:qFormat="1"/>
+    <w:lsdException w:name="heading 4" w:uiPriority="9" w:qFormat="1"/>
+    <w:lsdException w:name="heading 5" w:uiPriority="9" w:qFormat="1"/>
+    <w:lsdException w:name="heading 6" w:uiPriority="9" w:qFormat="1"/>
+    <w:lsdException w:name="heading 7" w:uiPriority="9" w:qFormat="1"/>
+    <w:lsdException w:name="heading 8" w:uiPriority="9" w:qFormat="1"/>
+    <w:lsdException w:name="heading 9" w:uiPriority="9" w:qFormat="1"/>
+    <w:lsdException w:name="toc 1" w:uiPriority="39"/>
+    <w:lsdException w:name="toc 2" w:uiPriority="39"/>
+    <w:lsdException w:name="toc 3" w:uiPriority="39"/>
+    <w:lsdException w:name="toc 4" w:uiPriority="39"/>
+    <w:lsdException w:name="toc 5" w:uiPriority="39"/>
+    <w:lsdException w:name="toc 6" w:uiPriority="39"/>
+    <w:lsdException w:name="toc 7" w:uiPriority="39"/>
+    <w:lsdException w:name="toc 8" w:uiPriority="39"/>
+    <w:lsdException w:name="toc 9" w:uiPriority="39"/>
+    <w:lsdException w:name="caption" w:uiPriority="35" w:qFormat="1"/>
+    <w:lsdException w:name="Title" w:semiHidden="0" w:uiPriority="10" w:unhideWhenUsed="0" w:qFormat="1"/>
+    <w:lsdException w:name="Default Paragraph Font" w:uiPriority="1"/>
+    <w:lsdException w:name="Subtitle" w:semiHidden="0" w:uiPriority="11" w:unhideWhenUsed="0" w:qFormat="1"/>
+    <w:lsdException w:name="Strong" w:semiHidden="0" w:uiPriority="22" w:unhideWhenUsed="0" w:qFormat="1"/>
+    <w:lsdException w:name="Emphasis" w:semiHidden="0" w:uiPriority="20" w:unhideWhenUsed="0" w:qFormat="1"/>
+    <w:lsdException w:name="Table Grid" w:semiHidden="0" w:uiPriority="59" w:unhideWhenUsed="0"/>
+    <w:lsdException w:name="Placeholder Text" w:unhideWhenUsed="0"/>
+    <w:lsdException w:name="No Spacing" w:semiHidden="0" w:uiPriority="1" w:unhideWhenUsed="0" w:qFormat="1"/>
+    <w:lsdException w:name="Light Shading" w:semiHidden="0" w:uiPriority="60" w:unhideWhenUsed="0"/>
+    <w:lsdException w:name="Light List" w:semiHidden="0" w:uiPriority="61" w:unhideWhenUsed="0"/>
+    <w:lsdException w:name="Light Grid" w:semiHidden="0" w:uiPriority="62" w:unhideWhenUsed="0"/>
+    <w:lsdException w:name="Medium Shading 1" w:semiHidden="0" w:uiPriority="63" w:unhideWhenUsed="0"/>
+    <w:lsdException w:name="Medium Shading 2" w:semiHidden="0" w:uiPriority="64" w:unhideWhenUsed="0"/>
+    <w:lsdException w:name="Medium List 1" w:semiHidden="0" w:uiPriority="65" w:unhideWhenUsed="0"/>
+    <w:lsdException w:name="Medium List 2" w:semiHidden="0" w:uiPriority="66" w:unhideWhenUsed="0"/>
+    <w:lsdException w:name="Medium Grid 1" w:semiHidden="0" w:uiPriority="67" w:unhideWhenUsed="0"/>
+    <w:lsdException w:name="Medium Grid 2" w:semiHidden="0" w:uiPriority="68" w:unhideWhenUsed="0"/>
+    <w:lsdException w:name="Medium Grid 3" w:semiHidden="0" w:uiPriority="69" w:unhideWhenUsed="0"/>
+    <w:lsdException w:name="Dark List" w:semiHidden="0" w:uiPriority="70" w:unhideWhenUsed="0"/>
+    <w:lsdException w:name="Colorful Shading" w:semiHidden="0" w:uiPriority="71" w:unhideWhenUsed="0"/>
+    <w:lsdException w:name="Colorful List" w:semiHidden="0" w:uiPriority="72" w:unhideWhenUsed="0"/>
+    <w:lsdException w:name="Colorful Grid" w:semiHidden="0" w:uiPriority="73" w:unhideWhenUsed="0"/>
+    <w:lsdException w:name="Light Shading Accent 1" w:semiHidden="0" w:uiPriority="60" w:unhideWhenUsed="0"/>
+    <w:lsdException w:name="Light List Accent 1" w:semiHidden="0" w:uiPriority="61" w:unhideWhenUsed="0"/>
+    <w:lsdException w:name="Light Grid Accent 1" w:semiHidden="0" w:uiPriority="62" w:unhideWhenUsed="0"/>
+    <w:lsdException w:name="Medium Shading 1 Accent 1" w:semiHidden="0" w:uiPriority="63" w:unhideWhenUsed="0"/>
+    <w:lsdException w:name="Medium Shading 2 Accent 1" w:semiHidden="0" w:uiPriority="64" w:unhideWhenUsed="0"/>
+    <w:lsdException w:name="Medium List 1 Accent 1" w:semiHidden="0" w:uiPriority="65" w:unhideWhenUsed="0"/>
+    <w:lsdException w:name="Revision" w:unhideWhenUsed="0"/>
+    <w:lsdException w:name="List Paragraph" w:semiHidden="0" w:uiPriority="34" w:unhideWhenUsed="0" w:qFormat="1"/>
+    <w:lsdException w:name="Quote" w:semiHidden="0" w:uiPriority="29" w:unhideWhenUsed="0" w:qFormat="1"/>
+    <w:lsdException w:name="Intense Quote" w:semiHidden="0" w:uiPriority="30" w:unhideWhenUsed="0" w:qFormat="1"/>
+    <w:lsdException w:name="Medium List 2 Accent 1" w:semiHidden="0" w:uiPriority="66" w:unhideWhenUsed="0"/>
+    <w:lsdException w:name="Medium Grid 1 Accent 1" w:semiHidden="0" w:uiPriority="67" w:unhideWhenUsed="0"/>
+    <w:lsdException w:name="Medium Grid 2 Accent 1" w:semiHidden="0" w:uiPriority="68" w:unhideWhenUsed="0"/>
+    <w:lsdException w:name="Medium Grid 3 Accent 1" w:semiHidden="0" w:uiPriority="69" w:unhideWhenUsed="0"/>
+    <w:lsdException w:name="Dark List Accent 1" w:semiHidden="0" w:uiPriority="70" w:unhideWhenUsed="0"/>
+    <w:lsdException w:name="Colorful Shading Accent 1" w:semiHidden="0" w:uiPriority="71" w:unhideWhenUsed="0"/>
+    <w:lsdException w:name="Colorful List Accent 1" w:semiHidden="0" w:uiPriority="72" w:unhideWhenUsed="0"/>
+    <w:lsdException w:name="Colorful Grid Accent 1" w:semiHidden="0" w:uiPriority="73" w:unhideWhenUsed="0"/>
+    <w:lsdException w:name="Light Shading Accent 2" w:semiHidden="0" w:uiPriority="60" w:unhideWhenUsed="0"/>
+    <w:lsdException w:name="Light List Accent 2" w:semiHidden="0" w:uiPriority="61" w:unhideWhenUsed="0"/>
+    <w:lsdException w:name="Light Grid Accent 2" w:semiHidden="0" w:uiPriority="62" w:unhideWhenUsed="0"/>
+    <w:lsdException w:name="Medium Shading 1 Accent 2" w:semiHidden="0" w:uiPriority="63" w:unhideWhenUsed="0"/>
+    <w:lsdException w:name="Medium Shading 2 Accent 2" w:semiHidden="0" w:uiPriority="64" w:unhideWhenUsed="0"/>
+    <w:lsdException w:name="Medium List 1 Accent 2" w:semiHidden="0" w:uiPriority="65" w:unhideWhenUsed="0"/>
+    <w:lsdException w:name="Medium List 2 Accent 2" w:semiHidden="0" w:uiPriority="66" w:unhideWhenUsed="0"/>
+    <w:lsdException w:name="Medium Grid 1 Accent 2" w:semiHidden="0" w:uiPriority="67" w:unhideWhenUsed="0"/>
+    <w:lsdException w:name="Medium Grid 2 Accent 2" w:semiHidden="0" w:uiPriority="68" w:unhideWhenUsed="0"/>
+    <w:lsdException w:name="Medium Grid 3 Accent 2" w:semiHidden="0" w:uiPriority="69" w:unhideWhenUsed="0"/>
+    <w:lsdException w:name="Dark List Accent 2" w:semiHidden="0" w:uiPriority="70" w:unhideWhenUsed="0"/>
+    <w:lsdException w:name="Colorful Shading Accent 2" w:semiHidden="0" w:uiPriority="71" w:unhideWhenUsed="0"/>
+    <w:lsdException w:name="Colorful List Accent 2" w:semiHidden="0" w:uiPriority="72" w:unhideWhenUsed="0"/>
+    <w:lsdException w:name="Colorful Grid Accent 2" w:semiHidden="0" w:uiPriority="73" w:unhideWhenUsed="0"/>
+    <w:lsdException w:name="Light Shading Accent 3" w:semiHidden="0" w:uiPriority="60" w:unhideWhenUsed="0"/>
+    <w:lsdException w:name="Light List Accent 3" w:semiHidden="0" w:uiPriority="61" w:unhideWhenUsed="0"/>
+    <w:lsdException w:name="Light Grid Accent 3" w:semiHidden="0" w:uiPriority="62" w:unhideWhenUsed="0"/>
+    <w:lsdException w:name="Medium Shading 1 Accent 3" w:semiHidden="0" w:uiPriority="63" w:unhideWhenUsed="0"/>
+    <w:lsdException w:name="Medium Shading 2 Accent 3" w:semiHidden="0" w:uiPriority="64" w:unhideWhenUsed="0"/>
+    <w:lsdException w:name="Medium List 1 Accent 3" w:semiHidden="0" w:uiPriority="65" w:unhideWhenUsed="0"/>
+    <w:lsdException w:name="Medium List 2 Accent 3" w:semiHidden="0" w:uiPriority="66" w:unhideWhenUsed="0"/>
+    <w:lsdException w:name="Medium Grid 1 Accent 3" w:semiHidden="0" w:uiPriority="67" w:unhideWhenUsed="0"/>
+    <w:lsdException w:name="Medium Grid 2 Accent 3" w:semiHidden="0" w:uiPriority="68" w:unhideWhenUsed="0"/>
+    <w:lsdException w:name="Medium Grid 3 Accent 3" w:semiHidden="0" w:uiPriority="69" w:unhideWhenUsed="0"/>
+    <w:lsdException w:name="Dark List Accent 3" w:semiHidden="0" w:uiPriority="70" w:unhideWhenUsed="0"/>
+    <w:lsdException w:name="Colorful Shading Accent 3" w:semiHidden="0" w:uiPriority="71" w:unhideWhenUsed="0"/>
+    <w:lsdException w:name="Colorful List Accent 3" w:semiHidden="0" w:uiPriority="72" w:unhideWhenUsed="0"/>
+    <w:lsdException w:name="Colorful Grid Accent 3" w:semiHidden="0" w:uiPriority="73" w:unhideWhenUsed="0"/>
+    <w:lsdException w:name="Light Shading Accent 4" w:semiHidden="0" w:uiPriority="60" w:unhideWhenUsed="0"/>
+    <w:lsdException w:name="Light List Accent 4" w:semiHidden="0" w:uiPriority="61" w:unhideWhenUsed="0"/>
+    <w:lsdException w:name="Light Grid Accent 4" w:semiHidden="0" w:uiPriority="62" w:unhideWhenUsed="0"/>
+    <w:lsdException w:name="Medium Shading 1 Accent 4" w:semiHidden="0" w:uiPriority="63" w:unhideWhenUsed="0"/>
+    <w:lsdException w:name="Medium Shading 2 Accent 4" w:semiHidden="0" w:uiPriority="64" w:unhideWhenUsed="0"/>
+    <w:lsdException w:name="Medium List 1 Accent 4" w:semiHidden="0" w:uiPriority="65" w:unhideWhenUsed="0"/>
+    <w:lsdException w:name="Medium List 2 Accent 4" w:semiHidden="0" w:uiPriority="66" w:unhideWhenUsed="0"/>
+    <w:lsdException w:name="Medium Grid 1 Accent 4" w:semiHidden="0" w:uiPriority="67" w:unhideWhenUsed="0"/>
+    <w:lsdException w:name="Medium Grid 2 Accent 4" w:semiHidden="0" w:uiPriority="68" w:unhideWhenUsed="0"/>
+    <w:lsdException w:name="Medium Grid 3 Accent 4" w:semiHidden="0" w:uiPriority="69" w:unhideWhenUsed="0"/>
+    <w:lsdException w:name="Dark List Accent 4" w:semiHidden="0" w:uiPriority="70" w:unhideWhenUsed="0"/>
+    <w:lsdException w:name="Colorful Shading Accent 4" w:semiHidden="0" w:uiPriority="71" w:unhideWhenUsed="0"/>
+    <w:lsdException w:name="Colorful List Accent 4" w:semiHidden="0" w:uiPriority="72" w:unhideWhenUsed="0"/>
+    <w:lsdException w:name="Colorful Grid Accent 4" w:semiHidden="0" w:uiPriority="73" w:unhideWhenUsed="0"/>
+    <w:lsdException w:name="Light Shading Accent 5" w:semiHidden="0" w:uiPriority="60" w:unhideWhenUsed="0"/>
+    <w:lsdException w:name="Light List Accent 5" w:semiHidden="0" w:uiPriority="61" w:unhideWhenUsed="0"/>
+    <w:lsdException w:name="Light Grid Accent 5" w:semiHidden="0" w:uiPriority="62" w:unhideWhenUsed="0"/>
+    <w:lsdException w:name="Medium Shading 1 Accent 5" w:semiHidden="0" w:uiPriority="63" w:unhideWhenUsed="0"/>
+    <w:lsdException w:name="Medium Shading 2 Accent 5" w:semiHidden="0" w:uiPriority="64" w:unhideWhenUsed="0"/>
+    <w:lsdException w:name="Medium List 1 Accent 5" w:semiHidden="0" w:uiPriority="65" w:unhideWhenUsed="0"/>
+    <w:lsdException w:name="Medium List 2 Accent 5" w:semiHidden="0" w:uiPriority="66" w:unhideWhenUsed="0"/>
+    <w:lsdException w:name="Medium Grid 1 Accent 5" w:semiHidden="0" w:uiPriority="67" w:unhideWhenUsed="0"/>
+    <w:lsdException w:name="Medium Grid 2 Accent 5" w:semiHidden="0" w:uiPriority="68" w:unhideWhenUsed="0"/>
+    <w:lsdException w:name="Medium Grid 3 Accent 5" w:semiHidden="0" w:uiPriority="69" w:unhideWhenUsed="0"/>
+    <w:lsdException w:name="Dark List Accent 5" w:semiHidden="0" w:uiPriority="70" w:unhideWhenUsed="0"/>
+    <w:lsdException w:name="Colorful Shading Accent 5" w:semiHidden="0" w:uiPriority="71" w:unhideWhenUsed="0"/>
+    <w:lsdException w:name="Colorful List Accent 5" w:semiHidden="0" w:uiPriority="72" w:unhideWhenUsed="0"/>
+    <w:lsdException w:name="Colorful Grid Accent 5" w:semiHidden="0" w:uiPriority="73" w:unhideWhenUsed="0"/>
+    <w:lsdException w:name="Light Shading Accent 6" w:semiHidden="0" w:uiPriority="60" w:unhideWhenUsed="0"/>
+    <w:lsdException w:name="Light List Accent 6" w:semiHidden="0" w:uiPriority="61" w:unhideWhenUsed="0"/>
+    <w:lsdException w:name="Light Grid Accent 6" w:semiHidden="0" w:uiPriority="62" w:unhideWhenUsed="0"/>
+    <w:lsdException w:name="Medium Shading 1 Accent 6" w:semiHidden="0" w:uiPriority="63" w:unhideWhenUsed="0"/>
+    <w:lsdException w:name="Medium Shading 2 Accent 6" w:semiHidden="0" w:uiPriority="64" w:unhideWhenUsed="0"/>
+    <w:lsdException w:name="Medium List 1 Accent 6" w:semiHidden="0" w:uiPriority="65" w:unhideWhenUsed="0"/>
+    <w:lsdException w:name="Medium List 2 Accent 6" w:semiHidden="0" w:uiPriority="66" w:unhideWhenUsed="0"/>
+    <w:lsdException w:name="Medium Grid 1 Accent 6" w:semiHidden="0" w:uiPriority="67" w:unhideWhenUsed="0"/>
+    <w:lsdException w:name="Medium Grid 2 Accent 6" w:semiHidden="0" w:uiPriority="68" w:unhideWhenUsed="0"/>
+    <w:lsdException w:name="Medium Grid 3 Accent 6" w:semiHidden="0" w:uiPriority="69" w:unhideWhenUsed="0"/>
+    <w:lsdException w:name="Dark List Accent 6" w:semiHidden="0" w:uiPriority="70" w:unhideWhenUsed="0"/>
+    <w:lsdException w:name="Colorful Shading Accent 6" w:semiHidden="0" w:uiPriority="71" w:unhideWhenUsed="0"/>
+    <w:lsdException w:name="Colorful List Accent 6" w:semiHidden="0" w:uiPriority="72" w:unhideWhenUsed="0"/>
+    <w:lsdException w:name="Colorful Grid Accent 6" w:semiHidden="0" w:uiPriority="73" w:unhideWhenUsed="0"/>
+    <w:lsdException w:name="Subtle Emphasis" w:semiHidden="0" w:uiPriority="19" w:unhideWhenUsed="0" w:qFormat="1"/>
+    <w:lsdException w:name="Intense Emphasis" w:semiHidden="0" w:uiPriority="21" w:unhideWhenUsed="0" w:qFormat="1"/>
+    <w:lsdException w:name="Subtle Reference" w:semiHidden="0" w:uiPriority="31" w:unhideWhenUsed="0" w:qFormat="1"/>
+    <w:lsdException w:name="Intense Reference" w:semiHidden="0" w:uiPriority="32" w:unhideWhenUsed="0" w:qFormat="1"/>
+    <w:lsdException w:name="Book Title" w:semiHidden="0" w:uiPriority="33" w:unhideWhenUsed="0" w:qFormat="1"/>
+    <w:lsdException w:name="Bibliography" w:uiPriority="37"/>
+    <w:lsdException w:name="TOC Heading" w:uiPriority="39" w:qFormat="1"/>
   </w:latentStyles>
   <w:style w:type="paragraph" w:default="1" w:styleId="Normal">
     <w:name w:val="Normal"/>
@@ -28698,11 +29213,11 @@
     <w:semiHidden/>
     <w:unhideWhenUsed/>
   </w:style>
-  <w:style w:type="paragraph" w:styleId="Puesto">
+  <w:style w:type="paragraph" w:styleId="Ttulo">
     <w:name w:val="Title"/>
     <w:basedOn w:val="Normal"/>
     <w:next w:val="Normal"/>
-    <w:link w:val="PuestoCar"/>
+    <w:link w:val="TtuloCar"/>
     <w:uiPriority w:val="10"/>
     <w:qFormat/>
     <w:rsid w:val="00C15EDC"/>
@@ -28723,10 +29238,10 @@
       <w:lang w:eastAsia="es-ES"/>
     </w:rPr>
   </w:style>
-  <w:style w:type="character" w:customStyle="1" w:styleId="PuestoCar">
-    <w:name w:val="Puesto Car"/>
+  <w:style w:type="character" w:customStyle="1" w:styleId="TtuloCar">
+    <w:name w:val="Título Car"/>
     <w:basedOn w:val="Fuentedeprrafopredeter"/>
-    <w:link w:val="Puesto"/>
+    <w:link w:val="Ttulo"/>
     <w:uiPriority w:val="10"/>
     <w:rsid w:val="00C15EDC"/>
     <w:rPr>
@@ -28840,6 +29355,13 @@
     <w:tblPr>
       <w:tblStyleRowBandSize w:val="1"/>
       <w:tblStyleColBandSize w:val="1"/>
+      <w:tblInd w:w="0" w:type="dxa"/>
+      <w:tblCellMar>
+        <w:top w:w="0" w:type="dxa"/>
+        <w:left w:w="108" w:type="dxa"/>
+        <w:bottom w:w="0" w:type="dxa"/>
+        <w:right w:w="108" w:type="dxa"/>
+      </w:tblCellMar>
     </w:tblPr>
     <w:tblStylePr w:type="firstRow">
       <w:rPr>
@@ -28953,6 +29475,7 @@
       <w:spacing w:after="0" w:line="240" w:lineRule="auto"/>
     </w:pPr>
     <w:tblPr>
+      <w:tblInd w:w="0" w:type="dxa"/>
       <w:tblBorders>
         <w:top w:val="single" w:sz="4" w:space="0" w:color="auto"/>
         <w:left w:val="single" w:sz="4" w:space="0" w:color="auto"/>
@@ -28961,6 +29484,12 @@
         <w:insideH w:val="single" w:sz="4" w:space="0" w:color="auto"/>
         <w:insideV w:val="single" w:sz="4" w:space="0" w:color="auto"/>
       </w:tblBorders>
+      <w:tblCellMar>
+        <w:top w:w="0" w:type="dxa"/>
+        <w:left w:w="108" w:type="dxa"/>
+        <w:bottom w:w="0" w:type="dxa"/>
+        <w:right w:w="108" w:type="dxa"/>
+      </w:tblCellMar>
     </w:tblPr>
   </w:style>
   <w:style w:type="paragraph" w:styleId="Citadestacada">
@@ -28998,7 +29527,617 @@
       <w:color w:val="4F81BD" w:themeColor="accent1"/>
     </w:rPr>
   </w:style>
-  <w:style w:type="paragraph" w:styleId="Descripcin">
+  <w:style w:type="paragraph" w:styleId="Epgrafe">
+    <w:name w:val="caption"/>
+    <w:basedOn w:val="Normal"/>
+    <w:next w:val="Normal"/>
+    <w:uiPriority w:val="35"/>
+    <w:unhideWhenUsed/>
+    <w:qFormat/>
+    <w:rsid w:val="0084579D"/>
+    <w:pPr>
+      <w:spacing w:line="240" w:lineRule="auto"/>
+    </w:pPr>
+    <w:rPr>
+      <w:i/>
+      <w:iCs/>
+      <w:color w:val="1F497D" w:themeColor="text2"/>
+      <w:sz w:val="18"/>
+      <w:szCs w:val="18"/>
+    </w:rPr>
+  </w:style>
+  <w:style w:type="character" w:styleId="Textodelmarcadordeposicin">
+    <w:name w:val="Placeholder Text"/>
+    <w:basedOn w:val="Fuentedeprrafopredeter"/>
+    <w:uiPriority w:val="99"/>
+    <w:semiHidden/>
+    <w:rsid w:val="006F4BEB"/>
+    <w:rPr>
+      <w:color w:val="808080"/>
+    </w:rPr>
+  </w:style>
+  <w:style w:type="character" w:customStyle="1" w:styleId="pl-smi">
+    <w:name w:val="pl-smi"/>
+    <w:basedOn w:val="Fuentedeprrafopredeter"/>
+    <w:rsid w:val="00151794"/>
+  </w:style>
+  <w:style w:type="character" w:customStyle="1" w:styleId="pl-k">
+    <w:name w:val="pl-k"/>
+    <w:basedOn w:val="Fuentedeprrafopredeter"/>
+    <w:rsid w:val="00151794"/>
+  </w:style>
+  <w:style w:type="character" w:customStyle="1" w:styleId="pl-s">
+    <w:name w:val="pl-s"/>
+    <w:basedOn w:val="Fuentedeprrafopredeter"/>
+    <w:rsid w:val="00151794"/>
+  </w:style>
+  <w:style w:type="character" w:customStyle="1" w:styleId="pl-pds">
+    <w:name w:val="pl-pds"/>
+    <w:basedOn w:val="Fuentedeprrafopredeter"/>
+    <w:rsid w:val="00151794"/>
+  </w:style>
+  <w:style w:type="character" w:customStyle="1" w:styleId="pl-cce">
+    <w:name w:val="pl-cce"/>
+    <w:basedOn w:val="Fuentedeprrafopredeter"/>
+    <w:rsid w:val="00151794"/>
+  </w:style>
+  <w:style w:type="character" w:styleId="nfasissutil">
+    <w:name w:val="Subtle Emphasis"/>
+    <w:basedOn w:val="Fuentedeprrafopredeter"/>
+    <w:uiPriority w:val="19"/>
+    <w:qFormat/>
+    <w:rsid w:val="00BE7C07"/>
+    <w:rPr>
+      <w:i/>
+      <w:iCs/>
+      <w:color w:val="404040" w:themeColor="text1" w:themeTint="BF"/>
+    </w:rPr>
+  </w:style>
+  <w:style w:type="character" w:styleId="nfasisintenso">
+    <w:name w:val="Intense Emphasis"/>
+    <w:basedOn w:val="Fuentedeprrafopredeter"/>
+    <w:uiPriority w:val="21"/>
+    <w:qFormat/>
+    <w:rsid w:val="00BE7C07"/>
+    <w:rPr>
+      <w:i/>
+      <w:iCs/>
+      <w:color w:val="4F81BD" w:themeColor="accent1"/>
+    </w:rPr>
+  </w:style>
+</w:styles>
+</file>
+
+<file path=word/stylesWithEffects.xml><?xml version="1.0" encoding="utf-8"?>
+<w:styles xmlns:wpc="http://schemas.microsoft.com/office/word/2010/wordprocessingCanvas" xmlns:mc="http://schemas.openxmlformats.org/markup-compatibility/2006" xmlns:o="urn:schemas-microsoft-com:office:office" xmlns:r="http://schemas.openxmlformats.org/officeDocument/2006/relationships" xmlns:m="http://schemas.openxmlformats.org/officeDocument/2006/math" xmlns:v="urn:schemas-microsoft-com:vml" xmlns:wp14="http://schemas.microsoft.com/office/word/2010/wordprocessingDrawing" xmlns:wp="http://schemas.openxmlformats.org/drawingml/2006/wordprocessingDrawing" xmlns:w10="urn:schemas-microsoft-com:office:word" xmlns:w="http://schemas.openxmlformats.org/wordprocessingml/2006/main" xmlns:w14="http://schemas.microsoft.com/office/word/2010/wordml" xmlns:wpg="http://schemas.microsoft.com/office/word/2010/wordprocessingGroup" xmlns:wpi="http://schemas.microsoft.com/office/word/2010/wordprocessingInk" xmlns:wne="http://schemas.microsoft.com/office/word/2006/wordml" xmlns:wps="http://schemas.microsoft.com/office/word/2010/wordprocessingShape" mc:Ignorable="w14 wp14">
+  <w:docDefaults>
+    <w:rPrDefault>
+      <w:rPr>
+        <w:rFonts w:asciiTheme="minorHAnsi" w:eastAsiaTheme="minorHAnsi" w:hAnsiTheme="minorHAnsi" w:cstheme="minorBidi"/>
+        <w:sz w:val="22"/>
+        <w:szCs w:val="22"/>
+        <w:lang w:val="es-ES" w:eastAsia="en-US" w:bidi="ar-SA"/>
+      </w:rPr>
+    </w:rPrDefault>
+    <w:pPrDefault>
+      <w:pPr>
+        <w:spacing w:after="200" w:line="276" w:lineRule="auto"/>
+      </w:pPr>
+    </w:pPrDefault>
+  </w:docDefaults>
+  <w:latentStyles w:defLockedState="0" w:defUIPriority="99" w:defSemiHidden="1" w:defUnhideWhenUsed="1" w:defQFormat="0" w:count="267">
+    <w:lsdException w:name="Normal" w:semiHidden="0" w:uiPriority="0" w:unhideWhenUsed="0" w:qFormat="1"/>
+    <w:lsdException w:name="heading 1" w:semiHidden="0" w:uiPriority="9" w:unhideWhenUsed="0" w:qFormat="1"/>
+    <w:lsdException w:name="heading 2" w:uiPriority="9" w:qFormat="1"/>
+    <w:lsdException w:name="heading 3" w:uiPriority="9" w:qFormat="1"/>
+    <w:lsdException w:name="heading 4" w:uiPriority="9" w:qFormat="1"/>
+    <w:lsdException w:name="heading 5" w:uiPriority="9" w:qFormat="1"/>
+    <w:lsdException w:name="heading 6" w:uiPriority="9" w:qFormat="1"/>
+    <w:lsdException w:name="heading 7" w:uiPriority="9" w:qFormat="1"/>
+    <w:lsdException w:name="heading 8" w:uiPriority="9" w:qFormat="1"/>
+    <w:lsdException w:name="heading 9" w:uiPriority="9" w:qFormat="1"/>
+    <w:lsdException w:name="toc 1" w:uiPriority="39"/>
+    <w:lsdException w:name="toc 2" w:uiPriority="39"/>
+    <w:lsdException w:name="toc 3" w:uiPriority="39"/>
+    <w:lsdException w:name="toc 4" w:uiPriority="39"/>
+    <w:lsdException w:name="toc 5" w:uiPriority="39"/>
+    <w:lsdException w:name="toc 6" w:uiPriority="39"/>
+    <w:lsdException w:name="toc 7" w:uiPriority="39"/>
+    <w:lsdException w:name="toc 8" w:uiPriority="39"/>
+    <w:lsdException w:name="toc 9" w:uiPriority="39"/>
+    <w:lsdException w:name="caption" w:uiPriority="35" w:qFormat="1"/>
+    <w:lsdException w:name="Title" w:semiHidden="0" w:uiPriority="10" w:unhideWhenUsed="0" w:qFormat="1"/>
+    <w:lsdException w:name="Default Paragraph Font" w:uiPriority="1"/>
+    <w:lsdException w:name="Subtitle" w:semiHidden="0" w:uiPriority="11" w:unhideWhenUsed="0" w:qFormat="1"/>
+    <w:lsdException w:name="Strong" w:semiHidden="0" w:uiPriority="22" w:unhideWhenUsed="0" w:qFormat="1"/>
+    <w:lsdException w:name="Emphasis" w:semiHidden="0" w:uiPriority="20" w:unhideWhenUsed="0" w:qFormat="1"/>
+    <w:lsdException w:name="Table Grid" w:semiHidden="0" w:uiPriority="59" w:unhideWhenUsed="0"/>
+    <w:lsdException w:name="Placeholder Text" w:unhideWhenUsed="0"/>
+    <w:lsdException w:name="No Spacing" w:semiHidden="0" w:uiPriority="1" w:unhideWhenUsed="0" w:qFormat="1"/>
+    <w:lsdException w:name="Light Shading" w:semiHidden="0" w:uiPriority="60" w:unhideWhenUsed="0"/>
+    <w:lsdException w:name="Light List" w:semiHidden="0" w:uiPriority="61" w:unhideWhenUsed="0"/>
+    <w:lsdException w:name="Light Grid" w:semiHidden="0" w:uiPriority="62" w:unhideWhenUsed="0"/>
+    <w:lsdException w:name="Medium Shading 1" w:semiHidden="0" w:uiPriority="63" w:unhideWhenUsed="0"/>
+    <w:lsdException w:name="Medium Shading 2" w:semiHidden="0" w:uiPriority="64" w:unhideWhenUsed="0"/>
+    <w:lsdException w:name="Medium List 1" w:semiHidden="0" w:uiPriority="65" w:unhideWhenUsed="0"/>
+    <w:lsdException w:name="Medium List 2" w:semiHidden="0" w:uiPriority="66" w:unhideWhenUsed="0"/>
+    <w:lsdException w:name="Medium Grid 1" w:semiHidden="0" w:uiPriority="67" w:unhideWhenUsed="0"/>
+    <w:lsdException w:name="Medium Grid 2" w:semiHidden="0" w:uiPriority="68" w:unhideWhenUsed="0"/>
+    <w:lsdException w:name="Medium Grid 3" w:semiHidden="0" w:uiPriority="69" w:unhideWhenUsed="0"/>
+    <w:lsdException w:name="Dark List" w:semiHidden="0" w:uiPriority="70" w:unhideWhenUsed="0"/>
+    <w:lsdException w:name="Colorful Shading" w:semiHidden="0" w:uiPriority="71" w:unhideWhenUsed="0"/>
+    <w:lsdException w:name="Colorful List" w:semiHidden="0" w:uiPriority="72" w:unhideWhenUsed="0"/>
+    <w:lsdException w:name="Colorful Grid" w:semiHidden="0" w:uiPriority="73" w:unhideWhenUsed="0"/>
+    <w:lsdException w:name="Light Shading Accent 1" w:semiHidden="0" w:uiPriority="60" w:unhideWhenUsed="0"/>
+    <w:lsdException w:name="Light List Accent 1" w:semiHidden="0" w:uiPriority="61" w:unhideWhenUsed="0"/>
+    <w:lsdException w:name="Light Grid Accent 1" w:semiHidden="0" w:uiPriority="62" w:unhideWhenUsed="0"/>
+    <w:lsdException w:name="Medium Shading 1 Accent 1" w:semiHidden="0" w:uiPriority="63" w:unhideWhenUsed="0"/>
+    <w:lsdException w:name="Medium Shading 2 Accent 1" w:semiHidden="0" w:uiPriority="64" w:unhideWhenUsed="0"/>
+    <w:lsdException w:name="Medium List 1 Accent 1" w:semiHidden="0" w:uiPriority="65" w:unhideWhenUsed="0"/>
+    <w:lsdException w:name="Revision" w:unhideWhenUsed="0"/>
+    <w:lsdException w:name="List Paragraph" w:semiHidden="0" w:uiPriority="34" w:unhideWhenUsed="0" w:qFormat="1"/>
+    <w:lsdException w:name="Quote" w:semiHidden="0" w:uiPriority="29" w:unhideWhenUsed="0" w:qFormat="1"/>
+    <w:lsdException w:name="Intense Quote" w:semiHidden="0" w:uiPriority="30" w:unhideWhenUsed="0" w:qFormat="1"/>
+    <w:lsdException w:name="Medium List 2 Accent 1" w:semiHidden="0" w:uiPriority="66" w:unhideWhenUsed="0"/>
+    <w:lsdException w:name="Medium Grid 1 Accent 1" w:semiHidden="0" w:uiPriority="67" w:unhideWhenUsed="0"/>
+    <w:lsdException w:name="Medium Grid 2 Accent 1" w:semiHidden="0" w:uiPriority="68" w:unhideWhenUsed="0"/>
+    <w:lsdException w:name="Medium Grid 3 Accent 1" w:semiHidden="0" w:uiPriority="69" w:unhideWhenUsed="0"/>
+    <w:lsdException w:name="Dark List Accent 1" w:semiHidden="0" w:uiPriority="70" w:unhideWhenUsed="0"/>
+    <w:lsdException w:name="Colorful Shading Accent 1" w:semiHidden="0" w:uiPriority="71" w:unhideWhenUsed="0"/>
+    <w:lsdException w:name="Colorful List Accent 1" w:semiHidden="0" w:uiPriority="72" w:unhideWhenUsed="0"/>
+    <w:lsdException w:name="Colorful Grid Accent 1" w:semiHidden="0" w:uiPriority="73" w:unhideWhenUsed="0"/>
+    <w:lsdException w:name="Light Shading Accent 2" w:semiHidden="0" w:uiPriority="60" w:unhideWhenUsed="0"/>
+    <w:lsdException w:name="Light List Accent 2" w:semiHidden="0" w:uiPriority="61" w:unhideWhenUsed="0"/>
+    <w:lsdException w:name="Light Grid Accent 2" w:semiHidden="0" w:uiPriority="62" w:unhideWhenUsed="0"/>
+    <w:lsdException w:name="Medium Shading 1 Accent 2" w:semiHidden="0" w:uiPriority="63" w:unhideWhenUsed="0"/>
+    <w:lsdException w:name="Medium Shading 2 Accent 2" w:semiHidden="0" w:uiPriority="64" w:unhideWhenUsed="0"/>
+    <w:lsdException w:name="Medium List 1 Accent 2" w:semiHidden="0" w:uiPriority="65" w:unhideWhenUsed="0"/>
+    <w:lsdException w:name="Medium List 2 Accent 2" w:semiHidden="0" w:uiPriority="66" w:unhideWhenUsed="0"/>
+    <w:lsdException w:name="Medium Grid 1 Accent 2" w:semiHidden="0" w:uiPriority="67" w:unhideWhenUsed="0"/>
+    <w:lsdException w:name="Medium Grid 2 Accent 2" w:semiHidden="0" w:uiPriority="68" w:unhideWhenUsed="0"/>
+    <w:lsdException w:name="Medium Grid 3 Accent 2" w:semiHidden="0" w:uiPriority="69" w:unhideWhenUsed="0"/>
+    <w:lsdException w:name="Dark List Accent 2" w:semiHidden="0" w:uiPriority="70" w:unhideWhenUsed="0"/>
+    <w:lsdException w:name="Colorful Shading Accent 2" w:semiHidden="0" w:uiPriority="71" w:unhideWhenUsed="0"/>
+    <w:lsdException w:name="Colorful List Accent 2" w:semiHidden="0" w:uiPriority="72" w:unhideWhenUsed="0"/>
+    <w:lsdException w:name="Colorful Grid Accent 2" w:semiHidden="0" w:uiPriority="73" w:unhideWhenUsed="0"/>
+    <w:lsdException w:name="Light Shading Accent 3" w:semiHidden="0" w:uiPriority="60" w:unhideWhenUsed="0"/>
+    <w:lsdException w:name="Light List Accent 3" w:semiHidden="0" w:uiPriority="61" w:unhideWhenUsed="0"/>
+    <w:lsdException w:name="Light Grid Accent 3" w:semiHidden="0" w:uiPriority="62" w:unhideWhenUsed="0"/>
+    <w:lsdException w:name="Medium Shading 1 Accent 3" w:semiHidden="0" w:uiPriority="63" w:unhideWhenUsed="0"/>
+    <w:lsdException w:name="Medium Shading 2 Accent 3" w:semiHidden="0" w:uiPriority="64" w:unhideWhenUsed="0"/>
+    <w:lsdException w:name="Medium List 1 Accent 3" w:semiHidden="0" w:uiPriority="65" w:unhideWhenUsed="0"/>
+    <w:lsdException w:name="Medium List 2 Accent 3" w:semiHidden="0" w:uiPriority="66" w:unhideWhenUsed="0"/>
+    <w:lsdException w:name="Medium Grid 1 Accent 3" w:semiHidden="0" w:uiPriority="67" w:unhideWhenUsed="0"/>
+    <w:lsdException w:name="Medium Grid 2 Accent 3" w:semiHidden="0" w:uiPriority="68" w:unhideWhenUsed="0"/>
+    <w:lsdException w:name="Medium Grid 3 Accent 3" w:semiHidden="0" w:uiPriority="69" w:unhideWhenUsed="0"/>
+    <w:lsdException w:name="Dark List Accent 3" w:semiHidden="0" w:uiPriority="70" w:unhideWhenUsed="0"/>
+    <w:lsdException w:name="Colorful Shading Accent 3" w:semiHidden="0" w:uiPriority="71" w:unhideWhenUsed="0"/>
+    <w:lsdException w:name="Colorful List Accent 3" w:semiHidden="0" w:uiPriority="72" w:unhideWhenUsed="0"/>
+    <w:lsdException w:name="Colorful Grid Accent 3" w:semiHidden="0" w:uiPriority="73" w:unhideWhenUsed="0"/>
+    <w:lsdException w:name="Light Shading Accent 4" w:semiHidden="0" w:uiPriority="60" w:unhideWhenUsed="0"/>
+    <w:lsdException w:name="Light List Accent 4" w:semiHidden="0" w:uiPriority="61" w:unhideWhenUsed="0"/>
+    <w:lsdException w:name="Light Grid Accent 4" w:semiHidden="0" w:uiPriority="62" w:unhideWhenUsed="0"/>
+    <w:lsdException w:name="Medium Shading 1 Accent 4" w:semiHidden="0" w:uiPriority="63" w:unhideWhenUsed="0"/>
+    <w:lsdException w:name="Medium Shading 2 Accent 4" w:semiHidden="0" w:uiPriority="64" w:unhideWhenUsed="0"/>
+    <w:lsdException w:name="Medium List 1 Accent 4" w:semiHidden="0" w:uiPriority="65" w:unhideWhenUsed="0"/>
+    <w:lsdException w:name="Medium List 2 Accent 4" w:semiHidden="0" w:uiPriority="66" w:unhideWhenUsed="0"/>
+    <w:lsdException w:name="Medium Grid 1 Accent 4" w:semiHidden="0" w:uiPriority="67" w:unhideWhenUsed="0"/>
+    <w:lsdException w:name="Medium Grid 2 Accent 4" w:semiHidden="0" w:uiPriority="68" w:unhideWhenUsed="0"/>
+    <w:lsdException w:name="Medium Grid 3 Accent 4" w:semiHidden="0" w:uiPriority="69" w:unhideWhenUsed="0"/>
+    <w:lsdException w:name="Dark List Accent 4" w:semiHidden="0" w:uiPriority="70" w:unhideWhenUsed="0"/>
+    <w:lsdException w:name="Colorful Shading Accent 4" w:semiHidden="0" w:uiPriority="71" w:unhideWhenUsed="0"/>
+    <w:lsdException w:name="Colorful List Accent 4" w:semiHidden="0" w:uiPriority="72" w:unhideWhenUsed="0"/>
+    <w:lsdException w:name="Colorful Grid Accent 4" w:semiHidden="0" w:uiPriority="73" w:unhideWhenUsed="0"/>
+    <w:lsdException w:name="Light Shading Accent 5" w:semiHidden="0" w:uiPriority="60" w:unhideWhenUsed="0"/>
+    <w:lsdException w:name="Light List Accent 5" w:semiHidden="0" w:uiPriority="61" w:unhideWhenUsed="0"/>
+    <w:lsdException w:name="Light Grid Accent 5" w:semiHidden="0" w:uiPriority="62" w:unhideWhenUsed="0"/>
+    <w:lsdException w:name="Medium Shading 1 Accent 5" w:semiHidden="0" w:uiPriority="63" w:unhideWhenUsed="0"/>
+    <w:lsdException w:name="Medium Shading 2 Accent 5" w:semiHidden="0" w:uiPriority="64" w:unhideWhenUsed="0"/>
+    <w:lsdException w:name="Medium List 1 Accent 5" w:semiHidden="0" w:uiPriority="65" w:unhideWhenUsed="0"/>
+    <w:lsdException w:name="Medium List 2 Accent 5" w:semiHidden="0" w:uiPriority="66" w:unhideWhenUsed="0"/>
+    <w:lsdException w:name="Medium Grid 1 Accent 5" w:semiHidden="0" w:uiPriority="67" w:unhideWhenUsed="0"/>
+    <w:lsdException w:name="Medium Grid 2 Accent 5" w:semiHidden="0" w:uiPriority="68" w:unhideWhenUsed="0"/>
+    <w:lsdException w:name="Medium Grid 3 Accent 5" w:semiHidden="0" w:uiPriority="69" w:unhideWhenUsed="0"/>
+    <w:lsdException w:name="Dark List Accent 5" w:semiHidden="0" w:uiPriority="70" w:unhideWhenUsed="0"/>
+    <w:lsdException w:name="Colorful Shading Accent 5" w:semiHidden="0" w:uiPriority="71" w:unhideWhenUsed="0"/>
+    <w:lsdException w:name="Colorful List Accent 5" w:semiHidden="0" w:uiPriority="72" w:unhideWhenUsed="0"/>
+    <w:lsdException w:name="Colorful Grid Accent 5" w:semiHidden="0" w:uiPriority="73" w:unhideWhenUsed="0"/>
+    <w:lsdException w:name="Light Shading Accent 6" w:semiHidden="0" w:uiPriority="60" w:unhideWhenUsed="0"/>
+    <w:lsdException w:name="Light List Accent 6" w:semiHidden="0" w:uiPriority="61" w:unhideWhenUsed="0"/>
+    <w:lsdException w:name="Light Grid Accent 6" w:semiHidden="0" w:uiPriority="62" w:unhideWhenUsed="0"/>
+    <w:lsdException w:name="Medium Shading 1 Accent 6" w:semiHidden="0" w:uiPriority="63" w:unhideWhenUsed="0"/>
+    <w:lsdException w:name="Medium Shading 2 Accent 6" w:semiHidden="0" w:uiPriority="64" w:unhideWhenUsed="0"/>
+    <w:lsdException w:name="Medium List 1 Accent 6" w:semiHidden="0" w:uiPriority="65" w:unhideWhenUsed="0"/>
+    <w:lsdException w:name="Medium List 2 Accent 6" w:semiHidden="0" w:uiPriority="66" w:unhideWhenUsed="0"/>
+    <w:lsdException w:name="Medium Grid 1 Accent 6" w:semiHidden="0" w:uiPriority="67" w:unhideWhenUsed="0"/>
+    <w:lsdException w:name="Medium Grid 2 Accent 6" w:semiHidden="0" w:uiPriority="68" w:unhideWhenUsed="0"/>
+    <w:lsdException w:name="Medium Grid 3 Accent 6" w:semiHidden="0" w:uiPriority="69" w:unhideWhenUsed="0"/>
+    <w:lsdException w:name="Dark List Accent 6" w:semiHidden="0" w:uiPriority="70" w:unhideWhenUsed="0"/>
+    <w:lsdException w:name="Colorful Shading Accent 6" w:semiHidden="0" w:uiPriority="71" w:unhideWhenUsed="0"/>
+    <w:lsdException w:name="Colorful List Accent 6" w:semiHidden="0" w:uiPriority="72" w:unhideWhenUsed="0"/>
+    <w:lsdException w:name="Colorful Grid Accent 6" w:semiHidden="0" w:uiPriority="73" w:unhideWhenUsed="0"/>
+    <w:lsdException w:name="Subtle Emphasis" w:semiHidden="0" w:uiPriority="19" w:unhideWhenUsed="0" w:qFormat="1"/>
+    <w:lsdException w:name="Intense Emphasis" w:semiHidden="0" w:uiPriority="21" w:unhideWhenUsed="0" w:qFormat="1"/>
+    <w:lsdException w:name="Subtle Reference" w:semiHidden="0" w:uiPriority="31" w:unhideWhenUsed="0" w:qFormat="1"/>
+    <w:lsdException w:name="Intense Reference" w:semiHidden="0" w:uiPriority="32" w:unhideWhenUsed="0" w:qFormat="1"/>
+    <w:lsdException w:name="Book Title" w:semiHidden="0" w:uiPriority="33" w:unhideWhenUsed="0" w:qFormat="1"/>
+    <w:lsdException w:name="Bibliography" w:uiPriority="37"/>
+    <w:lsdException w:name="TOC Heading" w:uiPriority="39" w:qFormat="1"/>
+  </w:latentStyles>
+  <w:style w:type="paragraph" w:default="1" w:styleId="Normal">
+    <w:name w:val="Normal"/>
+    <w:qFormat/>
+    <w:rsid w:val="00FB1BCE"/>
+  </w:style>
+  <w:style w:type="paragraph" w:styleId="Ttulo1">
+    <w:name w:val="heading 1"/>
+    <w:basedOn w:val="Normal"/>
+    <w:next w:val="Normal"/>
+    <w:link w:val="Ttulo1Car"/>
+    <w:uiPriority w:val="9"/>
+    <w:qFormat/>
+    <w:rsid w:val="00C15EDC"/>
+    <w:pPr>
+      <w:pBdr>
+        <w:top w:val="single" w:sz="24" w:space="0" w:color="1F497D" w:themeColor="text2"/>
+        <w:left w:val="single" w:sz="24" w:space="0" w:color="1F497D" w:themeColor="text2"/>
+        <w:bottom w:val="single" w:sz="24" w:space="0" w:color="1F497D" w:themeColor="text2"/>
+        <w:right w:val="single" w:sz="24" w:space="0" w:color="1F497D" w:themeColor="text2"/>
+      </w:pBdr>
+      <w:shd w:val="clear" w:color="auto" w:fill="1F497D" w:themeFill="text2"/>
+      <w:spacing w:before="120" w:after="0" w:line="264" w:lineRule="auto"/>
+      <w:outlineLvl w:val="0"/>
+    </w:pPr>
+    <w:rPr>
+      <w:rFonts w:asciiTheme="majorHAnsi" w:eastAsiaTheme="majorEastAsia" w:hAnsiTheme="majorHAnsi" w:cstheme="majorBidi"/>
+      <w:caps/>
+      <w:color w:val="FFFFFF" w:themeColor="background1"/>
+      <w:spacing w:val="15"/>
+      <w:lang w:val="en-US" w:eastAsia="ja-JP"/>
+    </w:rPr>
+  </w:style>
+  <w:style w:type="character" w:default="1" w:styleId="Fuentedeprrafopredeter">
+    <w:name w:val="Default Paragraph Font"/>
+    <w:uiPriority w:val="1"/>
+    <w:semiHidden/>
+    <w:unhideWhenUsed/>
+  </w:style>
+  <w:style w:type="table" w:default="1" w:styleId="Tablanormal">
+    <w:name w:val="Normal Table"/>
+    <w:uiPriority w:val="99"/>
+    <w:semiHidden/>
+    <w:unhideWhenUsed/>
+    <w:tblPr>
+      <w:tblInd w:w="0" w:type="dxa"/>
+      <w:tblCellMar>
+        <w:top w:w="0" w:type="dxa"/>
+        <w:left w:w="108" w:type="dxa"/>
+        <w:bottom w:w="0" w:type="dxa"/>
+        <w:right w:w="108" w:type="dxa"/>
+      </w:tblCellMar>
+    </w:tblPr>
+  </w:style>
+  <w:style w:type="numbering" w:default="1" w:styleId="Sinlista">
+    <w:name w:val="No List"/>
+    <w:uiPriority w:val="99"/>
+    <w:semiHidden/>
+    <w:unhideWhenUsed/>
+  </w:style>
+  <w:style w:type="paragraph" w:styleId="Ttulo">
+    <w:name w:val="Title"/>
+    <w:basedOn w:val="Normal"/>
+    <w:next w:val="Normal"/>
+    <w:link w:val="TtuloCar"/>
+    <w:uiPriority w:val="10"/>
+    <w:qFormat/>
+    <w:rsid w:val="00C15EDC"/>
+    <w:pPr>
+      <w:pBdr>
+        <w:bottom w:val="single" w:sz="8" w:space="4" w:color="4F81BD" w:themeColor="accent1"/>
+      </w:pBdr>
+      <w:spacing w:after="300" w:line="240" w:lineRule="auto"/>
+      <w:contextualSpacing/>
+    </w:pPr>
+    <w:rPr>
+      <w:rFonts w:asciiTheme="majorHAnsi" w:eastAsiaTheme="majorEastAsia" w:hAnsiTheme="majorHAnsi" w:cstheme="majorBidi"/>
+      <w:color w:val="17365D" w:themeColor="text2" w:themeShade="BF"/>
+      <w:spacing w:val="5"/>
+      <w:kern w:val="28"/>
+      <w:sz w:val="52"/>
+      <w:szCs w:val="52"/>
+      <w:lang w:eastAsia="es-ES"/>
+    </w:rPr>
+  </w:style>
+  <w:style w:type="character" w:customStyle="1" w:styleId="TtuloCar">
+    <w:name w:val="Título Car"/>
+    <w:basedOn w:val="Fuentedeprrafopredeter"/>
+    <w:link w:val="Ttulo"/>
+    <w:uiPriority w:val="10"/>
+    <w:rsid w:val="00C15EDC"/>
+    <w:rPr>
+      <w:rFonts w:asciiTheme="majorHAnsi" w:eastAsiaTheme="majorEastAsia" w:hAnsiTheme="majorHAnsi" w:cstheme="majorBidi"/>
+      <w:color w:val="17365D" w:themeColor="text2" w:themeShade="BF"/>
+      <w:spacing w:val="5"/>
+      <w:kern w:val="28"/>
+      <w:sz w:val="52"/>
+      <w:szCs w:val="52"/>
+      <w:lang w:eastAsia="es-ES"/>
+    </w:rPr>
+  </w:style>
+  <w:style w:type="paragraph" w:styleId="Subttulo">
+    <w:name w:val="Subtitle"/>
+    <w:basedOn w:val="Normal"/>
+    <w:next w:val="Normal"/>
+    <w:link w:val="SubttuloCar"/>
+    <w:uiPriority w:val="11"/>
+    <w:qFormat/>
+    <w:rsid w:val="00C15EDC"/>
+    <w:pPr>
+      <w:numPr>
+        <w:ilvl w:val="1"/>
+      </w:numPr>
+    </w:pPr>
+    <w:rPr>
+      <w:rFonts w:asciiTheme="majorHAnsi" w:eastAsiaTheme="majorEastAsia" w:hAnsiTheme="majorHAnsi" w:cstheme="majorBidi"/>
+      <w:i/>
+      <w:iCs/>
+      <w:color w:val="4F81BD" w:themeColor="accent1"/>
+      <w:spacing w:val="15"/>
+      <w:sz w:val="24"/>
+      <w:szCs w:val="24"/>
+      <w:lang w:eastAsia="es-ES"/>
+    </w:rPr>
+  </w:style>
+  <w:style w:type="character" w:customStyle="1" w:styleId="SubttuloCar">
+    <w:name w:val="Subtítulo Car"/>
+    <w:basedOn w:val="Fuentedeprrafopredeter"/>
+    <w:link w:val="Subttulo"/>
+    <w:uiPriority w:val="11"/>
+    <w:rsid w:val="00C15EDC"/>
+    <w:rPr>
+      <w:rFonts w:asciiTheme="majorHAnsi" w:eastAsiaTheme="majorEastAsia" w:hAnsiTheme="majorHAnsi" w:cstheme="majorBidi"/>
+      <w:i/>
+      <w:iCs/>
+      <w:color w:val="4F81BD" w:themeColor="accent1"/>
+      <w:spacing w:val="15"/>
+      <w:sz w:val="24"/>
+      <w:szCs w:val="24"/>
+      <w:lang w:eastAsia="es-ES"/>
+    </w:rPr>
+  </w:style>
+  <w:style w:type="paragraph" w:styleId="Textodeglobo">
+    <w:name w:val="Balloon Text"/>
+    <w:basedOn w:val="Normal"/>
+    <w:link w:val="TextodegloboCar"/>
+    <w:uiPriority w:val="99"/>
+    <w:semiHidden/>
+    <w:unhideWhenUsed/>
+    <w:rsid w:val="00C15EDC"/>
+    <w:pPr>
+      <w:spacing w:after="0" w:line="240" w:lineRule="auto"/>
+    </w:pPr>
+    <w:rPr>
+      <w:rFonts w:ascii="Tahoma" w:hAnsi="Tahoma" w:cs="Tahoma"/>
+      <w:sz w:val="16"/>
+      <w:szCs w:val="16"/>
+    </w:rPr>
+  </w:style>
+  <w:style w:type="character" w:customStyle="1" w:styleId="TextodegloboCar">
+    <w:name w:val="Texto de globo Car"/>
+    <w:basedOn w:val="Fuentedeprrafopredeter"/>
+    <w:link w:val="Textodeglobo"/>
+    <w:uiPriority w:val="99"/>
+    <w:semiHidden/>
+    <w:rsid w:val="00C15EDC"/>
+    <w:rPr>
+      <w:rFonts w:ascii="Tahoma" w:hAnsi="Tahoma" w:cs="Tahoma"/>
+      <w:sz w:val="16"/>
+      <w:szCs w:val="16"/>
+    </w:rPr>
+  </w:style>
+  <w:style w:type="character" w:customStyle="1" w:styleId="Ttulo1Car">
+    <w:name w:val="Título 1 Car"/>
+    <w:basedOn w:val="Fuentedeprrafopredeter"/>
+    <w:link w:val="Ttulo1"/>
+    <w:uiPriority w:val="9"/>
+    <w:rsid w:val="00C15EDC"/>
+    <w:rPr>
+      <w:rFonts w:asciiTheme="majorHAnsi" w:eastAsiaTheme="majorEastAsia" w:hAnsiTheme="majorHAnsi" w:cstheme="majorBidi"/>
+      <w:caps/>
+      <w:color w:val="FFFFFF" w:themeColor="background1"/>
+      <w:spacing w:val="15"/>
+      <w:shd w:val="clear" w:color="auto" w:fill="1F497D" w:themeFill="text2"/>
+      <w:lang w:val="en-US" w:eastAsia="ja-JP"/>
+    </w:rPr>
+  </w:style>
+  <w:style w:type="table" w:customStyle="1" w:styleId="Tablanormal41">
+    <w:name w:val="Tabla normal 41"/>
+    <w:basedOn w:val="Tablanormal"/>
+    <w:uiPriority w:val="44"/>
+    <w:rsid w:val="00C15EDC"/>
+    <w:pPr>
+      <w:spacing w:before="120" w:after="0" w:line="240" w:lineRule="auto"/>
+    </w:pPr>
+    <w:rPr>
+      <w:rFonts w:eastAsiaTheme="minorEastAsia"/>
+      <w:lang w:val="en-US" w:eastAsia="ja-JP"/>
+    </w:rPr>
+    <w:tblPr>
+      <w:tblStyleRowBandSize w:val="1"/>
+      <w:tblStyleColBandSize w:val="1"/>
+      <w:tblInd w:w="0" w:type="dxa"/>
+      <w:tblCellMar>
+        <w:top w:w="0" w:type="dxa"/>
+        <w:left w:w="108" w:type="dxa"/>
+        <w:bottom w:w="0" w:type="dxa"/>
+        <w:right w:w="108" w:type="dxa"/>
+      </w:tblCellMar>
+    </w:tblPr>
+    <w:tblStylePr w:type="firstRow">
+      <w:rPr>
+        <w:b/>
+        <w:bCs/>
+      </w:rPr>
+    </w:tblStylePr>
+    <w:tblStylePr w:type="lastRow">
+      <w:rPr>
+        <w:b/>
+        <w:bCs/>
+      </w:rPr>
+    </w:tblStylePr>
+    <w:tblStylePr w:type="firstCol">
+      <w:rPr>
+        <w:b/>
+        <w:bCs/>
+      </w:rPr>
+    </w:tblStylePr>
+    <w:tblStylePr w:type="lastCol">
+      <w:rPr>
+        <w:b/>
+        <w:bCs/>
+      </w:rPr>
+    </w:tblStylePr>
+    <w:tblStylePr w:type="band1Vert">
+      <w:tblPr/>
+      <w:tcPr>
+        <w:shd w:val="clear" w:color="auto" w:fill="F2F2F2" w:themeFill="background1" w:themeFillShade="F2"/>
+      </w:tcPr>
+    </w:tblStylePr>
+    <w:tblStylePr w:type="band1Horz">
+      <w:tblPr/>
+      <w:tcPr>
+        <w:shd w:val="clear" w:color="auto" w:fill="F2F2F2" w:themeFill="background1" w:themeFillShade="F2"/>
+      </w:tcPr>
+    </w:tblStylePr>
+  </w:style>
+  <w:style w:type="paragraph" w:styleId="Encabezado">
+    <w:name w:val="header"/>
+    <w:basedOn w:val="Normal"/>
+    <w:link w:val="EncabezadoCar"/>
+    <w:uiPriority w:val="99"/>
+    <w:unhideWhenUsed/>
+    <w:rsid w:val="006E3165"/>
+    <w:pPr>
+      <w:tabs>
+        <w:tab w:val="center" w:pos="4252"/>
+        <w:tab w:val="right" w:pos="8504"/>
+      </w:tabs>
+      <w:spacing w:after="0" w:line="240" w:lineRule="auto"/>
+    </w:pPr>
+  </w:style>
+  <w:style w:type="character" w:customStyle="1" w:styleId="EncabezadoCar">
+    <w:name w:val="Encabezado Car"/>
+    <w:basedOn w:val="Fuentedeprrafopredeter"/>
+    <w:link w:val="Encabezado"/>
+    <w:uiPriority w:val="99"/>
+    <w:rsid w:val="006E3165"/>
+  </w:style>
+  <w:style w:type="paragraph" w:styleId="Piedepgina">
+    <w:name w:val="footer"/>
+    <w:basedOn w:val="Normal"/>
+    <w:link w:val="PiedepginaCar"/>
+    <w:uiPriority w:val="99"/>
+    <w:unhideWhenUsed/>
+    <w:rsid w:val="006E3165"/>
+    <w:pPr>
+      <w:tabs>
+        <w:tab w:val="center" w:pos="4252"/>
+        <w:tab w:val="right" w:pos="8504"/>
+      </w:tabs>
+      <w:spacing w:after="0" w:line="240" w:lineRule="auto"/>
+    </w:pPr>
+  </w:style>
+  <w:style w:type="character" w:customStyle="1" w:styleId="PiedepginaCar">
+    <w:name w:val="Pie de página Car"/>
+    <w:basedOn w:val="Fuentedeprrafopredeter"/>
+    <w:link w:val="Piedepgina"/>
+    <w:uiPriority w:val="99"/>
+    <w:rsid w:val="006E3165"/>
+  </w:style>
+  <w:style w:type="character" w:styleId="Referenciasutil">
+    <w:name w:val="Subtle Reference"/>
+    <w:uiPriority w:val="31"/>
+    <w:qFormat/>
+    <w:rsid w:val="00960F9C"/>
+    <w:rPr>
+      <w:b w:val="0"/>
+      <w:bCs w:val="0"/>
+      <w:color w:val="1F497D" w:themeColor="text2"/>
+    </w:rPr>
+  </w:style>
+  <w:style w:type="paragraph" w:styleId="Prrafodelista">
+    <w:name w:val="List Paragraph"/>
+    <w:basedOn w:val="Normal"/>
+    <w:uiPriority w:val="34"/>
+    <w:qFormat/>
+    <w:rsid w:val="007E4AE0"/>
+    <w:pPr>
+      <w:ind w:left="720"/>
+      <w:contextualSpacing/>
+    </w:pPr>
+  </w:style>
+  <w:style w:type="table" w:styleId="Tablaconcuadrcula">
+    <w:name w:val="Table Grid"/>
+    <w:basedOn w:val="Tablanormal"/>
+    <w:uiPriority w:val="59"/>
+    <w:rsid w:val="00473D94"/>
+    <w:pPr>
+      <w:spacing w:after="0" w:line="240" w:lineRule="auto"/>
+    </w:pPr>
+    <w:tblPr>
+      <w:tblInd w:w="0" w:type="dxa"/>
+      <w:tblBorders>
+        <w:top w:val="single" w:sz="4" w:space="0" w:color="auto"/>
+        <w:left w:val="single" w:sz="4" w:space="0" w:color="auto"/>
+        <w:bottom w:val="single" w:sz="4" w:space="0" w:color="auto"/>
+        <w:right w:val="single" w:sz="4" w:space="0" w:color="auto"/>
+        <w:insideH w:val="single" w:sz="4" w:space="0" w:color="auto"/>
+        <w:insideV w:val="single" w:sz="4" w:space="0" w:color="auto"/>
+      </w:tblBorders>
+      <w:tblCellMar>
+        <w:top w:w="0" w:type="dxa"/>
+        <w:left w:w="108" w:type="dxa"/>
+        <w:bottom w:w="0" w:type="dxa"/>
+        <w:right w:w="108" w:type="dxa"/>
+      </w:tblCellMar>
+    </w:tblPr>
+  </w:style>
+  <w:style w:type="paragraph" w:styleId="Citadestacada">
+    <w:name w:val="Intense Quote"/>
+    <w:basedOn w:val="Normal"/>
+    <w:next w:val="Normal"/>
+    <w:link w:val="CitadestacadaCar"/>
+    <w:uiPriority w:val="30"/>
+    <w:qFormat/>
+    <w:rsid w:val="00F2365A"/>
+    <w:pPr>
+      <w:pBdr>
+        <w:top w:val="single" w:sz="4" w:space="10" w:color="4F81BD" w:themeColor="accent1"/>
+        <w:bottom w:val="single" w:sz="4" w:space="10" w:color="4F81BD" w:themeColor="accent1"/>
+      </w:pBdr>
+      <w:spacing w:before="360" w:after="360"/>
+      <w:ind w:left="864" w:right="864"/>
+      <w:jc w:val="center"/>
+    </w:pPr>
+    <w:rPr>
+      <w:i/>
+      <w:iCs/>
+      <w:color w:val="4F81BD" w:themeColor="accent1"/>
+    </w:rPr>
+  </w:style>
+  <w:style w:type="character" w:customStyle="1" w:styleId="CitadestacadaCar">
+    <w:name w:val="Cita destacada Car"/>
+    <w:basedOn w:val="Fuentedeprrafopredeter"/>
+    <w:link w:val="Citadestacada"/>
+    <w:uiPriority w:val="30"/>
+    <w:rsid w:val="00F2365A"/>
+    <w:rPr>
+      <w:i/>
+      <w:iCs/>
+      <w:color w:val="4F81BD" w:themeColor="accent1"/>
+    </w:rPr>
+  </w:style>
+  <w:style w:type="paragraph" w:styleId="Epgrafe">
     <w:name w:val="caption"/>
     <w:basedOn w:val="Normal"/>
     <w:next w:val="Normal"/>
@@ -29388,7 +30527,7 @@
 </file>
 
 <file path=customXml/itemProps2.xml><?xml version="1.0" encoding="utf-8"?>
-<ds:datastoreItem xmlns:ds="http://schemas.openxmlformats.org/officeDocument/2006/customXml" ds:itemID="{1B807402-81CA-477A-B36D-720DFDE2254E}">
+<ds:datastoreItem xmlns:ds="http://schemas.openxmlformats.org/officeDocument/2006/customXml" ds:itemID="{776370AF-2C08-450B-80C6-0F4589357003}">
   <ds:schemaRefs>
     <ds:schemaRef ds:uri="http://schemas.openxmlformats.org/officeDocument/2006/bibliography"/>
   </ds:schemaRefs>

</xml_diff>

<commit_message>
Actualizacion de las especificaciones
</commit_message>
<xml_diff>
--- a/Documentacion/Memoria.docx
+++ b/Documentacion/Memoria.docx
@@ -850,8 +850,17 @@
           <w:rFonts w:ascii="Times New Roman" w:hAnsi="Times New Roman" w:cs="Times New Roman"/>
           <w:sz w:val="24"/>
         </w:rPr>
-        <w:t>poder crear nuestro compilador en C.</w:t>
-      </w:r>
+        <w:t>pode</w:t>
+      </w:r>
+      <w:r>
+        <w:rPr>
+          <w:rFonts w:ascii="Times New Roman" w:hAnsi="Times New Roman" w:cs="Times New Roman"/>
+          <w:sz w:val="24"/>
+        </w:rPr>
+        <w:t>r crear nuestro compilador.</w:t>
+      </w:r>
+      <w:bookmarkStart w:id="0" w:name="_GoBack"/>
+      <w:bookmarkEnd w:id="0"/>
     </w:p>
     <w:p/>
     <w:p/>
@@ -3907,7 +3916,14 @@
           <w:rFonts w:ascii="Times New Roman" w:hAnsi="Times New Roman" w:cs="Times New Roman"/>
           <w:sz w:val="24"/>
         </w:rPr>
-        <w:t xml:space="preserve">     Los vectores de vectores los cuales se utilizan para almacenar matrices tienen una manera distinta de declararse y de acceder a sus posiciones. </w:t>
+        <w:t xml:space="preserve">   </w:t>
+      </w:r>
+      <w:r>
+        <w:rPr>
+          <w:rFonts w:ascii="Times New Roman" w:hAnsi="Times New Roman" w:cs="Times New Roman"/>
+          <w:sz w:val="24"/>
+        </w:rPr>
+        <w:t xml:space="preserve">Los vectores de vectores los cuales se utilizan para almacenar matrices tienen una manera distinta de declararse y de acceder a sus posiciones. </w:t>
       </w:r>
       <w:r>
         <w:rPr>
@@ -7472,7 +7488,13 @@
         </w:rPr>
         <w:t xml:space="preserve">s que se encuentra dentro del bloque </w:t>
       </w:r>
-      <w:proofErr w:type="spellStart"/>
+      <w:r>
+        <w:rPr>
+          <w:rFonts w:ascii="Times New Roman" w:hAnsi="Times New Roman" w:cs="Times New Roman"/>
+          <w:sz w:val="24"/>
+        </w:rPr>
+        <w:t>“</w:t>
+      </w:r>
       <w:r>
         <w:rPr>
           <w:rFonts w:ascii="Times New Roman" w:hAnsi="Times New Roman" w:cs="Times New Roman"/>
@@ -7480,7 +7502,13 @@
         </w:rPr>
         <w:t>si</w:t>
       </w:r>
-      <w:proofErr w:type="spellEnd"/>
+      <w:r>
+        <w:rPr>
+          <w:rFonts w:ascii="Times New Roman" w:hAnsi="Times New Roman" w:cs="Times New Roman"/>
+          <w:sz w:val="24"/>
+        </w:rPr>
+        <w:t>”</w:t>
+      </w:r>
       <w:r>
         <w:rPr>
           <w:rFonts w:ascii="Times New Roman" w:hAnsi="Times New Roman" w:cs="Times New Roman"/>
@@ -7541,17 +7569,15 @@
           <w:rFonts w:ascii="Times New Roman" w:hAnsi="Times New Roman" w:cs="Times New Roman"/>
           <w:sz w:val="24"/>
         </w:rPr>
-        <w:t xml:space="preserve">La sintaxis es la siguiente y como dijimos anteriormente la parte del </w:t>
-      </w:r>
-      <w:proofErr w:type="spellStart"/>
-      <w:r>
-        <w:rPr>
-          <w:rFonts w:ascii="Times New Roman" w:hAnsi="Times New Roman" w:cs="Times New Roman"/>
-          <w:sz w:val="24"/>
-        </w:rPr>
-        <w:t>else</w:t>
-      </w:r>
-      <w:proofErr w:type="spellEnd"/>
+        <w:t>La sintaxis es la siguiente y como dijimos</w:t>
+      </w:r>
+      <w:r>
+        <w:rPr>
+          <w:rFonts w:ascii="Times New Roman" w:hAnsi="Times New Roman" w:cs="Times New Roman"/>
+          <w:sz w:val="24"/>
+        </w:rPr>
+        <w:t xml:space="preserve"> anteriormente la parte del “sino”</w:t>
+      </w:r>
       <w:r>
         <w:rPr>
           <w:rFonts w:ascii="Times New Roman" w:hAnsi="Times New Roman" w:cs="Times New Roman"/>
@@ -8519,7 +8545,7 @@
           <w:rFonts w:ascii="Times New Roman" w:hAnsi="Times New Roman" w:cs="Times New Roman"/>
           <w:sz w:val="24"/>
         </w:rPr>
-        <w:t xml:space="preserve">s que se encuentra en el </w:t>
+        <w:t>s que se encuentra en el “</w:t>
       </w:r>
       <w:proofErr w:type="spellStart"/>
       <w:r>
@@ -8527,9 +8553,16 @@
           <w:rFonts w:ascii="Times New Roman" w:hAnsi="Times New Roman" w:cs="Times New Roman"/>
           <w:sz w:val="24"/>
         </w:rPr>
-        <w:t>switch</w:t>
+        <w:t>dependeDe</w:t>
       </w:r>
       <w:proofErr w:type="spellEnd"/>
+      <w:r>
+        <w:rPr>
+          <w:rFonts w:ascii="Times New Roman" w:hAnsi="Times New Roman" w:cs="Times New Roman"/>
+          <w:sz w:val="24"/>
+        </w:rPr>
+        <w:t>”</w:t>
+      </w:r>
       <w:r>
         <w:rPr>
           <w:rFonts w:ascii="Times New Roman" w:hAnsi="Times New Roman" w:cs="Times New Roman"/>
@@ -9708,17 +9741,15 @@
           <w:rFonts w:ascii="Times New Roman" w:hAnsi="Times New Roman" w:cs="Times New Roman"/>
           <w:sz w:val="24"/>
         </w:rPr>
-        <w:t xml:space="preserve"> y si como resultado se obtiene un 1, se ejecutan el conjunto de sentencias que se encuentran en el interior del </w:t>
-      </w:r>
-      <w:proofErr w:type="spellStart"/>
-      <w:r>
-        <w:rPr>
-          <w:rFonts w:ascii="Times New Roman" w:hAnsi="Times New Roman" w:cs="Times New Roman"/>
-          <w:sz w:val="24"/>
-        </w:rPr>
-        <w:t>while</w:t>
-      </w:r>
-      <w:proofErr w:type="spellEnd"/>
+        <w:t xml:space="preserve"> y si como resultado se obtiene un 1, se ejecutan el conjunto de sentencias que se enc</w:t>
+      </w:r>
+      <w:r>
+        <w:rPr>
+          <w:rFonts w:ascii="Times New Roman" w:hAnsi="Times New Roman" w:cs="Times New Roman"/>
+          <w:sz w:val="24"/>
+        </w:rPr>
+        <w:t>uentran en el interior del “mientras”</w:t>
+      </w:r>
       <w:r>
         <w:rPr>
           <w:rFonts w:ascii="Times New Roman" w:hAnsi="Times New Roman" w:cs="Times New Roman"/>
@@ -11612,6 +11643,9 @@
         <w:t xml:space="preserve">  </w:t>
       </w:r>
       <w:r>
+        <w:t xml:space="preserve"> </w:t>
+      </w:r>
+      <w:r>
         <w:rPr>
           <w:rFonts w:ascii="Times New Roman" w:hAnsi="Times New Roman" w:cs="Times New Roman"/>
           <w:sz w:val="24"/>
@@ -12261,6 +12295,13 @@
           <w:rFonts w:ascii="Times New Roman" w:hAnsi="Times New Roman" w:cs="Times New Roman"/>
           <w:sz w:val="24"/>
         </w:rPr>
+        <w:t xml:space="preserve"> </w:t>
+      </w:r>
+      <w:r>
+        <w:rPr>
+          <w:rFonts w:ascii="Times New Roman" w:hAnsi="Times New Roman" w:cs="Times New Roman"/>
+          <w:sz w:val="24"/>
+        </w:rPr>
         <w:t>Así pues para definir una función se utilizará la siguiente estructura:</w:t>
       </w:r>
     </w:p>
@@ -12285,6 +12326,13 @@
           <w:rFonts w:ascii="Times New Roman" w:hAnsi="Times New Roman" w:cs="Times New Roman"/>
           <w:sz w:val="24"/>
         </w:rPr>
+        <w:t xml:space="preserve"> </w:t>
+      </w:r>
+      <w:r>
+        <w:rPr>
+          <w:rFonts w:ascii="Times New Roman" w:hAnsi="Times New Roman" w:cs="Times New Roman"/>
+          <w:sz w:val="24"/>
+        </w:rPr>
         <w:t>Donde</w:t>
       </w:r>
       <w:r>
@@ -12350,7 +12398,23 @@
           <w:rFonts w:ascii="Times New Roman" w:hAnsi="Times New Roman" w:cs="Times New Roman"/>
           <w:sz w:val="24"/>
         </w:rPr>
-        <w:t xml:space="preserve"> indica si la variable es de salida (por lo que se está pasando su referencia) o en caso de que la etiqueta</w:t>
+        <w:t xml:space="preserve"> indica si la variable es de </w:t>
+      </w:r>
+      <w:proofErr w:type="gramStart"/>
+      <w:r>
+        <w:rPr>
+          <w:rFonts w:ascii="Times New Roman" w:hAnsi="Times New Roman" w:cs="Times New Roman"/>
+          <w:sz w:val="24"/>
+        </w:rPr>
+        <w:t>salida</w:t>
+      </w:r>
+      <w:proofErr w:type="gramEnd"/>
+      <w:r>
+        <w:rPr>
+          <w:rFonts w:ascii="Times New Roman" w:hAnsi="Times New Roman" w:cs="Times New Roman"/>
+          <w:sz w:val="24"/>
+        </w:rPr>
+        <w:t xml:space="preserve"> (por lo que se está pasando su referencia) o en caso de que la etiqueta</w:t>
       </w:r>
       <w:r>
         <w:rPr>
@@ -12408,6 +12472,9 @@
       </w:pPr>
       <w:r>
         <w:t xml:space="preserve">   </w:t>
+      </w:r>
+      <w:r>
+        <w:t xml:space="preserve">  </w:t>
       </w:r>
       <w:r>
         <w:rPr>
@@ -14017,7 +14084,21 @@
           <w:rFonts w:ascii="Times New Roman" w:hAnsi="Times New Roman" w:cs="Times New Roman"/>
           <w:sz w:val="24"/>
         </w:rPr>
-        <w:t xml:space="preserve"> el caso de hacer uso de vectores para la lectura de un conjunto de valores se tendrá que realizar de la siguiente manera:</w:t>
+        <w:t xml:space="preserve"> el caso de hacer uso de vectores para la lectura de un conjunto de valores se tendrá </w:t>
+      </w:r>
+      <w:r>
+        <w:rPr>
+          <w:rFonts w:ascii="Times New Roman" w:hAnsi="Times New Roman" w:cs="Times New Roman"/>
+          <w:sz w:val="24"/>
+        </w:rPr>
+        <w:t xml:space="preserve">que declarar el vector como en los otros tipos e introducir los datos </w:t>
+      </w:r>
+      <w:r>
+        <w:rPr>
+          <w:rFonts w:ascii="Times New Roman" w:hAnsi="Times New Roman" w:cs="Times New Roman"/>
+          <w:sz w:val="24"/>
+        </w:rPr>
+        <w:t>de la siguiente manera:</w:t>
       </w:r>
     </w:p>
     <w:p>
@@ -14627,7 +14708,29 @@
           <w:rFonts w:ascii="Times New Roman" w:hAnsi="Times New Roman" w:cs="Times New Roman"/>
           <w:sz w:val="24"/>
         </w:rPr>
-        <w:t xml:space="preserve">  Cuando vayamos a introducir la matriz lo haremos por filas, es decir, introducimos los valores de la primera fila y pulsamos enter, así hasta rellenar la matriz. En nuestro ejemplo pondríamos los 3 valores de la primera fila y daríamos a enter, así hasta rellenar la matriz. En el caso de no introducir una fila correctamente se producirá un error.</w:t>
+        <w:t xml:space="preserve">  </w:t>
+      </w:r>
+      <w:r>
+        <w:rPr>
+          <w:rFonts w:ascii="Times New Roman" w:hAnsi="Times New Roman" w:cs="Times New Roman"/>
+          <w:sz w:val="24"/>
+        </w:rPr>
+        <w:t xml:space="preserve"> </w:t>
+      </w:r>
+      <w:r>
+        <w:rPr>
+          <w:rFonts w:ascii="Times New Roman" w:hAnsi="Times New Roman" w:cs="Times New Roman"/>
+          <w:sz w:val="24"/>
+        </w:rPr>
+        <w:t xml:space="preserve">Cuando vayamos a introducir la matriz lo haremos por filas, es decir, introducimos los valores de la primera fila y pulsamos enter, así hasta rellenar la matriz. En nuestro </w:t>
+      </w:r>
+      <w:r>
+        <w:rPr>
+          <w:rFonts w:ascii="Times New Roman" w:hAnsi="Times New Roman" w:cs="Times New Roman"/>
+          <w:sz w:val="24"/>
+        </w:rPr>
+        <w:lastRenderedPageBreak/>
+        <w:t>ejemplo pondríamos los 3 valores de la primera fila y daríamos a enter, así hasta rellenar la matriz. En el caso de no introducir una fila correctamente se producirá un error.</w:t>
       </w:r>
     </w:p>
     <w:p>
@@ -14644,8 +14747,14 @@
           <w:rFonts w:ascii="Times New Roman" w:hAnsi="Times New Roman" w:cs="Times New Roman"/>
           <w:sz w:val="24"/>
         </w:rPr>
-        <w:lastRenderedPageBreak/>
-        <w:t xml:space="preserve">       Cuando vayamos a mostrar por pantalla un vector se realizará de la misma manera que los otros tipos de datos, es decir llamando al identificador del vector. En este caso nos mostrará por pantalla todos los datos que contiene el vector ya pueden ser números o caracteres.</w:t>
+        <w:t xml:space="preserve">  </w:t>
+      </w:r>
+      <w:r>
+        <w:rPr>
+          <w:rFonts w:ascii="Times New Roman" w:hAnsi="Times New Roman" w:cs="Times New Roman"/>
+          <w:sz w:val="24"/>
+        </w:rPr>
+        <w:t>Cuando vayamos a mostrar por pantalla un vector se realizará de la misma manera que los otros tipos de datos, es decir llamando al identificador del vector. En este caso nos mostrará por pantalla todos los datos que contiene el vector ya pueden ser números o caracteres.</w:t>
       </w:r>
     </w:p>
     <w:p>
@@ -14676,7 +14785,14 @@
           <w:rFonts w:ascii="Times New Roman" w:hAnsi="Times New Roman" w:cs="Times New Roman"/>
           <w:sz w:val="24"/>
         </w:rPr>
-        <w:t xml:space="preserve">      Para determinar el identificador de una variable se puede utilizar cualquier cadena de caracteres que no incluya números al comienzo del mismo y que no coincida con ninguna de las palabras reservadas del lenguaje Ñ ni ningún símbolo especial.</w:t>
+        <w:t xml:space="preserve">   </w:t>
+      </w:r>
+      <w:r>
+        <w:rPr>
+          <w:rFonts w:ascii="Times New Roman" w:hAnsi="Times New Roman" w:cs="Times New Roman"/>
+          <w:sz w:val="24"/>
+        </w:rPr>
+        <w:t>Para determinar el identificador de una variable se puede utilizar cualquier cadena de caracteres que no incluya números al comienzo del mismo y que no coincida con ninguna de las palabras reservadas del lenguaje Ñ ni ningún símbolo especial.</w:t>
       </w:r>
     </w:p>
     <w:p>
@@ -14715,6 +14831,13 @@
           <w:rFonts w:ascii="Times New Roman" w:hAnsi="Times New Roman" w:cs="Times New Roman"/>
           <w:sz w:val="24"/>
         </w:rPr>
+        <w:t xml:space="preserve">   </w:t>
+      </w:r>
+      <w:r>
+        <w:rPr>
+          <w:rFonts w:ascii="Times New Roman" w:hAnsi="Times New Roman" w:cs="Times New Roman"/>
+          <w:sz w:val="24"/>
+        </w:rPr>
         <w:t>Los comentarios en el lenguaje Ñ se podrán realizar</w:t>
       </w:r>
       <w:r>
@@ -14839,6 +14962,13 @@
           <w:rFonts w:ascii="Times New Roman" w:hAnsi="Times New Roman" w:cs="Times New Roman"/>
           <w:sz w:val="24"/>
         </w:rPr>
+        <w:t xml:space="preserve">  </w:t>
+      </w:r>
+      <w:r>
+        <w:rPr>
+          <w:rFonts w:ascii="Times New Roman" w:hAnsi="Times New Roman" w:cs="Times New Roman"/>
+          <w:sz w:val="24"/>
+        </w:rPr>
         <w:t xml:space="preserve">En este apartado expondremos una serie de programas de prueba con el objetivo de entender el lenguaje Ñ a la perfección. Además realizaremos </w:t>
       </w:r>
       <w:proofErr w:type="gramStart"/>
@@ -14886,7 +15016,13 @@
           <w:rFonts w:ascii="Times New Roman" w:hAnsi="Times New Roman" w:cs="Times New Roman"/>
           <w:sz w:val="24"/>
         </w:rPr>
-        <w:tab/>
+        <w:t xml:space="preserve">    </w:t>
+      </w:r>
+      <w:r>
+        <w:rPr>
+          <w:rFonts w:ascii="Times New Roman" w:hAnsi="Times New Roman" w:cs="Times New Roman"/>
+          <w:sz w:val="24"/>
+        </w:rPr>
         <w:t>En este programa se demostrará como realizar todos los tipos de de</w:t>
       </w:r>
       <w:r>
@@ -16505,7 +16641,42 @@
           <w:rFonts w:ascii="Times New Roman" w:hAnsi="Times New Roman" w:cs="Times New Roman"/>
           <w:sz w:val="24"/>
         </w:rPr>
-        <w:t>Este ha sido un caso sencillo en donde no se ha interpretado lo que se ha leído del teclado sino que se ha pasado directamente el vector a la salida. Si quisiéramos hacer una interpretación de lo que se lee en un número REAL deberíamos optar por una solución como la que se muestra en la sección “PROGRAMAS DE LLAMADAS A FUNCIONES” que se encuentra entre las últimas secciones de programas de ejemplo.</w:t>
+        <w:t xml:space="preserve">  </w:t>
+      </w:r>
+      <w:r>
+        <w:rPr>
+          <w:rFonts w:ascii="Times New Roman" w:hAnsi="Times New Roman" w:cs="Times New Roman"/>
+          <w:sz w:val="24"/>
+        </w:rPr>
+        <w:t xml:space="preserve">Este ha sido un caso sencillo en donde no se ha interpretado lo que se ha leído del teclado sino que se ha pasado directamente el vector a la salida. Si quisiéramos hacer una interpretación de lo que se lee en un número </w:t>
+      </w:r>
+      <w:r>
+        <w:rPr>
+          <w:rFonts w:ascii="Times New Roman" w:hAnsi="Times New Roman" w:cs="Times New Roman"/>
+          <w:sz w:val="24"/>
+        </w:rPr>
+        <w:t>“</w:t>
+      </w:r>
+      <w:r>
+        <w:rPr>
+          <w:rFonts w:ascii="Times New Roman" w:hAnsi="Times New Roman" w:cs="Times New Roman"/>
+          <w:sz w:val="24"/>
+        </w:rPr>
+        <w:t>REAL</w:t>
+      </w:r>
+      <w:r>
+        <w:rPr>
+          <w:rFonts w:ascii="Times New Roman" w:hAnsi="Times New Roman" w:cs="Times New Roman"/>
+          <w:sz w:val="24"/>
+        </w:rPr>
+        <w:t>”</w:t>
+      </w:r>
+      <w:r>
+        <w:rPr>
+          <w:rFonts w:ascii="Times New Roman" w:hAnsi="Times New Roman" w:cs="Times New Roman"/>
+          <w:sz w:val="24"/>
+        </w:rPr>
+        <w:t xml:space="preserve"> deberíamos optar por una solución como la que se muestra en la sección “PROGRAMAS DE LLAMADAS A FUNCIONES” que se encuentra entre las últimas secciones de programas de ejemplo.</w:t>
       </w:r>
     </w:p>
     <w:p>
@@ -16596,13 +16767,21 @@
                         <w:txbxContent>
                           <w:p>
                             <w:proofErr w:type="spellStart"/>
+                            <w:proofErr w:type="gramStart"/>
                             <w:r>
                               <w:rPr>
                                 <w:b/>
                               </w:rPr>
-                              <w:t>Func</w:t>
+                              <w:t>f</w:t>
+                            </w:r>
+                            <w:r>
+                              <w:rPr>
+                                <w:b/>
+                              </w:rPr>
+                              <w:t>unc</w:t>
                             </w:r>
                             <w:proofErr w:type="spellEnd"/>
+                            <w:proofErr w:type="gramEnd"/>
                             <w:r>
                               <w:t xml:space="preserve"> </w:t>
                             </w:r>
@@ -16615,7 +16794,6 @@
                             <w:r>
                               <w:t xml:space="preserve"> </w:t>
                             </w:r>
-                            <w:proofErr w:type="gramStart"/>
                             <w:r>
                               <w:rPr>
                                 <w:b/>
@@ -16625,7 +16803,6 @@
                             <w:r>
                               <w:t>(</w:t>
                             </w:r>
-                            <w:proofErr w:type="gramEnd"/>
                             <w:r>
                               <w:rPr>
                                 <w:b/>
@@ -16899,20 +17076,32 @@
               </wp:anchor>
             </w:drawing>
           </mc:Choice>
-          <mc:Fallback xmlns:w15="http://schemas.microsoft.com/office/word/2012/wordml">
+          <mc:Fallback>
             <w:pict>
-              <v:shape w14:anchorId="04912C21" id="_x0000_s1042" type="#_x0000_t202" style="position:absolute;left:0;text-align:left;margin-left:77.7pt;margin-top:14.5pt;width:294pt;height:297pt;z-index:251670528;visibility:visible;mso-wrap-style:square;mso-width-percent:0;mso-height-percent:0;mso-wrap-distance-left:9pt;mso-wrap-distance-top:3.6pt;mso-wrap-distance-right:9pt;mso-wrap-distance-bottom:3.6pt;mso-position-horizontal:absolute;mso-position-horizontal-relative:text;mso-position-vertical:absolute;mso-position-vertical-relative:text;mso-width-percent:0;mso-height-percent:0;mso-width-relative:margin;mso-height-relative:margin;v-text-anchor:top" o:gfxdata="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" fillcolor="white [3201]" strokecolor="#4bacc6 [3208]" strokeweight="2pt">
+              <v:shapetype id="_x0000_t202" coordsize="21600,21600" o:spt="202" path="m,l,21600r21600,l21600,xe">
+                <v:stroke joinstyle="miter"/>
+                <v:path gradientshapeok="t" o:connecttype="rect"/>
+              </v:shapetype>
+              <v:shape id="_x0000_s1042" type="#_x0000_t202" style="position:absolute;left:0;text-align:left;margin-left:77.7pt;margin-top:14.5pt;width:294pt;height:297pt;z-index:251670528;visibility:visible;mso-wrap-style:square;mso-width-percent:0;mso-height-percent:0;mso-wrap-distance-left:9pt;mso-wrap-distance-top:3.6pt;mso-wrap-distance-right:9pt;mso-wrap-distance-bottom:3.6pt;mso-position-horizontal:absolute;mso-position-horizontal-relative:text;mso-position-vertical:absolute;mso-position-vertical-relative:text;mso-width-percent:0;mso-height-percent:0;mso-width-relative:margin;mso-height-relative:margin;v-text-anchor:top" o:gfxdata="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" fillcolor="white [3201]" strokecolor="#4bacc6 [3208]" strokeweight="2pt">
                 <v:textbox>
                   <w:txbxContent>
                     <w:p>
                       <w:proofErr w:type="spellStart"/>
+                      <w:proofErr w:type="gramStart"/>
                       <w:r>
                         <w:rPr>
                           <w:b/>
                         </w:rPr>
-                        <w:t>Func</w:t>
+                        <w:t>f</w:t>
+                      </w:r>
+                      <w:r>
+                        <w:rPr>
+                          <w:b/>
+                        </w:rPr>
+                        <w:t>unc</w:t>
                       </w:r>
                       <w:proofErr w:type="spellEnd"/>
+                      <w:proofErr w:type="gramEnd"/>
                       <w:r>
                         <w:t xml:space="preserve"> </w:t>
                       </w:r>
@@ -16925,7 +17114,6 @@
                       <w:r>
                         <w:t xml:space="preserve"> </w:t>
                       </w:r>
-                      <w:proofErr w:type="gramStart"/>
                       <w:r>
                         <w:rPr>
                           <w:b/>
@@ -16935,7 +17123,6 @@
                       <w:r>
                         <w:t>(</w:t>
                       </w:r>
-                      <w:proofErr w:type="gramEnd"/>
                       <w:r>
                         <w:rPr>
                           <w:b/>
@@ -20513,17 +20700,15 @@
           <w:sz w:val="24"/>
         </w:rPr>
         <w:lastRenderedPageBreak/>
-        <w:t xml:space="preserve">      En el siguiente programa veremos cómo se puede hacer uso se puede hacer uso del bucle </w:t>
-      </w:r>
-      <w:proofErr w:type="spellStart"/>
-      <w:r>
-        <w:rPr>
-          <w:rFonts w:ascii="Times New Roman" w:hAnsi="Times New Roman" w:cs="Times New Roman"/>
-          <w:sz w:val="24"/>
-        </w:rPr>
-        <w:t>while</w:t>
-      </w:r>
-      <w:proofErr w:type="spellEnd"/>
+        <w:t xml:space="preserve">      En el siguiente programa veremos cómo se puede hacer uso se</w:t>
+      </w:r>
+      <w:r>
+        <w:rPr>
+          <w:rFonts w:ascii="Times New Roman" w:hAnsi="Times New Roman" w:cs="Times New Roman"/>
+          <w:sz w:val="24"/>
+        </w:rPr>
+        <w:t xml:space="preserve"> puede hacer uso del bucle mientras</w:t>
+      </w:r>
       <w:r>
         <w:rPr>
           <w:rFonts w:ascii="Times New Roman" w:hAnsi="Times New Roman" w:cs="Times New Roman"/>
@@ -25592,6 +25777,13 @@
           <w:rStyle w:val="nfasisintenso"/>
           <w:i w:val="0"/>
         </w:rPr>
+        <w:t>#</w:t>
+      </w:r>
+      <w:r>
+        <w:rPr>
+          <w:rStyle w:val="nfasisintenso"/>
+          <w:i w:val="0"/>
+        </w:rPr>
         <w:t>ALGORITMO RECURSIVO</w:t>
       </w:r>
     </w:p>
@@ -26876,23 +27068,24 @@
       <w:pPr>
         <w:rPr>
           <w:rStyle w:val="nfasisintenso"/>
-          <w:rFonts w:ascii="Consolas" w:hAnsi="Consolas"/>
           <w:i w:val="0"/>
-          <w:color w:val="auto"/>
-          <w:sz w:val="16"/>
-        </w:rPr>
-      </w:pPr>
-    </w:p>
-    <w:p>
-      <w:pPr>
+        </w:rPr>
+      </w:pPr>
+      <w:r>
         <w:rPr>
           <w:rStyle w:val="nfasisintenso"/>
-          <w:rFonts w:ascii="Consolas" w:hAnsi="Consolas"/>
           <w:i w:val="0"/>
-          <w:color w:val="auto"/>
-          <w:sz w:val="16"/>
-        </w:rPr>
-      </w:pPr>
+        </w:rPr>
+        <w:lastRenderedPageBreak/>
+        <w:t>#</w:t>
+      </w:r>
+      <w:r>
+        <w:rPr>
+          <w:rStyle w:val="nfasisintenso"/>
+          <w:i w:val="0"/>
+        </w:rPr>
+        <w:t>ALGORITMO ITERATIVO</w:t>
+      </w:r>
     </w:p>
     <w:p>
       <w:pPr>
@@ -26928,8 +27121,40 @@
           <w:color w:val="auto"/>
           <w:sz w:val="16"/>
         </w:rPr>
-        <w:t xml:space="preserve"> nulo inicio </w:t>
-      </w:r>
+        <w:t xml:space="preserve"> REAL</w:t>
+      </w:r>
+      <w:r>
+        <w:rPr>
+          <w:rStyle w:val="nfasisintenso"/>
+          <w:rFonts w:ascii="Consolas" w:hAnsi="Consolas"/>
+          <w:i w:val="0"/>
+          <w:color w:val="auto"/>
+          <w:sz w:val="16"/>
+        </w:rPr>
+        <w:t xml:space="preserve"> </w:t>
+      </w:r>
+      <w:proofErr w:type="spellStart"/>
+      <w:r>
+        <w:rPr>
+          <w:rStyle w:val="nfasisintenso"/>
+          <w:rFonts w:ascii="Consolas" w:hAnsi="Consolas"/>
+          <w:i w:val="0"/>
+          <w:color w:val="auto"/>
+          <w:sz w:val="16"/>
+        </w:rPr>
+        <w:t>frecuencia</w:t>
+      </w:r>
+      <w:r>
+        <w:rPr>
+          <w:rStyle w:val="nfasisintenso"/>
+          <w:rFonts w:ascii="Consolas" w:hAnsi="Consolas"/>
+          <w:i w:val="0"/>
+          <w:color w:val="auto"/>
+          <w:sz w:val="16"/>
+        </w:rPr>
+        <w:t>_iterativa</w:t>
+      </w:r>
+      <w:proofErr w:type="spellEnd"/>
       <w:r>
         <w:rPr>
           <w:rStyle w:val="nfasisintenso"/>
@@ -26949,7 +27174,7 @@
           <w:color w:val="auto"/>
           <w:sz w:val="16"/>
         </w:rPr>
-        <w:t>VECTOR comando</w:t>
+        <w:t>VECTOR salida</w:t>
       </w:r>
       <w:r>
         <w:rPr>
@@ -26959,30 +27184,8 @@
           <w:color w:val="auto"/>
           <w:sz w:val="16"/>
         </w:rPr>
-        <w:t>){</w:t>
-      </w:r>
-    </w:p>
-    <w:p>
-      <w:pPr>
-        <w:rPr>
-          <w:rStyle w:val="nfasisintenso"/>
-          <w:rFonts w:ascii="Consolas" w:hAnsi="Consolas"/>
-          <w:i w:val="0"/>
-          <w:color w:val="auto"/>
-          <w:sz w:val="16"/>
-        </w:rPr>
-      </w:pPr>
-      <w:r>
-        <w:rPr>
-          <w:rStyle w:val="nfasisintenso"/>
-          <w:rFonts w:ascii="Consolas" w:hAnsi="Consolas"/>
-          <w:i w:val="0"/>
-          <w:color w:val="auto"/>
-          <w:sz w:val="16"/>
-        </w:rPr>
-        <w:tab/>
-      </w:r>
-      <w:proofErr w:type="gramStart"/>
+        <w:t xml:space="preserve"> contenido, </w:t>
+      </w:r>
       <w:r>
         <w:rPr>
           <w:rStyle w:val="nfasisintenso"/>
@@ -26992,9 +27195,8 @@
           <w:color w:val="auto"/>
           <w:sz w:val="16"/>
         </w:rPr>
-        <w:t>escribe</w:t>
-      </w:r>
-      <w:proofErr w:type="gramEnd"/>
+        <w:t>VECTOR salida</w:t>
+      </w:r>
       <w:r>
         <w:rPr>
           <w:rStyle w:val="nfasisintenso"/>
@@ -27003,10 +27205,11 @@
           <w:color w:val="auto"/>
           <w:sz w:val="16"/>
         </w:rPr>
-        <w:t>(‘</w:t>
-      </w:r>
-      <w:proofErr w:type="spellStart"/>
-      <w:r>
+        <w:t xml:space="preserve"> conteniente){</w:t>
+      </w:r>
+    </w:p>
+    <w:p>
+      <w:pPr>
         <w:rPr>
           <w:rStyle w:val="nfasisintenso"/>
           <w:rFonts w:ascii="Consolas" w:hAnsi="Consolas"/>
@@ -27014,9 +27217,7 @@
           <w:color w:val="auto"/>
           <w:sz w:val="16"/>
         </w:rPr>
-        <w:t>T’,’e’,’x’,’t’,’o</w:t>
-      </w:r>
-      <w:proofErr w:type="spellEnd"/>
+      </w:pPr>
       <w:r>
         <w:rPr>
           <w:rStyle w:val="nfasisintenso"/>
@@ -27025,28 +27226,7 @@
           <w:color w:val="auto"/>
           <w:sz w:val="16"/>
         </w:rPr>
-        <w:t>’,’:’);</w:t>
-      </w:r>
-    </w:p>
-    <w:p>
-      <w:pPr>
-        <w:rPr>
-          <w:rStyle w:val="nfasisintenso"/>
-          <w:rFonts w:ascii="Consolas" w:hAnsi="Consolas"/>
-          <w:i w:val="0"/>
-          <w:color w:val="auto"/>
-          <w:sz w:val="16"/>
-        </w:rPr>
-      </w:pPr>
-      <w:r>
-        <w:rPr>
-          <w:rStyle w:val="nfasisintenso"/>
-          <w:rFonts w:ascii="Consolas" w:hAnsi="Consolas"/>
-          <w:i w:val="0"/>
-          <w:color w:val="auto"/>
-          <w:sz w:val="16"/>
-        </w:rPr>
-        <w:tab/>
+        <w:t xml:space="preserve">    </w:t>
       </w:r>
       <w:r>
         <w:rPr>
@@ -27057,7 +27237,7 @@
           <w:color w:val="auto"/>
           <w:sz w:val="16"/>
         </w:rPr>
-        <w:t xml:space="preserve">VECTOR </w:t>
+        <w:t>REAL</w:t>
       </w:r>
       <w:r>
         <w:rPr>
@@ -27067,9 +27247,51 @@
           <w:color w:val="auto"/>
           <w:sz w:val="16"/>
         </w:rPr>
-        <w:t xml:space="preserve">contenedor = </w:t>
-      </w:r>
-      <w:proofErr w:type="gramStart"/>
+        <w:t xml:space="preserve"> </w:t>
+      </w:r>
+      <w:proofErr w:type="spellStart"/>
+      <w:r>
+        <w:rPr>
+          <w:rStyle w:val="nfasisintenso"/>
+          <w:rFonts w:ascii="Consolas" w:hAnsi="Consolas"/>
+          <w:i w:val="0"/>
+          <w:color w:val="auto"/>
+          <w:sz w:val="16"/>
+        </w:rPr>
+        <w:t>posicionFrase</w:t>
+      </w:r>
+      <w:proofErr w:type="spellEnd"/>
+      <w:r>
+        <w:rPr>
+          <w:rStyle w:val="nfasisintenso"/>
+          <w:rFonts w:ascii="Consolas" w:hAnsi="Consolas"/>
+          <w:i w:val="0"/>
+          <w:color w:val="auto"/>
+          <w:sz w:val="16"/>
+        </w:rPr>
+        <w:t>;</w:t>
+      </w:r>
+    </w:p>
+    <w:p>
+      <w:pPr>
+        <w:rPr>
+          <w:rStyle w:val="nfasisintenso"/>
+          <w:rFonts w:ascii="Consolas" w:hAnsi="Consolas"/>
+          <w:i w:val="0"/>
+          <w:color w:val="auto"/>
+          <w:sz w:val="16"/>
+        </w:rPr>
+      </w:pPr>
+      <w:r>
+        <w:rPr>
+          <w:rStyle w:val="nfasisintenso"/>
+          <w:rFonts w:ascii="Consolas" w:hAnsi="Consolas"/>
+          <w:i w:val="0"/>
+          <w:color w:val="auto"/>
+          <w:sz w:val="16"/>
+        </w:rPr>
+        <w:t xml:space="preserve">    </w:t>
+      </w:r>
       <w:r>
         <w:rPr>
           <w:rStyle w:val="nfasisintenso"/>
@@ -27079,8 +27301,9 @@
           <w:color w:val="auto"/>
           <w:sz w:val="16"/>
         </w:rPr>
-        <w:t>lee</w:t>
-      </w:r>
+        <w:t xml:space="preserve">REAL </w:t>
+      </w:r>
+      <w:proofErr w:type="spellStart"/>
       <w:r>
         <w:rPr>
           <w:rStyle w:val="nfasisintenso"/>
@@ -27089,9 +27312,9 @@
           <w:color w:val="auto"/>
           <w:sz w:val="16"/>
         </w:rPr>
-        <w:t>(</w:t>
-      </w:r>
-      <w:proofErr w:type="gramEnd"/>
+        <w:t>contadorDePalabras</w:t>
+      </w:r>
+      <w:proofErr w:type="spellEnd"/>
       <w:r>
         <w:rPr>
           <w:rStyle w:val="nfasisintenso"/>
@@ -27100,7 +27323,7 @@
           <w:color w:val="auto"/>
           <w:sz w:val="16"/>
         </w:rPr>
-        <w:t>);</w:t>
+        <w:t xml:space="preserve"> = 0;</w:t>
       </w:r>
     </w:p>
     <w:p>
@@ -27121,9 +27344,8 @@
           <w:color w:val="auto"/>
           <w:sz w:val="16"/>
         </w:rPr>
-        <w:tab/>
-      </w:r>
-      <w:proofErr w:type="gramStart"/>
+        <w:t xml:space="preserve">    </w:t>
+      </w:r>
       <w:r>
         <w:rPr>
           <w:rStyle w:val="nfasisintenso"/>
@@ -27133,9 +27355,9 @@
           <w:color w:val="auto"/>
           <w:sz w:val="16"/>
         </w:rPr>
-        <w:t>escribe</w:t>
-      </w:r>
-      <w:proofErr w:type="gramEnd"/>
+        <w:t xml:space="preserve">REAL </w:t>
+      </w:r>
+      <w:proofErr w:type="spellStart"/>
       <w:r>
         <w:rPr>
           <w:rStyle w:val="nfasisintenso"/>
@@ -27144,531 +27366,9 @@
           <w:color w:val="auto"/>
           <w:sz w:val="16"/>
         </w:rPr>
-        <w:t>(‘</w:t>
-      </w:r>
-      <w:proofErr w:type="spellStart"/>
-      <w:r>
-        <w:rPr>
-          <w:rStyle w:val="nfasisintenso"/>
-          <w:rFonts w:ascii="Consolas" w:hAnsi="Consolas"/>
-          <w:i w:val="0"/>
-          <w:color w:val="auto"/>
-          <w:sz w:val="16"/>
-        </w:rPr>
-        <w:t>P’,’a’,’t’,’r’,’o’,’n</w:t>
+        <w:t>posicionPala</w:t>
       </w:r>
       <w:proofErr w:type="spellEnd"/>
-      <w:r>
-        <w:rPr>
-          <w:rStyle w:val="nfasisintenso"/>
-          <w:rFonts w:ascii="Consolas" w:hAnsi="Consolas"/>
-          <w:i w:val="0"/>
-          <w:color w:val="auto"/>
-          <w:sz w:val="16"/>
-        </w:rPr>
-        <w:t>’,’:’);</w:t>
-      </w:r>
-    </w:p>
-    <w:p>
-      <w:pPr>
-        <w:rPr>
-          <w:rStyle w:val="nfasisintenso"/>
-          <w:rFonts w:ascii="Consolas" w:hAnsi="Consolas"/>
-          <w:i w:val="0"/>
-          <w:color w:val="auto"/>
-          <w:sz w:val="16"/>
-        </w:rPr>
-      </w:pPr>
-      <w:r>
-        <w:rPr>
-          <w:rStyle w:val="nfasisintenso"/>
-          <w:rFonts w:ascii="Consolas" w:hAnsi="Consolas"/>
-          <w:i w:val="0"/>
-          <w:color w:val="auto"/>
-          <w:sz w:val="16"/>
-        </w:rPr>
-        <w:tab/>
-      </w:r>
-      <w:r>
-        <w:rPr>
-          <w:rStyle w:val="nfasisintenso"/>
-          <w:rFonts w:ascii="Consolas" w:hAnsi="Consolas"/>
-          <w:b/>
-          <w:i w:val="0"/>
-          <w:color w:val="auto"/>
-          <w:sz w:val="16"/>
-        </w:rPr>
-        <w:t xml:space="preserve">VECTOR </w:t>
-      </w:r>
-      <w:r>
-        <w:rPr>
-          <w:rStyle w:val="nfasisintenso"/>
-          <w:rFonts w:ascii="Consolas" w:hAnsi="Consolas"/>
-          <w:i w:val="0"/>
-          <w:color w:val="auto"/>
-          <w:sz w:val="16"/>
-        </w:rPr>
-        <w:t>bus</w:t>
-      </w:r>
-      <w:r>
-        <w:rPr>
-          <w:rStyle w:val="nfasisintenso"/>
-          <w:rFonts w:ascii="Consolas" w:hAnsi="Consolas"/>
-          <w:i w:val="0"/>
-          <w:color w:val="auto"/>
-          <w:sz w:val="16"/>
-        </w:rPr>
-        <w:t>c</w:t>
-      </w:r>
-      <w:r>
-        <w:rPr>
-          <w:rStyle w:val="nfasisintenso"/>
-          <w:rFonts w:ascii="Consolas" w:hAnsi="Consolas"/>
-          <w:i w:val="0"/>
-          <w:color w:val="auto"/>
-          <w:sz w:val="16"/>
-        </w:rPr>
-        <w:t xml:space="preserve">ado = </w:t>
-      </w:r>
-      <w:proofErr w:type="gramStart"/>
-      <w:r>
-        <w:rPr>
-          <w:rStyle w:val="nfasisintenso"/>
-          <w:rFonts w:ascii="Consolas" w:hAnsi="Consolas"/>
-          <w:b/>
-          <w:i w:val="0"/>
-          <w:color w:val="auto"/>
-          <w:sz w:val="16"/>
-        </w:rPr>
-        <w:t>lee</w:t>
-      </w:r>
-      <w:r>
-        <w:rPr>
-          <w:rStyle w:val="nfasisintenso"/>
-          <w:rFonts w:ascii="Consolas" w:hAnsi="Consolas"/>
-          <w:i w:val="0"/>
-          <w:color w:val="auto"/>
-          <w:sz w:val="16"/>
-        </w:rPr>
-        <w:t>(</w:t>
-      </w:r>
-      <w:proofErr w:type="gramEnd"/>
-      <w:r>
-        <w:rPr>
-          <w:rStyle w:val="nfasisintenso"/>
-          <w:rFonts w:ascii="Consolas" w:hAnsi="Consolas"/>
-          <w:i w:val="0"/>
-          <w:color w:val="auto"/>
-          <w:sz w:val="16"/>
-        </w:rPr>
-        <w:t>);</w:t>
-      </w:r>
-    </w:p>
-    <w:p>
-      <w:pPr>
-        <w:rPr>
-          <w:rStyle w:val="nfasisintenso"/>
-          <w:rFonts w:ascii="Consolas" w:hAnsi="Consolas"/>
-          <w:i w:val="0"/>
-          <w:color w:val="auto"/>
-          <w:sz w:val="16"/>
-        </w:rPr>
-      </w:pPr>
-      <w:r>
-        <w:rPr>
-          <w:rStyle w:val="nfasisintenso"/>
-          <w:rFonts w:ascii="Consolas" w:hAnsi="Consolas"/>
-          <w:i w:val="0"/>
-          <w:color w:val="auto"/>
-          <w:sz w:val="16"/>
-        </w:rPr>
-        <w:tab/>
-      </w:r>
-      <w:proofErr w:type="gramStart"/>
-      <w:r>
-        <w:rPr>
-          <w:rStyle w:val="nfasisintenso"/>
-          <w:rFonts w:ascii="Consolas" w:hAnsi="Consolas"/>
-          <w:b/>
-          <w:i w:val="0"/>
-          <w:color w:val="auto"/>
-          <w:sz w:val="16"/>
-        </w:rPr>
-        <w:t>escribe</w:t>
-      </w:r>
-      <w:proofErr w:type="gramEnd"/>
-      <w:r>
-        <w:rPr>
-          <w:rStyle w:val="nfasisintenso"/>
-          <w:rFonts w:ascii="Consolas" w:hAnsi="Consolas"/>
-          <w:i w:val="0"/>
-          <w:color w:val="auto"/>
-          <w:sz w:val="16"/>
-        </w:rPr>
-        <w:t>(‘</w:t>
-      </w:r>
-      <w:proofErr w:type="spellStart"/>
-      <w:r>
-        <w:rPr>
-          <w:rStyle w:val="nfasisintenso"/>
-          <w:rFonts w:ascii="Consolas" w:hAnsi="Consolas"/>
-          <w:i w:val="0"/>
-          <w:color w:val="auto"/>
-          <w:sz w:val="16"/>
-        </w:rPr>
-        <w:t>C’,’o’,’i’,’n’,’c’,’i’,’d’,’e’,’n’,’c’,’i’,’a’,’s</w:t>
-      </w:r>
-      <w:proofErr w:type="spellEnd"/>
-      <w:r>
-        <w:rPr>
-          <w:rStyle w:val="nfasisintenso"/>
-          <w:rFonts w:ascii="Consolas" w:hAnsi="Consolas"/>
-          <w:i w:val="0"/>
-          <w:color w:val="auto"/>
-          <w:sz w:val="16"/>
-        </w:rPr>
-        <w:t>’,’ ‘,’:’);</w:t>
-      </w:r>
-    </w:p>
-    <w:p>
-      <w:pPr>
-        <w:rPr>
-          <w:rStyle w:val="nfasisintenso"/>
-          <w:rFonts w:ascii="Consolas" w:hAnsi="Consolas"/>
-          <w:i w:val="0"/>
-          <w:color w:val="auto"/>
-          <w:sz w:val="16"/>
-          <w:u w:val="single"/>
-        </w:rPr>
-      </w:pPr>
-      <w:r>
-        <w:rPr>
-          <w:rStyle w:val="nfasisintenso"/>
-          <w:rFonts w:ascii="Consolas" w:hAnsi="Consolas"/>
-          <w:i w:val="0"/>
-          <w:color w:val="auto"/>
-          <w:sz w:val="16"/>
-        </w:rPr>
-        <w:tab/>
-      </w:r>
-      <w:proofErr w:type="gramStart"/>
-      <w:r>
-        <w:rPr>
-          <w:rStyle w:val="nfasisintenso"/>
-          <w:rFonts w:ascii="Consolas" w:hAnsi="Consolas"/>
-          <w:b/>
-          <w:i w:val="0"/>
-          <w:color w:val="auto"/>
-          <w:sz w:val="16"/>
-        </w:rPr>
-        <w:t>escribe</w:t>
-      </w:r>
-      <w:r>
-        <w:rPr>
-          <w:rStyle w:val="nfasisintenso"/>
-          <w:rFonts w:ascii="Consolas" w:hAnsi="Consolas"/>
-          <w:i w:val="0"/>
-          <w:color w:val="auto"/>
-          <w:sz w:val="16"/>
-        </w:rPr>
-        <w:t>(</w:t>
-      </w:r>
-      <w:proofErr w:type="gramEnd"/>
-      <w:r>
-        <w:rPr>
-          <w:rStyle w:val="nfasisintenso"/>
-          <w:rFonts w:ascii="Consolas" w:hAnsi="Consolas"/>
-          <w:i w:val="0"/>
-          <w:color w:val="auto"/>
-          <w:sz w:val="16"/>
-        </w:rPr>
-        <w:t>frecuencia(salida buscado, salida contenedor)</w:t>
-      </w:r>
-      <w:r>
-        <w:rPr>
-          <w:rStyle w:val="nfasisintenso"/>
-          <w:rFonts w:ascii="Consolas" w:hAnsi="Consolas"/>
-          <w:i w:val="0"/>
-          <w:color w:val="auto"/>
-          <w:sz w:val="16"/>
-        </w:rPr>
-        <w:t>)</w:t>
-      </w:r>
-      <w:r>
-        <w:rPr>
-          <w:rStyle w:val="nfasisintenso"/>
-          <w:rFonts w:ascii="Consolas" w:hAnsi="Consolas"/>
-          <w:i w:val="0"/>
-          <w:color w:val="auto"/>
-          <w:sz w:val="16"/>
-        </w:rPr>
-        <w:t>;</w:t>
-      </w:r>
-    </w:p>
-    <w:p>
-      <w:pPr>
-        <w:rPr>
-          <w:rStyle w:val="nfasisintenso"/>
-          <w:rFonts w:ascii="Consolas" w:hAnsi="Consolas"/>
-          <w:i w:val="0"/>
-          <w:color w:val="auto"/>
-          <w:sz w:val="16"/>
-        </w:rPr>
-      </w:pPr>
-      <w:r>
-        <w:rPr>
-          <w:rStyle w:val="nfasisintenso"/>
-          <w:rFonts w:ascii="Consolas" w:hAnsi="Consolas"/>
-          <w:i w:val="0"/>
-          <w:color w:val="auto"/>
-          <w:sz w:val="16"/>
-        </w:rPr>
-        <w:t>}</w:t>
-      </w:r>
-    </w:p>
-    <w:p>
-      <w:pPr>
-        <w:spacing w:line="360" w:lineRule="auto"/>
-        <w:jc w:val="both"/>
-        <w:rPr>
-          <w:rFonts w:ascii="Times New Roman" w:hAnsi="Times New Roman" w:cs="Times New Roman"/>
-          <w:sz w:val="24"/>
-          <w:szCs w:val="24"/>
-        </w:rPr>
-      </w:pPr>
-      <w:r>
-        <w:t xml:space="preserve">      </w:t>
-      </w:r>
-      <w:r>
-        <w:rPr>
-          <w:rFonts w:ascii="Times New Roman" w:hAnsi="Times New Roman" w:cs="Times New Roman"/>
-          <w:sz w:val="24"/>
-          <w:szCs w:val="24"/>
-        </w:rPr>
-        <w:t>Este algoritmo recursivo también nos permite ilustrar el paso de parámetros por referencia para evitar tener variables globales para el conteo ni múltiples copias en la pila para un mismo valor.</w:t>
-      </w:r>
-    </w:p>
-    <w:p>
-      <w:pPr>
-        <w:rPr>
-          <w:rStyle w:val="nfasisintenso"/>
-          <w:i w:val="0"/>
-        </w:rPr>
-      </w:pPr>
-      <w:r>
-        <w:rPr>
-          <w:rStyle w:val="nfasisintenso"/>
-          <w:i w:val="0"/>
-        </w:rPr>
-        <w:t>ALGORITMO ITERATIVO</w:t>
-      </w:r>
-    </w:p>
-    <w:p>
-      <w:pPr>
-        <w:rPr>
-          <w:rStyle w:val="nfasisintenso"/>
-          <w:rFonts w:ascii="Consolas" w:hAnsi="Consolas"/>
-          <w:i w:val="0"/>
-          <w:color w:val="auto"/>
-          <w:sz w:val="16"/>
-        </w:rPr>
-      </w:pPr>
-      <w:proofErr w:type="spellStart"/>
-      <w:proofErr w:type="gramStart"/>
-      <w:r>
-        <w:rPr>
-          <w:rStyle w:val="nfasisintenso"/>
-          <w:rFonts w:ascii="Consolas" w:hAnsi="Consolas"/>
-          <w:b/>
-          <w:i w:val="0"/>
-          <w:color w:val="auto"/>
-          <w:sz w:val="16"/>
-        </w:rPr>
-        <w:t>func</w:t>
-      </w:r>
-      <w:proofErr w:type="spellEnd"/>
-      <w:proofErr w:type="gramEnd"/>
-      <w:r>
-        <w:rPr>
-          <w:rStyle w:val="nfasisintenso"/>
-          <w:rFonts w:ascii="Consolas" w:hAnsi="Consolas"/>
-          <w:b/>
-          <w:i w:val="0"/>
-          <w:color w:val="auto"/>
-          <w:sz w:val="16"/>
-        </w:rPr>
-        <w:t xml:space="preserve"> REAL</w:t>
-      </w:r>
-      <w:r>
-        <w:rPr>
-          <w:rStyle w:val="nfasisintenso"/>
-          <w:rFonts w:ascii="Consolas" w:hAnsi="Consolas"/>
-          <w:i w:val="0"/>
-          <w:color w:val="auto"/>
-          <w:sz w:val="16"/>
-        </w:rPr>
-        <w:t xml:space="preserve"> frecuencia(</w:t>
-      </w:r>
-      <w:r>
-        <w:rPr>
-          <w:rStyle w:val="nfasisintenso"/>
-          <w:rFonts w:ascii="Consolas" w:hAnsi="Consolas"/>
-          <w:b/>
-          <w:i w:val="0"/>
-          <w:color w:val="auto"/>
-          <w:sz w:val="16"/>
-        </w:rPr>
-        <w:t>VECTOR salida</w:t>
-      </w:r>
-      <w:r>
-        <w:rPr>
-          <w:rStyle w:val="nfasisintenso"/>
-          <w:rFonts w:ascii="Consolas" w:hAnsi="Consolas"/>
-          <w:i w:val="0"/>
-          <w:color w:val="auto"/>
-          <w:sz w:val="16"/>
-        </w:rPr>
-        <w:t xml:space="preserve"> contenido, </w:t>
-      </w:r>
-      <w:r>
-        <w:rPr>
-          <w:rStyle w:val="nfasisintenso"/>
-          <w:rFonts w:ascii="Consolas" w:hAnsi="Consolas"/>
-          <w:b/>
-          <w:i w:val="0"/>
-          <w:color w:val="auto"/>
-          <w:sz w:val="16"/>
-        </w:rPr>
-        <w:t>VECTOR salida</w:t>
-      </w:r>
-      <w:r>
-        <w:rPr>
-          <w:rStyle w:val="nfasisintenso"/>
-          <w:rFonts w:ascii="Consolas" w:hAnsi="Consolas"/>
-          <w:i w:val="0"/>
-          <w:color w:val="auto"/>
-          <w:sz w:val="16"/>
-        </w:rPr>
-        <w:t xml:space="preserve"> conteniente){</w:t>
-      </w:r>
-    </w:p>
-    <w:p>
-      <w:pPr>
-        <w:rPr>
-          <w:rStyle w:val="nfasisintenso"/>
-          <w:rFonts w:ascii="Consolas" w:hAnsi="Consolas"/>
-          <w:i w:val="0"/>
-          <w:color w:val="auto"/>
-          <w:sz w:val="16"/>
-        </w:rPr>
-      </w:pPr>
-      <w:r>
-        <w:rPr>
-          <w:rStyle w:val="nfasisintenso"/>
-          <w:rFonts w:ascii="Consolas" w:hAnsi="Consolas"/>
-          <w:i w:val="0"/>
-          <w:color w:val="auto"/>
-          <w:sz w:val="16"/>
-        </w:rPr>
-        <w:t xml:space="preserve">    </w:t>
-      </w:r>
-      <w:r>
-        <w:rPr>
-          <w:rStyle w:val="nfasisintenso"/>
-          <w:rFonts w:ascii="Consolas" w:hAnsi="Consolas"/>
-          <w:b/>
-          <w:i w:val="0"/>
-          <w:color w:val="auto"/>
-          <w:sz w:val="16"/>
-        </w:rPr>
-        <w:t>REAL</w:t>
-      </w:r>
-      <w:r>
-        <w:rPr>
-          <w:rStyle w:val="nfasisintenso"/>
-          <w:rFonts w:ascii="Consolas" w:hAnsi="Consolas"/>
-          <w:i w:val="0"/>
-          <w:color w:val="auto"/>
-          <w:sz w:val="16"/>
-        </w:rPr>
-        <w:t xml:space="preserve"> </w:t>
-      </w:r>
-      <w:proofErr w:type="spellStart"/>
-      <w:r>
-        <w:rPr>
-          <w:rStyle w:val="nfasisintenso"/>
-          <w:rFonts w:ascii="Consolas" w:hAnsi="Consolas"/>
-          <w:i w:val="0"/>
-          <w:color w:val="auto"/>
-          <w:sz w:val="16"/>
-        </w:rPr>
-        <w:t>posicionFrase</w:t>
-      </w:r>
-      <w:proofErr w:type="spellEnd"/>
-      <w:r>
-        <w:rPr>
-          <w:rStyle w:val="nfasisintenso"/>
-          <w:rFonts w:ascii="Consolas" w:hAnsi="Consolas"/>
-          <w:i w:val="0"/>
-          <w:color w:val="auto"/>
-          <w:sz w:val="16"/>
-        </w:rPr>
-        <w:t>;</w:t>
-      </w:r>
-    </w:p>
-    <w:p>
-      <w:pPr>
-        <w:rPr>
-          <w:rStyle w:val="nfasisintenso"/>
-          <w:rFonts w:ascii="Consolas" w:hAnsi="Consolas"/>
-          <w:i w:val="0"/>
-          <w:color w:val="auto"/>
-          <w:sz w:val="16"/>
-        </w:rPr>
-      </w:pPr>
-      <w:r>
-        <w:rPr>
-          <w:rStyle w:val="nfasisintenso"/>
-          <w:rFonts w:ascii="Consolas" w:hAnsi="Consolas"/>
-          <w:i w:val="0"/>
-          <w:color w:val="auto"/>
-          <w:sz w:val="16"/>
-        </w:rPr>
-        <w:t xml:space="preserve">    </w:t>
-      </w:r>
-      <w:r>
-        <w:rPr>
-          <w:rStyle w:val="nfasisintenso"/>
-          <w:rFonts w:ascii="Consolas" w:hAnsi="Consolas"/>
-          <w:b/>
-          <w:i w:val="0"/>
-          <w:color w:val="auto"/>
-          <w:sz w:val="16"/>
-        </w:rPr>
-        <w:t xml:space="preserve">REAL </w:t>
-      </w:r>
-      <w:proofErr w:type="spellStart"/>
-      <w:r>
-        <w:rPr>
-          <w:rStyle w:val="nfasisintenso"/>
-          <w:rFonts w:ascii="Consolas" w:hAnsi="Consolas"/>
-          <w:i w:val="0"/>
-          <w:color w:val="auto"/>
-          <w:sz w:val="16"/>
-        </w:rPr>
-        <w:t>contadorDePalabras</w:t>
-      </w:r>
-      <w:proofErr w:type="spellEnd"/>
-      <w:r>
-        <w:rPr>
-          <w:rStyle w:val="nfasisintenso"/>
-          <w:rFonts w:ascii="Consolas" w:hAnsi="Consolas"/>
-          <w:i w:val="0"/>
-          <w:color w:val="auto"/>
-          <w:sz w:val="16"/>
-        </w:rPr>
-        <w:t xml:space="preserve"> = 0;</w:t>
-      </w:r>
     </w:p>
     <w:p>
       <w:pPr>
@@ -28169,6 +27869,7 @@
         </w:rPr>
         <w:t xml:space="preserve">      </w:t>
       </w:r>
+      <w:proofErr w:type="gramStart"/>
       <w:r>
         <w:rPr>
           <w:rFonts w:ascii="Consolas" w:hAnsi="Consolas" w:cs="Times New Roman"/>
@@ -28176,18 +27877,26 @@
           <w:sz w:val="16"/>
           <w:szCs w:val="24"/>
         </w:rPr>
-        <w:t xml:space="preserve">devuelve </w:t>
-      </w:r>
+        <w:t>devuelve</w:t>
+      </w:r>
+      <w:proofErr w:type="gramEnd"/>
       <w:r>
         <w:rPr>
           <w:rFonts w:ascii="Consolas" w:hAnsi="Consolas" w:cs="Times New Roman"/>
+          <w:b/>
           <w:sz w:val="16"/>
           <w:szCs w:val="24"/>
         </w:rPr>
+        <w:t xml:space="preserve"> </w:t>
+      </w:r>
+      <w:r>
+        <w:rPr>
+          <w:rFonts w:ascii="Consolas" w:hAnsi="Consolas" w:cs="Times New Roman"/>
+          <w:sz w:val="16"/>
+          <w:szCs w:val="24"/>
+        </w:rPr>
         <w:t>contadorDePalabras;</w:t>
       </w:r>
-      <w:bookmarkStart w:id="0" w:name="_GoBack"/>
-      <w:bookmarkEnd w:id="0"/>
     </w:p>
     <w:p>
       <w:pPr>
@@ -28212,6 +27921,785 @@
     </w:p>
     <w:p>
       <w:pPr>
+        <w:rPr>
+          <w:rStyle w:val="nfasisintenso"/>
+          <w:rFonts w:ascii="Consolas" w:hAnsi="Consolas"/>
+          <w:i w:val="0"/>
+          <w:color w:val="auto"/>
+          <w:sz w:val="16"/>
+        </w:rPr>
+      </w:pPr>
+      <w:proofErr w:type="spellStart"/>
+      <w:proofErr w:type="gramStart"/>
+      <w:r>
+        <w:rPr>
+          <w:rStyle w:val="nfasisintenso"/>
+          <w:rFonts w:ascii="Consolas" w:hAnsi="Consolas"/>
+          <w:b/>
+          <w:i w:val="0"/>
+          <w:color w:val="auto"/>
+          <w:sz w:val="16"/>
+        </w:rPr>
+        <w:t>func</w:t>
+      </w:r>
+      <w:proofErr w:type="spellEnd"/>
+      <w:proofErr w:type="gramEnd"/>
+      <w:r>
+        <w:rPr>
+          <w:rStyle w:val="nfasisintenso"/>
+          <w:rFonts w:ascii="Consolas" w:hAnsi="Consolas"/>
+          <w:b/>
+          <w:i w:val="0"/>
+          <w:color w:val="auto"/>
+          <w:sz w:val="16"/>
+        </w:rPr>
+        <w:t xml:space="preserve"> nulo inicio </w:t>
+      </w:r>
+      <w:r>
+        <w:rPr>
+          <w:rStyle w:val="nfasisintenso"/>
+          <w:rFonts w:ascii="Consolas" w:hAnsi="Consolas"/>
+          <w:i w:val="0"/>
+          <w:color w:val="auto"/>
+          <w:sz w:val="16"/>
+        </w:rPr>
+        <w:t>(</w:t>
+      </w:r>
+      <w:r>
+        <w:rPr>
+          <w:rStyle w:val="nfasisintenso"/>
+          <w:rFonts w:ascii="Consolas" w:hAnsi="Consolas"/>
+          <w:b/>
+          <w:i w:val="0"/>
+          <w:color w:val="auto"/>
+          <w:sz w:val="16"/>
+        </w:rPr>
+        <w:t>VECTOR comando</w:t>
+      </w:r>
+      <w:r>
+        <w:rPr>
+          <w:rStyle w:val="nfasisintenso"/>
+          <w:rFonts w:ascii="Consolas" w:hAnsi="Consolas"/>
+          <w:i w:val="0"/>
+          <w:color w:val="auto"/>
+          <w:sz w:val="16"/>
+        </w:rPr>
+        <w:t>){</w:t>
+      </w:r>
+    </w:p>
+    <w:p>
+      <w:pPr>
+        <w:rPr>
+          <w:rStyle w:val="nfasisintenso"/>
+          <w:rFonts w:ascii="Consolas" w:hAnsi="Consolas"/>
+          <w:i w:val="0"/>
+          <w:color w:val="auto"/>
+          <w:sz w:val="16"/>
+        </w:rPr>
+      </w:pPr>
+      <w:r>
+        <w:rPr>
+          <w:rStyle w:val="nfasisintenso"/>
+          <w:rFonts w:ascii="Consolas" w:hAnsi="Consolas"/>
+          <w:i w:val="0"/>
+          <w:color w:val="auto"/>
+          <w:sz w:val="16"/>
+        </w:rPr>
+        <w:tab/>
+      </w:r>
+      <w:proofErr w:type="gramStart"/>
+      <w:r>
+        <w:rPr>
+          <w:rStyle w:val="nfasisintenso"/>
+          <w:rFonts w:ascii="Consolas" w:hAnsi="Consolas"/>
+          <w:b/>
+          <w:i w:val="0"/>
+          <w:color w:val="auto"/>
+          <w:sz w:val="16"/>
+        </w:rPr>
+        <w:t>escribe</w:t>
+      </w:r>
+      <w:proofErr w:type="gramEnd"/>
+      <w:r>
+        <w:rPr>
+          <w:rStyle w:val="nfasisintenso"/>
+          <w:rFonts w:ascii="Consolas" w:hAnsi="Consolas"/>
+          <w:i w:val="0"/>
+          <w:color w:val="auto"/>
+          <w:sz w:val="16"/>
+        </w:rPr>
+        <w:t>(“Introducir un texto: ”</w:t>
+      </w:r>
+      <w:r>
+        <w:rPr>
+          <w:rStyle w:val="nfasisintenso"/>
+          <w:rFonts w:ascii="Consolas" w:hAnsi="Consolas"/>
+          <w:i w:val="0"/>
+          <w:color w:val="auto"/>
+          <w:sz w:val="16"/>
+        </w:rPr>
+        <w:t>);</w:t>
+      </w:r>
+    </w:p>
+    <w:p>
+      <w:pPr>
+        <w:rPr>
+          <w:rStyle w:val="nfasisintenso"/>
+          <w:rFonts w:ascii="Consolas" w:hAnsi="Consolas"/>
+          <w:i w:val="0"/>
+          <w:color w:val="auto"/>
+          <w:sz w:val="16"/>
+        </w:rPr>
+      </w:pPr>
+      <w:r>
+        <w:rPr>
+          <w:rStyle w:val="nfasisintenso"/>
+          <w:rFonts w:ascii="Consolas" w:hAnsi="Consolas"/>
+          <w:i w:val="0"/>
+          <w:color w:val="auto"/>
+          <w:sz w:val="16"/>
+        </w:rPr>
+        <w:tab/>
+      </w:r>
+      <w:r>
+        <w:rPr>
+          <w:rStyle w:val="nfasisintenso"/>
+          <w:rFonts w:ascii="Consolas" w:hAnsi="Consolas"/>
+          <w:b/>
+          <w:i w:val="0"/>
+          <w:color w:val="auto"/>
+          <w:sz w:val="16"/>
+        </w:rPr>
+        <w:t xml:space="preserve">VECTOR </w:t>
+      </w:r>
+      <w:r>
+        <w:rPr>
+          <w:rStyle w:val="nfasisintenso"/>
+          <w:rFonts w:ascii="Consolas" w:hAnsi="Consolas"/>
+          <w:i w:val="0"/>
+          <w:color w:val="auto"/>
+          <w:sz w:val="16"/>
+        </w:rPr>
+        <w:t xml:space="preserve">contenedor = </w:t>
+      </w:r>
+      <w:proofErr w:type="gramStart"/>
+      <w:r>
+        <w:rPr>
+          <w:rStyle w:val="nfasisintenso"/>
+          <w:rFonts w:ascii="Consolas" w:hAnsi="Consolas"/>
+          <w:b/>
+          <w:i w:val="0"/>
+          <w:color w:val="auto"/>
+          <w:sz w:val="16"/>
+        </w:rPr>
+        <w:t>lee</w:t>
+      </w:r>
+      <w:r>
+        <w:rPr>
+          <w:rStyle w:val="nfasisintenso"/>
+          <w:rFonts w:ascii="Consolas" w:hAnsi="Consolas"/>
+          <w:i w:val="0"/>
+          <w:color w:val="auto"/>
+          <w:sz w:val="16"/>
+        </w:rPr>
+        <w:t>(</w:t>
+      </w:r>
+      <w:proofErr w:type="gramEnd"/>
+      <w:r>
+        <w:rPr>
+          <w:rStyle w:val="nfasisintenso"/>
+          <w:rFonts w:ascii="Consolas" w:hAnsi="Consolas"/>
+          <w:i w:val="0"/>
+          <w:color w:val="auto"/>
+          <w:sz w:val="16"/>
+        </w:rPr>
+        <w:t>);</w:t>
+      </w:r>
+    </w:p>
+    <w:p>
+      <w:pPr>
+        <w:rPr>
+          <w:rStyle w:val="nfasisintenso"/>
+          <w:rFonts w:ascii="Consolas" w:hAnsi="Consolas"/>
+          <w:i w:val="0"/>
+          <w:color w:val="auto"/>
+          <w:sz w:val="16"/>
+        </w:rPr>
+      </w:pPr>
+      <w:r>
+        <w:rPr>
+          <w:rStyle w:val="nfasisintenso"/>
+          <w:rFonts w:ascii="Consolas" w:hAnsi="Consolas"/>
+          <w:i w:val="0"/>
+          <w:color w:val="auto"/>
+          <w:sz w:val="16"/>
+        </w:rPr>
+        <w:tab/>
+      </w:r>
+      <w:proofErr w:type="gramStart"/>
+      <w:r>
+        <w:rPr>
+          <w:rStyle w:val="nfasisintenso"/>
+          <w:rFonts w:ascii="Consolas" w:hAnsi="Consolas"/>
+          <w:b/>
+          <w:i w:val="0"/>
+          <w:color w:val="auto"/>
+          <w:sz w:val="16"/>
+        </w:rPr>
+        <w:t>escribe</w:t>
+      </w:r>
+      <w:proofErr w:type="gramEnd"/>
+      <w:r>
+        <w:rPr>
+          <w:rStyle w:val="nfasisintenso"/>
+          <w:rFonts w:ascii="Consolas" w:hAnsi="Consolas"/>
+          <w:i w:val="0"/>
+          <w:color w:val="auto"/>
+          <w:sz w:val="16"/>
+        </w:rPr>
+        <w:t xml:space="preserve">(“Introducir un </w:t>
+      </w:r>
+      <w:proofErr w:type="spellStart"/>
+      <w:r>
+        <w:rPr>
+          <w:rStyle w:val="nfasisintenso"/>
+          <w:rFonts w:ascii="Consolas" w:hAnsi="Consolas"/>
+          <w:i w:val="0"/>
+          <w:color w:val="auto"/>
+          <w:sz w:val="16"/>
+        </w:rPr>
+        <w:t>patron</w:t>
+      </w:r>
+      <w:proofErr w:type="spellEnd"/>
+      <w:r>
+        <w:rPr>
+          <w:rStyle w:val="nfasisintenso"/>
+          <w:rFonts w:ascii="Consolas" w:hAnsi="Consolas"/>
+          <w:i w:val="0"/>
+          <w:color w:val="auto"/>
+          <w:sz w:val="16"/>
+        </w:rPr>
+        <w:t>: ”</w:t>
+      </w:r>
+      <w:r>
+        <w:rPr>
+          <w:rStyle w:val="nfasisintenso"/>
+          <w:rFonts w:ascii="Consolas" w:hAnsi="Consolas"/>
+          <w:i w:val="0"/>
+          <w:color w:val="auto"/>
+          <w:sz w:val="16"/>
+        </w:rPr>
+        <w:t>);</w:t>
+      </w:r>
+    </w:p>
+    <w:p>
+      <w:pPr>
+        <w:rPr>
+          <w:rStyle w:val="nfasisintenso"/>
+          <w:rFonts w:ascii="Consolas" w:hAnsi="Consolas"/>
+          <w:i w:val="0"/>
+          <w:color w:val="auto"/>
+          <w:sz w:val="16"/>
+        </w:rPr>
+      </w:pPr>
+      <w:r>
+        <w:rPr>
+          <w:rStyle w:val="nfasisintenso"/>
+          <w:rFonts w:ascii="Consolas" w:hAnsi="Consolas"/>
+          <w:i w:val="0"/>
+          <w:color w:val="auto"/>
+          <w:sz w:val="16"/>
+        </w:rPr>
+        <w:tab/>
+      </w:r>
+      <w:r>
+        <w:rPr>
+          <w:rStyle w:val="nfasisintenso"/>
+          <w:rFonts w:ascii="Consolas" w:hAnsi="Consolas"/>
+          <w:b/>
+          <w:i w:val="0"/>
+          <w:color w:val="auto"/>
+          <w:sz w:val="16"/>
+        </w:rPr>
+        <w:t xml:space="preserve">VECTOR </w:t>
+      </w:r>
+      <w:r>
+        <w:rPr>
+          <w:rStyle w:val="nfasisintenso"/>
+          <w:rFonts w:ascii="Consolas" w:hAnsi="Consolas"/>
+          <w:i w:val="0"/>
+          <w:color w:val="auto"/>
+          <w:sz w:val="16"/>
+        </w:rPr>
+        <w:t xml:space="preserve">buscado = </w:t>
+      </w:r>
+      <w:proofErr w:type="gramStart"/>
+      <w:r>
+        <w:rPr>
+          <w:rStyle w:val="nfasisintenso"/>
+          <w:rFonts w:ascii="Consolas" w:hAnsi="Consolas"/>
+          <w:b/>
+          <w:i w:val="0"/>
+          <w:color w:val="auto"/>
+          <w:sz w:val="16"/>
+        </w:rPr>
+        <w:t>lee</w:t>
+      </w:r>
+      <w:r>
+        <w:rPr>
+          <w:rStyle w:val="nfasisintenso"/>
+          <w:rFonts w:ascii="Consolas" w:hAnsi="Consolas"/>
+          <w:i w:val="0"/>
+          <w:color w:val="auto"/>
+          <w:sz w:val="16"/>
+        </w:rPr>
+        <w:t>(</w:t>
+      </w:r>
+      <w:proofErr w:type="gramEnd"/>
+      <w:r>
+        <w:rPr>
+          <w:rStyle w:val="nfasisintenso"/>
+          <w:rFonts w:ascii="Consolas" w:hAnsi="Consolas"/>
+          <w:i w:val="0"/>
+          <w:color w:val="auto"/>
+          <w:sz w:val="16"/>
+        </w:rPr>
+        <w:t>);</w:t>
+      </w:r>
+    </w:p>
+    <w:p>
+      <w:pPr>
+        <w:ind w:left="708" w:firstLine="12"/>
+        <w:rPr>
+          <w:rStyle w:val="nfasisintenso"/>
+          <w:rFonts w:ascii="Consolas" w:hAnsi="Consolas"/>
+          <w:i w:val="0"/>
+          <w:color w:val="auto"/>
+          <w:sz w:val="16"/>
+        </w:rPr>
+      </w:pPr>
+      <w:r>
+        <w:rPr>
+          <w:rStyle w:val="nfasisintenso"/>
+          <w:rFonts w:ascii="Consolas" w:hAnsi="Consolas"/>
+          <w:b/>
+          <w:i w:val="0"/>
+          <w:color w:val="auto"/>
+          <w:sz w:val="16"/>
+        </w:rPr>
+        <w:t xml:space="preserve">REAL </w:t>
+      </w:r>
+      <w:proofErr w:type="spellStart"/>
+      <w:r>
+        <w:rPr>
+          <w:rStyle w:val="nfasisintenso"/>
+          <w:rFonts w:ascii="Consolas" w:hAnsi="Consolas"/>
+          <w:i w:val="0"/>
+          <w:color w:val="auto"/>
+          <w:sz w:val="16"/>
+        </w:rPr>
+        <w:t>frecuenciaPalabrasRecursiva</w:t>
+      </w:r>
+      <w:proofErr w:type="spellEnd"/>
+      <w:r>
+        <w:rPr>
+          <w:rStyle w:val="nfasisintenso"/>
+          <w:rFonts w:ascii="Consolas" w:hAnsi="Consolas"/>
+          <w:b/>
+          <w:i w:val="0"/>
+          <w:color w:val="auto"/>
+          <w:sz w:val="16"/>
+        </w:rPr>
+        <w:t xml:space="preserve"> = </w:t>
+      </w:r>
+      <w:proofErr w:type="spellStart"/>
+      <w:r>
+        <w:rPr>
+          <w:rStyle w:val="nfasisintenso"/>
+          <w:rFonts w:ascii="Consolas" w:hAnsi="Consolas"/>
+          <w:i w:val="0"/>
+          <w:color w:val="auto"/>
+          <w:sz w:val="16"/>
+        </w:rPr>
+        <w:t>frecuencia_</w:t>
+      </w:r>
+      <w:proofErr w:type="gramStart"/>
+      <w:r>
+        <w:rPr>
+          <w:rStyle w:val="nfasisintenso"/>
+          <w:rFonts w:ascii="Consolas" w:hAnsi="Consolas"/>
+          <w:i w:val="0"/>
+          <w:color w:val="auto"/>
+          <w:sz w:val="16"/>
+        </w:rPr>
+        <w:t>recursiva</w:t>
+      </w:r>
+      <w:proofErr w:type="spellEnd"/>
+      <w:r>
+        <w:rPr>
+          <w:rStyle w:val="nfasisintenso"/>
+          <w:rFonts w:ascii="Consolas" w:hAnsi="Consolas"/>
+          <w:i w:val="0"/>
+          <w:color w:val="auto"/>
+          <w:sz w:val="16"/>
+        </w:rPr>
+        <w:t>(</w:t>
+      </w:r>
+      <w:proofErr w:type="gramEnd"/>
+      <w:r>
+        <w:rPr>
+          <w:rStyle w:val="nfasisintenso"/>
+          <w:rFonts w:ascii="Consolas" w:hAnsi="Consolas"/>
+          <w:b/>
+          <w:i w:val="0"/>
+          <w:color w:val="auto"/>
+          <w:sz w:val="16"/>
+        </w:rPr>
+        <w:t xml:space="preserve">salida </w:t>
+      </w:r>
+      <w:proofErr w:type="spellStart"/>
+      <w:r>
+        <w:rPr>
+          <w:rStyle w:val="nfasisintenso"/>
+          <w:rFonts w:ascii="Consolas" w:hAnsi="Consolas"/>
+          <w:i w:val="0"/>
+          <w:color w:val="auto"/>
+          <w:sz w:val="16"/>
+        </w:rPr>
+        <w:t>buscado,</w:t>
+      </w:r>
+      <w:r>
+        <w:rPr>
+          <w:rStyle w:val="nfasisintenso"/>
+          <w:rFonts w:ascii="Consolas" w:hAnsi="Consolas"/>
+          <w:b/>
+          <w:i w:val="0"/>
+          <w:color w:val="auto"/>
+          <w:sz w:val="16"/>
+        </w:rPr>
+        <w:t>salida</w:t>
+      </w:r>
+      <w:proofErr w:type="spellEnd"/>
+      <w:r>
+        <w:rPr>
+          <w:rStyle w:val="nfasisintenso"/>
+          <w:rFonts w:ascii="Consolas" w:hAnsi="Consolas"/>
+          <w:b/>
+          <w:i w:val="0"/>
+          <w:color w:val="auto"/>
+          <w:sz w:val="16"/>
+        </w:rPr>
+        <w:t xml:space="preserve">  </w:t>
+      </w:r>
+      <w:r>
+        <w:rPr>
+          <w:rStyle w:val="nfasisintenso"/>
+          <w:rFonts w:ascii="Consolas" w:hAnsi="Consolas"/>
+          <w:i w:val="0"/>
+          <w:color w:val="auto"/>
+          <w:sz w:val="16"/>
+        </w:rPr>
+        <w:t>contenedor);</w:t>
+      </w:r>
+    </w:p>
+    <w:p>
+      <w:pPr>
+        <w:rPr>
+          <w:rStyle w:val="nfasisintenso"/>
+          <w:rFonts w:ascii="Consolas" w:hAnsi="Consolas"/>
+          <w:i w:val="0"/>
+          <w:color w:val="auto"/>
+          <w:sz w:val="16"/>
+        </w:rPr>
+      </w:pPr>
+      <w:r>
+        <w:rPr>
+          <w:rStyle w:val="nfasisintenso"/>
+          <w:rFonts w:ascii="Consolas" w:hAnsi="Consolas"/>
+          <w:b/>
+          <w:i w:val="0"/>
+          <w:color w:val="auto"/>
+          <w:sz w:val="16"/>
+        </w:rPr>
+        <w:t xml:space="preserve">        REAL </w:t>
+      </w:r>
+      <w:proofErr w:type="spellStart"/>
+      <w:r>
+        <w:rPr>
+          <w:rStyle w:val="nfasisintenso"/>
+          <w:rFonts w:ascii="Consolas" w:hAnsi="Consolas"/>
+          <w:i w:val="0"/>
+          <w:color w:val="auto"/>
+          <w:sz w:val="16"/>
+        </w:rPr>
+        <w:t>frecuenciasPalabrasIterativo</w:t>
+      </w:r>
+      <w:proofErr w:type="spellEnd"/>
+      <w:r>
+        <w:rPr>
+          <w:rStyle w:val="nfasisintenso"/>
+          <w:rFonts w:ascii="Consolas" w:hAnsi="Consolas"/>
+          <w:b/>
+          <w:i w:val="0"/>
+          <w:color w:val="auto"/>
+          <w:sz w:val="16"/>
+        </w:rPr>
+        <w:t xml:space="preserve"> = </w:t>
+      </w:r>
+      <w:proofErr w:type="spellStart"/>
+      <w:r>
+        <w:rPr>
+          <w:rStyle w:val="nfasisintenso"/>
+          <w:rFonts w:ascii="Consolas" w:hAnsi="Consolas"/>
+          <w:i w:val="0"/>
+          <w:color w:val="auto"/>
+          <w:sz w:val="16"/>
+        </w:rPr>
+        <w:t>frecuencia_</w:t>
+      </w:r>
+      <w:proofErr w:type="gramStart"/>
+      <w:r>
+        <w:rPr>
+          <w:rStyle w:val="nfasisintenso"/>
+          <w:rFonts w:ascii="Consolas" w:hAnsi="Consolas"/>
+          <w:i w:val="0"/>
+          <w:color w:val="auto"/>
+          <w:sz w:val="16"/>
+        </w:rPr>
+        <w:t>iterativa</w:t>
+      </w:r>
+      <w:proofErr w:type="spellEnd"/>
+      <w:r>
+        <w:rPr>
+          <w:rStyle w:val="nfasisintenso"/>
+          <w:rFonts w:ascii="Consolas" w:hAnsi="Consolas"/>
+          <w:i w:val="0"/>
+          <w:color w:val="auto"/>
+          <w:sz w:val="16"/>
+        </w:rPr>
+        <w:t>(</w:t>
+      </w:r>
+      <w:proofErr w:type="spellStart"/>
+      <w:proofErr w:type="gramEnd"/>
+      <w:r>
+        <w:rPr>
+          <w:rStyle w:val="nfasisintenso"/>
+          <w:rFonts w:ascii="Consolas" w:hAnsi="Consolas"/>
+          <w:i w:val="0"/>
+          <w:color w:val="auto"/>
+          <w:sz w:val="16"/>
+        </w:rPr>
+        <w:t>buscado,contenedor</w:t>
+      </w:r>
+      <w:proofErr w:type="spellEnd"/>
+      <w:r>
+        <w:rPr>
+          <w:rStyle w:val="nfasisintenso"/>
+          <w:rFonts w:ascii="Consolas" w:hAnsi="Consolas"/>
+          <w:i w:val="0"/>
+          <w:color w:val="auto"/>
+          <w:sz w:val="16"/>
+        </w:rPr>
+        <w:t>);</w:t>
+      </w:r>
+    </w:p>
+    <w:p>
+      <w:pPr>
+        <w:ind w:left="705"/>
+        <w:rPr>
+          <w:rStyle w:val="nfasisintenso"/>
+          <w:rFonts w:ascii="Consolas" w:hAnsi="Consolas"/>
+          <w:i w:val="0"/>
+          <w:color w:val="auto"/>
+          <w:sz w:val="16"/>
+        </w:rPr>
+      </w:pPr>
+      <w:proofErr w:type="gramStart"/>
+      <w:r>
+        <w:rPr>
+          <w:rStyle w:val="nfasisintenso"/>
+          <w:rFonts w:ascii="Consolas" w:hAnsi="Consolas"/>
+          <w:b/>
+          <w:i w:val="0"/>
+          <w:color w:val="auto"/>
+          <w:sz w:val="16"/>
+        </w:rPr>
+        <w:t>escribe</w:t>
+      </w:r>
+      <w:proofErr w:type="gramEnd"/>
+      <w:r>
+        <w:rPr>
+          <w:rStyle w:val="nfasisintenso"/>
+          <w:rFonts w:ascii="Consolas" w:hAnsi="Consolas"/>
+          <w:i w:val="0"/>
+          <w:color w:val="auto"/>
+          <w:sz w:val="16"/>
+        </w:rPr>
+        <w:t>(“Numero de coincidencias encontradas</w:t>
+      </w:r>
+      <w:r>
+        <w:rPr>
+          <w:rStyle w:val="nfasisintenso"/>
+          <w:rFonts w:ascii="Consolas" w:hAnsi="Consolas"/>
+          <w:i w:val="0"/>
+          <w:color w:val="auto"/>
+          <w:sz w:val="16"/>
+        </w:rPr>
+        <w:t xml:space="preserve"> con algoritmo recursivo</w:t>
+      </w:r>
+      <w:r>
+        <w:rPr>
+          <w:rStyle w:val="nfasisintenso"/>
+          <w:rFonts w:ascii="Consolas" w:hAnsi="Consolas"/>
+          <w:i w:val="0"/>
+          <w:color w:val="auto"/>
+          <w:sz w:val="16"/>
+        </w:rPr>
+        <w:t>: ”</w:t>
+      </w:r>
+      <w:r>
+        <w:rPr>
+          <w:rStyle w:val="nfasisintenso"/>
+          <w:rFonts w:ascii="Consolas" w:hAnsi="Consolas"/>
+          <w:i w:val="0"/>
+          <w:color w:val="auto"/>
+          <w:sz w:val="16"/>
+        </w:rPr>
+        <w:t xml:space="preserve"> + </w:t>
+      </w:r>
+      <w:proofErr w:type="spellStart"/>
+      <w:r>
+        <w:rPr>
+          <w:rStyle w:val="nfasisintenso"/>
+          <w:rFonts w:ascii="Consolas" w:hAnsi="Consolas"/>
+          <w:i w:val="0"/>
+          <w:color w:val="auto"/>
+          <w:sz w:val="16"/>
+        </w:rPr>
+        <w:t>frecuenciaPalabrasRecursiva</w:t>
+      </w:r>
+      <w:proofErr w:type="spellEnd"/>
+      <w:r>
+        <w:rPr>
+          <w:rStyle w:val="nfasisintenso"/>
+          <w:rFonts w:ascii="Consolas" w:hAnsi="Consolas"/>
+          <w:i w:val="0"/>
+          <w:color w:val="auto"/>
+          <w:sz w:val="16"/>
+        </w:rPr>
+        <w:t>);</w:t>
+      </w:r>
+    </w:p>
+    <w:p>
+      <w:pPr>
+        <w:ind w:left="705"/>
+        <w:rPr>
+          <w:rStyle w:val="nfasisintenso"/>
+          <w:rFonts w:ascii="Consolas" w:hAnsi="Consolas"/>
+          <w:i w:val="0"/>
+          <w:color w:val="auto"/>
+          <w:sz w:val="16"/>
+        </w:rPr>
+      </w:pPr>
+      <w:proofErr w:type="gramStart"/>
+      <w:r>
+        <w:rPr>
+          <w:rStyle w:val="nfasisintenso"/>
+          <w:rFonts w:ascii="Consolas" w:hAnsi="Consolas"/>
+          <w:b/>
+          <w:i w:val="0"/>
+          <w:color w:val="auto"/>
+          <w:sz w:val="16"/>
+        </w:rPr>
+        <w:t>escribe</w:t>
+      </w:r>
+      <w:proofErr w:type="gramEnd"/>
+      <w:r>
+        <w:rPr>
+          <w:rStyle w:val="nfasisintenso"/>
+          <w:rFonts w:ascii="Consolas" w:hAnsi="Consolas"/>
+          <w:i w:val="0"/>
+          <w:color w:val="auto"/>
+          <w:sz w:val="16"/>
+        </w:rPr>
+        <w:t>(“Numero de coincidencias encontradas</w:t>
+      </w:r>
+      <w:r>
+        <w:rPr>
+          <w:rStyle w:val="nfasisintenso"/>
+          <w:rFonts w:ascii="Consolas" w:hAnsi="Consolas"/>
+          <w:i w:val="0"/>
+          <w:color w:val="auto"/>
+          <w:sz w:val="16"/>
+        </w:rPr>
+        <w:t xml:space="preserve"> con algoritmo iterativo</w:t>
+      </w:r>
+      <w:r>
+        <w:rPr>
+          <w:rStyle w:val="nfasisintenso"/>
+          <w:rFonts w:ascii="Consolas" w:hAnsi="Consolas"/>
+          <w:i w:val="0"/>
+          <w:color w:val="auto"/>
+          <w:sz w:val="16"/>
+        </w:rPr>
+        <w:t>: ”</w:t>
+      </w:r>
+      <w:r>
+        <w:rPr>
+          <w:rStyle w:val="nfasisintenso"/>
+          <w:rFonts w:ascii="Consolas" w:hAnsi="Consolas"/>
+          <w:i w:val="0"/>
+          <w:color w:val="auto"/>
+          <w:sz w:val="16"/>
+        </w:rPr>
+        <w:t xml:space="preserve"> + </w:t>
+      </w:r>
+      <w:proofErr w:type="spellStart"/>
+      <w:r>
+        <w:rPr>
+          <w:rStyle w:val="nfasisintenso"/>
+          <w:rFonts w:ascii="Consolas" w:hAnsi="Consolas"/>
+          <w:i w:val="0"/>
+          <w:color w:val="auto"/>
+          <w:sz w:val="16"/>
+        </w:rPr>
+        <w:t>frecuenciaPalabrasIterativo</w:t>
+      </w:r>
+      <w:proofErr w:type="spellEnd"/>
+      <w:r>
+        <w:rPr>
+          <w:rStyle w:val="nfasisintenso"/>
+          <w:rFonts w:ascii="Consolas" w:hAnsi="Consolas"/>
+          <w:i w:val="0"/>
+          <w:color w:val="auto"/>
+          <w:sz w:val="16"/>
+        </w:rPr>
+        <w:t>);</w:t>
+      </w:r>
+    </w:p>
+    <w:p>
+      <w:pPr>
+        <w:rPr>
+          <w:rStyle w:val="nfasisintenso"/>
+          <w:rFonts w:ascii="Consolas" w:hAnsi="Consolas"/>
+          <w:i w:val="0"/>
+          <w:color w:val="auto"/>
+          <w:sz w:val="16"/>
+        </w:rPr>
+      </w:pPr>
+      <w:r>
+        <w:rPr>
+          <w:rStyle w:val="nfasisintenso"/>
+          <w:rFonts w:ascii="Consolas" w:hAnsi="Consolas"/>
+          <w:i w:val="0"/>
+          <w:color w:val="auto"/>
+          <w:sz w:val="16"/>
+        </w:rPr>
+        <w:t>}</w:t>
+      </w:r>
+    </w:p>
+    <w:p>
+      <w:pPr>
         <w:spacing w:line="360" w:lineRule="auto"/>
         <w:jc w:val="both"/>
         <w:rPr>
@@ -28220,6 +28708,17 @@
           <w:szCs w:val="24"/>
         </w:rPr>
       </w:pPr>
+      <w:r>
+        <w:t xml:space="preserve">      </w:t>
+      </w:r>
+      <w:r>
+        <w:rPr>
+          <w:rFonts w:ascii="Times New Roman" w:hAnsi="Times New Roman" w:cs="Times New Roman"/>
+          <w:sz w:val="24"/>
+          <w:szCs w:val="24"/>
+        </w:rPr>
+        <w:t>Este algoritmo recursivo también nos permite ilustrar el paso de parámetros por referencia para evitar tener variables globales para el conteo ni múltiples copias en la pila para un mismo valor.</w:t>
+      </w:r>
     </w:p>
     <w:p/>
     <w:sectPr>
@@ -28290,7 +28789,7 @@
           <w:rPr>
             <w:noProof/>
           </w:rPr>
-          <w:t>26</w:t>
+          <w:t>2</w:t>
         </w:r>
         <w:r>
           <w:fldChar w:fldCharType="end"/>
@@ -30527,7 +31026,7 @@
 </file>
 
 <file path=customXml/itemProps2.xml><?xml version="1.0" encoding="utf-8"?>
-<ds:datastoreItem xmlns:ds="http://schemas.openxmlformats.org/officeDocument/2006/customXml" ds:itemID="{776370AF-2C08-450B-80C6-0F4589357003}">
+<ds:datastoreItem xmlns:ds="http://schemas.openxmlformats.org/officeDocument/2006/customXml" ds:itemID="{71E56A8A-A96B-4FAF-8BC4-96541456A643}">
   <ds:schemaRefs>
     <ds:schemaRef ds:uri="http://schemas.openxmlformats.org/officeDocument/2006/bibliography"/>
   </ds:schemaRefs>

</xml_diff>

<commit_message>
Actualizacion de programas de prueba
</commit_message>
<xml_diff>
--- a/Documentacion/Memoria.docx
+++ b/Documentacion/Memoria.docx
@@ -1,6 +1,6 @@
 
 <file path=word/document.xml><?xml version="1.0" encoding="utf-8"?>
-<w:document xmlns:wpc="http://schemas.microsoft.com/office/word/2010/wordprocessingCanvas" xmlns:mc="http://schemas.openxmlformats.org/markup-compatibility/2006" xmlns:o="urn:schemas-microsoft-com:office:office" xmlns:r="http://schemas.openxmlformats.org/officeDocument/2006/relationships" xmlns:m="http://schemas.openxmlformats.org/officeDocument/2006/math" xmlns:v="urn:schemas-microsoft-com:vml" xmlns:wp14="http://schemas.microsoft.com/office/word/2010/wordprocessingDrawing" xmlns:wp="http://schemas.openxmlformats.org/drawingml/2006/wordprocessingDrawing" xmlns:w10="urn:schemas-microsoft-com:office:word" xmlns:w="http://schemas.openxmlformats.org/wordprocessingml/2006/main" xmlns:w14="http://schemas.microsoft.com/office/word/2010/wordml" xmlns:w15="http://schemas.microsoft.com/office/word/2012/wordml" xmlns:wpg="http://schemas.microsoft.com/office/word/2010/wordprocessingGroup" xmlns:wpi="http://schemas.microsoft.com/office/word/2010/wordprocessingInk" xmlns:wne="http://schemas.microsoft.com/office/word/2006/wordml" xmlns:wps="http://schemas.microsoft.com/office/word/2010/wordprocessingShape" mc:Ignorable="w14 w15 wp14">
+<w:document xmlns:wpc="http://schemas.microsoft.com/office/word/2010/wordprocessingCanvas" xmlns:mc="http://schemas.openxmlformats.org/markup-compatibility/2006" xmlns:o="urn:schemas-microsoft-com:office:office" xmlns:r="http://schemas.openxmlformats.org/officeDocument/2006/relationships" xmlns:m="http://schemas.openxmlformats.org/officeDocument/2006/math" xmlns:v="urn:schemas-microsoft-com:vml" xmlns:wp14="http://schemas.microsoft.com/office/word/2010/wordprocessingDrawing" xmlns:wp="http://schemas.openxmlformats.org/drawingml/2006/wordprocessingDrawing" xmlns:w10="urn:schemas-microsoft-com:office:word" xmlns:w="http://schemas.openxmlformats.org/wordprocessingml/2006/main" xmlns:w14="http://schemas.microsoft.com/office/word/2010/wordml" xmlns:wpg="http://schemas.microsoft.com/office/word/2010/wordprocessingGroup" xmlns:wpi="http://schemas.microsoft.com/office/word/2010/wordprocessingInk" xmlns:wne="http://schemas.microsoft.com/office/word/2006/wordml" xmlns:wps="http://schemas.microsoft.com/office/word/2010/wordprocessingShape" mc:Ignorable="w14 wp14">
   <w:body>
     <w:sdt>
       <w:sdtPr>
@@ -10,6 +10,7 @@
           <w:docPartUnique/>
         </w:docPartObj>
       </w:sdtPr>
+      <w:sdtEndPr/>
       <w:sdtContent>
         <w:p>
           <w:r>
@@ -103,10 +104,11 @@
                                   <w:dataBinding w:prefixMappings="xmlns:ns0='http://schemas.openxmlformats.org/package/2006/metadata/core-properties' xmlns:ns1='http://purl.org/dc/elements/1.1/'" w:xpath="/ns0:coreProperties[1]/ns1:title[1]" w:storeItemID="{6C3C8BC8-F283-45AE-878A-BAB7291924A1}"/>
                                   <w:text/>
                                 </w:sdtPr>
+                                <w:sdtEndPr/>
                                 <w:sdtContent>
                                   <w:p>
                                     <w:pPr>
-                                      <w:pStyle w:val="Puesto"/>
+                                      <w:pStyle w:val="Ttulo"/>
                                       <w:pBdr>
                                         <w:bottom w:val="none" w:sz="0" w:space="0" w:color="auto"/>
                                       </w:pBdr>
@@ -183,6 +185,7 @@
                                   <w:dataBinding w:prefixMappings="xmlns:ns0='http://schemas.microsoft.com/office/2006/coverPageProps'" w:xpath="/ns0:CoverPageProperties[1]/ns0:Abstract[1]" w:storeItemID="{55AF091B-3C7A-41E3-B477-F2FDAA23CFDA}"/>
                                   <w:text/>
                                 </w:sdtPr>
+                                <w:sdtEndPr/>
                                 <w:sdtContent>
                                   <w:p>
                                     <w:pPr>
@@ -224,7 +227,7 @@
                   </wp:anchor>
                 </w:drawing>
               </mc:Choice>
-              <mc:Fallback>
+              <mc:Fallback xmlns:w15="http://schemas.microsoft.com/office/word/2012/wordml">
                 <w:pict>
                   <v:rect w14:anchorId="22C75011" id="Rectángulo 47" o:spid="_x0000_s1026" style="position:absolute;margin-left:0;margin-top:0;width:422.3pt;height:760.3pt;z-index:251650048;visibility:visible;mso-wrap-style:square;mso-width-percent:690;mso-height-percent:960;mso-left-percent:20;mso-top-percent:20;mso-wrap-distance-left:9pt;mso-wrap-distance-top:0;mso-wrap-distance-right:9pt;mso-wrap-distance-bottom:0;mso-position-horizontal-relative:page;mso-position-vertical-relative:page;mso-width-percent:690;mso-height-percent:960;mso-left-percent:20;mso-top-percent:20;mso-width-relative:page;mso-height-relative:page;v-text-anchor:middle" o:gfxdata="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" fillcolor="#4f81bd [3204]" stroked="f" strokeweight="2pt">
                     <v:path arrowok="t"/>
@@ -434,6 +437,7 @@
                                   <w:dataBinding w:prefixMappings="xmlns:ns0='http://schemas.openxmlformats.org/package/2006/metadata/core-properties' xmlns:ns1='http://purl.org/dc/elements/1.1/'" w:xpath="/ns0:coreProperties[1]/ns1:subject[1]" w:storeItemID="{6C3C8BC8-F283-45AE-878A-BAB7291924A1}"/>
                                   <w:text/>
                                 </w:sdtPr>
+                                <w:sdtEndPr/>
                                 <w:sdtContent>
                                   <w:p>
                                     <w:pPr>
@@ -470,7 +474,7 @@
                   </wp:anchor>
                 </w:drawing>
               </mc:Choice>
-              <mc:Fallback>
+              <mc:Fallback xmlns:w15="http://schemas.microsoft.com/office/word/2012/wordml">
                 <w:pict>
                   <v:rect w14:anchorId="5929F93C" id="Rectángulo 48" o:spid="_x0000_s1027" style="position:absolute;margin-left:0;margin-top:0;width:148.1pt;height:760.3pt;z-index:251652096;visibility:visible;mso-wrap-style:square;mso-width-percent:242;mso-height-percent:960;mso-left-percent:730;mso-wrap-distance-left:9pt;mso-wrap-distance-top:0;mso-wrap-distance-right:9pt;mso-wrap-distance-bottom:0;mso-position-horizontal-relative:page;mso-position-vertical:center;mso-position-vertical-relative:page;mso-width-percent:242;mso-height-percent:960;mso-left-percent:730;mso-width-relative:page;mso-height-relative:page;v-text-anchor:middle" o:gfxdata="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" fillcolor="#1f497d [3215]" stroked="f" strokeweight="2pt">
                     <v:path arrowok="t"/>
@@ -521,7 +525,7 @@
     </w:sdt>
     <w:p>
       <w:pPr>
-        <w:pStyle w:val="Puesto"/>
+        <w:pStyle w:val="Ttulo"/>
         <w:rPr>
           <w:noProof/>
           <w:sz w:val="44"/>
@@ -743,7 +747,7 @@
     <w:p/>
     <w:p>
       <w:pPr>
-        <w:pStyle w:val="Puesto"/>
+        <w:pStyle w:val="Ttulo"/>
         <w:rPr>
           <w:noProof/>
           <w:sz w:val="44"/>
@@ -976,7 +980,7 @@
     </w:p>
     <w:p>
       <w:pPr>
-        <w:pStyle w:val="Puesto"/>
+        <w:pStyle w:val="Ttulo"/>
         <w:rPr>
           <w:rStyle w:val="Referenciasutil"/>
           <w:sz w:val="44"/>
@@ -1689,7 +1693,7 @@
                     <pic:cNvPicPr/>
                   </pic:nvPicPr>
                   <pic:blipFill>
-                    <a:blip r:embed="rId9"/>
+                    <a:blip r:embed="rId10"/>
                     <a:stretch>
                       <a:fillRect/>
                     </a:stretch>
@@ -1712,20 +1716,33 @@
     </w:p>
     <w:p>
       <w:pPr>
-        <w:pStyle w:val="Descripcin"/>
+        <w:pStyle w:val="Epgrafe"/>
         <w:jc w:val="center"/>
       </w:pPr>
       <w:r>
         <w:t xml:space="preserve">Ilustración </w:t>
       </w:r>
-      <w:fldSimple w:instr=" SEQ Ilustración \* ARABIC ">
-        <w:r>
-          <w:rPr>
-            <w:noProof/>
-          </w:rPr>
-          <w:t>1</w:t>
-        </w:r>
-      </w:fldSimple>
+      <w:r>
+        <w:fldChar w:fldCharType="begin"/>
+      </w:r>
+      <w:r>
+        <w:instrText xml:space="preserve"> SEQ Ilustración \* ARABIC </w:instrText>
+      </w:r>
+      <w:r>
+        <w:fldChar w:fldCharType="separate"/>
+      </w:r>
+      <w:r>
+        <w:rPr>
+          <w:noProof/>
+        </w:rPr>
+        <w:t>1</w:t>
+      </w:r>
+      <w:r>
+        <w:rPr>
+          <w:noProof/>
+        </w:rPr>
+        <w:fldChar w:fldCharType="end"/>
+      </w:r>
       <w:r>
         <w:t xml:space="preserve">: declaración de una variable </w:t>
       </w:r>
@@ -1791,7 +1808,7 @@
     </w:p>
     <w:p>
       <w:pPr>
-        <w:pStyle w:val="Descripcin"/>
+        <w:pStyle w:val="Epgrafe"/>
         <w:jc w:val="center"/>
       </w:pPr>
       <w:r>
@@ -1804,127 +1821,6 @@
             <wp:extent cx="5400040" cy="3345815"/>
             <wp:effectExtent l="0" t="0" r="0" b="6985"/>
             <wp:docPr id="1" name="Imagen 1"/>
-            <wp:cNvGraphicFramePr>
-              <a:graphicFrameLocks xmlns:a="http://schemas.openxmlformats.org/drawingml/2006/main" noChangeAspect="1"/>
-            </wp:cNvGraphicFramePr>
-            <a:graphic xmlns:a="http://schemas.openxmlformats.org/drawingml/2006/main">
-              <a:graphicData uri="http://schemas.openxmlformats.org/drawingml/2006/picture">
-                <pic:pic xmlns:pic="http://schemas.openxmlformats.org/drawingml/2006/picture">
-                  <pic:nvPicPr>
-                    <pic:cNvPr id="1" name=""/>
-                    <pic:cNvPicPr/>
-                  </pic:nvPicPr>
-                  <pic:blipFill>
-                    <a:blip r:embed="rId10"/>
-                    <a:stretch>
-                      <a:fillRect/>
-                    </a:stretch>
-                  </pic:blipFill>
-                  <pic:spPr>
-                    <a:xfrm>
-                      <a:off x="0" y="0"/>
-                      <a:ext cx="5400040" cy="3345815"/>
-                    </a:xfrm>
-                    <a:prstGeom prst="rect">
-                      <a:avLst/>
-                    </a:prstGeom>
-                  </pic:spPr>
-                </pic:pic>
-              </a:graphicData>
-            </a:graphic>
-          </wp:inline>
-        </w:drawing>
-      </w:r>
-    </w:p>
-    <w:p>
-      <w:pPr>
-        <w:pStyle w:val="Descripcin"/>
-        <w:tabs>
-          <w:tab w:val="center" w:pos="4252"/>
-          <w:tab w:val="left" w:pos="6615"/>
-        </w:tabs>
-      </w:pPr>
-      <w:r>
-        <w:tab/>
-        <w:t>Ilustración 2: D</w:t>
-      </w:r>
-      <w:r>
-        <w:t>eclaración de una variable del tipo LETRA</w:t>
-      </w:r>
-      <w:r>
-        <w:t>.</w:t>
-      </w:r>
-    </w:p>
-    <w:p>
-      <w:pPr>
-        <w:tabs>
-          <w:tab w:val="left" w:pos="6345"/>
-        </w:tabs>
-        <w:spacing w:after="0" w:line="360" w:lineRule="auto"/>
-        <w:jc w:val="both"/>
-        <w:rPr>
-          <w:rFonts w:ascii="Times New Roman" w:hAnsi="Times New Roman" w:cs="Times New Roman"/>
-          <w:sz w:val="24"/>
-        </w:rPr>
-      </w:pPr>
-      <w:r>
-        <w:rPr>
-          <w:rFonts w:ascii="Times New Roman" w:hAnsi="Times New Roman" w:cs="Times New Roman"/>
-          <w:sz w:val="24"/>
-        </w:rPr>
-        <w:t xml:space="preserve">    </w:t>
-      </w:r>
-      <w:r>
-        <w:rPr>
-          <w:rFonts w:ascii="Times New Roman" w:hAnsi="Times New Roman" w:cs="Times New Roman"/>
-          <w:sz w:val="24"/>
-        </w:rPr>
-        <w:t xml:space="preserve">Para declarar una variable de tipo </w:t>
-      </w:r>
-      <w:r>
-        <w:rPr>
-          <w:rFonts w:ascii="Times New Roman" w:hAnsi="Times New Roman" w:cs="Times New Roman"/>
-          <w:sz w:val="24"/>
-        </w:rPr>
-        <w:t>“</w:t>
-      </w:r>
-      <w:r>
-        <w:rPr>
-          <w:rFonts w:ascii="Times New Roman" w:hAnsi="Times New Roman" w:cs="Times New Roman"/>
-          <w:sz w:val="24"/>
-        </w:rPr>
-        <w:t>VECTOR</w:t>
-      </w:r>
-      <w:r>
-        <w:rPr>
-          <w:rFonts w:ascii="Times New Roman" w:hAnsi="Times New Roman" w:cs="Times New Roman"/>
-          <w:sz w:val="24"/>
-        </w:rPr>
-        <w:t>”</w:t>
-      </w:r>
-      <w:r>
-        <w:rPr>
-          <w:rFonts w:ascii="Times New Roman" w:hAnsi="Times New Roman" w:cs="Times New Roman"/>
-          <w:sz w:val="24"/>
-        </w:rPr>
-        <w:t xml:space="preserve"> se puede utilizar las siguientes gramáticas:</w:t>
-      </w:r>
-    </w:p>
-    <w:p>
-      <w:pPr>
-        <w:keepNext/>
-        <w:jc w:val="center"/>
-      </w:pPr>
-      <w:r>
-        <w:rPr>
-          <w:noProof/>
-          <w:lang w:eastAsia="es-ES"/>
-        </w:rPr>
-        <w:drawing>
-          <wp:inline distT="0" distB="0" distL="0" distR="0" wp14:anchorId="3EEAC6EA" wp14:editId="0D496ED4">
-            <wp:extent cx="5400040" cy="2748915"/>
-            <wp:effectExtent l="0" t="0" r="0" b="0"/>
-            <wp:docPr id="29" name="Imagen 29"/>
             <wp:cNvGraphicFramePr>
               <a:graphicFrameLocks xmlns:a="http://schemas.openxmlformats.org/drawingml/2006/main" noChangeAspect="1"/>
             </wp:cNvGraphicFramePr>
@@ -1944,6 +1840,127 @@
                   <pic:spPr>
                     <a:xfrm>
                       <a:off x="0" y="0"/>
+                      <a:ext cx="5400040" cy="3345815"/>
+                    </a:xfrm>
+                    <a:prstGeom prst="rect">
+                      <a:avLst/>
+                    </a:prstGeom>
+                  </pic:spPr>
+                </pic:pic>
+              </a:graphicData>
+            </a:graphic>
+          </wp:inline>
+        </w:drawing>
+      </w:r>
+    </w:p>
+    <w:p>
+      <w:pPr>
+        <w:pStyle w:val="Epgrafe"/>
+        <w:tabs>
+          <w:tab w:val="center" w:pos="4252"/>
+          <w:tab w:val="left" w:pos="6615"/>
+        </w:tabs>
+      </w:pPr>
+      <w:r>
+        <w:tab/>
+        <w:t>Ilustración 2: D</w:t>
+      </w:r>
+      <w:r>
+        <w:t>eclaración de una variable del tipo LETRA</w:t>
+      </w:r>
+      <w:r>
+        <w:t>.</w:t>
+      </w:r>
+    </w:p>
+    <w:p>
+      <w:pPr>
+        <w:tabs>
+          <w:tab w:val="left" w:pos="6345"/>
+        </w:tabs>
+        <w:spacing w:after="0" w:line="360" w:lineRule="auto"/>
+        <w:jc w:val="both"/>
+        <w:rPr>
+          <w:rFonts w:ascii="Times New Roman" w:hAnsi="Times New Roman" w:cs="Times New Roman"/>
+          <w:sz w:val="24"/>
+        </w:rPr>
+      </w:pPr>
+      <w:r>
+        <w:rPr>
+          <w:rFonts w:ascii="Times New Roman" w:hAnsi="Times New Roman" w:cs="Times New Roman"/>
+          <w:sz w:val="24"/>
+        </w:rPr>
+        <w:t xml:space="preserve">    </w:t>
+      </w:r>
+      <w:r>
+        <w:rPr>
+          <w:rFonts w:ascii="Times New Roman" w:hAnsi="Times New Roman" w:cs="Times New Roman"/>
+          <w:sz w:val="24"/>
+        </w:rPr>
+        <w:t xml:space="preserve">Para declarar una variable de tipo </w:t>
+      </w:r>
+      <w:r>
+        <w:rPr>
+          <w:rFonts w:ascii="Times New Roman" w:hAnsi="Times New Roman" w:cs="Times New Roman"/>
+          <w:sz w:val="24"/>
+        </w:rPr>
+        <w:t>“</w:t>
+      </w:r>
+      <w:r>
+        <w:rPr>
+          <w:rFonts w:ascii="Times New Roman" w:hAnsi="Times New Roman" w:cs="Times New Roman"/>
+          <w:sz w:val="24"/>
+        </w:rPr>
+        <w:t>VECTOR</w:t>
+      </w:r>
+      <w:r>
+        <w:rPr>
+          <w:rFonts w:ascii="Times New Roman" w:hAnsi="Times New Roman" w:cs="Times New Roman"/>
+          <w:sz w:val="24"/>
+        </w:rPr>
+        <w:t>”</w:t>
+      </w:r>
+      <w:r>
+        <w:rPr>
+          <w:rFonts w:ascii="Times New Roman" w:hAnsi="Times New Roman" w:cs="Times New Roman"/>
+          <w:sz w:val="24"/>
+        </w:rPr>
+        <w:t xml:space="preserve"> se puede utilizar las siguientes gramáticas:</w:t>
+      </w:r>
+    </w:p>
+    <w:p>
+      <w:pPr>
+        <w:keepNext/>
+        <w:jc w:val="center"/>
+      </w:pPr>
+      <w:r>
+        <w:rPr>
+          <w:noProof/>
+          <w:lang w:eastAsia="es-ES"/>
+        </w:rPr>
+        <w:drawing>
+          <wp:inline distT="0" distB="0" distL="0" distR="0" wp14:anchorId="3EEAC6EA" wp14:editId="0D496ED4">
+            <wp:extent cx="5400040" cy="2748915"/>
+            <wp:effectExtent l="0" t="0" r="0" b="0"/>
+            <wp:docPr id="29" name="Imagen 29"/>
+            <wp:cNvGraphicFramePr>
+              <a:graphicFrameLocks xmlns:a="http://schemas.openxmlformats.org/drawingml/2006/main" noChangeAspect="1"/>
+            </wp:cNvGraphicFramePr>
+            <a:graphic xmlns:a="http://schemas.openxmlformats.org/drawingml/2006/main">
+              <a:graphicData uri="http://schemas.openxmlformats.org/drawingml/2006/picture">
+                <pic:pic xmlns:pic="http://schemas.openxmlformats.org/drawingml/2006/picture">
+                  <pic:nvPicPr>
+                    <pic:cNvPr id="1" name=""/>
+                    <pic:cNvPicPr/>
+                  </pic:nvPicPr>
+                  <pic:blipFill>
+                    <a:blip r:embed="rId12"/>
+                    <a:stretch>
+                      <a:fillRect/>
+                    </a:stretch>
+                  </pic:blipFill>
+                  <pic:spPr>
+                    <a:xfrm>
+                      <a:off x="0" y="0"/>
                       <a:ext cx="5400040" cy="2748915"/>
                     </a:xfrm>
                     <a:prstGeom prst="rect">
@@ -1959,7 +1976,7 @@
     </w:p>
     <w:p>
       <w:pPr>
-        <w:pStyle w:val="Descripcin"/>
+        <w:pStyle w:val="Epgrafe"/>
         <w:jc w:val="center"/>
       </w:pPr>
       <w:r>
@@ -2140,7 +2157,7 @@
               </wp:anchor>
             </w:drawing>
           </mc:Choice>
-          <mc:Fallback>
+          <mc:Fallback xmlns:w15="http://schemas.microsoft.com/office/word/2012/wordml">
             <w:pict>
               <v:shapetype w14:anchorId="7C765996" id="_x0000_t32" coordsize="21600,21600" o:spt="32" o:oned="t" path="m,l21600,21600e" filled="f">
                 <v:path arrowok="t" fillok="f" o:connecttype="none"/>
@@ -2291,7 +2308,7 @@
               </wp:anchor>
             </w:drawing>
           </mc:Choice>
-          <mc:Fallback>
+          <mc:Fallback xmlns:w15="http://schemas.microsoft.com/office/word/2012/wordml">
             <w:pict>
               <v:shape w14:anchorId="76667857" id="17 Conector recto de flecha" o:spid="_x0000_s1026" type="#_x0000_t32" style="position:absolute;margin-left:117.45pt;margin-top:7.75pt;width:30pt;height:18pt;z-index:251663360;visibility:visible;mso-wrap-style:square;mso-width-percent:0;mso-height-percent:0;mso-wrap-distance-left:9pt;mso-wrap-distance-top:0;mso-wrap-distance-right:9pt;mso-wrap-distance-bottom:0;mso-position-horizontal:absolute;mso-position-horizontal-relative:text;mso-position-vertical:absolute;mso-position-vertical-relative:text;mso-width-percent:0;mso-height-percent:0;mso-width-relative:margin;mso-height-relative:margin" o:gfxdata="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" strokecolor="#4579b8 [3044]">
                 <v:stroke endarrow="open"/>
@@ -2477,7 +2494,7 @@
               </wp:anchor>
             </w:drawing>
           </mc:Choice>
-          <mc:Fallback>
+          <mc:Fallback xmlns:w15="http://schemas.microsoft.com/office/word/2012/wordml">
             <w:pict>
               <v:shape w14:anchorId="307BAFCB" id="18 Conector recto de flecha" o:spid="_x0000_s1026" type="#_x0000_t32" style="position:absolute;margin-left:135.45pt;margin-top:9.3pt;width:20.25pt;height:15.75pt;flip:y;z-index:251664384;visibility:visible;mso-wrap-style:square;mso-width-percent:0;mso-height-percent:0;mso-wrap-distance-left:9pt;mso-wrap-distance-top:0;mso-wrap-distance-right:9pt;mso-wrap-distance-bottom:0;mso-position-horizontal:absolute;mso-position-horizontal-relative:text;mso-position-vertical:absolute;mso-position-vertical-relative:text;mso-width-percent:0;mso-height-percent:0;mso-width-relative:margin;mso-height-relative:margin" o:gfxdata="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" strokecolor="#4579b8 [3044]">
                 <v:stroke endarrow="open"/>
@@ -2609,7 +2626,7 @@
               </wp:anchor>
             </w:drawing>
           </mc:Choice>
-          <mc:Fallback>
+          <mc:Fallback xmlns:w15="http://schemas.microsoft.com/office/word/2012/wordml">
             <w:pict>
               <v:shape w14:anchorId="57EDB25C" id="19 Conector recto de flecha" o:spid="_x0000_s1026" type="#_x0000_t32" style="position:absolute;margin-left:135.45pt;margin-top:8.1pt;width:20.25pt;height:19.5pt;z-index:251665408;visibility:visible;mso-wrap-style:square;mso-wrap-distance-left:9pt;mso-wrap-distance-top:0;mso-wrap-distance-right:9pt;mso-wrap-distance-bottom:0;mso-position-horizontal:absolute;mso-position-horizontal-relative:text;mso-position-vertical:absolute;mso-position-vertical-relative:text" o:gfxdata="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" strokecolor="#4579b8 [3044]">
                 <v:stroke endarrow="open"/>
@@ -2778,7 +2795,7 @@
               </wp:anchor>
             </w:drawing>
           </mc:Choice>
-          <mc:Fallback>
+          <mc:Fallback xmlns:w15="http://schemas.microsoft.com/office/word/2012/wordml">
             <w:pict>
               <v:shape w14:anchorId="346921A2" id="20 Conector recto de flecha" o:spid="_x0000_s1026" type="#_x0000_t32" style="position:absolute;margin-left:135.45pt;margin-top:14.9pt;width:20.25pt;height:14.25pt;flip:y;z-index:251666432;visibility:visible;mso-wrap-style:square;mso-width-percent:0;mso-height-percent:0;mso-wrap-distance-left:9pt;mso-wrap-distance-top:0;mso-wrap-distance-right:9pt;mso-wrap-distance-bottom:0;mso-position-horizontal:absolute;mso-position-horizontal-relative:text;mso-position-vertical:absolute;mso-position-vertical-relative:text;mso-width-percent:0;mso-height-percent:0;mso-width-relative:margin;mso-height-relative:margin" o:gfxdata="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" strokecolor="#4579b8 [3044]">
                 <v:stroke endarrow="open"/>
@@ -2960,7 +2977,7 @@
               </wp:anchor>
             </w:drawing>
           </mc:Choice>
-          <mc:Fallback>
+          <mc:Fallback xmlns:w15="http://schemas.microsoft.com/office/word/2012/wordml">
             <w:pict>
               <v:shape w14:anchorId="3090396F" id="21 Conector recto de flecha" o:spid="_x0000_s1026" type="#_x0000_t32" style="position:absolute;margin-left:135.45pt;margin-top:8.45pt;width:20.25pt;height:15pt;z-index:251667456;visibility:visible;mso-wrap-style:square;mso-width-percent:0;mso-height-percent:0;mso-wrap-distance-left:9pt;mso-wrap-distance-top:0;mso-wrap-distance-right:9pt;mso-wrap-distance-bottom:0;mso-position-horizontal:absolute;mso-position-horizontal-relative:text;mso-position-vertical:absolute;mso-position-vertical-relative:text;mso-width-percent:0;mso-height-percent:0;mso-width-relative:margin;mso-height-relative:margin" o:gfxdata="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" strokecolor="#4579b8 [3044]">
                 <v:stroke endarrow="open"/>
@@ -3270,7 +3287,7 @@
               </wp:anchor>
             </w:drawing>
           </mc:Choice>
-          <mc:Fallback>
+          <mc:Fallback xmlns:w15="http://schemas.microsoft.com/office/word/2012/wordml">
             <w:pict>
               <v:rect w14:anchorId="2A1DD1A1" id="22 Rectángulo" o:spid="_x0000_s1028" style="position:absolute;left:0;text-align:left;margin-left:117.45pt;margin-top:107.3pt;width:183pt;height:51pt;z-index:251668480;visibility:visible;mso-wrap-style:square;mso-width-percent:0;mso-height-percent:0;mso-wrap-distance-left:9pt;mso-wrap-distance-top:0;mso-wrap-distance-right:9pt;mso-wrap-distance-bottom:0;mso-position-horizontal:absolute;mso-position-horizontal-relative:text;mso-position-vertical:absolute;mso-position-vertical-relative:text;mso-width-percent:0;mso-height-percent:0;mso-width-relative:margin;mso-height-relative:margin;v-text-anchor:middle" o:gfxdata="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" fillcolor="window" strokecolor="#4bacc6" strokeweight="2pt">
                 <v:textbox>
@@ -3745,7 +3762,7 @@
               </wp:anchor>
             </w:drawing>
           </mc:Choice>
-          <mc:Fallback>
+          <mc:Fallback xmlns:w15="http://schemas.microsoft.com/office/word/2012/wordml">
             <w:pict>
               <v:rect w14:anchorId="77887CA0" id="23 Rectángulo" o:spid="_x0000_s1029" style="position:absolute;left:0;text-align:left;margin-left:77.7pt;margin-top:232.15pt;width:237.75pt;height:54pt;z-index:251669504;visibility:visible;mso-wrap-style:square;mso-width-percent:0;mso-height-percent:0;mso-wrap-distance-left:9pt;mso-wrap-distance-top:0;mso-wrap-distance-right:9pt;mso-wrap-distance-bottom:0;mso-position-horizontal:absolute;mso-position-horizontal-relative:text;mso-position-vertical:absolute;mso-position-vertical-relative:text;mso-width-percent:0;mso-height-percent:0;mso-width-relative:margin;mso-height-relative:margin;v-text-anchor:middle" o:gfxdata="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" fillcolor="white [3201]" strokecolor="#4bacc6 [3208]" strokeweight="2pt">
                 <v:textbox>
@@ -7974,15 +7991,33 @@
                                 <w:szCs w:val="24"/>
                               </w:rPr>
                               <w:tab/>
-                            </w:r>
+                              <w:t xml:space="preserve">      </w:t>
+                            </w:r>
+                            <w:proofErr w:type="gramStart"/>
                             <w:r>
                               <w:rPr>
                                 <w:rFonts w:ascii="Consolas" w:hAnsi="Consolas" w:cs="Times New Roman"/>
                                 <w:sz w:val="16"/>
                                 <w:szCs w:val="24"/>
                               </w:rPr>
-                              <w:tab/>
-                              <w:t>Sentencias;</w:t>
+                              <w:t>s</w:t>
+                            </w:r>
+                            <w:r>
+                              <w:rPr>
+                                <w:rFonts w:ascii="Consolas" w:hAnsi="Consolas" w:cs="Times New Roman"/>
+                                <w:sz w:val="16"/>
+                                <w:szCs w:val="24"/>
+                              </w:rPr>
+                              <w:t>entencias</w:t>
+                            </w:r>
+                            <w:proofErr w:type="gramEnd"/>
+                            <w:r>
+                              <w:rPr>
+                                <w:rFonts w:ascii="Consolas" w:hAnsi="Consolas" w:cs="Times New Roman"/>
+                                <w:sz w:val="16"/>
+                                <w:szCs w:val="24"/>
+                              </w:rPr>
+                              <w:t>;</w:t>
                             </w:r>
                           </w:p>
                           <w:p>
@@ -8107,7 +8142,7 @@
           </mc:Choice>
           <mc:Fallback>
             <w:pict>
-              <v:rect w14:anchorId="155F8171" id="4 Rectángulo" o:spid="_x0000_s1030" style="position:absolute;left:0;text-align:left;margin-left:124.2pt;margin-top:7.9pt;width:177.75pt;height:141pt;z-index:251654144;visibility:visible;mso-wrap-style:square;mso-width-percent:0;mso-height-percent:0;mso-wrap-distance-left:9pt;mso-wrap-distance-top:0;mso-wrap-distance-right:9pt;mso-wrap-distance-bottom:0;mso-position-horizontal:absolute;mso-position-horizontal-relative:text;mso-position-vertical:absolute;mso-position-vertical-relative:text;mso-width-percent:0;mso-height-percent:0;mso-width-relative:margin;mso-height-relative:margin;v-text-anchor:middle" o:gfxdata="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" fillcolor="white [3201]" strokecolor="#4bacc6 [3208]" strokeweight="2pt">
+              <v:rect id="4 Rectángulo" o:spid="_x0000_s1030" style="position:absolute;left:0;text-align:left;margin-left:124.2pt;margin-top:7.9pt;width:177.75pt;height:141pt;z-index:251654144;visibility:visible;mso-wrap-style:square;mso-width-percent:0;mso-height-percent:0;mso-wrap-distance-left:9pt;mso-wrap-distance-top:0;mso-wrap-distance-right:9pt;mso-wrap-distance-bottom:0;mso-position-horizontal:absolute;mso-position-horizontal-relative:text;mso-position-vertical:absolute;mso-position-vertical-relative:text;mso-width-percent:0;mso-height-percent:0;mso-width-relative:margin;mso-height-relative:margin;v-text-anchor:middle" o:gfxdata="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" fillcolor="white [3201]" strokecolor="#4bacc6 [3208]" strokeweight="2pt">
                 <v:textbox>
                   <w:txbxContent>
                     <w:p>
@@ -8247,15 +8282,33 @@
                           <w:szCs w:val="24"/>
                         </w:rPr>
                         <w:tab/>
-                      </w:r>
+                        <w:t xml:space="preserve">      </w:t>
+                      </w:r>
+                      <w:proofErr w:type="gramStart"/>
                       <w:r>
                         <w:rPr>
                           <w:rFonts w:ascii="Consolas" w:hAnsi="Consolas" w:cs="Times New Roman"/>
                           <w:sz w:val="16"/>
                           <w:szCs w:val="24"/>
                         </w:rPr>
-                        <w:tab/>
-                        <w:t>Sentencias;</w:t>
+                        <w:t>s</w:t>
+                      </w:r>
+                      <w:r>
+                        <w:rPr>
+                          <w:rFonts w:ascii="Consolas" w:hAnsi="Consolas" w:cs="Times New Roman"/>
+                          <w:sz w:val="16"/>
+                          <w:szCs w:val="24"/>
+                        </w:rPr>
+                        <w:t>entencias</w:t>
+                      </w:r>
+                      <w:proofErr w:type="gramEnd"/>
+                      <w:r>
+                        <w:rPr>
+                          <w:rFonts w:ascii="Consolas" w:hAnsi="Consolas" w:cs="Times New Roman"/>
+                          <w:sz w:val="16"/>
+                          <w:szCs w:val="24"/>
+                        </w:rPr>
+                        <w:t>;</w:t>
                       </w:r>
                     </w:p>
                     <w:p>
@@ -9487,7 +9540,7 @@
               </wp:anchor>
             </w:drawing>
           </mc:Choice>
-          <mc:Fallback>
+          <mc:Fallback xmlns:w15="http://schemas.microsoft.com/office/word/2012/wordml">
             <w:pict>
               <v:rect w14:anchorId="6615B999" id="5 Rectángulo" o:spid="_x0000_s1031" style="position:absolute;left:0;text-align:left;margin-left:136.95pt;margin-top:-4.85pt;width:177.75pt;height:202.5pt;z-index:251644928;visibility:visible;mso-wrap-style:square;mso-width-percent:0;mso-height-percent:0;mso-wrap-distance-left:9pt;mso-wrap-distance-top:0;mso-wrap-distance-right:9pt;mso-wrap-distance-bottom:0;mso-position-horizontal:absolute;mso-position-horizontal-relative:text;mso-position-vertical:absolute;mso-position-vertical-relative:text;mso-width-percent:0;mso-height-percent:0;mso-width-relative:margin;mso-height-relative:margin;v-text-anchor:middle" o:gfxdata="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" fillcolor="white [3201]" strokecolor="#4bacc6 [3208]" strokeweight="2pt">
                 <v:textbox>
@@ -10297,7 +10350,7 @@
               </wp:anchor>
             </w:drawing>
           </mc:Choice>
-          <mc:Fallback>
+          <mc:Fallback xmlns:w15="http://schemas.microsoft.com/office/word/2012/wordml">
             <w:pict>
               <v:rect w14:anchorId="01D8C3EA" id="2 Rectángulo" o:spid="_x0000_s1032" style="position:absolute;margin-left:136.9pt;margin-top:7.9pt;width:176.25pt;height:76.5pt;z-index:251656192;visibility:visible;mso-wrap-style:square;mso-width-percent:0;mso-height-percent:0;mso-wrap-distance-left:9pt;mso-wrap-distance-top:0;mso-wrap-distance-right:9pt;mso-wrap-distance-bottom:0;mso-position-horizontal:absolute;mso-position-horizontal-relative:text;mso-position-vertical:absolute;mso-position-vertical-relative:text;mso-width-percent:0;mso-height-percent:0;mso-width-relative:margin;mso-height-relative:margin;v-text-anchor:middle" o:gfxdata="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" fillcolor="white [3201]" strokecolor="#4bacc6 [3208]" strokeweight="2pt">
                 <v:textbox>
@@ -10648,7 +10701,7 @@
               </wp:anchor>
             </w:drawing>
           </mc:Choice>
-          <mc:Fallback>
+          <mc:Fallback xmlns:w15="http://schemas.microsoft.com/office/word/2012/wordml">
             <w:pict>
               <v:rect w14:anchorId="0A5AD9FE" id="11 Rectángulo" o:spid="_x0000_s1033" style="position:absolute;left:0;text-align:left;margin-left:114.25pt;margin-top:28.05pt;width:186.75pt;height:69.75pt;z-index:251657216;visibility:visible;mso-wrap-style:square;mso-width-percent:0;mso-height-percent:0;mso-wrap-distance-left:9pt;mso-wrap-distance-top:0;mso-wrap-distance-right:9pt;mso-wrap-distance-bottom:0;mso-position-horizontal:absolute;mso-position-horizontal-relative:text;mso-position-vertical:absolute;mso-position-vertical-relative:text;mso-width-percent:0;mso-height-percent:0;mso-width-relative:margin;mso-height-relative:margin;v-text-anchor:middle" o:gfxdata="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" fillcolor="white [3201]" strokecolor="#4bacc6 [3208]" strokeweight="2pt">
                 <v:textbox>
@@ -11158,7 +11211,7 @@
               </wp:anchor>
             </w:drawing>
           </mc:Choice>
-          <mc:Fallback>
+          <mc:Fallback xmlns:w15="http://schemas.microsoft.com/office/word/2012/wordml">
             <w:pict>
               <v:rect w14:anchorId="20D946A1" id="13 Rectángulo" o:spid="_x0000_s1034" style="position:absolute;left:0;text-align:left;margin-left:103.95pt;margin-top:4.6pt;width:243pt;height:30pt;z-index:251658240;visibility:visible;mso-wrap-style:square;mso-width-percent:0;mso-height-percent:0;mso-wrap-distance-left:9pt;mso-wrap-distance-top:0;mso-wrap-distance-right:9pt;mso-wrap-distance-bottom:0;mso-position-horizontal:absolute;mso-position-horizontal-relative:text;mso-position-vertical:absolute;mso-position-vertical-relative:text;mso-width-percent:0;mso-height-percent:0;mso-width-relative:margin;mso-height-relative:margin;v-text-anchor:middle" o:gfxdata="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" fillcolor="white [3201]" strokecolor="#4bacc6 [3208]" strokeweight="2pt">
                 <v:textbox>
@@ -11623,7 +11676,7 @@
               </wp:anchor>
             </w:drawing>
           </mc:Choice>
-          <mc:Fallback>
+          <mc:Fallback xmlns:w15="http://schemas.microsoft.com/office/word/2012/wordml">
             <w:pict>
               <v:shapetype w14:anchorId="60188523" id="_x0000_t202" coordsize="21600,21600" o:spt="202" path="m,l,21600r21600,l21600,xe">
                 <v:stroke joinstyle="miter"/>
@@ -12357,7 +12410,7 @@
               </wp:anchor>
             </w:drawing>
           </mc:Choice>
-          <mc:Fallback>
+          <mc:Fallback xmlns:w15="http://schemas.microsoft.com/office/word/2012/wordml">
             <w:pict>
               <v:shape w14:anchorId="6AF52464" id="_x0000_s1036" type="#_x0000_t202" style="position:absolute;left:0;text-align:left;margin-left:11.7pt;margin-top:30pt;width:435pt;height:96.75pt;z-index:251649024;visibility:visible;mso-wrap-style:square;mso-width-percent:0;mso-height-percent:0;mso-wrap-distance-left:9pt;mso-wrap-distance-top:3.6pt;mso-wrap-distance-right:9pt;mso-wrap-distance-bottom:3.6pt;mso-position-horizontal:absolute;mso-position-horizontal-relative:text;mso-position-vertical:absolute;mso-position-vertical-relative:text;mso-width-percent:0;mso-height-percent:0;mso-width-relative:margin;mso-height-relative:margin;v-text-anchor:top" o:gfxdata="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" fillcolor="white [3201]" strokecolor="#4bacc6 [3208]" strokeweight="2pt">
                 <v:textbox>
@@ -13548,7 +13601,7 @@
               </wp:anchor>
             </w:drawing>
           </mc:Choice>
-          <mc:Fallback>
+          <mc:Fallback xmlns:w15="http://schemas.microsoft.com/office/word/2012/wordml">
             <w:pict>
               <v:shape w14:anchorId="6AE6E400" id="_x0000_s1037" type="#_x0000_t202" style="position:absolute;left:0;text-align:left;margin-left:92.7pt;margin-top:6.5pt;width:268.65pt;height:85.5pt;z-index:251651072;visibility:visible;mso-wrap-style:square;mso-width-percent:0;mso-height-percent:0;mso-wrap-distance-left:9pt;mso-wrap-distance-top:3.6pt;mso-wrap-distance-right:9pt;mso-wrap-distance-bottom:3.6pt;mso-position-horizontal:absolute;mso-position-horizontal-relative:text;mso-position-vertical:absolute;mso-position-vertical-relative:text;mso-width-percent:0;mso-height-percent:0;mso-width-relative:margin;mso-height-relative:margin;v-text-anchor:top" o:gfxdata="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" fillcolor="white [3201]" strokecolor="#4bacc6 [3208]" strokeweight="2pt">
                 <v:textbox>
@@ -13992,7 +14045,7 @@
               </wp:anchor>
             </w:drawing>
           </mc:Choice>
-          <mc:Fallback>
+          <mc:Fallback xmlns:w15="http://schemas.microsoft.com/office/word/2012/wordml">
             <w:pict>
               <v:shape w14:anchorId="5B48A4A5" id="_x0000_s1038" type="#_x0000_t202" style="position:absolute;left:0;text-align:left;margin-left:37.25pt;margin-top:46.4pt;width:349.5pt;height:28.6pt;z-index:-251668480;visibility:visible;mso-wrap-style:square;mso-width-percent:0;mso-height-percent:0;mso-wrap-distance-left:9pt;mso-wrap-distance-top:3.6pt;mso-wrap-distance-right:9pt;mso-wrap-distance-bottom:3.6pt;mso-position-horizontal:absolute;mso-position-horizontal-relative:text;mso-position-vertical:absolute;mso-position-vertical-relative:text;mso-width-percent:0;mso-height-percent:0;mso-width-relative:margin;mso-height-relative:margin;v-text-anchor:top" o:gfxdata="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" fillcolor="white [3201]" strokecolor="#4bacc6 [3208]" strokeweight="2pt">
                 <v:textbox>
@@ -14786,7 +14839,7 @@
               </wp:anchor>
             </w:drawing>
           </mc:Choice>
-          <mc:Fallback>
+          <mc:Fallback xmlns:w15="http://schemas.microsoft.com/office/word/2012/wordml">
             <w:pict>
               <v:shape w14:anchorId="2299E5E3" id="_x0000_s1039" type="#_x0000_t202" style="position:absolute;left:0;text-align:left;margin-left:70.2pt;margin-top:8.4pt;width:314.25pt;height:85.5pt;z-index:251672576;visibility:visible;mso-wrap-style:square;mso-width-percent:0;mso-height-percent:0;mso-wrap-distance-left:9pt;mso-wrap-distance-top:3.6pt;mso-wrap-distance-right:9pt;mso-wrap-distance-bottom:3.6pt;mso-position-horizontal:absolute;mso-position-horizontal-relative:text;mso-position-vertical:absolute;mso-position-vertical-relative:text;mso-width-percent:0;mso-height-percent:0;mso-width-relative:margin;mso-height-relative:margin;v-text-anchor:top" o:gfxdata="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" fillcolor="white [3201]" strokecolor="#4bacc6 [3208]" strokeweight="2pt">
                 <v:textbox>
@@ -15920,7 +15973,7 @@
               </wp:anchor>
             </w:drawing>
           </mc:Choice>
-          <mc:Fallback>
+          <mc:Fallback xmlns:w15="http://schemas.microsoft.com/office/word/2012/wordml">
             <w:pict>
               <v:shape w14:anchorId="3483980C" id="_x0000_s1040" type="#_x0000_t202" style="position:absolute;left:0;text-align:left;margin-left:55.2pt;margin-top:12.3pt;width:311.25pt;height:339.95pt;z-index:251653120;visibility:visible;mso-wrap-style:square;mso-width-percent:0;mso-height-percent:200;mso-wrap-distance-left:9pt;mso-wrap-distance-top:3.6pt;mso-wrap-distance-right:9pt;mso-wrap-distance-bottom:3.6pt;mso-position-horizontal:absolute;mso-position-horizontal-relative:text;mso-position-vertical:absolute;mso-position-vertical-relative:text;mso-width-percent:0;mso-height-percent:200;mso-width-relative:margin;mso-height-relative:margin;v-text-anchor:top" o:gfxdata="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" fillcolor="white [3201]" strokecolor="#4bacc6 [3208]" strokeweight="2pt">
                 <v:textbox style="mso-fit-shape-to-text:t">
@@ -16734,7 +16787,7 @@
               </wp:anchor>
             </w:drawing>
           </mc:Choice>
-          <mc:Fallback>
+          <mc:Fallback xmlns:w15="http://schemas.microsoft.com/office/word/2012/wordml">
             <w:pict>
               <v:shape w14:anchorId="623CAE3F" id="_x0000_s1041" type="#_x0000_t202" style="position:absolute;left:0;text-align:left;margin-left:65.7pt;margin-top:5.55pt;width:314.25pt;height:81.75pt;z-index:251655168;visibility:visible;mso-wrap-style:square;mso-width-percent:0;mso-height-percent:0;mso-wrap-distance-left:9pt;mso-wrap-distance-top:3.6pt;mso-wrap-distance-right:9pt;mso-wrap-distance-bottom:3.6pt;mso-position-horizontal:absolute;mso-position-horizontal-relative:text;mso-position-vertical:absolute;mso-position-vertical-relative:text;mso-width-percent:0;mso-height-percent:0;mso-width-relative:margin;mso-height-relative:margin;v-text-anchor:top" o:gfxdata="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" fillcolor="white [3201]" strokecolor="#4bacc6 [3208]" strokeweight="2pt">
                 <v:textbox>
@@ -17415,7 +17468,7 @@
               </wp:anchor>
             </w:drawing>
           </mc:Choice>
-          <mc:Fallback>
+          <mc:Fallback xmlns:w15="http://schemas.microsoft.com/office/word/2012/wordml">
             <w:pict>
               <v:shape w14:anchorId="04912C21" id="_x0000_s1042" type="#_x0000_t202" style="position:absolute;left:0;text-align:left;margin-left:77.7pt;margin-top:14.5pt;width:294pt;height:297pt;z-index:251670528;visibility:visible;mso-wrap-style:square;mso-width-percent:0;mso-height-percent:0;mso-wrap-distance-left:9pt;mso-wrap-distance-top:3.6pt;mso-wrap-distance-right:9pt;mso-wrap-distance-bottom:3.6pt;mso-position-horizontal:absolute;mso-position-horizontal-relative:text;mso-position-vertical:absolute;mso-position-vertical-relative:text;mso-width-percent:0;mso-height-percent:0;mso-width-relative:margin;mso-height-relative:margin;v-text-anchor:top" o:gfxdata="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" fillcolor="white [3201]" strokecolor="#4bacc6 [3208]" strokeweight="2pt">
                 <v:textbox>
@@ -18088,91 +18141,26 @@
                               <w:spacing w:line="240" w:lineRule="auto"/>
                               <w:rPr>
                                 <w:rFonts w:ascii="Consolas" w:hAnsi="Consolas" w:cs="Times New Roman"/>
+                                <w:sz w:val="16"/>
+                                <w:szCs w:val="24"/>
+                              </w:rPr>
+                            </w:pPr>
+                            <w:r>
+                              <w:rPr>
+                                <w:rFonts w:ascii="Consolas" w:hAnsi="Consolas" w:cs="Times New Roman"/>
                                 <w:b/>
                                 <w:sz w:val="16"/>
                                 <w:szCs w:val="24"/>
                               </w:rPr>
-                            </w:pPr>
-                            <w:r>
-                              <w:rPr>
-                                <w:rFonts w:ascii="Consolas" w:hAnsi="Consolas" w:cs="Times New Roman"/>
-                                <w:b/>
+                              <w:t xml:space="preserve">    REAL </w:t>
+                            </w:r>
+                            <w:r>
+                              <w:rPr>
+                                <w:rFonts w:ascii="Consolas" w:hAnsi="Consolas" w:cs="Times New Roman"/>
                                 <w:sz w:val="16"/>
                                 <w:szCs w:val="24"/>
                               </w:rPr>
-                              <w:t xml:space="preserve">    </w:t>
-                            </w:r>
-                            <w:proofErr w:type="gramStart"/>
-                            <w:r>
-                              <w:rPr>
-                                <w:rFonts w:ascii="Consolas" w:hAnsi="Consolas" w:cs="Times New Roman"/>
-                                <w:sz w:val="16"/>
-                                <w:szCs w:val="24"/>
-                              </w:rPr>
-                              <w:t>escribir</w:t>
-                            </w:r>
-                            <w:proofErr w:type="gramEnd"/>
-                            <w:r>
-                              <w:rPr>
-                                <w:rFonts w:ascii="Consolas" w:hAnsi="Consolas" w:cs="Times New Roman"/>
-                                <w:sz w:val="16"/>
-                                <w:szCs w:val="24"/>
-                              </w:rPr>
-                              <w:t xml:space="preserve">  ( “Introducir una edad”);</w:t>
-                            </w:r>
-                            <w:r>
-                              <w:rPr>
-                                <w:rFonts w:ascii="Consolas" w:hAnsi="Consolas" w:cs="Times New Roman"/>
-                                <w:b/>
-                                <w:sz w:val="16"/>
-                                <w:szCs w:val="24"/>
-                              </w:rPr>
-                              <w:t xml:space="preserve">  </w:t>
-                            </w:r>
-                          </w:p>
-                          <w:p>
-                            <w:pPr>
-                              <w:spacing w:line="240" w:lineRule="auto"/>
-                              <w:rPr>
-                                <w:rFonts w:ascii="Consolas" w:hAnsi="Consolas" w:cs="Times New Roman"/>
-                                <w:sz w:val="16"/>
-                                <w:szCs w:val="24"/>
-                              </w:rPr>
-                            </w:pPr>
-                            <w:r>
-                              <w:rPr>
-                                <w:rFonts w:ascii="Consolas" w:hAnsi="Consolas" w:cs="Times New Roman"/>
-                                <w:b/>
-                                <w:sz w:val="16"/>
-                                <w:szCs w:val="24"/>
-                              </w:rPr>
-                              <w:t xml:space="preserve">    REAL </w:t>
-                            </w:r>
-                            <w:r>
-                              <w:rPr>
-                                <w:rFonts w:ascii="Consolas" w:hAnsi="Consolas" w:cs="Times New Roman"/>
-                                <w:sz w:val="16"/>
-                                <w:szCs w:val="24"/>
-                              </w:rPr>
-                              <w:t xml:space="preserve">edad = </w:t>
-                            </w:r>
-                            <w:proofErr w:type="gramStart"/>
-                            <w:r>
-                              <w:rPr>
-                                <w:rFonts w:ascii="Consolas" w:hAnsi="Consolas" w:cs="Times New Roman"/>
-                                <w:sz w:val="16"/>
-                                <w:szCs w:val="24"/>
-                              </w:rPr>
-                              <w:t>lee(</w:t>
-                            </w:r>
-                            <w:proofErr w:type="gramEnd"/>
-                            <w:r>
-                              <w:rPr>
-                                <w:rFonts w:ascii="Consolas" w:hAnsi="Consolas" w:cs="Times New Roman"/>
-                                <w:sz w:val="16"/>
-                                <w:szCs w:val="24"/>
-                              </w:rPr>
-                              <w:t>); /* Leer de pantalla*/</w:t>
+                              <w:t>edad = 18;</w:t>
                             </w:r>
                           </w:p>
                           <w:p>
@@ -18408,7 +18396,7 @@
           </mc:Choice>
           <mc:Fallback>
             <w:pict>
-              <v:rect w14:anchorId="2765F96E" id="6 Rectángulo" o:spid="_x0000_s1043" style="position:absolute;left:0;text-align:left;margin-left:82.2pt;margin-top:10.9pt;width:287.25pt;height:217.5pt;z-index:251659264;visibility:visible;mso-wrap-style:square;mso-width-percent:0;mso-height-percent:0;mso-wrap-distance-left:9pt;mso-wrap-distance-top:0;mso-wrap-distance-right:9pt;mso-wrap-distance-bottom:0;mso-position-horizontal:absolute;mso-position-horizontal-relative:text;mso-position-vertical:absolute;mso-position-vertical-relative:text;mso-width-percent:0;mso-height-percent:0;mso-width-relative:margin;mso-height-relative:margin;v-text-anchor:middle" o:gfxdata="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" fillcolor="window" strokecolor="#4bacc6" strokeweight="2pt">
+              <v:rect id="6 Rectángulo" o:spid="_x0000_s1043" style="position:absolute;left:0;text-align:left;margin-left:82.2pt;margin-top:10.9pt;width:287.25pt;height:217.5pt;z-index:251659264;visibility:visible;mso-wrap-style:square;mso-width-percent:0;mso-height-percent:0;mso-wrap-distance-left:9pt;mso-wrap-distance-top:0;mso-wrap-distance-right:9pt;mso-wrap-distance-bottom:0;mso-position-horizontal:absolute;mso-position-horizontal-relative:text;mso-position-vertical:absolute;mso-position-vertical-relative:text;mso-width-percent:0;mso-height-percent:0;mso-width-relative:margin;mso-height-relative:margin;v-text-anchor:middle" o:gfxdata="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" fillcolor="window" strokecolor="#4bacc6" strokeweight="2pt">
                 <v:textbox>
                   <w:txbxContent>
                     <w:p>
@@ -18515,91 +18503,26 @@
                         <w:spacing w:line="240" w:lineRule="auto"/>
                         <w:rPr>
                           <w:rFonts w:ascii="Consolas" w:hAnsi="Consolas" w:cs="Times New Roman"/>
+                          <w:sz w:val="16"/>
+                          <w:szCs w:val="24"/>
+                        </w:rPr>
+                      </w:pPr>
+                      <w:r>
+                        <w:rPr>
+                          <w:rFonts w:ascii="Consolas" w:hAnsi="Consolas" w:cs="Times New Roman"/>
                           <w:b/>
                           <w:sz w:val="16"/>
                           <w:szCs w:val="24"/>
                         </w:rPr>
-                      </w:pPr>
-                      <w:r>
-                        <w:rPr>
-                          <w:rFonts w:ascii="Consolas" w:hAnsi="Consolas" w:cs="Times New Roman"/>
-                          <w:b/>
+                        <w:t xml:space="preserve">    REAL </w:t>
+                      </w:r>
+                      <w:r>
+                        <w:rPr>
+                          <w:rFonts w:ascii="Consolas" w:hAnsi="Consolas" w:cs="Times New Roman"/>
                           <w:sz w:val="16"/>
                           <w:szCs w:val="24"/>
                         </w:rPr>
-                        <w:t xml:space="preserve">    </w:t>
-                      </w:r>
-                      <w:proofErr w:type="gramStart"/>
-                      <w:r>
-                        <w:rPr>
-                          <w:rFonts w:ascii="Consolas" w:hAnsi="Consolas" w:cs="Times New Roman"/>
-                          <w:sz w:val="16"/>
-                          <w:szCs w:val="24"/>
-                        </w:rPr>
-                        <w:t>escribir</w:t>
-                      </w:r>
-                      <w:proofErr w:type="gramEnd"/>
-                      <w:r>
-                        <w:rPr>
-                          <w:rFonts w:ascii="Consolas" w:hAnsi="Consolas" w:cs="Times New Roman"/>
-                          <w:sz w:val="16"/>
-                          <w:szCs w:val="24"/>
-                        </w:rPr>
-                        <w:t xml:space="preserve">  ( “Introducir una edad”);</w:t>
-                      </w:r>
-                      <w:r>
-                        <w:rPr>
-                          <w:rFonts w:ascii="Consolas" w:hAnsi="Consolas" w:cs="Times New Roman"/>
-                          <w:b/>
-                          <w:sz w:val="16"/>
-                          <w:szCs w:val="24"/>
-                        </w:rPr>
-                        <w:t xml:space="preserve">  </w:t>
-                      </w:r>
-                    </w:p>
-                    <w:p>
-                      <w:pPr>
-                        <w:spacing w:line="240" w:lineRule="auto"/>
-                        <w:rPr>
-                          <w:rFonts w:ascii="Consolas" w:hAnsi="Consolas" w:cs="Times New Roman"/>
-                          <w:sz w:val="16"/>
-                          <w:szCs w:val="24"/>
-                        </w:rPr>
-                      </w:pPr>
-                      <w:r>
-                        <w:rPr>
-                          <w:rFonts w:ascii="Consolas" w:hAnsi="Consolas" w:cs="Times New Roman"/>
-                          <w:b/>
-                          <w:sz w:val="16"/>
-                          <w:szCs w:val="24"/>
-                        </w:rPr>
-                        <w:t xml:space="preserve">    REAL </w:t>
-                      </w:r>
-                      <w:r>
-                        <w:rPr>
-                          <w:rFonts w:ascii="Consolas" w:hAnsi="Consolas" w:cs="Times New Roman"/>
-                          <w:sz w:val="16"/>
-                          <w:szCs w:val="24"/>
-                        </w:rPr>
-                        <w:t xml:space="preserve">edad = </w:t>
-                      </w:r>
-                      <w:proofErr w:type="gramStart"/>
-                      <w:r>
-                        <w:rPr>
-                          <w:rFonts w:ascii="Consolas" w:hAnsi="Consolas" w:cs="Times New Roman"/>
-                          <w:sz w:val="16"/>
-                          <w:szCs w:val="24"/>
-                        </w:rPr>
-                        <w:t>lee(</w:t>
-                      </w:r>
-                      <w:proofErr w:type="gramEnd"/>
-                      <w:r>
-                        <w:rPr>
-                          <w:rFonts w:ascii="Consolas" w:hAnsi="Consolas" w:cs="Times New Roman"/>
-                          <w:sz w:val="16"/>
-                          <w:szCs w:val="24"/>
-                        </w:rPr>
-                        <w:t>); /* Leer de pantalla*/</w:t>
+                        <w:t>edad = 18;</w:t>
                       </w:r>
                     </w:p>
                     <w:p>
@@ -19587,7 +19510,7 @@
               </wp:anchor>
             </w:drawing>
           </mc:Choice>
-          <mc:Fallback>
+          <mc:Fallback xmlns:w15="http://schemas.microsoft.com/office/word/2012/wordml">
             <w:pict>
               <v:rect w14:anchorId="4A3DBB59" id="8 Rectángulo" o:spid="_x0000_s1044" style="position:absolute;left:0;text-align:left;margin-left:56.7pt;margin-top:10.05pt;width:309.75pt;height:282pt;z-index:251646976;visibility:visible;mso-wrap-style:square;mso-width-percent:0;mso-height-percent:0;mso-wrap-distance-left:9pt;mso-wrap-distance-top:0;mso-wrap-distance-right:9pt;mso-wrap-distance-bottom:0;mso-position-horizontal:absolute;mso-position-horizontal-relative:text;mso-position-vertical:absolute;mso-position-vertical-relative:text;mso-width-percent:0;mso-height-percent:0;mso-width-relative:margin;mso-height-relative:margin;v-text-anchor:middle" o:gfxdata="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" fillcolor="window" strokecolor="#4bacc6" strokeweight="2pt">
                 <v:textbox>
@@ -20649,7 +20572,7 @@
               </wp:anchor>
             </w:drawing>
           </mc:Choice>
-          <mc:Fallback>
+          <mc:Fallback xmlns:w15="http://schemas.microsoft.com/office/word/2012/wordml">
             <w:pict>
               <v:rect w14:anchorId="3A5FFF98" id="12 Rectángulo" o:spid="_x0000_s1045" style="position:absolute;left:0;text-align:left;margin-left:-1.05pt;margin-top:.15pt;width:441.7pt;height:123.75pt;z-index:251660288;visibility:visible;mso-wrap-style:square;mso-width-percent:0;mso-height-percent:0;mso-wrap-distance-left:9pt;mso-wrap-distance-top:0;mso-wrap-distance-right:9pt;mso-wrap-distance-bottom:0;mso-position-horizontal:absolute;mso-position-horizontal-relative:text;mso-position-vertical:absolute;mso-position-vertical-relative:text;mso-width-percent:0;mso-height-percent:0;mso-width-relative:margin;mso-height-relative:margin;v-text-anchor:middle" o:gfxdata="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" fillcolor="window" strokecolor="#4bacc6" strokeweight="2pt">
                 <v:textbox>
@@ -21106,10 +21029,10 @@
         <mc:AlternateContent>
           <mc:Choice Requires="wps">
             <w:drawing>
-              <wp:anchor distT="0" distB="0" distL="114300" distR="114300" simplePos="0" relativeHeight="251661312" behindDoc="0" locked="0" layoutInCell="1" allowOverlap="1" wp14:anchorId="3754DBF1" wp14:editId="3230E8AB">
+              <wp:anchor distT="0" distB="0" distL="114300" distR="114300" simplePos="0" relativeHeight="251661312" behindDoc="0" locked="0" layoutInCell="1" allowOverlap="1" wp14:anchorId="3754DBF1" wp14:editId="70A79477">
                 <wp:simplePos x="0" y="0"/>
                 <wp:positionH relativeFrom="column">
-                  <wp:posOffset>215265</wp:posOffset>
+                  <wp:posOffset>-89535</wp:posOffset>
                 </wp:positionH>
                 <wp:positionV relativeFrom="paragraph">
                   <wp:posOffset>36195</wp:posOffset>
@@ -21151,6 +21074,7 @@
                                 <w:sz w:val="16"/>
                               </w:rPr>
                             </w:pPr>
+                            <w:bookmarkStart w:id="0" w:name="_GoBack"/>
                             <w:proofErr w:type="spellStart"/>
                             <w:proofErr w:type="gramStart"/>
                             <w:r>
@@ -21496,6 +21420,7 @@
                               <w:t xml:space="preserve"> }  </w:t>
                             </w:r>
                           </w:p>
+                          <w:bookmarkEnd w:id="0"/>
                           <w:p>
                             <w:pPr>
                               <w:spacing w:line="240" w:lineRule="auto"/>
@@ -21528,7 +21453,7 @@
           </mc:Choice>
           <mc:Fallback>
             <w:pict>
-              <v:rect w14:anchorId="3754DBF1" id="16 Rectángulo" o:spid="_x0000_s1046" style="position:absolute;left:0;text-align:left;margin-left:16.95pt;margin-top:2.85pt;width:441.7pt;height:183.75pt;z-index:251661312;visibility:visible;mso-wrap-style:square;mso-width-percent:0;mso-height-percent:0;mso-wrap-distance-left:9pt;mso-wrap-distance-top:0;mso-wrap-distance-right:9pt;mso-wrap-distance-bottom:0;mso-position-horizontal:absolute;mso-position-horizontal-relative:text;mso-position-vertical:absolute;mso-position-vertical-relative:text;mso-width-percent:0;mso-height-percent:0;mso-width-relative:margin;mso-height-relative:margin;v-text-anchor:middle" o:gfxdata="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" fillcolor="window" strokecolor="#4bacc6" strokeweight="2pt">
+              <v:rect id="16 Rectángulo" o:spid="_x0000_s1046" style="position:absolute;left:0;text-align:left;margin-left:-7.05pt;margin-top:2.85pt;width:441.7pt;height:183.75pt;z-index:251661312;visibility:visible;mso-wrap-style:square;mso-width-percent:0;mso-height-percent:0;mso-wrap-distance-left:9pt;mso-wrap-distance-top:0;mso-wrap-distance-right:9pt;mso-wrap-distance-bottom:0;mso-position-horizontal:absolute;mso-position-horizontal-relative:text;mso-position-vertical:absolute;mso-position-vertical-relative:text;mso-width-percent:0;mso-height-percent:0;mso-width-relative:margin;mso-height-relative:margin;v-text-anchor:middle" o:gfxdata="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" fillcolor="window" strokecolor="#4bacc6" strokeweight="2pt">
                 <v:textbox>
                   <w:txbxContent>
                     <w:p>
@@ -21538,6 +21463,7 @@
                           <w:sz w:val="16"/>
                         </w:rPr>
                       </w:pPr>
+                      <w:bookmarkStart w:id="1" w:name="_GoBack"/>
                       <w:proofErr w:type="spellStart"/>
                       <w:proofErr w:type="gramStart"/>
                       <w:r>
@@ -21883,6 +21809,7 @@
                         <w:t xml:space="preserve"> }  </w:t>
                       </w:r>
                     </w:p>
+                    <w:bookmarkEnd w:id="1"/>
                     <w:p>
                       <w:pPr>
                         <w:spacing w:line="240" w:lineRule="auto"/>
@@ -24243,6 +24170,7 @@
         </w:rPr>
         <w:t xml:space="preserve">        </w:t>
       </w:r>
+      <w:proofErr w:type="spellStart"/>
       <w:proofErr w:type="gramStart"/>
       <w:r>
         <w:rPr>
@@ -24252,6 +24180,7 @@
         </w:rPr>
         <w:t>para</w:t>
       </w:r>
+      <w:proofErr w:type="spellEnd"/>
       <w:proofErr w:type="gramEnd"/>
       <w:r>
         <w:rPr>
@@ -29010,8 +28939,6 @@
         </w:rPr>
         <w:t>l</w:t>
       </w:r>
-      <w:bookmarkStart w:id="0" w:name="_GoBack"/>
-      <w:bookmarkEnd w:id="0"/>
       <w:r>
         <w:rPr>
           <w:rFonts w:ascii="Times New Roman" w:hAnsi="Times New Roman" w:cs="Times New Roman"/>
@@ -29023,8 +28950,8 @@
     </w:p>
     <w:p/>
     <w:sectPr>
-      <w:footerReference w:type="default" r:id="rId12"/>
-      <w:footerReference w:type="first" r:id="rId13"/>
+      <w:footerReference w:type="default" r:id="rId13"/>
+      <w:footerReference w:type="first" r:id="rId14"/>
       <w:pgSz w:w="11906" w:h="16838"/>
       <w:pgMar w:top="1417" w:right="1701" w:bottom="1417" w:left="1701" w:header="708" w:footer="708" w:gutter="0"/>
       <w:pgNumType w:start="0"/>
@@ -29037,7 +28964,7 @@
 </file>
 
 <file path=word/endnotes.xml><?xml version="1.0" encoding="utf-8"?>
-<w:endnotes xmlns:wpc="http://schemas.microsoft.com/office/word/2010/wordprocessingCanvas" xmlns:mc="http://schemas.openxmlformats.org/markup-compatibility/2006" xmlns:o="urn:schemas-microsoft-com:office:office" xmlns:r="http://schemas.openxmlformats.org/officeDocument/2006/relationships" xmlns:m="http://schemas.openxmlformats.org/officeDocument/2006/math" xmlns:v="urn:schemas-microsoft-com:vml" xmlns:wp14="http://schemas.microsoft.com/office/word/2010/wordprocessingDrawing" xmlns:wp="http://schemas.openxmlformats.org/drawingml/2006/wordprocessingDrawing" xmlns:w10="urn:schemas-microsoft-com:office:word" xmlns:w="http://schemas.openxmlformats.org/wordprocessingml/2006/main" xmlns:w14="http://schemas.microsoft.com/office/word/2010/wordml" xmlns:w15="http://schemas.microsoft.com/office/word/2012/wordml" xmlns:wpg="http://schemas.microsoft.com/office/word/2010/wordprocessingGroup" xmlns:wpi="http://schemas.microsoft.com/office/word/2010/wordprocessingInk" xmlns:wne="http://schemas.microsoft.com/office/word/2006/wordml" xmlns:wps="http://schemas.microsoft.com/office/word/2010/wordprocessingShape" mc:Ignorable="w14 w15 wp14">
+<w:endnotes xmlns:wpc="http://schemas.microsoft.com/office/word/2010/wordprocessingCanvas" xmlns:mc="http://schemas.openxmlformats.org/markup-compatibility/2006" xmlns:o="urn:schemas-microsoft-com:office:office" xmlns:r="http://schemas.openxmlformats.org/officeDocument/2006/relationships" xmlns:m="http://schemas.openxmlformats.org/officeDocument/2006/math" xmlns:v="urn:schemas-microsoft-com:vml" xmlns:wp14="http://schemas.microsoft.com/office/word/2010/wordprocessingDrawing" xmlns:wp="http://schemas.openxmlformats.org/drawingml/2006/wordprocessingDrawing" xmlns:w10="urn:schemas-microsoft-com:office:word" xmlns:w="http://schemas.openxmlformats.org/wordprocessingml/2006/main" xmlns:w14="http://schemas.microsoft.com/office/word/2010/wordml" xmlns:wpg="http://schemas.microsoft.com/office/word/2010/wordprocessingGroup" xmlns:wpi="http://schemas.microsoft.com/office/word/2010/wordprocessingInk" xmlns:wne="http://schemas.microsoft.com/office/word/2006/wordml" xmlns:wps="http://schemas.microsoft.com/office/word/2010/wordprocessingShape" mc:Ignorable="w14 wp14">
   <w:endnote w:type="separator" w:id="-1">
     <w:p>
       <w:pPr>
@@ -29062,7 +28989,7 @@
 </file>
 
 <file path=word/footer1.xml><?xml version="1.0" encoding="utf-8"?>
-<w:ftr xmlns:wpc="http://schemas.microsoft.com/office/word/2010/wordprocessingCanvas" xmlns:mc="http://schemas.openxmlformats.org/markup-compatibility/2006" xmlns:o="urn:schemas-microsoft-com:office:office" xmlns:r="http://schemas.openxmlformats.org/officeDocument/2006/relationships" xmlns:m="http://schemas.openxmlformats.org/officeDocument/2006/math" xmlns:v="urn:schemas-microsoft-com:vml" xmlns:wp14="http://schemas.microsoft.com/office/word/2010/wordprocessingDrawing" xmlns:wp="http://schemas.openxmlformats.org/drawingml/2006/wordprocessingDrawing" xmlns:w10="urn:schemas-microsoft-com:office:word" xmlns:w="http://schemas.openxmlformats.org/wordprocessingml/2006/main" xmlns:w14="http://schemas.microsoft.com/office/word/2010/wordml" xmlns:w15="http://schemas.microsoft.com/office/word/2012/wordml" xmlns:wpg="http://schemas.microsoft.com/office/word/2010/wordprocessingGroup" xmlns:wpi="http://schemas.microsoft.com/office/word/2010/wordprocessingInk" xmlns:wne="http://schemas.microsoft.com/office/word/2006/wordml" xmlns:wps="http://schemas.microsoft.com/office/word/2010/wordprocessingShape" mc:Ignorable="w14 w15 wp14">
+<w:ftr xmlns:wpc="http://schemas.microsoft.com/office/word/2010/wordprocessingCanvas" xmlns:mc="http://schemas.openxmlformats.org/markup-compatibility/2006" xmlns:o="urn:schemas-microsoft-com:office:office" xmlns:r="http://schemas.openxmlformats.org/officeDocument/2006/relationships" xmlns:m="http://schemas.openxmlformats.org/officeDocument/2006/math" xmlns:v="urn:schemas-microsoft-com:vml" xmlns:wp14="http://schemas.microsoft.com/office/word/2010/wordprocessingDrawing" xmlns:wp="http://schemas.openxmlformats.org/drawingml/2006/wordprocessingDrawing" xmlns:w10="urn:schemas-microsoft-com:office:word" xmlns:w="http://schemas.openxmlformats.org/wordprocessingml/2006/main" xmlns:w14="http://schemas.microsoft.com/office/word/2010/wordml" xmlns:wpg="http://schemas.microsoft.com/office/word/2010/wordprocessingGroup" xmlns:wpi="http://schemas.microsoft.com/office/word/2010/wordprocessingInk" xmlns:wne="http://schemas.microsoft.com/office/word/2006/wordml" xmlns:wps="http://schemas.microsoft.com/office/word/2010/wordprocessingShape" mc:Ignorable="w14 wp14">
   <w:sdt>
     <w:sdtPr>
       <w:id w:val="489605987"/>
@@ -29071,6 +28998,7 @@
         <w:docPartUnique/>
       </w:docPartObj>
     </w:sdtPr>
+    <w:sdtEndPr/>
     <w:sdtContent>
       <w:p>
         <w:pPr>
@@ -29090,7 +29018,7 @@
           <w:rPr>
             <w:noProof/>
           </w:rPr>
-          <w:t>27</w:t>
+          <w:t>28</w:t>
         </w:r>
         <w:r>
           <w:fldChar w:fldCharType="end"/>
@@ -29102,7 +29030,7 @@
 </file>
 
 <file path=word/footer2.xml><?xml version="1.0" encoding="utf-8"?>
-<w:ftr xmlns:wpc="http://schemas.microsoft.com/office/word/2010/wordprocessingCanvas" xmlns:mc="http://schemas.openxmlformats.org/markup-compatibility/2006" xmlns:o="urn:schemas-microsoft-com:office:office" xmlns:r="http://schemas.openxmlformats.org/officeDocument/2006/relationships" xmlns:m="http://schemas.openxmlformats.org/officeDocument/2006/math" xmlns:v="urn:schemas-microsoft-com:vml" xmlns:wp14="http://schemas.microsoft.com/office/word/2010/wordprocessingDrawing" xmlns:wp="http://schemas.openxmlformats.org/drawingml/2006/wordprocessingDrawing" xmlns:w10="urn:schemas-microsoft-com:office:word" xmlns:w="http://schemas.openxmlformats.org/wordprocessingml/2006/main" xmlns:w14="http://schemas.microsoft.com/office/word/2010/wordml" xmlns:w15="http://schemas.microsoft.com/office/word/2012/wordml" xmlns:wpg="http://schemas.microsoft.com/office/word/2010/wordprocessingGroup" xmlns:wpi="http://schemas.microsoft.com/office/word/2010/wordprocessingInk" xmlns:wne="http://schemas.microsoft.com/office/word/2006/wordml" xmlns:wps="http://schemas.microsoft.com/office/word/2010/wordprocessingShape" mc:Ignorable="w14 w15 wp14">
+<w:ftr xmlns:wpc="http://schemas.microsoft.com/office/word/2010/wordprocessingCanvas" xmlns:mc="http://schemas.openxmlformats.org/markup-compatibility/2006" xmlns:o="urn:schemas-microsoft-com:office:office" xmlns:r="http://schemas.openxmlformats.org/officeDocument/2006/relationships" xmlns:m="http://schemas.openxmlformats.org/officeDocument/2006/math" xmlns:v="urn:schemas-microsoft-com:vml" xmlns:wp14="http://schemas.microsoft.com/office/word/2010/wordprocessingDrawing" xmlns:wp="http://schemas.openxmlformats.org/drawingml/2006/wordprocessingDrawing" xmlns:w10="urn:schemas-microsoft-com:office:word" xmlns:w="http://schemas.openxmlformats.org/wordprocessingml/2006/main" xmlns:w14="http://schemas.microsoft.com/office/word/2010/wordml" xmlns:wpg="http://schemas.microsoft.com/office/word/2010/wordprocessingGroup" xmlns:wpi="http://schemas.microsoft.com/office/word/2010/wordprocessingInk" xmlns:wne="http://schemas.microsoft.com/office/word/2006/wordml" xmlns:wps="http://schemas.microsoft.com/office/word/2010/wordprocessingShape" mc:Ignorable="w14 wp14">
   <w:sdt>
     <w:sdtPr>
       <w:id w:val="-1606423923"/>
@@ -29111,6 +29039,7 @@
         <w:docPartUnique/>
       </w:docPartObj>
     </w:sdtPr>
+    <w:sdtEndPr/>
     <w:sdtContent>
       <w:p>
         <w:pPr>
@@ -29148,7 +29077,7 @@
 </file>
 
 <file path=word/footnotes.xml><?xml version="1.0" encoding="utf-8"?>
-<w:footnotes xmlns:wpc="http://schemas.microsoft.com/office/word/2010/wordprocessingCanvas" xmlns:mc="http://schemas.openxmlformats.org/markup-compatibility/2006" xmlns:o="urn:schemas-microsoft-com:office:office" xmlns:r="http://schemas.openxmlformats.org/officeDocument/2006/relationships" xmlns:m="http://schemas.openxmlformats.org/officeDocument/2006/math" xmlns:v="urn:schemas-microsoft-com:vml" xmlns:wp14="http://schemas.microsoft.com/office/word/2010/wordprocessingDrawing" xmlns:wp="http://schemas.openxmlformats.org/drawingml/2006/wordprocessingDrawing" xmlns:w10="urn:schemas-microsoft-com:office:word" xmlns:w="http://schemas.openxmlformats.org/wordprocessingml/2006/main" xmlns:w14="http://schemas.microsoft.com/office/word/2010/wordml" xmlns:w15="http://schemas.microsoft.com/office/word/2012/wordml" xmlns:wpg="http://schemas.microsoft.com/office/word/2010/wordprocessingGroup" xmlns:wpi="http://schemas.microsoft.com/office/word/2010/wordprocessingInk" xmlns:wne="http://schemas.microsoft.com/office/word/2006/wordml" xmlns:wps="http://schemas.microsoft.com/office/word/2010/wordprocessingShape" mc:Ignorable="w14 w15 wp14">
+<w:footnotes xmlns:wpc="http://schemas.microsoft.com/office/word/2010/wordprocessingCanvas" xmlns:mc="http://schemas.openxmlformats.org/markup-compatibility/2006" xmlns:o="urn:schemas-microsoft-com:office:office" xmlns:r="http://schemas.openxmlformats.org/officeDocument/2006/relationships" xmlns:m="http://schemas.openxmlformats.org/officeDocument/2006/math" xmlns:v="urn:schemas-microsoft-com:vml" xmlns:wp14="http://schemas.microsoft.com/office/word/2010/wordprocessingDrawing" xmlns:wp="http://schemas.openxmlformats.org/drawingml/2006/wordprocessingDrawing" xmlns:w10="urn:schemas-microsoft-com:office:word" xmlns:w="http://schemas.openxmlformats.org/wordprocessingml/2006/main" xmlns:w14="http://schemas.microsoft.com/office/word/2010/wordml" xmlns:wpg="http://schemas.microsoft.com/office/word/2010/wordprocessingGroup" xmlns:wpi="http://schemas.microsoft.com/office/word/2010/wordprocessingInk" xmlns:wne="http://schemas.microsoft.com/office/word/2006/wordml" xmlns:wps="http://schemas.microsoft.com/office/word/2010/wordprocessingShape" mc:Ignorable="w14 wp14">
   <w:footnote w:type="separator" w:id="-1">
     <w:p>
       <w:pPr>
@@ -29173,8 +29102,8 @@
 </file>
 
 <file path=word/numbering.xml><?xml version="1.0" encoding="utf-8"?>
-<w:numbering xmlns:wpc="http://schemas.microsoft.com/office/word/2010/wordprocessingCanvas" xmlns:mc="http://schemas.openxmlformats.org/markup-compatibility/2006" xmlns:o="urn:schemas-microsoft-com:office:office" xmlns:r="http://schemas.openxmlformats.org/officeDocument/2006/relationships" xmlns:m="http://schemas.openxmlformats.org/officeDocument/2006/math" xmlns:v="urn:schemas-microsoft-com:vml" xmlns:wp14="http://schemas.microsoft.com/office/word/2010/wordprocessingDrawing" xmlns:wp="http://schemas.openxmlformats.org/drawingml/2006/wordprocessingDrawing" xmlns:w10="urn:schemas-microsoft-com:office:word" xmlns:w="http://schemas.openxmlformats.org/wordprocessingml/2006/main" xmlns:w14="http://schemas.microsoft.com/office/word/2010/wordml" xmlns:w15="http://schemas.microsoft.com/office/word/2012/wordml" xmlns:wpg="http://schemas.microsoft.com/office/word/2010/wordprocessingGroup" xmlns:wpi="http://schemas.microsoft.com/office/word/2010/wordprocessingInk" xmlns:wne="http://schemas.microsoft.com/office/word/2006/wordml" xmlns:wps="http://schemas.microsoft.com/office/word/2010/wordprocessingShape" mc:Ignorable="w14 w15 wp14">
-  <w:abstractNum w:abstractNumId="0" w15:restartNumberingAfterBreak="0">
+<w:numbering xmlns:wpc="http://schemas.microsoft.com/office/word/2010/wordprocessingCanvas" xmlns:mc="http://schemas.openxmlformats.org/markup-compatibility/2006" xmlns:o="urn:schemas-microsoft-com:office:office" xmlns:r="http://schemas.openxmlformats.org/officeDocument/2006/relationships" xmlns:m="http://schemas.openxmlformats.org/officeDocument/2006/math" xmlns:v="urn:schemas-microsoft-com:vml" xmlns:wp14="http://schemas.microsoft.com/office/word/2010/wordprocessingDrawing" xmlns:wp="http://schemas.openxmlformats.org/drawingml/2006/wordprocessingDrawing" xmlns:w10="urn:schemas-microsoft-com:office:word" xmlns:w="http://schemas.openxmlformats.org/wordprocessingml/2006/main" xmlns:w14="http://schemas.microsoft.com/office/word/2010/wordml" xmlns:wpg="http://schemas.microsoft.com/office/word/2010/wordprocessingGroup" xmlns:wpi="http://schemas.microsoft.com/office/word/2010/wordprocessingInk" xmlns:wne="http://schemas.microsoft.com/office/word/2006/wordml" xmlns:wps="http://schemas.microsoft.com/office/word/2010/wordprocessingShape" mc:Ignorable="w14 wp14">
+  <w:abstractNum w:abstractNumId="0">
     <w:nsid w:val="119C35DD"/>
     <w:multiLevelType w:val="hybridMultilevel"/>
     <w:tmpl w:val="5718C214"/>
@@ -29287,7 +29216,7 @@
       </w:rPr>
     </w:lvl>
   </w:abstractNum>
-  <w:abstractNum w:abstractNumId="1" w15:restartNumberingAfterBreak="0">
+  <w:abstractNum w:abstractNumId="1">
     <w:nsid w:val="1290513E"/>
     <w:multiLevelType w:val="hybridMultilevel"/>
     <w:tmpl w:val="C3E0243E"/>
@@ -29376,7 +29305,7 @@
       </w:pPr>
     </w:lvl>
   </w:abstractNum>
-  <w:abstractNum w:abstractNumId="2" w15:restartNumberingAfterBreak="0">
+  <w:abstractNum w:abstractNumId="2">
     <w:nsid w:val="21E7594E"/>
     <w:multiLevelType w:val="hybridMultilevel"/>
     <w:tmpl w:val="2E945396"/>
@@ -29489,7 +29418,7 @@
       </w:rPr>
     </w:lvl>
   </w:abstractNum>
-  <w:abstractNum w:abstractNumId="3" w15:restartNumberingAfterBreak="0">
+  <w:abstractNum w:abstractNumId="3">
     <w:nsid w:val="51AB41BF"/>
     <w:multiLevelType w:val="hybridMultilevel"/>
     <w:tmpl w:val="FA4C014A"/>
@@ -29602,7 +29531,7 @@
       </w:rPr>
     </w:lvl>
   </w:abstractNum>
-  <w:abstractNum w:abstractNumId="4" w15:restartNumberingAfterBreak="0">
+  <w:abstractNum w:abstractNumId="4">
     <w:nsid w:val="5F0E68DD"/>
     <w:multiLevelType w:val="hybridMultilevel"/>
     <w:tmpl w:val="6D0CF58E"/>
@@ -29688,7 +29617,7 @@
       </w:pPr>
     </w:lvl>
   </w:abstractNum>
-  <w:abstractNum w:abstractNumId="5" w15:restartNumberingAfterBreak="0">
+  <w:abstractNum w:abstractNumId="5">
     <w:nsid w:val="62CF6A6E"/>
     <w:multiLevelType w:val="hybridMultilevel"/>
     <w:tmpl w:val="CC80CE28"/>
@@ -29799,7 +29728,7 @@
 </file>
 
 <file path=word/styles.xml><?xml version="1.0" encoding="utf-8"?>
-<w:styles xmlns:mc="http://schemas.openxmlformats.org/markup-compatibility/2006" xmlns:r="http://schemas.openxmlformats.org/officeDocument/2006/relationships" xmlns:w="http://schemas.openxmlformats.org/wordprocessingml/2006/main" xmlns:w14="http://schemas.microsoft.com/office/word/2010/wordml" xmlns:w15="http://schemas.microsoft.com/office/word/2012/wordml" mc:Ignorable="w14 w15">
+<w:styles xmlns:mc="http://schemas.openxmlformats.org/markup-compatibility/2006" xmlns:r="http://schemas.openxmlformats.org/officeDocument/2006/relationships" xmlns:w="http://schemas.openxmlformats.org/wordprocessingml/2006/main" xmlns:w14="http://schemas.microsoft.com/office/word/2010/wordml" mc:Ignorable="w14">
   <w:docDefaults>
     <w:rPrDefault>
       <w:rPr>
@@ -29815,378 +29744,144 @@
       </w:pPr>
     </w:pPrDefault>
   </w:docDefaults>
-  <w:latentStyles w:defLockedState="0" w:defUIPriority="99" w:defSemiHidden="0" w:defUnhideWhenUsed="0" w:defQFormat="0" w:count="371">
-    <w:lsdException w:name="Normal" w:uiPriority="0" w:qFormat="1"/>
-    <w:lsdException w:name="heading 1" w:uiPriority="9" w:qFormat="1"/>
-    <w:lsdException w:name="heading 2" w:semiHidden="1" w:uiPriority="9" w:unhideWhenUsed="1" w:qFormat="1"/>
-    <w:lsdException w:name="heading 3" w:semiHidden="1" w:uiPriority="9" w:unhideWhenUsed="1" w:qFormat="1"/>
-    <w:lsdException w:name="heading 4" w:semiHidden="1" w:uiPriority="9" w:unhideWhenUsed="1" w:qFormat="1"/>
-    <w:lsdException w:name="heading 5" w:semiHidden="1" w:uiPriority="9" w:unhideWhenUsed="1" w:qFormat="1"/>
-    <w:lsdException w:name="heading 6" w:semiHidden="1" w:uiPriority="9" w:unhideWhenUsed="1" w:qFormat="1"/>
-    <w:lsdException w:name="heading 7" w:semiHidden="1" w:uiPriority="9" w:unhideWhenUsed="1" w:qFormat="1"/>
-    <w:lsdException w:name="heading 8" w:semiHidden="1" w:uiPriority="9" w:unhideWhenUsed="1" w:qFormat="1"/>
-    <w:lsdException w:name="heading 9" w:semiHidden="1" w:uiPriority="9" w:unhideWhenUsed="1" w:qFormat="1"/>
-    <w:lsdException w:name="index 1" w:semiHidden="1" w:unhideWhenUsed="1"/>
-    <w:lsdException w:name="index 2" w:semiHidden="1" w:unhideWhenUsed="1"/>
-    <w:lsdException w:name="index 3" w:semiHidden="1" w:unhideWhenUsed="1"/>
-    <w:lsdException w:name="index 4" w:semiHidden="1" w:unhideWhenUsed="1"/>
-    <w:lsdException w:name="index 5" w:semiHidden="1" w:unhideWhenUsed="1"/>
-    <w:lsdException w:name="index 6" w:semiHidden="1" w:unhideWhenUsed="1"/>
-    <w:lsdException w:name="index 7" w:semiHidden="1" w:unhideWhenUsed="1"/>
-    <w:lsdException w:name="index 8" w:semiHidden="1" w:unhideWhenUsed="1"/>
-    <w:lsdException w:name="index 9" w:semiHidden="1" w:unhideWhenUsed="1"/>
-    <w:lsdException w:name="toc 1" w:semiHidden="1" w:uiPriority="39" w:unhideWhenUsed="1"/>
-    <w:lsdException w:name="toc 2" w:semiHidden="1" w:uiPriority="39" w:unhideWhenUsed="1"/>
-    <w:lsdException w:name="toc 3" w:semiHidden="1" w:uiPriority="39" w:unhideWhenUsed="1"/>
-    <w:lsdException w:name="toc 4" w:semiHidden="1" w:uiPriority="39" w:unhideWhenUsed="1"/>
-    <w:lsdException w:name="toc 5" w:semiHidden="1" w:uiPriority="39" w:unhideWhenUsed="1"/>
-    <w:lsdException w:name="toc 6" w:semiHidden="1" w:uiPriority="39" w:unhideWhenUsed="1"/>
-    <w:lsdException w:name="toc 7" w:semiHidden="1" w:uiPriority="39" w:unhideWhenUsed="1"/>
-    <w:lsdException w:name="toc 8" w:semiHidden="1" w:uiPriority="39" w:unhideWhenUsed="1"/>
-    <w:lsdException w:name="toc 9" w:semiHidden="1" w:uiPriority="39" w:unhideWhenUsed="1"/>
-    <w:lsdException w:name="Normal Indent" w:semiHidden="1" w:unhideWhenUsed="1"/>
-    <w:lsdException w:name="footnote text" w:semiHidden="1" w:unhideWhenUsed="1"/>
-    <w:lsdException w:name="annotation text" w:semiHidden="1" w:unhideWhenUsed="1"/>
-    <w:lsdException w:name="header" w:semiHidden="1" w:unhideWhenUsed="1"/>
-    <w:lsdException w:name="footer" w:semiHidden="1" w:unhideWhenUsed="1"/>
-    <w:lsdException w:name="index heading" w:semiHidden="1" w:unhideWhenUsed="1"/>
-    <w:lsdException w:name="caption" w:semiHidden="1" w:uiPriority="35" w:unhideWhenUsed="1" w:qFormat="1"/>
-    <w:lsdException w:name="table of figures" w:semiHidden="1" w:unhideWhenUsed="1"/>
-    <w:lsdException w:name="envelope address" w:semiHidden="1" w:unhideWhenUsed="1"/>
-    <w:lsdException w:name="envelope return" w:semiHidden="1" w:unhideWhenUsed="1"/>
-    <w:lsdException w:name="footnote reference" w:semiHidden="1" w:unhideWhenUsed="1"/>
-    <w:lsdException w:name="annotation reference" w:semiHidden="1" w:unhideWhenUsed="1"/>
-    <w:lsdException w:name="line number" w:semiHidden="1" w:unhideWhenUsed="1"/>
-    <w:lsdException w:name="page number" w:semiHidden="1" w:unhideWhenUsed="1"/>
-    <w:lsdException w:name="endnote reference" w:semiHidden="1" w:unhideWhenUsed="1"/>
-    <w:lsdException w:name="endnote text" w:semiHidden="1" w:unhideWhenUsed="1"/>
-    <w:lsdException w:name="table of authorities" w:semiHidden="1" w:unhideWhenUsed="1"/>
-    <w:lsdException w:name="macro" w:semiHidden="1" w:unhideWhenUsed="1"/>
-    <w:lsdException w:name="toa heading" w:semiHidden="1" w:unhideWhenUsed="1"/>
-    <w:lsdException w:name="List" w:semiHidden="1" w:unhideWhenUsed="1"/>
-    <w:lsdException w:name="List Bullet" w:semiHidden="1" w:unhideWhenUsed="1"/>
-    <w:lsdException w:name="List Number" w:semiHidden="1" w:unhideWhenUsed="1"/>
-    <w:lsdException w:name="List 2" w:semiHidden="1" w:unhideWhenUsed="1"/>
-    <w:lsdException w:name="List 3" w:semiHidden="1" w:unhideWhenUsed="1"/>
-    <w:lsdException w:name="List 4" w:semiHidden="1" w:unhideWhenUsed="1"/>
-    <w:lsdException w:name="List 5" w:semiHidden="1" w:unhideWhenUsed="1"/>
-    <w:lsdException w:name="List Bullet 2" w:semiHidden="1" w:unhideWhenUsed="1"/>
-    <w:lsdException w:name="List Bullet 3" w:semiHidden="1" w:unhideWhenUsed="1"/>
-    <w:lsdException w:name="List Bullet 4" w:semiHidden="1" w:unhideWhenUsed="1"/>
-    <w:lsdException w:name="List Bullet 5" w:semiHidden="1" w:unhideWhenUsed="1"/>
-    <w:lsdException w:name="List Number 2" w:semiHidden="1" w:unhideWhenUsed="1"/>
-    <w:lsdException w:name="List Number 3" w:semiHidden="1" w:unhideWhenUsed="1"/>
-    <w:lsdException w:name="List Number 4" w:semiHidden="1" w:unhideWhenUsed="1"/>
-    <w:lsdException w:name="List Number 5" w:semiHidden="1" w:unhideWhenUsed="1"/>
-    <w:lsdException w:name="Title" w:uiPriority="10" w:qFormat="1"/>
-    <w:lsdException w:name="Closing" w:semiHidden="1" w:unhideWhenUsed="1"/>
-    <w:lsdException w:name="Signature" w:semiHidden="1" w:unhideWhenUsed="1"/>
-    <w:lsdException w:name="Default Paragraph Font" w:semiHidden="1" w:uiPriority="1" w:unhideWhenUsed="1"/>
-    <w:lsdException w:name="Body Text" w:semiHidden="1" w:unhideWhenUsed="1"/>
-    <w:lsdException w:name="Body Text Indent" w:semiHidden="1" w:unhideWhenUsed="1"/>
-    <w:lsdException w:name="List Continue" w:semiHidden="1" w:unhideWhenUsed="1"/>
-    <w:lsdException w:name="List Continue 2" w:semiHidden="1" w:unhideWhenUsed="1"/>
-    <w:lsdException w:name="List Continue 3" w:semiHidden="1" w:unhideWhenUsed="1"/>
-    <w:lsdException w:name="List Continue 4" w:semiHidden="1" w:unhideWhenUsed="1"/>
-    <w:lsdException w:name="List Continue 5" w:semiHidden="1" w:unhideWhenUsed="1"/>
-    <w:lsdException w:name="Message Header" w:semiHidden="1" w:unhideWhenUsed="1"/>
-    <w:lsdException w:name="Subtitle" w:uiPriority="11" w:qFormat="1"/>
-    <w:lsdException w:name="Salutation" w:semiHidden="1" w:unhideWhenUsed="1"/>
-    <w:lsdException w:name="Date" w:semiHidden="1" w:unhideWhenUsed="1"/>
-    <w:lsdException w:name="Body Text First Indent" w:semiHidden="1" w:unhideWhenUsed="1"/>
-    <w:lsdException w:name="Body Text First Indent 2" w:semiHidden="1" w:unhideWhenUsed="1"/>
-    <w:lsdException w:name="Note Heading" w:semiHidden="1" w:unhideWhenUsed="1"/>
-    <w:lsdException w:name="Body Text 2" w:semiHidden="1" w:unhideWhenUsed="1"/>
-    <w:lsdException w:name="Body Text 3" w:semiHidden="1" w:unhideWhenUsed="1"/>
-    <w:lsdException w:name="Body Text Indent 2" w:semiHidden="1" w:unhideWhenUsed="1"/>
-    <w:lsdException w:name="Body Text Indent 3" w:semiHidden="1" w:unhideWhenUsed="1"/>
-    <w:lsdException w:name="Block Text" w:semiHidden="1" w:unhideWhenUsed="1"/>
-    <w:lsdException w:name="Hyperlink" w:semiHidden="1" w:unhideWhenUsed="1"/>
-    <w:lsdException w:name="FollowedHyperlink" w:semiHidden="1" w:unhideWhenUsed="1"/>
-    <w:lsdException w:name="Strong" w:uiPriority="22" w:qFormat="1"/>
-    <w:lsdException w:name="Emphasis" w:uiPriority="20" w:qFormat="1"/>
-    <w:lsdException w:name="Document Map" w:semiHidden="1" w:unhideWhenUsed="1"/>
-    <w:lsdException w:name="Plain Text" w:semiHidden="1" w:unhideWhenUsed="1"/>
-    <w:lsdException w:name="E-mail Signature" w:semiHidden="1" w:unhideWhenUsed="1"/>
-    <w:lsdException w:name="HTML Top of Form" w:semiHidden="1" w:unhideWhenUsed="1"/>
-    <w:lsdException w:name="HTML Bottom of Form" w:semiHidden="1" w:unhideWhenUsed="1"/>
-    <w:lsdException w:name="Normal (Web)" w:semiHidden="1" w:unhideWhenUsed="1"/>
-    <w:lsdException w:name="HTML Acronym" w:semiHidden="1" w:unhideWhenUsed="1"/>
-    <w:lsdException w:name="HTML Address" w:semiHidden="1" w:unhideWhenUsed="1"/>
-    <w:lsdException w:name="HTML Cite" w:semiHidden="1" w:unhideWhenUsed="1"/>
-    <w:lsdException w:name="HTML Code" w:semiHidden="1" w:unhideWhenUsed="1"/>
-    <w:lsdException w:name="HTML Definition" w:semiHidden="1" w:unhideWhenUsed="1"/>
-    <w:lsdException w:name="HTML Keyboard" w:semiHidden="1" w:unhideWhenUsed="1"/>
-    <w:lsdException w:name="HTML Preformatted" w:semiHidden="1" w:unhideWhenUsed="1"/>
-    <w:lsdException w:name="HTML Sample" w:semiHidden="1" w:unhideWhenUsed="1"/>
-    <w:lsdException w:name="HTML Typewriter" w:semiHidden="1" w:unhideWhenUsed="1"/>
-    <w:lsdException w:name="HTML Variable" w:semiHidden="1" w:unhideWhenUsed="1"/>
-    <w:lsdException w:name="Normal Table" w:semiHidden="1" w:unhideWhenUsed="1"/>
-    <w:lsdException w:name="annotation subject" w:semiHidden="1" w:unhideWhenUsed="1"/>
-    <w:lsdException w:name="No List" w:semiHidden="1" w:unhideWhenUsed="1"/>
-    <w:lsdException w:name="Outline List 1" w:semiHidden="1" w:unhideWhenUsed="1"/>
-    <w:lsdException w:name="Outline List 2" w:semiHidden="1" w:unhideWhenUsed="1"/>
-    <w:lsdException w:name="Outline List 3" w:semiHidden="1" w:unhideWhenUsed="1"/>
-    <w:lsdException w:name="Table Simple 1" w:semiHidden="1" w:unhideWhenUsed="1"/>
-    <w:lsdException w:name="Table Simple 2" w:semiHidden="1" w:unhideWhenUsed="1"/>
-    <w:lsdException w:name="Table Simple 3" w:semiHidden="1" w:unhideWhenUsed="1"/>
-    <w:lsdException w:name="Table Classic 1" w:semiHidden="1" w:unhideWhenUsed="1"/>
-    <w:lsdException w:name="Table Classic 2" w:semiHidden="1" w:unhideWhenUsed="1"/>
-    <w:lsdException w:name="Table Classic 3" w:semiHidden="1" w:unhideWhenUsed="1"/>
-    <w:lsdException w:name="Table Classic 4" w:semiHidden="1" w:unhideWhenUsed="1"/>
-    <w:lsdException w:name="Table Colorful 1" w:semiHidden="1" w:unhideWhenUsed="1"/>
-    <w:lsdException w:name="Table Colorful 2" w:semiHidden="1" w:unhideWhenUsed="1"/>
-    <w:lsdException w:name="Table Colorful 3" w:semiHidden="1" w:unhideWhenUsed="1"/>
-    <w:lsdException w:name="Table Columns 1" w:semiHidden="1" w:unhideWhenUsed="1"/>
-    <w:lsdException w:name="Table Columns 2" w:semiHidden="1" w:unhideWhenUsed="1"/>
-    <w:lsdException w:name="Table Columns 3" w:semiHidden="1" w:unhideWhenUsed="1"/>
-    <w:lsdException w:name="Table Columns 4" w:semiHidden="1" w:unhideWhenUsed="1"/>
-    <w:lsdException w:name="Table Columns 5" w:semiHidden="1" w:unhideWhenUsed="1"/>
-    <w:lsdException w:name="Table Grid 1" w:semiHidden="1" w:unhideWhenUsed="1"/>
-    <w:lsdException w:name="Table Grid 2" w:semiHidden="1" w:unhideWhenUsed="1"/>
-    <w:lsdException w:name="Table Grid 3" w:semiHidden="1" w:unhideWhenUsed="1"/>
-    <w:lsdException w:name="Table Grid 4" w:semiHidden="1" w:unhideWhenUsed="1"/>
-    <w:lsdException w:name="Table Grid 5" w:semiHidden="1" w:unhideWhenUsed="1"/>
-    <w:lsdException w:name="Table Grid 6" w:semiHidden="1" w:unhideWhenUsed="1"/>
-    <w:lsdException w:name="Table Grid 7" w:semiHidden="1" w:unhideWhenUsed="1"/>
-    <w:lsdException w:name="Table Grid 8" w:semiHidden="1" w:unhideWhenUsed="1"/>
-    <w:lsdException w:name="Table List 1" w:semiHidden="1" w:unhideWhenUsed="1"/>
-    <w:lsdException w:name="Table List 2" w:semiHidden="1" w:unhideWhenUsed="1"/>
-    <w:lsdException w:name="Table List 3" w:semiHidden="1" w:unhideWhenUsed="1"/>
-    <w:lsdException w:name="Table List 4" w:semiHidden="1" w:unhideWhenUsed="1"/>
-    <w:lsdException w:name="Table List 5" w:semiHidden="1" w:unhideWhenUsed="1"/>
-    <w:lsdException w:name="Table List 6" w:semiHidden="1" w:unhideWhenUsed="1"/>
-    <w:lsdException w:name="Table List 7" w:semiHidden="1" w:unhideWhenUsed="1"/>
-    <w:lsdException w:name="Table List 8" w:semiHidden="1" w:unhideWhenUsed="1"/>
-    <w:lsdException w:name="Table 3D effects 1" w:semiHidden="1" w:unhideWhenUsed="1"/>
-    <w:lsdException w:name="Table 3D effects 2" w:semiHidden="1" w:unhideWhenUsed="1"/>
-    <w:lsdException w:name="Table 3D effects 3" w:semiHidden="1" w:unhideWhenUsed="1"/>
-    <w:lsdException w:name="Table Contemporary" w:semiHidden="1" w:unhideWhenUsed="1"/>
-    <w:lsdException w:name="Table Elegant" w:semiHidden="1" w:unhideWhenUsed="1"/>
-    <w:lsdException w:name="Table Professional" w:semiHidden="1" w:unhideWhenUsed="1"/>
-    <w:lsdException w:name="Table Subtle 1" w:semiHidden="1" w:unhideWhenUsed="1"/>
-    <w:lsdException w:name="Table Subtle 2" w:semiHidden="1" w:unhideWhenUsed="1"/>
-    <w:lsdException w:name="Table Web 1" w:semiHidden="1" w:unhideWhenUsed="1"/>
-    <w:lsdException w:name="Table Web 2" w:semiHidden="1" w:unhideWhenUsed="1"/>
-    <w:lsdException w:name="Table Web 3" w:semiHidden="1" w:unhideWhenUsed="1"/>
-    <w:lsdException w:name="Balloon Text" w:semiHidden="1" w:unhideWhenUsed="1"/>
-    <w:lsdException w:name="Table Grid" w:uiPriority="59"/>
-    <w:lsdException w:name="Table Theme" w:semiHidden="1" w:unhideWhenUsed="1"/>
-    <w:lsdException w:name="Placeholder Text" w:semiHidden="1"/>
-    <w:lsdException w:name="No Spacing" w:uiPriority="1" w:qFormat="1"/>
-    <w:lsdException w:name="Light Shading" w:uiPriority="60"/>
-    <w:lsdException w:name="Light List" w:uiPriority="61"/>
-    <w:lsdException w:name="Light Grid" w:uiPriority="62"/>
-    <w:lsdException w:name="Medium Shading 1" w:uiPriority="63"/>
-    <w:lsdException w:name="Medium Shading 2" w:uiPriority="64"/>
-    <w:lsdException w:name="Medium List 1" w:uiPriority="65"/>
-    <w:lsdException w:name="Medium List 2" w:uiPriority="66"/>
-    <w:lsdException w:name="Medium Grid 1" w:uiPriority="67"/>
-    <w:lsdException w:name="Medium Grid 2" w:uiPriority="68"/>
-    <w:lsdException w:name="Medium Grid 3" w:uiPriority="69"/>
-    <w:lsdException w:name="Dark List" w:uiPriority="70"/>
-    <w:lsdException w:name="Colorful Shading" w:uiPriority="71"/>
-    <w:lsdException w:name="Colorful List" w:uiPriority="72"/>
-    <w:lsdException w:name="Colorful Grid" w:uiPriority="73"/>
-    <w:lsdException w:name="Light Shading Accent 1" w:uiPriority="60"/>
-    <w:lsdException w:name="Light List Accent 1" w:uiPriority="61"/>
-    <w:lsdException w:name="Light Grid Accent 1" w:uiPriority="62"/>
-    <w:lsdException w:name="Medium Shading 1 Accent 1" w:uiPriority="63"/>
-    <w:lsdException w:name="Medium Shading 2 Accent 1" w:uiPriority="64"/>
-    <w:lsdException w:name="Medium List 1 Accent 1" w:uiPriority="65"/>
-    <w:lsdException w:name="Revision" w:semiHidden="1"/>
-    <w:lsdException w:name="List Paragraph" w:uiPriority="34" w:qFormat="1"/>
-    <w:lsdException w:name="Quote" w:uiPriority="29" w:qFormat="1"/>
-    <w:lsdException w:name="Intense Quote" w:uiPriority="30" w:qFormat="1"/>
-    <w:lsdException w:name="Medium List 2 Accent 1" w:uiPriority="66"/>
-    <w:lsdException w:name="Medium Grid 1 Accent 1" w:uiPriority="67"/>
-    <w:lsdException w:name="Medium Grid 2 Accent 1" w:uiPriority="68"/>
-    <w:lsdException w:name="Medium Grid 3 Accent 1" w:uiPriority="69"/>
-    <w:lsdException w:name="Dark List Accent 1" w:uiPriority="70"/>
-    <w:lsdException w:name="Colorful Shading Accent 1" w:uiPriority="71"/>
-    <w:lsdException w:name="Colorful List Accent 1" w:uiPriority="72"/>
-    <w:lsdException w:name="Colorful Grid Accent 1" w:uiPriority="73"/>
-    <w:lsdException w:name="Light Shading Accent 2" w:uiPriority="60"/>
-    <w:lsdException w:name="Light List Accent 2" w:uiPriority="61"/>
-    <w:lsdException w:name="Light Grid Accent 2" w:uiPriority="62"/>
-    <w:lsdException w:name="Medium Shading 1 Accent 2" w:uiPriority="63"/>
-    <w:lsdException w:name="Medium Shading 2 Accent 2" w:uiPriority="64"/>
-    <w:lsdException w:name="Medium List 1 Accent 2" w:uiPriority="65"/>
-    <w:lsdException w:name="Medium List 2 Accent 2" w:uiPriority="66"/>
-    <w:lsdException w:name="Medium Grid 1 Accent 2" w:uiPriority="67"/>
-    <w:lsdException w:name="Medium Grid 2 Accent 2" w:uiPriority="68"/>
-    <w:lsdException w:name="Medium Grid 3 Accent 2" w:uiPriority="69"/>
-    <w:lsdException w:name="Dark List Accent 2" w:uiPriority="70"/>
-    <w:lsdException w:name="Colorful Shading Accent 2" w:uiPriority="71"/>
-    <w:lsdException w:name="Colorful List Accent 2" w:uiPriority="72"/>
-    <w:lsdException w:name="Colorful Grid Accent 2" w:uiPriority="73"/>
-    <w:lsdException w:name="Light Shading Accent 3" w:uiPriority="60"/>
-    <w:lsdException w:name="Light List Accent 3" w:uiPriority="61"/>
-    <w:lsdException w:name="Light Grid Accent 3" w:uiPriority="62"/>
-    <w:lsdException w:name="Medium Shading 1 Accent 3" w:uiPriority="63"/>
-    <w:lsdException w:name="Medium Shading 2 Accent 3" w:uiPriority="64"/>
-    <w:lsdException w:name="Medium List 1 Accent 3" w:uiPriority="65"/>
-    <w:lsdException w:name="Medium List 2 Accent 3" w:uiPriority="66"/>
-    <w:lsdException w:name="Medium Grid 1 Accent 3" w:uiPriority="67"/>
-    <w:lsdException w:name="Medium Grid 2 Accent 3" w:uiPriority="68"/>
-    <w:lsdException w:name="Medium Grid 3 Accent 3" w:uiPriority="69"/>
-    <w:lsdException w:name="Dark List Accent 3" w:uiPriority="70"/>
-    <w:lsdException w:name="Colorful Shading Accent 3" w:uiPriority="71"/>
-    <w:lsdException w:name="Colorful List Accent 3" w:uiPriority="72"/>
-    <w:lsdException w:name="Colorful Grid Accent 3" w:uiPriority="73"/>
-    <w:lsdException w:name="Light Shading Accent 4" w:uiPriority="60"/>
-    <w:lsdException w:name="Light List Accent 4" w:uiPriority="61"/>
-    <w:lsdException w:name="Light Grid Accent 4" w:uiPriority="62"/>
-    <w:lsdException w:name="Medium Shading 1 Accent 4" w:uiPriority="63"/>
-    <w:lsdException w:name="Medium Shading 2 Accent 4" w:uiPriority="64"/>
-    <w:lsdException w:name="Medium List 1 Accent 4" w:uiPriority="65"/>
-    <w:lsdException w:name="Medium List 2 Accent 4" w:uiPriority="66"/>
-    <w:lsdException w:name="Medium Grid 1 Accent 4" w:uiPriority="67"/>
-    <w:lsdException w:name="Medium Grid 2 Accent 4" w:uiPriority="68"/>
-    <w:lsdException w:name="Medium Grid 3 Accent 4" w:uiPriority="69"/>
-    <w:lsdException w:name="Dark List Accent 4" w:uiPriority="70"/>
-    <w:lsdException w:name="Colorful Shading Accent 4" w:uiPriority="71"/>
-    <w:lsdException w:name="Colorful List Accent 4" w:uiPriority="72"/>
-    <w:lsdException w:name="Colorful Grid Accent 4" w:uiPriority="73"/>
-    <w:lsdException w:name="Light Shading Accent 5" w:uiPriority="60"/>
-    <w:lsdException w:name="Light List Accent 5" w:uiPriority="61"/>
-    <w:lsdException w:name="Light Grid Accent 5" w:uiPriority="62"/>
-    <w:lsdException w:name="Medium Shading 1 Accent 5" w:uiPriority="63"/>
-    <w:lsdException w:name="Medium Shading 2 Accent 5" w:uiPriority="64"/>
-    <w:lsdException w:name="Medium List 1 Accent 5" w:uiPriority="65"/>
-    <w:lsdException w:name="Medium List 2 Accent 5" w:uiPriority="66"/>
-    <w:lsdException w:name="Medium Grid 1 Accent 5" w:uiPriority="67"/>
-    <w:lsdException w:name="Medium Grid 2 Accent 5" w:uiPriority="68"/>
-    <w:lsdException w:name="Medium Grid 3 Accent 5" w:uiPriority="69"/>
-    <w:lsdException w:name="Dark List Accent 5" w:uiPriority="70"/>
-    <w:lsdException w:name="Colorful Shading Accent 5" w:uiPriority="71"/>
-    <w:lsdException w:name="Colorful List Accent 5" w:uiPriority="72"/>
-    <w:lsdException w:name="Colorful Grid Accent 5" w:uiPriority="73"/>
-    <w:lsdException w:name="Light Shading Accent 6" w:uiPriority="60"/>
-    <w:lsdException w:name="Light List Accent 6" w:uiPriority="61"/>
-    <w:lsdException w:name="Light Grid Accent 6" w:uiPriority="62"/>
-    <w:lsdException w:name="Medium Shading 1 Accent 6" w:uiPriority="63"/>
-    <w:lsdException w:name="Medium Shading 2 Accent 6" w:uiPriority="64"/>
-    <w:lsdException w:name="Medium List 1 Accent 6" w:uiPriority="65"/>
-    <w:lsdException w:name="Medium List 2 Accent 6" w:uiPriority="66"/>
-    <w:lsdException w:name="Medium Grid 1 Accent 6" w:uiPriority="67"/>
-    <w:lsdException w:name="Medium Grid 2 Accent 6" w:uiPriority="68"/>
-    <w:lsdException w:name="Medium Grid 3 Accent 6" w:uiPriority="69"/>
-    <w:lsdException w:name="Dark List Accent 6" w:uiPriority="70"/>
-    <w:lsdException w:name="Colorful Shading Accent 6" w:uiPriority="71"/>
-    <w:lsdException w:name="Colorful List Accent 6" w:uiPriority="72"/>
-    <w:lsdException w:name="Colorful Grid Accent 6" w:uiPriority="73"/>
-    <w:lsdException w:name="Subtle Emphasis" w:uiPriority="19" w:qFormat="1"/>
-    <w:lsdException w:name="Intense Emphasis" w:uiPriority="21" w:qFormat="1"/>
-    <w:lsdException w:name="Subtle Reference" w:uiPriority="31" w:qFormat="1"/>
-    <w:lsdException w:name="Intense Reference" w:uiPriority="32" w:qFormat="1"/>
-    <w:lsdException w:name="Book Title" w:uiPriority="33" w:qFormat="1"/>
-    <w:lsdException w:name="Bibliography" w:semiHidden="1" w:uiPriority="37" w:unhideWhenUsed="1"/>
-    <w:lsdException w:name="TOC Heading" w:semiHidden="1" w:uiPriority="39" w:unhideWhenUsed="1" w:qFormat="1"/>
-    <w:lsdException w:name="Plain Table 1" w:uiPriority="41"/>
-    <w:lsdException w:name="Plain Table 2" w:uiPriority="42"/>
-    <w:lsdException w:name="Plain Table 3" w:uiPriority="43"/>
-    <w:lsdException w:name="Plain Table 4" w:uiPriority="44"/>
-    <w:lsdException w:name="Plain Table 5" w:uiPriority="45"/>
-    <w:lsdException w:name="Grid Table Light" w:uiPriority="40"/>
-    <w:lsdException w:name="Grid Table 1 Light" w:uiPriority="46"/>
-    <w:lsdException w:name="Grid Table 2" w:uiPriority="47"/>
-    <w:lsdException w:name="Grid Table 3" w:uiPriority="48"/>
-    <w:lsdException w:name="Grid Table 4" w:uiPriority="49"/>
-    <w:lsdException w:name="Grid Table 5 Dark" w:uiPriority="50"/>
-    <w:lsdException w:name="Grid Table 6 Colorful" w:uiPriority="51"/>
-    <w:lsdException w:name="Grid Table 7 Colorful" w:uiPriority="52"/>
-    <w:lsdException w:name="Grid Table 1 Light Accent 1" w:uiPriority="46"/>
-    <w:lsdException w:name="Grid Table 2 Accent 1" w:uiPriority="47"/>
-    <w:lsdException w:name="Grid Table 3 Accent 1" w:uiPriority="48"/>
-    <w:lsdException w:name="Grid Table 4 Accent 1" w:uiPriority="49"/>
-    <w:lsdException w:name="Grid Table 5 Dark Accent 1" w:uiPriority="50"/>
-    <w:lsdException w:name="Grid Table 6 Colorful Accent 1" w:uiPriority="51"/>
-    <w:lsdException w:name="Grid Table 7 Colorful Accent 1" w:uiPriority="52"/>
-    <w:lsdException w:name="Grid Table 1 Light Accent 2" w:uiPriority="46"/>
-    <w:lsdException w:name="Grid Table 2 Accent 2" w:uiPriority="47"/>
-    <w:lsdException w:name="Grid Table 3 Accent 2" w:uiPriority="48"/>
-    <w:lsdException w:name="Grid Table 4 Accent 2" w:uiPriority="49"/>
-    <w:lsdException w:name="Grid Table 5 Dark Accent 2" w:uiPriority="50"/>
-    <w:lsdException w:name="Grid Table 6 Colorful Accent 2" w:uiPriority="51"/>
-    <w:lsdException w:name="Grid Table 7 Colorful Accent 2" w:uiPriority="52"/>
-    <w:lsdException w:name="Grid Table 1 Light Accent 3" w:uiPriority="46"/>
-    <w:lsdException w:name="Grid Table 2 Accent 3" w:uiPriority="47"/>
-    <w:lsdException w:name="Grid Table 3 Accent 3" w:uiPriority="48"/>
-    <w:lsdException w:name="Grid Table 4 Accent 3" w:uiPriority="49"/>
-    <w:lsdException w:name="Grid Table 5 Dark Accent 3" w:uiPriority="50"/>
-    <w:lsdException w:name="Grid Table 6 Colorful Accent 3" w:uiPriority="51"/>
-    <w:lsdException w:name="Grid Table 7 Colorful Accent 3" w:uiPriority="52"/>
-    <w:lsdException w:name="Grid Table 1 Light Accent 4" w:uiPriority="46"/>
-    <w:lsdException w:name="Grid Table 2 Accent 4" w:uiPriority="47"/>
-    <w:lsdException w:name="Grid Table 3 Accent 4" w:uiPriority="48"/>
-    <w:lsdException w:name="Grid Table 4 Accent 4" w:uiPriority="49"/>
-    <w:lsdException w:name="Grid Table 5 Dark Accent 4" w:uiPriority="50"/>
-    <w:lsdException w:name="Grid Table 6 Colorful Accent 4" w:uiPriority="51"/>
-    <w:lsdException w:name="Grid Table 7 Colorful Accent 4" w:uiPriority="52"/>
-    <w:lsdException w:name="Grid Table 1 Light Accent 5" w:uiPriority="46"/>
-    <w:lsdException w:name="Grid Table 2 Accent 5" w:uiPriority="47"/>
-    <w:lsdException w:name="Grid Table 3 Accent 5" w:uiPriority="48"/>
-    <w:lsdException w:name="Grid Table 4 Accent 5" w:uiPriority="49"/>
-    <w:lsdException w:name="Grid Table 5 Dark Accent 5" w:uiPriority="50"/>
-    <w:lsdException w:name="Grid Table 6 Colorful Accent 5" w:uiPriority="51"/>
-    <w:lsdException w:name="Grid Table 7 Colorful Accent 5" w:uiPriority="52"/>
-    <w:lsdException w:name="Grid Table 1 Light Accent 6" w:uiPriority="46"/>
-    <w:lsdException w:name="Grid Table 2 Accent 6" w:uiPriority="47"/>
-    <w:lsdException w:name="Grid Table 3 Accent 6" w:uiPriority="48"/>
-    <w:lsdException w:name="Grid Table 4 Accent 6" w:uiPriority="49"/>
-    <w:lsdException w:name="Grid Table 5 Dark Accent 6" w:uiPriority="50"/>
-    <w:lsdException w:name="Grid Table 6 Colorful Accent 6" w:uiPriority="51"/>
-    <w:lsdException w:name="Grid Table 7 Colorful Accent 6" w:uiPriority="52"/>
-    <w:lsdException w:name="List Table 1 Light" w:uiPriority="46"/>
-    <w:lsdException w:name="List Table 2" w:uiPriority="47"/>
-    <w:lsdException w:name="List Table 3" w:uiPriority="48"/>
-    <w:lsdException w:name="List Table 4" w:uiPriority="49"/>
-    <w:lsdException w:name="List Table 5 Dark" w:uiPriority="50"/>
-    <w:lsdException w:name="List Table 6 Colorful" w:uiPriority="51"/>
-    <w:lsdException w:name="List Table 7 Colorful" w:uiPriority="52"/>
-    <w:lsdException w:name="List Table 1 Light Accent 1" w:uiPriority="46"/>
-    <w:lsdException w:name="List Table 2 Accent 1" w:uiPriority="47"/>
-    <w:lsdException w:name="List Table 3 Accent 1" w:uiPriority="48"/>
-    <w:lsdException w:name="List Table 4 Accent 1" w:uiPriority="49"/>
-    <w:lsdException w:name="List Table 5 Dark Accent 1" w:uiPriority="50"/>
-    <w:lsdException w:name="List Table 6 Colorful Accent 1" w:uiPriority="51"/>
-    <w:lsdException w:name="List Table 7 Colorful Accent 1" w:uiPriority="52"/>
-    <w:lsdException w:name="List Table 1 Light Accent 2" w:uiPriority="46"/>
-    <w:lsdException w:name="List Table 2 Accent 2" w:uiPriority="47"/>
-    <w:lsdException w:name="List Table 3 Accent 2" w:uiPriority="48"/>
-    <w:lsdException w:name="List Table 4 Accent 2" w:uiPriority="49"/>
-    <w:lsdException w:name="List Table 5 Dark Accent 2" w:uiPriority="50"/>
-    <w:lsdException w:name="List Table 6 Colorful Accent 2" w:uiPriority="51"/>
-    <w:lsdException w:name="List Table 7 Colorful Accent 2" w:uiPriority="52"/>
-    <w:lsdException w:name="List Table 1 Light Accent 3" w:uiPriority="46"/>
-    <w:lsdException w:name="List Table 2 Accent 3" w:uiPriority="47"/>
-    <w:lsdException w:name="List Table 3 Accent 3" w:uiPriority="48"/>
-    <w:lsdException w:name="List Table 4 Accent 3" w:uiPriority="49"/>
-    <w:lsdException w:name="List Table 5 Dark Accent 3" w:uiPriority="50"/>
-    <w:lsdException w:name="List Table 6 Colorful Accent 3" w:uiPriority="51"/>
-    <w:lsdException w:name="List Table 7 Colorful Accent 3" w:uiPriority="52"/>
-    <w:lsdException w:name="List Table 1 Light Accent 4" w:uiPriority="46"/>
-    <w:lsdException w:name="List Table 2 Accent 4" w:uiPriority="47"/>
-    <w:lsdException w:name="List Table 3 Accent 4" w:uiPriority="48"/>
-    <w:lsdException w:name="List Table 4 Accent 4" w:uiPriority="49"/>
-    <w:lsdException w:name="List Table 5 Dark Accent 4" w:uiPriority="50"/>
-    <w:lsdException w:name="List Table 6 Colorful Accent 4" w:uiPriority="51"/>
-    <w:lsdException w:name="List Table 7 Colorful Accent 4" w:uiPriority="52"/>
-    <w:lsdException w:name="List Table 1 Light Accent 5" w:uiPriority="46"/>
-    <w:lsdException w:name="List Table 2 Accent 5" w:uiPriority="47"/>
-    <w:lsdException w:name="List Table 3 Accent 5" w:uiPriority="48"/>
-    <w:lsdException w:name="List Table 4 Accent 5" w:uiPriority="49"/>
-    <w:lsdException w:name="List Table 5 Dark Accent 5" w:uiPriority="50"/>
-    <w:lsdException w:name="List Table 6 Colorful Accent 5" w:uiPriority="51"/>
-    <w:lsdException w:name="List Table 7 Colorful Accent 5" w:uiPriority="52"/>
-    <w:lsdException w:name="List Table 1 Light Accent 6" w:uiPriority="46"/>
-    <w:lsdException w:name="List Table 2 Accent 6" w:uiPriority="47"/>
-    <w:lsdException w:name="List Table 3 Accent 6" w:uiPriority="48"/>
-    <w:lsdException w:name="List Table 4 Accent 6" w:uiPriority="49"/>
-    <w:lsdException w:name="List Table 5 Dark Accent 6" w:uiPriority="50"/>
-    <w:lsdException w:name="List Table 6 Colorful Accent 6" w:uiPriority="51"/>
-    <w:lsdException w:name="List Table 7 Colorful Accent 6" w:uiPriority="52"/>
+  <w:latentStyles w:defLockedState="0" w:defUIPriority="99" w:defSemiHidden="1" w:defUnhideWhenUsed="1" w:defQFormat="0" w:count="267">
+    <w:lsdException w:name="Normal" w:semiHidden="0" w:uiPriority="0" w:unhideWhenUsed="0" w:qFormat="1"/>
+    <w:lsdException w:name="heading 1" w:semiHidden="0" w:uiPriority="9" w:unhideWhenUsed="0" w:qFormat="1"/>
+    <w:lsdException w:name="heading 2" w:uiPriority="9" w:qFormat="1"/>
+    <w:lsdException w:name="heading 3" w:uiPriority="9" w:qFormat="1"/>
+    <w:lsdException w:name="heading 4" w:uiPriority="9" w:qFormat="1"/>
+    <w:lsdException w:name="heading 5" w:uiPriority="9" w:qFormat="1"/>
+    <w:lsdException w:name="heading 6" w:uiPriority="9" w:qFormat="1"/>
+    <w:lsdException w:name="heading 7" w:uiPriority="9" w:qFormat="1"/>
+    <w:lsdException w:name="heading 8" w:uiPriority="9" w:qFormat="1"/>
+    <w:lsdException w:name="heading 9" w:uiPriority="9" w:qFormat="1"/>
+    <w:lsdException w:name="toc 1" w:uiPriority="39"/>
+    <w:lsdException w:name="toc 2" w:uiPriority="39"/>
+    <w:lsdException w:name="toc 3" w:uiPriority="39"/>
+    <w:lsdException w:name="toc 4" w:uiPriority="39"/>
+    <w:lsdException w:name="toc 5" w:uiPriority="39"/>
+    <w:lsdException w:name="toc 6" w:uiPriority="39"/>
+    <w:lsdException w:name="toc 7" w:uiPriority="39"/>
+    <w:lsdException w:name="toc 8" w:uiPriority="39"/>
+    <w:lsdException w:name="toc 9" w:uiPriority="39"/>
+    <w:lsdException w:name="caption" w:uiPriority="35" w:qFormat="1"/>
+    <w:lsdException w:name="Title" w:semiHidden="0" w:uiPriority="10" w:unhideWhenUsed="0" w:qFormat="1"/>
+    <w:lsdException w:name="Default Paragraph Font" w:uiPriority="1"/>
+    <w:lsdException w:name="Subtitle" w:semiHidden="0" w:uiPriority="11" w:unhideWhenUsed="0" w:qFormat="1"/>
+    <w:lsdException w:name="Strong" w:semiHidden="0" w:uiPriority="22" w:unhideWhenUsed="0" w:qFormat="1"/>
+    <w:lsdException w:name="Emphasis" w:semiHidden="0" w:uiPriority="20" w:unhideWhenUsed="0" w:qFormat="1"/>
+    <w:lsdException w:name="Table Grid" w:semiHidden="0" w:uiPriority="59" w:unhideWhenUsed="0"/>
+    <w:lsdException w:name="Placeholder Text" w:unhideWhenUsed="0"/>
+    <w:lsdException w:name="No Spacing" w:semiHidden="0" w:uiPriority="1" w:unhideWhenUsed="0" w:qFormat="1"/>
+    <w:lsdException w:name="Light Shading" w:semiHidden="0" w:uiPriority="60" w:unhideWhenUsed="0"/>
+    <w:lsdException w:name="Light List" w:semiHidden="0" w:uiPriority="61" w:unhideWhenUsed="0"/>
+    <w:lsdException w:name="Light Grid" w:semiHidden="0" w:uiPriority="62" w:unhideWhenUsed="0"/>
+    <w:lsdException w:name="Medium Shading 1" w:semiHidden="0" w:uiPriority="63" w:unhideWhenUsed="0"/>
+    <w:lsdException w:name="Medium Shading 2" w:semiHidden="0" w:uiPriority="64" w:unhideWhenUsed="0"/>
+    <w:lsdException w:name="Medium List 1" w:semiHidden="0" w:uiPriority="65" w:unhideWhenUsed="0"/>
+    <w:lsdException w:name="Medium List 2" w:semiHidden="0" w:uiPriority="66" w:unhideWhenUsed="0"/>
+    <w:lsdException w:name="Medium Grid 1" w:semiHidden="0" w:uiPriority="67" w:unhideWhenUsed="0"/>
+    <w:lsdException w:name="Medium Grid 2" w:semiHidden="0" w:uiPriority="68" w:unhideWhenUsed="0"/>
+    <w:lsdException w:name="Medium Grid 3" w:semiHidden="0" w:uiPriority="69" w:unhideWhenUsed="0"/>
+    <w:lsdException w:name="Dark List" w:semiHidden="0" w:uiPriority="70" w:unhideWhenUsed="0"/>
+    <w:lsdException w:name="Colorful Shading" w:semiHidden="0" w:uiPriority="71" w:unhideWhenUsed="0"/>
+    <w:lsdException w:name="Colorful List" w:semiHidden="0" w:uiPriority="72" w:unhideWhenUsed="0"/>
+    <w:lsdException w:name="Colorful Grid" w:semiHidden="0" w:uiPriority="73" w:unhideWhenUsed="0"/>
+    <w:lsdException w:name="Light Shading Accent 1" w:semiHidden="0" w:uiPriority="60" w:unhideWhenUsed="0"/>
+    <w:lsdException w:name="Light List Accent 1" w:semiHidden="0" w:uiPriority="61" w:unhideWhenUsed="0"/>
+    <w:lsdException w:name="Light Grid Accent 1" w:semiHidden="0" w:uiPriority="62" w:unhideWhenUsed="0"/>
+    <w:lsdException w:name="Medium Shading 1 Accent 1" w:semiHidden="0" w:uiPriority="63" w:unhideWhenUsed="0"/>
+    <w:lsdException w:name="Medium Shading 2 Accent 1" w:semiHidden="0" w:uiPriority="64" w:unhideWhenUsed="0"/>
+    <w:lsdException w:name="Medium List 1 Accent 1" w:semiHidden="0" w:uiPriority="65" w:unhideWhenUsed="0"/>
+    <w:lsdException w:name="Revision" w:unhideWhenUsed="0"/>
+    <w:lsdException w:name="List Paragraph" w:semiHidden="0" w:uiPriority="34" w:unhideWhenUsed="0" w:qFormat="1"/>
+    <w:lsdException w:name="Quote" w:semiHidden="0" w:uiPriority="29" w:unhideWhenUsed="0" w:qFormat="1"/>
+    <w:lsdException w:name="Intense Quote" w:semiHidden="0" w:uiPriority="30" w:unhideWhenUsed="0" w:qFormat="1"/>
+    <w:lsdException w:name="Medium List 2 Accent 1" w:semiHidden="0" w:uiPriority="66" w:unhideWhenUsed="0"/>
+    <w:lsdException w:name="Medium Grid 1 Accent 1" w:semiHidden="0" w:uiPriority="67" w:unhideWhenUsed="0"/>
+    <w:lsdException w:name="Medium Grid 2 Accent 1" w:semiHidden="0" w:uiPriority="68" w:unhideWhenUsed="0"/>
+    <w:lsdException w:name="Medium Grid 3 Accent 1" w:semiHidden="0" w:uiPriority="69" w:unhideWhenUsed="0"/>
+    <w:lsdException w:name="Dark List Accent 1" w:semiHidden="0" w:uiPriority="70" w:unhideWhenUsed="0"/>
+    <w:lsdException w:name="Colorful Shading Accent 1" w:semiHidden="0" w:uiPriority="71" w:unhideWhenUsed="0"/>
+    <w:lsdException w:name="Colorful List Accent 1" w:semiHidden="0" w:uiPriority="72" w:unhideWhenUsed="0"/>
+    <w:lsdException w:name="Colorful Grid Accent 1" w:semiHidden="0" w:uiPriority="73" w:unhideWhenUsed="0"/>
+    <w:lsdException w:name="Light Shading Accent 2" w:semiHidden="0" w:uiPriority="60" w:unhideWhenUsed="0"/>
+    <w:lsdException w:name="Light List Accent 2" w:semiHidden="0" w:uiPriority="61" w:unhideWhenUsed="0"/>
+    <w:lsdException w:name="Light Grid Accent 2" w:semiHidden="0" w:uiPriority="62" w:unhideWhenUsed="0"/>
+    <w:lsdException w:name="Medium Shading 1 Accent 2" w:semiHidden="0" w:uiPriority="63" w:unhideWhenUsed="0"/>
+    <w:lsdException w:name="Medium Shading 2 Accent 2" w:semiHidden="0" w:uiPriority="64" w:unhideWhenUsed="0"/>
+    <w:lsdException w:name="Medium List 1 Accent 2" w:semiHidden="0" w:uiPriority="65" w:unhideWhenUsed="0"/>
+    <w:lsdException w:name="Medium List 2 Accent 2" w:semiHidden="0" w:uiPriority="66" w:unhideWhenUsed="0"/>
+    <w:lsdException w:name="Medium Grid 1 Accent 2" w:semiHidden="0" w:uiPriority="67" w:unhideWhenUsed="0"/>
+    <w:lsdException w:name="Medium Grid 2 Accent 2" w:semiHidden="0" w:uiPriority="68" w:unhideWhenUsed="0"/>
+    <w:lsdException w:name="Medium Grid 3 Accent 2" w:semiHidden="0" w:uiPriority="69" w:unhideWhenUsed="0"/>
+    <w:lsdException w:name="Dark List Accent 2" w:semiHidden="0" w:uiPriority="70" w:unhideWhenUsed="0"/>
+    <w:lsdException w:name="Colorful Shading Accent 2" w:semiHidden="0" w:uiPriority="71" w:unhideWhenUsed="0"/>
+    <w:lsdException w:name="Colorful List Accent 2" w:semiHidden="0" w:uiPriority="72" w:unhideWhenUsed="0"/>
+    <w:lsdException w:name="Colorful Grid Accent 2" w:semiHidden="0" w:uiPriority="73" w:unhideWhenUsed="0"/>
+    <w:lsdException w:name="Light Shading Accent 3" w:semiHidden="0" w:uiPriority="60" w:unhideWhenUsed="0"/>
+    <w:lsdException w:name="Light List Accent 3" w:semiHidden="0" w:uiPriority="61" w:unhideWhenUsed="0"/>
+    <w:lsdException w:name="Light Grid Accent 3" w:semiHidden="0" w:uiPriority="62" w:unhideWhenUsed="0"/>
+    <w:lsdException w:name="Medium Shading 1 Accent 3" w:semiHidden="0" w:uiPriority="63" w:unhideWhenUsed="0"/>
+    <w:lsdException w:name="Medium Shading 2 Accent 3" w:semiHidden="0" w:uiPriority="64" w:unhideWhenUsed="0"/>
+    <w:lsdException w:name="Medium List 1 Accent 3" w:semiHidden="0" w:uiPriority="65" w:unhideWhenUsed="0"/>
+    <w:lsdException w:name="Medium List 2 Accent 3" w:semiHidden="0" w:uiPriority="66" w:unhideWhenUsed="0"/>
+    <w:lsdException w:name="Medium Grid 1 Accent 3" w:semiHidden="0" w:uiPriority="67" w:unhideWhenUsed="0"/>
+    <w:lsdException w:name="Medium Grid 2 Accent 3" w:semiHidden="0" w:uiPriority="68" w:unhideWhenUsed="0"/>
+    <w:lsdException w:name="Medium Grid 3 Accent 3" w:semiHidden="0" w:uiPriority="69" w:unhideWhenUsed="0"/>
+    <w:lsdException w:name="Dark List Accent 3" w:semiHidden="0" w:uiPriority="70" w:unhideWhenUsed="0"/>
+    <w:lsdException w:name="Colorful Shading Accent 3" w:semiHidden="0" w:uiPriority="71" w:unhideWhenUsed="0"/>
+    <w:lsdException w:name="Colorful List Accent 3" w:semiHidden="0" w:uiPriority="72" w:unhideWhenUsed="0"/>
+    <w:lsdException w:name="Colorful Grid Accent 3" w:semiHidden="0" w:uiPriority="73" w:unhideWhenUsed="0"/>
+    <w:lsdException w:name="Light Shading Accent 4" w:semiHidden="0" w:uiPriority="60" w:unhideWhenUsed="0"/>
+    <w:lsdException w:name="Light List Accent 4" w:semiHidden="0" w:uiPriority="61" w:unhideWhenUsed="0"/>
+    <w:lsdException w:name="Light Grid Accent 4" w:semiHidden="0" w:uiPriority="62" w:unhideWhenUsed="0"/>
+    <w:lsdException w:name="Medium Shading 1 Accent 4" w:semiHidden="0" w:uiPriority="63" w:unhideWhenUsed="0"/>
+    <w:lsdException w:name="Medium Shading 2 Accent 4" w:semiHidden="0" w:uiPriority="64" w:unhideWhenUsed="0"/>
+    <w:lsdException w:name="Medium List 1 Accent 4" w:semiHidden="0" w:uiPriority="65" w:unhideWhenUsed="0"/>
+    <w:lsdException w:name="Medium List 2 Accent 4" w:semiHidden="0" w:uiPriority="66" w:unhideWhenUsed="0"/>
+    <w:lsdException w:name="Medium Grid 1 Accent 4" w:semiHidden="0" w:uiPriority="67" w:unhideWhenUsed="0"/>
+    <w:lsdException w:name="Medium Grid 2 Accent 4" w:semiHidden="0" w:uiPriority="68" w:unhideWhenUsed="0"/>
+    <w:lsdException w:name="Medium Grid 3 Accent 4" w:semiHidden="0" w:uiPriority="69" w:unhideWhenUsed="0"/>
+    <w:lsdException w:name="Dark List Accent 4" w:semiHidden="0" w:uiPriority="70" w:unhideWhenUsed="0"/>
+    <w:lsdException w:name="Colorful Shading Accent 4" w:semiHidden="0" w:uiPriority="71" w:unhideWhenUsed="0"/>
+    <w:lsdException w:name="Colorful List Accent 4" w:semiHidden="0" w:uiPriority="72" w:unhideWhenUsed="0"/>
+    <w:lsdException w:name="Colorful Grid Accent 4" w:semiHidden="0" w:uiPriority="73" w:unhideWhenUsed="0"/>
+    <w:lsdException w:name="Light Shading Accent 5" w:semiHidden="0" w:uiPriority="60" w:unhideWhenUsed="0"/>
+    <w:lsdException w:name="Light List Accent 5" w:semiHidden="0" w:uiPriority="61" w:unhideWhenUsed="0"/>
+    <w:lsdException w:name="Light Grid Accent 5" w:semiHidden="0" w:uiPriority="62" w:unhideWhenUsed="0"/>
+    <w:lsdException w:name="Medium Shading 1 Accent 5" w:semiHidden="0" w:uiPriority="63" w:unhideWhenUsed="0"/>
+    <w:lsdException w:name="Medium Shading 2 Accent 5" w:semiHidden="0" w:uiPriority="64" w:unhideWhenUsed="0"/>
+    <w:lsdException w:name="Medium List 1 Accent 5" w:semiHidden="0" w:uiPriority="65" w:unhideWhenUsed="0"/>
+    <w:lsdException w:name="Medium List 2 Accent 5" w:semiHidden="0" w:uiPriority="66" w:unhideWhenUsed="0"/>
+    <w:lsdException w:name="Medium Grid 1 Accent 5" w:semiHidden="0" w:uiPriority="67" w:unhideWhenUsed="0"/>
+    <w:lsdException w:name="Medium Grid 2 Accent 5" w:semiHidden="0" w:uiPriority="68" w:unhideWhenUsed="0"/>
+    <w:lsdException w:name="Medium Grid 3 Accent 5" w:semiHidden="0" w:uiPriority="69" w:unhideWhenUsed="0"/>
+    <w:lsdException w:name="Dark List Accent 5" w:semiHidden="0" w:uiPriority="70" w:unhideWhenUsed="0"/>
+    <w:lsdException w:name="Colorful Shading Accent 5" w:semiHidden="0" w:uiPriority="71" w:unhideWhenUsed="0"/>
+    <w:lsdException w:name="Colorful List Accent 5" w:semiHidden="0" w:uiPriority="72" w:unhideWhenUsed="0"/>
+    <w:lsdException w:name="Colorful Grid Accent 5" w:semiHidden="0" w:uiPriority="73" w:unhideWhenUsed="0"/>
+    <w:lsdException w:name="Light Shading Accent 6" w:semiHidden="0" w:uiPriority="60" w:unhideWhenUsed="0"/>
+    <w:lsdException w:name="Light List Accent 6" w:semiHidden="0" w:uiPriority="61" w:unhideWhenUsed="0"/>
+    <w:lsdException w:name="Light Grid Accent 6" w:semiHidden="0" w:uiPriority="62" w:unhideWhenUsed="0"/>
+    <w:lsdException w:name="Medium Shading 1 Accent 6" w:semiHidden="0" w:uiPriority="63" w:unhideWhenUsed="0"/>
+    <w:lsdException w:name="Medium Shading 2 Accent 6" w:semiHidden="0" w:uiPriority="64" w:unhideWhenUsed="0"/>
+    <w:lsdException w:name="Medium List 1 Accent 6" w:semiHidden="0" w:uiPriority="65" w:unhideWhenUsed="0"/>
+    <w:lsdException w:name="Medium List 2 Accent 6" w:semiHidden="0" w:uiPriority="66" w:unhideWhenUsed="0"/>
+    <w:lsdException w:name="Medium Grid 1 Accent 6" w:semiHidden="0" w:uiPriority="67" w:unhideWhenUsed="0"/>
+    <w:lsdException w:name="Medium Grid 2 Accent 6" w:semiHidden="0" w:uiPriority="68" w:unhideWhenUsed="0"/>
+    <w:lsdException w:name="Medium Grid 3 Accent 6" w:semiHidden="0" w:uiPriority="69" w:unhideWhenUsed="0"/>
+    <w:lsdException w:name="Dark List Accent 6" w:semiHidden="0" w:uiPriority="70" w:unhideWhenUsed="0"/>
+    <w:lsdException w:name="Colorful Shading Accent 6" w:semiHidden="0" w:uiPriority="71" w:unhideWhenUsed="0"/>
+    <w:lsdException w:name="Colorful List Accent 6" w:semiHidden="0" w:uiPriority="72" w:unhideWhenUsed="0"/>
+    <w:lsdException w:name="Colorful Grid Accent 6" w:semiHidden="0" w:uiPriority="73" w:unhideWhenUsed="0"/>
+    <w:lsdException w:name="Subtle Emphasis" w:semiHidden="0" w:uiPriority="19" w:unhideWhenUsed="0" w:qFormat="1"/>
+    <w:lsdException w:name="Intense Emphasis" w:semiHidden="0" w:uiPriority="21" w:unhideWhenUsed="0" w:qFormat="1"/>
+    <w:lsdException w:name="Subtle Reference" w:semiHidden="0" w:uiPriority="31" w:unhideWhenUsed="0" w:qFormat="1"/>
+    <w:lsdException w:name="Intense Reference" w:semiHidden="0" w:uiPriority="32" w:unhideWhenUsed="0" w:qFormat="1"/>
+    <w:lsdException w:name="Book Title" w:semiHidden="0" w:uiPriority="33" w:unhideWhenUsed="0" w:qFormat="1"/>
+    <w:lsdException w:name="Bibliography" w:uiPriority="37"/>
+    <w:lsdException w:name="TOC Heading" w:uiPriority="39" w:qFormat="1"/>
   </w:latentStyles>
   <w:style w:type="paragraph" w:default="1" w:styleId="Normal">
     <w:name w:val="Normal"/>
@@ -30247,11 +29942,11 @@
     <w:semiHidden/>
     <w:unhideWhenUsed/>
   </w:style>
-  <w:style w:type="paragraph" w:styleId="Puesto">
+  <w:style w:type="paragraph" w:styleId="Ttulo">
     <w:name w:val="Title"/>
     <w:basedOn w:val="Normal"/>
     <w:next w:val="Normal"/>
-    <w:link w:val="PuestoCar"/>
+    <w:link w:val="TtuloCar"/>
     <w:uiPriority w:val="10"/>
     <w:qFormat/>
     <w:rsid w:val="00C15EDC"/>
@@ -30272,10 +29967,10 @@
       <w:lang w:eastAsia="es-ES"/>
     </w:rPr>
   </w:style>
-  <w:style w:type="character" w:customStyle="1" w:styleId="PuestoCar">
-    <w:name w:val="Puesto Car"/>
+  <w:style w:type="character" w:customStyle="1" w:styleId="TtuloCar">
+    <w:name w:val="Título Car"/>
     <w:basedOn w:val="Fuentedeprrafopredeter"/>
-    <w:link w:val="Puesto"/>
+    <w:link w:val="Ttulo"/>
     <w:uiPriority w:val="10"/>
     <w:rsid w:val="00C15EDC"/>
     <w:rPr>
@@ -30389,6 +30084,13 @@
     <w:tblPr>
       <w:tblStyleRowBandSize w:val="1"/>
       <w:tblStyleColBandSize w:val="1"/>
+      <w:tblInd w:w="0" w:type="dxa"/>
+      <w:tblCellMar>
+        <w:top w:w="0" w:type="dxa"/>
+        <w:left w:w="108" w:type="dxa"/>
+        <w:bottom w:w="0" w:type="dxa"/>
+        <w:right w:w="108" w:type="dxa"/>
+      </w:tblCellMar>
     </w:tblPr>
     <w:tblStylePr w:type="firstRow">
       <w:rPr>
@@ -30502,6 +30204,7 @@
       <w:spacing w:after="0" w:line="240" w:lineRule="auto"/>
     </w:pPr>
     <w:tblPr>
+      <w:tblInd w:w="0" w:type="dxa"/>
       <w:tblBorders>
         <w:top w:val="single" w:sz="4" w:space="0" w:color="auto"/>
         <w:left w:val="single" w:sz="4" w:space="0" w:color="auto"/>
@@ -30510,6 +30213,12 @@
         <w:insideH w:val="single" w:sz="4" w:space="0" w:color="auto"/>
         <w:insideV w:val="single" w:sz="4" w:space="0" w:color="auto"/>
       </w:tblBorders>
+      <w:tblCellMar>
+        <w:top w:w="0" w:type="dxa"/>
+        <w:left w:w="108" w:type="dxa"/>
+        <w:bottom w:w="0" w:type="dxa"/>
+        <w:right w:w="108" w:type="dxa"/>
+      </w:tblCellMar>
     </w:tblPr>
   </w:style>
   <w:style w:type="paragraph" w:styleId="Citadestacada">
@@ -30547,7 +30256,617 @@
       <w:color w:val="4F81BD" w:themeColor="accent1"/>
     </w:rPr>
   </w:style>
-  <w:style w:type="paragraph" w:styleId="Descripcin">
+  <w:style w:type="paragraph" w:styleId="Epgrafe">
+    <w:name w:val="caption"/>
+    <w:basedOn w:val="Normal"/>
+    <w:next w:val="Normal"/>
+    <w:uiPriority w:val="35"/>
+    <w:unhideWhenUsed/>
+    <w:qFormat/>
+    <w:rsid w:val="0084579D"/>
+    <w:pPr>
+      <w:spacing w:line="240" w:lineRule="auto"/>
+    </w:pPr>
+    <w:rPr>
+      <w:i/>
+      <w:iCs/>
+      <w:color w:val="1F497D" w:themeColor="text2"/>
+      <w:sz w:val="18"/>
+      <w:szCs w:val="18"/>
+    </w:rPr>
+  </w:style>
+  <w:style w:type="character" w:styleId="Textodelmarcadordeposicin">
+    <w:name w:val="Placeholder Text"/>
+    <w:basedOn w:val="Fuentedeprrafopredeter"/>
+    <w:uiPriority w:val="99"/>
+    <w:semiHidden/>
+    <w:rsid w:val="006F4BEB"/>
+    <w:rPr>
+      <w:color w:val="808080"/>
+    </w:rPr>
+  </w:style>
+  <w:style w:type="character" w:customStyle="1" w:styleId="pl-smi">
+    <w:name w:val="pl-smi"/>
+    <w:basedOn w:val="Fuentedeprrafopredeter"/>
+    <w:rsid w:val="00151794"/>
+  </w:style>
+  <w:style w:type="character" w:customStyle="1" w:styleId="pl-k">
+    <w:name w:val="pl-k"/>
+    <w:basedOn w:val="Fuentedeprrafopredeter"/>
+    <w:rsid w:val="00151794"/>
+  </w:style>
+  <w:style w:type="character" w:customStyle="1" w:styleId="pl-s">
+    <w:name w:val="pl-s"/>
+    <w:basedOn w:val="Fuentedeprrafopredeter"/>
+    <w:rsid w:val="00151794"/>
+  </w:style>
+  <w:style w:type="character" w:customStyle="1" w:styleId="pl-pds">
+    <w:name w:val="pl-pds"/>
+    <w:basedOn w:val="Fuentedeprrafopredeter"/>
+    <w:rsid w:val="00151794"/>
+  </w:style>
+  <w:style w:type="character" w:customStyle="1" w:styleId="pl-cce">
+    <w:name w:val="pl-cce"/>
+    <w:basedOn w:val="Fuentedeprrafopredeter"/>
+    <w:rsid w:val="00151794"/>
+  </w:style>
+  <w:style w:type="character" w:styleId="nfasissutil">
+    <w:name w:val="Subtle Emphasis"/>
+    <w:basedOn w:val="Fuentedeprrafopredeter"/>
+    <w:uiPriority w:val="19"/>
+    <w:qFormat/>
+    <w:rsid w:val="00BE7C07"/>
+    <w:rPr>
+      <w:i/>
+      <w:iCs/>
+      <w:color w:val="404040" w:themeColor="text1" w:themeTint="BF"/>
+    </w:rPr>
+  </w:style>
+  <w:style w:type="character" w:styleId="nfasisintenso">
+    <w:name w:val="Intense Emphasis"/>
+    <w:basedOn w:val="Fuentedeprrafopredeter"/>
+    <w:uiPriority w:val="21"/>
+    <w:qFormat/>
+    <w:rsid w:val="00BE7C07"/>
+    <w:rPr>
+      <w:i/>
+      <w:iCs/>
+      <w:color w:val="4F81BD" w:themeColor="accent1"/>
+    </w:rPr>
+  </w:style>
+</w:styles>
+</file>
+
+<file path=word/stylesWithEffects.xml><?xml version="1.0" encoding="utf-8"?>
+<w:styles xmlns:wpc="http://schemas.microsoft.com/office/word/2010/wordprocessingCanvas" xmlns:mc="http://schemas.openxmlformats.org/markup-compatibility/2006" xmlns:o="urn:schemas-microsoft-com:office:office" xmlns:r="http://schemas.openxmlformats.org/officeDocument/2006/relationships" xmlns:m="http://schemas.openxmlformats.org/officeDocument/2006/math" xmlns:v="urn:schemas-microsoft-com:vml" xmlns:wp14="http://schemas.microsoft.com/office/word/2010/wordprocessingDrawing" xmlns:wp="http://schemas.openxmlformats.org/drawingml/2006/wordprocessingDrawing" xmlns:w10="urn:schemas-microsoft-com:office:word" xmlns:w="http://schemas.openxmlformats.org/wordprocessingml/2006/main" xmlns:w14="http://schemas.microsoft.com/office/word/2010/wordml" xmlns:wpg="http://schemas.microsoft.com/office/word/2010/wordprocessingGroup" xmlns:wpi="http://schemas.microsoft.com/office/word/2010/wordprocessingInk" xmlns:wne="http://schemas.microsoft.com/office/word/2006/wordml" xmlns:wps="http://schemas.microsoft.com/office/word/2010/wordprocessingShape" mc:Ignorable="w14 wp14">
+  <w:docDefaults>
+    <w:rPrDefault>
+      <w:rPr>
+        <w:rFonts w:asciiTheme="minorHAnsi" w:eastAsiaTheme="minorHAnsi" w:hAnsiTheme="minorHAnsi" w:cstheme="minorBidi"/>
+        <w:sz w:val="22"/>
+        <w:szCs w:val="22"/>
+        <w:lang w:val="es-ES" w:eastAsia="en-US" w:bidi="ar-SA"/>
+      </w:rPr>
+    </w:rPrDefault>
+    <w:pPrDefault>
+      <w:pPr>
+        <w:spacing w:after="200" w:line="276" w:lineRule="auto"/>
+      </w:pPr>
+    </w:pPrDefault>
+  </w:docDefaults>
+  <w:latentStyles w:defLockedState="0" w:defUIPriority="99" w:defSemiHidden="1" w:defUnhideWhenUsed="1" w:defQFormat="0" w:count="267">
+    <w:lsdException w:name="Normal" w:semiHidden="0" w:uiPriority="0" w:unhideWhenUsed="0" w:qFormat="1"/>
+    <w:lsdException w:name="heading 1" w:semiHidden="0" w:uiPriority="9" w:unhideWhenUsed="0" w:qFormat="1"/>
+    <w:lsdException w:name="heading 2" w:uiPriority="9" w:qFormat="1"/>
+    <w:lsdException w:name="heading 3" w:uiPriority="9" w:qFormat="1"/>
+    <w:lsdException w:name="heading 4" w:uiPriority="9" w:qFormat="1"/>
+    <w:lsdException w:name="heading 5" w:uiPriority="9" w:qFormat="1"/>
+    <w:lsdException w:name="heading 6" w:uiPriority="9" w:qFormat="1"/>
+    <w:lsdException w:name="heading 7" w:uiPriority="9" w:qFormat="1"/>
+    <w:lsdException w:name="heading 8" w:uiPriority="9" w:qFormat="1"/>
+    <w:lsdException w:name="heading 9" w:uiPriority="9" w:qFormat="1"/>
+    <w:lsdException w:name="toc 1" w:uiPriority="39"/>
+    <w:lsdException w:name="toc 2" w:uiPriority="39"/>
+    <w:lsdException w:name="toc 3" w:uiPriority="39"/>
+    <w:lsdException w:name="toc 4" w:uiPriority="39"/>
+    <w:lsdException w:name="toc 5" w:uiPriority="39"/>
+    <w:lsdException w:name="toc 6" w:uiPriority="39"/>
+    <w:lsdException w:name="toc 7" w:uiPriority="39"/>
+    <w:lsdException w:name="toc 8" w:uiPriority="39"/>
+    <w:lsdException w:name="toc 9" w:uiPriority="39"/>
+    <w:lsdException w:name="caption" w:uiPriority="35" w:qFormat="1"/>
+    <w:lsdException w:name="Title" w:semiHidden="0" w:uiPriority="10" w:unhideWhenUsed="0" w:qFormat="1"/>
+    <w:lsdException w:name="Default Paragraph Font" w:uiPriority="1"/>
+    <w:lsdException w:name="Subtitle" w:semiHidden="0" w:uiPriority="11" w:unhideWhenUsed="0" w:qFormat="1"/>
+    <w:lsdException w:name="Strong" w:semiHidden="0" w:uiPriority="22" w:unhideWhenUsed="0" w:qFormat="1"/>
+    <w:lsdException w:name="Emphasis" w:semiHidden="0" w:uiPriority="20" w:unhideWhenUsed="0" w:qFormat="1"/>
+    <w:lsdException w:name="Table Grid" w:semiHidden="0" w:uiPriority="59" w:unhideWhenUsed="0"/>
+    <w:lsdException w:name="Placeholder Text" w:unhideWhenUsed="0"/>
+    <w:lsdException w:name="No Spacing" w:semiHidden="0" w:uiPriority="1" w:unhideWhenUsed="0" w:qFormat="1"/>
+    <w:lsdException w:name="Light Shading" w:semiHidden="0" w:uiPriority="60" w:unhideWhenUsed="0"/>
+    <w:lsdException w:name="Light List" w:semiHidden="0" w:uiPriority="61" w:unhideWhenUsed="0"/>
+    <w:lsdException w:name="Light Grid" w:semiHidden="0" w:uiPriority="62" w:unhideWhenUsed="0"/>
+    <w:lsdException w:name="Medium Shading 1" w:semiHidden="0" w:uiPriority="63" w:unhideWhenUsed="0"/>
+    <w:lsdException w:name="Medium Shading 2" w:semiHidden="0" w:uiPriority="64" w:unhideWhenUsed="0"/>
+    <w:lsdException w:name="Medium List 1" w:semiHidden="0" w:uiPriority="65" w:unhideWhenUsed="0"/>
+    <w:lsdException w:name="Medium List 2" w:semiHidden="0" w:uiPriority="66" w:unhideWhenUsed="0"/>
+    <w:lsdException w:name="Medium Grid 1" w:semiHidden="0" w:uiPriority="67" w:unhideWhenUsed="0"/>
+    <w:lsdException w:name="Medium Grid 2" w:semiHidden="0" w:uiPriority="68" w:unhideWhenUsed="0"/>
+    <w:lsdException w:name="Medium Grid 3" w:semiHidden="0" w:uiPriority="69" w:unhideWhenUsed="0"/>
+    <w:lsdException w:name="Dark List" w:semiHidden="0" w:uiPriority="70" w:unhideWhenUsed="0"/>
+    <w:lsdException w:name="Colorful Shading" w:semiHidden="0" w:uiPriority="71" w:unhideWhenUsed="0"/>
+    <w:lsdException w:name="Colorful List" w:semiHidden="0" w:uiPriority="72" w:unhideWhenUsed="0"/>
+    <w:lsdException w:name="Colorful Grid" w:semiHidden="0" w:uiPriority="73" w:unhideWhenUsed="0"/>
+    <w:lsdException w:name="Light Shading Accent 1" w:semiHidden="0" w:uiPriority="60" w:unhideWhenUsed="0"/>
+    <w:lsdException w:name="Light List Accent 1" w:semiHidden="0" w:uiPriority="61" w:unhideWhenUsed="0"/>
+    <w:lsdException w:name="Light Grid Accent 1" w:semiHidden="0" w:uiPriority="62" w:unhideWhenUsed="0"/>
+    <w:lsdException w:name="Medium Shading 1 Accent 1" w:semiHidden="0" w:uiPriority="63" w:unhideWhenUsed="0"/>
+    <w:lsdException w:name="Medium Shading 2 Accent 1" w:semiHidden="0" w:uiPriority="64" w:unhideWhenUsed="0"/>
+    <w:lsdException w:name="Medium List 1 Accent 1" w:semiHidden="0" w:uiPriority="65" w:unhideWhenUsed="0"/>
+    <w:lsdException w:name="Revision" w:unhideWhenUsed="0"/>
+    <w:lsdException w:name="List Paragraph" w:semiHidden="0" w:uiPriority="34" w:unhideWhenUsed="0" w:qFormat="1"/>
+    <w:lsdException w:name="Quote" w:semiHidden="0" w:uiPriority="29" w:unhideWhenUsed="0" w:qFormat="1"/>
+    <w:lsdException w:name="Intense Quote" w:semiHidden="0" w:uiPriority="30" w:unhideWhenUsed="0" w:qFormat="1"/>
+    <w:lsdException w:name="Medium List 2 Accent 1" w:semiHidden="0" w:uiPriority="66" w:unhideWhenUsed="0"/>
+    <w:lsdException w:name="Medium Grid 1 Accent 1" w:semiHidden="0" w:uiPriority="67" w:unhideWhenUsed="0"/>
+    <w:lsdException w:name="Medium Grid 2 Accent 1" w:semiHidden="0" w:uiPriority="68" w:unhideWhenUsed="0"/>
+    <w:lsdException w:name="Medium Grid 3 Accent 1" w:semiHidden="0" w:uiPriority="69" w:unhideWhenUsed="0"/>
+    <w:lsdException w:name="Dark List Accent 1" w:semiHidden="0" w:uiPriority="70" w:unhideWhenUsed="0"/>
+    <w:lsdException w:name="Colorful Shading Accent 1" w:semiHidden="0" w:uiPriority="71" w:unhideWhenUsed="0"/>
+    <w:lsdException w:name="Colorful List Accent 1" w:semiHidden="0" w:uiPriority="72" w:unhideWhenUsed="0"/>
+    <w:lsdException w:name="Colorful Grid Accent 1" w:semiHidden="0" w:uiPriority="73" w:unhideWhenUsed="0"/>
+    <w:lsdException w:name="Light Shading Accent 2" w:semiHidden="0" w:uiPriority="60" w:unhideWhenUsed="0"/>
+    <w:lsdException w:name="Light List Accent 2" w:semiHidden="0" w:uiPriority="61" w:unhideWhenUsed="0"/>
+    <w:lsdException w:name="Light Grid Accent 2" w:semiHidden="0" w:uiPriority="62" w:unhideWhenUsed="0"/>
+    <w:lsdException w:name="Medium Shading 1 Accent 2" w:semiHidden="0" w:uiPriority="63" w:unhideWhenUsed="0"/>
+    <w:lsdException w:name="Medium Shading 2 Accent 2" w:semiHidden="0" w:uiPriority="64" w:unhideWhenUsed="0"/>
+    <w:lsdException w:name="Medium List 1 Accent 2" w:semiHidden="0" w:uiPriority="65" w:unhideWhenUsed="0"/>
+    <w:lsdException w:name="Medium List 2 Accent 2" w:semiHidden="0" w:uiPriority="66" w:unhideWhenUsed="0"/>
+    <w:lsdException w:name="Medium Grid 1 Accent 2" w:semiHidden="0" w:uiPriority="67" w:unhideWhenUsed="0"/>
+    <w:lsdException w:name="Medium Grid 2 Accent 2" w:semiHidden="0" w:uiPriority="68" w:unhideWhenUsed="0"/>
+    <w:lsdException w:name="Medium Grid 3 Accent 2" w:semiHidden="0" w:uiPriority="69" w:unhideWhenUsed="0"/>
+    <w:lsdException w:name="Dark List Accent 2" w:semiHidden="0" w:uiPriority="70" w:unhideWhenUsed="0"/>
+    <w:lsdException w:name="Colorful Shading Accent 2" w:semiHidden="0" w:uiPriority="71" w:unhideWhenUsed="0"/>
+    <w:lsdException w:name="Colorful List Accent 2" w:semiHidden="0" w:uiPriority="72" w:unhideWhenUsed="0"/>
+    <w:lsdException w:name="Colorful Grid Accent 2" w:semiHidden="0" w:uiPriority="73" w:unhideWhenUsed="0"/>
+    <w:lsdException w:name="Light Shading Accent 3" w:semiHidden="0" w:uiPriority="60" w:unhideWhenUsed="0"/>
+    <w:lsdException w:name="Light List Accent 3" w:semiHidden="0" w:uiPriority="61" w:unhideWhenUsed="0"/>
+    <w:lsdException w:name="Light Grid Accent 3" w:semiHidden="0" w:uiPriority="62" w:unhideWhenUsed="0"/>
+    <w:lsdException w:name="Medium Shading 1 Accent 3" w:semiHidden="0" w:uiPriority="63" w:unhideWhenUsed="0"/>
+    <w:lsdException w:name="Medium Shading 2 Accent 3" w:semiHidden="0" w:uiPriority="64" w:unhideWhenUsed="0"/>
+    <w:lsdException w:name="Medium List 1 Accent 3" w:semiHidden="0" w:uiPriority="65" w:unhideWhenUsed="0"/>
+    <w:lsdException w:name="Medium List 2 Accent 3" w:semiHidden="0" w:uiPriority="66" w:unhideWhenUsed="0"/>
+    <w:lsdException w:name="Medium Grid 1 Accent 3" w:semiHidden="0" w:uiPriority="67" w:unhideWhenUsed="0"/>
+    <w:lsdException w:name="Medium Grid 2 Accent 3" w:semiHidden="0" w:uiPriority="68" w:unhideWhenUsed="0"/>
+    <w:lsdException w:name="Medium Grid 3 Accent 3" w:semiHidden="0" w:uiPriority="69" w:unhideWhenUsed="0"/>
+    <w:lsdException w:name="Dark List Accent 3" w:semiHidden="0" w:uiPriority="70" w:unhideWhenUsed="0"/>
+    <w:lsdException w:name="Colorful Shading Accent 3" w:semiHidden="0" w:uiPriority="71" w:unhideWhenUsed="0"/>
+    <w:lsdException w:name="Colorful List Accent 3" w:semiHidden="0" w:uiPriority="72" w:unhideWhenUsed="0"/>
+    <w:lsdException w:name="Colorful Grid Accent 3" w:semiHidden="0" w:uiPriority="73" w:unhideWhenUsed="0"/>
+    <w:lsdException w:name="Light Shading Accent 4" w:semiHidden="0" w:uiPriority="60" w:unhideWhenUsed="0"/>
+    <w:lsdException w:name="Light List Accent 4" w:semiHidden="0" w:uiPriority="61" w:unhideWhenUsed="0"/>
+    <w:lsdException w:name="Light Grid Accent 4" w:semiHidden="0" w:uiPriority="62" w:unhideWhenUsed="0"/>
+    <w:lsdException w:name="Medium Shading 1 Accent 4" w:semiHidden="0" w:uiPriority="63" w:unhideWhenUsed="0"/>
+    <w:lsdException w:name="Medium Shading 2 Accent 4" w:semiHidden="0" w:uiPriority="64" w:unhideWhenUsed="0"/>
+    <w:lsdException w:name="Medium List 1 Accent 4" w:semiHidden="0" w:uiPriority="65" w:unhideWhenUsed="0"/>
+    <w:lsdException w:name="Medium List 2 Accent 4" w:semiHidden="0" w:uiPriority="66" w:unhideWhenUsed="0"/>
+    <w:lsdException w:name="Medium Grid 1 Accent 4" w:semiHidden="0" w:uiPriority="67" w:unhideWhenUsed="0"/>
+    <w:lsdException w:name="Medium Grid 2 Accent 4" w:semiHidden="0" w:uiPriority="68" w:unhideWhenUsed="0"/>
+    <w:lsdException w:name="Medium Grid 3 Accent 4" w:semiHidden="0" w:uiPriority="69" w:unhideWhenUsed="0"/>
+    <w:lsdException w:name="Dark List Accent 4" w:semiHidden="0" w:uiPriority="70" w:unhideWhenUsed="0"/>
+    <w:lsdException w:name="Colorful Shading Accent 4" w:semiHidden="0" w:uiPriority="71" w:unhideWhenUsed="0"/>
+    <w:lsdException w:name="Colorful List Accent 4" w:semiHidden="0" w:uiPriority="72" w:unhideWhenUsed="0"/>
+    <w:lsdException w:name="Colorful Grid Accent 4" w:semiHidden="0" w:uiPriority="73" w:unhideWhenUsed="0"/>
+    <w:lsdException w:name="Light Shading Accent 5" w:semiHidden="0" w:uiPriority="60" w:unhideWhenUsed="0"/>
+    <w:lsdException w:name="Light List Accent 5" w:semiHidden="0" w:uiPriority="61" w:unhideWhenUsed="0"/>
+    <w:lsdException w:name="Light Grid Accent 5" w:semiHidden="0" w:uiPriority="62" w:unhideWhenUsed="0"/>
+    <w:lsdException w:name="Medium Shading 1 Accent 5" w:semiHidden="0" w:uiPriority="63" w:unhideWhenUsed="0"/>
+    <w:lsdException w:name="Medium Shading 2 Accent 5" w:semiHidden="0" w:uiPriority="64" w:unhideWhenUsed="0"/>
+    <w:lsdException w:name="Medium List 1 Accent 5" w:semiHidden="0" w:uiPriority="65" w:unhideWhenUsed="0"/>
+    <w:lsdException w:name="Medium List 2 Accent 5" w:semiHidden="0" w:uiPriority="66" w:unhideWhenUsed="0"/>
+    <w:lsdException w:name="Medium Grid 1 Accent 5" w:semiHidden="0" w:uiPriority="67" w:unhideWhenUsed="0"/>
+    <w:lsdException w:name="Medium Grid 2 Accent 5" w:semiHidden="0" w:uiPriority="68" w:unhideWhenUsed="0"/>
+    <w:lsdException w:name="Medium Grid 3 Accent 5" w:semiHidden="0" w:uiPriority="69" w:unhideWhenUsed="0"/>
+    <w:lsdException w:name="Dark List Accent 5" w:semiHidden="0" w:uiPriority="70" w:unhideWhenUsed="0"/>
+    <w:lsdException w:name="Colorful Shading Accent 5" w:semiHidden="0" w:uiPriority="71" w:unhideWhenUsed="0"/>
+    <w:lsdException w:name="Colorful List Accent 5" w:semiHidden="0" w:uiPriority="72" w:unhideWhenUsed="0"/>
+    <w:lsdException w:name="Colorful Grid Accent 5" w:semiHidden="0" w:uiPriority="73" w:unhideWhenUsed="0"/>
+    <w:lsdException w:name="Light Shading Accent 6" w:semiHidden="0" w:uiPriority="60" w:unhideWhenUsed="0"/>
+    <w:lsdException w:name="Light List Accent 6" w:semiHidden="0" w:uiPriority="61" w:unhideWhenUsed="0"/>
+    <w:lsdException w:name="Light Grid Accent 6" w:semiHidden="0" w:uiPriority="62" w:unhideWhenUsed="0"/>
+    <w:lsdException w:name="Medium Shading 1 Accent 6" w:semiHidden="0" w:uiPriority="63" w:unhideWhenUsed="0"/>
+    <w:lsdException w:name="Medium Shading 2 Accent 6" w:semiHidden="0" w:uiPriority="64" w:unhideWhenUsed="0"/>
+    <w:lsdException w:name="Medium List 1 Accent 6" w:semiHidden="0" w:uiPriority="65" w:unhideWhenUsed="0"/>
+    <w:lsdException w:name="Medium List 2 Accent 6" w:semiHidden="0" w:uiPriority="66" w:unhideWhenUsed="0"/>
+    <w:lsdException w:name="Medium Grid 1 Accent 6" w:semiHidden="0" w:uiPriority="67" w:unhideWhenUsed="0"/>
+    <w:lsdException w:name="Medium Grid 2 Accent 6" w:semiHidden="0" w:uiPriority="68" w:unhideWhenUsed="0"/>
+    <w:lsdException w:name="Medium Grid 3 Accent 6" w:semiHidden="0" w:uiPriority="69" w:unhideWhenUsed="0"/>
+    <w:lsdException w:name="Dark List Accent 6" w:semiHidden="0" w:uiPriority="70" w:unhideWhenUsed="0"/>
+    <w:lsdException w:name="Colorful Shading Accent 6" w:semiHidden="0" w:uiPriority="71" w:unhideWhenUsed="0"/>
+    <w:lsdException w:name="Colorful List Accent 6" w:semiHidden="0" w:uiPriority="72" w:unhideWhenUsed="0"/>
+    <w:lsdException w:name="Colorful Grid Accent 6" w:semiHidden="0" w:uiPriority="73" w:unhideWhenUsed="0"/>
+    <w:lsdException w:name="Subtle Emphasis" w:semiHidden="0" w:uiPriority="19" w:unhideWhenUsed="0" w:qFormat="1"/>
+    <w:lsdException w:name="Intense Emphasis" w:semiHidden="0" w:uiPriority="21" w:unhideWhenUsed="0" w:qFormat="1"/>
+    <w:lsdException w:name="Subtle Reference" w:semiHidden="0" w:uiPriority="31" w:unhideWhenUsed="0" w:qFormat="1"/>
+    <w:lsdException w:name="Intense Reference" w:semiHidden="0" w:uiPriority="32" w:unhideWhenUsed="0" w:qFormat="1"/>
+    <w:lsdException w:name="Book Title" w:semiHidden="0" w:uiPriority="33" w:unhideWhenUsed="0" w:qFormat="1"/>
+    <w:lsdException w:name="Bibliography" w:uiPriority="37"/>
+    <w:lsdException w:name="TOC Heading" w:uiPriority="39" w:qFormat="1"/>
+  </w:latentStyles>
+  <w:style w:type="paragraph" w:default="1" w:styleId="Normal">
+    <w:name w:val="Normal"/>
+    <w:qFormat/>
+    <w:rsid w:val="00FB1BCE"/>
+  </w:style>
+  <w:style w:type="paragraph" w:styleId="Ttulo1">
+    <w:name w:val="heading 1"/>
+    <w:basedOn w:val="Normal"/>
+    <w:next w:val="Normal"/>
+    <w:link w:val="Ttulo1Car"/>
+    <w:uiPriority w:val="9"/>
+    <w:qFormat/>
+    <w:rsid w:val="00C15EDC"/>
+    <w:pPr>
+      <w:pBdr>
+        <w:top w:val="single" w:sz="24" w:space="0" w:color="1F497D" w:themeColor="text2"/>
+        <w:left w:val="single" w:sz="24" w:space="0" w:color="1F497D" w:themeColor="text2"/>
+        <w:bottom w:val="single" w:sz="24" w:space="0" w:color="1F497D" w:themeColor="text2"/>
+        <w:right w:val="single" w:sz="24" w:space="0" w:color="1F497D" w:themeColor="text2"/>
+      </w:pBdr>
+      <w:shd w:val="clear" w:color="auto" w:fill="1F497D" w:themeFill="text2"/>
+      <w:spacing w:before="120" w:after="0" w:line="264" w:lineRule="auto"/>
+      <w:outlineLvl w:val="0"/>
+    </w:pPr>
+    <w:rPr>
+      <w:rFonts w:asciiTheme="majorHAnsi" w:eastAsiaTheme="majorEastAsia" w:hAnsiTheme="majorHAnsi" w:cstheme="majorBidi"/>
+      <w:caps/>
+      <w:color w:val="FFFFFF" w:themeColor="background1"/>
+      <w:spacing w:val="15"/>
+      <w:lang w:val="en-US" w:eastAsia="ja-JP"/>
+    </w:rPr>
+  </w:style>
+  <w:style w:type="character" w:default="1" w:styleId="Fuentedeprrafopredeter">
+    <w:name w:val="Default Paragraph Font"/>
+    <w:uiPriority w:val="1"/>
+    <w:semiHidden/>
+    <w:unhideWhenUsed/>
+  </w:style>
+  <w:style w:type="table" w:default="1" w:styleId="Tablanormal">
+    <w:name w:val="Normal Table"/>
+    <w:uiPriority w:val="99"/>
+    <w:semiHidden/>
+    <w:unhideWhenUsed/>
+    <w:tblPr>
+      <w:tblInd w:w="0" w:type="dxa"/>
+      <w:tblCellMar>
+        <w:top w:w="0" w:type="dxa"/>
+        <w:left w:w="108" w:type="dxa"/>
+        <w:bottom w:w="0" w:type="dxa"/>
+        <w:right w:w="108" w:type="dxa"/>
+      </w:tblCellMar>
+    </w:tblPr>
+  </w:style>
+  <w:style w:type="numbering" w:default="1" w:styleId="Sinlista">
+    <w:name w:val="No List"/>
+    <w:uiPriority w:val="99"/>
+    <w:semiHidden/>
+    <w:unhideWhenUsed/>
+  </w:style>
+  <w:style w:type="paragraph" w:styleId="Ttulo">
+    <w:name w:val="Title"/>
+    <w:basedOn w:val="Normal"/>
+    <w:next w:val="Normal"/>
+    <w:link w:val="TtuloCar"/>
+    <w:uiPriority w:val="10"/>
+    <w:qFormat/>
+    <w:rsid w:val="00C15EDC"/>
+    <w:pPr>
+      <w:pBdr>
+        <w:bottom w:val="single" w:sz="8" w:space="4" w:color="4F81BD" w:themeColor="accent1"/>
+      </w:pBdr>
+      <w:spacing w:after="300" w:line="240" w:lineRule="auto"/>
+      <w:contextualSpacing/>
+    </w:pPr>
+    <w:rPr>
+      <w:rFonts w:asciiTheme="majorHAnsi" w:eastAsiaTheme="majorEastAsia" w:hAnsiTheme="majorHAnsi" w:cstheme="majorBidi"/>
+      <w:color w:val="17365D" w:themeColor="text2" w:themeShade="BF"/>
+      <w:spacing w:val="5"/>
+      <w:kern w:val="28"/>
+      <w:sz w:val="52"/>
+      <w:szCs w:val="52"/>
+      <w:lang w:eastAsia="es-ES"/>
+    </w:rPr>
+  </w:style>
+  <w:style w:type="character" w:customStyle="1" w:styleId="TtuloCar">
+    <w:name w:val="Título Car"/>
+    <w:basedOn w:val="Fuentedeprrafopredeter"/>
+    <w:link w:val="Ttulo"/>
+    <w:uiPriority w:val="10"/>
+    <w:rsid w:val="00C15EDC"/>
+    <w:rPr>
+      <w:rFonts w:asciiTheme="majorHAnsi" w:eastAsiaTheme="majorEastAsia" w:hAnsiTheme="majorHAnsi" w:cstheme="majorBidi"/>
+      <w:color w:val="17365D" w:themeColor="text2" w:themeShade="BF"/>
+      <w:spacing w:val="5"/>
+      <w:kern w:val="28"/>
+      <w:sz w:val="52"/>
+      <w:szCs w:val="52"/>
+      <w:lang w:eastAsia="es-ES"/>
+    </w:rPr>
+  </w:style>
+  <w:style w:type="paragraph" w:styleId="Subttulo">
+    <w:name w:val="Subtitle"/>
+    <w:basedOn w:val="Normal"/>
+    <w:next w:val="Normal"/>
+    <w:link w:val="SubttuloCar"/>
+    <w:uiPriority w:val="11"/>
+    <w:qFormat/>
+    <w:rsid w:val="00C15EDC"/>
+    <w:pPr>
+      <w:numPr>
+        <w:ilvl w:val="1"/>
+      </w:numPr>
+    </w:pPr>
+    <w:rPr>
+      <w:rFonts w:asciiTheme="majorHAnsi" w:eastAsiaTheme="majorEastAsia" w:hAnsiTheme="majorHAnsi" w:cstheme="majorBidi"/>
+      <w:i/>
+      <w:iCs/>
+      <w:color w:val="4F81BD" w:themeColor="accent1"/>
+      <w:spacing w:val="15"/>
+      <w:sz w:val="24"/>
+      <w:szCs w:val="24"/>
+      <w:lang w:eastAsia="es-ES"/>
+    </w:rPr>
+  </w:style>
+  <w:style w:type="character" w:customStyle="1" w:styleId="SubttuloCar">
+    <w:name w:val="Subtítulo Car"/>
+    <w:basedOn w:val="Fuentedeprrafopredeter"/>
+    <w:link w:val="Subttulo"/>
+    <w:uiPriority w:val="11"/>
+    <w:rsid w:val="00C15EDC"/>
+    <w:rPr>
+      <w:rFonts w:asciiTheme="majorHAnsi" w:eastAsiaTheme="majorEastAsia" w:hAnsiTheme="majorHAnsi" w:cstheme="majorBidi"/>
+      <w:i/>
+      <w:iCs/>
+      <w:color w:val="4F81BD" w:themeColor="accent1"/>
+      <w:spacing w:val="15"/>
+      <w:sz w:val="24"/>
+      <w:szCs w:val="24"/>
+      <w:lang w:eastAsia="es-ES"/>
+    </w:rPr>
+  </w:style>
+  <w:style w:type="paragraph" w:styleId="Textodeglobo">
+    <w:name w:val="Balloon Text"/>
+    <w:basedOn w:val="Normal"/>
+    <w:link w:val="TextodegloboCar"/>
+    <w:uiPriority w:val="99"/>
+    <w:semiHidden/>
+    <w:unhideWhenUsed/>
+    <w:rsid w:val="00C15EDC"/>
+    <w:pPr>
+      <w:spacing w:after="0" w:line="240" w:lineRule="auto"/>
+    </w:pPr>
+    <w:rPr>
+      <w:rFonts w:ascii="Tahoma" w:hAnsi="Tahoma" w:cs="Tahoma"/>
+      <w:sz w:val="16"/>
+      <w:szCs w:val="16"/>
+    </w:rPr>
+  </w:style>
+  <w:style w:type="character" w:customStyle="1" w:styleId="TextodegloboCar">
+    <w:name w:val="Texto de globo Car"/>
+    <w:basedOn w:val="Fuentedeprrafopredeter"/>
+    <w:link w:val="Textodeglobo"/>
+    <w:uiPriority w:val="99"/>
+    <w:semiHidden/>
+    <w:rsid w:val="00C15EDC"/>
+    <w:rPr>
+      <w:rFonts w:ascii="Tahoma" w:hAnsi="Tahoma" w:cs="Tahoma"/>
+      <w:sz w:val="16"/>
+      <w:szCs w:val="16"/>
+    </w:rPr>
+  </w:style>
+  <w:style w:type="character" w:customStyle="1" w:styleId="Ttulo1Car">
+    <w:name w:val="Título 1 Car"/>
+    <w:basedOn w:val="Fuentedeprrafopredeter"/>
+    <w:link w:val="Ttulo1"/>
+    <w:uiPriority w:val="9"/>
+    <w:rsid w:val="00C15EDC"/>
+    <w:rPr>
+      <w:rFonts w:asciiTheme="majorHAnsi" w:eastAsiaTheme="majorEastAsia" w:hAnsiTheme="majorHAnsi" w:cstheme="majorBidi"/>
+      <w:caps/>
+      <w:color w:val="FFFFFF" w:themeColor="background1"/>
+      <w:spacing w:val="15"/>
+      <w:shd w:val="clear" w:color="auto" w:fill="1F497D" w:themeFill="text2"/>
+      <w:lang w:val="en-US" w:eastAsia="ja-JP"/>
+    </w:rPr>
+  </w:style>
+  <w:style w:type="table" w:customStyle="1" w:styleId="Tablanormal41">
+    <w:name w:val="Tabla normal 41"/>
+    <w:basedOn w:val="Tablanormal"/>
+    <w:uiPriority w:val="44"/>
+    <w:rsid w:val="00C15EDC"/>
+    <w:pPr>
+      <w:spacing w:before="120" w:after="0" w:line="240" w:lineRule="auto"/>
+    </w:pPr>
+    <w:rPr>
+      <w:rFonts w:eastAsiaTheme="minorEastAsia"/>
+      <w:lang w:val="en-US" w:eastAsia="ja-JP"/>
+    </w:rPr>
+    <w:tblPr>
+      <w:tblStyleRowBandSize w:val="1"/>
+      <w:tblStyleColBandSize w:val="1"/>
+      <w:tblInd w:w="0" w:type="dxa"/>
+      <w:tblCellMar>
+        <w:top w:w="0" w:type="dxa"/>
+        <w:left w:w="108" w:type="dxa"/>
+        <w:bottom w:w="0" w:type="dxa"/>
+        <w:right w:w="108" w:type="dxa"/>
+      </w:tblCellMar>
+    </w:tblPr>
+    <w:tblStylePr w:type="firstRow">
+      <w:rPr>
+        <w:b/>
+        <w:bCs/>
+      </w:rPr>
+    </w:tblStylePr>
+    <w:tblStylePr w:type="lastRow">
+      <w:rPr>
+        <w:b/>
+        <w:bCs/>
+      </w:rPr>
+    </w:tblStylePr>
+    <w:tblStylePr w:type="firstCol">
+      <w:rPr>
+        <w:b/>
+        <w:bCs/>
+      </w:rPr>
+    </w:tblStylePr>
+    <w:tblStylePr w:type="lastCol">
+      <w:rPr>
+        <w:b/>
+        <w:bCs/>
+      </w:rPr>
+    </w:tblStylePr>
+    <w:tblStylePr w:type="band1Vert">
+      <w:tblPr/>
+      <w:tcPr>
+        <w:shd w:val="clear" w:color="auto" w:fill="F2F2F2" w:themeFill="background1" w:themeFillShade="F2"/>
+      </w:tcPr>
+    </w:tblStylePr>
+    <w:tblStylePr w:type="band1Horz">
+      <w:tblPr/>
+      <w:tcPr>
+        <w:shd w:val="clear" w:color="auto" w:fill="F2F2F2" w:themeFill="background1" w:themeFillShade="F2"/>
+      </w:tcPr>
+    </w:tblStylePr>
+  </w:style>
+  <w:style w:type="paragraph" w:styleId="Encabezado">
+    <w:name w:val="header"/>
+    <w:basedOn w:val="Normal"/>
+    <w:link w:val="EncabezadoCar"/>
+    <w:uiPriority w:val="99"/>
+    <w:unhideWhenUsed/>
+    <w:rsid w:val="006E3165"/>
+    <w:pPr>
+      <w:tabs>
+        <w:tab w:val="center" w:pos="4252"/>
+        <w:tab w:val="right" w:pos="8504"/>
+      </w:tabs>
+      <w:spacing w:after="0" w:line="240" w:lineRule="auto"/>
+    </w:pPr>
+  </w:style>
+  <w:style w:type="character" w:customStyle="1" w:styleId="EncabezadoCar">
+    <w:name w:val="Encabezado Car"/>
+    <w:basedOn w:val="Fuentedeprrafopredeter"/>
+    <w:link w:val="Encabezado"/>
+    <w:uiPriority w:val="99"/>
+    <w:rsid w:val="006E3165"/>
+  </w:style>
+  <w:style w:type="paragraph" w:styleId="Piedepgina">
+    <w:name w:val="footer"/>
+    <w:basedOn w:val="Normal"/>
+    <w:link w:val="PiedepginaCar"/>
+    <w:uiPriority w:val="99"/>
+    <w:unhideWhenUsed/>
+    <w:rsid w:val="006E3165"/>
+    <w:pPr>
+      <w:tabs>
+        <w:tab w:val="center" w:pos="4252"/>
+        <w:tab w:val="right" w:pos="8504"/>
+      </w:tabs>
+      <w:spacing w:after="0" w:line="240" w:lineRule="auto"/>
+    </w:pPr>
+  </w:style>
+  <w:style w:type="character" w:customStyle="1" w:styleId="PiedepginaCar">
+    <w:name w:val="Pie de página Car"/>
+    <w:basedOn w:val="Fuentedeprrafopredeter"/>
+    <w:link w:val="Piedepgina"/>
+    <w:uiPriority w:val="99"/>
+    <w:rsid w:val="006E3165"/>
+  </w:style>
+  <w:style w:type="character" w:styleId="Referenciasutil">
+    <w:name w:val="Subtle Reference"/>
+    <w:uiPriority w:val="31"/>
+    <w:qFormat/>
+    <w:rsid w:val="00960F9C"/>
+    <w:rPr>
+      <w:b w:val="0"/>
+      <w:bCs w:val="0"/>
+      <w:color w:val="1F497D" w:themeColor="text2"/>
+    </w:rPr>
+  </w:style>
+  <w:style w:type="paragraph" w:styleId="Prrafodelista">
+    <w:name w:val="List Paragraph"/>
+    <w:basedOn w:val="Normal"/>
+    <w:uiPriority w:val="34"/>
+    <w:qFormat/>
+    <w:rsid w:val="007E4AE0"/>
+    <w:pPr>
+      <w:ind w:left="720"/>
+      <w:contextualSpacing/>
+    </w:pPr>
+  </w:style>
+  <w:style w:type="table" w:styleId="Tablaconcuadrcula">
+    <w:name w:val="Table Grid"/>
+    <w:basedOn w:val="Tablanormal"/>
+    <w:uiPriority w:val="59"/>
+    <w:rsid w:val="00473D94"/>
+    <w:pPr>
+      <w:spacing w:after="0" w:line="240" w:lineRule="auto"/>
+    </w:pPr>
+    <w:tblPr>
+      <w:tblInd w:w="0" w:type="dxa"/>
+      <w:tblBorders>
+        <w:top w:val="single" w:sz="4" w:space="0" w:color="auto"/>
+        <w:left w:val="single" w:sz="4" w:space="0" w:color="auto"/>
+        <w:bottom w:val="single" w:sz="4" w:space="0" w:color="auto"/>
+        <w:right w:val="single" w:sz="4" w:space="0" w:color="auto"/>
+        <w:insideH w:val="single" w:sz="4" w:space="0" w:color="auto"/>
+        <w:insideV w:val="single" w:sz="4" w:space="0" w:color="auto"/>
+      </w:tblBorders>
+      <w:tblCellMar>
+        <w:top w:w="0" w:type="dxa"/>
+        <w:left w:w="108" w:type="dxa"/>
+        <w:bottom w:w="0" w:type="dxa"/>
+        <w:right w:w="108" w:type="dxa"/>
+      </w:tblCellMar>
+    </w:tblPr>
+  </w:style>
+  <w:style w:type="paragraph" w:styleId="Citadestacada">
+    <w:name w:val="Intense Quote"/>
+    <w:basedOn w:val="Normal"/>
+    <w:next w:val="Normal"/>
+    <w:link w:val="CitadestacadaCar"/>
+    <w:uiPriority w:val="30"/>
+    <w:qFormat/>
+    <w:rsid w:val="00F2365A"/>
+    <w:pPr>
+      <w:pBdr>
+        <w:top w:val="single" w:sz="4" w:space="10" w:color="4F81BD" w:themeColor="accent1"/>
+        <w:bottom w:val="single" w:sz="4" w:space="10" w:color="4F81BD" w:themeColor="accent1"/>
+      </w:pBdr>
+      <w:spacing w:before="360" w:after="360"/>
+      <w:ind w:left="864" w:right="864"/>
+      <w:jc w:val="center"/>
+    </w:pPr>
+    <w:rPr>
+      <w:i/>
+      <w:iCs/>
+      <w:color w:val="4F81BD" w:themeColor="accent1"/>
+    </w:rPr>
+  </w:style>
+  <w:style w:type="character" w:customStyle="1" w:styleId="CitadestacadaCar">
+    <w:name w:val="Cita destacada Car"/>
+    <w:basedOn w:val="Fuentedeprrafopredeter"/>
+    <w:link w:val="Citadestacada"/>
+    <w:uiPriority w:val="30"/>
+    <w:rsid w:val="00F2365A"/>
+    <w:rPr>
+      <w:i/>
+      <w:iCs/>
+      <w:color w:val="4F81BD" w:themeColor="accent1"/>
+    </w:rPr>
+  </w:style>
+  <w:style w:type="paragraph" w:styleId="Epgrafe">
     <w:name w:val="caption"/>
     <w:basedOn w:val="Normal"/>
     <w:next w:val="Normal"/>
@@ -30937,7 +31256,7 @@
 </file>
 
 <file path=customXml/itemProps2.xml><?xml version="1.0" encoding="utf-8"?>
-<ds:datastoreItem xmlns:ds="http://schemas.openxmlformats.org/officeDocument/2006/customXml" ds:itemID="{EE975727-06D1-43ED-884E-3BFBC7CEFC87}">
+<ds:datastoreItem xmlns:ds="http://schemas.openxmlformats.org/officeDocument/2006/customXml" ds:itemID="{68DCD9B5-AE65-4637-802F-0252665F9594}">
   <ds:schemaRefs>
     <ds:schemaRef ds:uri="http://schemas.openxmlformats.org/officeDocument/2006/bibliography"/>
   </ds:schemaRefs>

</xml_diff>